<commit_message>
Add Guacamole information to report_v3.doc
</commit_message>
<xml_diff>
--- a/report_v3.docx
+++ b/report_v3.docx
@@ -152,7 +152,35 @@
           <w:sz w:val="28"/>
           <w:szCs w:val="32"/>
         </w:rPr>
-        <w:t>Remote Access Protocols</w:t>
+        <w:t xml:space="preserve">Remote Access </w:t>
+      </w:r>
+      <w:r>
+        <w:rPr>
+          <w:rFonts w:hint="eastAsia"/>
+          <w:b/>
+          <w:bCs/>
+          <w:sz w:val="28"/>
+          <w:szCs w:val="32"/>
+        </w:rPr>
+        <w:t>T</w:t>
+      </w:r>
+      <w:r>
+        <w:rPr>
+          <w:b/>
+          <w:bCs/>
+          <w:sz w:val="28"/>
+          <w:szCs w:val="32"/>
+        </w:rPr>
+        <w:t>echnologie</w:t>
+      </w:r>
+      <w:r>
+        <w:rPr>
+          <w:b/>
+          <w:bCs/>
+          <w:sz w:val="28"/>
+          <w:szCs w:val="32"/>
+        </w:rPr>
+        <w:t>s</w:t>
       </w:r>
     </w:p>
     <w:p>
@@ -511,7 +539,16 @@
         <w:t>프로토콜을</w:t>
       </w:r>
       <w:r>
-        <w:t xml:space="preserve"> 이용해 네트워크 원격 접속 서비스를 제공하는 소프트웨어로는</w:t>
+        <w:t xml:space="preserve"> 이용해 네트워크 원격 접속 서비스를 제공하는 </w:t>
+      </w:r>
+      <w:r>
+        <w:rPr>
+          <w:rFonts w:hint="eastAsia"/>
+        </w:rPr>
+        <w:t xml:space="preserve">오픈소스 </w:t>
+      </w:r>
+      <w:r>
+        <w:t>소프트웨어로는</w:t>
       </w:r>
       <w:r>
         <w:rPr>
@@ -543,6 +580,17 @@
         <w:t>xrdp</w:t>
       </w:r>
       <w:proofErr w:type="spellEnd"/>
+      <w:r>
+        <w:t xml:space="preserve">, </w:t>
+      </w:r>
+      <w:proofErr w:type="spellStart"/>
+      <w:r>
+        <w:t>Rdesktop</w:t>
+      </w:r>
+      <w:proofErr w:type="spellEnd"/>
+      <w:r>
+        <w:t xml:space="preserve"> </w:t>
+      </w:r>
       <w:r>
         <w:t>등이 있다.</w:t>
       </w:r>
@@ -876,14 +924,14 @@
         <w:rPr>
           <w:rFonts w:hint="eastAsia"/>
         </w:rPr>
-        <w:t>데이터를 변환하는 과정의 오버헤드 때문에 실제 서버 데스크톱의 반응 속도에 비해 클라이언트에서 느</w:t>
+        <w:t xml:space="preserve">데이터를 변환하는 </w:t>
       </w:r>
       <w:r>
         <w:rPr>
           <w:rFonts w:hint="eastAsia"/>
         </w:rPr>
         <w:lastRenderedPageBreak/>
-        <w:t>리게 반응한다는 단점이 있다.</w:t>
+        <w:t>과정의 오버헤드 때문에 실제 서버 데스크톱의 반응 속도에 비해 클라이언트에서 느리게 반응한다는 단점이 있다.</w:t>
       </w:r>
       <w:r>
         <w:t xml:space="preserve"> VNC </w:t>
@@ -892,10 +940,19 @@
         <w:rPr>
           <w:rFonts w:hint="eastAsia"/>
         </w:rPr>
-        <w:t xml:space="preserve">프로토콜을 이용해 네트워크 원격 접속 서비스를 제공하는 소프트웨어로는 대표적으로 </w:t>
-      </w:r>
-      <w:r>
-        <w:t xml:space="preserve">TeamViewer, </w:t>
+        <w:t xml:space="preserve">프로토콜을 이용해 네트워크 원격 접속 서비스를 제공하는 </w:t>
+      </w:r>
+      <w:r>
+        <w:rPr>
+          <w:rFonts w:hint="eastAsia"/>
+        </w:rPr>
+        <w:t xml:space="preserve">오픈소스 </w:t>
+      </w:r>
+      <w:r>
+        <w:rPr>
+          <w:rFonts w:hint="eastAsia"/>
+        </w:rPr>
+        <w:t xml:space="preserve">소프트웨어로는 대표적으로 </w:t>
       </w:r>
       <w:proofErr w:type="spellStart"/>
       <w:r>
@@ -907,10 +964,18 @@
       </w:r>
       <w:proofErr w:type="spellStart"/>
       <w:r>
-        <w:t>RealVNC</w:t>
+        <w:t>TightVNC</w:t>
       </w:r>
       <w:proofErr w:type="spellEnd"/>
       <w:r>
+        <w:t xml:space="preserve">, Guacamole, </w:t>
+      </w:r>
+      <w:proofErr w:type="spellStart"/>
+      <w:r>
+        <w:t>DWService</w:t>
+      </w:r>
+      <w:proofErr w:type="spellEnd"/>
+      <w:r>
         <w:t xml:space="preserve"> </w:t>
       </w:r>
       <w:r>
@@ -919,8 +984,6 @@
         </w:rPr>
         <w:t>등이 있다.</w:t>
       </w:r>
-      <w:bookmarkStart w:id="0" w:name="_GoBack"/>
-      <w:bookmarkEnd w:id="0"/>
     </w:p>
     <w:p>
       <w:pPr>
@@ -991,7 +1054,172 @@
       <w:pPr>
         <w:pStyle w:val="a3"/>
         <w:ind w:firstLineChars="100" w:firstLine="200"/>
-      </w:pPr>
+        <w:rPr>
+          <w:rFonts w:hint="eastAsia"/>
+        </w:rPr>
+      </w:pPr>
+      <w:r>
+        <w:t>RDP</w:t>
+      </w:r>
+      <w:r>
+        <w:rPr>
+          <w:rFonts w:hint="eastAsia"/>
+        </w:rPr>
+        <w:t xml:space="preserve">와 </w:t>
+      </w:r>
+      <w:r>
+        <w:t>VNC</w:t>
+      </w:r>
+      <w:r>
+        <w:rPr>
+          <w:rFonts w:hint="eastAsia"/>
+        </w:rPr>
+        <w:t xml:space="preserve"> 기술의 공통점으로는</w:t>
+      </w:r>
+      <w:r>
+        <w:rPr>
+          <w:rFonts w:hint="eastAsia"/>
+        </w:rPr>
+        <w:t xml:space="preserve"> </w:t>
+      </w:r>
+      <w:r>
+        <w:rPr>
+          <w:rFonts w:hint="eastAsia"/>
+        </w:rPr>
+        <w:t>네트워크를 사용하여</w:t>
+      </w:r>
+      <w:r>
+        <w:t xml:space="preserve"> </w:t>
+      </w:r>
+      <w:r>
+        <w:rPr>
+          <w:rFonts w:hint="eastAsia"/>
+        </w:rPr>
+        <w:t>원격 컴퓨터의 디스플레이에 접근한다는 목적</w:t>
+      </w:r>
+      <w:r>
+        <w:rPr>
+          <w:rFonts w:hint="eastAsia"/>
+        </w:rPr>
+        <w:t>이</w:t>
+      </w:r>
+      <w:r>
+        <w:rPr>
+          <w:rFonts w:hint="eastAsia"/>
+        </w:rPr>
+        <w:t xml:space="preserve"> 같다</w:t>
+      </w:r>
+      <w:r>
+        <w:rPr>
+          <w:rFonts w:hint="eastAsia"/>
+        </w:rPr>
+        <w:t>는 것이다</w:t>
+      </w:r>
+      <w:r>
+        <w:rPr>
+          <w:rFonts w:hint="eastAsia"/>
+        </w:rPr>
+        <w:t>.</w:t>
+      </w:r>
+      <w:r>
+        <w:t xml:space="preserve"> </w:t>
+      </w:r>
+      <w:r>
+        <w:rPr>
+          <w:rFonts w:hint="eastAsia"/>
+        </w:rPr>
+        <w:t>또한</w:t>
+      </w:r>
+      <w:r>
+        <w:t xml:space="preserve">, </w:t>
+      </w:r>
+      <w:r>
+        <w:rPr>
+          <w:rFonts w:hint="eastAsia"/>
+        </w:rPr>
+        <w:t>두</w:t>
+      </w:r>
+      <w:r>
+        <w:t xml:space="preserve"> </w:t>
+      </w:r>
+      <w:r>
+        <w:rPr>
+          <w:rFonts w:hint="eastAsia"/>
+        </w:rPr>
+        <w:t>기술 모두 서버와 클라이언트</w:t>
+      </w:r>
+      <w:r>
+        <w:t xml:space="preserve"> </w:t>
+      </w:r>
+      <w:r>
+        <w:rPr>
+          <w:rFonts w:hint="eastAsia"/>
+        </w:rPr>
+        <w:t>단의 어플리케이션에서 프로토콜 통신에 대한 소프트웨어</w:t>
+      </w:r>
+      <w:r>
+        <w:rPr>
+          <w:rFonts w:hint="eastAsia"/>
+        </w:rPr>
+        <w:t xml:space="preserve"> 지원이</w:t>
+      </w:r>
+      <w:r>
+        <w:rPr>
+          <w:rFonts w:hint="eastAsia"/>
+        </w:rPr>
+        <w:t xml:space="preserve"> 필요하다.</w:t>
+      </w:r>
+    </w:p>
+    <w:p>
+      <w:pPr>
+        <w:pStyle w:val="a3"/>
+        <w:ind w:firstLineChars="100" w:firstLine="200"/>
+      </w:pPr>
+      <w:r>
+        <w:rPr>
+          <w:rFonts w:hint="eastAsia"/>
+        </w:rPr>
+        <w:t>반대로,</w:t>
+      </w:r>
+      <w:r>
+        <w:t xml:space="preserve"> RDP</w:t>
+      </w:r>
+      <w:r>
+        <w:rPr>
+          <w:rFonts w:hint="eastAsia"/>
+        </w:rPr>
+        <w:t xml:space="preserve">와 </w:t>
+      </w:r>
+      <w:r>
+        <w:t xml:space="preserve">VNC </w:t>
+      </w:r>
+      <w:r>
+        <w:rPr>
+          <w:rFonts w:hint="eastAsia"/>
+        </w:rPr>
+        <w:t xml:space="preserve">기술의 </w:t>
+      </w:r>
+      <w:r>
+        <w:rPr>
+          <w:rFonts w:hint="eastAsia"/>
+        </w:rPr>
+        <w:t>차이점으로는</w:t>
+      </w:r>
+      <w:r>
+        <w:t xml:space="preserve"> </w:t>
+      </w:r>
+      <w:r>
+        <w:rPr>
+          <w:rFonts w:hint="eastAsia"/>
+        </w:rPr>
+        <w:t>먼저</w:t>
+      </w:r>
+      <w:r>
+        <w:rPr>
+          <w:rFonts w:hint="eastAsia"/>
+        </w:rPr>
+        <w:t xml:space="preserve"> </w:t>
+      </w:r>
       <w:r>
         <w:rPr>
           <w:rFonts w:hint="eastAsia"/>
@@ -1005,7 +1233,19 @@
         <w:rPr>
           <w:rFonts w:hint="eastAsia"/>
         </w:rPr>
-        <w:t>는 멀티 채널 세션 방식을 사용해 각각의 클라이언트마다 디스플레이 세션을 지원할 수 있다.</w:t>
+        <w:t>는 멀티 채널 세션 방식을 사용해 각각의 클라이언트마다 디스플레이 세션을 지원할 수 있다</w:t>
+      </w:r>
+      <w:r>
+        <w:rPr>
+          <w:rFonts w:hint="eastAsia"/>
+        </w:rPr>
+        <w:t>는 것이다</w:t>
+      </w:r>
+      <w:r>
+        <w:rPr>
+          <w:rFonts w:hint="eastAsia"/>
+        </w:rPr>
+        <w:t>.</w:t>
       </w:r>
       <w:r>
         <w:t xml:space="preserve"> </w:t>
@@ -1043,41 +1283,197 @@
         </w:rPr>
         <w:t xml:space="preserve"> 프로그램을 사용하여 각각의 디스플레이 인터페이스로 개별적인 작업을 수행할 수 있다.</w:t>
       </w:r>
+      <w:r>
+        <w:t xml:space="preserve"> </w:t>
+      </w:r>
+      <w:r>
+        <w:rPr>
+          <w:rFonts w:hint="eastAsia"/>
+        </w:rPr>
+        <w:t>반면,</w:t>
+      </w:r>
+      <w:r>
+        <w:t xml:space="preserve"> VNC 프로토콜은 각 유저마다 개인적인 </w:t>
+      </w:r>
+      <w:r>
+        <w:rPr>
+          <w:rFonts w:hint="eastAsia"/>
+        </w:rPr>
+        <w:t xml:space="preserve">디스플레이 </w:t>
+      </w:r>
+      <w:r>
+        <w:t>세션을 지원하지 않</w:t>
+      </w:r>
+      <w:r>
+        <w:rPr>
+          <w:rFonts w:hint="eastAsia"/>
+        </w:rPr>
+        <w:t>는</w:t>
+      </w:r>
+      <w:r>
+        <w:t>다</w:t>
+      </w:r>
+      <w:r>
+        <w:rPr>
+          <w:rFonts w:hint="eastAsia"/>
+        </w:rPr>
+        <w:t>.</w:t>
+      </w:r>
+      <w:r>
+        <w:t xml:space="preserve"> VNC 프로토콜</w:t>
+      </w:r>
+      <w:r>
+        <w:rPr>
+          <w:rFonts w:hint="eastAsia"/>
+        </w:rPr>
+        <w:t>을 사용하는 환경에서 모든 클라이언트는 같은 디스플레이 세션을 공유하게 된다.</w:t>
+      </w:r>
+      <w:r>
+        <w:t xml:space="preserve"> </w:t>
+      </w:r>
+      <w:r>
+        <w:rPr>
+          <w:rFonts w:hint="eastAsia"/>
+        </w:rPr>
+        <w:t>즉,</w:t>
+      </w:r>
+      <w:r>
+        <w:t xml:space="preserve"> 서버 데스크톱</w:t>
+      </w:r>
+      <w:r>
+        <w:rPr>
+          <w:rFonts w:hint="eastAsia"/>
+        </w:rPr>
+        <w:t>을</w:t>
+      </w:r>
+      <w:r>
+        <w:t xml:space="preserve"> 포함한</w:t>
+      </w:r>
+      <w:r>
+        <w:rPr>
+          <w:rFonts w:hint="eastAsia"/>
+        </w:rPr>
+        <w:t xml:space="preserve"> 서버에</w:t>
+      </w:r>
+      <w:r>
+        <w:t xml:space="preserve"> 연결된 모든 유저에서 보이는 </w:t>
+      </w:r>
+      <w:r>
+        <w:rPr>
+          <w:rFonts w:hint="eastAsia"/>
+        </w:rPr>
+        <w:t>디스플레이는</w:t>
+      </w:r>
+      <w:r>
+        <w:t xml:space="preserve"> </w:t>
+      </w:r>
+      <w:r>
+        <w:rPr>
+          <w:rFonts w:hint="eastAsia"/>
+        </w:rPr>
+        <w:t xml:space="preserve">각 클라이언트 환경에 따른 오버헤드에 의한 속도 차이를 제외하면 </w:t>
+      </w:r>
+      <w:r>
+        <w:t>동일</w:t>
+      </w:r>
+      <w:r>
+        <w:rPr>
+          <w:rFonts w:hint="eastAsia"/>
+        </w:rPr>
+        <w:t>한 디스플레이를 공유하게 된다.</w:t>
+      </w:r>
     </w:p>
     <w:p>
       <w:pPr>
         <w:pStyle w:val="a3"/>
         <w:ind w:firstLineChars="100" w:firstLine="200"/>
-        <w:rPr>
-          <w:rFonts w:hint="eastAsia"/>
-        </w:rPr>
-      </w:pPr>
-      <w:r>
-        <w:rPr>
-          <w:rFonts w:hint="eastAsia"/>
-        </w:rPr>
-        <w:t>반면,</w:t>
-      </w:r>
-      <w:r>
-        <w:t xml:space="preserve"> VNC 프로토콜은 각 유저마다 개인적인 </w:t>
-      </w:r>
-      <w:r>
-        <w:rPr>
-          <w:rFonts w:hint="eastAsia"/>
-        </w:rPr>
-        <w:t xml:space="preserve">디스플레이 </w:t>
-      </w:r>
-      <w:r>
-        <w:t>세션을 지원하지 않</w:t>
-      </w:r>
-      <w:r>
-        <w:rPr>
-          <w:rFonts w:hint="eastAsia"/>
-        </w:rPr>
-        <w:t>는</w:t>
-      </w:r>
-      <w:r>
-        <w:t>다</w:t>
+      </w:pPr>
+      <w:r>
+        <w:rPr>
+          <w:rFonts w:hint="eastAsia"/>
+        </w:rPr>
+        <w:t>또한,</w:t>
+      </w:r>
+      <w:r>
+        <w:t xml:space="preserve"> </w:t>
+      </w:r>
+      <w:r>
+        <w:rPr>
+          <w:rFonts w:hint="eastAsia"/>
+        </w:rPr>
+        <w:t>대부분의 R</w:t>
+      </w:r>
+      <w:r>
+        <w:t>DP</w:t>
+      </w:r>
+      <w:r>
+        <w:rPr>
+          <w:rFonts w:hint="eastAsia"/>
+        </w:rPr>
+        <w:t xml:space="preserve"> 프로그램은 W</w:t>
+      </w:r>
+      <w:r>
+        <w:t>indow OS</w:t>
+      </w:r>
+      <w:r>
+        <w:rPr>
+          <w:rFonts w:hint="eastAsia"/>
+        </w:rPr>
+        <w:t xml:space="preserve">에서 동작하며 </w:t>
+      </w:r>
+      <w:r>
+        <w:t xml:space="preserve">VNC </w:t>
+      </w:r>
+      <w:r>
+        <w:rPr>
+          <w:rFonts w:hint="eastAsia"/>
+        </w:rPr>
+        <w:t>프로토콜은 여러 플랫폼에서 사용이 가능하다.</w:t>
+      </w:r>
+      <w:r>
+        <w:t xml:space="preserve"> </w:t>
+      </w:r>
+      <w:r>
+        <w:rPr>
+          <w:rFonts w:hint="eastAsia"/>
+        </w:rPr>
+        <w:t>하지만 최근에는</w:t>
+      </w:r>
+      <w:r>
+        <w:rPr>
+          <w:rFonts w:hint="eastAsia"/>
+        </w:rPr>
+        <w:t xml:space="preserve"> 몇몇</w:t>
+      </w:r>
+      <w:r>
+        <w:rPr>
+          <w:rFonts w:hint="eastAsia"/>
+        </w:rPr>
+        <w:t xml:space="preserve"> </w:t>
+      </w:r>
+      <w:r>
+        <w:t xml:space="preserve">RDP </w:t>
+      </w:r>
+      <w:r>
+        <w:rPr>
+          <w:rFonts w:hint="eastAsia"/>
+        </w:rPr>
+        <w:t xml:space="preserve">프로그램 또한 </w:t>
+      </w:r>
+      <w:r>
+        <w:t xml:space="preserve">Linux OS, Mac OS </w:t>
+      </w:r>
+      <w:r>
+        <w:rPr>
+          <w:rFonts w:hint="eastAsia"/>
+        </w:rPr>
+        <w:t>등을 지원하고 있</w:t>
+      </w:r>
+      <w:r>
+        <w:rPr>
+          <w:rFonts w:hint="eastAsia"/>
+        </w:rPr>
+        <w:t>는 추세이다</w:t>
       </w:r>
       <w:r>
         <w:rPr>
@@ -1085,78 +1481,21 @@
         </w:rPr>
         <w:t>.</w:t>
       </w:r>
-      <w:r>
-        <w:t xml:space="preserve"> VNC 프로토콜</w:t>
-      </w:r>
-      <w:r>
-        <w:rPr>
-          <w:rFonts w:hint="eastAsia"/>
-        </w:rPr>
-        <w:t>을 사용하는 환경에서 모든 클라이언트는 같은 디스플레이 세션을 공유하게 된다.</w:t>
-      </w:r>
-      <w:r>
-        <w:t xml:space="preserve"> </w:t>
-      </w:r>
-      <w:r>
-        <w:rPr>
-          <w:rFonts w:hint="eastAsia"/>
-        </w:rPr>
-        <w:t>즉,</w:t>
-      </w:r>
-      <w:r>
-        <w:t xml:space="preserve"> 서버 데스크톱</w:t>
-      </w:r>
-      <w:r>
-        <w:rPr>
-          <w:rFonts w:hint="eastAsia"/>
-        </w:rPr>
-        <w:t>을</w:t>
-      </w:r>
-      <w:r>
-        <w:t xml:space="preserve"> 포함한</w:t>
-      </w:r>
-      <w:r>
-        <w:rPr>
-          <w:rFonts w:hint="eastAsia"/>
-        </w:rPr>
-        <w:t xml:space="preserve"> 서버에</w:t>
-      </w:r>
-      <w:r>
-        <w:t xml:space="preserve"> 연결된 모든 유저에서 보이는 </w:t>
-      </w:r>
-      <w:r>
-        <w:rPr>
-          <w:rFonts w:hint="eastAsia"/>
-        </w:rPr>
-        <w:t>디스플레이는</w:t>
-      </w:r>
-      <w:r>
-        <w:t xml:space="preserve"> </w:t>
-      </w:r>
-      <w:r>
-        <w:rPr>
-          <w:rFonts w:hint="eastAsia"/>
-        </w:rPr>
-        <w:t xml:space="preserve">각 클라이언트 환경에 따른 오버헤드에 의한 속도 차이를 제외하면 </w:t>
-      </w:r>
-      <w:r>
-        <w:t>동일</w:t>
-      </w:r>
-      <w:r>
-        <w:rPr>
-          <w:rFonts w:hint="eastAsia"/>
-        </w:rPr>
-        <w:t>한 디스플레이를 공유하게 된다.</w:t>
-      </w:r>
-    </w:p>
-    <w:p>
-      <w:pPr>
-        <w:pStyle w:val="a3"/>
-        <w:ind w:leftChars="0" w:left="1200"/>
-        <w:rPr>
-          <w:rFonts w:hint="eastAsia"/>
-        </w:rPr>
-      </w:pPr>
+    </w:p>
+    <w:p>
+      <w:pPr>
+        <w:pStyle w:val="a3"/>
+        <w:ind w:firstLineChars="100" w:firstLine="200"/>
+        <w:rPr>
+          <w:rFonts w:hint="eastAsia"/>
+        </w:rPr>
+      </w:pPr>
+      <w:r>
+        <w:rPr>
+          <w:rFonts w:hint="eastAsia"/>
+        </w:rPr>
+        <w:t xml:space="preserve">위에서 설명했던 것과 같이 </w:t>
+      </w:r>
     </w:p>
     <w:p>
       <w:pPr>
@@ -1186,13 +1525,179 @@
     <w:p>
       <w:pPr>
         <w:pStyle w:val="a3"/>
-        <w:ind w:leftChars="0" w:left="760"/>
-      </w:pPr>
-    </w:p>
-    <w:p>
-      <w:pPr>
-        <w:pStyle w:val="a3"/>
-        <w:ind w:leftChars="0" w:left="760"/>
+        <w:numPr>
+          <w:ilvl w:val="1"/>
+          <w:numId w:val="2"/>
+        </w:numPr>
+        <w:ind w:leftChars="0"/>
+        <w:rPr>
+          <w:b/>
+          <w:bCs/>
+          <w:sz w:val="24"/>
+          <w:szCs w:val="28"/>
+        </w:rPr>
+      </w:pPr>
+      <w:proofErr w:type="spellStart"/>
+      <w:r>
+        <w:rPr>
+          <w:b/>
+          <w:bCs/>
+          <w:sz w:val="24"/>
+          <w:szCs w:val="28"/>
+        </w:rPr>
+        <w:t>FreeRDP</w:t>
+      </w:r>
+      <w:proofErr w:type="spellEnd"/>
+    </w:p>
+    <w:p>
+      <w:pPr>
+        <w:pStyle w:val="a3"/>
+        <w:ind w:leftChars="0" w:left="1200"/>
+      </w:pPr>
+    </w:p>
+    <w:p>
+      <w:pPr>
+        <w:pStyle w:val="a3"/>
+        <w:ind w:leftChars="0" w:left="1200"/>
+        <w:rPr>
+          <w:rFonts w:hint="eastAsia"/>
+        </w:rPr>
+      </w:pPr>
+    </w:p>
+    <w:p>
+      <w:pPr>
+        <w:pStyle w:val="a3"/>
+        <w:numPr>
+          <w:ilvl w:val="1"/>
+          <w:numId w:val="2"/>
+        </w:numPr>
+        <w:ind w:leftChars="0"/>
+        <w:rPr>
+          <w:b/>
+          <w:bCs/>
+          <w:sz w:val="28"/>
+          <w:szCs w:val="32"/>
+        </w:rPr>
+      </w:pPr>
+      <w:proofErr w:type="spellStart"/>
+      <w:r>
+        <w:rPr>
+          <w:rFonts w:hint="eastAsia"/>
+          <w:b/>
+          <w:bCs/>
+          <w:sz w:val="24"/>
+          <w:szCs w:val="28"/>
+        </w:rPr>
+        <w:t>R</w:t>
+      </w:r>
+      <w:r>
+        <w:rPr>
+          <w:b/>
+          <w:bCs/>
+          <w:sz w:val="24"/>
+          <w:szCs w:val="28"/>
+        </w:rPr>
+        <w:t>emmina</w:t>
+      </w:r>
+      <w:proofErr w:type="spellEnd"/>
+    </w:p>
+    <w:p>
+      <w:pPr>
+        <w:ind w:left="1200"/>
+        <w:rPr>
+          <w:b/>
+          <w:bCs/>
+        </w:rPr>
+      </w:pPr>
+    </w:p>
+    <w:p>
+      <w:pPr>
+        <w:ind w:left="1200"/>
+        <w:rPr>
+          <w:rFonts w:hint="eastAsia"/>
+          <w:b/>
+          <w:bCs/>
+        </w:rPr>
+      </w:pPr>
+    </w:p>
+    <w:p>
+      <w:pPr>
+        <w:pStyle w:val="a3"/>
+        <w:numPr>
+          <w:ilvl w:val="1"/>
+          <w:numId w:val="2"/>
+        </w:numPr>
+        <w:ind w:leftChars="0"/>
+        <w:rPr>
+          <w:b/>
+          <w:bCs/>
+          <w:sz w:val="28"/>
+          <w:szCs w:val="32"/>
+        </w:rPr>
+      </w:pPr>
+      <w:proofErr w:type="spellStart"/>
+      <w:r>
+        <w:rPr>
+          <w:b/>
+          <w:bCs/>
+          <w:sz w:val="24"/>
+          <w:szCs w:val="28"/>
+        </w:rPr>
+        <w:t>xrdp</w:t>
+      </w:r>
+      <w:proofErr w:type="spellEnd"/>
+    </w:p>
+    <w:p>
+      <w:pPr>
+        <w:ind w:left="1200"/>
+      </w:pPr>
+    </w:p>
+    <w:p>
+      <w:pPr>
+        <w:ind w:left="1200"/>
+        <w:rPr>
+          <w:rFonts w:hint="eastAsia"/>
+        </w:rPr>
+      </w:pPr>
+    </w:p>
+    <w:p>
+      <w:pPr>
+        <w:pStyle w:val="a3"/>
+        <w:numPr>
+          <w:ilvl w:val="1"/>
+          <w:numId w:val="2"/>
+        </w:numPr>
+        <w:ind w:leftChars="0"/>
+        <w:rPr>
+          <w:rFonts w:hint="eastAsia"/>
+          <w:b/>
+          <w:bCs/>
+          <w:sz w:val="28"/>
+          <w:szCs w:val="32"/>
+        </w:rPr>
+      </w:pPr>
+      <w:proofErr w:type="spellStart"/>
+      <w:r>
+        <w:rPr>
+          <w:b/>
+          <w:bCs/>
+          <w:sz w:val="24"/>
+          <w:szCs w:val="28"/>
+        </w:rPr>
+        <w:t>Rdesktop</w:t>
+      </w:r>
+      <w:proofErr w:type="spellEnd"/>
+    </w:p>
+    <w:p>
+      <w:pPr>
+        <w:pStyle w:val="a3"/>
+        <w:ind w:leftChars="0" w:left="1200"/>
+      </w:pPr>
+    </w:p>
+    <w:p>
+      <w:pPr>
+        <w:pStyle w:val="a3"/>
+        <w:ind w:leftChars="0" w:left="1200"/>
         <w:rPr>
           <w:rFonts w:hint="eastAsia"/>
         </w:rPr>
@@ -1245,19 +1750,1044 @@
     <w:p>
       <w:pPr>
         <w:pStyle w:val="a3"/>
-      </w:pPr>
-    </w:p>
-    <w:p>
-      <w:pPr>
-        <w:pStyle w:val="a3"/>
-        <w:rPr>
-          <w:rFonts w:hint="eastAsia"/>
-        </w:rPr>
-      </w:pPr>
-    </w:p>
-    <w:p>
-      <w:pPr>
-        <w:pStyle w:val="a3"/>
+        <w:numPr>
+          <w:ilvl w:val="1"/>
+          <w:numId w:val="2"/>
+        </w:numPr>
+        <w:ind w:leftChars="0"/>
+        <w:rPr>
+          <w:b/>
+          <w:bCs/>
+          <w:sz w:val="24"/>
+          <w:szCs w:val="28"/>
+        </w:rPr>
+      </w:pPr>
+      <w:proofErr w:type="spellStart"/>
+      <w:r>
+        <w:rPr>
+          <w:b/>
+          <w:bCs/>
+          <w:sz w:val="24"/>
+          <w:szCs w:val="28"/>
+        </w:rPr>
+        <w:t>TigerVNC</w:t>
+      </w:r>
+      <w:proofErr w:type="spellEnd"/>
+    </w:p>
+    <w:p>
+      <w:pPr>
+        <w:pStyle w:val="a3"/>
+        <w:ind w:leftChars="0" w:left="1200"/>
+      </w:pPr>
+    </w:p>
+    <w:p>
+      <w:pPr>
+        <w:pStyle w:val="a3"/>
+        <w:ind w:leftChars="0" w:left="1200"/>
+        <w:rPr>
+          <w:rFonts w:hint="eastAsia"/>
+        </w:rPr>
+      </w:pPr>
+    </w:p>
+    <w:p>
+      <w:pPr>
+        <w:pStyle w:val="a3"/>
+        <w:numPr>
+          <w:ilvl w:val="1"/>
+          <w:numId w:val="2"/>
+        </w:numPr>
+        <w:ind w:leftChars="0"/>
+        <w:rPr>
+          <w:b/>
+          <w:bCs/>
+          <w:sz w:val="24"/>
+          <w:szCs w:val="28"/>
+        </w:rPr>
+      </w:pPr>
+      <w:proofErr w:type="spellStart"/>
+      <w:r>
+        <w:rPr>
+          <w:rFonts w:hint="eastAsia"/>
+          <w:b/>
+          <w:bCs/>
+          <w:sz w:val="24"/>
+          <w:szCs w:val="28"/>
+        </w:rPr>
+        <w:t>T</w:t>
+      </w:r>
+      <w:r>
+        <w:rPr>
+          <w:b/>
+          <w:bCs/>
+          <w:sz w:val="24"/>
+          <w:szCs w:val="28"/>
+        </w:rPr>
+        <w:t>ightVNC</w:t>
+      </w:r>
+      <w:proofErr w:type="spellEnd"/>
+    </w:p>
+    <w:p>
+      <w:pPr>
+        <w:pStyle w:val="a3"/>
+        <w:ind w:leftChars="0" w:left="1200"/>
+      </w:pPr>
+    </w:p>
+    <w:p>
+      <w:pPr>
+        <w:pStyle w:val="a3"/>
+        <w:ind w:leftChars="0" w:left="1200"/>
+        <w:rPr>
+          <w:rFonts w:hint="eastAsia"/>
+        </w:rPr>
+      </w:pPr>
+    </w:p>
+    <w:p>
+      <w:pPr>
+        <w:pStyle w:val="a3"/>
+        <w:numPr>
+          <w:ilvl w:val="1"/>
+          <w:numId w:val="2"/>
+        </w:numPr>
+        <w:ind w:leftChars="0"/>
+        <w:rPr>
+          <w:b/>
+          <w:bCs/>
+          <w:sz w:val="28"/>
+          <w:szCs w:val="32"/>
+        </w:rPr>
+      </w:pPr>
+      <w:proofErr w:type="spellStart"/>
+      <w:r>
+        <w:rPr>
+          <w:rFonts w:hint="eastAsia"/>
+          <w:b/>
+          <w:bCs/>
+          <w:sz w:val="24"/>
+          <w:szCs w:val="28"/>
+        </w:rPr>
+        <w:t>R</w:t>
+      </w:r>
+      <w:r>
+        <w:rPr>
+          <w:b/>
+          <w:bCs/>
+          <w:sz w:val="24"/>
+          <w:szCs w:val="28"/>
+        </w:rPr>
+        <w:t>ealVNC</w:t>
+      </w:r>
+      <w:proofErr w:type="spellEnd"/>
+    </w:p>
+    <w:p>
+      <w:pPr>
+        <w:ind w:left="1200"/>
+      </w:pPr>
+    </w:p>
+    <w:p>
+      <w:pPr>
+        <w:ind w:left="1200"/>
+        <w:rPr>
+          <w:rFonts w:hint="eastAsia"/>
+        </w:rPr>
+      </w:pPr>
+    </w:p>
+    <w:p>
+      <w:pPr>
+        <w:pStyle w:val="a3"/>
+        <w:numPr>
+          <w:ilvl w:val="1"/>
+          <w:numId w:val="2"/>
+        </w:numPr>
+        <w:ind w:leftChars="0"/>
+        <w:rPr>
+          <w:b/>
+          <w:bCs/>
+          <w:sz w:val="28"/>
+          <w:szCs w:val="32"/>
+        </w:rPr>
+      </w:pPr>
+      <w:r>
+        <w:rPr>
+          <w:b/>
+          <w:bCs/>
+          <w:sz w:val="24"/>
+          <w:szCs w:val="28"/>
+        </w:rPr>
+        <w:t>Guacamole</w:t>
+      </w:r>
+    </w:p>
+    <w:p>
+      <w:pPr>
+        <w:pStyle w:val="a3"/>
+        <w:ind w:leftChars="600" w:left="1200"/>
+        <w:rPr>
+          <w:rFonts w:hint="eastAsia"/>
+        </w:rPr>
+      </w:pPr>
+      <w:r>
+        <w:t>Guacamole</w:t>
+      </w:r>
+      <w:r>
+        <w:rPr>
+          <w:rFonts w:hint="eastAsia"/>
+        </w:rPr>
+        <w:t xml:space="preserve">는 </w:t>
+      </w:r>
+      <w:r>
+        <w:rPr>
+          <w:rFonts w:hint="eastAsia"/>
+        </w:rPr>
+        <w:t>아파치</w:t>
+      </w:r>
+      <w:r>
+        <w:rPr>
+          <w:rFonts w:hint="eastAsia"/>
+        </w:rPr>
+        <w:t xml:space="preserve">에서 개발한 </w:t>
+      </w:r>
+      <w:r>
+        <w:rPr>
+          <w:rFonts w:hint="eastAsia"/>
+        </w:rPr>
+        <w:t>원격 접속</w:t>
+      </w:r>
+      <w:r>
+        <w:rPr>
+          <w:rFonts w:hint="eastAsia"/>
+        </w:rPr>
+        <w:t xml:space="preserve"> 어플리케이션이다.</w:t>
+      </w:r>
+      <w:r>
+        <w:t xml:space="preserve"> Guacamole</w:t>
+      </w:r>
+      <w:r>
+        <w:rPr>
+          <w:rFonts w:hint="eastAsia"/>
+        </w:rPr>
+        <w:t>는 오픈소스 소프트웨어이다.</w:t>
+      </w:r>
+      <w:r>
+        <w:t xml:space="preserve"> Guacamole</w:t>
+      </w:r>
+      <w:r>
+        <w:rPr>
+          <w:rFonts w:hint="eastAsia"/>
+        </w:rPr>
+        <w:t xml:space="preserve"> 클라이언트는 </w:t>
+      </w:r>
+      <w:r>
+        <w:t xml:space="preserve">HTML5 </w:t>
+      </w:r>
+      <w:r>
+        <w:rPr>
+          <w:rFonts w:hint="eastAsia"/>
+        </w:rPr>
+        <w:t>웹 어플리케이션이</w:t>
+      </w:r>
+      <w:r>
+        <w:rPr>
+          <w:rFonts w:hint="eastAsia"/>
+        </w:rPr>
+        <w:t xml:space="preserve">기 때문에 </w:t>
+      </w:r>
+      <w:r>
+        <w:t>HTML5</w:t>
+      </w:r>
+      <w:r>
+        <w:rPr>
+          <w:rFonts w:hint="eastAsia"/>
+        </w:rPr>
+        <w:t>를 지원하는 웹 브라우저를 사용하면 어느 플랫폼에서나 서버 데스크톱에 원격으로 접속할 수 있다.</w:t>
+      </w:r>
+      <w:r>
+        <w:t xml:space="preserve"> </w:t>
+      </w:r>
+      <w:r>
+        <w:rPr>
+          <w:rFonts w:hint="eastAsia"/>
+        </w:rPr>
+        <w:t>또한</w:t>
+      </w:r>
+      <w:r>
+        <w:t xml:space="preserve">, </w:t>
+      </w:r>
+      <w:r>
+        <w:rPr>
+          <w:rFonts w:hint="eastAsia"/>
+        </w:rPr>
+        <w:t xml:space="preserve">클라이언트가 웹 기반으로 동작하기 때문에 </w:t>
+      </w:r>
+      <w:r>
+        <w:t>HTML5</w:t>
+      </w:r>
+      <w:r>
+        <w:rPr>
+          <w:rFonts w:hint="eastAsia"/>
+        </w:rPr>
+        <w:t>를 지원하는 웹 브라우저가 설치된 환경이라면 모바일 환경에서도 서버 데스크톱에 원격 접속이 가능하다.</w:t>
+      </w:r>
+      <w:r>
+        <w:t xml:space="preserve"> </w:t>
+      </w:r>
+      <w:r>
+        <w:t>Guacamole</w:t>
+      </w:r>
+      <w:r>
+        <w:rPr>
+          <w:rFonts w:hint="eastAsia"/>
+        </w:rPr>
+        <w:t xml:space="preserve">는 </w:t>
+      </w:r>
+      <w:r>
+        <w:t xml:space="preserve">RDP, VNC, SSH </w:t>
+      </w:r>
+      <w:r>
+        <w:rPr>
+          <w:rFonts w:hint="eastAsia"/>
+        </w:rPr>
+        <w:t>등의 원격 접속 프로토콜을 지원한다.</w:t>
+      </w:r>
+      <w:r>
+        <w:t xml:space="preserve"> </w:t>
+      </w:r>
+      <w:r>
+        <w:rPr>
+          <w:rFonts w:hint="eastAsia"/>
+        </w:rPr>
+        <w:t>또한 G</w:t>
+      </w:r>
+      <w:r>
+        <w:t>uacamole</w:t>
+      </w:r>
+      <w:r>
+        <w:rPr>
+          <w:rFonts w:hint="eastAsia"/>
+        </w:rPr>
+        <w:t>의 장점으로</w:t>
+      </w:r>
+      <w:r>
+        <w:rPr>
+          <w:rFonts w:hint="eastAsia"/>
+        </w:rPr>
+        <w:t xml:space="preserve"> 다른 오픈소스 원격 접속 어플리케이션</w:t>
+      </w:r>
+      <w:r>
+        <w:rPr>
+          <w:rFonts w:hint="eastAsia"/>
+        </w:rPr>
+        <w:t xml:space="preserve">과 비교했을 때 </w:t>
+      </w:r>
+      <w:r>
+        <w:t xml:space="preserve">API </w:t>
+      </w:r>
+      <w:r>
+        <w:rPr>
+          <w:rFonts w:hint="eastAsia"/>
+        </w:rPr>
+        <w:t>기술 문서,</w:t>
+      </w:r>
+      <w:r>
+        <w:t xml:space="preserve"> </w:t>
+      </w:r>
+      <w:r>
+        <w:rPr>
+          <w:rFonts w:hint="eastAsia"/>
+        </w:rPr>
+        <w:t>설치 매뉴얼 등이 상세하게 기술 되어있다는 장점이 있다.</w:t>
+      </w:r>
+      <w:r>
+        <w:t xml:space="preserve"> </w:t>
+      </w:r>
+      <w:r>
+        <w:t>Guacamole</w:t>
+      </w:r>
+      <w:r>
+        <w:t xml:space="preserve"> </w:t>
+      </w:r>
+      <w:r>
+        <w:rPr>
+          <w:rFonts w:hint="eastAsia"/>
+        </w:rPr>
+        <w:t>서버</w:t>
+      </w:r>
+      <w:r>
+        <w:rPr>
+          <w:rFonts w:hint="eastAsia"/>
+        </w:rPr>
+        <w:t xml:space="preserve">는 자바 기반 웹 서버인 </w:t>
+      </w:r>
+      <w:r>
+        <w:t>Tomcat 7</w:t>
+      </w:r>
+      <w:r>
+        <w:rPr>
+          <w:rFonts w:hint="eastAsia"/>
+        </w:rPr>
+        <w:t xml:space="preserve">과 </w:t>
+      </w:r>
+      <w:r>
+        <w:t>8</w:t>
+      </w:r>
+      <w:r>
+        <w:rPr>
+          <w:rFonts w:hint="eastAsia"/>
+        </w:rPr>
+        <w:t>에서 동작</w:t>
+      </w:r>
+      <w:r>
+        <w:rPr>
+          <w:rFonts w:hint="eastAsia"/>
+        </w:rPr>
+        <w:t xml:space="preserve">하며 </w:t>
+      </w:r>
+      <w:r>
+        <w:rPr>
+          <w:rFonts w:hint="eastAsia"/>
+        </w:rPr>
+        <w:t>G</w:t>
+      </w:r>
+      <w:r>
+        <w:t xml:space="preserve">uacamole </w:t>
+      </w:r>
+      <w:r>
+        <w:rPr>
+          <w:rFonts w:hint="eastAsia"/>
+        </w:rPr>
+        <w:t xml:space="preserve">클라이언트는 </w:t>
+      </w:r>
+      <w:r>
+        <w:rPr>
+          <w:rFonts w:hint="eastAsia"/>
+        </w:rPr>
+        <w:t>자바스크립트 기반으로 웹 브라우저에서 동작한다.</w:t>
+      </w:r>
+      <w:r>
+        <w:t xml:space="preserve"> </w:t>
+      </w:r>
+      <w:r>
+        <w:rPr>
+          <w:rFonts w:hint="eastAsia"/>
+        </w:rPr>
+        <w:t>유저 정보</w:t>
+      </w:r>
+      <w:r>
+        <w:rPr>
+          <w:rFonts w:hint="eastAsia"/>
+        </w:rPr>
+        <w:t xml:space="preserve"> 저장</w:t>
+      </w:r>
+      <w:r>
+        <w:rPr>
+          <w:rFonts w:hint="eastAsia"/>
+        </w:rPr>
+        <w:t>을 위한</w:t>
+      </w:r>
+      <w:r>
+        <w:rPr>
+          <w:rFonts w:hint="eastAsia"/>
+        </w:rPr>
+        <w:t xml:space="preserve"> 데이터 베이스 지원으로 </w:t>
+      </w:r>
+      <w:r>
+        <w:t>MySQL</w:t>
+      </w:r>
+      <w:r>
+        <w:rPr>
+          <w:rFonts w:hint="eastAsia"/>
+        </w:rPr>
+        <w:t xml:space="preserve"> 데이터베이스를 지원</w:t>
+      </w:r>
+      <w:r>
+        <w:rPr>
+          <w:rFonts w:hint="eastAsia"/>
+        </w:rPr>
+        <w:t>하며</w:t>
+      </w:r>
+      <w:r>
+        <w:t xml:space="preserve"> </w:t>
+      </w:r>
+      <w:r>
+        <w:rPr>
+          <w:rFonts w:hint="eastAsia"/>
+        </w:rPr>
+        <w:t xml:space="preserve">로컬 상에 </w:t>
+      </w:r>
+      <w:r>
+        <w:t xml:space="preserve">XML </w:t>
+      </w:r>
+      <w:r>
+        <w:rPr>
+          <w:rFonts w:hint="eastAsia"/>
+        </w:rPr>
+        <w:t>파일을 이용해서도 유저를 관리할 수 있다</w:t>
+      </w:r>
+      <w:r>
+        <w:rPr>
+          <w:rFonts w:hint="eastAsia"/>
+        </w:rPr>
+        <w:t>.</w:t>
+      </w:r>
+      <w:r>
+        <w:t xml:space="preserve"> </w:t>
+      </w:r>
+      <w:r>
+        <w:rPr>
+          <w:rFonts w:hint="eastAsia"/>
+        </w:rPr>
+        <w:t xml:space="preserve">추가로 </w:t>
+      </w:r>
+      <w:r>
+        <w:t>Guacamole</w:t>
+      </w:r>
+      <w:r>
+        <w:rPr>
+          <w:rFonts w:hint="eastAsia"/>
+        </w:rPr>
+        <w:t>는 웹 브라우저 상에서 관</w:t>
+      </w:r>
+      <w:r>
+        <w:rPr>
+          <w:rFonts w:hint="eastAsia"/>
+        </w:rPr>
+        <w:lastRenderedPageBreak/>
+        <w:t>리자 유저를 생성할 수 있어 유저 관리를 웹 상에서 할 수 있다는 장점이 있다.</w:t>
+      </w:r>
+      <w:r>
+        <w:t xml:space="preserve"> </w:t>
+      </w:r>
+      <w:r>
+        <w:rPr>
+          <w:rFonts w:hint="eastAsia"/>
+        </w:rPr>
+        <w:t>반면,</w:t>
+      </w:r>
+      <w:r>
+        <w:rPr>
+          <w:rFonts w:hint="eastAsia"/>
+        </w:rPr>
+        <w:t xml:space="preserve"> </w:t>
+      </w:r>
+      <w:r>
+        <w:t xml:space="preserve">Guacamole </w:t>
+      </w:r>
+      <w:r>
+        <w:rPr>
+          <w:rFonts w:hint="eastAsia"/>
+        </w:rPr>
+        <w:t xml:space="preserve">서버는 </w:t>
+      </w:r>
+      <w:r>
+        <w:rPr>
+          <w:rFonts w:hint="eastAsia"/>
+        </w:rPr>
+        <w:t>많은 라이브러리</w:t>
+      </w:r>
+      <w:r>
+        <w:rPr>
+          <w:rFonts w:hint="eastAsia"/>
+        </w:rPr>
+        <w:t xml:space="preserve"> 및 어플리케이션에</w:t>
+      </w:r>
+      <w:r>
+        <w:rPr>
+          <w:rFonts w:hint="eastAsia"/>
+        </w:rPr>
+        <w:t xml:space="preserve"> 의존성</w:t>
+      </w:r>
+      <w:r>
+        <w:rPr>
+          <w:rFonts w:hint="eastAsia"/>
+        </w:rPr>
+        <w:t>을 가지기 때문에 서버 환경을 구축하기가 어렵다는 단점이 있다.</w:t>
+      </w:r>
+    </w:p>
+    <w:p>
+      <w:pPr>
+        <w:pStyle w:val="a3"/>
+        <w:ind w:leftChars="600" w:left="1200"/>
+      </w:pPr>
+      <w:r>
+        <w:rPr>
+          <w:noProof/>
+        </w:rPr>
+        <w:drawing>
+          <wp:inline distT="0" distB="0" distL="0" distR="0" wp14:anchorId="202F7800" wp14:editId="773DEC17">
+            <wp:extent cx="2416426" cy="3840480"/>
+            <wp:effectExtent l="0" t="0" r="3175" b="7620"/>
+            <wp:docPr id="2" name="그림 2"/>
+            <wp:cNvGraphicFramePr>
+              <a:graphicFrameLocks xmlns:a="http://schemas.openxmlformats.org/drawingml/2006/main" noChangeAspect="1"/>
+            </wp:cNvGraphicFramePr>
+            <a:graphic xmlns:a="http://schemas.openxmlformats.org/drawingml/2006/main">
+              <a:graphicData uri="http://schemas.openxmlformats.org/drawingml/2006/picture">
+                <pic:pic xmlns:pic="http://schemas.openxmlformats.org/drawingml/2006/picture">
+                  <pic:nvPicPr>
+                    <pic:cNvPr id="1" name=""/>
+                    <pic:cNvPicPr/>
+                  </pic:nvPicPr>
+                  <pic:blipFill>
+                    <a:blip r:embed="rId7"/>
+                    <a:stretch>
+                      <a:fillRect/>
+                    </a:stretch>
+                  </pic:blipFill>
+                  <pic:spPr>
+                    <a:xfrm>
+                      <a:off x="0" y="0"/>
+                      <a:ext cx="2429679" cy="3861543"/>
+                    </a:xfrm>
+                    <a:prstGeom prst="rect">
+                      <a:avLst/>
+                    </a:prstGeom>
+                  </pic:spPr>
+                </pic:pic>
+              </a:graphicData>
+            </a:graphic>
+          </wp:inline>
+        </w:drawing>
+      </w:r>
+    </w:p>
+    <w:p>
+      <w:pPr>
+        <w:pStyle w:val="a3"/>
+        <w:ind w:leftChars="600" w:left="1200"/>
+        <w:rPr>
+          <w:rFonts w:hint="eastAsia"/>
+        </w:rPr>
+      </w:pPr>
+      <w:r>
+        <w:rPr>
+          <w:rFonts w:hint="eastAsia"/>
+        </w:rPr>
+        <w:t>다음은 G</w:t>
+      </w:r>
+      <w:r>
+        <w:t>uacamole</w:t>
+      </w:r>
+      <w:r>
+        <w:rPr>
+          <w:rFonts w:hint="eastAsia"/>
+        </w:rPr>
+        <w:t xml:space="preserve"> 동작의 상세 설명이다.</w:t>
+      </w:r>
+      <w:r>
+        <w:t xml:space="preserve"> </w:t>
+      </w:r>
+      <w:r>
+        <w:t>Guacamole</w:t>
+      </w:r>
+      <w:r>
+        <w:rPr>
+          <w:rFonts w:hint="eastAsia"/>
+        </w:rPr>
+        <w:t xml:space="preserve"> 서버는 그림과 같이 하나의 프로세스로서 동작하는 것이 아니라 </w:t>
+      </w:r>
+      <w:r>
+        <w:t xml:space="preserve">Guacamole </w:t>
+      </w:r>
+      <w:proofErr w:type="spellStart"/>
+      <w:r>
+        <w:rPr>
+          <w:rFonts w:hint="eastAsia"/>
+        </w:rPr>
+        <w:t>톰캣</w:t>
+      </w:r>
+      <w:proofErr w:type="spellEnd"/>
+      <w:r>
+        <w:rPr>
+          <w:rFonts w:hint="eastAsia"/>
+        </w:rPr>
+        <w:t xml:space="preserve"> 서버</w:t>
+      </w:r>
+      <w:r>
+        <w:rPr>
+          <w:rFonts w:hint="eastAsia"/>
+        </w:rPr>
+        <w:t xml:space="preserve">와 </w:t>
+      </w:r>
+      <w:proofErr w:type="spellStart"/>
+      <w:r>
+        <w:t>guacd</w:t>
+      </w:r>
+      <w:proofErr w:type="spellEnd"/>
+      <w:r>
+        <w:t xml:space="preserve"> </w:t>
+      </w:r>
+      <w:r>
+        <w:rPr>
+          <w:rFonts w:hint="eastAsia"/>
+        </w:rPr>
+        <w:t>데몬 프로세스</w:t>
+      </w:r>
+      <w:r>
+        <w:rPr>
+          <w:rFonts w:hint="eastAsia"/>
+        </w:rPr>
+        <w:t>가</w:t>
+      </w:r>
+      <w:r>
+        <w:rPr>
+          <w:rFonts w:hint="eastAsia"/>
+        </w:rPr>
+        <w:t xml:space="preserve"> </w:t>
+      </w:r>
+      <w:r>
+        <w:t xml:space="preserve">Guacamole </w:t>
+      </w:r>
+      <w:r>
+        <w:rPr>
+          <w:rFonts w:hint="eastAsia"/>
+        </w:rPr>
+        <w:t>프로토콜을 사용해</w:t>
+      </w:r>
+      <w:r>
+        <w:rPr>
+          <w:rFonts w:hint="eastAsia"/>
+        </w:rPr>
+        <w:t xml:space="preserve"> 서로 통신하며</w:t>
+      </w:r>
+      <w:r>
+        <w:rPr>
+          <w:rFonts w:hint="eastAsia"/>
+        </w:rPr>
+        <w:t xml:space="preserve"> 동작한다.</w:t>
+      </w:r>
+      <w:r>
+        <w:t xml:space="preserve"> </w:t>
+      </w:r>
+      <w:r>
+        <w:t xml:space="preserve">Guacamole </w:t>
+      </w:r>
+      <w:r>
+        <w:rPr>
+          <w:rFonts w:hint="eastAsia"/>
+        </w:rPr>
+        <w:t xml:space="preserve">클라이언트는 </w:t>
+      </w:r>
+      <w:r>
+        <w:t>HTML5</w:t>
+      </w:r>
+      <w:r>
+        <w:rPr>
+          <w:rFonts w:hint="eastAsia"/>
+        </w:rPr>
+        <w:t xml:space="preserve">를 지원하는 웹 브라우저 상에서 </w:t>
+      </w:r>
+      <w:r>
+        <w:t>Gua</w:t>
+      </w:r>
+      <w:r>
+        <w:t xml:space="preserve">camole </w:t>
+      </w:r>
+      <w:r>
+        <w:rPr>
+          <w:rFonts w:hint="eastAsia"/>
+        </w:rPr>
+        <w:t>톰캣 서버</w:t>
+      </w:r>
+      <w:r>
+        <w:rPr>
+          <w:rFonts w:hint="eastAsia"/>
+        </w:rPr>
+        <w:t xml:space="preserve">가 제공하는 자바스크립트 파일을 통해 </w:t>
+      </w:r>
+      <w:r>
+        <w:t xml:space="preserve">HTTP </w:t>
+      </w:r>
+      <w:r>
+        <w:rPr>
+          <w:rFonts w:hint="eastAsia"/>
+        </w:rPr>
+        <w:t xml:space="preserve">형식의 </w:t>
+      </w:r>
+      <w:r>
+        <w:t xml:space="preserve">Guacamole </w:t>
+      </w:r>
+      <w:r>
+        <w:rPr>
+          <w:rFonts w:hint="eastAsia"/>
+        </w:rPr>
+        <w:t>프로토콜을 사용해</w:t>
+      </w:r>
+      <w:r>
+        <w:rPr>
+          <w:rFonts w:hint="eastAsia"/>
+        </w:rPr>
+        <w:t xml:space="preserve"> </w:t>
+      </w:r>
+      <w:r>
+        <w:t xml:space="preserve">Guacamole </w:t>
+      </w:r>
+      <w:r>
+        <w:rPr>
+          <w:rFonts w:hint="eastAsia"/>
+        </w:rPr>
+        <w:t>서버와 통신한다.</w:t>
+      </w:r>
+      <w:r>
+        <w:t xml:space="preserve"> </w:t>
+      </w:r>
+      <w:r>
+        <w:rPr>
+          <w:rFonts w:hint="eastAsia"/>
+        </w:rPr>
+        <w:t>G</w:t>
+      </w:r>
+      <w:r>
+        <w:t xml:space="preserve">uacamole </w:t>
+      </w:r>
+      <w:proofErr w:type="spellStart"/>
+      <w:r>
+        <w:rPr>
+          <w:rFonts w:hint="eastAsia"/>
+        </w:rPr>
+        <w:t>톰캣</w:t>
+      </w:r>
+      <w:proofErr w:type="spellEnd"/>
+      <w:r>
+        <w:rPr>
+          <w:rFonts w:hint="eastAsia"/>
+        </w:rPr>
+        <w:t xml:space="preserve"> 서버는 </w:t>
+      </w:r>
+      <w:r>
+        <w:rPr>
+          <w:rFonts w:hint="eastAsia"/>
+        </w:rPr>
+        <w:t>G</w:t>
+      </w:r>
+      <w:r>
+        <w:t xml:space="preserve">uacamole </w:t>
+      </w:r>
+      <w:r>
+        <w:rPr>
+          <w:rFonts w:hint="eastAsia"/>
+        </w:rPr>
+        <w:t>클라이언트에게 원격 접속 프로토콜에 맞는 그래픽 데이터를 전송하며,</w:t>
+      </w:r>
+      <w:r>
+        <w:t xml:space="preserve"> Guacamole </w:t>
+      </w:r>
+      <w:r>
+        <w:rPr>
+          <w:rFonts w:hint="eastAsia"/>
+        </w:rPr>
+        <w:t xml:space="preserve">클라이언트는 포인터 디바이스 및 키보드 디바이스 입력을 </w:t>
+      </w:r>
+      <w:r>
+        <w:t xml:space="preserve">Guacamole </w:t>
+      </w:r>
+      <w:proofErr w:type="spellStart"/>
+      <w:r>
+        <w:rPr>
+          <w:rFonts w:hint="eastAsia"/>
+        </w:rPr>
+        <w:t>톰캣</w:t>
+      </w:r>
+      <w:proofErr w:type="spellEnd"/>
+      <w:r>
+        <w:rPr>
+          <w:rFonts w:hint="eastAsia"/>
+        </w:rPr>
+        <w:t xml:space="preserve"> 서버로 전송하게 된다.</w:t>
+      </w:r>
+      <w:r>
+        <w:t xml:space="preserve"> </w:t>
+      </w:r>
+      <w:r>
+        <w:t xml:space="preserve">Guacamole </w:t>
+      </w:r>
+      <w:proofErr w:type="spellStart"/>
+      <w:r>
+        <w:rPr>
+          <w:rFonts w:hint="eastAsia"/>
+        </w:rPr>
+        <w:t>톰캣</w:t>
+      </w:r>
+      <w:proofErr w:type="spellEnd"/>
+      <w:r>
+        <w:rPr>
+          <w:rFonts w:hint="eastAsia"/>
+        </w:rPr>
+        <w:t xml:space="preserve"> 서버는 </w:t>
+      </w:r>
+      <w:r>
+        <w:rPr>
+          <w:rFonts w:hint="eastAsia"/>
+        </w:rPr>
+        <w:t xml:space="preserve">클라이언트와의 </w:t>
+      </w:r>
+      <w:r>
+        <w:rPr>
+          <w:rFonts w:hint="eastAsia"/>
+        </w:rPr>
+        <w:t xml:space="preserve">통신만을 목적으로 하며 원격 접속을 위한 실질적 역할은 </w:t>
+      </w:r>
+      <w:proofErr w:type="spellStart"/>
+      <w:r>
+        <w:t>guacd</w:t>
+      </w:r>
+      <w:proofErr w:type="spellEnd"/>
+      <w:r>
+        <w:t xml:space="preserve"> </w:t>
+      </w:r>
+      <w:r>
+        <w:rPr>
+          <w:rFonts w:hint="eastAsia"/>
+        </w:rPr>
+        <w:t>데몬 프로세스가 하게</w:t>
+      </w:r>
+      <w:r>
+        <w:rPr>
+          <w:rFonts w:hint="eastAsia"/>
+        </w:rPr>
+        <w:t xml:space="preserve"> </w:t>
+      </w:r>
+      <w:r>
+        <w:rPr>
+          <w:rFonts w:hint="eastAsia"/>
+        </w:rPr>
+        <w:t>된다.</w:t>
+      </w:r>
+      <w:r>
+        <w:t xml:space="preserve"> </w:t>
+      </w:r>
+      <w:r>
+        <w:rPr>
+          <w:rFonts w:hint="eastAsia"/>
+        </w:rPr>
+        <w:t>G</w:t>
+      </w:r>
+      <w:r>
+        <w:t xml:space="preserve">uacamole </w:t>
+      </w:r>
+      <w:proofErr w:type="spellStart"/>
+      <w:r>
+        <w:rPr>
+          <w:rFonts w:hint="eastAsia"/>
+        </w:rPr>
+        <w:t>톰캣</w:t>
+      </w:r>
+      <w:proofErr w:type="spellEnd"/>
+      <w:r>
+        <w:rPr>
+          <w:rFonts w:hint="eastAsia"/>
+        </w:rPr>
+        <w:t xml:space="preserve"> 서버는 </w:t>
+      </w:r>
+      <w:proofErr w:type="spellStart"/>
+      <w:r>
+        <w:t>guacd</w:t>
+      </w:r>
+      <w:proofErr w:type="spellEnd"/>
+      <w:r>
+        <w:t xml:space="preserve"> </w:t>
+      </w:r>
+      <w:r>
+        <w:rPr>
+          <w:rFonts w:hint="eastAsia"/>
+        </w:rPr>
+        <w:t xml:space="preserve">데몬 프로세스와 </w:t>
+      </w:r>
+      <w:r>
+        <w:t xml:space="preserve">Guacamole </w:t>
+      </w:r>
+      <w:r>
+        <w:rPr>
+          <w:rFonts w:hint="eastAsia"/>
+        </w:rPr>
+        <w:t xml:space="preserve">프로토콜을 사용해 클라이언트로의 그래픽 데이터 전송 및 클라이언트의 </w:t>
+      </w:r>
+      <w:r>
+        <w:rPr>
+          <w:rFonts w:hint="eastAsia"/>
+        </w:rPr>
+        <w:t xml:space="preserve">캐릭터 디바이스 </w:t>
+      </w:r>
+      <w:r>
+        <w:rPr>
+          <w:rFonts w:hint="eastAsia"/>
+        </w:rPr>
+        <w:t>입력 수신을 위한 통신을 한다.</w:t>
+      </w:r>
+      <w:r>
+        <w:t xml:space="preserve"> </w:t>
+      </w:r>
+      <w:proofErr w:type="spellStart"/>
+      <w:r>
+        <w:t>guacd</w:t>
+      </w:r>
+      <w:proofErr w:type="spellEnd"/>
+      <w:r>
+        <w:rPr>
+          <w:rFonts w:hint="eastAsia"/>
+        </w:rPr>
+        <w:t xml:space="preserve">는 </w:t>
+      </w:r>
+      <w:bookmarkStart w:id="0" w:name="_GoBack"/>
+      <w:bookmarkEnd w:id="0"/>
+    </w:p>
+    <w:p>
+      <w:pPr>
+        <w:pStyle w:val="a3"/>
+        <w:ind w:leftChars="600" w:left="1200"/>
+      </w:pPr>
+    </w:p>
+    <w:p>
+      <w:pPr>
+        <w:pStyle w:val="a3"/>
+        <w:ind w:leftChars="600" w:left="1200"/>
+        <w:rPr>
+          <w:rFonts w:hint="eastAsia"/>
+        </w:rPr>
+      </w:pPr>
+    </w:p>
+    <w:p>
+      <w:pPr>
+        <w:pStyle w:val="a3"/>
+        <w:numPr>
+          <w:ilvl w:val="1"/>
+          <w:numId w:val="2"/>
+        </w:numPr>
+        <w:ind w:leftChars="0"/>
+        <w:rPr>
+          <w:rFonts w:hint="eastAsia"/>
+          <w:b/>
+          <w:bCs/>
+          <w:sz w:val="24"/>
+          <w:szCs w:val="28"/>
+        </w:rPr>
+      </w:pPr>
+      <w:proofErr w:type="spellStart"/>
+      <w:r>
+        <w:rPr>
+          <w:b/>
+          <w:bCs/>
+          <w:sz w:val="24"/>
+          <w:szCs w:val="28"/>
+        </w:rPr>
+        <w:t>DWService</w:t>
+      </w:r>
+      <w:proofErr w:type="spellEnd"/>
+    </w:p>
+    <w:p>
+      <w:pPr>
+        <w:pStyle w:val="a3"/>
+        <w:ind w:leftChars="600" w:left="1200"/>
+      </w:pPr>
+    </w:p>
+    <w:p>
+      <w:pPr>
+        <w:pStyle w:val="a3"/>
+        <w:ind w:leftChars="600" w:left="1200"/>
+        <w:rPr>
+          <w:rFonts w:hint="eastAsia"/>
+        </w:rPr>
+      </w:pPr>
+    </w:p>
+    <w:p>
+      <w:pPr>
+        <w:ind w:left="760"/>
         <w:rPr>
           <w:rFonts w:hint="eastAsia"/>
         </w:rPr>
@@ -1404,10 +2934,19 @@
         <w:rPr>
           <w:b/>
           <w:bCs/>
+          <w:sz w:val="28"/>
+          <w:szCs w:val="32"/>
+        </w:rPr>
+      </w:pPr>
+      <w:r>
+        <w:rPr>
+          <w:b/>
+          <w:bCs/>
           <w:sz w:val="24"/>
           <w:szCs w:val="28"/>
         </w:rPr>
-      </w:pPr>
+        <w:t xml:space="preserve">Remote Access through </w:t>
+      </w:r>
       <w:r>
         <w:rPr>
           <w:b/>
@@ -1415,18 +2954,45 @@
           <w:sz w:val="24"/>
           <w:szCs w:val="28"/>
         </w:rPr>
-        <w:t xml:space="preserve">Wayland </w:t>
-      </w:r>
-      <w:r>
-        <w:rPr>
-          <w:rFonts w:hint="eastAsia"/>
+        <w:t>Web Browser</w:t>
+      </w:r>
+    </w:p>
+    <w:p>
+      <w:pPr>
+        <w:pStyle w:val="a3"/>
+        <w:ind w:leftChars="0" w:left="1200"/>
+        <w:rPr>
+          <w:b/>
+          <w:bCs/>
+        </w:rPr>
+      </w:pPr>
+    </w:p>
+    <w:p>
+      <w:pPr>
+        <w:pStyle w:val="a3"/>
+        <w:ind w:leftChars="0" w:left="1200"/>
+        <w:rPr>
+          <w:rFonts w:hint="eastAsia"/>
+          <w:b/>
+          <w:bCs/>
+        </w:rPr>
+      </w:pPr>
+    </w:p>
+    <w:p>
+      <w:pPr>
+        <w:pStyle w:val="a3"/>
+        <w:numPr>
+          <w:ilvl w:val="1"/>
+          <w:numId w:val="2"/>
+        </w:numPr>
+        <w:ind w:leftChars="0"/>
+        <w:rPr>
           <w:b/>
           <w:bCs/>
           <w:sz w:val="24"/>
           <w:szCs w:val="28"/>
         </w:rPr>
-        <w:t>C</w:t>
-      </w:r>
+      </w:pPr>
       <w:r>
         <w:rPr>
           <w:b/>
@@ -1434,7 +3000,7 @@
           <w:sz w:val="24"/>
           <w:szCs w:val="28"/>
         </w:rPr>
-        <w:t>ompositor</w:t>
+        <w:t xml:space="preserve">Wayland </w:t>
       </w:r>
       <w:r>
         <w:rPr>
@@ -1444,7 +3010,7 @@
           <w:sz w:val="24"/>
           <w:szCs w:val="28"/>
         </w:rPr>
-        <w:t xml:space="preserve">가 </w:t>
+        <w:t>C</w:t>
       </w:r>
       <w:r>
         <w:rPr>
@@ -1453,7 +3019,7 @@
           <w:sz w:val="24"/>
           <w:szCs w:val="28"/>
         </w:rPr>
-        <w:t xml:space="preserve">Remote Access </w:t>
+        <w:t>ompositor</w:t>
       </w:r>
       <w:r>
         <w:rPr>
@@ -1463,19 +3029,31 @@
           <w:sz w:val="24"/>
           <w:szCs w:val="28"/>
         </w:rPr>
+        <w:t xml:space="preserve">가 </w:t>
+      </w:r>
+      <w:r>
+        <w:rPr>
+          <w:b/>
+          <w:bCs/>
+          <w:sz w:val="24"/>
+          <w:szCs w:val="28"/>
+        </w:rPr>
+        <w:t xml:space="preserve">Remote Access </w:t>
+      </w:r>
+      <w:r>
+        <w:rPr>
+          <w:rFonts w:hint="eastAsia"/>
+          <w:b/>
+          <w:bCs/>
+          <w:sz w:val="24"/>
+          <w:szCs w:val="28"/>
+        </w:rPr>
         <w:t>지원</w:t>
       </w:r>
     </w:p>
     <w:p>
       <w:pPr>
-        <w:pStyle w:val="a3"/>
-        <w:ind w:leftChars="0" w:left="1200"/>
-      </w:pPr>
-    </w:p>
-    <w:p>
-      <w:pPr>
-        <w:pStyle w:val="a3"/>
-        <w:ind w:leftChars="0" w:left="1200"/>
+        <w:ind w:left="1200"/>
         <w:rPr>
           <w:rFonts w:hint="eastAsia"/>
         </w:rPr>
@@ -1583,7 +3161,7 @@
   <w:abstractNum w:abstractNumId="0" w15:restartNumberingAfterBreak="0">
     <w:nsid w:val="4BE8570C"/>
     <w:multiLevelType w:val="hybridMultilevel"/>
-    <w:tmpl w:val="D6343A34"/>
+    <w:tmpl w:val="5E0EA154"/>
     <w:lvl w:ilvl="0" w:tplc="43D0EB3A">
       <w:start w:val="1"/>
       <w:numFmt w:val="decimal"/>
@@ -1596,7 +3174,7 @@
         <w:rFonts w:hint="default"/>
       </w:rPr>
     </w:lvl>
-    <w:lvl w:ilvl="1" w:tplc="04090019">
+    <w:lvl w:ilvl="1" w:tplc="B176B0CC">
       <w:start w:val="1"/>
       <w:numFmt w:val="upperLetter"/>
       <w:lvlText w:val="%2."/>
@@ -1604,8 +3182,12 @@
       <w:pPr>
         <w:ind w:left="1200" w:hanging="400"/>
       </w:pPr>
+      <w:rPr>
+        <w:sz w:val="24"/>
+        <w:szCs w:val="28"/>
+      </w:rPr>
     </w:lvl>
-    <w:lvl w:ilvl="2" w:tplc="0409001B" w:tentative="1">
+    <w:lvl w:ilvl="2" w:tplc="0409001B">
       <w:start w:val="1"/>
       <w:numFmt w:val="lowerRoman"/>
       <w:lvlText w:val="%3."/>
@@ -2186,6 +3768,7 @@
   <w:style w:type="paragraph" w:default="1" w:styleId="a">
     <w:name w:val="Normal"/>
     <w:qFormat/>
+    <w:rsid w:val="0087143A"/>
     <w:pPr>
       <w:widowControl w:val="0"/>
       <w:wordWrap w:val="0"/>

</xml_diff>

<commit_message>
Add TightVNC information to report_v3.doc
</commit_message>
<xml_diff>
--- a/report_v3.docx
+++ b/report_v3.docx
@@ -477,7 +477,21 @@
         <w:rPr>
           <w:rFonts w:hint="eastAsia"/>
         </w:rPr>
-        <w:t>그래픽 드라이버로 그래픽 데이터를 포워딩한다.</w:t>
+        <w:t xml:space="preserve">그래픽 드라이버로 그래픽 데이터를 </w:t>
+      </w:r>
+      <w:proofErr w:type="spellStart"/>
+      <w:r>
+        <w:rPr>
+          <w:rFonts w:hint="eastAsia"/>
+        </w:rPr>
+        <w:t>포워딩한다</w:t>
+      </w:r>
+      <w:proofErr w:type="spellEnd"/>
+      <w:r>
+        <w:rPr>
+          <w:rFonts w:hint="eastAsia"/>
+        </w:rPr>
+        <w:t>.</w:t>
       </w:r>
       <w:r>
         <w:t xml:space="preserve"> RDP </w:t>
@@ -543,11 +557,37 @@
         <w:t xml:space="preserve"> 대표적으로</w:t>
       </w:r>
       <w:r>
-        <w:t xml:space="preserve"> FreeRDP, Remmina, xrdp</w:t>
-      </w:r>
-      <w:r>
-        <w:t>, Rdesktop</w:t>
-      </w:r>
+        <w:t xml:space="preserve"> </w:t>
+      </w:r>
+      <w:proofErr w:type="spellStart"/>
+      <w:r>
+        <w:t>FreeRDP</w:t>
+      </w:r>
+      <w:proofErr w:type="spellEnd"/>
+      <w:r>
+        <w:t xml:space="preserve">, </w:t>
+      </w:r>
+      <w:proofErr w:type="spellStart"/>
+      <w:r>
+        <w:t>Remmina</w:t>
+      </w:r>
+      <w:proofErr w:type="spellEnd"/>
+      <w:r>
+        <w:t xml:space="preserve">, </w:t>
+      </w:r>
+      <w:proofErr w:type="spellStart"/>
+      <w:r>
+        <w:t>xrdp</w:t>
+      </w:r>
+      <w:proofErr w:type="spellEnd"/>
+      <w:r>
+        <w:t xml:space="preserve">, </w:t>
+      </w:r>
+      <w:proofErr w:type="spellStart"/>
+      <w:r>
+        <w:t>Rdesktop</w:t>
+      </w:r>
+      <w:proofErr w:type="spellEnd"/>
       <w:r>
         <w:t xml:space="preserve"> </w:t>
       </w:r>
@@ -800,11 +840,19 @@
       <w:r>
         <w:t xml:space="preserve"> </w:t>
       </w:r>
-      <w:r>
-        <w:rPr>
-          <w:rFonts w:hint="eastAsia"/>
-        </w:rPr>
-        <w:t xml:space="preserve">하이퍼바이저 레벨에서 </w:t>
+      <w:proofErr w:type="spellStart"/>
+      <w:r>
+        <w:rPr>
+          <w:rFonts w:hint="eastAsia"/>
+        </w:rPr>
+        <w:t>하이퍼바이저</w:t>
+      </w:r>
+      <w:proofErr w:type="spellEnd"/>
+      <w:r>
+        <w:rPr>
+          <w:rFonts w:hint="eastAsia"/>
+        </w:rPr>
+        <w:t xml:space="preserve"> 레벨에서 </w:t>
       </w:r>
       <w:r>
         <w:t xml:space="preserve">VNC </w:t>
@@ -906,15 +954,27 @@
         </w:rPr>
         <w:t xml:space="preserve">소프트웨어로는 대표적으로 </w:t>
       </w:r>
-      <w:r>
-        <w:t xml:space="preserve">TigerVNC, </w:t>
-      </w:r>
+      <w:proofErr w:type="spellStart"/>
+      <w:r>
+        <w:t>TigerVNC</w:t>
+      </w:r>
+      <w:proofErr w:type="spellEnd"/>
+      <w:r>
+        <w:t xml:space="preserve">, </w:t>
+      </w:r>
+      <w:proofErr w:type="spellStart"/>
       <w:r>
         <w:t>TightVNC</w:t>
       </w:r>
-      <w:r>
-        <w:t>, Guacamole, DWService</w:t>
-      </w:r>
+      <w:proofErr w:type="spellEnd"/>
+      <w:r>
+        <w:t xml:space="preserve">, Guacamole, </w:t>
+      </w:r>
+      <w:proofErr w:type="spellStart"/>
+      <w:r>
+        <w:t>DWService</w:t>
+      </w:r>
+      <w:proofErr w:type="spellEnd"/>
       <w:r>
         <w:t xml:space="preserve"> </w:t>
       </w:r>
@@ -1425,21 +1485,6 @@
     <w:p>
       <w:pPr>
         <w:pStyle w:val="a3"/>
-        <w:ind w:firstLineChars="100" w:firstLine="200"/>
-        <w:rPr>
-          <w:rFonts w:hint="eastAsia"/>
-        </w:rPr>
-      </w:pPr>
-      <w:r>
-        <w:rPr>
-          <w:rFonts w:hint="eastAsia"/>
-        </w:rPr>
-        <w:t xml:space="preserve">위에서 설명했던 것과 같이 </w:t>
-      </w:r>
-    </w:p>
-    <w:p>
-      <w:pPr>
-        <w:pStyle w:val="a3"/>
         <w:numPr>
           <w:ilvl w:val="0"/>
           <w:numId w:val="2"/>
@@ -1477,6 +1522,7 @@
           <w:szCs w:val="28"/>
         </w:rPr>
       </w:pPr>
+      <w:proofErr w:type="spellStart"/>
       <w:r>
         <w:rPr>
           <w:b/>
@@ -1486,6 +1532,7 @@
         </w:rPr>
         <w:t>FreeRDP</w:t>
       </w:r>
+      <w:proofErr w:type="spellEnd"/>
     </w:p>
     <w:p>
       <w:pPr>
@@ -1517,6 +1564,7 @@
           <w:szCs w:val="32"/>
         </w:rPr>
       </w:pPr>
+      <w:proofErr w:type="spellStart"/>
       <w:r>
         <w:rPr>
           <w:rFonts w:hint="eastAsia"/>
@@ -1536,6 +1584,7 @@
         </w:rPr>
         <w:t>emmina</w:t>
       </w:r>
+      <w:proofErr w:type="spellEnd"/>
     </w:p>
     <w:p>
       <w:pPr>
@@ -1571,6 +1620,7 @@
           <w:szCs w:val="32"/>
         </w:rPr>
       </w:pPr>
+      <w:proofErr w:type="spellStart"/>
       <w:r>
         <w:rPr>
           <w:b/>
@@ -1580,6 +1630,7 @@
         </w:rPr>
         <w:t>xrdp</w:t>
       </w:r>
+      <w:proofErr w:type="spellEnd"/>
     </w:p>
     <w:p>
       <w:pPr>
@@ -1610,6 +1661,7 @@
           <w:szCs w:val="32"/>
         </w:rPr>
       </w:pPr>
+      <w:proofErr w:type="spellStart"/>
       <w:r>
         <w:rPr>
           <w:b/>
@@ -1617,8 +1669,10 @@
           <w:sz w:val="24"/>
           <w:szCs w:val="28"/>
         </w:rPr>
+        <w:lastRenderedPageBreak/>
         <w:t>Rdesktop</w:t>
       </w:r>
+      <w:proofErr w:type="spellEnd"/>
     </w:p>
     <w:p>
       <w:pPr>
@@ -1694,6 +1748,7 @@
           <w:szCs w:val="28"/>
         </w:rPr>
       </w:pPr>
+      <w:proofErr w:type="spellStart"/>
       <w:r>
         <w:rPr>
           <w:b/>
@@ -1701,23 +1756,233 @@
           <w:sz w:val="24"/>
           <w:szCs w:val="28"/>
         </w:rPr>
+        <w:t>Ti</w:t>
+      </w:r>
+      <w:r>
+        <w:rPr>
+          <w:b/>
+          <w:bCs/>
+          <w:sz w:val="24"/>
+          <w:szCs w:val="28"/>
+        </w:rPr>
+        <w:t>ght</w:t>
+      </w:r>
+      <w:r>
+        <w:rPr>
+          <w:b/>
+          <w:bCs/>
+          <w:sz w:val="24"/>
+          <w:szCs w:val="28"/>
+        </w:rPr>
+        <w:t>VNC</w:t>
+      </w:r>
+      <w:proofErr w:type="spellEnd"/>
+    </w:p>
+    <w:p>
+      <w:pPr>
+        <w:pStyle w:val="a3"/>
+        <w:ind w:leftChars="0" w:left="1200"/>
+      </w:pPr>
+      <w:r>
+        <w:rPr>
+          <w:noProof/>
+        </w:rPr>
+        <w:drawing>
+          <wp:inline distT="0" distB="0" distL="0" distR="0" wp14:anchorId="44770E3E" wp14:editId="266A3F4F">
+            <wp:extent cx="1500987" cy="1492301"/>
+            <wp:effectExtent l="0" t="0" r="4445" b="0"/>
+            <wp:docPr id="9" name="그림 9" descr="관련 이미지"/>
+            <wp:cNvGraphicFramePr>
+              <a:graphicFrameLocks xmlns:a="http://schemas.openxmlformats.org/drawingml/2006/main" noChangeAspect="1"/>
+            </wp:cNvGraphicFramePr>
+            <a:graphic xmlns:a="http://schemas.openxmlformats.org/drawingml/2006/main">
+              <a:graphicData uri="http://schemas.openxmlformats.org/drawingml/2006/picture">
+                <pic:pic xmlns:pic="http://schemas.openxmlformats.org/drawingml/2006/picture">
+                  <pic:nvPicPr>
+                    <pic:cNvPr id="0" name="Picture 3" descr="관련 이미지"/>
+                    <pic:cNvPicPr>
+                      <a:picLocks noChangeAspect="1" noChangeArrowheads="1"/>
+                    </pic:cNvPicPr>
+                  </pic:nvPicPr>
+                  <pic:blipFill>
+                    <a:blip r:embed="rId7" cstate="print">
+                      <a:extLst>
+                        <a:ext uri="{28A0092B-C50C-407E-A947-70E740481C1C}">
+                          <a14:useLocalDpi xmlns:a14="http://schemas.microsoft.com/office/drawing/2010/main" val="0"/>
+                        </a:ext>
+                      </a:extLst>
+                    </a:blip>
+                    <a:srcRect/>
+                    <a:stretch>
+                      <a:fillRect/>
+                    </a:stretch>
+                  </pic:blipFill>
+                  <pic:spPr bwMode="auto">
+                    <a:xfrm>
+                      <a:off x="0" y="0"/>
+                      <a:ext cx="1542052" cy="1533129"/>
+                    </a:xfrm>
+                    <a:prstGeom prst="rect">
+                      <a:avLst/>
+                    </a:prstGeom>
+                    <a:noFill/>
+                    <a:ln>
+                      <a:noFill/>
+                    </a:ln>
+                  </pic:spPr>
+                </pic:pic>
+              </a:graphicData>
+            </a:graphic>
+          </wp:inline>
+        </w:drawing>
+      </w:r>
+    </w:p>
+    <w:p>
+      <w:pPr>
+        <w:pStyle w:val="a3"/>
+        <w:ind w:leftChars="0" w:left="1200"/>
+        <w:rPr>
+          <w:rFonts w:hint="eastAsia"/>
+        </w:rPr>
+      </w:pPr>
+      <w:r>
+        <w:t xml:space="preserve">Tight VNC는 원격 데스크톱 컨트롤을 위한 오픈소스 소프트웨어 패키지이다. Tight VNC의 서버는 Unix 계열 OS와 Window OS를 모두 지원한다. 하지만 독자적인 자바 기반 클라이언트 어플리케이션을 사용하기 때문에 </w:t>
+      </w:r>
+      <w:proofErr w:type="spellStart"/>
+      <w:r>
+        <w:t>TightVNC</w:t>
+      </w:r>
+      <w:proofErr w:type="spellEnd"/>
+      <w:r>
+        <w:t xml:space="preserve">를 사용하기 위해서 클라이언트는 </w:t>
+      </w:r>
+      <w:proofErr w:type="spellStart"/>
+      <w:r>
+        <w:t>TightVNC</w:t>
+      </w:r>
+      <w:proofErr w:type="spellEnd"/>
+      <w:r>
+        <w:t>의 클라이언트 어플리케이션을 설치해야</w:t>
+      </w:r>
+      <w:r>
+        <w:rPr>
+          <w:rFonts w:hint="eastAsia"/>
+        </w:rPr>
+        <w:t xml:space="preserve"> </w:t>
+      </w:r>
+      <w:r>
+        <w:t xml:space="preserve">한다. </w:t>
+      </w:r>
+      <w:proofErr w:type="spellStart"/>
+      <w:r>
+        <w:t>TightVNC</w:t>
+      </w:r>
+      <w:proofErr w:type="spellEnd"/>
+      <w:r>
+        <w:t xml:space="preserve">는 RFB 프로토콜을 따르는 표준 VNC 소프트웨어로서 구현되었다. </w:t>
+      </w:r>
+      <w:proofErr w:type="spellStart"/>
+      <w:r>
+        <w:t>TightVNC</w:t>
+      </w:r>
+      <w:proofErr w:type="spellEnd"/>
+      <w:r>
+        <w:t>는 그래픽 데이터를 제공</w:t>
+      </w:r>
+      <w:r>
+        <w:rPr>
+          <w:rFonts w:hint="eastAsia"/>
+        </w:rPr>
+        <w:t>할</w:t>
+      </w:r>
+      <w:r>
+        <w:t xml:space="preserve"> 때 JPEG와 </w:t>
+      </w:r>
+      <w:proofErr w:type="spellStart"/>
+      <w:r>
+        <w:t>zlib</w:t>
+      </w:r>
+      <w:proofErr w:type="spellEnd"/>
+      <w:r>
+        <w:t xml:space="preserve"> 압축 방식의 Tight Encoding이라는 독자적인 인코딩 방식을 사용해 낮은 Bandwidth를 제공하는 연결 상에서도 비교적 높은 성능을 제공한다. </w:t>
+      </w:r>
+      <w:proofErr w:type="spellStart"/>
+      <w:r>
+        <w:t>TightVNC</w:t>
+      </w:r>
+      <w:proofErr w:type="spellEnd"/>
+      <w:r>
+        <w:t>는 이러한 효율적인 인코딩 방식을 사용해 기존</w:t>
+      </w:r>
+      <w:bookmarkStart w:id="0" w:name="_GoBack"/>
+      <w:bookmarkEnd w:id="0"/>
+      <w:r>
+        <w:t xml:space="preserve">의 느린 VNC 연결의 단점을 보완하였기 때문에 </w:t>
+      </w:r>
+      <w:proofErr w:type="spellStart"/>
+      <w:r>
+        <w:t>TightVNC</w:t>
+      </w:r>
+      <w:proofErr w:type="spellEnd"/>
+      <w:r>
+        <w:t xml:space="preserve">를 사용하면 클라이언트는 비디오를 시청하거나 DirectX 기반의 그래픽 게임을 하는 등 원활하게 그래픽 중심의 어플리케이션을 사용할 수 있다. 하지만 </w:t>
+      </w:r>
+      <w:proofErr w:type="spellStart"/>
+      <w:r>
+        <w:t>TightVNC</w:t>
+      </w:r>
+      <w:proofErr w:type="spellEnd"/>
+      <w:r>
+        <w:t xml:space="preserve">의 클라이언트가 아닌 다른 클라이언트 소프트웨어를 사용할 경우, 대부분의 클라이언트가 Tight Encoding을 지원하지 않기 때문에 양 쪽의 소프트웨어에서 모두 Tight Encoding을 지원해야만 </w:t>
+      </w:r>
+      <w:proofErr w:type="spellStart"/>
+      <w:r>
+        <w:t>TightVNC</w:t>
+      </w:r>
+      <w:proofErr w:type="spellEnd"/>
+      <w:r>
+        <w:t xml:space="preserve">의 빠른 그래픽 데이터 변환의 장점을 활용할 수 있다. </w:t>
+      </w:r>
+      <w:proofErr w:type="spellStart"/>
+      <w:r>
+        <w:t>TightVNC</w:t>
+      </w:r>
+      <w:proofErr w:type="spellEnd"/>
+      <w:r>
+        <w:t xml:space="preserve">는 2001년부터 </w:t>
+      </w:r>
+      <w:proofErr w:type="spellStart"/>
+      <w:r>
+        <w:t>릴리즈되었기</w:t>
+      </w:r>
+      <w:proofErr w:type="spellEnd"/>
+      <w:r>
+        <w:t xml:space="preserve"> 때문에 </w:t>
+      </w:r>
+      <w:proofErr w:type="spellStart"/>
+      <w:r>
+        <w:t>RemoteVNC</w:t>
+      </w:r>
+      <w:proofErr w:type="spellEnd"/>
+      <w:r>
+        <w:t xml:space="preserve">, </w:t>
+      </w:r>
+      <w:proofErr w:type="spellStart"/>
+      <w:r>
+        <w:t>TurboVNC</w:t>
+      </w:r>
+      <w:proofErr w:type="spellEnd"/>
+      <w:r>
+        <w:t xml:space="preserve">, </w:t>
+      </w:r>
+      <w:proofErr w:type="spellStart"/>
+      <w:r>
         <w:t>TigerVNC</w:t>
       </w:r>
-    </w:p>
-    <w:p>
-      <w:pPr>
-        <w:pStyle w:val="a3"/>
-        <w:ind w:leftChars="0" w:left="1200"/>
-      </w:pPr>
-    </w:p>
-    <w:p>
-      <w:pPr>
-        <w:pStyle w:val="a3"/>
-        <w:ind w:leftChars="0" w:left="1200"/>
-        <w:rPr>
-          <w:rFonts w:hint="eastAsia"/>
-        </w:rPr>
-      </w:pPr>
+      <w:proofErr w:type="spellEnd"/>
+      <w:r>
+        <w:t xml:space="preserve"> 등의 여러 VNC 소프트웨어의 기반이 되었다.</w:t>
+      </w:r>
     </w:p>
     <w:p>
       <w:pPr>
@@ -1734,6 +1999,7 @@
           <w:szCs w:val="28"/>
         </w:rPr>
       </w:pPr>
+      <w:proofErr w:type="spellStart"/>
       <w:r>
         <w:rPr>
           <w:rFonts w:hint="eastAsia"/>
@@ -1751,14 +2017,69 @@
           <w:sz w:val="24"/>
           <w:szCs w:val="28"/>
         </w:rPr>
-        <w:t>ightVNC</w:t>
-      </w:r>
+        <w:t>igerVNC</w:t>
+      </w:r>
+      <w:proofErr w:type="spellEnd"/>
     </w:p>
     <w:p>
       <w:pPr>
         <w:pStyle w:val="a3"/>
         <w:ind w:leftChars="0" w:left="1200"/>
       </w:pPr>
+      <w:r>
+        <w:rPr>
+          <w:noProof/>
+        </w:rPr>
+        <w:lastRenderedPageBreak/>
+        <w:drawing>
+          <wp:inline distT="0" distB="0" distL="0" distR="0" wp14:anchorId="642CB4CC" wp14:editId="2220E5FB">
+            <wp:extent cx="1163117" cy="1163117"/>
+            <wp:effectExtent l="0" t="0" r="0" b="0"/>
+            <wp:docPr id="10" name="그림 10" descr="Tigervnc에 대한 이미지 검색결과"/>
+            <wp:cNvGraphicFramePr>
+              <a:graphicFrameLocks xmlns:a="http://schemas.openxmlformats.org/drawingml/2006/main" noChangeAspect="1"/>
+            </wp:cNvGraphicFramePr>
+            <a:graphic xmlns:a="http://schemas.openxmlformats.org/drawingml/2006/main">
+              <a:graphicData uri="http://schemas.openxmlformats.org/drawingml/2006/picture">
+                <pic:pic xmlns:pic="http://schemas.openxmlformats.org/drawingml/2006/picture">
+                  <pic:nvPicPr>
+                    <pic:cNvPr id="0" name="Picture 1" descr="Tigervnc에 대한 이미지 검색결과"/>
+                    <pic:cNvPicPr>
+                      <a:picLocks noChangeAspect="1" noChangeArrowheads="1"/>
+                    </pic:cNvPicPr>
+                  </pic:nvPicPr>
+                  <pic:blipFill>
+                    <a:blip r:embed="rId8" cstate="print">
+                      <a:extLst>
+                        <a:ext uri="{28A0092B-C50C-407E-A947-70E740481C1C}">
+                          <a14:useLocalDpi xmlns:a14="http://schemas.microsoft.com/office/drawing/2010/main" val="0"/>
+                        </a:ext>
+                      </a:extLst>
+                    </a:blip>
+                    <a:srcRect/>
+                    <a:stretch>
+                      <a:fillRect/>
+                    </a:stretch>
+                  </pic:blipFill>
+                  <pic:spPr bwMode="auto">
+                    <a:xfrm>
+                      <a:off x="0" y="0"/>
+                      <a:ext cx="1178357" cy="1178357"/>
+                    </a:xfrm>
+                    <a:prstGeom prst="rect">
+                      <a:avLst/>
+                    </a:prstGeom>
+                    <a:noFill/>
+                    <a:ln>
+                      <a:noFill/>
+                    </a:ln>
+                  </pic:spPr>
+                </pic:pic>
+              </a:graphicData>
+            </a:graphic>
+          </wp:inline>
+        </w:drawing>
+      </w:r>
     </w:p>
     <w:p>
       <w:pPr>
@@ -1784,6 +2105,7 @@
           <w:szCs w:val="32"/>
         </w:rPr>
       </w:pPr>
+      <w:proofErr w:type="spellStart"/>
       <w:r>
         <w:rPr>
           <w:rFonts w:hint="eastAsia"/>
@@ -1802,6 +2124,65 @@
           <w:szCs w:val="28"/>
         </w:rPr>
         <w:t>ealVNC</w:t>
+      </w:r>
+      <w:proofErr w:type="spellEnd"/>
+    </w:p>
+    <w:p>
+      <w:pPr>
+        <w:ind w:left="1200"/>
+      </w:pPr>
+      <w:r>
+        <w:rPr>
+          <w:noProof/>
+        </w:rPr>
+        <w:drawing>
+          <wp:inline distT="0" distB="0" distL="0" distR="0">
+            <wp:extent cx="1294790" cy="1294790"/>
+            <wp:effectExtent l="0" t="0" r="635" b="635"/>
+            <wp:docPr id="7" name="그림 7" descr="RealVNC에 대한 이미지 검색결과"/>
+            <wp:cNvGraphicFramePr>
+              <a:graphicFrameLocks xmlns:a="http://schemas.openxmlformats.org/drawingml/2006/main" noChangeAspect="1"/>
+            </wp:cNvGraphicFramePr>
+            <a:graphic xmlns:a="http://schemas.openxmlformats.org/drawingml/2006/main">
+              <a:graphicData uri="http://schemas.openxmlformats.org/drawingml/2006/picture">
+                <pic:pic xmlns:pic="http://schemas.openxmlformats.org/drawingml/2006/picture">
+                  <pic:nvPicPr>
+                    <pic:cNvPr id="0" name="Picture 5" descr="RealVNC에 대한 이미지 검색결과"/>
+                    <pic:cNvPicPr>
+                      <a:picLocks noChangeAspect="1" noChangeArrowheads="1"/>
+                    </pic:cNvPicPr>
+                  </pic:nvPicPr>
+                  <pic:blipFill>
+                    <a:blip r:embed="rId9" cstate="print">
+                      <a:extLst>
+                        <a:ext uri="{28A0092B-C50C-407E-A947-70E740481C1C}">
+                          <a14:useLocalDpi xmlns:a14="http://schemas.microsoft.com/office/drawing/2010/main" val="0"/>
+                        </a:ext>
+                      </a:extLst>
+                    </a:blip>
+                    <a:srcRect/>
+                    <a:stretch>
+                      <a:fillRect/>
+                    </a:stretch>
+                  </pic:blipFill>
+                  <pic:spPr bwMode="auto">
+                    <a:xfrm>
+                      <a:off x="0" y="0"/>
+                      <a:ext cx="1308010" cy="1308010"/>
+                    </a:xfrm>
+                    <a:prstGeom prst="rect">
+                      <a:avLst/>
+                    </a:prstGeom>
+                    <a:noFill/>
+                    <a:ln>
+                      <a:noFill/>
+                    </a:ln>
+                  </pic:spPr>
+                </pic:pic>
+              </a:graphicData>
+            </a:graphic>
+          </wp:inline>
+        </w:drawing>
       </w:r>
     </w:p>
     <w:p>
@@ -1826,6 +2207,7 @@
         </w:numPr>
         <w:ind w:leftChars="0"/>
         <w:rPr>
+          <w:rFonts w:hint="eastAsia"/>
           <w:b/>
           <w:bCs/>
           <w:sz w:val="28"/>
@@ -1846,6 +2228,65 @@
       <w:pPr>
         <w:pStyle w:val="a3"/>
         <w:ind w:leftChars="600" w:left="1200"/>
+      </w:pPr>
+      <w:r>
+        <w:rPr>
+          <w:noProof/>
+        </w:rPr>
+        <w:drawing>
+          <wp:inline distT="0" distB="0" distL="0" distR="0">
+            <wp:extent cx="1228954" cy="1228954"/>
+            <wp:effectExtent l="0" t="0" r="9525" b="9525"/>
+            <wp:docPr id="8" name="그림 8" descr="guacamole apache에 대한 이미지 검색결과"/>
+            <wp:cNvGraphicFramePr>
+              <a:graphicFrameLocks xmlns:a="http://schemas.openxmlformats.org/drawingml/2006/main" noChangeAspect="1"/>
+            </wp:cNvGraphicFramePr>
+            <a:graphic xmlns:a="http://schemas.openxmlformats.org/drawingml/2006/main">
+              <a:graphicData uri="http://schemas.openxmlformats.org/drawingml/2006/picture">
+                <pic:pic xmlns:pic="http://schemas.openxmlformats.org/drawingml/2006/picture">
+                  <pic:nvPicPr>
+                    <pic:cNvPr id="0" name="Picture 7" descr="guacamole apache에 대한 이미지 검색결과"/>
+                    <pic:cNvPicPr>
+                      <a:picLocks noChangeAspect="1" noChangeArrowheads="1"/>
+                    </pic:cNvPicPr>
+                  </pic:nvPicPr>
+                  <pic:blipFill>
+                    <a:blip r:embed="rId10" cstate="print">
+                      <a:extLst>
+                        <a:ext uri="{28A0092B-C50C-407E-A947-70E740481C1C}">
+                          <a14:useLocalDpi xmlns:a14="http://schemas.microsoft.com/office/drawing/2010/main" val="0"/>
+                        </a:ext>
+                      </a:extLst>
+                    </a:blip>
+                    <a:srcRect/>
+                    <a:stretch>
+                      <a:fillRect/>
+                    </a:stretch>
+                  </pic:blipFill>
+                  <pic:spPr bwMode="auto">
+                    <a:xfrm>
+                      <a:off x="0" y="0"/>
+                      <a:ext cx="1246204" cy="1246204"/>
+                    </a:xfrm>
+                    <a:prstGeom prst="rect">
+                      <a:avLst/>
+                    </a:prstGeom>
+                    <a:noFill/>
+                    <a:ln>
+                      <a:noFill/>
+                    </a:ln>
+                  </pic:spPr>
+                </pic:pic>
+              </a:graphicData>
+            </a:graphic>
+          </wp:inline>
+        </w:drawing>
+      </w:r>
+    </w:p>
+    <w:p>
+      <w:pPr>
+        <w:pStyle w:val="a3"/>
+        <w:ind w:leftChars="600" w:left="1200"/>
         <w:rPr>
           <w:rFonts w:hint="eastAsia"/>
         </w:rPr>
@@ -2355,8 +2796,8 @@
         </w:rPr>
         <w:drawing>
           <wp:inline distT="0" distB="0" distL="0" distR="0" wp14:anchorId="202F7800" wp14:editId="773DEC17">
-            <wp:extent cx="2416426" cy="3840480"/>
-            <wp:effectExtent l="0" t="0" r="3175" b="7620"/>
+            <wp:extent cx="2172482" cy="3452774"/>
+            <wp:effectExtent l="0" t="0" r="0" b="0"/>
             <wp:docPr id="2" name="그림 2"/>
             <wp:cNvGraphicFramePr>
               <a:graphicFrameLocks xmlns:a="http://schemas.openxmlformats.org/drawingml/2006/main" noChangeAspect="1"/>
@@ -2369,7 +2810,7 @@
                     <pic:cNvPicPr/>
                   </pic:nvPicPr>
                   <pic:blipFill>
-                    <a:blip r:embed="rId7"/>
+                    <a:blip r:embed="rId11"/>
                     <a:stretch>
                       <a:fillRect/>
                     </a:stretch>
@@ -2377,7 +2818,7 @@
                   <pic:spPr>
                     <a:xfrm>
                       <a:off x="0" y="0"/>
-                      <a:ext cx="2429679" cy="3861543"/>
+                      <a:ext cx="2185811" cy="3473959"/>
                     </a:xfrm>
                     <a:prstGeom prst="rect">
                       <a:avLst/>
@@ -2428,6 +2869,118 @@
       <w:r>
         <w:t xml:space="preserve">Guacamole </w:t>
       </w:r>
+      <w:proofErr w:type="spellStart"/>
+      <w:r>
+        <w:rPr>
+          <w:rFonts w:hint="eastAsia"/>
+        </w:rPr>
+        <w:t>톰캣</w:t>
+      </w:r>
+      <w:proofErr w:type="spellEnd"/>
+      <w:r>
+        <w:rPr>
+          <w:rFonts w:hint="eastAsia"/>
+        </w:rPr>
+        <w:t xml:space="preserve"> 서버</w:t>
+      </w:r>
+      <w:r>
+        <w:rPr>
+          <w:rFonts w:hint="eastAsia"/>
+        </w:rPr>
+        <w:t xml:space="preserve">와 </w:t>
+      </w:r>
+      <w:proofErr w:type="spellStart"/>
+      <w:r>
+        <w:t>guacd</w:t>
+      </w:r>
+      <w:proofErr w:type="spellEnd"/>
+      <w:r>
+        <w:t xml:space="preserve"> </w:t>
+      </w:r>
+      <w:r>
+        <w:rPr>
+          <w:rFonts w:hint="eastAsia"/>
+        </w:rPr>
+        <w:t>데몬 프로세스</w:t>
+      </w:r>
+      <w:r>
+        <w:rPr>
+          <w:rFonts w:hint="eastAsia"/>
+        </w:rPr>
+        <w:t>가</w:t>
+      </w:r>
+      <w:r>
+        <w:rPr>
+          <w:rFonts w:hint="eastAsia"/>
+        </w:rPr>
+        <w:t xml:space="preserve"> </w:t>
+      </w:r>
+      <w:r>
+        <w:t xml:space="preserve">Guacamole </w:t>
+      </w:r>
+      <w:r>
+        <w:rPr>
+          <w:rFonts w:hint="eastAsia"/>
+        </w:rPr>
+        <w:t>프로토콜을 사용해</w:t>
+      </w:r>
+      <w:r>
+        <w:rPr>
+          <w:rFonts w:hint="eastAsia"/>
+        </w:rPr>
+        <w:t xml:space="preserve"> 서로 통신하며</w:t>
+      </w:r>
+      <w:r>
+        <w:rPr>
+          <w:rFonts w:hint="eastAsia"/>
+        </w:rPr>
+        <w:t xml:space="preserve"> 동작한다.</w:t>
+      </w:r>
+      <w:r>
+        <w:t xml:space="preserve"> </w:t>
+      </w:r>
+      <w:r>
+        <w:rPr>
+          <w:rFonts w:hint="eastAsia"/>
+        </w:rPr>
+        <w:t>독자적인</w:t>
+      </w:r>
+      <w:r>
+        <w:t xml:space="preserve"> </w:t>
+      </w:r>
+      <w:r>
+        <w:t xml:space="preserve">Guacamole </w:t>
+      </w:r>
+      <w:r>
+        <w:rPr>
+          <w:rFonts w:hint="eastAsia"/>
+        </w:rPr>
+        <w:t xml:space="preserve">프로토콜을 사용하는 이유는 사용 플랫폼에 독립적인 통신을 하기 위해서이다. </w:t>
+      </w:r>
+      <w:r>
+        <w:t xml:space="preserve">Guacamole </w:t>
+      </w:r>
+      <w:r>
+        <w:rPr>
+          <w:rFonts w:hint="eastAsia"/>
+        </w:rPr>
+        <w:t xml:space="preserve">클라이언트는 </w:t>
+      </w:r>
+      <w:r>
+        <w:t>HTML5</w:t>
+      </w:r>
+      <w:r>
+        <w:rPr>
+          <w:rFonts w:hint="eastAsia"/>
+        </w:rPr>
+        <w:t xml:space="preserve">를 지원하는 웹 브라우저 상에서 </w:t>
+      </w:r>
+      <w:r>
+        <w:t>Gua</w:t>
+      </w:r>
+      <w:r>
+        <w:t xml:space="preserve">camole </w:t>
+      </w:r>
       <w:r>
         <w:rPr>
           <w:rFonts w:hint="eastAsia"/>
@@ -2438,28 +2991,16 @@
         <w:rPr>
           <w:rFonts w:hint="eastAsia"/>
         </w:rPr>
-        <w:t xml:space="preserve">와 </w:t>
-      </w:r>
-      <w:r>
-        <w:t xml:space="preserve">guacd </w:t>
-      </w:r>
-      <w:r>
-        <w:rPr>
-          <w:rFonts w:hint="eastAsia"/>
-        </w:rPr>
-        <w:t>데몬 프로세스</w:t>
-      </w:r>
-      <w:r>
-        <w:rPr>
-          <w:rFonts w:hint="eastAsia"/>
-        </w:rPr>
-        <w:t>가</w:t>
-      </w:r>
-      <w:r>
-        <w:rPr>
-          <w:rFonts w:hint="eastAsia"/>
-        </w:rPr>
-        <w:t xml:space="preserve"> </w:t>
+        <w:t xml:space="preserve">가 제공하는 자바스크립트 파일을 통해 </w:t>
+      </w:r>
+      <w:r>
+        <w:t xml:space="preserve">HTTP </w:t>
+      </w:r>
+      <w:r>
+        <w:rPr>
+          <w:rFonts w:hint="eastAsia"/>
+        </w:rPr>
+        <w:t xml:space="preserve">형식의 </w:t>
       </w:r>
       <w:r>
         <w:t xml:space="preserve">Guacamole </w:t>
@@ -2474,24 +3015,6 @@
         <w:rPr>
           <w:rFonts w:hint="eastAsia"/>
         </w:rPr>
-        <w:t xml:space="preserve"> 서로 통신하며</w:t>
-      </w:r>
-      <w:r>
-        <w:rPr>
-          <w:rFonts w:hint="eastAsia"/>
-        </w:rPr>
-        <w:t xml:space="preserve"> 동작한다.</w:t>
-      </w:r>
-      <w:r>
-        <w:t xml:space="preserve"> </w:t>
-      </w:r>
-      <w:r>
-        <w:rPr>
-          <w:rFonts w:hint="eastAsia"/>
-        </w:rPr>
-        <w:t>독자적인</w:t>
-      </w:r>
-      <w:r>
         <w:t xml:space="preserve"> </w:t>
       </w:r>
       <w:r>
@@ -2501,67 +3024,178 @@
         <w:rPr>
           <w:rFonts w:hint="eastAsia"/>
         </w:rPr>
-        <w:t xml:space="preserve">프로토콜을 사용하는 이유는 사용 플랫폼에 독립적인 통신을 하기 위해서이다. </w:t>
+        <w:t>서버와 통신한다.</w:t>
+      </w:r>
+      <w:r>
+        <w:t xml:space="preserve"> </w:t>
+      </w:r>
+      <w:r>
+        <w:rPr>
+          <w:rFonts w:hint="eastAsia"/>
+        </w:rPr>
+        <w:t>G</w:t>
+      </w:r>
+      <w:r>
+        <w:t xml:space="preserve">uacamole </w:t>
+      </w:r>
+      <w:proofErr w:type="spellStart"/>
+      <w:r>
+        <w:rPr>
+          <w:rFonts w:hint="eastAsia"/>
+        </w:rPr>
+        <w:t>톰캣</w:t>
+      </w:r>
+      <w:proofErr w:type="spellEnd"/>
+      <w:r>
+        <w:rPr>
+          <w:rFonts w:hint="eastAsia"/>
+        </w:rPr>
+        <w:t xml:space="preserve"> 서버는 </w:t>
+      </w:r>
+      <w:r>
+        <w:rPr>
+          <w:rFonts w:hint="eastAsia"/>
+        </w:rPr>
+        <w:t>G</w:t>
+      </w:r>
+      <w:r>
+        <w:t xml:space="preserve">uacamole </w:t>
+      </w:r>
+      <w:r>
+        <w:rPr>
+          <w:rFonts w:hint="eastAsia"/>
+        </w:rPr>
+        <w:t>클라이언트에게 원격 접속 프로토콜에 맞는 그래픽 데이터를 전송하며,</w:t>
+      </w:r>
+      <w:r>
+        <w:t xml:space="preserve"> Guacamole </w:t>
+      </w:r>
+      <w:r>
+        <w:rPr>
+          <w:rFonts w:hint="eastAsia"/>
+        </w:rPr>
+        <w:t xml:space="preserve">클라이언트는 포인터 디바이스 및 키보드 디바이스 입력을 </w:t>
       </w:r>
       <w:r>
         <w:t xml:space="preserve">Guacamole </w:t>
       </w:r>
-      <w:r>
-        <w:rPr>
-          <w:rFonts w:hint="eastAsia"/>
-        </w:rPr>
-        <w:t xml:space="preserve">클라이언트는 </w:t>
-      </w:r>
-      <w:r>
-        <w:t>HTML5</w:t>
-      </w:r>
-      <w:r>
-        <w:rPr>
-          <w:rFonts w:hint="eastAsia"/>
-        </w:rPr>
-        <w:t xml:space="preserve">를 지원하는 웹 브라우저 상에서 </w:t>
-      </w:r>
-      <w:r>
-        <w:t>Gua</w:t>
-      </w:r>
-      <w:r>
-        <w:t xml:space="preserve">camole </w:t>
-      </w:r>
-      <w:r>
-        <w:rPr>
-          <w:rFonts w:hint="eastAsia"/>
-        </w:rPr>
-        <w:t>톰캣 서버</w:t>
-      </w:r>
-      <w:r>
-        <w:rPr>
-          <w:rFonts w:hint="eastAsia"/>
-        </w:rPr>
-        <w:t xml:space="preserve">가 제공하는 자바스크립트 파일을 통해 </w:t>
-      </w:r>
-      <w:r>
-        <w:t xml:space="preserve">HTTP </w:t>
-      </w:r>
-      <w:r>
-        <w:rPr>
-          <w:rFonts w:hint="eastAsia"/>
-        </w:rPr>
-        <w:t xml:space="preserve">형식의 </w:t>
+      <w:proofErr w:type="spellStart"/>
+      <w:r>
+        <w:rPr>
+          <w:rFonts w:hint="eastAsia"/>
+        </w:rPr>
+        <w:t>톰캣</w:t>
+      </w:r>
+      <w:proofErr w:type="spellEnd"/>
+      <w:r>
+        <w:rPr>
+          <w:rFonts w:hint="eastAsia"/>
+        </w:rPr>
+        <w:t xml:space="preserve"> 서버로 전송하게 된다.</w:t>
+      </w:r>
+      <w:r>
+        <w:t xml:space="preserve"> </w:t>
       </w:r>
       <w:r>
         <w:t xml:space="preserve">Guacamole </w:t>
       </w:r>
-      <w:r>
-        <w:rPr>
-          <w:rFonts w:hint="eastAsia"/>
-        </w:rPr>
-        <w:t>프로토콜을 사용해</w:t>
-      </w:r>
-      <w:r>
-        <w:rPr>
-          <w:rFonts w:hint="eastAsia"/>
-        </w:rPr>
-        <w:t xml:space="preserve"> </w:t>
+      <w:proofErr w:type="spellStart"/>
+      <w:r>
+        <w:rPr>
+          <w:rFonts w:hint="eastAsia"/>
+        </w:rPr>
+        <w:t>톰캣</w:t>
+      </w:r>
+      <w:proofErr w:type="spellEnd"/>
+      <w:r>
+        <w:rPr>
+          <w:rFonts w:hint="eastAsia"/>
+        </w:rPr>
+        <w:t xml:space="preserve"> 서버는 </w:t>
+      </w:r>
+      <w:r>
+        <w:rPr>
+          <w:rFonts w:hint="eastAsia"/>
+        </w:rPr>
+        <w:t xml:space="preserve">클라이언트와의 </w:t>
+      </w:r>
+      <w:r>
+        <w:rPr>
+          <w:rFonts w:hint="eastAsia"/>
+        </w:rPr>
+        <w:t xml:space="preserve">통신만을 목적으로 하며 원격 접속을 위한 실질적 역할은 </w:t>
+      </w:r>
+      <w:r>
+        <w:rPr>
+          <w:rFonts w:hint="eastAsia"/>
+        </w:rPr>
+        <w:t xml:space="preserve">서버 내부의 </w:t>
+      </w:r>
+      <w:proofErr w:type="spellStart"/>
+      <w:r>
+        <w:t>guacd</w:t>
+      </w:r>
+      <w:proofErr w:type="spellEnd"/>
+      <w:r>
+        <w:t xml:space="preserve"> </w:t>
+      </w:r>
+      <w:r>
+        <w:rPr>
+          <w:rFonts w:hint="eastAsia"/>
+        </w:rPr>
+        <w:t>데몬 프로세스가 하게</w:t>
+      </w:r>
+      <w:r>
+        <w:rPr>
+          <w:rFonts w:hint="eastAsia"/>
+        </w:rPr>
+        <w:t xml:space="preserve"> </w:t>
+      </w:r>
+      <w:r>
+        <w:rPr>
+          <w:rFonts w:hint="eastAsia"/>
+        </w:rPr>
+        <w:t>된다.</w:t>
+      </w:r>
+      <w:r>
+        <w:t xml:space="preserve"> </w:t>
+      </w:r>
+      <w:r>
+        <w:rPr>
+          <w:rFonts w:hint="eastAsia"/>
+        </w:rPr>
+        <w:t>G</w:t>
+      </w:r>
+      <w:r>
+        <w:t xml:space="preserve">uacamole </w:t>
+      </w:r>
+      <w:proofErr w:type="spellStart"/>
+      <w:r>
+        <w:rPr>
+          <w:rFonts w:hint="eastAsia"/>
+        </w:rPr>
+        <w:t>톰캣</w:t>
+      </w:r>
+      <w:proofErr w:type="spellEnd"/>
+      <w:r>
+        <w:rPr>
+          <w:rFonts w:hint="eastAsia"/>
+        </w:rPr>
+        <w:t xml:space="preserve"> 서버는 </w:t>
+      </w:r>
+      <w:proofErr w:type="spellStart"/>
+      <w:r>
+        <w:t>guacd</w:t>
+      </w:r>
+      <w:proofErr w:type="spellEnd"/>
+      <w:r>
+        <w:t xml:space="preserve"> </w:t>
+      </w:r>
+      <w:r>
+        <w:rPr>
+          <w:rFonts w:hint="eastAsia"/>
+        </w:rPr>
+        <w:t xml:space="preserve">데몬 프로세스와 </w:t>
       </w:r>
       <w:r>
         <w:t xml:space="preserve">Guacamole </w:t>
@@ -2570,61 +3204,76 @@
         <w:rPr>
           <w:rFonts w:hint="eastAsia"/>
         </w:rPr>
-        <w:t>서버와 통신한다.</w:t>
-      </w:r>
-      <w:r>
-        <w:t xml:space="preserve"> </w:t>
-      </w:r>
-      <w:r>
-        <w:rPr>
-          <w:rFonts w:hint="eastAsia"/>
-        </w:rPr>
-        <w:t>G</w:t>
-      </w:r>
-      <w:r>
-        <w:t xml:space="preserve">uacamole </w:t>
-      </w:r>
-      <w:r>
-        <w:rPr>
-          <w:rFonts w:hint="eastAsia"/>
-        </w:rPr>
-        <w:t xml:space="preserve">톰캣 서버는 </w:t>
-      </w:r>
-      <w:r>
-        <w:rPr>
-          <w:rFonts w:hint="eastAsia"/>
-        </w:rPr>
-        <w:t>G</w:t>
-      </w:r>
-      <w:r>
-        <w:t xml:space="preserve">uacamole </w:t>
-      </w:r>
-      <w:r>
-        <w:rPr>
-          <w:rFonts w:hint="eastAsia"/>
-        </w:rPr>
-        <w:t>클라이언트에게 원격 접속 프로토콜에 맞는 그래픽 데이터를 전송하며,</w:t>
-      </w:r>
-      <w:r>
-        <w:t xml:space="preserve"> Guacamole </w:t>
-      </w:r>
-      <w:r>
-        <w:rPr>
-          <w:rFonts w:hint="eastAsia"/>
-        </w:rPr>
-        <w:t xml:space="preserve">클라이언트는 포인터 디바이스 및 키보드 디바이스 입력을 </w:t>
+        <w:t xml:space="preserve">프로토콜을 사용해 클라이언트로의 그래픽 데이터 전송 및 클라이언트의 </w:t>
+      </w:r>
+      <w:r>
+        <w:rPr>
+          <w:rFonts w:hint="eastAsia"/>
+        </w:rPr>
+        <w:t xml:space="preserve">캐릭터 디바이스 </w:t>
+      </w:r>
+      <w:r>
+        <w:rPr>
+          <w:rFonts w:hint="eastAsia"/>
+        </w:rPr>
+        <w:t>입력 수신을 위한 통신을 한다.</w:t>
+      </w:r>
+      <w:r>
+        <w:t xml:space="preserve"> </w:t>
+      </w:r>
+      <w:proofErr w:type="spellStart"/>
+      <w:r>
+        <w:t>guacd</w:t>
+      </w:r>
+      <w:proofErr w:type="spellEnd"/>
+      <w:r>
+        <w:rPr>
+          <w:rFonts w:hint="eastAsia"/>
+        </w:rPr>
+        <w:t xml:space="preserve">는 </w:t>
       </w:r>
       <w:r>
         <w:t xml:space="preserve">Guacamole </w:t>
       </w:r>
-      <w:r>
-        <w:rPr>
-          <w:rFonts w:hint="eastAsia"/>
-        </w:rPr>
-        <w:t>톰캣 서버로 전송하게 된다.</w:t>
-      </w:r>
-      <w:r>
-        <w:t xml:space="preserve"> </w:t>
+      <w:proofErr w:type="spellStart"/>
+      <w:r>
+        <w:rPr>
+          <w:rFonts w:hint="eastAsia"/>
+        </w:rPr>
+        <w:t>톰캣</w:t>
+      </w:r>
+      <w:proofErr w:type="spellEnd"/>
+      <w:r>
+        <w:rPr>
+          <w:rFonts w:hint="eastAsia"/>
+        </w:rPr>
+        <w:t xml:space="preserve"> 서버와 원격 데스크톱 서버와의 </w:t>
+      </w:r>
+      <w:r>
+        <w:rPr>
+          <w:rFonts w:hint="eastAsia"/>
+        </w:rPr>
+        <w:t>프록시 서버 역할을 한다.</w:t>
+      </w:r>
+      <w:r>
+        <w:t xml:space="preserve"> </w:t>
+      </w:r>
+      <w:proofErr w:type="spellStart"/>
+      <w:r>
+        <w:rPr>
+          <w:rFonts w:hint="eastAsia"/>
+        </w:rPr>
+        <w:t>g</w:t>
+      </w:r>
+      <w:r>
+        <w:t>uacd</w:t>
+      </w:r>
+      <w:proofErr w:type="spellEnd"/>
+      <w:r>
+        <w:rPr>
+          <w:rFonts w:hint="eastAsia"/>
+        </w:rPr>
+        <w:t xml:space="preserve">는 </w:t>
       </w:r>
       <w:r>
         <w:t xml:space="preserve">Guacamole </w:t>
@@ -2633,147 +3282,6 @@
         <w:rPr>
           <w:rFonts w:hint="eastAsia"/>
         </w:rPr>
-        <w:t xml:space="preserve">톰캣 서버는 </w:t>
-      </w:r>
-      <w:r>
-        <w:rPr>
-          <w:rFonts w:hint="eastAsia"/>
-        </w:rPr>
-        <w:t xml:space="preserve">클라이언트와의 </w:t>
-      </w:r>
-      <w:r>
-        <w:rPr>
-          <w:rFonts w:hint="eastAsia"/>
-        </w:rPr>
-        <w:t xml:space="preserve">통신만을 목적으로 하며 원격 접속을 위한 실질적 역할은 </w:t>
-      </w:r>
-      <w:r>
-        <w:rPr>
-          <w:rFonts w:hint="eastAsia"/>
-        </w:rPr>
-        <w:t xml:space="preserve">서버 내부의 </w:t>
-      </w:r>
-      <w:r>
-        <w:t xml:space="preserve">guacd </w:t>
-      </w:r>
-      <w:r>
-        <w:rPr>
-          <w:rFonts w:hint="eastAsia"/>
-        </w:rPr>
-        <w:t>데몬 프로세스가 하게</w:t>
-      </w:r>
-      <w:r>
-        <w:rPr>
-          <w:rFonts w:hint="eastAsia"/>
-        </w:rPr>
-        <w:t xml:space="preserve"> </w:t>
-      </w:r>
-      <w:r>
-        <w:rPr>
-          <w:rFonts w:hint="eastAsia"/>
-        </w:rPr>
-        <w:t>된다.</w:t>
-      </w:r>
-      <w:r>
-        <w:t xml:space="preserve"> </w:t>
-      </w:r>
-      <w:r>
-        <w:rPr>
-          <w:rFonts w:hint="eastAsia"/>
-        </w:rPr>
-        <w:t>G</w:t>
-      </w:r>
-      <w:r>
-        <w:t xml:space="preserve">uacamole </w:t>
-      </w:r>
-      <w:r>
-        <w:rPr>
-          <w:rFonts w:hint="eastAsia"/>
-        </w:rPr>
-        <w:t xml:space="preserve">톰캣 서버는 </w:t>
-      </w:r>
-      <w:r>
-        <w:t xml:space="preserve">guacd </w:t>
-      </w:r>
-      <w:r>
-        <w:rPr>
-          <w:rFonts w:hint="eastAsia"/>
-        </w:rPr>
-        <w:t xml:space="preserve">데몬 프로세스와 </w:t>
-      </w:r>
-      <w:r>
-        <w:t xml:space="preserve">Guacamole </w:t>
-      </w:r>
-      <w:r>
-        <w:rPr>
-          <w:rFonts w:hint="eastAsia"/>
-        </w:rPr>
-        <w:t xml:space="preserve">프로토콜을 사용해 클라이언트로의 그래픽 데이터 전송 및 클라이언트의 </w:t>
-      </w:r>
-      <w:r>
-        <w:rPr>
-          <w:rFonts w:hint="eastAsia"/>
-        </w:rPr>
-        <w:t xml:space="preserve">캐릭터 디바이스 </w:t>
-      </w:r>
-      <w:r>
-        <w:rPr>
-          <w:rFonts w:hint="eastAsia"/>
-        </w:rPr>
-        <w:t>입력 수신을 위한 통신을 한다.</w:t>
-      </w:r>
-      <w:r>
-        <w:t xml:space="preserve"> </w:t>
-      </w:r>
-      <w:r>
-        <w:t>guacd</w:t>
-      </w:r>
-      <w:r>
-        <w:rPr>
-          <w:rFonts w:hint="eastAsia"/>
-        </w:rPr>
-        <w:t xml:space="preserve">는 </w:t>
-      </w:r>
-      <w:r>
-        <w:t xml:space="preserve">Guacamole </w:t>
-      </w:r>
-      <w:r>
-        <w:rPr>
-          <w:rFonts w:hint="eastAsia"/>
-        </w:rPr>
-        <w:t xml:space="preserve">톰캣 서버와 원격 데스크톱 서버와의 </w:t>
-      </w:r>
-      <w:r>
-        <w:rPr>
-          <w:rFonts w:hint="eastAsia"/>
-        </w:rPr>
-        <w:t>프록시 서버 역할을 한다.</w:t>
-      </w:r>
-      <w:r>
-        <w:t xml:space="preserve"> </w:t>
-      </w:r>
-      <w:r>
-        <w:rPr>
-          <w:rFonts w:hint="eastAsia"/>
-        </w:rPr>
-        <w:t>g</w:t>
-      </w:r>
-      <w:r>
-        <w:t>uacd</w:t>
-      </w:r>
-      <w:r>
-        <w:rPr>
-          <w:rFonts w:hint="eastAsia"/>
-        </w:rPr>
-        <w:t xml:space="preserve">는 </w:t>
-      </w:r>
-      <w:r>
-        <w:t xml:space="preserve">Guacamole </w:t>
-      </w:r>
-      <w:r>
-        <w:rPr>
-          <w:rFonts w:hint="eastAsia"/>
-        </w:rPr>
         <w:t>프로토콜과 원격 접속 프로토콜</w:t>
       </w:r>
       <w:r>
@@ -2812,8 +3320,6 @@
         </w:rPr>
         <w:t xml:space="preserve">양방향 </w:t>
       </w:r>
-      <w:bookmarkStart w:id="0" w:name="_GoBack"/>
-      <w:bookmarkEnd w:id="0"/>
       <w:r>
         <w:rPr>
           <w:rFonts w:hint="eastAsia"/>
@@ -2850,6 +3356,7 @@
           <w:szCs w:val="28"/>
         </w:rPr>
       </w:pPr>
+      <w:proofErr w:type="spellStart"/>
       <w:r>
         <w:rPr>
           <w:b/>
@@ -2857,14 +3364,56 @@
           <w:sz w:val="24"/>
           <w:szCs w:val="28"/>
         </w:rPr>
+        <w:lastRenderedPageBreak/>
         <w:t>DWService</w:t>
       </w:r>
+      <w:proofErr w:type="spellEnd"/>
     </w:p>
     <w:p>
       <w:pPr>
         <w:pStyle w:val="a3"/>
         <w:ind w:leftChars="600" w:left="1200"/>
       </w:pPr>
+      <w:r>
+        <w:rPr>
+          <w:noProof/>
+        </w:rPr>
+        <w:drawing>
+          <wp:inline distT="0" distB="0" distL="0" distR="0" wp14:anchorId="6A746ABF" wp14:editId="506408E5">
+            <wp:extent cx="1843430" cy="1062026"/>
+            <wp:effectExtent l="0" t="0" r="4445" b="5080"/>
+            <wp:docPr id="3" name="그림 3"/>
+            <wp:cNvGraphicFramePr>
+              <a:graphicFrameLocks xmlns:a="http://schemas.openxmlformats.org/drawingml/2006/main" noChangeAspect="1"/>
+            </wp:cNvGraphicFramePr>
+            <a:graphic xmlns:a="http://schemas.openxmlformats.org/drawingml/2006/main">
+              <a:graphicData uri="http://schemas.openxmlformats.org/drawingml/2006/picture">
+                <pic:pic xmlns:pic="http://schemas.openxmlformats.org/drawingml/2006/picture">
+                  <pic:nvPicPr>
+                    <pic:cNvPr id="1" name=""/>
+                    <pic:cNvPicPr/>
+                  </pic:nvPicPr>
+                  <pic:blipFill>
+                    <a:blip r:embed="rId12"/>
+                    <a:stretch>
+                      <a:fillRect/>
+                    </a:stretch>
+                  </pic:blipFill>
+                  <pic:spPr>
+                    <a:xfrm>
+                      <a:off x="0" y="0"/>
+                      <a:ext cx="1877424" cy="1081611"/>
+                    </a:xfrm>
+                    <a:prstGeom prst="rect">
+                      <a:avLst/>
+                    </a:prstGeom>
+                  </pic:spPr>
+                </pic:pic>
+              </a:graphicData>
+            </a:graphic>
+          </wp:inline>
+        </w:drawing>
+      </w:r>
     </w:p>
     <w:p>
       <w:pPr>

</xml_diff>

<commit_message>
Add TigerVNC information to report_v3.doc
</commit_message>
<xml_diff>
--- a/report_v3.docx
+++ b/report_v3.docx
@@ -1841,9 +1841,6 @@
       <w:pPr>
         <w:pStyle w:val="a3"/>
         <w:ind w:leftChars="0" w:left="1200"/>
-        <w:rPr>
-          <w:rFonts w:hint="eastAsia"/>
-        </w:rPr>
       </w:pPr>
       <w:r>
         <w:t xml:space="preserve">Tight VNC는 원격 데스크톱 컨트롤을 위한 오픈소스 소프트웨어 패키지이다. Tight VNC의 서버는 Unix 계열 OS와 Window OS를 모두 지원한다. 하지만 독자적인 자바 기반 클라이언트 어플리케이션을 사용하기 때문에 </w:t>
@@ -1912,12 +1909,7 @@
       </w:r>
       <w:proofErr w:type="spellEnd"/>
       <w:r>
-        <w:t>는 이러한 효율적인 인코딩 방식을 사용해 기존</w:t>
-      </w:r>
-      <w:bookmarkStart w:id="0" w:name="_GoBack"/>
-      <w:bookmarkEnd w:id="0"/>
-      <w:r>
-        <w:t xml:space="preserve">의 느린 VNC 연결의 단점을 보완하였기 때문에 </w:t>
+        <w:t xml:space="preserve">는 이러한 효율적인 인코딩 방식을 사용해 기존의 느린 VNC 연결의 단점을 보완하였기 때문에 </w:t>
       </w:r>
       <w:proofErr w:type="spellStart"/>
       <w:r>
@@ -1983,6 +1975,27 @@
       <w:r>
         <w:t xml:space="preserve"> 등의 여러 VNC 소프트웨어의 기반이 되었다.</w:t>
       </w:r>
+    </w:p>
+    <w:p>
+      <w:pPr>
+        <w:pStyle w:val="a3"/>
+        <w:ind w:leftChars="0" w:left="1200"/>
+      </w:pPr>
+    </w:p>
+    <w:p>
+      <w:pPr>
+        <w:pStyle w:val="a3"/>
+        <w:ind w:leftChars="0" w:left="1200"/>
+      </w:pPr>
+    </w:p>
+    <w:p>
+      <w:pPr>
+        <w:pStyle w:val="a3"/>
+        <w:ind w:leftChars="0" w:left="1200"/>
+        <w:rPr>
+          <w:rFonts w:hint="eastAsia"/>
+        </w:rPr>
+      </w:pPr>
     </w:p>
     <w:p>
       <w:pPr>
@@ -2008,6 +2021,7 @@
           <w:sz w:val="24"/>
           <w:szCs w:val="28"/>
         </w:rPr>
+        <w:lastRenderedPageBreak/>
         <w:t>T</w:t>
       </w:r>
       <w:r>
@@ -2030,7 +2044,6 @@
         <w:rPr>
           <w:noProof/>
         </w:rPr>
-        <w:lastRenderedPageBreak/>
         <w:drawing>
           <wp:inline distT="0" distB="0" distL="0" distR="0" wp14:anchorId="642CB4CC" wp14:editId="2220E5FB">
             <wp:extent cx="1163117" cy="1163117"/>
@@ -2089,6 +2102,403 @@
           <w:rFonts w:hint="eastAsia"/>
         </w:rPr>
       </w:pPr>
+      <w:proofErr w:type="spellStart"/>
+      <w:r>
+        <w:rPr>
+          <w:rFonts w:hint="eastAsia"/>
+        </w:rPr>
+        <w:t>T</w:t>
+      </w:r>
+      <w:r>
+        <w:t>igerVNC</w:t>
+      </w:r>
+      <w:proofErr w:type="spellEnd"/>
+      <w:r>
+        <w:rPr>
+          <w:rFonts w:hint="eastAsia"/>
+        </w:rPr>
+        <w:t xml:space="preserve">는 </w:t>
+      </w:r>
+      <w:r>
+        <w:rPr>
+          <w:rFonts w:hint="eastAsia"/>
+        </w:rPr>
+        <w:t>고성능의 크로스 플랫폼</w:t>
+      </w:r>
+      <w:r>
+        <w:rPr>
+          <w:rFonts w:hint="eastAsia"/>
+        </w:rPr>
+        <w:t xml:space="preserve"> 원격 데스크톱</w:t>
+      </w:r>
+      <w:r>
+        <w:t xml:space="preserve"> </w:t>
+      </w:r>
+      <w:r>
+        <w:rPr>
+          <w:rFonts w:hint="eastAsia"/>
+        </w:rPr>
+        <w:t xml:space="preserve">소프트웨어를 </w:t>
+      </w:r>
+      <w:r>
+        <w:rPr>
+          <w:rFonts w:hint="eastAsia"/>
+        </w:rPr>
+        <w:t>지원</w:t>
+      </w:r>
+      <w:r>
+        <w:rPr>
+          <w:rFonts w:hint="eastAsia"/>
+        </w:rPr>
+        <w:t>하기 위해 구현된</w:t>
+      </w:r>
+      <w:r>
+        <w:rPr>
+          <w:rFonts w:hint="eastAsia"/>
+        </w:rPr>
+        <w:t xml:space="preserve"> </w:t>
+      </w:r>
+      <w:r>
+        <w:t xml:space="preserve">VNC </w:t>
+      </w:r>
+      <w:r>
+        <w:rPr>
+          <w:rFonts w:hint="eastAsia"/>
+        </w:rPr>
+        <w:t>기반의</w:t>
+      </w:r>
+      <w:r>
+        <w:rPr>
+          <w:rFonts w:hint="eastAsia"/>
+        </w:rPr>
+        <w:t xml:space="preserve"> 오픈소스 소프트웨어</w:t>
+      </w:r>
+      <w:r>
+        <w:rPr>
+          <w:rFonts w:hint="eastAsia"/>
+        </w:rPr>
+        <w:t xml:space="preserve"> 패키지</w:t>
+      </w:r>
+      <w:r>
+        <w:rPr>
+          <w:rFonts w:hint="eastAsia"/>
+        </w:rPr>
+        <w:t>이다.</w:t>
+      </w:r>
+      <w:r>
+        <w:t xml:space="preserve"> </w:t>
+      </w:r>
+      <w:proofErr w:type="spellStart"/>
+      <w:r>
+        <w:t>TigerVNC</w:t>
+      </w:r>
+      <w:proofErr w:type="spellEnd"/>
+      <w:r>
+        <w:rPr>
+          <w:rFonts w:hint="eastAsia"/>
+        </w:rPr>
+        <w:t>는</w:t>
+      </w:r>
+      <w:r>
+        <w:rPr>
+          <w:rFonts w:hint="eastAsia"/>
+        </w:rPr>
+        <w:t xml:space="preserve"> </w:t>
+      </w:r>
+      <w:proofErr w:type="spellStart"/>
+      <w:r>
+        <w:t>RealVNC</w:t>
+      </w:r>
+      <w:proofErr w:type="spellEnd"/>
+      <w:r>
+        <w:rPr>
+          <w:rFonts w:hint="eastAsia"/>
+        </w:rPr>
+        <w:t>는</w:t>
+      </w:r>
+      <w:r>
+        <w:rPr>
+          <w:rFonts w:hint="eastAsia"/>
+        </w:rPr>
+        <w:t xml:space="preserve"> 소스코드를 공개하지 않고</w:t>
+      </w:r>
+      <w:r>
+        <w:rPr>
+          <w:rFonts w:hint="eastAsia"/>
+        </w:rPr>
+        <w:t xml:space="preserve"> 유료 서비스를 제공하며 </w:t>
+      </w:r>
+      <w:proofErr w:type="spellStart"/>
+      <w:r>
+        <w:t>TightVNC</w:t>
+      </w:r>
+      <w:proofErr w:type="spellEnd"/>
+      <w:r>
+        <w:rPr>
+          <w:rFonts w:hint="eastAsia"/>
+        </w:rPr>
+        <w:t xml:space="preserve">는 </w:t>
+      </w:r>
+      <w:r>
+        <w:t>2006</w:t>
+      </w:r>
+      <w:r>
+        <w:rPr>
+          <w:rFonts w:hint="eastAsia"/>
+        </w:rPr>
+        <w:t>년 이후로 업데이트가 되지 않고 있</w:t>
+      </w:r>
+      <w:r>
+        <w:rPr>
+          <w:rFonts w:hint="eastAsia"/>
+        </w:rPr>
+        <w:t xml:space="preserve">는 등 </w:t>
+      </w:r>
+      <w:r>
+        <w:rPr>
+          <w:rFonts w:hint="eastAsia"/>
+        </w:rPr>
+        <w:t xml:space="preserve">당시의 </w:t>
+      </w:r>
+      <w:r>
+        <w:rPr>
+          <w:rFonts w:hint="eastAsia"/>
+        </w:rPr>
+        <w:t>문제를 해결하기 위해</w:t>
+      </w:r>
+      <w:r>
+        <w:rPr>
+          <w:rFonts w:hint="eastAsia"/>
+        </w:rPr>
+        <w:t xml:space="preserve"> 개발되었다.</w:t>
+      </w:r>
+      <w:r>
+        <w:t xml:space="preserve"> </w:t>
+      </w:r>
+      <w:proofErr w:type="spellStart"/>
+      <w:r>
+        <w:t>TigerVNC</w:t>
+      </w:r>
+      <w:proofErr w:type="spellEnd"/>
+      <w:r>
+        <w:rPr>
+          <w:rFonts w:hint="eastAsia"/>
+        </w:rPr>
+        <w:t xml:space="preserve">는 </w:t>
+      </w:r>
+      <w:proofErr w:type="spellStart"/>
+      <w:r>
+        <w:t>TightVNC</w:t>
+      </w:r>
+      <w:proofErr w:type="spellEnd"/>
+      <w:r>
+        <w:t xml:space="preserve"> </w:t>
+      </w:r>
+      <w:r>
+        <w:rPr>
+          <w:rFonts w:hint="eastAsia"/>
+        </w:rPr>
+        <w:t>기반으로 개발되</w:t>
+      </w:r>
+      <w:r>
+        <w:rPr>
+          <w:rFonts w:hint="eastAsia"/>
+        </w:rPr>
+        <w:t>었으며,</w:t>
+      </w:r>
+      <w:r>
+        <w:t xml:space="preserve"> </w:t>
+      </w:r>
+      <w:r>
+        <w:t>Tight VNC</w:t>
+      </w:r>
+      <w:r>
+        <w:rPr>
+          <w:rFonts w:hint="eastAsia"/>
+        </w:rPr>
+        <w:t xml:space="preserve">의 성능적인 장점은 살리며 계속해서 릴리즈 되는 </w:t>
+      </w:r>
+      <w:r>
+        <w:t xml:space="preserve">OS </w:t>
+      </w:r>
+      <w:r>
+        <w:rPr>
+          <w:rFonts w:hint="eastAsia"/>
+        </w:rPr>
+        <w:t>버전에 호환</w:t>
+      </w:r>
+      <w:r>
+        <w:rPr>
+          <w:rFonts w:hint="eastAsia"/>
+        </w:rPr>
+        <w:t>되며 어떠한 플랫폼에서도 좋은 성능을 보장할</w:t>
+      </w:r>
+      <w:r>
+        <w:rPr>
+          <w:rFonts w:hint="eastAsia"/>
+        </w:rPr>
+        <w:t xml:space="preserve"> 수 있도록 </w:t>
+      </w:r>
+      <w:r>
+        <w:rPr>
+          <w:rFonts w:hint="eastAsia"/>
+        </w:rPr>
+        <w:t>현재까지 개발되는 중이다.</w:t>
+      </w:r>
+      <w:r>
+        <w:t xml:space="preserve"> </w:t>
+      </w:r>
+      <w:r>
+        <w:rPr>
+          <w:rFonts w:hint="eastAsia"/>
+        </w:rPr>
+        <w:t xml:space="preserve">따라서 클라이언트는 </w:t>
+      </w:r>
+      <w:proofErr w:type="spellStart"/>
+      <w:r>
+        <w:t>TigerVNC</w:t>
+      </w:r>
+      <w:proofErr w:type="spellEnd"/>
+      <w:r>
+        <w:t xml:space="preserve"> </w:t>
+      </w:r>
+      <w:r>
+        <w:rPr>
+          <w:rFonts w:hint="eastAsia"/>
+        </w:rPr>
+        <w:t xml:space="preserve">뷰어 프로그램을 사용하면 어떠한 플랫폼에서도 </w:t>
+      </w:r>
+      <w:proofErr w:type="spellStart"/>
+      <w:r>
+        <w:t>TigerVNC</w:t>
+      </w:r>
+      <w:proofErr w:type="spellEnd"/>
+      <w:r>
+        <w:rPr>
+          <w:rFonts w:hint="eastAsia"/>
+        </w:rPr>
+        <w:t>가 설치된 서버에 원격 접속이 가능하다.</w:t>
+      </w:r>
+      <w:r>
+        <w:t xml:space="preserve"> </w:t>
+      </w:r>
+      <w:r>
+        <w:rPr>
+          <w:rFonts w:hint="eastAsia"/>
+        </w:rPr>
+        <w:t xml:space="preserve">하지만 서버는 </w:t>
+      </w:r>
+      <w:r>
+        <w:t>Window OS</w:t>
+      </w:r>
+      <w:r>
+        <w:rPr>
+          <w:rFonts w:hint="eastAsia"/>
+        </w:rPr>
+        <w:t xml:space="preserve">와 </w:t>
+      </w:r>
+      <w:r>
+        <w:t>Unix/Linux OS</w:t>
+      </w:r>
+      <w:r>
+        <w:rPr>
+          <w:rFonts w:hint="eastAsia"/>
+        </w:rPr>
+        <w:t xml:space="preserve">만 </w:t>
+      </w:r>
+      <w:r>
+        <w:rPr>
+          <w:rFonts w:hint="eastAsia"/>
+        </w:rPr>
+        <w:t>지원한다.</w:t>
+      </w:r>
+      <w:r>
+        <w:t xml:space="preserve"> </w:t>
+      </w:r>
+      <w:r>
+        <w:rPr>
+          <w:rFonts w:hint="eastAsia"/>
+        </w:rPr>
+        <w:t>L</w:t>
+      </w:r>
+      <w:r>
+        <w:t>inux OS</w:t>
+      </w:r>
+      <w:r>
+        <w:rPr>
+          <w:rFonts w:hint="eastAsia"/>
+        </w:rPr>
+        <w:t>를</w:t>
+      </w:r>
+      <w:r>
+        <w:rPr>
+          <w:rFonts w:hint="eastAsia"/>
+        </w:rPr>
+        <w:t xml:space="preserve"> 위한 </w:t>
+      </w:r>
+      <w:proofErr w:type="spellStart"/>
+      <w:r>
+        <w:t>TigerVNC</w:t>
+      </w:r>
+      <w:proofErr w:type="spellEnd"/>
+      <w:r>
+        <w:rPr>
+          <w:rFonts w:hint="eastAsia"/>
+        </w:rPr>
+        <w:t xml:space="preserve"> 패키지는 총 </w:t>
+      </w:r>
+      <w:r>
+        <w:t>6</w:t>
+      </w:r>
+      <w:r>
+        <w:rPr>
+          <w:rFonts w:hint="eastAsia"/>
+        </w:rPr>
+        <w:t>개의 다른 프로그램으로 구성되어 있다.</w:t>
+      </w:r>
+      <w:r>
+        <w:t xml:space="preserve"> </w:t>
+      </w:r>
+      <w:r>
+        <w:rPr>
+          <w:rFonts w:hint="eastAsia"/>
+        </w:rPr>
+        <w:t xml:space="preserve">먼저 </w:t>
+      </w:r>
+      <w:proofErr w:type="spellStart"/>
+      <w:r>
+        <w:t>vncviewer</w:t>
+      </w:r>
+      <w:proofErr w:type="spellEnd"/>
+      <w:r>
+        <w:rPr>
+          <w:rFonts w:hint="eastAsia"/>
+        </w:rPr>
+        <w:t>는</w:t>
+      </w:r>
+      <w:r>
+        <w:t xml:space="preserve"> </w:t>
+      </w:r>
+      <w:bookmarkStart w:id="0" w:name="_GoBack"/>
+      <w:bookmarkEnd w:id="0"/>
+      <w:r>
+        <w:t xml:space="preserve"> </w:t>
+      </w:r>
+    </w:p>
+    <w:p>
+      <w:pPr>
+        <w:pStyle w:val="a3"/>
+        <w:ind w:leftChars="0" w:left="1200"/>
+      </w:pPr>
+    </w:p>
+    <w:p>
+      <w:pPr>
+        <w:pStyle w:val="a3"/>
+        <w:ind w:leftChars="0" w:left="1200"/>
+        <w:rPr>
+          <w:rFonts w:hint="eastAsia"/>
+        </w:rPr>
+      </w:pPr>
     </w:p>
     <w:p>
       <w:pPr>
@@ -2233,6 +2643,7 @@
         <w:rPr>
           <w:noProof/>
         </w:rPr>
+        <w:lastRenderedPageBreak/>
         <w:drawing>
           <wp:inline distT="0" distB="0" distL="0" distR="0">
             <wp:extent cx="1228954" cy="1228954"/>
@@ -2691,14 +3102,7 @@
         <w:rPr>
           <w:rFonts w:hint="eastAsia"/>
         </w:rPr>
-        <w:t>는 웹 브라우저 상에서 관리자 유저</w:t>
-      </w:r>
-      <w:r>
-        <w:rPr>
-          <w:rFonts w:hint="eastAsia"/>
-        </w:rPr>
-        <w:lastRenderedPageBreak/>
-        <w:t>를 생성할 수 있어 유저 관리를 웹 상에서 할 수 있다는 장점이 있다.</w:t>
+        <w:t>는 웹 브라우저 상에서 관리자 유저를 생성할 수 있어 유저 관리를 웹 상에서 할 수 있다는 장점이 있다.</w:t>
       </w:r>
       <w:r>
         <w:t xml:space="preserve"> </w:t>
@@ -2843,6 +3247,7 @@
         <w:rPr>
           <w:rFonts w:hint="eastAsia"/>
         </w:rPr>
+        <w:lastRenderedPageBreak/>
         <w:t>다음은 G</w:t>
       </w:r>
       <w:r>
@@ -3364,7 +3769,6 @@
           <w:sz w:val="24"/>
           <w:szCs w:val="28"/>
         </w:rPr>
-        <w:lastRenderedPageBreak/>
         <w:t>DWService</w:t>
       </w:r>
       <w:proofErr w:type="spellEnd"/>

</xml_diff>

<commit_message>
Modify report_v3.doc's 5 menu to Opensource Remote Access Softsares
</commit_message>
<xml_diff>
--- a/report_v3.docx
+++ b/report_v3.docx
@@ -1491,6 +1491,7 @@
         </w:numPr>
         <w:ind w:leftChars="0"/>
         <w:rPr>
+          <w:rFonts w:hint="eastAsia"/>
           <w:b/>
           <w:bCs/>
           <w:sz w:val="28"/>
@@ -1504,8 +1505,28 @@
           <w:sz w:val="28"/>
           <w:szCs w:val="32"/>
         </w:rPr>
-        <w:t>RDP Programs</w:t>
-      </w:r>
+        <w:t xml:space="preserve">Opensource Remote Access </w:t>
+      </w:r>
+      <w:proofErr w:type="spellStart"/>
+      <w:r>
+        <w:rPr>
+          <w:b/>
+          <w:bCs/>
+          <w:sz w:val="28"/>
+          <w:szCs w:val="32"/>
+        </w:rPr>
+        <w:t>Software</w:t>
+      </w:r>
+      <w:r>
+        <w:rPr>
+          <w:b/>
+          <w:bCs/>
+          <w:sz w:val="28"/>
+          <w:szCs w:val="32"/>
+        </w:rPr>
+        <w:t>s</w:t>
+      </w:r>
+      <w:proofErr w:type="spellEnd"/>
     </w:p>
     <w:p>
       <w:pPr>
@@ -1518,36 +1539,36 @@
         <w:rPr>
           <w:b/>
           <w:bCs/>
+          <w:sz w:val="28"/>
+          <w:szCs w:val="32"/>
+        </w:rPr>
+      </w:pPr>
+      <w:proofErr w:type="spellStart"/>
+      <w:r>
+        <w:rPr>
+          <w:b/>
+          <w:bCs/>
           <w:sz w:val="24"/>
           <w:szCs w:val="28"/>
         </w:rPr>
-      </w:pPr>
-      <w:proofErr w:type="spellStart"/>
-      <w:r>
-        <w:rPr>
-          <w:b/>
-          <w:bCs/>
-          <w:sz w:val="24"/>
-          <w:szCs w:val="28"/>
-        </w:rPr>
-        <w:t>FreeRDP</w:t>
-      </w:r>
-      <w:proofErr w:type="spellEnd"/>
-    </w:p>
-    <w:p>
-      <w:pPr>
-        <w:pStyle w:val="a3"/>
-        <w:ind w:leftChars="0" w:left="1200"/>
-      </w:pPr>
-    </w:p>
-    <w:p>
-      <w:pPr>
-        <w:pStyle w:val="a3"/>
-        <w:ind w:leftChars="0" w:left="1200"/>
-        <w:rPr>
-          <w:rFonts w:hint="eastAsia"/>
-        </w:rPr>
-      </w:pPr>
+        <w:t>xrdp</w:t>
+      </w:r>
+      <w:proofErr w:type="spellEnd"/>
+    </w:p>
+    <w:p>
+      <w:pPr>
+        <w:ind w:left="1200"/>
+      </w:pPr>
+    </w:p>
+    <w:p>
+      <w:pPr>
+        <w:ind w:left="1200"/>
+        <w:rPr>
+          <w:rFonts w:hint="eastAsia"/>
+        </w:rPr>
+      </w:pPr>
+      <w:bookmarkStart w:id="0" w:name="_GoBack"/>
+      <w:bookmarkEnd w:id="0"/>
     </w:p>
     <w:p>
       <w:pPr>
@@ -1560,21 +1581,11 @@
         <w:rPr>
           <w:b/>
           <w:bCs/>
-          <w:sz w:val="28"/>
-          <w:szCs w:val="32"/>
-        </w:rPr>
-      </w:pPr>
-      <w:proofErr w:type="spellStart"/>
-      <w:r>
-        <w:rPr>
-          <w:rFonts w:hint="eastAsia"/>
-          <w:b/>
-          <w:bCs/>
           <w:sz w:val="24"/>
           <w:szCs w:val="28"/>
         </w:rPr>
-        <w:t>R</w:t>
-      </w:r>
+      </w:pPr>
+      <w:proofErr w:type="spellStart"/>
       <w:r>
         <w:rPr>
           <w:b/>
@@ -1582,45 +1593,8 @@
           <w:sz w:val="24"/>
           <w:szCs w:val="28"/>
         </w:rPr>
-        <w:t>emmina</w:t>
-      </w:r>
-      <w:proofErr w:type="spellEnd"/>
-    </w:p>
-    <w:p>
-      <w:pPr>
-        <w:ind w:left="1200"/>
-        <w:rPr>
-          <w:b/>
-          <w:bCs/>
-        </w:rPr>
-      </w:pPr>
-    </w:p>
-    <w:p>
-      <w:pPr>
-        <w:ind w:left="1200"/>
-        <w:rPr>
-          <w:rFonts w:hint="eastAsia"/>
-          <w:b/>
-          <w:bCs/>
-        </w:rPr>
-      </w:pPr>
-    </w:p>
-    <w:p>
-      <w:pPr>
-        <w:pStyle w:val="a3"/>
-        <w:numPr>
-          <w:ilvl w:val="1"/>
-          <w:numId w:val="2"/>
-        </w:numPr>
-        <w:ind w:leftChars="0"/>
-        <w:rPr>
-          <w:b/>
-          <w:bCs/>
-          <w:sz w:val="28"/>
-          <w:szCs w:val="32"/>
-        </w:rPr>
-      </w:pPr>
-      <w:proofErr w:type="spellStart"/>
+        <w:t>Ti</w:t>
+      </w:r>
       <w:r>
         <w:rPr>
           <w:b/>
@@ -1628,40 +1602,8 @@
           <w:sz w:val="24"/>
           <w:szCs w:val="28"/>
         </w:rPr>
-        <w:t>xrdp</w:t>
-      </w:r>
-      <w:proofErr w:type="spellEnd"/>
-    </w:p>
-    <w:p>
-      <w:pPr>
-        <w:ind w:left="1200"/>
-      </w:pPr>
-    </w:p>
-    <w:p>
-      <w:pPr>
-        <w:ind w:left="1200"/>
-        <w:rPr>
-          <w:rFonts w:hint="eastAsia"/>
-        </w:rPr>
-      </w:pPr>
-    </w:p>
-    <w:p>
-      <w:pPr>
-        <w:pStyle w:val="a3"/>
-        <w:numPr>
-          <w:ilvl w:val="1"/>
-          <w:numId w:val="2"/>
-        </w:numPr>
-        <w:ind w:leftChars="0"/>
-        <w:rPr>
-          <w:rFonts w:hint="eastAsia"/>
-          <w:b/>
-          <w:bCs/>
-          <w:sz w:val="28"/>
-          <w:szCs w:val="32"/>
-        </w:rPr>
-      </w:pPr>
-      <w:proofErr w:type="spellStart"/>
+        <w:t>ght</w:t>
+      </w:r>
       <w:r>
         <w:rPr>
           <w:b/>
@@ -1669,111 +1611,6 @@
           <w:sz w:val="24"/>
           <w:szCs w:val="28"/>
         </w:rPr>
-        <w:lastRenderedPageBreak/>
-        <w:t>Rdesktop</w:t>
-      </w:r>
-      <w:proofErr w:type="spellEnd"/>
-    </w:p>
-    <w:p>
-      <w:pPr>
-        <w:pStyle w:val="a3"/>
-        <w:ind w:leftChars="0" w:left="1200"/>
-      </w:pPr>
-    </w:p>
-    <w:p>
-      <w:pPr>
-        <w:pStyle w:val="a3"/>
-        <w:ind w:leftChars="0" w:left="1200"/>
-        <w:rPr>
-          <w:rFonts w:hint="eastAsia"/>
-        </w:rPr>
-      </w:pPr>
-    </w:p>
-    <w:p>
-      <w:pPr>
-        <w:pStyle w:val="a3"/>
-        <w:ind w:leftChars="0" w:left="760"/>
-        <w:rPr>
-          <w:rFonts w:hint="eastAsia"/>
-        </w:rPr>
-      </w:pPr>
-    </w:p>
-    <w:p>
-      <w:pPr>
-        <w:pStyle w:val="a3"/>
-        <w:numPr>
-          <w:ilvl w:val="0"/>
-          <w:numId w:val="2"/>
-        </w:numPr>
-        <w:ind w:leftChars="0"/>
-        <w:rPr>
-          <w:b/>
-          <w:bCs/>
-          <w:sz w:val="28"/>
-          <w:szCs w:val="32"/>
-        </w:rPr>
-      </w:pPr>
-      <w:r>
-        <w:rPr>
-          <w:rFonts w:hint="eastAsia"/>
-          <w:b/>
-          <w:bCs/>
-          <w:sz w:val="28"/>
-          <w:szCs w:val="32"/>
-        </w:rPr>
-        <w:t>V</w:t>
-      </w:r>
-      <w:r>
-        <w:rPr>
-          <w:b/>
-          <w:bCs/>
-          <w:sz w:val="28"/>
-          <w:szCs w:val="32"/>
-        </w:rPr>
-        <w:t>NC Programs</w:t>
-      </w:r>
-    </w:p>
-    <w:p>
-      <w:pPr>
-        <w:pStyle w:val="a3"/>
-        <w:numPr>
-          <w:ilvl w:val="1"/>
-          <w:numId w:val="2"/>
-        </w:numPr>
-        <w:ind w:leftChars="0"/>
-        <w:rPr>
-          <w:b/>
-          <w:bCs/>
-          <w:sz w:val="24"/>
-          <w:szCs w:val="28"/>
-        </w:rPr>
-      </w:pPr>
-      <w:proofErr w:type="spellStart"/>
-      <w:r>
-        <w:rPr>
-          <w:b/>
-          <w:bCs/>
-          <w:sz w:val="24"/>
-          <w:szCs w:val="28"/>
-        </w:rPr>
-        <w:t>Ti</w:t>
-      </w:r>
-      <w:r>
-        <w:rPr>
-          <w:b/>
-          <w:bCs/>
-          <w:sz w:val="24"/>
-          <w:szCs w:val="28"/>
-        </w:rPr>
-        <w:t>ght</w:t>
-      </w:r>
-      <w:r>
-        <w:rPr>
-          <w:b/>
-          <w:bCs/>
-          <w:sz w:val="24"/>
-          <w:szCs w:val="28"/>
-        </w:rPr>
         <w:t>VNC</w:t>
       </w:r>
       <w:proofErr w:type="spellEnd"/>
@@ -1789,8 +1626,8 @@
         </w:rPr>
         <w:drawing>
           <wp:inline distT="0" distB="0" distL="0" distR="0" wp14:anchorId="44770E3E" wp14:editId="266A3F4F">
-            <wp:extent cx="1500987" cy="1492301"/>
-            <wp:effectExtent l="0" t="0" r="4445" b="0"/>
+            <wp:extent cx="1626069" cy="1616659"/>
+            <wp:effectExtent l="0" t="0" r="0" b="3175"/>
             <wp:docPr id="9" name="그림 9" descr="관련 이미지"/>
             <wp:cNvGraphicFramePr>
               <a:graphicFrameLocks xmlns:a="http://schemas.openxmlformats.org/drawingml/2006/main" noChangeAspect="1"/>
@@ -1820,7 +1657,7 @@
                   <pic:spPr bwMode="auto">
                     <a:xfrm>
                       <a:off x="0" y="0"/>
-                      <a:ext cx="1542052" cy="1533129"/>
+                      <a:ext cx="1672280" cy="1662603"/>
                     </a:xfrm>
                     <a:prstGeom prst="rect">
                       <a:avLst/>
@@ -1844,6 +1681,7 @@
       </w:pPr>
       <w:proofErr w:type="spellStart"/>
       <w:r>
+        <w:lastRenderedPageBreak/>
         <w:t>TightVNC</w:t>
       </w:r>
       <w:proofErr w:type="spellEnd"/>
@@ -1999,6 +1837,15 @@
       <w:pPr>
         <w:pStyle w:val="a3"/>
         <w:ind w:leftChars="0" w:left="1200"/>
+      </w:pPr>
+    </w:p>
+    <w:p>
+      <w:pPr>
+        <w:pStyle w:val="a3"/>
+        <w:ind w:leftChars="0" w:left="1200"/>
+        <w:rPr>
+          <w:rFonts w:hint="eastAsia"/>
+        </w:rPr>
       </w:pPr>
     </w:p>
     <w:p>
@@ -2034,7 +1881,6 @@
           <w:sz w:val="24"/>
           <w:szCs w:val="28"/>
         </w:rPr>
-        <w:lastRenderedPageBreak/>
         <w:t>T</w:t>
       </w:r>
       <w:r>
@@ -2059,7 +1905,7 @@
         </w:rPr>
         <w:drawing>
           <wp:inline distT="0" distB="0" distL="0" distR="0" wp14:anchorId="642CB4CC" wp14:editId="2220E5FB">
-            <wp:extent cx="1163117" cy="1163117"/>
+            <wp:extent cx="1265529" cy="1265529"/>
             <wp:effectExtent l="0" t="0" r="0" b="0"/>
             <wp:docPr id="10" name="그림 10" descr="Tigervnc에 대한 이미지 검색결과"/>
             <wp:cNvGraphicFramePr>
@@ -2090,7 +1936,7 @@
                   <pic:spPr bwMode="auto">
                     <a:xfrm>
                       <a:off x="0" y="0"/>
-                      <a:ext cx="1178357" cy="1178357"/>
+                      <a:ext cx="1284647" cy="1284647"/>
                     </a:xfrm>
                     <a:prstGeom prst="rect">
                       <a:avLst/>
@@ -2151,13 +1997,7 @@
         <w:rPr>
           <w:rFonts w:hint="eastAsia"/>
         </w:rPr>
-        <w:t xml:space="preserve">소프트웨어를 </w:t>
-      </w:r>
-      <w:r>
-        <w:rPr>
-          <w:rFonts w:hint="eastAsia"/>
-        </w:rPr>
-        <w:t>지원</w:t>
+        <w:t>서비스를 제공</w:t>
       </w:r>
       <w:r>
         <w:rPr>
@@ -2227,58 +2067,145 @@
         <w:rPr>
           <w:rFonts w:hint="eastAsia"/>
         </w:rPr>
+        <w:t>가</w:t>
+      </w:r>
+      <w:r>
+        <w:rPr>
+          <w:rFonts w:hint="eastAsia"/>
+        </w:rPr>
+        <w:t xml:space="preserve"> </w:t>
+      </w:r>
+      <w:r>
+        <w:t>2006</w:t>
+      </w:r>
+      <w:r>
+        <w:rPr>
+          <w:rFonts w:hint="eastAsia"/>
+        </w:rPr>
+        <w:t>년 이후로 업데이트가 되지 않고 있</w:t>
+      </w:r>
+      <w:r>
+        <w:rPr>
+          <w:rFonts w:hint="eastAsia"/>
+        </w:rPr>
+        <w:t>으며 당시의 다른 V</w:t>
+      </w:r>
+      <w:r>
+        <w:t xml:space="preserve">NC </w:t>
+      </w:r>
+      <w:r>
+        <w:rPr>
+          <w:rFonts w:hint="eastAsia"/>
+        </w:rPr>
+        <w:t>소프트웨어는 대부분이 유료였기 때문에</w:t>
+      </w:r>
+      <w:r>
+        <w:rPr>
+          <w:rFonts w:hint="eastAsia"/>
+        </w:rPr>
+        <w:t xml:space="preserve"> </w:t>
+      </w:r>
+      <w:r>
+        <w:rPr>
+          <w:rFonts w:hint="eastAsia"/>
+        </w:rPr>
+        <w:t xml:space="preserve">당시의 </w:t>
+      </w:r>
+      <w:r>
+        <w:rPr>
+          <w:rFonts w:hint="eastAsia"/>
+        </w:rPr>
+        <w:t>문제를 해결하기 위해</w:t>
+      </w:r>
+      <w:r>
+        <w:rPr>
+          <w:rFonts w:hint="eastAsia"/>
+        </w:rPr>
+        <w:t xml:space="preserve"> 개발되었다.</w:t>
+      </w:r>
+      <w:r>
+        <w:t xml:space="preserve"> </w:t>
+      </w:r>
+      <w:proofErr w:type="spellStart"/>
+      <w:r>
+        <w:t>TigerVNC</w:t>
+      </w:r>
+      <w:proofErr w:type="spellEnd"/>
+      <w:r>
+        <w:rPr>
+          <w:rFonts w:hint="eastAsia"/>
+        </w:rPr>
         <w:t xml:space="preserve">는 </w:t>
       </w:r>
-      <w:r>
-        <w:t>2006</w:t>
-      </w:r>
-      <w:r>
-        <w:rPr>
-          <w:rFonts w:hint="eastAsia"/>
-        </w:rPr>
-        <w:t>년 이후로 업데이트가 되지 않고 있</w:t>
-      </w:r>
-      <w:r>
-        <w:rPr>
-          <w:rFonts w:hint="eastAsia"/>
-        </w:rPr>
-        <w:t>으며 당시의 다른 V</w:t>
-      </w:r>
-      <w:r>
-        <w:t xml:space="preserve">NC </w:t>
-      </w:r>
-      <w:r>
-        <w:rPr>
-          <w:rFonts w:hint="eastAsia"/>
-        </w:rPr>
-        <w:t>소프트웨어는 대부분이 유료였기 때문에</w:t>
-      </w:r>
-      <w:r>
-        <w:rPr>
-          <w:rFonts w:hint="eastAsia"/>
-        </w:rPr>
-        <w:t xml:space="preserve"> </w:t>
-      </w:r>
-      <w:r>
-        <w:rPr>
-          <w:rFonts w:hint="eastAsia"/>
-        </w:rPr>
-        <w:t xml:space="preserve">당시의 </w:t>
-      </w:r>
-      <w:r>
-        <w:rPr>
-          <w:rFonts w:hint="eastAsia"/>
-        </w:rPr>
-        <w:t>문제를 해결하기 위해</w:t>
-      </w:r>
-      <w:r>
-        <w:rPr>
-          <w:rFonts w:hint="eastAsia"/>
-        </w:rPr>
-        <w:t xml:space="preserve"> 개발되었다.</w:t>
-      </w:r>
-      <w:r>
-        <w:t xml:space="preserve"> </w:t>
+      <w:proofErr w:type="spellStart"/>
+      <w:r>
+        <w:t>TightVNC</w:t>
+      </w:r>
+      <w:proofErr w:type="spellEnd"/>
+      <w:r>
+        <w:t xml:space="preserve"> </w:t>
+      </w:r>
+      <w:r>
+        <w:rPr>
+          <w:rFonts w:hint="eastAsia"/>
+        </w:rPr>
+        <w:t>기반으로 개발되</w:t>
+      </w:r>
+      <w:r>
+        <w:rPr>
+          <w:rFonts w:hint="eastAsia"/>
+        </w:rPr>
+        <w:t>었으며,</w:t>
+      </w:r>
+      <w:r>
+        <w:t xml:space="preserve"> </w:t>
+      </w:r>
+      <w:proofErr w:type="spellStart"/>
+      <w:r>
+        <w:t>TightVNC</w:t>
+      </w:r>
+      <w:proofErr w:type="spellEnd"/>
+      <w:r>
+        <w:rPr>
+          <w:rFonts w:hint="eastAsia"/>
+        </w:rPr>
+        <w:t xml:space="preserve">의 성능적인 장점은 살리며 계속해서 릴리즈 되는 </w:t>
+      </w:r>
+      <w:r>
+        <w:t xml:space="preserve">OS </w:t>
+      </w:r>
+      <w:r>
+        <w:rPr>
+          <w:rFonts w:hint="eastAsia"/>
+        </w:rPr>
+        <w:t>버전에 호환</w:t>
+      </w:r>
+      <w:r>
+        <w:rPr>
+          <w:rFonts w:hint="eastAsia"/>
+        </w:rPr>
+        <w:t>되며 어떠한 플랫폼에서도 좋은 성능을 보장할</w:t>
+      </w:r>
+      <w:r>
+        <w:rPr>
+          <w:rFonts w:hint="eastAsia"/>
+        </w:rPr>
+        <w:t xml:space="preserve"> 수 있도록 </w:t>
+      </w:r>
+      <w:r>
+        <w:rPr>
+          <w:rFonts w:hint="eastAsia"/>
+        </w:rPr>
+        <w:t>현재까지 개발되는 중이다.</w:t>
+      </w:r>
+      <w:r>
+        <w:t xml:space="preserve"> </w:t>
+      </w:r>
+      <w:r>
+        <w:rPr>
+          <w:rFonts w:hint="eastAsia"/>
+        </w:rPr>
+        <w:t xml:space="preserve">대표적으로 </w:t>
       </w:r>
       <w:proofErr w:type="spellStart"/>
       <w:r>
@@ -2293,73 +2220,39 @@
       </w:r>
       <w:proofErr w:type="spellStart"/>
       <w:r>
-        <w:t>TightVNC</w:t>
-      </w:r>
-      <w:proofErr w:type="spellEnd"/>
-      <w:r>
-        <w:t xml:space="preserve"> </w:t>
-      </w:r>
-      <w:r>
-        <w:rPr>
-          <w:rFonts w:hint="eastAsia"/>
-        </w:rPr>
-        <w:t>기반으로 개발되</w:t>
-      </w:r>
-      <w:r>
-        <w:rPr>
-          <w:rFonts w:hint="eastAsia"/>
-        </w:rPr>
-        <w:t>었으며,</w:t>
-      </w:r>
-      <w:r>
-        <w:t xml:space="preserve"> </w:t>
-      </w:r>
-      <w:proofErr w:type="spellStart"/>
-      <w:r>
-        <w:t>TightVNC</w:t>
-      </w:r>
-      <w:proofErr w:type="spellEnd"/>
-      <w:r>
-        <w:rPr>
-          <w:rFonts w:hint="eastAsia"/>
-        </w:rPr>
-        <w:t xml:space="preserve">의 성능적인 장점은 살리며 계속해서 릴리즈 되는 </w:t>
-      </w:r>
-      <w:r>
-        <w:t xml:space="preserve">OS </w:t>
-      </w:r>
-      <w:r>
-        <w:rPr>
-          <w:rFonts w:hint="eastAsia"/>
-        </w:rPr>
-        <w:t>버전에 호환</w:t>
-      </w:r>
-      <w:r>
-        <w:rPr>
-          <w:rFonts w:hint="eastAsia"/>
-        </w:rPr>
-        <w:t>되며 어떠한 플랫폼에서도 좋은 성능을 보장할</w:t>
-      </w:r>
-      <w:r>
-        <w:rPr>
-          <w:rFonts w:hint="eastAsia"/>
-        </w:rPr>
-        <w:t xml:space="preserve"> 수 있도록 </w:t>
-      </w:r>
-      <w:r>
-        <w:rPr>
-          <w:rFonts w:hint="eastAsia"/>
-        </w:rPr>
-        <w:t>현재까지 개발되는 중이다.</w:t>
-      </w:r>
-      <w:r>
-        <w:t xml:space="preserve"> </w:t>
-      </w:r>
-      <w:r>
-        <w:rPr>
-          <w:rFonts w:hint="eastAsia"/>
-        </w:rPr>
-        <w:t xml:space="preserve">대표적으로 </w:t>
+        <w:t>libjpeg</w:t>
+      </w:r>
+      <w:proofErr w:type="spellEnd"/>
+      <w:r>
+        <w:t xml:space="preserve">-turbo JPEG </w:t>
+      </w:r>
+      <w:r>
+        <w:rPr>
+          <w:rFonts w:hint="eastAsia"/>
+        </w:rPr>
+        <w:t xml:space="preserve">코덱을 사용하여 가속화되는 </w:t>
+      </w:r>
+      <w:r>
+        <w:t xml:space="preserve">Tight </w:t>
+      </w:r>
+      <w:r>
+        <w:lastRenderedPageBreak/>
+        <w:t>Encoding</w:t>
+      </w:r>
+      <w:r>
+        <w:rPr>
+          <w:rFonts w:hint="eastAsia"/>
+        </w:rPr>
+        <w:t>을 지원한다.</w:t>
+      </w:r>
+      <w:r>
+        <w:t xml:space="preserve"> </w:t>
+      </w:r>
+      <w:r>
+        <w:rPr>
+          <w:rFonts w:hint="eastAsia"/>
+        </w:rPr>
+        <w:t xml:space="preserve">현재 </w:t>
       </w:r>
       <w:proofErr w:type="spellStart"/>
       <w:r>
@@ -2367,42 +2260,241 @@
       </w:r>
       <w:proofErr w:type="spellEnd"/>
       <w:r>
+        <w:t xml:space="preserve"> </w:t>
+      </w:r>
+      <w:r>
+        <w:rPr>
+          <w:rFonts w:hint="eastAsia"/>
+        </w:rPr>
+        <w:t xml:space="preserve">서버는 </w:t>
+      </w:r>
+      <w:r>
+        <w:t>Window OS</w:t>
+      </w:r>
+      <w:r>
+        <w:rPr>
+          <w:rFonts w:hint="eastAsia"/>
+        </w:rPr>
+        <w:t xml:space="preserve">와 </w:t>
+      </w:r>
+      <w:r>
+        <w:t>Unix/Linux OS</w:t>
+      </w:r>
+      <w:r>
+        <w:rPr>
+          <w:rFonts w:hint="eastAsia"/>
+        </w:rPr>
+        <w:t>를</w:t>
+      </w:r>
+      <w:r>
+        <w:rPr>
+          <w:rFonts w:hint="eastAsia"/>
+        </w:rPr>
+        <w:t xml:space="preserve"> </w:t>
+      </w:r>
+      <w:r>
+        <w:rPr>
+          <w:rFonts w:hint="eastAsia"/>
+        </w:rPr>
+        <w:t>지원한다.</w:t>
+      </w:r>
+      <w:r>
+        <w:t xml:space="preserve"> </w:t>
+      </w:r>
+      <w:r>
+        <w:rPr>
+          <w:rFonts w:hint="eastAsia"/>
+        </w:rPr>
+        <w:t>L</w:t>
+      </w:r>
+      <w:r>
+        <w:t>inux OS</w:t>
+      </w:r>
+      <w:r>
+        <w:rPr>
+          <w:rFonts w:hint="eastAsia"/>
+        </w:rPr>
+        <w:t>를</w:t>
+      </w:r>
+      <w:r>
+        <w:rPr>
+          <w:rFonts w:hint="eastAsia"/>
+        </w:rPr>
+        <w:t xml:space="preserve"> 위한 </w:t>
+      </w:r>
+      <w:proofErr w:type="spellStart"/>
+      <w:r>
+        <w:t>TigerVNC</w:t>
+      </w:r>
+      <w:proofErr w:type="spellEnd"/>
+      <w:r>
+        <w:rPr>
+          <w:rFonts w:hint="eastAsia"/>
+        </w:rPr>
+        <w:t xml:space="preserve"> 패키지는 총 </w:t>
+      </w:r>
+      <w:r>
+        <w:t>6</w:t>
+      </w:r>
+      <w:r>
+        <w:rPr>
+          <w:rFonts w:hint="eastAsia"/>
+        </w:rPr>
+        <w:t>개의 다른 프로그램으로 구성되어</w:t>
+      </w:r>
+      <w:r>
+        <w:rPr>
+          <w:rFonts w:hint="eastAsia"/>
+        </w:rPr>
+        <w:t>져</w:t>
+      </w:r>
+      <w:r>
+        <w:rPr>
+          <w:rFonts w:hint="eastAsia"/>
+        </w:rPr>
+        <w:t xml:space="preserve"> 있다.</w:t>
+      </w:r>
+      <w:r>
+        <w:t xml:space="preserve"> </w:t>
+      </w:r>
+      <w:r>
+        <w:rPr>
+          <w:rFonts w:hint="eastAsia"/>
+        </w:rPr>
+        <w:t xml:space="preserve">먼저 </w:t>
+      </w:r>
+      <w:proofErr w:type="spellStart"/>
+      <w:r>
+        <w:t>vncviewer</w:t>
+      </w:r>
+      <w:proofErr w:type="spellEnd"/>
+      <w:r>
+        <w:rPr>
+          <w:rFonts w:hint="eastAsia"/>
+        </w:rPr>
+        <w:t>는</w:t>
+      </w:r>
+      <w:r>
+        <w:t xml:space="preserve"> </w:t>
+      </w:r>
+      <w:proofErr w:type="spellStart"/>
+      <w:r>
+        <w:t>Tight</w:t>
+      </w:r>
+      <w:r>
+        <w:t>VNC</w:t>
+      </w:r>
+      <w:proofErr w:type="spellEnd"/>
+      <w:r>
+        <w:rPr>
+          <w:rFonts w:hint="eastAsia"/>
+        </w:rPr>
+        <w:t>를 위한 전용</w:t>
+      </w:r>
+      <w:r>
+        <w:rPr>
+          <w:rFonts w:hint="eastAsia"/>
+        </w:rPr>
+        <w:t xml:space="preserve"> 클라이언트</w:t>
+      </w:r>
+      <w:r>
+        <w:rPr>
+          <w:rFonts w:hint="eastAsia"/>
+        </w:rPr>
+        <w:t xml:space="preserve"> 뷰어로써</w:t>
+      </w:r>
+      <w:r>
+        <w:t xml:space="preserve"> </w:t>
+      </w:r>
+      <w:r>
+        <w:rPr>
+          <w:rFonts w:hint="eastAsia"/>
+        </w:rPr>
+        <w:t xml:space="preserve">어떠한 플랫폼에서도 </w:t>
+      </w:r>
+      <w:proofErr w:type="spellStart"/>
+      <w:r>
+        <w:rPr>
+          <w:rFonts w:hint="eastAsia"/>
+        </w:rPr>
+        <w:t>T</w:t>
+      </w:r>
+      <w:r>
+        <w:t>igerVNC</w:t>
+      </w:r>
+      <w:proofErr w:type="spellEnd"/>
+      <w:r>
+        <w:rPr>
+          <w:rFonts w:hint="eastAsia"/>
+        </w:rPr>
+        <w:t>를 사용</w:t>
+      </w:r>
+      <w:r>
+        <w:rPr>
+          <w:rFonts w:hint="eastAsia"/>
+        </w:rPr>
+        <w:t xml:space="preserve">해 원격 데스크톱과 </w:t>
+      </w:r>
+      <w:r>
+        <w:t xml:space="preserve">VNC </w:t>
+      </w:r>
+      <w:r>
+        <w:rPr>
+          <w:rFonts w:hint="eastAsia"/>
+        </w:rPr>
+        <w:t>통신을 할 수 있게 한다.</w:t>
+      </w:r>
+      <w:r>
+        <w:t xml:space="preserve"> </w:t>
+      </w:r>
+      <w:proofErr w:type="spellStart"/>
+      <w:r>
+        <w:t>TigerVNC</w:t>
+      </w:r>
+      <w:proofErr w:type="spellEnd"/>
+      <w:r>
         <w:rPr>
           <w:rFonts w:hint="eastAsia"/>
         </w:rPr>
         <w:t xml:space="preserve">는 </w:t>
       </w:r>
-      <w:proofErr w:type="spellStart"/>
-      <w:r>
-        <w:t>libjpeg</w:t>
-      </w:r>
-      <w:proofErr w:type="spellEnd"/>
-      <w:r>
-        <w:t xml:space="preserve">-turbo JPEG </w:t>
-      </w:r>
-      <w:r>
-        <w:rPr>
-          <w:rFonts w:hint="eastAsia"/>
-        </w:rPr>
-        <w:t xml:space="preserve">코덱을 사용하여 가속화되는 </w:t>
-      </w:r>
-      <w:r>
-        <w:t>Tight Encoding</w:t>
-      </w:r>
-      <w:r>
-        <w:rPr>
-          <w:rFonts w:hint="eastAsia"/>
-        </w:rPr>
-        <w:t>을 지원한다.</w:t>
-      </w:r>
-      <w:r>
-        <w:t xml:space="preserve"> </w:t>
-      </w:r>
-      <w:r>
-        <w:rPr>
-          <w:rFonts w:hint="eastAsia"/>
-        </w:rPr>
-        <w:t xml:space="preserve">현재 </w:t>
+      <w:r>
+        <w:t xml:space="preserve">VNC </w:t>
+      </w:r>
+      <w:r>
+        <w:rPr>
+          <w:rFonts w:hint="eastAsia"/>
+        </w:rPr>
+        <w:t>통신간 오버헤드를 최소화하기 위해 전용 클라이언트 뷰어를 사용한다.</w:t>
+      </w:r>
+      <w:r>
+        <w:t xml:space="preserve"> </w:t>
+      </w:r>
+      <w:proofErr w:type="spellStart"/>
+      <w:r>
+        <w:rPr>
+          <w:rFonts w:hint="eastAsia"/>
+        </w:rPr>
+        <w:t>X</w:t>
+      </w:r>
+      <w:r>
+        <w:t>vnc</w:t>
+      </w:r>
+      <w:proofErr w:type="spellEnd"/>
+      <w:r>
+        <w:rPr>
+          <w:rFonts w:hint="eastAsia"/>
+        </w:rPr>
+        <w:t xml:space="preserve">는 </w:t>
+      </w:r>
+      <w:r>
+        <w:t>Unix OS</w:t>
+      </w:r>
+      <w:r>
+        <w:rPr>
+          <w:rFonts w:hint="eastAsia"/>
+        </w:rPr>
+        <w:t xml:space="preserve">를 위한 </w:t>
       </w:r>
       <w:proofErr w:type="spellStart"/>
       <w:r>
@@ -2410,162 +2502,24 @@
       </w:r>
       <w:proofErr w:type="spellEnd"/>
       <w:r>
-        <w:t xml:space="preserve"> </w:t>
-      </w:r>
-      <w:r>
-        <w:rPr>
-          <w:rFonts w:hint="eastAsia"/>
-        </w:rPr>
-        <w:t xml:space="preserve">서버는 </w:t>
-      </w:r>
-      <w:r>
-        <w:t>Window OS</w:t>
-      </w:r>
-      <w:r>
-        <w:rPr>
-          <w:rFonts w:hint="eastAsia"/>
-        </w:rPr>
-        <w:t xml:space="preserve">와 </w:t>
-      </w:r>
-      <w:r>
-        <w:t>Unix/Linux OS</w:t>
-      </w:r>
-      <w:r>
-        <w:rPr>
-          <w:rFonts w:hint="eastAsia"/>
-        </w:rPr>
-        <w:t xml:space="preserve">만 </w:t>
-      </w:r>
-      <w:r>
-        <w:rPr>
-          <w:rFonts w:hint="eastAsia"/>
-        </w:rPr>
-        <w:t>지원한다.</w:t>
-      </w:r>
-      <w:r>
-        <w:t xml:space="preserve"> </w:t>
-      </w:r>
-      <w:r>
-        <w:rPr>
-          <w:rFonts w:hint="eastAsia"/>
-        </w:rPr>
-        <w:t>L</w:t>
-      </w:r>
-      <w:r>
-        <w:t>inux OS</w:t>
-      </w:r>
-      <w:r>
-        <w:rPr>
-          <w:rFonts w:hint="eastAsia"/>
-        </w:rPr>
-        <w:t>를</w:t>
-      </w:r>
-      <w:r>
-        <w:rPr>
-          <w:rFonts w:hint="eastAsia"/>
-        </w:rPr>
-        <w:t xml:space="preserve"> 위한 </w:t>
-      </w:r>
-      <w:proofErr w:type="spellStart"/>
-      <w:r>
-        <w:t>TigerVNC</w:t>
-      </w:r>
-      <w:proofErr w:type="spellEnd"/>
-      <w:r>
-        <w:rPr>
-          <w:rFonts w:hint="eastAsia"/>
-        </w:rPr>
-        <w:t xml:space="preserve"> 패키지는 총 </w:t>
-      </w:r>
-      <w:r>
-        <w:t>6</w:t>
-      </w:r>
-      <w:r>
-        <w:rPr>
-          <w:rFonts w:hint="eastAsia"/>
-        </w:rPr>
-        <w:t>개의 다른 프로그램으로 구성되어 있다.</w:t>
-      </w:r>
-      <w:r>
-        <w:t xml:space="preserve"> </w:t>
-      </w:r>
-      <w:r>
-        <w:rPr>
-          <w:rFonts w:hint="eastAsia"/>
-        </w:rPr>
-        <w:t xml:space="preserve">먼저 </w:t>
-      </w:r>
-      <w:proofErr w:type="spellStart"/>
-      <w:r>
-        <w:t>vncviewer</w:t>
-      </w:r>
-      <w:proofErr w:type="spellEnd"/>
-      <w:r>
-        <w:rPr>
-          <w:rFonts w:hint="eastAsia"/>
-        </w:rPr>
-        <w:t>는</w:t>
-      </w:r>
-      <w:r>
-        <w:t xml:space="preserve"> </w:t>
-      </w:r>
-      <w:proofErr w:type="spellStart"/>
-      <w:r>
-        <w:t>Tight</w:t>
-      </w:r>
-      <w:r>
-        <w:t>VNC</w:t>
-      </w:r>
-      <w:proofErr w:type="spellEnd"/>
-      <w:r>
-        <w:rPr>
-          <w:rFonts w:hint="eastAsia"/>
-        </w:rPr>
-        <w:t>를 위한 전용</w:t>
-      </w:r>
-      <w:r>
-        <w:rPr>
-          <w:rFonts w:hint="eastAsia"/>
-        </w:rPr>
-        <w:t xml:space="preserve"> 클라이언트</w:t>
-      </w:r>
-      <w:r>
-        <w:rPr>
-          <w:rFonts w:hint="eastAsia"/>
-        </w:rPr>
-        <w:t xml:space="preserve"> 뷰어로써</w:t>
-      </w:r>
-      <w:r>
-        <w:t xml:space="preserve"> </w:t>
-      </w:r>
-      <w:r>
-        <w:rPr>
-          <w:rFonts w:hint="eastAsia"/>
-        </w:rPr>
-        <w:t xml:space="preserve">어떠한 플랫폼에서도 </w:t>
-      </w:r>
-      <w:proofErr w:type="spellStart"/>
-      <w:r>
-        <w:rPr>
-          <w:rFonts w:hint="eastAsia"/>
-        </w:rPr>
-        <w:t>T</w:t>
-      </w:r>
-      <w:r>
-        <w:t>igerVNC</w:t>
-      </w:r>
-      <w:proofErr w:type="spellEnd"/>
-      <w:r>
-        <w:rPr>
-          <w:rFonts w:hint="eastAsia"/>
-        </w:rPr>
-        <w:t>를 사용</w:t>
-      </w:r>
-      <w:r>
-        <w:rPr>
-          <w:rFonts w:hint="eastAsia"/>
-        </w:rPr>
-        <w:t xml:space="preserve">해 원격 데스크톱과 </w:t>
+        <w:rPr>
+          <w:rFonts w:hint="eastAsia"/>
+        </w:rPr>
+        <w:t>의 서버이다.</w:t>
+      </w:r>
+      <w:r>
+        <w:t xml:space="preserve"> </w:t>
+      </w:r>
+      <w:proofErr w:type="spellStart"/>
+      <w:r>
+        <w:t>Xvnc</w:t>
+      </w:r>
+      <w:proofErr w:type="spellEnd"/>
+      <w:r>
+        <w:rPr>
+          <w:rFonts w:hint="eastAsia"/>
+        </w:rPr>
+        <w:t xml:space="preserve">는 표준 </w:t>
       </w:r>
       <w:r>
         <w:t xml:space="preserve">VNC </w:t>
@@ -2574,20 +2528,35 @@
         <w:rPr>
           <w:rFonts w:hint="eastAsia"/>
         </w:rPr>
-        <w:t>통신을 할 수 있게 한다.</w:t>
-      </w:r>
-      <w:r>
-        <w:t xml:space="preserve"> </w:t>
-      </w:r>
-      <w:proofErr w:type="spellStart"/>
-      <w:r>
-        <w:rPr>
-          <w:rFonts w:hint="eastAsia"/>
-        </w:rPr>
-        <w:t>X</w:t>
-      </w:r>
-      <w:r>
-        <w:t>vnc</w:t>
+        <w:t xml:space="preserve">통신 방식으로 </w:t>
+      </w:r>
+      <w:r>
+        <w:t>Frame Buffer</w:t>
+      </w:r>
+      <w:r>
+        <w:rPr>
+          <w:rFonts w:hint="eastAsia"/>
+        </w:rPr>
+        <w:t>를 활용하여 클라이언트와</w:t>
+      </w:r>
+      <w:r>
+        <w:rPr>
+          <w:rFonts w:hint="eastAsia"/>
+        </w:rPr>
+        <w:t xml:space="preserve"> 그래픽 데이터를</w:t>
+      </w:r>
+      <w:r>
+        <w:rPr>
+          <w:rFonts w:hint="eastAsia"/>
+        </w:rPr>
+        <w:t xml:space="preserve"> 통신한다.</w:t>
+      </w:r>
+      <w:r>
+        <w:t xml:space="preserve"> </w:t>
+      </w:r>
+      <w:proofErr w:type="spellStart"/>
+      <w:r>
+        <w:t>vncserver</w:t>
       </w:r>
       <w:proofErr w:type="spellEnd"/>
       <w:r>
@@ -2596,28 +2565,147 @@
         </w:rPr>
         <w:t xml:space="preserve">는 </w:t>
       </w:r>
-      <w:r>
-        <w:t>Unix OS</w:t>
-      </w:r>
+      <w:proofErr w:type="spellStart"/>
+      <w:r>
+        <w:t>Xvnc</w:t>
+      </w:r>
+      <w:proofErr w:type="spellEnd"/>
       <w:r>
         <w:rPr>
           <w:rFonts w:hint="eastAsia"/>
         </w:rPr>
         <w:t xml:space="preserve">를 위한 </w:t>
       </w:r>
-      <w:proofErr w:type="spellStart"/>
-      <w:r>
-        <w:t>TigerVNC</w:t>
-      </w:r>
-      <w:proofErr w:type="spellEnd"/>
-      <w:r>
-        <w:rPr>
-          <w:rFonts w:hint="eastAsia"/>
-        </w:rPr>
-        <w:t>의 서버이다.</w:t>
-      </w:r>
-      <w:r>
-        <w:t xml:space="preserve"> </w:t>
+      <w:r>
+        <w:rPr>
+          <w:rFonts w:hint="eastAsia"/>
+        </w:rPr>
+        <w:t xml:space="preserve">더 쉬운 서버 </w:t>
+      </w:r>
+      <w:r>
+        <w:rPr>
+          <w:rFonts w:hint="eastAsia"/>
+        </w:rPr>
+        <w:t>인터페이스를 제공한다.</w:t>
+      </w:r>
+      <w:r>
+        <w:t xml:space="preserve"> </w:t>
+      </w:r>
+      <w:proofErr w:type="spellStart"/>
+      <w:r>
+        <w:t>vncpasswd</w:t>
+      </w:r>
+      <w:proofErr w:type="spellEnd"/>
+      <w:r>
+        <w:rPr>
+          <w:rFonts w:hint="eastAsia"/>
+        </w:rPr>
+        <w:t xml:space="preserve">는 </w:t>
+      </w:r>
+      <w:r>
+        <w:rPr>
+          <w:rFonts w:hint="eastAsia"/>
+        </w:rPr>
+        <w:t xml:space="preserve">원격 데스크톱의 </w:t>
+      </w:r>
+      <w:r>
+        <w:t xml:space="preserve">VNC </w:t>
+      </w:r>
+      <w:r>
+        <w:rPr>
+          <w:rFonts w:hint="eastAsia"/>
+        </w:rPr>
+        <w:t xml:space="preserve">서버 세션에 접근하기 위해 </w:t>
+      </w:r>
+      <w:r>
+        <w:rPr>
+          <w:rFonts w:hint="eastAsia"/>
+        </w:rPr>
+        <w:t xml:space="preserve">필요한 </w:t>
+      </w:r>
+      <w:r>
+        <w:t xml:space="preserve">VNC </w:t>
+      </w:r>
+      <w:r>
+        <w:rPr>
+          <w:rFonts w:hint="eastAsia"/>
+        </w:rPr>
+        <w:t>패스워드를 변경할 수 있는 프로그램이다.</w:t>
+      </w:r>
+      <w:r>
+        <w:t xml:space="preserve"> </w:t>
+      </w:r>
+      <w:r>
+        <w:t xml:space="preserve">VNC </w:t>
+      </w:r>
+      <w:r>
+        <w:rPr>
+          <w:rFonts w:hint="eastAsia"/>
+        </w:rPr>
+        <w:t>패스워드가 설정되어 있지 않고</w:t>
+      </w:r>
+      <w:r>
+        <w:t xml:space="preserve"> </w:t>
+      </w:r>
+      <w:r>
+        <w:rPr>
+          <w:rFonts w:hint="eastAsia"/>
+        </w:rPr>
+        <w:t xml:space="preserve">클라이언트로부터 </w:t>
+      </w:r>
+      <w:r>
+        <w:t xml:space="preserve">VNC </w:t>
+      </w:r>
+      <w:r>
+        <w:rPr>
+          <w:rFonts w:hint="eastAsia"/>
+        </w:rPr>
+        <w:t xml:space="preserve">권한 설정을 감지했을 때 </w:t>
+      </w:r>
+      <w:proofErr w:type="spellStart"/>
+      <w:r>
+        <w:t>vncserv</w:t>
+      </w:r>
+      <w:r>
+        <w:rPr>
+          <w:rFonts w:hint="eastAsia"/>
+        </w:rPr>
+        <w:t>e</w:t>
+      </w:r>
+      <w:r>
+        <w:t>r</w:t>
+      </w:r>
+      <w:proofErr w:type="spellEnd"/>
+      <w:r>
+        <w:rPr>
+          <w:rFonts w:hint="eastAsia"/>
+        </w:rPr>
+        <w:t xml:space="preserve">는 자동적으로 </w:t>
+      </w:r>
+      <w:proofErr w:type="spellStart"/>
+      <w:r>
+        <w:t>vncpasswd</w:t>
+      </w:r>
+      <w:proofErr w:type="spellEnd"/>
+      <w:r>
+        <w:rPr>
+          <w:rFonts w:hint="eastAsia"/>
+        </w:rPr>
+        <w:t>를 동작 시켜 권한 설정을 할 수 있다.</w:t>
+      </w:r>
+      <w:r>
+        <w:t xml:space="preserve"> </w:t>
+      </w:r>
+      <w:proofErr w:type="spellStart"/>
+      <w:r>
+        <w:t>vncconfig</w:t>
+      </w:r>
+      <w:proofErr w:type="spellEnd"/>
+      <w:r>
+        <w:rPr>
+          <w:rFonts w:hint="eastAsia"/>
+        </w:rPr>
+        <w:t xml:space="preserve">는 </w:t>
       </w:r>
       <w:proofErr w:type="spellStart"/>
       <w:r>
@@ -2628,203 +2716,6 @@
         <w:rPr>
           <w:rFonts w:hint="eastAsia"/>
         </w:rPr>
-        <w:t xml:space="preserve">는 표준 </w:t>
-      </w:r>
-      <w:r>
-        <w:t xml:space="preserve">VNC </w:t>
-      </w:r>
-      <w:r>
-        <w:rPr>
-          <w:rFonts w:hint="eastAsia"/>
-        </w:rPr>
-        <w:t xml:space="preserve">통신 방식으로 </w:t>
-      </w:r>
-      <w:r>
-        <w:t>Frame Buffer</w:t>
-      </w:r>
-      <w:r>
-        <w:rPr>
-          <w:rFonts w:hint="eastAsia"/>
-        </w:rPr>
-        <w:t>를 활용하여 클라이언트와</w:t>
-      </w:r>
-      <w:r>
-        <w:rPr>
-          <w:rFonts w:hint="eastAsia"/>
-        </w:rPr>
-        <w:t xml:space="preserve"> 그래픽 데이터를</w:t>
-      </w:r>
-      <w:r>
-        <w:rPr>
-          <w:rFonts w:hint="eastAsia"/>
-        </w:rPr>
-        <w:t xml:space="preserve"> 통신한다.</w:t>
-      </w:r>
-      <w:r>
-        <w:t xml:space="preserve"> </w:t>
-      </w:r>
-      <w:proofErr w:type="spellStart"/>
-      <w:r>
-        <w:t>vncserver</w:t>
-      </w:r>
-      <w:proofErr w:type="spellEnd"/>
-      <w:r>
-        <w:rPr>
-          <w:rFonts w:hint="eastAsia"/>
-        </w:rPr>
-        <w:t xml:space="preserve">는 </w:t>
-      </w:r>
-      <w:proofErr w:type="spellStart"/>
-      <w:r>
-        <w:t>Xvnc</w:t>
-      </w:r>
-      <w:proofErr w:type="spellEnd"/>
-      <w:r>
-        <w:rPr>
-          <w:rFonts w:hint="eastAsia"/>
-        </w:rPr>
-        <w:t xml:space="preserve">를 위한 </w:t>
-      </w:r>
-      <w:r>
-        <w:rPr>
-          <w:rFonts w:hint="eastAsia"/>
-        </w:rPr>
-        <w:t xml:space="preserve">더 쉬운 서버 </w:t>
-      </w:r>
-      <w:r>
-        <w:rPr>
-          <w:rFonts w:hint="eastAsia"/>
-        </w:rPr>
-        <w:t>인터페이스를 제공한다.</w:t>
-      </w:r>
-      <w:r>
-        <w:t xml:space="preserve"> </w:t>
-      </w:r>
-      <w:proofErr w:type="spellStart"/>
-      <w:r>
-        <w:t>vncpasswd</w:t>
-      </w:r>
-      <w:proofErr w:type="spellEnd"/>
-      <w:r>
-        <w:rPr>
-          <w:rFonts w:hint="eastAsia"/>
-        </w:rPr>
-        <w:t xml:space="preserve">는 </w:t>
-      </w:r>
-      <w:r>
-        <w:rPr>
-          <w:rFonts w:hint="eastAsia"/>
-        </w:rPr>
-        <w:t xml:space="preserve">원격 데스크톱의 </w:t>
-      </w:r>
-      <w:r>
-        <w:t xml:space="preserve">VNC </w:t>
-      </w:r>
-      <w:r>
-        <w:rPr>
-          <w:rFonts w:hint="eastAsia"/>
-        </w:rPr>
-        <w:t xml:space="preserve">서버 세션에 접근하기 위해 </w:t>
-      </w:r>
-      <w:r>
-        <w:rPr>
-          <w:rFonts w:hint="eastAsia"/>
-        </w:rPr>
-        <w:t xml:space="preserve">필요한 </w:t>
-      </w:r>
-      <w:r>
-        <w:t xml:space="preserve">VNC </w:t>
-      </w:r>
-      <w:r>
-        <w:rPr>
-          <w:rFonts w:hint="eastAsia"/>
-        </w:rPr>
-        <w:t>패스워드를 변경할 수 있는 프로그램이다.</w:t>
-      </w:r>
-      <w:r>
-        <w:t xml:space="preserve"> </w:t>
-      </w:r>
-      <w:r>
-        <w:t xml:space="preserve">VNC </w:t>
-      </w:r>
-      <w:r>
-        <w:rPr>
-          <w:rFonts w:hint="eastAsia"/>
-        </w:rPr>
-        <w:t>패스워드가 설정되어 있지 않고</w:t>
-      </w:r>
-      <w:r>
-        <w:t xml:space="preserve"> </w:t>
-      </w:r>
-      <w:r>
-        <w:rPr>
-          <w:rFonts w:hint="eastAsia"/>
-        </w:rPr>
-        <w:t xml:space="preserve">클라이언트로부터 </w:t>
-      </w:r>
-      <w:r>
-        <w:t xml:space="preserve">VNC </w:t>
-      </w:r>
-      <w:r>
-        <w:rPr>
-          <w:rFonts w:hint="eastAsia"/>
-        </w:rPr>
-        <w:t xml:space="preserve">권한 설정을 감지했을 때 </w:t>
-      </w:r>
-      <w:proofErr w:type="spellStart"/>
-      <w:r>
-        <w:t>vncserv</w:t>
-      </w:r>
-      <w:r>
-        <w:rPr>
-          <w:rFonts w:hint="eastAsia"/>
-        </w:rPr>
-        <w:t>e</w:t>
-      </w:r>
-      <w:r>
-        <w:t>r</w:t>
-      </w:r>
-      <w:proofErr w:type="spellEnd"/>
-      <w:r>
-        <w:rPr>
-          <w:rFonts w:hint="eastAsia"/>
-        </w:rPr>
-        <w:t xml:space="preserve">는 자동적으로 </w:t>
-      </w:r>
-      <w:proofErr w:type="spellStart"/>
-      <w:r>
-        <w:t>vncpasswd</w:t>
-      </w:r>
-      <w:proofErr w:type="spellEnd"/>
-      <w:r>
-        <w:rPr>
-          <w:rFonts w:hint="eastAsia"/>
-        </w:rPr>
-        <w:t>를 동작 시켜 권한 설정을 할 수 있다.</w:t>
-      </w:r>
-      <w:r>
-        <w:t xml:space="preserve"> </w:t>
-      </w:r>
-      <w:proofErr w:type="spellStart"/>
-      <w:r>
-        <w:t>vncconfig</w:t>
-      </w:r>
-      <w:proofErr w:type="spellEnd"/>
-      <w:r>
-        <w:rPr>
-          <w:rFonts w:hint="eastAsia"/>
-        </w:rPr>
-        <w:t xml:space="preserve">는 </w:t>
-      </w:r>
-      <w:proofErr w:type="spellStart"/>
-      <w:r>
-        <w:t>Xvnc</w:t>
-      </w:r>
-      <w:proofErr w:type="spellEnd"/>
-      <w:r>
-        <w:rPr>
-          <w:rFonts w:hint="eastAsia"/>
-        </w:rPr>
         <w:t>의 인스턴스들을 실행시키고 관리하는데 필요한 설정을 하는데 사용되는 프로그램이다.</w:t>
       </w:r>
     </w:p>
@@ -2860,19 +2751,6 @@
     </w:p>
     <w:p>
       <w:pPr>
-        <w:pStyle w:val="a3"/>
-        <w:ind w:leftChars="0" w:left="1200"/>
-        <w:rPr>
-          <w:rFonts w:hint="eastAsia"/>
-        </w:rPr>
-      </w:pPr>
-      <w:bookmarkStart w:id="0" w:name="_GoBack"/>
-      <w:bookmarkEnd w:id="0"/>
-    </w:p>
-    <w:p>
-      <w:pPr>
-        <w:pStyle w:val="a3"/>
-        <w:ind w:leftChars="0" w:left="1200"/>
         <w:rPr>
           <w:rFonts w:hint="eastAsia"/>
         </w:rPr>
@@ -2902,7 +2780,6 @@
           <w:sz w:val="24"/>
           <w:szCs w:val="28"/>
         </w:rPr>
-        <w:lastRenderedPageBreak/>
         <w:t>R</w:t>
       </w:r>
       <w:r>
@@ -2926,8 +2803,8 @@
         </w:rPr>
         <w:drawing>
           <wp:inline distT="0" distB="0" distL="0" distR="0">
-            <wp:extent cx="1294790" cy="1294790"/>
-            <wp:effectExtent l="0" t="0" r="635" b="635"/>
+            <wp:extent cx="1345997" cy="1345997"/>
+            <wp:effectExtent l="0" t="0" r="6985" b="6985"/>
             <wp:docPr id="7" name="그림 7" descr="RealVNC에 대한 이미지 검색결과"/>
             <wp:cNvGraphicFramePr>
               <a:graphicFrameLocks xmlns:a="http://schemas.openxmlformats.org/drawingml/2006/main" noChangeAspect="1"/>
@@ -2957,7 +2834,7 @@
                   <pic:spPr bwMode="auto">
                     <a:xfrm>
                       <a:off x="0" y="0"/>
-                      <a:ext cx="1308010" cy="1308010"/>
+                      <a:ext cx="1360386" cy="1360386"/>
                     </a:xfrm>
                     <a:prstGeom prst="rect">
                       <a:avLst/>
@@ -2977,15 +2854,374 @@
     <w:p>
       <w:pPr>
         <w:ind w:left="1200"/>
-      </w:pPr>
+        <w:rPr>
+          <w:rFonts w:hint="eastAsia"/>
+        </w:rPr>
+      </w:pPr>
+      <w:proofErr w:type="spellStart"/>
+      <w:r>
+        <w:rPr>
+          <w:rFonts w:hint="eastAsia"/>
+        </w:rPr>
+        <w:t>R</w:t>
+      </w:r>
+      <w:r>
+        <w:t>ealVNC</w:t>
+      </w:r>
+      <w:proofErr w:type="spellEnd"/>
+      <w:r>
+        <w:rPr>
+          <w:rFonts w:hint="eastAsia"/>
+        </w:rPr>
+        <w:t xml:space="preserve">는 </w:t>
+      </w:r>
+      <w:r>
+        <w:t xml:space="preserve">Window OS, Unix/Linux OS, </w:t>
+      </w:r>
+      <w:r>
+        <w:rPr>
+          <w:rFonts w:hint="eastAsia"/>
+        </w:rPr>
+        <w:t>M</w:t>
+      </w:r>
+      <w:r>
+        <w:t xml:space="preserve">ac OS </w:t>
+      </w:r>
+      <w:r>
+        <w:rPr>
+          <w:rFonts w:hint="eastAsia"/>
+        </w:rPr>
+        <w:t>등 모든 플랫폼에서 동작할 수 있는 V</w:t>
+      </w:r>
+      <w:r>
+        <w:t xml:space="preserve">NC </w:t>
+      </w:r>
+      <w:r>
+        <w:rPr>
+          <w:rFonts w:hint="eastAsia"/>
+        </w:rPr>
+        <w:t>기반 원격 데스크톱 소프트웨어이다.</w:t>
+      </w:r>
+      <w:r>
+        <w:t xml:space="preserve"> </w:t>
+      </w:r>
+      <w:proofErr w:type="spellStart"/>
+      <w:r>
+        <w:t>RealVNC</w:t>
+      </w:r>
+      <w:proofErr w:type="spellEnd"/>
+      <w:r>
+        <w:rPr>
+          <w:rFonts w:hint="eastAsia"/>
+        </w:rPr>
+        <w:t xml:space="preserve">는 버전 </w:t>
+      </w:r>
+      <w:r>
+        <w:t xml:space="preserve">4.1.3 </w:t>
+      </w:r>
+      <w:r>
+        <w:rPr>
+          <w:rFonts w:hint="eastAsia"/>
+        </w:rPr>
+        <w:t>이하의 버전은 오픈소스로서 제공을 하지만</w:t>
+      </w:r>
+      <w:r>
+        <w:t xml:space="preserve"> </w:t>
+      </w:r>
+      <w:r>
+        <w:rPr>
+          <w:rFonts w:hint="eastAsia"/>
+        </w:rPr>
+        <w:t>그 이후의 버전부터는 유료 서비스를 제공한다.</w:t>
+      </w:r>
+      <w:r>
+        <w:t xml:space="preserve"> </w:t>
+      </w:r>
+      <w:r>
+        <w:rPr>
+          <w:rFonts w:hint="eastAsia"/>
+        </w:rPr>
+        <w:t xml:space="preserve">가장 큰 특징으로는 다른 </w:t>
+      </w:r>
+      <w:r>
+        <w:t xml:space="preserve">VNC </w:t>
+      </w:r>
+      <w:r>
+        <w:rPr>
+          <w:rFonts w:hint="eastAsia"/>
+        </w:rPr>
+        <w:t xml:space="preserve">프로그램과는 다르게 </w:t>
+      </w:r>
+      <w:r>
+        <w:t xml:space="preserve">5.2.0 </w:t>
+      </w:r>
+      <w:r>
+        <w:rPr>
+          <w:rFonts w:hint="eastAsia"/>
+        </w:rPr>
+        <w:t xml:space="preserve">이후의 버전부터 </w:t>
+      </w:r>
+      <w:r>
+        <w:t xml:space="preserve">Weston Wayland </w:t>
+      </w:r>
+      <w:proofErr w:type="spellStart"/>
+      <w:r>
+        <w:rPr>
+          <w:rFonts w:hint="eastAsia"/>
+        </w:rPr>
+        <w:t>컴포지터를</w:t>
+      </w:r>
+      <w:proofErr w:type="spellEnd"/>
+      <w:r>
+        <w:rPr>
+          <w:rFonts w:hint="eastAsia"/>
+        </w:rPr>
+        <w:t xml:space="preserve"> 지원한다는 점이다.</w:t>
+      </w:r>
+      <w:r>
+        <w:t xml:space="preserve"> </w:t>
+      </w:r>
+      <w:r>
+        <w:rPr>
+          <w:rFonts w:hint="eastAsia"/>
+        </w:rPr>
+        <w:t xml:space="preserve">또한 </w:t>
+      </w:r>
+      <w:proofErr w:type="spellStart"/>
+      <w:r>
+        <w:t>RealVNC</w:t>
+      </w:r>
+      <w:proofErr w:type="spellEnd"/>
+      <w:r>
+        <w:t xml:space="preserve"> </w:t>
+      </w:r>
+      <w:r>
+        <w:rPr>
+          <w:rFonts w:hint="eastAsia"/>
+        </w:rPr>
+        <w:t>클라이언트</w:t>
+      </w:r>
+      <w:r>
+        <w:rPr>
+          <w:rFonts w:hint="eastAsia"/>
+        </w:rPr>
+        <w:t xml:space="preserve">는 </w:t>
+      </w:r>
+      <w:r>
+        <w:rPr>
+          <w:rFonts w:hint="eastAsia"/>
+        </w:rPr>
+        <w:t>플랫폼에 독립적인 자바 플랫폼 상에서 동작하며 A</w:t>
+      </w:r>
+      <w:r>
+        <w:t xml:space="preserve">pple iPhone, iPod touch, iPad, Google Android </w:t>
+      </w:r>
+      <w:r>
+        <w:rPr>
+          <w:rFonts w:hint="eastAsia"/>
+        </w:rPr>
+        <w:t xml:space="preserve">디바이스 </w:t>
+      </w:r>
+      <w:r>
+        <w:rPr>
+          <w:rFonts w:hint="eastAsia"/>
+        </w:rPr>
+        <w:lastRenderedPageBreak/>
+        <w:t>상에서도 동작할 수 있다.</w:t>
+      </w:r>
+      <w:r>
+        <w:t xml:space="preserve"> </w:t>
+      </w:r>
+      <w:proofErr w:type="spellStart"/>
+      <w:r>
+        <w:t>RealVNC</w:t>
+      </w:r>
+      <w:proofErr w:type="spellEnd"/>
+      <w:r>
+        <w:rPr>
+          <w:rFonts w:hint="eastAsia"/>
+        </w:rPr>
+        <w:t>는</w:t>
+      </w:r>
+      <w:r>
+        <w:rPr>
+          <w:rFonts w:hint="eastAsia"/>
+        </w:rPr>
+        <w:t xml:space="preserve"> 상업적인 용도에 따라</w:t>
+      </w:r>
+      <w:r>
+        <w:rPr>
+          <w:rFonts w:hint="eastAsia"/>
+        </w:rPr>
+        <w:t xml:space="preserve"> </w:t>
+      </w:r>
+      <w:r>
+        <w:t xml:space="preserve">Home, Professional, Enterprise </w:t>
+      </w:r>
+      <w:r>
+        <w:rPr>
+          <w:rFonts w:hint="eastAsia"/>
+        </w:rPr>
+        <w:t xml:space="preserve">세 가지 형태로 </w:t>
+      </w:r>
+      <w:r>
+        <w:rPr>
+          <w:rFonts w:hint="eastAsia"/>
+        </w:rPr>
+        <w:t>서비스를 제공한다.</w:t>
+      </w:r>
+      <w:r>
+        <w:t xml:space="preserve"> </w:t>
+      </w:r>
+      <w:r>
+        <w:rPr>
+          <w:rFonts w:hint="eastAsia"/>
+        </w:rPr>
+        <w:t xml:space="preserve">서비스의 형태에 따라 </w:t>
+      </w:r>
+      <w:r>
+        <w:t xml:space="preserve">HTTP </w:t>
+      </w:r>
+      <w:r>
+        <w:rPr>
+          <w:rFonts w:hint="eastAsia"/>
+        </w:rPr>
+        <w:t>프록시 지원,</w:t>
+      </w:r>
+      <w:r>
+        <w:t xml:space="preserve"> </w:t>
+      </w:r>
+      <w:r>
+        <w:rPr>
+          <w:rFonts w:hint="eastAsia"/>
+        </w:rPr>
+        <w:t>클라우드 연결 옵션,</w:t>
+      </w:r>
+      <w:r>
+        <w:t xml:space="preserve"> </w:t>
+      </w:r>
+      <w:r>
+        <w:rPr>
+          <w:rFonts w:hint="eastAsia"/>
+        </w:rPr>
+        <w:t>채팅 기능,</w:t>
+      </w:r>
+      <w:r>
+        <w:t xml:space="preserve"> </w:t>
+      </w:r>
+      <w:r>
+        <w:rPr>
+          <w:rFonts w:hint="eastAsia"/>
+        </w:rPr>
+        <w:t>주소록,</w:t>
+      </w:r>
+      <w:r>
+        <w:t xml:space="preserve"> </w:t>
+      </w:r>
+      <w:r>
+        <w:rPr>
+          <w:rFonts w:hint="eastAsia"/>
+        </w:rPr>
+        <w:t>원격 프린팅,</w:t>
+      </w:r>
+      <w:r>
+        <w:t xml:space="preserve"> </w:t>
+      </w:r>
+      <w:r>
+        <w:rPr>
+          <w:rFonts w:hint="eastAsia"/>
+        </w:rPr>
+        <w:t>연결 알림 등의 기능이 달라진다.</w:t>
+      </w:r>
+      <w:r>
+        <w:t xml:space="preserve"> </w:t>
+      </w:r>
+      <w:proofErr w:type="spellStart"/>
+      <w:r>
+        <w:t>RealVNC</w:t>
+      </w:r>
+      <w:proofErr w:type="spellEnd"/>
+      <w:r>
+        <w:rPr>
+          <w:rFonts w:hint="eastAsia"/>
+        </w:rPr>
+        <w:t>의 서버와 클라이언트는</w:t>
+      </w:r>
+      <w:r>
+        <w:rPr>
+          <w:rFonts w:hint="eastAsia"/>
+        </w:rPr>
+        <w:t xml:space="preserve"> </w:t>
+      </w:r>
+      <w:r>
+        <w:t xml:space="preserve">TCP </w:t>
+      </w:r>
+      <w:r>
+        <w:rPr>
+          <w:rFonts w:hint="eastAsia"/>
+        </w:rPr>
+        <w:t xml:space="preserve">통신을 통해 </w:t>
+      </w:r>
+      <w:r>
+        <w:t xml:space="preserve">RFB </w:t>
+      </w:r>
+      <w:r>
+        <w:rPr>
+          <w:rFonts w:hint="eastAsia"/>
+        </w:rPr>
+        <w:t xml:space="preserve">프로토콜을 사용하는 표준 </w:t>
+      </w:r>
+      <w:r>
+        <w:t xml:space="preserve">VNC </w:t>
+      </w:r>
+      <w:r>
+        <w:rPr>
+          <w:rFonts w:hint="eastAsia"/>
+        </w:rPr>
+        <w:t>원격 연결을 한다</w:t>
+      </w:r>
+      <w:r>
+        <w:rPr>
+          <w:rFonts w:hint="eastAsia"/>
+        </w:rPr>
+        <w:t>.</w:t>
+      </w:r>
+      <w:r>
+        <w:t xml:space="preserve"> </w:t>
+      </w:r>
     </w:p>
     <w:p>
       <w:pPr>
         <w:ind w:left="1200"/>
-        <w:rPr>
-          <w:rFonts w:hint="eastAsia"/>
-        </w:rPr>
-      </w:pPr>
+      </w:pPr>
+    </w:p>
+    <w:p>
+      <w:pPr>
+        <w:ind w:left="1200"/>
+        <w:rPr>
+          <w:rFonts w:hint="eastAsia"/>
+        </w:rPr>
+      </w:pPr>
+      <w:proofErr w:type="spellStart"/>
+      <w:r>
+        <w:t>RealVNC</w:t>
+      </w:r>
+      <w:proofErr w:type="spellEnd"/>
+      <w:r>
+        <w:rPr>
+          <w:rFonts w:hint="eastAsia"/>
+        </w:rPr>
+        <w:t xml:space="preserve">는 </w:t>
+      </w:r>
+      <w:r>
+        <w:t xml:space="preserve">RFB </w:t>
+      </w:r>
+      <w:r>
+        <w:rPr>
+          <w:rFonts w:hint="eastAsia"/>
+        </w:rPr>
+        <w:t>프로토콜을 사용하여</w:t>
+      </w:r>
     </w:p>
     <w:p>
       <w:pPr>
@@ -3024,8 +3260,8 @@
         </w:rPr>
         <w:drawing>
           <wp:inline distT="0" distB="0" distL="0" distR="0">
-            <wp:extent cx="1228954" cy="1228954"/>
-            <wp:effectExtent l="0" t="0" r="9525" b="9525"/>
+            <wp:extent cx="1309421" cy="1309421"/>
+            <wp:effectExtent l="0" t="0" r="5080" b="5080"/>
             <wp:docPr id="8" name="그림 8" descr="guacamole apache에 대한 이미지 검색결과"/>
             <wp:cNvGraphicFramePr>
               <a:graphicFrameLocks xmlns:a="http://schemas.openxmlformats.org/drawingml/2006/main" noChangeAspect="1"/>
@@ -3055,7 +3291,7 @@
                   <pic:spPr bwMode="auto">
                     <a:xfrm>
                       <a:off x="0" y="0"/>
-                      <a:ext cx="1246204" cy="1246204"/>
+                      <a:ext cx="1328883" cy="1328883"/>
                     </a:xfrm>
                     <a:prstGeom prst="rect">
                       <a:avLst/>
@@ -4403,6 +4639,17 @@
     <w:p>
       <w:pPr>
         <w:pStyle w:val="a3"/>
+        <w:ind w:leftChars="0" w:left="1200"/>
+        <w:rPr>
+          <w:rFonts w:hint="eastAsia"/>
+          <w:b/>
+          <w:bCs/>
+        </w:rPr>
+      </w:pPr>
+    </w:p>
+    <w:p>
+      <w:pPr>
+        <w:pStyle w:val="a3"/>
         <w:numPr>
           <w:ilvl w:val="1"/>
           <w:numId w:val="2"/>
@@ -4472,6 +4719,11 @@
         </w:rPr>
         <w:t>지원</w:t>
       </w:r>
+    </w:p>
+    <w:p>
+      <w:pPr>
+        <w:ind w:left="1200"/>
+      </w:pPr>
     </w:p>
     <w:p>
       <w:pPr>

</xml_diff>

<commit_message>
Add RealVNC information to report_v3.doc
</commit_message>
<xml_diff>
--- a/report_v3.docx
+++ b/report_v3.docx
@@ -1527,6 +1527,33 @@
         <w:t>s</w:t>
       </w:r>
       <w:proofErr w:type="spellEnd"/>
+      <w:r>
+        <w:rPr>
+          <w:b/>
+          <w:bCs/>
+          <w:sz w:val="28"/>
+          <w:szCs w:val="32"/>
+        </w:rPr>
+        <w:t xml:space="preserve"> </w:t>
+      </w:r>
+      <w:r>
+        <w:rPr>
+          <w:b/>
+          <w:bCs/>
+          <w:sz w:val="28"/>
+          <w:szCs w:val="32"/>
+        </w:rPr>
+        <w:t>supporting</w:t>
+      </w:r>
+      <w:r>
+        <w:rPr>
+          <w:b/>
+          <w:bCs/>
+          <w:sz w:val="28"/>
+          <w:szCs w:val="32"/>
+        </w:rPr>
+        <w:t xml:space="preserve"> Linux OS</w:t>
+      </w:r>
     </w:p>
     <w:p>
       <w:pPr>
@@ -1567,8 +1594,6 @@
           <w:rFonts w:hint="eastAsia"/>
         </w:rPr>
       </w:pPr>
-      <w:bookmarkStart w:id="0" w:name="_GoBack"/>
-      <w:bookmarkEnd w:id="0"/>
     </w:p>
     <w:p>
       <w:pPr>
@@ -1678,6 +1703,9 @@
       <w:pPr>
         <w:pStyle w:val="a3"/>
         <w:ind w:leftChars="0" w:left="1200"/>
+        <w:rPr>
+          <w:rFonts w:hint="eastAsia"/>
+        </w:rPr>
       </w:pPr>
       <w:proofErr w:type="spellStart"/>
       <w:r>
@@ -1826,27 +1854,6 @@
       <w:r>
         <w:t xml:space="preserve"> 등의 여러 VNC 소프트웨어의 기반이 되었다.</w:t>
       </w:r>
-    </w:p>
-    <w:p>
-      <w:pPr>
-        <w:pStyle w:val="a3"/>
-        <w:ind w:leftChars="0" w:left="1200"/>
-      </w:pPr>
-    </w:p>
-    <w:p>
-      <w:pPr>
-        <w:pStyle w:val="a3"/>
-        <w:ind w:leftChars="0" w:left="1200"/>
-      </w:pPr>
-    </w:p>
-    <w:p>
-      <w:pPr>
-        <w:pStyle w:val="a3"/>
-        <w:ind w:leftChars="0" w:left="1200"/>
-        <w:rPr>
-          <w:rFonts w:hint="eastAsia"/>
-        </w:rPr>
-      </w:pPr>
     </w:p>
     <w:p>
       <w:pPr>
@@ -2233,26 +2240,265 @@
         <w:t xml:space="preserve">코덱을 사용하여 가속화되는 </w:t>
       </w:r>
       <w:r>
-        <w:t xml:space="preserve">Tight </w:t>
+        <w:t>Tight Encoding</w:t>
+      </w:r>
+      <w:r>
+        <w:rPr>
+          <w:rFonts w:hint="eastAsia"/>
+        </w:rPr>
+        <w:t>을 지원한다.</w:t>
+      </w:r>
+      <w:r>
+        <w:t xml:space="preserve"> </w:t>
+      </w:r>
+      <w:r>
+        <w:rPr>
+          <w:rFonts w:hint="eastAsia"/>
+        </w:rPr>
+        <w:t xml:space="preserve">현재 </w:t>
+      </w:r>
+      <w:proofErr w:type="spellStart"/>
+      <w:r>
+        <w:t>TigerVNC</w:t>
+      </w:r>
+      <w:proofErr w:type="spellEnd"/>
+      <w:r>
+        <w:t xml:space="preserve"> </w:t>
+      </w:r>
+      <w:r>
+        <w:rPr>
+          <w:rFonts w:hint="eastAsia"/>
+        </w:rPr>
+        <w:t xml:space="preserve">서버는 </w:t>
+      </w:r>
+      <w:r>
+        <w:t>Window OS</w:t>
+      </w:r>
+      <w:r>
+        <w:rPr>
+          <w:rFonts w:hint="eastAsia"/>
+        </w:rPr>
+        <w:t xml:space="preserve">와 </w:t>
+      </w:r>
+      <w:r>
+        <w:t>Unix/Linux OS</w:t>
+      </w:r>
+      <w:r>
+        <w:rPr>
+          <w:rFonts w:hint="eastAsia"/>
+        </w:rPr>
+        <w:t>를</w:t>
+      </w:r>
+      <w:r>
+        <w:rPr>
+          <w:rFonts w:hint="eastAsia"/>
+        </w:rPr>
+        <w:t xml:space="preserve"> </w:t>
+      </w:r>
+      <w:r>
+        <w:rPr>
+          <w:rFonts w:hint="eastAsia"/>
+        </w:rPr>
+        <w:t>지원한다.</w:t>
+      </w:r>
+      <w:r>
+        <w:t xml:space="preserve"> </w:t>
+      </w:r>
+      <w:r>
+        <w:rPr>
+          <w:rFonts w:hint="eastAsia"/>
+        </w:rPr>
+        <w:t>L</w:t>
+      </w:r>
+      <w:r>
+        <w:t>inux OS</w:t>
+      </w:r>
+      <w:r>
+        <w:rPr>
+          <w:rFonts w:hint="eastAsia"/>
+        </w:rPr>
+        <w:t>를</w:t>
+      </w:r>
+      <w:r>
+        <w:rPr>
+          <w:rFonts w:hint="eastAsia"/>
+        </w:rPr>
+        <w:t xml:space="preserve"> 위한 </w:t>
+      </w:r>
+      <w:proofErr w:type="spellStart"/>
+      <w:r>
+        <w:t>TigerVNC</w:t>
+      </w:r>
+      <w:proofErr w:type="spellEnd"/>
+      <w:r>
+        <w:rPr>
+          <w:rFonts w:hint="eastAsia"/>
+        </w:rPr>
+        <w:t xml:space="preserve"> 패키지는 총 </w:t>
+      </w:r>
+      <w:r>
+        <w:t>6</w:t>
+      </w:r>
+      <w:r>
+        <w:rPr>
+          <w:rFonts w:hint="eastAsia"/>
+        </w:rPr>
+        <w:t>개의 다른 프로그램으로 구성되어</w:t>
+      </w:r>
+      <w:r>
+        <w:rPr>
+          <w:rFonts w:hint="eastAsia"/>
+        </w:rPr>
+        <w:t>져</w:t>
+      </w:r>
+      <w:r>
+        <w:rPr>
+          <w:rFonts w:hint="eastAsia"/>
+        </w:rPr>
+        <w:t xml:space="preserve"> 있다.</w:t>
+      </w:r>
+      <w:r>
+        <w:t xml:space="preserve"> </w:t>
+      </w:r>
+      <w:r>
+        <w:rPr>
+          <w:rFonts w:hint="eastAsia"/>
+        </w:rPr>
+        <w:t xml:space="preserve">먼저 </w:t>
+      </w:r>
+      <w:proofErr w:type="spellStart"/>
+      <w:r>
+        <w:t>vncviewer</w:t>
+      </w:r>
+      <w:proofErr w:type="spellEnd"/>
+      <w:r>
+        <w:rPr>
+          <w:rFonts w:hint="eastAsia"/>
+        </w:rPr>
+        <w:t>는</w:t>
+      </w:r>
+      <w:r>
+        <w:t xml:space="preserve"> </w:t>
+      </w:r>
+      <w:proofErr w:type="spellStart"/>
+      <w:r>
+        <w:t>Tight</w:t>
+      </w:r>
+      <w:r>
+        <w:t>VNC</w:t>
+      </w:r>
+      <w:proofErr w:type="spellEnd"/>
+      <w:r>
+        <w:rPr>
+          <w:rFonts w:hint="eastAsia"/>
+        </w:rPr>
+        <w:t>를 위한 전용</w:t>
+      </w:r>
+      <w:r>
+        <w:rPr>
+          <w:rFonts w:hint="eastAsia"/>
+        </w:rPr>
+        <w:t xml:space="preserve"> 클라이언트</w:t>
+      </w:r>
+      <w:r>
+        <w:rPr>
+          <w:rFonts w:hint="eastAsia"/>
+        </w:rPr>
+        <w:t xml:space="preserve"> 뷰어로써</w:t>
+      </w:r>
+      <w:r>
+        <w:t xml:space="preserve"> </w:t>
+      </w:r>
+      <w:r>
+        <w:rPr>
+          <w:rFonts w:hint="eastAsia"/>
+        </w:rPr>
+        <w:t xml:space="preserve">어떠한 플랫폼에서도 </w:t>
+      </w:r>
+      <w:proofErr w:type="spellStart"/>
+      <w:r>
+        <w:rPr>
+          <w:rFonts w:hint="eastAsia"/>
+        </w:rPr>
+        <w:t>T</w:t>
+      </w:r>
+      <w:r>
+        <w:t>igerVNC</w:t>
+      </w:r>
+      <w:proofErr w:type="spellEnd"/>
+      <w:r>
+        <w:rPr>
+          <w:rFonts w:hint="eastAsia"/>
+        </w:rPr>
+        <w:t>를 사용</w:t>
+      </w:r>
+      <w:r>
+        <w:rPr>
+          <w:rFonts w:hint="eastAsia"/>
+        </w:rPr>
+        <w:t xml:space="preserve">해 원격 데스크톱과 </w:t>
+      </w:r>
+      <w:r>
+        <w:t xml:space="preserve">VNC </w:t>
+      </w:r>
+      <w:r>
+        <w:rPr>
+          <w:rFonts w:hint="eastAsia"/>
+        </w:rPr>
+        <w:t>통신을 할 수 있게 한다.</w:t>
+      </w:r>
+      <w:r>
+        <w:t xml:space="preserve"> </w:t>
+      </w:r>
+      <w:proofErr w:type="spellStart"/>
+      <w:r>
+        <w:t>TigerVNC</w:t>
+      </w:r>
+      <w:proofErr w:type="spellEnd"/>
+      <w:r>
+        <w:rPr>
+          <w:rFonts w:hint="eastAsia"/>
+        </w:rPr>
+        <w:t xml:space="preserve">는 </w:t>
       </w:r>
       <w:r>
         <w:lastRenderedPageBreak/>
-        <w:t>Encoding</w:t>
-      </w:r>
-      <w:r>
-        <w:rPr>
-          <w:rFonts w:hint="eastAsia"/>
-        </w:rPr>
-        <w:t>을 지원한다.</w:t>
-      </w:r>
-      <w:r>
-        <w:t xml:space="preserve"> </w:t>
-      </w:r>
-      <w:r>
-        <w:rPr>
-          <w:rFonts w:hint="eastAsia"/>
-        </w:rPr>
-        <w:t xml:space="preserve">현재 </w:t>
+        <w:t xml:space="preserve">VNC </w:t>
+      </w:r>
+      <w:r>
+        <w:rPr>
+          <w:rFonts w:hint="eastAsia"/>
+        </w:rPr>
+        <w:t>통신간 오버헤드를 최소화하기 위해 전용 클라이언트 뷰어를 사용한다.</w:t>
+      </w:r>
+      <w:r>
+        <w:t xml:space="preserve"> </w:t>
+      </w:r>
+      <w:proofErr w:type="spellStart"/>
+      <w:r>
+        <w:rPr>
+          <w:rFonts w:hint="eastAsia"/>
+        </w:rPr>
+        <w:t>X</w:t>
+      </w:r>
+      <w:r>
+        <w:t>vnc</w:t>
+      </w:r>
+      <w:proofErr w:type="spellEnd"/>
+      <w:r>
+        <w:rPr>
+          <w:rFonts w:hint="eastAsia"/>
+        </w:rPr>
+        <w:t xml:space="preserve">는 </w:t>
+      </w:r>
+      <w:r>
+        <w:t>Unix OS</w:t>
+      </w:r>
+      <w:r>
+        <w:rPr>
+          <w:rFonts w:hint="eastAsia"/>
+        </w:rPr>
+        <w:t xml:space="preserve">를 위한 </w:t>
       </w:r>
       <w:proofErr w:type="spellStart"/>
       <w:r>
@@ -2260,180 +2506,24 @@
       </w:r>
       <w:proofErr w:type="spellEnd"/>
       <w:r>
-        <w:t xml:space="preserve"> </w:t>
-      </w:r>
-      <w:r>
-        <w:rPr>
-          <w:rFonts w:hint="eastAsia"/>
-        </w:rPr>
-        <w:t xml:space="preserve">서버는 </w:t>
-      </w:r>
-      <w:r>
-        <w:t>Window OS</w:t>
-      </w:r>
-      <w:r>
-        <w:rPr>
-          <w:rFonts w:hint="eastAsia"/>
-        </w:rPr>
-        <w:t xml:space="preserve">와 </w:t>
-      </w:r>
-      <w:r>
-        <w:t>Unix/Linux OS</w:t>
-      </w:r>
-      <w:r>
-        <w:rPr>
-          <w:rFonts w:hint="eastAsia"/>
-        </w:rPr>
-        <w:t>를</w:t>
-      </w:r>
-      <w:r>
-        <w:rPr>
-          <w:rFonts w:hint="eastAsia"/>
-        </w:rPr>
-        <w:t xml:space="preserve"> </w:t>
-      </w:r>
-      <w:r>
-        <w:rPr>
-          <w:rFonts w:hint="eastAsia"/>
-        </w:rPr>
-        <w:t>지원한다.</w:t>
-      </w:r>
-      <w:r>
-        <w:t xml:space="preserve"> </w:t>
-      </w:r>
-      <w:r>
-        <w:rPr>
-          <w:rFonts w:hint="eastAsia"/>
-        </w:rPr>
-        <w:t>L</w:t>
-      </w:r>
-      <w:r>
-        <w:t>inux OS</w:t>
-      </w:r>
-      <w:r>
-        <w:rPr>
-          <w:rFonts w:hint="eastAsia"/>
-        </w:rPr>
-        <w:t>를</w:t>
-      </w:r>
-      <w:r>
-        <w:rPr>
-          <w:rFonts w:hint="eastAsia"/>
-        </w:rPr>
-        <w:t xml:space="preserve"> 위한 </w:t>
-      </w:r>
-      <w:proofErr w:type="spellStart"/>
-      <w:r>
-        <w:t>TigerVNC</w:t>
-      </w:r>
-      <w:proofErr w:type="spellEnd"/>
-      <w:r>
-        <w:rPr>
-          <w:rFonts w:hint="eastAsia"/>
-        </w:rPr>
-        <w:t xml:space="preserve"> 패키지는 총 </w:t>
-      </w:r>
-      <w:r>
-        <w:t>6</w:t>
-      </w:r>
-      <w:r>
-        <w:rPr>
-          <w:rFonts w:hint="eastAsia"/>
-        </w:rPr>
-        <w:t>개의 다른 프로그램으로 구성되어</w:t>
-      </w:r>
-      <w:r>
-        <w:rPr>
-          <w:rFonts w:hint="eastAsia"/>
-        </w:rPr>
-        <w:t>져</w:t>
-      </w:r>
-      <w:r>
-        <w:rPr>
-          <w:rFonts w:hint="eastAsia"/>
-        </w:rPr>
-        <w:t xml:space="preserve"> 있다.</w:t>
-      </w:r>
-      <w:r>
-        <w:t xml:space="preserve"> </w:t>
-      </w:r>
-      <w:r>
-        <w:rPr>
-          <w:rFonts w:hint="eastAsia"/>
-        </w:rPr>
-        <w:t xml:space="preserve">먼저 </w:t>
-      </w:r>
-      <w:proofErr w:type="spellStart"/>
-      <w:r>
-        <w:t>vncviewer</w:t>
-      </w:r>
-      <w:proofErr w:type="spellEnd"/>
-      <w:r>
-        <w:rPr>
-          <w:rFonts w:hint="eastAsia"/>
-        </w:rPr>
-        <w:t>는</w:t>
-      </w:r>
-      <w:r>
-        <w:t xml:space="preserve"> </w:t>
-      </w:r>
-      <w:proofErr w:type="spellStart"/>
-      <w:r>
-        <w:t>Tight</w:t>
-      </w:r>
-      <w:r>
-        <w:t>VNC</w:t>
-      </w:r>
-      <w:proofErr w:type="spellEnd"/>
-      <w:r>
-        <w:rPr>
-          <w:rFonts w:hint="eastAsia"/>
-        </w:rPr>
-        <w:t>를 위한 전용</w:t>
-      </w:r>
-      <w:r>
-        <w:rPr>
-          <w:rFonts w:hint="eastAsia"/>
-        </w:rPr>
-        <w:t xml:space="preserve"> 클라이언트</w:t>
-      </w:r>
-      <w:r>
-        <w:rPr>
-          <w:rFonts w:hint="eastAsia"/>
-        </w:rPr>
-        <w:t xml:space="preserve"> 뷰어로써</w:t>
-      </w:r>
-      <w:r>
-        <w:t xml:space="preserve"> </w:t>
-      </w:r>
-      <w:r>
-        <w:rPr>
-          <w:rFonts w:hint="eastAsia"/>
-        </w:rPr>
-        <w:t xml:space="preserve">어떠한 플랫폼에서도 </w:t>
-      </w:r>
-      <w:proofErr w:type="spellStart"/>
-      <w:r>
-        <w:rPr>
-          <w:rFonts w:hint="eastAsia"/>
-        </w:rPr>
-        <w:t>T</w:t>
-      </w:r>
-      <w:r>
-        <w:t>igerVNC</w:t>
-      </w:r>
-      <w:proofErr w:type="spellEnd"/>
-      <w:r>
-        <w:rPr>
-          <w:rFonts w:hint="eastAsia"/>
-        </w:rPr>
-        <w:t>를 사용</w:t>
-      </w:r>
-      <w:r>
-        <w:rPr>
-          <w:rFonts w:hint="eastAsia"/>
-        </w:rPr>
-        <w:t xml:space="preserve">해 원격 데스크톱과 </w:t>
+        <w:rPr>
+          <w:rFonts w:hint="eastAsia"/>
+        </w:rPr>
+        <w:t>의 서버이다.</w:t>
+      </w:r>
+      <w:r>
+        <w:t xml:space="preserve"> </w:t>
+      </w:r>
+      <w:proofErr w:type="spellStart"/>
+      <w:r>
+        <w:t>Xvnc</w:t>
+      </w:r>
+      <w:proofErr w:type="spellEnd"/>
+      <w:r>
+        <w:rPr>
+          <w:rFonts w:hint="eastAsia"/>
+        </w:rPr>
+        <w:t xml:space="preserve">는 표준 </w:t>
       </w:r>
       <w:r>
         <w:t xml:space="preserve">VNC </w:t>
@@ -2442,14 +2532,35 @@
         <w:rPr>
           <w:rFonts w:hint="eastAsia"/>
         </w:rPr>
-        <w:t>통신을 할 수 있게 한다.</w:t>
-      </w:r>
-      <w:r>
-        <w:t xml:space="preserve"> </w:t>
-      </w:r>
-      <w:proofErr w:type="spellStart"/>
-      <w:r>
-        <w:t>TigerVNC</w:t>
+        <w:t xml:space="preserve">통신 방식으로 </w:t>
+      </w:r>
+      <w:r>
+        <w:t>Frame Buffer</w:t>
+      </w:r>
+      <w:r>
+        <w:rPr>
+          <w:rFonts w:hint="eastAsia"/>
+        </w:rPr>
+        <w:t>를 활용하여 클라이언트와</w:t>
+      </w:r>
+      <w:r>
+        <w:rPr>
+          <w:rFonts w:hint="eastAsia"/>
+        </w:rPr>
+        <w:t xml:space="preserve"> 그래픽 데이터를</w:t>
+      </w:r>
+      <w:r>
+        <w:rPr>
+          <w:rFonts w:hint="eastAsia"/>
+        </w:rPr>
+        <w:t xml:space="preserve"> 통신한다.</w:t>
+      </w:r>
+      <w:r>
+        <w:t xml:space="preserve"> </w:t>
+      </w:r>
+      <w:proofErr w:type="spellStart"/>
+      <w:r>
+        <w:t>vncserver</w:t>
       </w:r>
       <w:proofErr w:type="spellEnd"/>
       <w:r>
@@ -2458,6 +2569,49 @@
         </w:rPr>
         <w:t xml:space="preserve">는 </w:t>
       </w:r>
+      <w:proofErr w:type="spellStart"/>
+      <w:r>
+        <w:t>Xvnc</w:t>
+      </w:r>
+      <w:proofErr w:type="spellEnd"/>
+      <w:r>
+        <w:rPr>
+          <w:rFonts w:hint="eastAsia"/>
+        </w:rPr>
+        <w:t xml:space="preserve">를 위한 </w:t>
+      </w:r>
+      <w:r>
+        <w:rPr>
+          <w:rFonts w:hint="eastAsia"/>
+        </w:rPr>
+        <w:t xml:space="preserve">더 쉬운 서버 </w:t>
+      </w:r>
+      <w:r>
+        <w:rPr>
+          <w:rFonts w:hint="eastAsia"/>
+        </w:rPr>
+        <w:t>인터페이스를 제공한다.</w:t>
+      </w:r>
+      <w:r>
+        <w:t xml:space="preserve"> </w:t>
+      </w:r>
+      <w:proofErr w:type="spellStart"/>
+      <w:r>
+        <w:t>vncpasswd</w:t>
+      </w:r>
+      <w:proofErr w:type="spellEnd"/>
+      <w:r>
+        <w:rPr>
+          <w:rFonts w:hint="eastAsia"/>
+        </w:rPr>
+        <w:t xml:space="preserve">는 </w:t>
+      </w:r>
+      <w:r>
+        <w:rPr>
+          <w:rFonts w:hint="eastAsia"/>
+        </w:rPr>
+        <w:t xml:space="preserve">원격 데스크톱의 </w:t>
+      </w:r>
       <w:r>
         <w:t xml:space="preserve">VNC </w:t>
       </w:r>
@@ -2465,20 +2619,90 @@
         <w:rPr>
           <w:rFonts w:hint="eastAsia"/>
         </w:rPr>
-        <w:t>통신간 오버헤드를 최소화하기 위해 전용 클라이언트 뷰어를 사용한다.</w:t>
-      </w:r>
-      <w:r>
-        <w:t xml:space="preserve"> </w:t>
-      </w:r>
-      <w:proofErr w:type="spellStart"/>
-      <w:r>
-        <w:rPr>
-          <w:rFonts w:hint="eastAsia"/>
-        </w:rPr>
-        <w:t>X</w:t>
-      </w:r>
-      <w:r>
-        <w:t>vnc</w:t>
+        <w:t xml:space="preserve">서버 세션에 접근하기 위해 </w:t>
+      </w:r>
+      <w:r>
+        <w:rPr>
+          <w:rFonts w:hint="eastAsia"/>
+        </w:rPr>
+        <w:t xml:space="preserve">필요한 </w:t>
+      </w:r>
+      <w:r>
+        <w:t xml:space="preserve">VNC </w:t>
+      </w:r>
+      <w:r>
+        <w:rPr>
+          <w:rFonts w:hint="eastAsia"/>
+        </w:rPr>
+        <w:t>패스워드를 변경할 수 있는 프로그램이다.</w:t>
+      </w:r>
+      <w:r>
+        <w:t xml:space="preserve"> </w:t>
+      </w:r>
+      <w:r>
+        <w:t xml:space="preserve">VNC </w:t>
+      </w:r>
+      <w:r>
+        <w:rPr>
+          <w:rFonts w:hint="eastAsia"/>
+        </w:rPr>
+        <w:t>패스워드가 설정되어 있지 않고</w:t>
+      </w:r>
+      <w:r>
+        <w:t xml:space="preserve"> </w:t>
+      </w:r>
+      <w:r>
+        <w:rPr>
+          <w:rFonts w:hint="eastAsia"/>
+        </w:rPr>
+        <w:t xml:space="preserve">클라이언트로부터 </w:t>
+      </w:r>
+      <w:r>
+        <w:t xml:space="preserve">VNC </w:t>
+      </w:r>
+      <w:r>
+        <w:rPr>
+          <w:rFonts w:hint="eastAsia"/>
+        </w:rPr>
+        <w:t xml:space="preserve">권한 설정을 감지했을 때 </w:t>
+      </w:r>
+      <w:proofErr w:type="spellStart"/>
+      <w:r>
+        <w:t>vncserv</w:t>
+      </w:r>
+      <w:r>
+        <w:rPr>
+          <w:rFonts w:hint="eastAsia"/>
+        </w:rPr>
+        <w:t>e</w:t>
+      </w:r>
+      <w:r>
+        <w:t>r</w:t>
+      </w:r>
+      <w:proofErr w:type="spellEnd"/>
+      <w:r>
+        <w:rPr>
+          <w:rFonts w:hint="eastAsia"/>
+        </w:rPr>
+        <w:t xml:space="preserve">는 자동적으로 </w:t>
+      </w:r>
+      <w:proofErr w:type="spellStart"/>
+      <w:r>
+        <w:t>vncpasswd</w:t>
+      </w:r>
+      <w:proofErr w:type="spellEnd"/>
+      <w:r>
+        <w:rPr>
+          <w:rFonts w:hint="eastAsia"/>
+        </w:rPr>
+        <w:t>를 동작 시켜 권한 설정을 할 수 있다.</w:t>
+      </w:r>
+      <w:r>
+        <w:t xml:space="preserve"> </w:t>
+      </w:r>
+      <w:proofErr w:type="spellStart"/>
+      <w:r>
+        <w:t>vncconfig</w:t>
       </w:r>
       <w:proofErr w:type="spellEnd"/>
       <w:r>
@@ -2487,29 +2711,6 @@
         </w:rPr>
         <w:t xml:space="preserve">는 </w:t>
       </w:r>
-      <w:r>
-        <w:t>Unix OS</w:t>
-      </w:r>
-      <w:r>
-        <w:rPr>
-          <w:rFonts w:hint="eastAsia"/>
-        </w:rPr>
-        <w:t xml:space="preserve">를 위한 </w:t>
-      </w:r>
-      <w:proofErr w:type="spellStart"/>
-      <w:r>
-        <w:t>TigerVNC</w:t>
-      </w:r>
-      <w:proofErr w:type="spellEnd"/>
-      <w:r>
-        <w:rPr>
-          <w:rFonts w:hint="eastAsia"/>
-        </w:rPr>
-        <w:t>의 서버이다.</w:t>
-      </w:r>
-      <w:r>
-        <w:t xml:space="preserve"> </w:t>
-      </w:r>
       <w:proofErr w:type="spellStart"/>
       <w:r>
         <w:t>Xvnc</w:t>
@@ -2519,242 +2720,18 @@
         <w:rPr>
           <w:rFonts w:hint="eastAsia"/>
         </w:rPr>
-        <w:t xml:space="preserve">는 표준 </w:t>
-      </w:r>
-      <w:r>
-        <w:t xml:space="preserve">VNC </w:t>
-      </w:r>
-      <w:r>
-        <w:rPr>
-          <w:rFonts w:hint="eastAsia"/>
-        </w:rPr>
-        <w:t xml:space="preserve">통신 방식으로 </w:t>
-      </w:r>
-      <w:r>
-        <w:t>Frame Buffer</w:t>
-      </w:r>
-      <w:r>
-        <w:rPr>
-          <w:rFonts w:hint="eastAsia"/>
-        </w:rPr>
-        <w:t>를 활용하여 클라이언트와</w:t>
-      </w:r>
-      <w:r>
-        <w:rPr>
-          <w:rFonts w:hint="eastAsia"/>
-        </w:rPr>
-        <w:t xml:space="preserve"> 그래픽 데이터를</w:t>
-      </w:r>
-      <w:r>
-        <w:rPr>
-          <w:rFonts w:hint="eastAsia"/>
-        </w:rPr>
-        <w:t xml:space="preserve"> 통신한다.</w:t>
-      </w:r>
-      <w:r>
-        <w:t xml:space="preserve"> </w:t>
-      </w:r>
-      <w:proofErr w:type="spellStart"/>
-      <w:r>
-        <w:t>vncserver</w:t>
-      </w:r>
-      <w:proofErr w:type="spellEnd"/>
-      <w:r>
-        <w:rPr>
-          <w:rFonts w:hint="eastAsia"/>
-        </w:rPr>
-        <w:t xml:space="preserve">는 </w:t>
-      </w:r>
-      <w:proofErr w:type="spellStart"/>
-      <w:r>
-        <w:t>Xvnc</w:t>
-      </w:r>
-      <w:proofErr w:type="spellEnd"/>
-      <w:r>
-        <w:rPr>
-          <w:rFonts w:hint="eastAsia"/>
-        </w:rPr>
-        <w:t xml:space="preserve">를 위한 </w:t>
-      </w:r>
-      <w:r>
-        <w:rPr>
-          <w:rFonts w:hint="eastAsia"/>
-        </w:rPr>
-        <w:t xml:space="preserve">더 쉬운 서버 </w:t>
-      </w:r>
-      <w:r>
-        <w:rPr>
-          <w:rFonts w:hint="eastAsia"/>
-        </w:rPr>
-        <w:t>인터페이스를 제공한다.</w:t>
-      </w:r>
-      <w:r>
-        <w:t xml:space="preserve"> </w:t>
-      </w:r>
-      <w:proofErr w:type="spellStart"/>
-      <w:r>
-        <w:t>vncpasswd</w:t>
-      </w:r>
-      <w:proofErr w:type="spellEnd"/>
-      <w:r>
-        <w:rPr>
-          <w:rFonts w:hint="eastAsia"/>
-        </w:rPr>
-        <w:t xml:space="preserve">는 </w:t>
-      </w:r>
-      <w:r>
-        <w:rPr>
-          <w:rFonts w:hint="eastAsia"/>
-        </w:rPr>
-        <w:t xml:space="preserve">원격 데스크톱의 </w:t>
-      </w:r>
-      <w:r>
-        <w:t xml:space="preserve">VNC </w:t>
-      </w:r>
-      <w:r>
-        <w:rPr>
-          <w:rFonts w:hint="eastAsia"/>
-        </w:rPr>
-        <w:t xml:space="preserve">서버 세션에 접근하기 위해 </w:t>
-      </w:r>
-      <w:r>
-        <w:rPr>
-          <w:rFonts w:hint="eastAsia"/>
-        </w:rPr>
-        <w:t xml:space="preserve">필요한 </w:t>
-      </w:r>
-      <w:r>
-        <w:t xml:space="preserve">VNC </w:t>
-      </w:r>
-      <w:r>
-        <w:rPr>
-          <w:rFonts w:hint="eastAsia"/>
-        </w:rPr>
-        <w:t>패스워드를 변경할 수 있는 프로그램이다.</w:t>
-      </w:r>
-      <w:r>
-        <w:t xml:space="preserve"> </w:t>
-      </w:r>
-      <w:r>
-        <w:t xml:space="preserve">VNC </w:t>
-      </w:r>
-      <w:r>
-        <w:rPr>
-          <w:rFonts w:hint="eastAsia"/>
-        </w:rPr>
-        <w:t>패스워드가 설정되어 있지 않고</w:t>
-      </w:r>
-      <w:r>
-        <w:t xml:space="preserve"> </w:t>
-      </w:r>
-      <w:r>
-        <w:rPr>
-          <w:rFonts w:hint="eastAsia"/>
-        </w:rPr>
-        <w:t xml:space="preserve">클라이언트로부터 </w:t>
-      </w:r>
-      <w:r>
-        <w:t xml:space="preserve">VNC </w:t>
-      </w:r>
-      <w:r>
-        <w:rPr>
-          <w:rFonts w:hint="eastAsia"/>
-        </w:rPr>
-        <w:t xml:space="preserve">권한 설정을 감지했을 때 </w:t>
-      </w:r>
-      <w:proofErr w:type="spellStart"/>
-      <w:r>
-        <w:t>vncserv</w:t>
-      </w:r>
-      <w:r>
-        <w:rPr>
-          <w:rFonts w:hint="eastAsia"/>
-        </w:rPr>
-        <w:t>e</w:t>
-      </w:r>
-      <w:r>
-        <w:t>r</w:t>
-      </w:r>
-      <w:proofErr w:type="spellEnd"/>
-      <w:r>
-        <w:rPr>
-          <w:rFonts w:hint="eastAsia"/>
-        </w:rPr>
-        <w:t xml:space="preserve">는 자동적으로 </w:t>
-      </w:r>
-      <w:proofErr w:type="spellStart"/>
-      <w:r>
-        <w:t>vncpasswd</w:t>
-      </w:r>
-      <w:proofErr w:type="spellEnd"/>
-      <w:r>
-        <w:rPr>
-          <w:rFonts w:hint="eastAsia"/>
-        </w:rPr>
-        <w:t>를 동작 시켜 권한 설정을 할 수 있다.</w:t>
-      </w:r>
-      <w:r>
-        <w:t xml:space="preserve"> </w:t>
-      </w:r>
-      <w:proofErr w:type="spellStart"/>
-      <w:r>
-        <w:t>vncconfig</w:t>
-      </w:r>
-      <w:proofErr w:type="spellEnd"/>
-      <w:r>
-        <w:rPr>
-          <w:rFonts w:hint="eastAsia"/>
-        </w:rPr>
-        <w:t xml:space="preserve">는 </w:t>
-      </w:r>
-      <w:proofErr w:type="spellStart"/>
-      <w:r>
-        <w:t>Xvnc</w:t>
-      </w:r>
-      <w:proofErr w:type="spellEnd"/>
-      <w:r>
-        <w:rPr>
-          <w:rFonts w:hint="eastAsia"/>
-        </w:rPr>
         <w:t>의 인스턴스들을 실행시키고 관리하는데 필요한 설정을 하는데 사용되는 프로그램이다.</w:t>
       </w:r>
     </w:p>
     <w:p>
       <w:pPr>
-        <w:pStyle w:val="a3"/>
-        <w:ind w:leftChars="0" w:left="1200"/>
-      </w:pPr>
-    </w:p>
-    <w:p>
-      <w:pPr>
-        <w:pStyle w:val="a3"/>
-        <w:ind w:leftChars="0" w:left="1200"/>
-      </w:pPr>
-    </w:p>
-    <w:p>
-      <w:pPr>
-        <w:pStyle w:val="a3"/>
-        <w:ind w:leftChars="0" w:left="1200"/>
-      </w:pPr>
-    </w:p>
-    <w:p>
-      <w:pPr>
-        <w:pStyle w:val="a3"/>
-        <w:ind w:leftChars="0" w:left="1200"/>
-      </w:pPr>
-    </w:p>
-    <w:p>
-      <w:pPr>
-        <w:pStyle w:val="a3"/>
-        <w:ind w:leftChars="0" w:left="1200"/>
-      </w:pPr>
-    </w:p>
-    <w:p>
-      <w:pPr>
-        <w:rPr>
-          <w:rFonts w:hint="eastAsia"/>
-        </w:rPr>
-      </w:pPr>
+        <w:rPr>
+          <w:rFonts w:hint="eastAsia"/>
+        </w:rPr>
+      </w:pPr>
+      <w:r>
+        <w:tab/>
+      </w:r>
     </w:p>
     <w:p>
       <w:pPr>
@@ -3020,14 +2997,7 @@
         <w:rPr>
           <w:rFonts w:hint="eastAsia"/>
         </w:rPr>
-        <w:t xml:space="preserve">디바이스 </w:t>
-      </w:r>
-      <w:r>
-        <w:rPr>
-          <w:rFonts w:hint="eastAsia"/>
-        </w:rPr>
-        <w:lastRenderedPageBreak/>
-        <w:t>상에서도 동작할 수 있다.</w:t>
+        <w:t>디바이스 상에서도 동작할 수 있다.</w:t>
       </w:r>
       <w:r>
         <w:t xml:space="preserve"> </w:t>
@@ -3178,13 +3148,83 @@
         <w:rPr>
           <w:rFonts w:hint="eastAsia"/>
         </w:rPr>
-        <w:t>원격 연결을 한다</w:t>
-      </w:r>
-      <w:r>
-        <w:rPr>
-          <w:rFonts w:hint="eastAsia"/>
-        </w:rPr>
-        <w:t>.</w:t>
+        <w:t xml:space="preserve">원격 연결을 </w:t>
+      </w:r>
+      <w:r>
+        <w:rPr>
+          <w:rFonts w:hint="eastAsia"/>
+        </w:rPr>
+        <w:t>제공한다.</w:t>
+      </w:r>
+      <w:r>
+        <w:t xml:space="preserve"> </w:t>
+      </w:r>
+      <w:proofErr w:type="spellStart"/>
+      <w:r>
+        <w:t>RealVNC</w:t>
+      </w:r>
+      <w:proofErr w:type="spellEnd"/>
+      <w:r>
+        <w:t xml:space="preserve"> </w:t>
+      </w:r>
+      <w:r>
+        <w:rPr>
+          <w:rFonts w:hint="eastAsia"/>
+        </w:rPr>
+        <w:t>클라이언트는</w:t>
+      </w:r>
+      <w:r>
+        <w:rPr>
+          <w:rFonts w:hint="eastAsia"/>
+        </w:rPr>
+        <w:t xml:space="preserve"> 전용</w:t>
+      </w:r>
+      <w:r>
+        <w:rPr>
+          <w:rFonts w:hint="eastAsia"/>
+        </w:rPr>
+        <w:t xml:space="preserve"> </w:t>
+      </w:r>
+      <w:proofErr w:type="spellStart"/>
+      <w:r>
+        <w:t>vncviewer</w:t>
+      </w:r>
+      <w:proofErr w:type="spellEnd"/>
+      <w:r>
+        <w:t xml:space="preserve"> </w:t>
+      </w:r>
+      <w:r>
+        <w:rPr>
+          <w:rFonts w:hint="eastAsia"/>
+        </w:rPr>
+        <w:t>소프트웨어</w:t>
+      </w:r>
+      <w:r>
+        <w:rPr>
+          <w:rFonts w:hint="eastAsia"/>
+        </w:rPr>
+        <w:t xml:space="preserve">를 사용해 </w:t>
+      </w:r>
+      <w:r>
+        <w:rPr>
+          <w:rFonts w:hint="eastAsia"/>
+        </w:rPr>
+        <w:t xml:space="preserve">서버로부터 받은 </w:t>
+      </w:r>
+      <w:r>
+        <w:rPr>
+          <w:rFonts w:hint="eastAsia"/>
+        </w:rPr>
+        <w:t>R</w:t>
+      </w:r>
+      <w:r>
+        <w:t xml:space="preserve">FB </w:t>
+      </w:r>
+      <w:r>
+        <w:rPr>
+          <w:rFonts w:hint="eastAsia"/>
+        </w:rPr>
+        <w:t>프로토콜 형식의 그래픽 데이터를 디코딩하여 디스플레이 화면에 표시한다.</w:t>
       </w:r>
       <w:r>
         <w:t xml:space="preserve"> </w:t>
@@ -3198,30 +3238,15 @@
     <w:p>
       <w:pPr>
         <w:ind w:left="1200"/>
-        <w:rPr>
-          <w:rFonts w:hint="eastAsia"/>
-        </w:rPr>
-      </w:pPr>
-      <w:proofErr w:type="spellStart"/>
-      <w:r>
-        <w:t>RealVNC</w:t>
-      </w:r>
-      <w:proofErr w:type="spellEnd"/>
-      <w:r>
-        <w:rPr>
-          <w:rFonts w:hint="eastAsia"/>
-        </w:rPr>
-        <w:t xml:space="preserve">는 </w:t>
-      </w:r>
-      <w:r>
-        <w:t xml:space="preserve">RFB </w:t>
-      </w:r>
-      <w:r>
-        <w:rPr>
-          <w:rFonts w:hint="eastAsia"/>
-        </w:rPr>
-        <w:t>프로토콜을 사용하여</w:t>
-      </w:r>
+      </w:pPr>
+    </w:p>
+    <w:p>
+      <w:pPr>
+        <w:ind w:left="1200"/>
+        <w:rPr>
+          <w:rFonts w:hint="eastAsia"/>
+        </w:rPr>
+      </w:pPr>
     </w:p>
     <w:p>
       <w:pPr>
@@ -3246,6 +3271,7 @@
           <w:sz w:val="24"/>
           <w:szCs w:val="28"/>
         </w:rPr>
+        <w:lastRenderedPageBreak/>
         <w:t>Guacamole</w:t>
       </w:r>
     </w:p>
@@ -4352,12 +4378,16 @@
         <w:t xml:space="preserve"> </w:t>
       </w:r>
     </w:p>
-    <w:p>
-      <w:pPr>
-        <w:rPr>
-          <w:rFonts w:hint="eastAsia"/>
-        </w:rPr>
-      </w:pPr>
+    <w:p/>
+    <w:p/>
+    <w:p>
+      <w:pPr>
+        <w:rPr>
+          <w:rFonts w:hint="eastAsia"/>
+        </w:rPr>
+      </w:pPr>
+      <w:bookmarkStart w:id="0" w:name="_GoBack"/>
+      <w:bookmarkEnd w:id="0"/>
     </w:p>
     <w:p>
       <w:pPr>
@@ -4383,6 +4413,7 @@
           <w:sz w:val="24"/>
           <w:szCs w:val="28"/>
         </w:rPr>
+        <w:lastRenderedPageBreak/>
         <w:t>DWService</w:t>
       </w:r>
       <w:proofErr w:type="spellEnd"/>
@@ -4396,7 +4427,6 @@
         <w:rPr>
           <w:noProof/>
         </w:rPr>
-        <w:lastRenderedPageBreak/>
         <w:drawing>
           <wp:inline distT="0" distB="0" distL="0" distR="0" wp14:anchorId="6A746ABF" wp14:editId="506408E5">
             <wp:extent cx="1843430" cy="1062026"/>

</xml_diff>

<commit_message>
Add Excution result for DWService to report_figures.pptx
</commit_message>
<xml_diff>
--- a/report_v3.docx
+++ b/report_v3.docx
@@ -3338,9 +3338,6 @@
       <w:pPr>
         <w:pStyle w:val="a3"/>
         <w:ind w:leftChars="600" w:left="1200"/>
-        <w:rPr>
-          <w:rFonts w:hint="eastAsia"/>
-        </w:rPr>
       </w:pPr>
       <w:r>
         <w:t>Guacamole</w:t>
@@ -3828,6 +3825,13 @@
         </w:rPr>
         <w:t xml:space="preserve"> 서버 환경을 구축하기가 어렵다는 단점이 있다.</w:t>
       </w:r>
+    </w:p>
+    <w:p>
+      <w:pPr>
+        <w:rPr>
+          <w:rFonts w:hint="eastAsia"/>
+        </w:rPr>
+      </w:pPr>
     </w:p>
     <w:p>
       <w:pPr>
@@ -3841,7 +3845,7 @@
         <w:lastRenderedPageBreak/>
         <w:drawing>
           <wp:inline distT="0" distB="0" distL="0" distR="0" wp14:anchorId="202F7800" wp14:editId="773DEC17">
-            <wp:extent cx="2172482" cy="3452774"/>
+            <wp:extent cx="2066619" cy="3284524"/>
             <wp:effectExtent l="0" t="0" r="0" b="0"/>
             <wp:docPr id="2" name="그림 2"/>
             <wp:cNvGraphicFramePr>
@@ -3863,7 +3867,7 @@
                   <pic:spPr>
                     <a:xfrm>
                       <a:off x="0" y="0"/>
-                      <a:ext cx="2185811" cy="3473959"/>
+                      <a:ext cx="2084272" cy="3312580"/>
                     </a:xfrm>
                     <a:prstGeom prst="rect">
                       <a:avLst/>
@@ -3897,7 +3901,15 @@
         <w:rPr>
           <w:rFonts w:hint="eastAsia"/>
         </w:rPr>
-        <w:t xml:space="preserve"> 동작의 상세 설명이다.</w:t>
+        <w:t xml:space="preserve"> 동작의 상세 설명이</w:t>
+      </w:r>
+      <w:bookmarkStart w:id="0" w:name="_GoBack"/>
+      <w:bookmarkEnd w:id="0"/>
+      <w:r>
+        <w:rPr>
+          <w:rFonts w:hint="eastAsia"/>
+        </w:rPr>
+        <w:t>다.</w:t>
       </w:r>
       <w:r>
         <w:t xml:space="preserve"> </w:t>
@@ -4386,8 +4398,6 @@
           <w:rFonts w:hint="eastAsia"/>
         </w:rPr>
       </w:pPr>
-      <w:bookmarkStart w:id="0" w:name="_GoBack"/>
-      <w:bookmarkEnd w:id="0"/>
     </w:p>
     <w:p>
       <w:pPr>
@@ -4413,25 +4423,25 @@
           <w:sz w:val="24"/>
           <w:szCs w:val="28"/>
         </w:rPr>
+        <w:t>DWService</w:t>
+      </w:r>
+      <w:proofErr w:type="spellEnd"/>
+    </w:p>
+    <w:p>
+      <w:pPr>
+        <w:pStyle w:val="a3"/>
+        <w:ind w:leftChars="600" w:left="1200"/>
+      </w:pPr>
+      <w:r>
+        <w:rPr>
+          <w:noProof/>
+        </w:rPr>
         <w:lastRenderedPageBreak/>
-        <w:t>DWService</w:t>
-      </w:r>
-      <w:proofErr w:type="spellEnd"/>
-    </w:p>
-    <w:p>
-      <w:pPr>
-        <w:pStyle w:val="a3"/>
-        <w:ind w:leftChars="600" w:left="1200"/>
-      </w:pPr>
-      <w:r>
-        <w:rPr>
-          <w:noProof/>
-        </w:rPr>
         <w:drawing>
-          <wp:inline distT="0" distB="0" distL="0" distR="0" wp14:anchorId="6A746ABF" wp14:editId="506408E5">
-            <wp:extent cx="1843430" cy="1062026"/>
-            <wp:effectExtent l="0" t="0" r="4445" b="5080"/>
-            <wp:docPr id="3" name="그림 3"/>
+          <wp:inline distT="0" distB="0" distL="0" distR="0" wp14:anchorId="69257002" wp14:editId="04D8D9DA">
+            <wp:extent cx="2443941" cy="1075334"/>
+            <wp:effectExtent l="0" t="0" r="0" b="0"/>
+            <wp:docPr id="13" name="그림 13"/>
             <wp:cNvGraphicFramePr>
               <a:graphicFrameLocks xmlns:a="http://schemas.openxmlformats.org/drawingml/2006/main" noChangeAspect="1"/>
             </wp:cNvGraphicFramePr>
@@ -4451,7 +4461,7 @@
                   <pic:spPr>
                     <a:xfrm>
                       <a:off x="0" y="0"/>
-                      <a:ext cx="1877424" cy="1081611"/>
+                      <a:ext cx="2487991" cy="1094716"/>
                     </a:xfrm>
                     <a:prstGeom prst="rect">
                       <a:avLst/>
@@ -4468,6 +4478,70 @@
       <w:pPr>
         <w:pStyle w:val="a3"/>
         <w:ind w:leftChars="600" w:left="1200"/>
+      </w:pPr>
+    </w:p>
+    <w:p>
+      <w:pPr>
+        <w:pStyle w:val="a3"/>
+        <w:ind w:leftChars="600" w:left="1200"/>
+      </w:pPr>
+    </w:p>
+    <w:p>
+      <w:pPr>
+        <w:pStyle w:val="a3"/>
+        <w:ind w:leftChars="600" w:left="1200"/>
+      </w:pPr>
+      <w:r>
+        <w:rPr>
+          <w:noProof/>
+        </w:rPr>
+        <w:drawing>
+          <wp:inline distT="0" distB="0" distL="0" distR="0" wp14:anchorId="6B334DC8" wp14:editId="3B3ABB83">
+            <wp:extent cx="3021177" cy="2211650"/>
+            <wp:effectExtent l="0" t="0" r="8255" b="0"/>
+            <wp:docPr id="11" name="그림 11"/>
+            <wp:cNvGraphicFramePr>
+              <a:graphicFrameLocks xmlns:a="http://schemas.openxmlformats.org/drawingml/2006/main" noChangeAspect="1"/>
+            </wp:cNvGraphicFramePr>
+            <a:graphic xmlns:a="http://schemas.openxmlformats.org/drawingml/2006/main">
+              <a:graphicData uri="http://schemas.openxmlformats.org/drawingml/2006/picture">
+                <pic:pic xmlns:pic="http://schemas.openxmlformats.org/drawingml/2006/picture">
+                  <pic:nvPicPr>
+                    <pic:cNvPr id="1" name=""/>
+                    <pic:cNvPicPr/>
+                  </pic:nvPicPr>
+                  <pic:blipFill>
+                    <a:blip r:embed="rId13"/>
+                    <a:stretch>
+                      <a:fillRect/>
+                    </a:stretch>
+                  </pic:blipFill>
+                  <pic:spPr>
+                    <a:xfrm>
+                      <a:off x="0" y="0"/>
+                      <a:ext cx="3037360" cy="2223497"/>
+                    </a:xfrm>
+                    <a:prstGeom prst="rect">
+                      <a:avLst/>
+                    </a:prstGeom>
+                  </pic:spPr>
+                </pic:pic>
+              </a:graphicData>
+            </a:graphic>
+          </wp:inline>
+        </w:drawing>
+      </w:r>
+    </w:p>
+    <w:p>
+      <w:pPr>
+        <w:pStyle w:val="a3"/>
+        <w:ind w:leftChars="600" w:left="1200"/>
+      </w:pPr>
+    </w:p>
+    <w:p>
+      <w:pPr>
+        <w:pStyle w:val="a3"/>
+        <w:ind w:leftChars="600" w:left="1200"/>
         <w:rPr>
           <w:rFonts w:hint="eastAsia"/>
         </w:rPr>
@@ -4503,7 +4577,37 @@
           <w:sz w:val="28"/>
           <w:szCs w:val="32"/>
         </w:rPr>
-        <w:t>RDP on Linux</w:t>
+        <w:t xml:space="preserve">Opensource Remote Access </w:t>
+      </w:r>
+      <w:proofErr w:type="spellStart"/>
+      <w:r>
+        <w:rPr>
+          <w:b/>
+          <w:bCs/>
+          <w:sz w:val="28"/>
+          <w:szCs w:val="32"/>
+        </w:rPr>
+        <w:t>Softwares</w:t>
+      </w:r>
+      <w:proofErr w:type="spellEnd"/>
+      <w:r>
+        <w:rPr>
+          <w:b/>
+          <w:bCs/>
+          <w:sz w:val="28"/>
+          <w:szCs w:val="32"/>
+        </w:rPr>
+        <w:t xml:space="preserve"> </w:t>
+      </w:r>
+      <w:r>
+        <w:rPr>
+          <w:rFonts w:hint="eastAsia"/>
+          <w:b/>
+          <w:bCs/>
+          <w:sz w:val="28"/>
+          <w:szCs w:val="32"/>
+        </w:rPr>
+        <w:t>비교</w:t>
       </w:r>
     </w:p>
     <w:p>
@@ -4558,6 +4662,25 @@
         </w:rPr>
         <w:t>NC on Linux</w:t>
       </w:r>
+      <w:r>
+        <w:rPr>
+          <w:b/>
+          <w:bCs/>
+          <w:sz w:val="28"/>
+          <w:szCs w:val="32"/>
+        </w:rPr>
+        <w:t xml:space="preserve"> </w:t>
+      </w:r>
+      <w:r>
+        <w:rPr>
+          <w:rFonts w:hint="eastAsia"/>
+          <w:b/>
+          <w:bCs/>
+          <w:sz w:val="28"/>
+          <w:szCs w:val="32"/>
+        </w:rPr>
+        <w:t xml:space="preserve">예시 </w:t>
+      </w:r>
     </w:p>
     <w:p>
       <w:pPr>
@@ -4633,6 +4756,7 @@
           <w:sz w:val="24"/>
           <w:szCs w:val="28"/>
         </w:rPr>
+        <w:lastRenderedPageBreak/>
         <w:t xml:space="preserve">Remote Access through </w:t>
       </w:r>
       <w:r>

</xml_diff>

<commit_message>
Add Execution Results for DWService
</commit_message>
<xml_diff>
--- a/report_v3.docx
+++ b/report_v3.docx
@@ -477,21 +477,7 @@
         <w:rPr>
           <w:rFonts w:hint="eastAsia"/>
         </w:rPr>
-        <w:t xml:space="preserve">그래픽 드라이버로 그래픽 데이터를 </w:t>
-      </w:r>
-      <w:proofErr w:type="spellStart"/>
-      <w:r>
-        <w:rPr>
-          <w:rFonts w:hint="eastAsia"/>
-        </w:rPr>
-        <w:t>포워딩한다</w:t>
-      </w:r>
-      <w:proofErr w:type="spellEnd"/>
-      <w:r>
-        <w:rPr>
-          <w:rFonts w:hint="eastAsia"/>
-        </w:rPr>
-        <w:t>.</w:t>
+        <w:t>그래픽 드라이버로 그래픽 데이터를 포워딩한다.</w:t>
       </w:r>
       <w:r>
         <w:t xml:space="preserve"> RDP </w:t>
@@ -557,37 +543,11 @@
         <w:t xml:space="preserve"> 대표적으로</w:t>
       </w:r>
       <w:r>
-        <w:t xml:space="preserve"> </w:t>
-      </w:r>
-      <w:proofErr w:type="spellStart"/>
-      <w:r>
-        <w:t>FreeRDP</w:t>
-      </w:r>
-      <w:proofErr w:type="spellEnd"/>
-      <w:r>
-        <w:t xml:space="preserve">, </w:t>
-      </w:r>
-      <w:proofErr w:type="spellStart"/>
-      <w:r>
-        <w:t>Remmina</w:t>
-      </w:r>
-      <w:proofErr w:type="spellEnd"/>
-      <w:r>
-        <w:t xml:space="preserve">, </w:t>
-      </w:r>
-      <w:proofErr w:type="spellStart"/>
-      <w:r>
-        <w:t>xrdp</w:t>
-      </w:r>
-      <w:proofErr w:type="spellEnd"/>
-      <w:r>
-        <w:t xml:space="preserve">, </w:t>
-      </w:r>
-      <w:proofErr w:type="spellStart"/>
-      <w:r>
-        <w:t>Rdesktop</w:t>
-      </w:r>
-      <w:proofErr w:type="spellEnd"/>
+        <w:t xml:space="preserve"> FreeRDP, Remmina, xrdp</w:t>
+      </w:r>
+      <w:r>
+        <w:t>, Rdesktop</w:t>
+      </w:r>
       <w:r>
         <w:t xml:space="preserve"> </w:t>
       </w:r>
@@ -840,19 +800,11 @@
       <w:r>
         <w:t xml:space="preserve"> </w:t>
       </w:r>
-      <w:proofErr w:type="spellStart"/>
-      <w:r>
-        <w:rPr>
-          <w:rFonts w:hint="eastAsia"/>
-        </w:rPr>
-        <w:t>하이퍼바이저</w:t>
-      </w:r>
-      <w:proofErr w:type="spellEnd"/>
-      <w:r>
-        <w:rPr>
-          <w:rFonts w:hint="eastAsia"/>
-        </w:rPr>
-        <w:t xml:space="preserve"> 레벨에서 </w:t>
+      <w:r>
+        <w:rPr>
+          <w:rFonts w:hint="eastAsia"/>
+        </w:rPr>
+        <w:t xml:space="preserve">하이퍼바이저 레벨에서 </w:t>
       </w:r>
       <w:r>
         <w:t xml:space="preserve">VNC </w:t>
@@ -954,27 +906,15 @@
         </w:rPr>
         <w:t xml:space="preserve">소프트웨어로는 대표적으로 </w:t>
       </w:r>
-      <w:proofErr w:type="spellStart"/>
-      <w:r>
-        <w:t>TigerVNC</w:t>
-      </w:r>
-      <w:proofErr w:type="spellEnd"/>
-      <w:r>
-        <w:t xml:space="preserve">, </w:t>
-      </w:r>
-      <w:proofErr w:type="spellStart"/>
+      <w:r>
+        <w:t xml:space="preserve">TigerVNC, </w:t>
+      </w:r>
       <w:r>
         <w:t>TightVNC</w:t>
       </w:r>
-      <w:proofErr w:type="spellEnd"/>
-      <w:r>
-        <w:t xml:space="preserve">, Guacamole, </w:t>
-      </w:r>
-      <w:proofErr w:type="spellStart"/>
-      <w:r>
-        <w:t>DWService</w:t>
-      </w:r>
-      <w:proofErr w:type="spellEnd"/>
+      <w:r>
+        <w:t>, Guacamole, DWService</w:t>
+      </w:r>
       <w:r>
         <w:t xml:space="preserve"> </w:t>
       </w:r>
@@ -1505,9 +1445,8 @@
           <w:sz w:val="28"/>
           <w:szCs w:val="32"/>
         </w:rPr>
-        <w:t xml:space="preserve">Opensource Remote Access </w:t>
-      </w:r>
-      <w:proofErr w:type="spellStart"/>
+        <w:t>Opensource Remote Access Software</w:t>
+      </w:r>
       <w:r>
         <w:rPr>
           <w:b/>
@@ -1515,18 +1454,8 @@
           <w:sz w:val="28"/>
           <w:szCs w:val="32"/>
         </w:rPr>
-        <w:t>Software</w:t>
-      </w:r>
-      <w:r>
-        <w:rPr>
-          <w:b/>
-          <w:bCs/>
-          <w:sz w:val="28"/>
-          <w:szCs w:val="32"/>
-        </w:rPr>
         <w:t>s</w:t>
       </w:r>
-      <w:proofErr w:type="spellEnd"/>
       <w:r>
         <w:rPr>
           <w:b/>
@@ -1570,7 +1499,6 @@
           <w:szCs w:val="32"/>
         </w:rPr>
       </w:pPr>
-      <w:proofErr w:type="spellStart"/>
       <w:r>
         <w:rPr>
           <w:b/>
@@ -1580,7 +1508,6 @@
         </w:rPr>
         <w:t>xrdp</w:t>
       </w:r>
-      <w:proofErr w:type="spellEnd"/>
     </w:p>
     <w:p>
       <w:pPr>
@@ -1610,7 +1537,6 @@
           <w:szCs w:val="28"/>
         </w:rPr>
       </w:pPr>
-      <w:proofErr w:type="spellStart"/>
       <w:r>
         <w:rPr>
           <w:b/>
@@ -1638,7 +1564,6 @@
         </w:rPr>
         <w:t>VNC</w:t>
       </w:r>
-      <w:proofErr w:type="spellEnd"/>
     </w:p>
     <w:p>
       <w:pPr>
@@ -1707,63 +1632,18 @@
           <w:rFonts w:hint="eastAsia"/>
         </w:rPr>
       </w:pPr>
-      <w:proofErr w:type="spellStart"/>
       <w:r>
         <w:lastRenderedPageBreak/>
-        <w:t>TightVNC</w:t>
-      </w:r>
-      <w:proofErr w:type="spellEnd"/>
-      <w:r>
-        <w:t xml:space="preserve">는 원격 데스크톱 컨트롤을 위한 오픈소스 소프트웨어 패키지이다. </w:t>
-      </w:r>
-      <w:proofErr w:type="spellStart"/>
-      <w:r>
-        <w:t>TightVNC</w:t>
-      </w:r>
-      <w:proofErr w:type="spellEnd"/>
-      <w:r>
-        <w:t xml:space="preserve">의 서버는 Unix 계열 OS와 Window OS를 모두 지원한다. 하지만 독자적인 자바 기반 클라이언트 어플리케이션을 사용하기 때문에 </w:t>
-      </w:r>
-      <w:proofErr w:type="spellStart"/>
-      <w:r>
-        <w:t>TightVNC</w:t>
-      </w:r>
-      <w:proofErr w:type="spellEnd"/>
-      <w:r>
-        <w:t xml:space="preserve">를 사용하기 위해서 클라이언트는 </w:t>
-      </w:r>
-      <w:proofErr w:type="spellStart"/>
-      <w:r>
-        <w:t>TightVNC</w:t>
-      </w:r>
-      <w:proofErr w:type="spellEnd"/>
-      <w:r>
-        <w:t>의 클라이언트 어플리케이션을 설치해야</w:t>
-      </w:r>
-      <w:r>
-        <w:rPr>
-          <w:rFonts w:hint="eastAsia"/>
-        </w:rPr>
-        <w:t xml:space="preserve"> </w:t>
-      </w:r>
-      <w:r>
-        <w:t xml:space="preserve">한다. </w:t>
-      </w:r>
-      <w:proofErr w:type="spellStart"/>
-      <w:r>
-        <w:t>TightVNC</w:t>
-      </w:r>
-      <w:proofErr w:type="spellEnd"/>
-      <w:r>
-        <w:t xml:space="preserve">는 RFB 프로토콜을 따르는 표준 VNC 소프트웨어로서 구현되었다. </w:t>
-      </w:r>
-      <w:proofErr w:type="spellStart"/>
-      <w:r>
-        <w:t>TightVNC</w:t>
-      </w:r>
-      <w:proofErr w:type="spellEnd"/>
-      <w:r>
-        <w:t>는 그래픽 데이터를 제공</w:t>
+        <w:t>TightVNC는 원격 데스크톱 컨트롤을 위한 오픈소스 소프트웨어 패키지이다. TightVNC의 서버는 Unix 계열 OS와 Window OS를 모두 지원한다. 하지만 독자적인 자바 기반 클라이언트 어플리케이션을 사용하기 때문에 TightVNC를 사용하기 위해서 클라이언트는 TightVNC의 클라이언트 어플리케이션을 설치해야</w:t>
+      </w:r>
+      <w:r>
+        <w:rPr>
+          <w:rFonts w:hint="eastAsia"/>
+        </w:rPr>
+        <w:t xml:space="preserve"> </w:t>
+      </w:r>
+      <w:r>
+        <w:t>한다. TightVNC는 RFB 프로토콜을 따르는 표준 VNC 소프트웨어로서 구현되었다. TightVNC는 그래픽 데이터를 제공</w:t>
       </w:r>
       <w:r>
         <w:rPr>
@@ -1772,87 +1652,7 @@
         <w:t>할</w:t>
       </w:r>
       <w:r>
-        <w:t xml:space="preserve"> 때 JPEG와 </w:t>
-      </w:r>
-      <w:proofErr w:type="spellStart"/>
-      <w:r>
-        <w:t>zlib</w:t>
-      </w:r>
-      <w:proofErr w:type="spellEnd"/>
-      <w:r>
-        <w:t xml:space="preserve"> 압축 방식의 Tight Encoding이라는 독자적인 인코딩 방식을 사용해 낮은 Bandwidth를 제공하는 연결 상에서도 비교적 높은 성능을 제공한다. </w:t>
-      </w:r>
-      <w:proofErr w:type="spellStart"/>
-      <w:r>
-        <w:t>TightVNC</w:t>
-      </w:r>
-      <w:proofErr w:type="spellEnd"/>
-      <w:r>
-        <w:t xml:space="preserve">는 이러한 효율적인 인코딩 방식을 사용해 기존의 느린 VNC 연결의 단점을 보완하였기 때문에 </w:t>
-      </w:r>
-      <w:proofErr w:type="spellStart"/>
-      <w:r>
-        <w:t>TightVNC</w:t>
-      </w:r>
-      <w:proofErr w:type="spellEnd"/>
-      <w:r>
-        <w:t xml:space="preserve">를 사용하면 클라이언트는 비디오를 시청하거나 DirectX 기반의 그래픽 게임을 하는 등 원활하게 그래픽 중심의 어플리케이션을 사용할 수 있다. 하지만 </w:t>
-      </w:r>
-      <w:proofErr w:type="spellStart"/>
-      <w:r>
-        <w:t>TightVNC</w:t>
-      </w:r>
-      <w:proofErr w:type="spellEnd"/>
-      <w:r>
-        <w:t xml:space="preserve">의 클라이언트가 아닌 다른 클라이언트 소프트웨어를 사용할 경우, 대부분의 클라이언트가 Tight Encoding을 지원하지 않기 때문에 양 쪽의 소프트웨어에서 모두 Tight Encoding을 지원해야만 </w:t>
-      </w:r>
-      <w:proofErr w:type="spellStart"/>
-      <w:r>
-        <w:t>TightVNC</w:t>
-      </w:r>
-      <w:proofErr w:type="spellEnd"/>
-      <w:r>
-        <w:t xml:space="preserve">의 빠른 그래픽 데이터 변환의 장점을 활용할 수 있다. </w:t>
-      </w:r>
-      <w:proofErr w:type="spellStart"/>
-      <w:r>
-        <w:t>TightVNC</w:t>
-      </w:r>
-      <w:proofErr w:type="spellEnd"/>
-      <w:r>
-        <w:t xml:space="preserve">는 2001년부터 </w:t>
-      </w:r>
-      <w:proofErr w:type="spellStart"/>
-      <w:r>
-        <w:t>릴리즈되었기</w:t>
-      </w:r>
-      <w:proofErr w:type="spellEnd"/>
-      <w:r>
-        <w:t xml:space="preserve"> 때문에 </w:t>
-      </w:r>
-      <w:proofErr w:type="spellStart"/>
-      <w:r>
-        <w:t>RemoteVNC</w:t>
-      </w:r>
-      <w:proofErr w:type="spellEnd"/>
-      <w:r>
-        <w:t xml:space="preserve">, </w:t>
-      </w:r>
-      <w:proofErr w:type="spellStart"/>
-      <w:r>
-        <w:t>TurboVNC</w:t>
-      </w:r>
-      <w:proofErr w:type="spellEnd"/>
-      <w:r>
-        <w:t xml:space="preserve">, </w:t>
-      </w:r>
-      <w:proofErr w:type="spellStart"/>
-      <w:r>
-        <w:t>TigerVNC</w:t>
-      </w:r>
-      <w:proofErr w:type="spellEnd"/>
-      <w:r>
-        <w:t xml:space="preserve"> 등의 여러 VNC 소프트웨어의 기반이 되었다.</w:t>
+        <w:t xml:space="preserve"> 때 JPEG와 zlib 압축 방식의 Tight Encoding이라는 독자적인 인코딩 방식을 사용해 낮은 Bandwidth를 제공하는 연결 상에서도 비교적 높은 성능을 제공한다. TightVNC는 이러한 효율적인 인코딩 방식을 사용해 기존의 느린 VNC 연결의 단점을 보완하였기 때문에 TightVNC를 사용하면 클라이언트는 비디오를 시청하거나 DirectX 기반의 그래픽 게임을 하는 등 원활하게 그래픽 중심의 어플리케이션을 사용할 수 있다. 하지만 TightVNC의 클라이언트가 아닌 다른 클라이언트 소프트웨어를 사용할 경우, 대부분의 클라이언트가 Tight Encoding을 지원하지 않기 때문에 양 쪽의 소프트웨어에서 모두 Tight Encoding을 지원해야만 TightVNC의 빠른 그래픽 데이터 변환의 장점을 활용할 수 있다. TightVNC는 2001년부터 릴리즈되었기 때문에 RemoteVNC, TurboVNC, TigerVNC 등의 여러 VNC 소프트웨어의 기반이 되었다.</w:t>
       </w:r>
     </w:p>
     <w:p>
@@ -1879,7 +1679,6 @@
           <w:szCs w:val="28"/>
         </w:rPr>
       </w:pPr>
-      <w:proofErr w:type="spellStart"/>
       <w:r>
         <w:rPr>
           <w:rFonts w:hint="eastAsia"/>
@@ -1899,7 +1698,6 @@
         </w:rPr>
         <w:t>igerVNC</w:t>
       </w:r>
-      <w:proofErr w:type="spellEnd"/>
     </w:p>
     <w:p>
       <w:pPr>
@@ -1968,7 +1766,6 @@
           <w:rFonts w:hint="eastAsia"/>
         </w:rPr>
       </w:pPr>
-      <w:proofErr w:type="spellStart"/>
       <w:r>
         <w:rPr>
           <w:rFonts w:hint="eastAsia"/>
@@ -1978,7 +1775,6 @@
       <w:r>
         <w:t>igerVNC</w:t>
       </w:r>
-      <w:proofErr w:type="spellEnd"/>
       <w:r>
         <w:rPr>
           <w:rFonts w:hint="eastAsia"/>
@@ -2048,11 +1844,9 @@
       <w:r>
         <w:t xml:space="preserve"> </w:t>
       </w:r>
-      <w:proofErr w:type="spellStart"/>
       <w:r>
         <w:t>TigerVNC</w:t>
       </w:r>
-      <w:proofErr w:type="spellEnd"/>
       <w:r>
         <w:rPr>
           <w:rFonts w:hint="eastAsia"/>
@@ -2065,11 +1859,9 @@
         </w:rPr>
         <w:t xml:space="preserve"> </w:t>
       </w:r>
-      <w:proofErr w:type="spellStart"/>
       <w:r>
         <w:t>TightVNC</w:t>
       </w:r>
-      <w:proofErr w:type="spellEnd"/>
       <w:r>
         <w:rPr>
           <w:rFonts w:hint="eastAsia"/>
@@ -2133,45 +1925,36 @@
       <w:r>
         <w:t xml:space="preserve"> </w:t>
       </w:r>
-      <w:proofErr w:type="spellStart"/>
       <w:r>
         <w:t>TigerVNC</w:t>
       </w:r>
-      <w:proofErr w:type="spellEnd"/>
       <w:r>
         <w:rPr>
           <w:rFonts w:hint="eastAsia"/>
         </w:rPr>
         <w:t xml:space="preserve">는 </w:t>
       </w:r>
-      <w:proofErr w:type="spellStart"/>
+      <w:r>
+        <w:t xml:space="preserve">TightVNC </w:t>
+      </w:r>
+      <w:r>
+        <w:rPr>
+          <w:rFonts w:hint="eastAsia"/>
+        </w:rPr>
+        <w:t>기반으로 개발되</w:t>
+      </w:r>
+      <w:r>
+        <w:rPr>
+          <w:rFonts w:hint="eastAsia"/>
+        </w:rPr>
+        <w:t>었으며,</w:t>
+      </w:r>
+      <w:r>
+        <w:t xml:space="preserve"> </w:t>
+      </w:r>
       <w:r>
         <w:t>TightVNC</w:t>
       </w:r>
-      <w:proofErr w:type="spellEnd"/>
-      <w:r>
-        <w:t xml:space="preserve"> </w:t>
-      </w:r>
-      <w:r>
-        <w:rPr>
-          <w:rFonts w:hint="eastAsia"/>
-        </w:rPr>
-        <w:t>기반으로 개발되</w:t>
-      </w:r>
-      <w:r>
-        <w:rPr>
-          <w:rFonts w:hint="eastAsia"/>
-        </w:rPr>
-        <w:t>었으며,</w:t>
-      </w:r>
-      <w:r>
-        <w:t xml:space="preserve"> </w:t>
-      </w:r>
-      <w:proofErr w:type="spellStart"/>
-      <w:r>
-        <w:t>TightVNC</w:t>
-      </w:r>
-      <w:proofErr w:type="spellEnd"/>
       <w:r>
         <w:rPr>
           <w:rFonts w:hint="eastAsia"/>
@@ -2214,24 +1997,17 @@
         </w:rPr>
         <w:t xml:space="preserve">대표적으로 </w:t>
       </w:r>
-      <w:proofErr w:type="spellStart"/>
       <w:r>
         <w:t>TigerVNC</w:t>
       </w:r>
-      <w:proofErr w:type="spellEnd"/>
       <w:r>
         <w:rPr>
           <w:rFonts w:hint="eastAsia"/>
         </w:rPr>
         <w:t xml:space="preserve">는 </w:t>
       </w:r>
-      <w:proofErr w:type="spellStart"/>
-      <w:r>
-        <w:t>libjpeg</w:t>
-      </w:r>
-      <w:proofErr w:type="spellEnd"/>
-      <w:r>
-        <w:t xml:space="preserve">-turbo JPEG </w:t>
+      <w:r>
+        <w:t xml:space="preserve">libjpeg-turbo JPEG </w:t>
       </w:r>
       <w:r>
         <w:rPr>
@@ -2257,79 +2033,72 @@
         </w:rPr>
         <w:t xml:space="preserve">현재 </w:t>
       </w:r>
-      <w:proofErr w:type="spellStart"/>
+      <w:r>
+        <w:t xml:space="preserve">TigerVNC </w:t>
+      </w:r>
+      <w:r>
+        <w:rPr>
+          <w:rFonts w:hint="eastAsia"/>
+        </w:rPr>
+        <w:t xml:space="preserve">서버는 </w:t>
+      </w:r>
+      <w:r>
+        <w:t>Window OS</w:t>
+      </w:r>
+      <w:r>
+        <w:rPr>
+          <w:rFonts w:hint="eastAsia"/>
+        </w:rPr>
+        <w:t xml:space="preserve">와 </w:t>
+      </w:r>
+      <w:r>
+        <w:t>Unix/Linux OS</w:t>
+      </w:r>
+      <w:r>
+        <w:rPr>
+          <w:rFonts w:hint="eastAsia"/>
+        </w:rPr>
+        <w:t>를</w:t>
+      </w:r>
+      <w:r>
+        <w:rPr>
+          <w:rFonts w:hint="eastAsia"/>
+        </w:rPr>
+        <w:t xml:space="preserve"> </w:t>
+      </w:r>
+      <w:r>
+        <w:rPr>
+          <w:rFonts w:hint="eastAsia"/>
+        </w:rPr>
+        <w:t>지원한다.</w:t>
+      </w:r>
+      <w:r>
+        <w:t xml:space="preserve"> </w:t>
+      </w:r>
+      <w:r>
+        <w:rPr>
+          <w:rFonts w:hint="eastAsia"/>
+        </w:rPr>
+        <w:t>L</w:t>
+      </w:r>
+      <w:r>
+        <w:t>inux OS</w:t>
+      </w:r>
+      <w:r>
+        <w:rPr>
+          <w:rFonts w:hint="eastAsia"/>
+        </w:rPr>
+        <w:t>를</w:t>
+      </w:r>
+      <w:r>
+        <w:rPr>
+          <w:rFonts w:hint="eastAsia"/>
+        </w:rPr>
+        <w:t xml:space="preserve"> 위한 </w:t>
+      </w:r>
       <w:r>
         <w:t>TigerVNC</w:t>
       </w:r>
-      <w:proofErr w:type="spellEnd"/>
-      <w:r>
-        <w:t xml:space="preserve"> </w:t>
-      </w:r>
-      <w:r>
-        <w:rPr>
-          <w:rFonts w:hint="eastAsia"/>
-        </w:rPr>
-        <w:t xml:space="preserve">서버는 </w:t>
-      </w:r>
-      <w:r>
-        <w:t>Window OS</w:t>
-      </w:r>
-      <w:r>
-        <w:rPr>
-          <w:rFonts w:hint="eastAsia"/>
-        </w:rPr>
-        <w:t xml:space="preserve">와 </w:t>
-      </w:r>
-      <w:r>
-        <w:t>Unix/Linux OS</w:t>
-      </w:r>
-      <w:r>
-        <w:rPr>
-          <w:rFonts w:hint="eastAsia"/>
-        </w:rPr>
-        <w:t>를</w:t>
-      </w:r>
-      <w:r>
-        <w:rPr>
-          <w:rFonts w:hint="eastAsia"/>
-        </w:rPr>
-        <w:t xml:space="preserve"> </w:t>
-      </w:r>
-      <w:r>
-        <w:rPr>
-          <w:rFonts w:hint="eastAsia"/>
-        </w:rPr>
-        <w:t>지원한다.</w:t>
-      </w:r>
-      <w:r>
-        <w:t xml:space="preserve"> </w:t>
-      </w:r>
-      <w:r>
-        <w:rPr>
-          <w:rFonts w:hint="eastAsia"/>
-        </w:rPr>
-        <w:t>L</w:t>
-      </w:r>
-      <w:r>
-        <w:t>inux OS</w:t>
-      </w:r>
-      <w:r>
-        <w:rPr>
-          <w:rFonts w:hint="eastAsia"/>
-        </w:rPr>
-        <w:t>를</w:t>
-      </w:r>
-      <w:r>
-        <w:rPr>
-          <w:rFonts w:hint="eastAsia"/>
-        </w:rPr>
-        <w:t xml:space="preserve"> 위한 </w:t>
-      </w:r>
-      <w:proofErr w:type="spellStart"/>
-      <w:r>
-        <w:t>TigerVNC</w:t>
-      </w:r>
-      <w:proofErr w:type="spellEnd"/>
       <w:r>
         <w:rPr>
           <w:rFonts w:hint="eastAsia"/>
@@ -2366,11 +2135,9 @@
         </w:rPr>
         <w:t xml:space="preserve">먼저 </w:t>
       </w:r>
-      <w:proofErr w:type="spellStart"/>
       <w:r>
         <w:t>vncviewer</w:t>
       </w:r>
-      <w:proofErr w:type="spellEnd"/>
       <w:r>
         <w:rPr>
           <w:rFonts w:hint="eastAsia"/>
@@ -2380,14 +2147,12 @@
       <w:r>
         <w:t xml:space="preserve"> </w:t>
       </w:r>
-      <w:proofErr w:type="spellStart"/>
       <w:r>
         <w:t>Tight</w:t>
       </w:r>
       <w:r>
         <w:t>VNC</w:t>
       </w:r>
-      <w:proofErr w:type="spellEnd"/>
       <w:r>
         <w:rPr>
           <w:rFonts w:hint="eastAsia"/>
@@ -2415,7 +2180,6 @@
         </w:rPr>
         <w:t xml:space="preserve">어떠한 플랫폼에서도 </w:t>
       </w:r>
-      <w:proofErr w:type="spellStart"/>
       <w:r>
         <w:rPr>
           <w:rFonts w:hint="eastAsia"/>
@@ -2425,7 +2189,6 @@
       <w:r>
         <w:t>igerVNC</w:t>
       </w:r>
-      <w:proofErr w:type="spellEnd"/>
       <w:r>
         <w:rPr>
           <w:rFonts w:hint="eastAsia"/>
@@ -2448,13 +2211,8 @@
         <w:t>통신을 할 수 있게 한다.</w:t>
       </w:r>
       <w:r>
-        <w:t xml:space="preserve"> </w:t>
-      </w:r>
-      <w:proofErr w:type="spellStart"/>
-      <w:r>
-        <w:t>TigerVNC</w:t>
-      </w:r>
-      <w:proofErr w:type="spellEnd"/>
+        <w:t xml:space="preserve"> TigerVNC</w:t>
+      </w:r>
       <w:r>
         <w:rPr>
           <w:rFonts w:hint="eastAsia"/>
@@ -2474,7 +2232,6 @@
       <w:r>
         <w:t xml:space="preserve"> </w:t>
       </w:r>
-      <w:proofErr w:type="spellStart"/>
       <w:r>
         <w:rPr>
           <w:rFonts w:hint="eastAsia"/>
@@ -2484,7 +2241,6 @@
       <w:r>
         <w:t>vnc</w:t>
       </w:r>
-      <w:proofErr w:type="spellEnd"/>
       <w:r>
         <w:rPr>
           <w:rFonts w:hint="eastAsia"/>
@@ -2500,11 +2256,9 @@
         </w:rPr>
         <w:t xml:space="preserve">를 위한 </w:t>
       </w:r>
-      <w:proofErr w:type="spellStart"/>
       <w:r>
         <w:t>TigerVNC</w:t>
       </w:r>
-      <w:proofErr w:type="spellEnd"/>
       <w:r>
         <w:rPr>
           <w:rFonts w:hint="eastAsia"/>
@@ -2514,11 +2268,9 @@
       <w:r>
         <w:t xml:space="preserve"> </w:t>
       </w:r>
-      <w:proofErr w:type="spellStart"/>
       <w:r>
         <w:t>Xvnc</w:t>
       </w:r>
-      <w:proofErr w:type="spellEnd"/>
       <w:r>
         <w:rPr>
           <w:rFonts w:hint="eastAsia"/>
@@ -2558,22 +2310,18 @@
       <w:r>
         <w:t xml:space="preserve"> </w:t>
       </w:r>
-      <w:proofErr w:type="spellStart"/>
       <w:r>
         <w:t>vncserver</w:t>
       </w:r>
-      <w:proofErr w:type="spellEnd"/>
       <w:r>
         <w:rPr>
           <w:rFonts w:hint="eastAsia"/>
         </w:rPr>
         <w:t xml:space="preserve">는 </w:t>
       </w:r>
-      <w:proofErr w:type="spellStart"/>
       <w:r>
         <w:t>Xvnc</w:t>
       </w:r>
-      <w:proofErr w:type="spellEnd"/>
       <w:r>
         <w:rPr>
           <w:rFonts w:hint="eastAsia"/>
@@ -2595,11 +2343,9 @@
       <w:r>
         <w:t xml:space="preserve"> </w:t>
       </w:r>
-      <w:proofErr w:type="spellStart"/>
       <w:r>
         <w:t>vncpasswd</w:t>
       </w:r>
-      <w:proofErr w:type="spellEnd"/>
       <w:r>
         <w:rPr>
           <w:rFonts w:hint="eastAsia"/>
@@ -2666,7 +2412,6 @@
         </w:rPr>
         <w:t xml:space="preserve">권한 설정을 감지했을 때 </w:t>
       </w:r>
-      <w:proofErr w:type="spellStart"/>
       <w:r>
         <w:t>vncserv</w:t>
       </w:r>
@@ -2679,18 +2424,15 @@
       <w:r>
         <w:t>r</w:t>
       </w:r>
-      <w:proofErr w:type="spellEnd"/>
       <w:r>
         <w:rPr>
           <w:rFonts w:hint="eastAsia"/>
         </w:rPr>
         <w:t xml:space="preserve">는 자동적으로 </w:t>
       </w:r>
-      <w:proofErr w:type="spellStart"/>
       <w:r>
         <w:t>vncpasswd</w:t>
       </w:r>
-      <w:proofErr w:type="spellEnd"/>
       <w:r>
         <w:rPr>
           <w:rFonts w:hint="eastAsia"/>
@@ -2700,22 +2442,18 @@
       <w:r>
         <w:t xml:space="preserve"> </w:t>
       </w:r>
-      <w:proofErr w:type="spellStart"/>
       <w:r>
         <w:t>vncconfig</w:t>
       </w:r>
-      <w:proofErr w:type="spellEnd"/>
       <w:r>
         <w:rPr>
           <w:rFonts w:hint="eastAsia"/>
         </w:rPr>
         <w:t xml:space="preserve">는 </w:t>
       </w:r>
-      <w:proofErr w:type="spellStart"/>
       <w:r>
         <w:t>Xvnc</w:t>
       </w:r>
-      <w:proofErr w:type="spellEnd"/>
       <w:r>
         <w:rPr>
           <w:rFonts w:hint="eastAsia"/>
@@ -2748,7 +2486,6 @@
           <w:szCs w:val="32"/>
         </w:rPr>
       </w:pPr>
-      <w:proofErr w:type="spellStart"/>
       <w:r>
         <w:rPr>
           <w:rFonts w:hint="eastAsia"/>
@@ -2768,7 +2505,6 @@
         </w:rPr>
         <w:t>ealVNC</w:t>
       </w:r>
-      <w:proofErr w:type="spellEnd"/>
     </w:p>
     <w:p>
       <w:pPr>
@@ -2835,7 +2571,6 @@
           <w:rFonts w:hint="eastAsia"/>
         </w:rPr>
       </w:pPr>
-      <w:proofErr w:type="spellStart"/>
       <w:r>
         <w:rPr>
           <w:rFonts w:hint="eastAsia"/>
@@ -2845,7 +2580,6 @@
       <w:r>
         <w:t>ealVNC</w:t>
       </w:r>
-      <w:proofErr w:type="spellEnd"/>
       <w:r>
         <w:rPr>
           <w:rFonts w:hint="eastAsia"/>
@@ -2880,45 +2614,247 @@
         <w:t>기반 원격 데스크톱 소프트웨어이다.</w:t>
       </w:r>
       <w:r>
-        <w:t xml:space="preserve"> </w:t>
-      </w:r>
-      <w:proofErr w:type="spellStart"/>
+        <w:t xml:space="preserve"> RealVNC</w:t>
+      </w:r>
+      <w:r>
+        <w:rPr>
+          <w:rFonts w:hint="eastAsia"/>
+        </w:rPr>
+        <w:t xml:space="preserve">는 버전 </w:t>
+      </w:r>
+      <w:r>
+        <w:t xml:space="preserve">4.1.3 </w:t>
+      </w:r>
+      <w:r>
+        <w:rPr>
+          <w:rFonts w:hint="eastAsia"/>
+        </w:rPr>
+        <w:t>이하의 버전은 오픈소스로서 제공을 하지만</w:t>
+      </w:r>
+      <w:r>
+        <w:t xml:space="preserve"> </w:t>
+      </w:r>
+      <w:r>
+        <w:rPr>
+          <w:rFonts w:hint="eastAsia"/>
+        </w:rPr>
+        <w:t>그 이후의 버전부터는 유료 서비스를 제공한다.</w:t>
+      </w:r>
+      <w:r>
+        <w:t xml:space="preserve"> </w:t>
+      </w:r>
+      <w:r>
+        <w:rPr>
+          <w:rFonts w:hint="eastAsia"/>
+        </w:rPr>
+        <w:t xml:space="preserve">가장 큰 특징으로는 다른 </w:t>
+      </w:r>
+      <w:r>
+        <w:t xml:space="preserve">VNC </w:t>
+      </w:r>
+      <w:r>
+        <w:rPr>
+          <w:rFonts w:hint="eastAsia"/>
+        </w:rPr>
+        <w:t xml:space="preserve">프로그램과는 다르게 </w:t>
+      </w:r>
+      <w:r>
+        <w:t xml:space="preserve">5.2.0 </w:t>
+      </w:r>
+      <w:r>
+        <w:rPr>
+          <w:rFonts w:hint="eastAsia"/>
+        </w:rPr>
+        <w:t xml:space="preserve">이후의 버전부터 </w:t>
+      </w:r>
+      <w:r>
+        <w:t xml:space="preserve">Weston Wayland </w:t>
+      </w:r>
+      <w:r>
+        <w:rPr>
+          <w:rFonts w:hint="eastAsia"/>
+        </w:rPr>
+        <w:t>컴포지터를 지원한다는 점이다.</w:t>
+      </w:r>
+      <w:r>
+        <w:t xml:space="preserve"> </w:t>
+      </w:r>
+      <w:r>
+        <w:rPr>
+          <w:rFonts w:hint="eastAsia"/>
+        </w:rPr>
+        <w:t xml:space="preserve">또한 </w:t>
+      </w:r>
       <w:r>
         <w:t>RealVNC</w:t>
       </w:r>
-      <w:proofErr w:type="spellEnd"/>
-      <w:r>
-        <w:rPr>
-          <w:rFonts w:hint="eastAsia"/>
-        </w:rPr>
-        <w:t xml:space="preserve">는 버전 </w:t>
-      </w:r>
-      <w:r>
-        <w:t xml:space="preserve">4.1.3 </w:t>
-      </w:r>
-      <w:r>
-        <w:rPr>
-          <w:rFonts w:hint="eastAsia"/>
-        </w:rPr>
-        <w:t>이하의 버전은 오픈소스로서 제공을 하지만</w:t>
-      </w:r>
-      <w:r>
-        <w:t xml:space="preserve"> </w:t>
-      </w:r>
-      <w:r>
-        <w:rPr>
-          <w:rFonts w:hint="eastAsia"/>
-        </w:rPr>
-        <w:t>그 이후의 버전부터는 유료 서비스를 제공한다.</w:t>
-      </w:r>
-      <w:r>
-        <w:t xml:space="preserve"> </w:t>
-      </w:r>
-      <w:r>
-        <w:rPr>
-          <w:rFonts w:hint="eastAsia"/>
-        </w:rPr>
-        <w:t xml:space="preserve">가장 큰 특징으로는 다른 </w:t>
+      <w:r>
+        <w:t xml:space="preserve"> </w:t>
+      </w:r>
+      <w:r>
+        <w:rPr>
+          <w:rFonts w:hint="eastAsia"/>
+        </w:rPr>
+        <w:t>클라이언트</w:t>
+      </w:r>
+      <w:r>
+        <w:rPr>
+          <w:rFonts w:hint="eastAsia"/>
+        </w:rPr>
+        <w:t xml:space="preserve">는 </w:t>
+      </w:r>
+      <w:r>
+        <w:rPr>
+          <w:rFonts w:hint="eastAsia"/>
+        </w:rPr>
+        <w:t>플랫폼에 독립적인 자바 플랫폼 상에서 동작하며 A</w:t>
+      </w:r>
+      <w:r>
+        <w:t xml:space="preserve">pple iPhone, iPod touch, iPad, Google Android </w:t>
+      </w:r>
+      <w:r>
+        <w:rPr>
+          <w:rFonts w:hint="eastAsia"/>
+        </w:rPr>
+        <w:t>디바이스 상에서도 동작할 수 있다.</w:t>
+      </w:r>
+      <w:r>
+        <w:t xml:space="preserve"> </w:t>
+      </w:r>
+      <w:r>
+        <w:t>RealVNC</w:t>
+      </w:r>
+      <w:r>
+        <w:rPr>
+          <w:rFonts w:hint="eastAsia"/>
+        </w:rPr>
+        <w:t>는</w:t>
+      </w:r>
+      <w:r>
+        <w:rPr>
+          <w:rFonts w:hint="eastAsia"/>
+        </w:rPr>
+        <w:t xml:space="preserve"> 상업적인 용도에 따라</w:t>
+      </w:r>
+      <w:r>
+        <w:rPr>
+          <w:rFonts w:hint="eastAsia"/>
+        </w:rPr>
+        <w:t xml:space="preserve"> </w:t>
+      </w:r>
+      <w:r>
+        <w:t xml:space="preserve">Home, Professional, Enterprise </w:t>
+      </w:r>
+      <w:r>
+        <w:rPr>
+          <w:rFonts w:hint="eastAsia"/>
+        </w:rPr>
+        <w:t xml:space="preserve">세 가지 형태로 </w:t>
+      </w:r>
+      <w:r>
+        <w:rPr>
+          <w:rFonts w:hint="eastAsia"/>
+        </w:rPr>
+        <w:t>서비스를 제공한다.</w:t>
+      </w:r>
+      <w:r>
+        <w:t xml:space="preserve"> </w:t>
+      </w:r>
+      <w:r>
+        <w:rPr>
+          <w:rFonts w:hint="eastAsia"/>
+        </w:rPr>
+        <w:t xml:space="preserve">서비스의 형태에 따라 </w:t>
+      </w:r>
+      <w:r>
+        <w:t xml:space="preserve">HTTP </w:t>
+      </w:r>
+      <w:r>
+        <w:rPr>
+          <w:rFonts w:hint="eastAsia"/>
+        </w:rPr>
+        <w:t>프록시 지원,</w:t>
+      </w:r>
+      <w:r>
+        <w:t xml:space="preserve"> </w:t>
+      </w:r>
+      <w:r>
+        <w:rPr>
+          <w:rFonts w:hint="eastAsia"/>
+        </w:rPr>
+        <w:t>클라우드 연결 옵션,</w:t>
+      </w:r>
+      <w:r>
+        <w:t xml:space="preserve"> </w:t>
+      </w:r>
+      <w:r>
+        <w:rPr>
+          <w:rFonts w:hint="eastAsia"/>
+        </w:rPr>
+        <w:t>채팅 기능,</w:t>
+      </w:r>
+      <w:r>
+        <w:t xml:space="preserve"> </w:t>
+      </w:r>
+      <w:r>
+        <w:rPr>
+          <w:rFonts w:hint="eastAsia"/>
+        </w:rPr>
+        <w:t>주소록,</w:t>
+      </w:r>
+      <w:r>
+        <w:t xml:space="preserve"> </w:t>
+      </w:r>
+      <w:r>
+        <w:rPr>
+          <w:rFonts w:hint="eastAsia"/>
+        </w:rPr>
+        <w:t>원격 프린팅,</w:t>
+      </w:r>
+      <w:r>
+        <w:t xml:space="preserve"> </w:t>
+      </w:r>
+      <w:r>
+        <w:rPr>
+          <w:rFonts w:hint="eastAsia"/>
+        </w:rPr>
+        <w:t>연결 알림 등의 기능이 달라진다.</w:t>
+      </w:r>
+      <w:r>
+        <w:t xml:space="preserve"> </w:t>
+      </w:r>
+      <w:r>
+        <w:t>RealVNC</w:t>
+      </w:r>
+      <w:r>
+        <w:rPr>
+          <w:rFonts w:hint="eastAsia"/>
+        </w:rPr>
+        <w:t>의 서버와 클라이언트는</w:t>
+      </w:r>
+      <w:r>
+        <w:rPr>
+          <w:rFonts w:hint="eastAsia"/>
+        </w:rPr>
+        <w:t xml:space="preserve"> </w:t>
+      </w:r>
+      <w:r>
+        <w:t xml:space="preserve">TCP </w:t>
+      </w:r>
+      <w:r>
+        <w:rPr>
+          <w:rFonts w:hint="eastAsia"/>
+        </w:rPr>
+        <w:t xml:space="preserve">통신을 통해 </w:t>
+      </w:r>
+      <w:r>
+        <w:t xml:space="preserve">RFB </w:t>
+      </w:r>
+      <w:r>
+        <w:rPr>
+          <w:rFonts w:hint="eastAsia"/>
+        </w:rPr>
+        <w:t xml:space="preserve">프로토콜을 사용하는 표준 </w:t>
       </w:r>
       <w:r>
         <w:t xml:space="preserve">VNC </w:t>
@@ -2927,227 +2863,6 @@
         <w:rPr>
           <w:rFonts w:hint="eastAsia"/>
         </w:rPr>
-        <w:t xml:space="preserve">프로그램과는 다르게 </w:t>
-      </w:r>
-      <w:r>
-        <w:t xml:space="preserve">5.2.0 </w:t>
-      </w:r>
-      <w:r>
-        <w:rPr>
-          <w:rFonts w:hint="eastAsia"/>
-        </w:rPr>
-        <w:t xml:space="preserve">이후의 버전부터 </w:t>
-      </w:r>
-      <w:r>
-        <w:t xml:space="preserve">Weston Wayland </w:t>
-      </w:r>
-      <w:proofErr w:type="spellStart"/>
-      <w:r>
-        <w:rPr>
-          <w:rFonts w:hint="eastAsia"/>
-        </w:rPr>
-        <w:t>컴포지터를</w:t>
-      </w:r>
-      <w:proofErr w:type="spellEnd"/>
-      <w:r>
-        <w:rPr>
-          <w:rFonts w:hint="eastAsia"/>
-        </w:rPr>
-        <w:t xml:space="preserve"> 지원한다는 점이다.</w:t>
-      </w:r>
-      <w:r>
-        <w:t xml:space="preserve"> </w:t>
-      </w:r>
-      <w:r>
-        <w:rPr>
-          <w:rFonts w:hint="eastAsia"/>
-        </w:rPr>
-        <w:t xml:space="preserve">또한 </w:t>
-      </w:r>
-      <w:proofErr w:type="spellStart"/>
-      <w:r>
-        <w:t>RealVNC</w:t>
-      </w:r>
-      <w:proofErr w:type="spellEnd"/>
-      <w:r>
-        <w:t xml:space="preserve"> </w:t>
-      </w:r>
-      <w:r>
-        <w:rPr>
-          <w:rFonts w:hint="eastAsia"/>
-        </w:rPr>
-        <w:t>클라이언트</w:t>
-      </w:r>
-      <w:r>
-        <w:rPr>
-          <w:rFonts w:hint="eastAsia"/>
-        </w:rPr>
-        <w:t xml:space="preserve">는 </w:t>
-      </w:r>
-      <w:r>
-        <w:rPr>
-          <w:rFonts w:hint="eastAsia"/>
-        </w:rPr>
-        <w:t>플랫폼에 독립적인 자바 플랫폼 상에서 동작하며 A</w:t>
-      </w:r>
-      <w:r>
-        <w:t xml:space="preserve">pple iPhone, iPod touch, iPad, Google Android </w:t>
-      </w:r>
-      <w:r>
-        <w:rPr>
-          <w:rFonts w:hint="eastAsia"/>
-        </w:rPr>
-        <w:t>디바이스 상에서도 동작할 수 있다.</w:t>
-      </w:r>
-      <w:r>
-        <w:t xml:space="preserve"> </w:t>
-      </w:r>
-      <w:proofErr w:type="spellStart"/>
-      <w:r>
-        <w:t>RealVNC</w:t>
-      </w:r>
-      <w:proofErr w:type="spellEnd"/>
-      <w:r>
-        <w:rPr>
-          <w:rFonts w:hint="eastAsia"/>
-        </w:rPr>
-        <w:t>는</w:t>
-      </w:r>
-      <w:r>
-        <w:rPr>
-          <w:rFonts w:hint="eastAsia"/>
-        </w:rPr>
-        <w:t xml:space="preserve"> 상업적인 용도에 따라</w:t>
-      </w:r>
-      <w:r>
-        <w:rPr>
-          <w:rFonts w:hint="eastAsia"/>
-        </w:rPr>
-        <w:t xml:space="preserve"> </w:t>
-      </w:r>
-      <w:r>
-        <w:t xml:space="preserve">Home, Professional, Enterprise </w:t>
-      </w:r>
-      <w:r>
-        <w:rPr>
-          <w:rFonts w:hint="eastAsia"/>
-        </w:rPr>
-        <w:t xml:space="preserve">세 가지 형태로 </w:t>
-      </w:r>
-      <w:r>
-        <w:rPr>
-          <w:rFonts w:hint="eastAsia"/>
-        </w:rPr>
-        <w:t>서비스를 제공한다.</w:t>
-      </w:r>
-      <w:r>
-        <w:t xml:space="preserve"> </w:t>
-      </w:r>
-      <w:r>
-        <w:rPr>
-          <w:rFonts w:hint="eastAsia"/>
-        </w:rPr>
-        <w:t xml:space="preserve">서비스의 형태에 따라 </w:t>
-      </w:r>
-      <w:r>
-        <w:t xml:space="preserve">HTTP </w:t>
-      </w:r>
-      <w:r>
-        <w:rPr>
-          <w:rFonts w:hint="eastAsia"/>
-        </w:rPr>
-        <w:t>프록시 지원,</w:t>
-      </w:r>
-      <w:r>
-        <w:t xml:space="preserve"> </w:t>
-      </w:r>
-      <w:r>
-        <w:rPr>
-          <w:rFonts w:hint="eastAsia"/>
-        </w:rPr>
-        <w:t>클라우드 연결 옵션,</w:t>
-      </w:r>
-      <w:r>
-        <w:t xml:space="preserve"> </w:t>
-      </w:r>
-      <w:r>
-        <w:rPr>
-          <w:rFonts w:hint="eastAsia"/>
-        </w:rPr>
-        <w:t>채팅 기능,</w:t>
-      </w:r>
-      <w:r>
-        <w:t xml:space="preserve"> </w:t>
-      </w:r>
-      <w:r>
-        <w:rPr>
-          <w:rFonts w:hint="eastAsia"/>
-        </w:rPr>
-        <w:t>주소록,</w:t>
-      </w:r>
-      <w:r>
-        <w:t xml:space="preserve"> </w:t>
-      </w:r>
-      <w:r>
-        <w:rPr>
-          <w:rFonts w:hint="eastAsia"/>
-        </w:rPr>
-        <w:t>원격 프린팅,</w:t>
-      </w:r>
-      <w:r>
-        <w:t xml:space="preserve"> </w:t>
-      </w:r>
-      <w:r>
-        <w:rPr>
-          <w:rFonts w:hint="eastAsia"/>
-        </w:rPr>
-        <w:t>연결 알림 등의 기능이 달라진다.</w:t>
-      </w:r>
-      <w:r>
-        <w:t xml:space="preserve"> </w:t>
-      </w:r>
-      <w:proofErr w:type="spellStart"/>
-      <w:r>
-        <w:t>RealVNC</w:t>
-      </w:r>
-      <w:proofErr w:type="spellEnd"/>
-      <w:r>
-        <w:rPr>
-          <w:rFonts w:hint="eastAsia"/>
-        </w:rPr>
-        <w:t>의 서버와 클라이언트는</w:t>
-      </w:r>
-      <w:r>
-        <w:rPr>
-          <w:rFonts w:hint="eastAsia"/>
-        </w:rPr>
-        <w:t xml:space="preserve"> </w:t>
-      </w:r>
-      <w:r>
-        <w:t xml:space="preserve">TCP </w:t>
-      </w:r>
-      <w:r>
-        <w:rPr>
-          <w:rFonts w:hint="eastAsia"/>
-        </w:rPr>
-        <w:t xml:space="preserve">통신을 통해 </w:t>
-      </w:r>
-      <w:r>
-        <w:t xml:space="preserve">RFB </w:t>
-      </w:r>
-      <w:r>
-        <w:rPr>
-          <w:rFonts w:hint="eastAsia"/>
-        </w:rPr>
-        <w:t xml:space="preserve">프로토콜을 사용하는 표준 </w:t>
-      </w:r>
-      <w:r>
-        <w:t xml:space="preserve">VNC </w:t>
-      </w:r>
-      <w:r>
-        <w:rPr>
-          <w:rFonts w:hint="eastAsia"/>
-        </w:rPr>
         <w:t xml:space="preserve">원격 연결을 </w:t>
       </w:r>
       <w:r>
@@ -3159,13 +2874,8 @@
       <w:r>
         <w:t xml:space="preserve"> </w:t>
       </w:r>
-      <w:proofErr w:type="spellStart"/>
-      <w:r>
-        <w:t>RealVNC</w:t>
-      </w:r>
-      <w:proofErr w:type="spellEnd"/>
-      <w:r>
-        <w:t xml:space="preserve"> </w:t>
+      <w:r>
+        <w:t xml:space="preserve">RealVNC </w:t>
       </w:r>
       <w:r>
         <w:rPr>
@@ -3185,11 +2895,9 @@
         </w:rPr>
         <w:t xml:space="preserve"> </w:t>
       </w:r>
-      <w:proofErr w:type="spellStart"/>
       <w:r>
         <w:t>vncviewer</w:t>
       </w:r>
-      <w:proofErr w:type="spellEnd"/>
       <w:r>
         <w:t xml:space="preserve"> </w:t>
       </w:r>
@@ -3901,15 +3609,7 @@
         <w:rPr>
           <w:rFonts w:hint="eastAsia"/>
         </w:rPr>
-        <w:t xml:space="preserve"> 동작의 상세 설명이</w:t>
-      </w:r>
-      <w:bookmarkStart w:id="0" w:name="_GoBack"/>
-      <w:bookmarkEnd w:id="0"/>
-      <w:r>
-        <w:rPr>
-          <w:rFonts w:hint="eastAsia"/>
-        </w:rPr>
-        <w:t>다.</w:t>
+        <w:t xml:space="preserve"> 동작의 상세 설명이다.</w:t>
       </w:r>
       <w:r>
         <w:t xml:space="preserve"> </w:t>
@@ -3926,19 +3626,11 @@
       <w:r>
         <w:t xml:space="preserve">Guacamole </w:t>
       </w:r>
-      <w:proofErr w:type="spellStart"/>
-      <w:r>
-        <w:rPr>
-          <w:rFonts w:hint="eastAsia"/>
-        </w:rPr>
-        <w:t>톰캣</w:t>
-      </w:r>
-      <w:proofErr w:type="spellEnd"/>
-      <w:r>
-        <w:rPr>
-          <w:rFonts w:hint="eastAsia"/>
-        </w:rPr>
-        <w:t xml:space="preserve"> 서버</w:t>
+      <w:r>
+        <w:rPr>
+          <w:rFonts w:hint="eastAsia"/>
+        </w:rPr>
+        <w:t>톰캣 서버</w:t>
       </w:r>
       <w:r>
         <w:rPr>
@@ -3946,31 +3638,299 @@
         </w:rPr>
         <w:t xml:space="preserve">와 </w:t>
       </w:r>
-      <w:proofErr w:type="spellStart"/>
+      <w:r>
+        <w:t xml:space="preserve">guacd </w:t>
+      </w:r>
+      <w:r>
+        <w:rPr>
+          <w:rFonts w:hint="eastAsia"/>
+        </w:rPr>
+        <w:t>데몬 프로세스</w:t>
+      </w:r>
+      <w:r>
+        <w:rPr>
+          <w:rFonts w:hint="eastAsia"/>
+        </w:rPr>
+        <w:t>가</w:t>
+      </w:r>
+      <w:r>
+        <w:rPr>
+          <w:rFonts w:hint="eastAsia"/>
+        </w:rPr>
+        <w:t xml:space="preserve"> </w:t>
+      </w:r>
+      <w:r>
+        <w:t xml:space="preserve">Guacamole </w:t>
+      </w:r>
+      <w:r>
+        <w:rPr>
+          <w:rFonts w:hint="eastAsia"/>
+        </w:rPr>
+        <w:t>프로토콜을 사용해</w:t>
+      </w:r>
+      <w:r>
+        <w:rPr>
+          <w:rFonts w:hint="eastAsia"/>
+        </w:rPr>
+        <w:t xml:space="preserve"> 서로 통신하며</w:t>
+      </w:r>
+      <w:r>
+        <w:rPr>
+          <w:rFonts w:hint="eastAsia"/>
+        </w:rPr>
+        <w:t xml:space="preserve"> 동작한다.</w:t>
+      </w:r>
+      <w:r>
+        <w:t xml:space="preserve"> </w:t>
+      </w:r>
+      <w:r>
+        <w:rPr>
+          <w:rFonts w:hint="eastAsia"/>
+        </w:rPr>
+        <w:t>독자적인</w:t>
+      </w:r>
+      <w:r>
+        <w:t xml:space="preserve"> </w:t>
+      </w:r>
+      <w:r>
+        <w:t xml:space="preserve">Guacamole </w:t>
+      </w:r>
+      <w:r>
+        <w:rPr>
+          <w:rFonts w:hint="eastAsia"/>
+        </w:rPr>
+        <w:t xml:space="preserve">프로토콜을 사용하는 이유는 사용 플랫폼에 독립적인 통신을 하기 위해서이다. </w:t>
+      </w:r>
+      <w:r>
+        <w:t xml:space="preserve">Guacamole </w:t>
+      </w:r>
+      <w:r>
+        <w:rPr>
+          <w:rFonts w:hint="eastAsia"/>
+        </w:rPr>
+        <w:t xml:space="preserve">클라이언트는 </w:t>
+      </w:r>
+      <w:r>
+        <w:t>HTML5</w:t>
+      </w:r>
+      <w:r>
+        <w:rPr>
+          <w:rFonts w:hint="eastAsia"/>
+        </w:rPr>
+        <w:t xml:space="preserve">를 지원하는 웹 브라우저 상에서 </w:t>
+      </w:r>
+      <w:r>
+        <w:t>Gua</w:t>
+      </w:r>
+      <w:r>
+        <w:t xml:space="preserve">camole </w:t>
+      </w:r>
+      <w:r>
+        <w:rPr>
+          <w:rFonts w:hint="eastAsia"/>
+        </w:rPr>
+        <w:t>톰캣 서버</w:t>
+      </w:r>
+      <w:r>
+        <w:rPr>
+          <w:rFonts w:hint="eastAsia"/>
+        </w:rPr>
+        <w:t xml:space="preserve">가 제공하는 자바스크립트 파일을 통해 </w:t>
+      </w:r>
+      <w:r>
+        <w:t xml:space="preserve">HTTP </w:t>
+      </w:r>
+      <w:r>
+        <w:rPr>
+          <w:rFonts w:hint="eastAsia"/>
+        </w:rPr>
+        <w:t xml:space="preserve">형식의 </w:t>
+      </w:r>
+      <w:r>
+        <w:t xml:space="preserve">Guacamole </w:t>
+      </w:r>
+      <w:r>
+        <w:rPr>
+          <w:rFonts w:hint="eastAsia"/>
+        </w:rPr>
+        <w:t>프로토콜을 사용해</w:t>
+      </w:r>
+      <w:r>
+        <w:rPr>
+          <w:rFonts w:hint="eastAsia"/>
+        </w:rPr>
+        <w:t xml:space="preserve"> </w:t>
+      </w:r>
+      <w:r>
+        <w:t xml:space="preserve">Guacamole </w:t>
+      </w:r>
+      <w:r>
+        <w:rPr>
+          <w:rFonts w:hint="eastAsia"/>
+        </w:rPr>
+        <w:t>서버와 통신한다.</w:t>
+      </w:r>
+      <w:r>
+        <w:t xml:space="preserve"> </w:t>
+      </w:r>
+      <w:r>
+        <w:rPr>
+          <w:rFonts w:hint="eastAsia"/>
+        </w:rPr>
+        <w:t>G</w:t>
+      </w:r>
+      <w:r>
+        <w:t xml:space="preserve">uacamole </w:t>
+      </w:r>
+      <w:r>
+        <w:rPr>
+          <w:rFonts w:hint="eastAsia"/>
+        </w:rPr>
+        <w:t xml:space="preserve">톰캣 서버는 </w:t>
+      </w:r>
+      <w:r>
+        <w:rPr>
+          <w:rFonts w:hint="eastAsia"/>
+        </w:rPr>
+        <w:t>G</w:t>
+      </w:r>
+      <w:r>
+        <w:t xml:space="preserve">uacamole </w:t>
+      </w:r>
+      <w:r>
+        <w:rPr>
+          <w:rFonts w:hint="eastAsia"/>
+        </w:rPr>
+        <w:t>클라이언트에게 원격 접속 프로토콜에 맞는 그래픽 데이터를 전송하며,</w:t>
+      </w:r>
+      <w:r>
+        <w:t xml:space="preserve"> Guacamole </w:t>
+      </w:r>
+      <w:r>
+        <w:rPr>
+          <w:rFonts w:hint="eastAsia"/>
+        </w:rPr>
+        <w:t xml:space="preserve">클라이언트는 포인터 디바이스 및 키보드 디바이스 입력을 </w:t>
+      </w:r>
+      <w:r>
+        <w:t xml:space="preserve">Guacamole </w:t>
+      </w:r>
+      <w:r>
+        <w:rPr>
+          <w:rFonts w:hint="eastAsia"/>
+        </w:rPr>
+        <w:t>톰캣 서버로 전송하게 된다.</w:t>
+      </w:r>
+      <w:r>
+        <w:t xml:space="preserve"> </w:t>
+      </w:r>
+      <w:r>
+        <w:t xml:space="preserve">Guacamole </w:t>
+      </w:r>
+      <w:r>
+        <w:rPr>
+          <w:rFonts w:hint="eastAsia"/>
+        </w:rPr>
+        <w:t xml:space="preserve">톰캣 서버는 </w:t>
+      </w:r>
+      <w:r>
+        <w:rPr>
+          <w:rFonts w:hint="eastAsia"/>
+        </w:rPr>
+        <w:t xml:space="preserve">클라이언트와의 </w:t>
+      </w:r>
+      <w:r>
+        <w:rPr>
+          <w:rFonts w:hint="eastAsia"/>
+        </w:rPr>
+        <w:t xml:space="preserve">통신만을 목적으로 하며 원격 접속을 위한 실질적 역할은 </w:t>
+      </w:r>
+      <w:r>
+        <w:rPr>
+          <w:rFonts w:hint="eastAsia"/>
+        </w:rPr>
+        <w:t xml:space="preserve">서버 내부의 </w:t>
+      </w:r>
+      <w:r>
+        <w:t xml:space="preserve">guacd </w:t>
+      </w:r>
+      <w:r>
+        <w:rPr>
+          <w:rFonts w:hint="eastAsia"/>
+        </w:rPr>
+        <w:t>데몬 프로세스가 하게</w:t>
+      </w:r>
+      <w:r>
+        <w:rPr>
+          <w:rFonts w:hint="eastAsia"/>
+        </w:rPr>
+        <w:t xml:space="preserve"> </w:t>
+      </w:r>
+      <w:r>
+        <w:rPr>
+          <w:rFonts w:hint="eastAsia"/>
+        </w:rPr>
+        <w:t>된다.</w:t>
+      </w:r>
+      <w:r>
+        <w:t xml:space="preserve"> </w:t>
+      </w:r>
+      <w:r>
+        <w:rPr>
+          <w:rFonts w:hint="eastAsia"/>
+        </w:rPr>
+        <w:t>G</w:t>
+      </w:r>
+      <w:r>
+        <w:t xml:space="preserve">uacamole </w:t>
+      </w:r>
+      <w:r>
+        <w:rPr>
+          <w:rFonts w:hint="eastAsia"/>
+        </w:rPr>
+        <w:t xml:space="preserve">톰캣 서버는 </w:t>
+      </w:r>
+      <w:r>
+        <w:t xml:space="preserve">guacd </w:t>
+      </w:r>
+      <w:r>
+        <w:rPr>
+          <w:rFonts w:hint="eastAsia"/>
+        </w:rPr>
+        <w:t xml:space="preserve">데몬 프로세스와 </w:t>
+      </w:r>
+      <w:r>
+        <w:t xml:space="preserve">Guacamole </w:t>
+      </w:r>
+      <w:r>
+        <w:rPr>
+          <w:rFonts w:hint="eastAsia"/>
+        </w:rPr>
+        <w:t xml:space="preserve">프로토콜을 사용해 클라이언트로의 그래픽 데이터 전송 및 클라이언트의 </w:t>
+      </w:r>
+      <w:r>
+        <w:rPr>
+          <w:rFonts w:hint="eastAsia"/>
+        </w:rPr>
+        <w:t xml:space="preserve">캐릭터 디바이스 </w:t>
+      </w:r>
+      <w:r>
+        <w:rPr>
+          <w:rFonts w:hint="eastAsia"/>
+        </w:rPr>
+        <w:t>입력 수신을 위한 통신을 한다.</w:t>
+      </w:r>
+      <w:r>
+        <w:t xml:space="preserve"> </w:t>
+      </w:r>
       <w:r>
         <w:t>guacd</w:t>
       </w:r>
-      <w:proofErr w:type="spellEnd"/>
-      <w:r>
-        <w:t xml:space="preserve"> </w:t>
-      </w:r>
-      <w:r>
-        <w:rPr>
-          <w:rFonts w:hint="eastAsia"/>
-        </w:rPr>
-        <w:t>데몬 프로세스</w:t>
-      </w:r>
-      <w:r>
-        <w:rPr>
-          <w:rFonts w:hint="eastAsia"/>
-        </w:rPr>
-        <w:t>가</w:t>
-      </w:r>
-      <w:r>
-        <w:rPr>
-          <w:rFonts w:hint="eastAsia"/>
-        </w:rPr>
-        <w:t xml:space="preserve"> </w:t>
+      <w:r>
+        <w:rPr>
+          <w:rFonts w:hint="eastAsia"/>
+        </w:rPr>
+        <w:t xml:space="preserve">는 </w:t>
       </w:r>
       <w:r>
         <w:t xml:space="preserve">Guacamole </w:t>
@@ -3979,332 +3939,7 @@
         <w:rPr>
           <w:rFonts w:hint="eastAsia"/>
         </w:rPr>
-        <w:t>프로토콜을 사용해</w:t>
-      </w:r>
-      <w:r>
-        <w:rPr>
-          <w:rFonts w:hint="eastAsia"/>
-        </w:rPr>
-        <w:t xml:space="preserve"> 서로 통신하며</w:t>
-      </w:r>
-      <w:r>
-        <w:rPr>
-          <w:rFonts w:hint="eastAsia"/>
-        </w:rPr>
-        <w:t xml:space="preserve"> 동작한다.</w:t>
-      </w:r>
-      <w:r>
-        <w:t xml:space="preserve"> </w:t>
-      </w:r>
-      <w:r>
-        <w:rPr>
-          <w:rFonts w:hint="eastAsia"/>
-        </w:rPr>
-        <w:t>독자적인</w:t>
-      </w:r>
-      <w:r>
-        <w:t xml:space="preserve"> </w:t>
-      </w:r>
-      <w:r>
-        <w:t xml:space="preserve">Guacamole </w:t>
-      </w:r>
-      <w:r>
-        <w:rPr>
-          <w:rFonts w:hint="eastAsia"/>
-        </w:rPr>
-        <w:t xml:space="preserve">프로토콜을 사용하는 이유는 사용 플랫폼에 독립적인 통신을 하기 위해서이다. </w:t>
-      </w:r>
-      <w:r>
-        <w:t xml:space="preserve">Guacamole </w:t>
-      </w:r>
-      <w:r>
-        <w:rPr>
-          <w:rFonts w:hint="eastAsia"/>
-        </w:rPr>
-        <w:t xml:space="preserve">클라이언트는 </w:t>
-      </w:r>
-      <w:r>
-        <w:t>HTML5</w:t>
-      </w:r>
-      <w:r>
-        <w:rPr>
-          <w:rFonts w:hint="eastAsia"/>
-        </w:rPr>
-        <w:t xml:space="preserve">를 지원하는 웹 브라우저 상에서 </w:t>
-      </w:r>
-      <w:r>
-        <w:t>Gua</w:t>
-      </w:r>
-      <w:r>
-        <w:t xml:space="preserve">camole </w:t>
-      </w:r>
-      <w:r>
-        <w:rPr>
-          <w:rFonts w:hint="eastAsia"/>
-        </w:rPr>
-        <w:t>톰캣 서버</w:t>
-      </w:r>
-      <w:r>
-        <w:rPr>
-          <w:rFonts w:hint="eastAsia"/>
-        </w:rPr>
-        <w:t xml:space="preserve">가 제공하는 자바스크립트 파일을 통해 </w:t>
-      </w:r>
-      <w:r>
-        <w:t xml:space="preserve">HTTP </w:t>
-      </w:r>
-      <w:r>
-        <w:rPr>
-          <w:rFonts w:hint="eastAsia"/>
-        </w:rPr>
-        <w:t xml:space="preserve">형식의 </w:t>
-      </w:r>
-      <w:r>
-        <w:t xml:space="preserve">Guacamole </w:t>
-      </w:r>
-      <w:r>
-        <w:rPr>
-          <w:rFonts w:hint="eastAsia"/>
-        </w:rPr>
-        <w:t>프로토콜을 사용해</w:t>
-      </w:r>
-      <w:r>
-        <w:rPr>
-          <w:rFonts w:hint="eastAsia"/>
-        </w:rPr>
-        <w:t xml:space="preserve"> </w:t>
-      </w:r>
-      <w:r>
-        <w:t xml:space="preserve">Guacamole </w:t>
-      </w:r>
-      <w:r>
-        <w:rPr>
-          <w:rFonts w:hint="eastAsia"/>
-        </w:rPr>
-        <w:t>서버와 통신한다.</w:t>
-      </w:r>
-      <w:r>
-        <w:t xml:space="preserve"> </w:t>
-      </w:r>
-      <w:r>
-        <w:rPr>
-          <w:rFonts w:hint="eastAsia"/>
-        </w:rPr>
-        <w:t>G</w:t>
-      </w:r>
-      <w:r>
-        <w:t xml:space="preserve">uacamole </w:t>
-      </w:r>
-      <w:proofErr w:type="spellStart"/>
-      <w:r>
-        <w:rPr>
-          <w:rFonts w:hint="eastAsia"/>
-        </w:rPr>
-        <w:t>톰캣</w:t>
-      </w:r>
-      <w:proofErr w:type="spellEnd"/>
-      <w:r>
-        <w:rPr>
-          <w:rFonts w:hint="eastAsia"/>
-        </w:rPr>
-        <w:t xml:space="preserve"> 서버는 </w:t>
-      </w:r>
-      <w:r>
-        <w:rPr>
-          <w:rFonts w:hint="eastAsia"/>
-        </w:rPr>
-        <w:t>G</w:t>
-      </w:r>
-      <w:r>
-        <w:t xml:space="preserve">uacamole </w:t>
-      </w:r>
-      <w:r>
-        <w:rPr>
-          <w:rFonts w:hint="eastAsia"/>
-        </w:rPr>
-        <w:t>클라이언트에게 원격 접속 프로토콜에 맞는 그래픽 데이터를 전송하며,</w:t>
-      </w:r>
-      <w:r>
-        <w:t xml:space="preserve"> Guacamole </w:t>
-      </w:r>
-      <w:r>
-        <w:rPr>
-          <w:rFonts w:hint="eastAsia"/>
-        </w:rPr>
-        <w:t xml:space="preserve">클라이언트는 포인터 디바이스 및 키보드 디바이스 입력을 </w:t>
-      </w:r>
-      <w:r>
-        <w:t xml:space="preserve">Guacamole </w:t>
-      </w:r>
-      <w:proofErr w:type="spellStart"/>
-      <w:r>
-        <w:rPr>
-          <w:rFonts w:hint="eastAsia"/>
-        </w:rPr>
-        <w:t>톰캣</w:t>
-      </w:r>
-      <w:proofErr w:type="spellEnd"/>
-      <w:r>
-        <w:rPr>
-          <w:rFonts w:hint="eastAsia"/>
-        </w:rPr>
-        <w:t xml:space="preserve"> 서버로 전송하게 된다.</w:t>
-      </w:r>
-      <w:r>
-        <w:t xml:space="preserve"> </w:t>
-      </w:r>
-      <w:r>
-        <w:t xml:space="preserve">Guacamole </w:t>
-      </w:r>
-      <w:proofErr w:type="spellStart"/>
-      <w:r>
-        <w:rPr>
-          <w:rFonts w:hint="eastAsia"/>
-        </w:rPr>
-        <w:t>톰캣</w:t>
-      </w:r>
-      <w:proofErr w:type="spellEnd"/>
-      <w:r>
-        <w:rPr>
-          <w:rFonts w:hint="eastAsia"/>
-        </w:rPr>
-        <w:t xml:space="preserve"> 서버는 </w:t>
-      </w:r>
-      <w:r>
-        <w:rPr>
-          <w:rFonts w:hint="eastAsia"/>
-        </w:rPr>
-        <w:t xml:space="preserve">클라이언트와의 </w:t>
-      </w:r>
-      <w:r>
-        <w:rPr>
-          <w:rFonts w:hint="eastAsia"/>
-        </w:rPr>
-        <w:t xml:space="preserve">통신만을 목적으로 하며 원격 접속을 위한 실질적 역할은 </w:t>
-      </w:r>
-      <w:r>
-        <w:rPr>
-          <w:rFonts w:hint="eastAsia"/>
-        </w:rPr>
-        <w:t xml:space="preserve">서버 내부의 </w:t>
-      </w:r>
-      <w:proofErr w:type="spellStart"/>
-      <w:r>
-        <w:t>guacd</w:t>
-      </w:r>
-      <w:proofErr w:type="spellEnd"/>
-      <w:r>
-        <w:t xml:space="preserve"> </w:t>
-      </w:r>
-      <w:r>
-        <w:rPr>
-          <w:rFonts w:hint="eastAsia"/>
-        </w:rPr>
-        <w:t>데몬 프로세스가 하게</w:t>
-      </w:r>
-      <w:r>
-        <w:rPr>
-          <w:rFonts w:hint="eastAsia"/>
-        </w:rPr>
-        <w:t xml:space="preserve"> </w:t>
-      </w:r>
-      <w:r>
-        <w:rPr>
-          <w:rFonts w:hint="eastAsia"/>
-        </w:rPr>
-        <w:t>된다.</w:t>
-      </w:r>
-      <w:r>
-        <w:t xml:space="preserve"> </w:t>
-      </w:r>
-      <w:r>
-        <w:rPr>
-          <w:rFonts w:hint="eastAsia"/>
-        </w:rPr>
-        <w:t>G</w:t>
-      </w:r>
-      <w:r>
-        <w:t xml:space="preserve">uacamole </w:t>
-      </w:r>
-      <w:proofErr w:type="spellStart"/>
-      <w:r>
-        <w:rPr>
-          <w:rFonts w:hint="eastAsia"/>
-        </w:rPr>
-        <w:t>톰캣</w:t>
-      </w:r>
-      <w:proofErr w:type="spellEnd"/>
-      <w:r>
-        <w:rPr>
-          <w:rFonts w:hint="eastAsia"/>
-        </w:rPr>
-        <w:t xml:space="preserve"> 서버는 </w:t>
-      </w:r>
-      <w:proofErr w:type="spellStart"/>
-      <w:r>
-        <w:t>guacd</w:t>
-      </w:r>
-      <w:proofErr w:type="spellEnd"/>
-      <w:r>
-        <w:t xml:space="preserve"> </w:t>
-      </w:r>
-      <w:r>
-        <w:rPr>
-          <w:rFonts w:hint="eastAsia"/>
-        </w:rPr>
-        <w:t xml:space="preserve">데몬 프로세스와 </w:t>
-      </w:r>
-      <w:r>
-        <w:t xml:space="preserve">Guacamole </w:t>
-      </w:r>
-      <w:r>
-        <w:rPr>
-          <w:rFonts w:hint="eastAsia"/>
-        </w:rPr>
-        <w:t xml:space="preserve">프로토콜을 사용해 클라이언트로의 그래픽 데이터 전송 및 클라이언트의 </w:t>
-      </w:r>
-      <w:r>
-        <w:rPr>
-          <w:rFonts w:hint="eastAsia"/>
-        </w:rPr>
-        <w:t xml:space="preserve">캐릭터 디바이스 </w:t>
-      </w:r>
-      <w:r>
-        <w:rPr>
-          <w:rFonts w:hint="eastAsia"/>
-        </w:rPr>
-        <w:t>입력 수신을 위한 통신을 한다.</w:t>
-      </w:r>
-      <w:r>
-        <w:t xml:space="preserve"> </w:t>
-      </w:r>
-      <w:proofErr w:type="spellStart"/>
-      <w:r>
-        <w:t>guacd</w:t>
-      </w:r>
-      <w:proofErr w:type="spellEnd"/>
-      <w:r>
-        <w:rPr>
-          <w:rFonts w:hint="eastAsia"/>
-        </w:rPr>
-        <w:t xml:space="preserve">는 </w:t>
-      </w:r>
-      <w:r>
-        <w:t xml:space="preserve">Guacamole </w:t>
-      </w:r>
-      <w:proofErr w:type="spellStart"/>
-      <w:r>
-        <w:rPr>
-          <w:rFonts w:hint="eastAsia"/>
-        </w:rPr>
-        <w:t>톰캣</w:t>
-      </w:r>
-      <w:proofErr w:type="spellEnd"/>
-      <w:r>
-        <w:rPr>
-          <w:rFonts w:hint="eastAsia"/>
-        </w:rPr>
-        <w:t xml:space="preserve"> 서버와 원격 데스크톱 서버와의 </w:t>
+        <w:t xml:space="preserve">톰캣 서버와 원격 데스크톱 서버와의 </w:t>
       </w:r>
       <w:r>
         <w:rPr>
@@ -4315,7 +3950,6 @@
       <w:r>
         <w:t xml:space="preserve"> </w:t>
       </w:r>
-      <w:proofErr w:type="spellStart"/>
       <w:r>
         <w:rPr>
           <w:rFonts w:hint="eastAsia"/>
@@ -4325,7 +3959,6 @@
       <w:r>
         <w:t>uacd</w:t>
       </w:r>
-      <w:proofErr w:type="spellEnd"/>
       <w:r>
         <w:rPr>
           <w:rFonts w:hint="eastAsia"/>
@@ -4415,7 +4048,6 @@
           <w:szCs w:val="28"/>
         </w:rPr>
       </w:pPr>
-      <w:proofErr w:type="spellStart"/>
       <w:r>
         <w:rPr>
           <w:b/>
@@ -4425,7 +4057,6 @@
         </w:rPr>
         <w:t>DWService</w:t>
       </w:r>
-      <w:proofErr w:type="spellEnd"/>
     </w:p>
     <w:p>
       <w:pPr>
@@ -4478,7 +4109,93 @@
       <w:pPr>
         <w:pStyle w:val="a3"/>
         <w:ind w:leftChars="600" w:left="1200"/>
-      </w:pPr>
+        <w:rPr>
+          <w:rFonts w:hint="eastAsia"/>
+        </w:rPr>
+      </w:pPr>
+      <w:r>
+        <w:rPr>
+          <w:rFonts w:hint="eastAsia"/>
+        </w:rPr>
+        <w:t>D</w:t>
+      </w:r>
+      <w:r>
+        <w:t>WService</w:t>
+      </w:r>
+      <w:r>
+        <w:rPr>
+          <w:rFonts w:hint="eastAsia"/>
+        </w:rPr>
+        <w:t xml:space="preserve">는 </w:t>
+      </w:r>
+      <w:r>
+        <w:rPr>
+          <w:rFonts w:hint="eastAsia"/>
+        </w:rPr>
+        <w:t>표준 웹 브라우저를 통해 원격 데스크톱 서비스를 제공하는 오픈소스 소프트웨어이다.</w:t>
+      </w:r>
+      <w:r>
+        <w:t xml:space="preserve"> </w:t>
+      </w:r>
+      <w:r>
+        <w:t>DWService</w:t>
+      </w:r>
+      <w:r>
+        <w:rPr>
+          <w:rFonts w:hint="eastAsia"/>
+        </w:rPr>
+        <w:t xml:space="preserve">는 웹 브라우저 클라이언트를 지원함으로써 </w:t>
+      </w:r>
+      <w:r>
+        <w:rPr>
+          <w:rFonts w:hint="eastAsia"/>
+        </w:rPr>
+        <w:t xml:space="preserve">웹 브라우저 사용이 가능한 모든 </w:t>
+      </w:r>
+      <w:r>
+        <w:rPr>
+          <w:rFonts w:hint="eastAsia"/>
+        </w:rPr>
+        <w:t>플랫폼</w:t>
+      </w:r>
+      <w:r>
+        <w:rPr>
+          <w:rFonts w:hint="eastAsia"/>
+        </w:rPr>
+        <w:t>에</w:t>
+      </w:r>
+      <w:bookmarkStart w:id="0" w:name="_GoBack"/>
+      <w:bookmarkEnd w:id="0"/>
+      <w:r>
+        <w:rPr>
+          <w:rFonts w:hint="eastAsia"/>
+        </w:rPr>
+        <w:t xml:space="preserve">서 </w:t>
+      </w:r>
+      <w:r>
+        <w:rPr>
+          <w:rFonts w:hint="eastAsia"/>
+        </w:rPr>
+        <w:t xml:space="preserve">별다른 클라이언트 소프트웨어 설치 없이 </w:t>
+      </w:r>
+      <w:r>
+        <w:t xml:space="preserve">VNC </w:t>
+      </w:r>
+      <w:r>
+        <w:rPr>
+          <w:rFonts w:hint="eastAsia"/>
+        </w:rPr>
+        <w:t>원격 데스크톱 서비스를 제공</w:t>
+      </w:r>
+      <w:r>
+        <w:rPr>
+          <w:rFonts w:hint="eastAsia"/>
+        </w:rPr>
+        <w:t>할 수 있다.</w:t>
+      </w:r>
+      <w:r>
+        <w:t xml:space="preserve"> </w:t>
+      </w:r>
     </w:p>
     <w:p>
       <w:pPr>
@@ -4577,19 +4294,8 @@
           <w:sz w:val="28"/>
           <w:szCs w:val="32"/>
         </w:rPr>
-        <w:t xml:space="preserve">Opensource Remote Access </w:t>
-      </w:r>
-      <w:proofErr w:type="spellStart"/>
-      <w:r>
-        <w:rPr>
-          <w:b/>
-          <w:bCs/>
-          <w:sz w:val="28"/>
-          <w:szCs w:val="32"/>
-        </w:rPr>
-        <w:t>Softwares</w:t>
-      </w:r>
-      <w:proofErr w:type="spellEnd"/>
+        <w:t>Opensource Remote Access Softwares</w:t>
+      </w:r>
       <w:r>
         <w:rPr>
           <w:b/>
@@ -4756,7 +4462,6 @@
           <w:sz w:val="24"/>
           <w:szCs w:val="28"/>
         </w:rPr>
-        <w:lastRenderedPageBreak/>
         <w:t xml:space="preserve">Remote Access through </w:t>
       </w:r>
       <w:r>

</xml_diff>

<commit_message>
Add DWService information to report_v3.doc
</commit_message>
<xml_diff>
--- a/report_v3.docx
+++ b/report_v3.docx
@@ -35,8 +35,15 @@
     </w:p>
     <w:p>
       <w:pPr>
+        <w:ind w:left="760"/>
+        <w:rPr>
+          <w:rFonts w:hint="eastAsia"/>
+        </w:rPr>
+      </w:pPr>
+    </w:p>
+    <w:p>
+      <w:pPr>
         <w:pStyle w:val="a3"/>
-        <w:ind w:leftChars="0" w:left="760"/>
         <w:rPr>
           <w:rFonts w:hint="eastAsia"/>
         </w:rPr>
@@ -59,51 +66,31 @@
       </w:pPr>
       <w:r>
         <w:rPr>
+          <w:rFonts w:hint="eastAsia"/>
           <w:b/>
           <w:bCs/>
           <w:sz w:val="28"/>
           <w:szCs w:val="32"/>
         </w:rPr>
-        <w:t>Wayland</w:t>
-      </w:r>
-    </w:p>
-    <w:p>
-      <w:pPr>
-        <w:pStyle w:val="a3"/>
-      </w:pPr>
-    </w:p>
-    <w:p>
-      <w:pPr>
-        <w:pStyle w:val="a3"/>
-        <w:rPr>
-          <w:rFonts w:hint="eastAsia"/>
-        </w:rPr>
-      </w:pPr>
-    </w:p>
-    <w:p>
-      <w:pPr>
-        <w:pStyle w:val="a3"/>
-        <w:numPr>
-          <w:ilvl w:val="0"/>
-          <w:numId w:val="2"/>
-        </w:numPr>
-        <w:ind w:leftChars="0"/>
+        <w:t>N</w:t>
+      </w:r>
+      <w:r>
         <w:rPr>
           <w:b/>
           <w:bCs/>
           <w:sz w:val="28"/>
           <w:szCs w:val="32"/>
         </w:rPr>
-      </w:pPr>
-      <w:r>
-        <w:rPr>
-          <w:rFonts w:hint="eastAsia"/>
+        <w:t xml:space="preserve">EMO-UX &amp; </w:t>
+      </w:r>
+      <w:r>
+        <w:rPr>
           <w:b/>
           <w:bCs/>
           <w:sz w:val="28"/>
           <w:szCs w:val="32"/>
         </w:rPr>
-        <w:t>N</w:t>
+        <w:t xml:space="preserve">Wayland </w:t>
       </w:r>
       <w:r>
         <w:rPr>
@@ -112,13 +99,22 @@
           <w:sz w:val="28"/>
           <w:szCs w:val="32"/>
         </w:rPr>
-        <w:t>EMO-UX &amp; Weston Compositor</w:t>
+        <w:t>Weston Compositor</w:t>
       </w:r>
     </w:p>
     <w:p>
       <w:pPr>
         <w:pStyle w:val="a3"/>
         <w:ind w:leftChars="0" w:left="760"/>
+      </w:pPr>
+    </w:p>
+    <w:p>
+      <w:pPr>
+        <w:pStyle w:val="a3"/>
+        <w:ind w:leftChars="0" w:left="760"/>
+        <w:rPr>
+          <w:rFonts w:hint="eastAsia"/>
+        </w:rPr>
       </w:pPr>
     </w:p>
     <w:p>
@@ -434,32 +430,32 @@
         <w:rPr>
           <w:rFonts w:hint="eastAsia"/>
         </w:rPr>
-        <w:t xml:space="preserve">와 </w:t>
+        <w:t>와 같은 그래픽 인터페이스로부터 어플리케이션의 그래픽 커맨드를 얻는다.</w:t>
+      </w:r>
+      <w:r>
+        <w:t xml:space="preserve"> </w:t>
+      </w:r>
+      <w:r>
+        <w:rPr>
+          <w:rFonts w:hint="eastAsia"/>
+        </w:rPr>
+        <w:t>즉,</w:t>
+      </w:r>
+      <w:r>
+        <w:t xml:space="preserve"> </w:t>
+      </w:r>
+      <w:r>
+        <w:rPr>
+          <w:rFonts w:hint="eastAsia"/>
+        </w:rPr>
+        <w:t xml:space="preserve">유저 세션상의 어플리케이션이 디스플레이에 원하는 그래픽을 표현하기 위해 그래픽 인터페이스로 </w:t>
       </w:r>
       <w:r>
         <w:rPr>
           <w:rFonts w:hint="eastAsia"/>
         </w:rPr>
         <w:lastRenderedPageBreak/>
-        <w:t>같은 그래픽 인터페이스로부터 어플리케이션의 그래픽 커맨드를 얻는다.</w:t>
-      </w:r>
-      <w:r>
-        <w:t xml:space="preserve"> </w:t>
-      </w:r>
-      <w:r>
-        <w:rPr>
-          <w:rFonts w:hint="eastAsia"/>
-        </w:rPr>
-        <w:t>즉,</w:t>
-      </w:r>
-      <w:r>
-        <w:t xml:space="preserve"> </w:t>
-      </w:r>
-      <w:r>
-        <w:rPr>
-          <w:rFonts w:hint="eastAsia"/>
-        </w:rPr>
-        <w:t>유저 세션상의 어플리케이션이 디스플레이에 원하는 그래픽을 표현하기 위해 그래픽 인터페이스로 명령과 함께 비트맵 및 텍스트,</w:t>
+        <w:t>명령과 함께 비트맵 및 텍스트,</w:t>
       </w:r>
       <w:r>
         <w:t xml:space="preserve"> </w:t>
@@ -477,7 +473,21 @@
         <w:rPr>
           <w:rFonts w:hint="eastAsia"/>
         </w:rPr>
-        <w:t>그래픽 드라이버로 그래픽 데이터를 포워딩한다.</w:t>
+        <w:t xml:space="preserve">그래픽 드라이버로 그래픽 데이터를 </w:t>
+      </w:r>
+      <w:proofErr w:type="spellStart"/>
+      <w:r>
+        <w:rPr>
+          <w:rFonts w:hint="eastAsia"/>
+        </w:rPr>
+        <w:t>포워딩한다</w:t>
+      </w:r>
+      <w:proofErr w:type="spellEnd"/>
+      <w:r>
+        <w:rPr>
+          <w:rFonts w:hint="eastAsia"/>
+        </w:rPr>
+        <w:t>.</w:t>
       </w:r>
       <w:r>
         <w:t xml:space="preserve"> RDP </w:t>
@@ -543,11 +553,37 @@
         <w:t xml:space="preserve"> 대표적으로</w:t>
       </w:r>
       <w:r>
-        <w:t xml:space="preserve"> FreeRDP, Remmina, xrdp</w:t>
-      </w:r>
-      <w:r>
-        <w:t>, Rdesktop</w:t>
-      </w:r>
+        <w:t xml:space="preserve"> </w:t>
+      </w:r>
+      <w:proofErr w:type="spellStart"/>
+      <w:r>
+        <w:t>FreeRDP</w:t>
+      </w:r>
+      <w:proofErr w:type="spellEnd"/>
+      <w:r>
+        <w:t xml:space="preserve">, </w:t>
+      </w:r>
+      <w:proofErr w:type="spellStart"/>
+      <w:r>
+        <w:t>Remmina</w:t>
+      </w:r>
+      <w:proofErr w:type="spellEnd"/>
+      <w:r>
+        <w:t xml:space="preserve">, </w:t>
+      </w:r>
+      <w:proofErr w:type="spellStart"/>
+      <w:r>
+        <w:t>xrdp</w:t>
+      </w:r>
+      <w:proofErr w:type="spellEnd"/>
+      <w:r>
+        <w:t xml:space="preserve">, </w:t>
+      </w:r>
+      <w:proofErr w:type="spellStart"/>
+      <w:r>
+        <w:t>Rdesktop</w:t>
+      </w:r>
+      <w:proofErr w:type="spellEnd"/>
       <w:r>
         <w:t xml:space="preserve"> </w:t>
       </w:r>
@@ -800,11 +836,19 @@
       <w:r>
         <w:t xml:space="preserve"> </w:t>
       </w:r>
-      <w:r>
-        <w:rPr>
-          <w:rFonts w:hint="eastAsia"/>
-        </w:rPr>
-        <w:t xml:space="preserve">하이퍼바이저 레벨에서 </w:t>
+      <w:proofErr w:type="spellStart"/>
+      <w:r>
+        <w:rPr>
+          <w:rFonts w:hint="eastAsia"/>
+        </w:rPr>
+        <w:t>하이퍼바이저</w:t>
+      </w:r>
+      <w:proofErr w:type="spellEnd"/>
+      <w:r>
+        <w:rPr>
+          <w:rFonts w:hint="eastAsia"/>
+        </w:rPr>
+        <w:t xml:space="preserve"> 레벨에서 </w:t>
       </w:r>
       <w:r>
         <w:t xml:space="preserve">VNC </w:t>
@@ -876,23 +920,23 @@
         <w:rPr>
           <w:rFonts w:hint="eastAsia"/>
         </w:rPr>
-        <w:t xml:space="preserve">데이터를 변환하는 </w:t>
+        <w:t>데이터를 변환하는 과정의 오버헤드 때문에 실제 서버 데스크톱의 반응 속도에 비해 클라이언트에서 느리게 반응한다는 단점이 있다.</w:t>
+      </w:r>
+      <w:r>
+        <w:t xml:space="preserve"> VNC </w:t>
+      </w:r>
+      <w:r>
+        <w:rPr>
+          <w:rFonts w:hint="eastAsia"/>
+        </w:rPr>
+        <w:t xml:space="preserve">프로토콜을 이용해 네트워크 원격 접속 서비스를 </w:t>
       </w:r>
       <w:r>
         <w:rPr>
           <w:rFonts w:hint="eastAsia"/>
         </w:rPr>
         <w:lastRenderedPageBreak/>
-        <w:t>과정의 오버헤드 때문에 실제 서버 데스크톱의 반응 속도에 비해 클라이언트에서 느리게 반응한다는 단점이 있다.</w:t>
-      </w:r>
-      <w:r>
-        <w:t xml:space="preserve"> VNC </w:t>
-      </w:r>
-      <w:r>
-        <w:rPr>
-          <w:rFonts w:hint="eastAsia"/>
-        </w:rPr>
-        <w:t xml:space="preserve">프로토콜을 이용해 네트워크 원격 접속 서비스를 제공하는 </w:t>
+        <w:t xml:space="preserve">제공하는 </w:t>
       </w:r>
       <w:r>
         <w:rPr>
@@ -906,15 +950,27 @@
         </w:rPr>
         <w:t xml:space="preserve">소프트웨어로는 대표적으로 </w:t>
       </w:r>
-      <w:r>
-        <w:t xml:space="preserve">TigerVNC, </w:t>
-      </w:r>
+      <w:proofErr w:type="spellStart"/>
+      <w:r>
+        <w:t>TigerVNC</w:t>
+      </w:r>
+      <w:proofErr w:type="spellEnd"/>
+      <w:r>
+        <w:t xml:space="preserve">, </w:t>
+      </w:r>
+      <w:proofErr w:type="spellStart"/>
       <w:r>
         <w:t>TightVNC</w:t>
       </w:r>
-      <w:r>
-        <w:t>, Guacamole, DWService</w:t>
-      </w:r>
+      <w:proofErr w:type="spellEnd"/>
+      <w:r>
+        <w:t xml:space="preserve">, Guacamole, </w:t>
+      </w:r>
+      <w:proofErr w:type="spellStart"/>
+      <w:r>
+        <w:t>DWService</w:t>
+      </w:r>
+      <w:proofErr w:type="spellEnd"/>
       <w:r>
         <w:t xml:space="preserve"> </w:t>
       </w:r>
@@ -1445,8 +1501,9 @@
           <w:sz w:val="28"/>
           <w:szCs w:val="32"/>
         </w:rPr>
-        <w:t>Opensource Remote Access Software</w:t>
-      </w:r>
+        <w:t xml:space="preserve">Opensource Remote Access </w:t>
+      </w:r>
+      <w:proofErr w:type="spellStart"/>
       <w:r>
         <w:rPr>
           <w:b/>
@@ -1454,8 +1511,18 @@
           <w:sz w:val="28"/>
           <w:szCs w:val="32"/>
         </w:rPr>
+        <w:t>Software</w:t>
+      </w:r>
+      <w:r>
+        <w:rPr>
+          <w:b/>
+          <w:bCs/>
+          <w:sz w:val="28"/>
+          <w:szCs w:val="32"/>
+        </w:rPr>
         <w:t>s</w:t>
       </w:r>
+      <w:proofErr w:type="spellEnd"/>
       <w:r>
         <w:rPr>
           <w:b/>
@@ -1499,6 +1566,7 @@
           <w:szCs w:val="32"/>
         </w:rPr>
       </w:pPr>
+      <w:proofErr w:type="spellStart"/>
       <w:r>
         <w:rPr>
           <w:b/>
@@ -1508,11 +1576,25 @@
         </w:rPr>
         <w:t>xrdp</w:t>
       </w:r>
+      <w:proofErr w:type="spellEnd"/>
     </w:p>
     <w:p>
       <w:pPr>
         <w:ind w:left="1200"/>
       </w:pPr>
+      <w:proofErr w:type="spellStart"/>
+      <w:r>
+        <w:t>xrdp</w:t>
+      </w:r>
+      <w:proofErr w:type="spellEnd"/>
+      <w:r>
+        <w:rPr>
+          <w:rFonts w:hint="eastAsia"/>
+        </w:rPr>
+        <w:t xml:space="preserve">는 </w:t>
+      </w:r>
+      <w:bookmarkStart w:id="0" w:name="_GoBack"/>
+      <w:bookmarkEnd w:id="0"/>
     </w:p>
     <w:p>
       <w:pPr>
@@ -1537,6 +1619,7 @@
           <w:szCs w:val="28"/>
         </w:rPr>
       </w:pPr>
+      <w:proofErr w:type="spellStart"/>
       <w:r>
         <w:rPr>
           <w:b/>
@@ -1564,6 +1647,7 @@
         </w:rPr>
         <w:t>VNC</w:t>
       </w:r>
+      <w:proofErr w:type="spellEnd"/>
     </w:p>
     <w:p>
       <w:pPr>
@@ -1632,18 +1716,66 @@
           <w:rFonts w:hint="eastAsia"/>
         </w:rPr>
       </w:pPr>
+      <w:proofErr w:type="spellStart"/>
+      <w:r>
+        <w:t>TightVNC</w:t>
+      </w:r>
+      <w:proofErr w:type="spellEnd"/>
+      <w:r>
+        <w:t xml:space="preserve">는 원격 데스크톱 컨트롤을 위한 오픈소스 소프트웨어 패키지이다. </w:t>
+      </w:r>
+      <w:proofErr w:type="spellStart"/>
+      <w:r>
+        <w:t>TightVNC</w:t>
+      </w:r>
+      <w:proofErr w:type="spellEnd"/>
+      <w:r>
+        <w:t xml:space="preserve">의 서버는 Unix 계열 OS와 Window OS를 모두 지원한다. 하지만 독자적인 </w:t>
+      </w:r>
       <w:r>
         <w:lastRenderedPageBreak/>
-        <w:t>TightVNC는 원격 데스크톱 컨트롤을 위한 오픈소스 소프트웨어 패키지이다. TightVNC의 서버는 Unix 계열 OS와 Window OS를 모두 지원한다. 하지만 독자적인 자바 기반 클라이언트 어플리케이션을 사용하기 때문에 TightVNC를 사용하기 위해서 클라이언트는 TightVNC의 클라이언트 어플리케이션을 설치해야</w:t>
-      </w:r>
-      <w:r>
-        <w:rPr>
-          <w:rFonts w:hint="eastAsia"/>
-        </w:rPr>
-        <w:t xml:space="preserve"> </w:t>
-      </w:r>
-      <w:r>
-        <w:t>한다. TightVNC는 RFB 프로토콜을 따르는 표준 VNC 소프트웨어로서 구현되었다. TightVNC는 그래픽 데이터를 제공</w:t>
+        <w:t xml:space="preserve">자바 기반 클라이언트 어플리케이션을 사용하기 때문에 </w:t>
+      </w:r>
+      <w:proofErr w:type="spellStart"/>
+      <w:r>
+        <w:t>TightVNC</w:t>
+      </w:r>
+      <w:proofErr w:type="spellEnd"/>
+      <w:r>
+        <w:t xml:space="preserve">를 사용하기 위해서 클라이언트는 </w:t>
+      </w:r>
+      <w:proofErr w:type="spellStart"/>
+      <w:r>
+        <w:t>TightVNC</w:t>
+      </w:r>
+      <w:proofErr w:type="spellEnd"/>
+      <w:r>
+        <w:t>의 클라이언트 어플리케이션을 설치해야</w:t>
+      </w:r>
+      <w:r>
+        <w:rPr>
+          <w:rFonts w:hint="eastAsia"/>
+        </w:rPr>
+        <w:t xml:space="preserve"> </w:t>
+      </w:r>
+      <w:r>
+        <w:t xml:space="preserve">한다. </w:t>
+      </w:r>
+      <w:proofErr w:type="spellStart"/>
+      <w:r>
+        <w:t>TightVNC</w:t>
+      </w:r>
+      <w:proofErr w:type="spellEnd"/>
+      <w:r>
+        <w:t xml:space="preserve">는 RFB 프로토콜을 따르는 표준 VNC 소프트웨어로서 구현되었다. </w:t>
+      </w:r>
+      <w:proofErr w:type="spellStart"/>
+      <w:r>
+        <w:t>TightVNC</w:t>
+      </w:r>
+      <w:proofErr w:type="spellEnd"/>
+      <w:r>
+        <w:t>는 그래픽 데이터를 제공</w:t>
       </w:r>
       <w:r>
         <w:rPr>
@@ -1652,7 +1784,87 @@
         <w:t>할</w:t>
       </w:r>
       <w:r>
-        <w:t xml:space="preserve"> 때 JPEG와 zlib 압축 방식의 Tight Encoding이라는 독자적인 인코딩 방식을 사용해 낮은 Bandwidth를 제공하는 연결 상에서도 비교적 높은 성능을 제공한다. TightVNC는 이러한 효율적인 인코딩 방식을 사용해 기존의 느린 VNC 연결의 단점을 보완하였기 때문에 TightVNC를 사용하면 클라이언트는 비디오를 시청하거나 DirectX 기반의 그래픽 게임을 하는 등 원활하게 그래픽 중심의 어플리케이션을 사용할 수 있다. 하지만 TightVNC의 클라이언트가 아닌 다른 클라이언트 소프트웨어를 사용할 경우, 대부분의 클라이언트가 Tight Encoding을 지원하지 않기 때문에 양 쪽의 소프트웨어에서 모두 Tight Encoding을 지원해야만 TightVNC의 빠른 그래픽 데이터 변환의 장점을 활용할 수 있다. TightVNC는 2001년부터 릴리즈되었기 때문에 RemoteVNC, TurboVNC, TigerVNC 등의 여러 VNC 소프트웨어의 기반이 되었다.</w:t>
+        <w:t xml:space="preserve"> 때 JPEG와 </w:t>
+      </w:r>
+      <w:proofErr w:type="spellStart"/>
+      <w:r>
+        <w:t>zlib</w:t>
+      </w:r>
+      <w:proofErr w:type="spellEnd"/>
+      <w:r>
+        <w:t xml:space="preserve"> 압축 방식의 Tight Encoding이라는 독자적인 인코딩 방식을 사용해 낮은 Bandwidth를 제공하는 연결 상에서도 비교적 높은 성능을 제공한다. </w:t>
+      </w:r>
+      <w:proofErr w:type="spellStart"/>
+      <w:r>
+        <w:t>TightVNC</w:t>
+      </w:r>
+      <w:proofErr w:type="spellEnd"/>
+      <w:r>
+        <w:t xml:space="preserve">는 이러한 효율적인 인코딩 방식을 사용해 기존의 느린 VNC 연결의 단점을 보완하였기 때문에 </w:t>
+      </w:r>
+      <w:proofErr w:type="spellStart"/>
+      <w:r>
+        <w:t>TightVNC</w:t>
+      </w:r>
+      <w:proofErr w:type="spellEnd"/>
+      <w:r>
+        <w:t xml:space="preserve">를 사용하면 클라이언트는 비디오를 시청하거나 DirectX 기반의 그래픽 게임을 하는 등 원활하게 그래픽 중심의 어플리케이션을 사용할 수 있다. 하지만 </w:t>
+      </w:r>
+      <w:proofErr w:type="spellStart"/>
+      <w:r>
+        <w:t>TightVNC</w:t>
+      </w:r>
+      <w:proofErr w:type="spellEnd"/>
+      <w:r>
+        <w:t xml:space="preserve">의 클라이언트가 아닌 다른 클라이언트 소프트웨어를 사용할 경우, 대부분의 클라이언트가 Tight Encoding을 지원하지 않기 때문에 양 쪽의 소프트웨어에서 모두 Tight Encoding을 지원해야만 </w:t>
+      </w:r>
+      <w:proofErr w:type="spellStart"/>
+      <w:r>
+        <w:t>TightVNC</w:t>
+      </w:r>
+      <w:proofErr w:type="spellEnd"/>
+      <w:r>
+        <w:t xml:space="preserve">의 빠른 그래픽 데이터 변환의 장점을 활용할 수 있다. </w:t>
+      </w:r>
+      <w:proofErr w:type="spellStart"/>
+      <w:r>
+        <w:t>TightVNC</w:t>
+      </w:r>
+      <w:proofErr w:type="spellEnd"/>
+      <w:r>
+        <w:t xml:space="preserve">는 2001년부터 </w:t>
+      </w:r>
+      <w:proofErr w:type="spellStart"/>
+      <w:r>
+        <w:t>릴리즈되었기</w:t>
+      </w:r>
+      <w:proofErr w:type="spellEnd"/>
+      <w:r>
+        <w:t xml:space="preserve"> 때문에 </w:t>
+      </w:r>
+      <w:proofErr w:type="spellStart"/>
+      <w:r>
+        <w:t>RemoteVNC</w:t>
+      </w:r>
+      <w:proofErr w:type="spellEnd"/>
+      <w:r>
+        <w:t xml:space="preserve">, </w:t>
+      </w:r>
+      <w:proofErr w:type="spellStart"/>
+      <w:r>
+        <w:t>TurboVNC</w:t>
+      </w:r>
+      <w:proofErr w:type="spellEnd"/>
+      <w:r>
+        <w:t xml:space="preserve">, </w:t>
+      </w:r>
+      <w:proofErr w:type="spellStart"/>
+      <w:r>
+        <w:t>TigerVNC</w:t>
+      </w:r>
+      <w:proofErr w:type="spellEnd"/>
+      <w:r>
+        <w:t xml:space="preserve"> 등의 여러 VNC 소프트웨어의 기반이 되었다.</w:t>
       </w:r>
     </w:p>
     <w:p>
@@ -1679,6 +1891,7 @@
           <w:szCs w:val="28"/>
         </w:rPr>
       </w:pPr>
+      <w:proofErr w:type="spellStart"/>
       <w:r>
         <w:rPr>
           <w:rFonts w:hint="eastAsia"/>
@@ -1698,6 +1911,7 @@
         </w:rPr>
         <w:t>igerVNC</w:t>
       </w:r>
+      <w:proofErr w:type="spellEnd"/>
     </w:p>
     <w:p>
       <w:pPr>
@@ -1766,6 +1980,7 @@
           <w:rFonts w:hint="eastAsia"/>
         </w:rPr>
       </w:pPr>
+      <w:proofErr w:type="spellStart"/>
       <w:r>
         <w:rPr>
           <w:rFonts w:hint="eastAsia"/>
@@ -1775,6 +1990,7 @@
       <w:r>
         <w:t>igerVNC</w:t>
       </w:r>
+      <w:proofErr w:type="spellEnd"/>
       <w:r>
         <w:rPr>
           <w:rFonts w:hint="eastAsia"/>
@@ -1844,9 +2060,11 @@
       <w:r>
         <w:t xml:space="preserve"> </w:t>
       </w:r>
+      <w:proofErr w:type="spellStart"/>
       <w:r>
         <w:t>TigerVNC</w:t>
       </w:r>
+      <w:proofErr w:type="spellEnd"/>
       <w:r>
         <w:rPr>
           <w:rFonts w:hint="eastAsia"/>
@@ -1859,9 +2077,11 @@
         </w:rPr>
         <w:t xml:space="preserve"> </w:t>
       </w:r>
+      <w:proofErr w:type="spellStart"/>
       <w:r>
         <w:t>TightVNC</w:t>
       </w:r>
+      <w:proofErr w:type="spellEnd"/>
       <w:r>
         <w:rPr>
           <w:rFonts w:hint="eastAsia"/>
@@ -1925,17 +2145,24 @@
       <w:r>
         <w:t xml:space="preserve"> </w:t>
       </w:r>
+      <w:proofErr w:type="spellStart"/>
       <w:r>
         <w:t>TigerVNC</w:t>
       </w:r>
+      <w:proofErr w:type="spellEnd"/>
       <w:r>
         <w:rPr>
           <w:rFonts w:hint="eastAsia"/>
         </w:rPr>
         <w:t xml:space="preserve">는 </w:t>
       </w:r>
-      <w:r>
-        <w:t xml:space="preserve">TightVNC </w:t>
+      <w:proofErr w:type="spellStart"/>
+      <w:r>
+        <w:t>TightVNC</w:t>
+      </w:r>
+      <w:proofErr w:type="spellEnd"/>
+      <w:r>
+        <w:t xml:space="preserve"> </w:t>
       </w:r>
       <w:r>
         <w:rPr>
@@ -1952,9 +2179,11 @@
       <w:r>
         <w:t xml:space="preserve"> </w:t>
       </w:r>
+      <w:proofErr w:type="spellStart"/>
       <w:r>
         <w:t>TightVNC</w:t>
       </w:r>
+      <w:proofErr w:type="spellEnd"/>
       <w:r>
         <w:rPr>
           <w:rFonts w:hint="eastAsia"/>
@@ -1997,17 +2226,24 @@
         </w:rPr>
         <w:t xml:space="preserve">대표적으로 </w:t>
       </w:r>
+      <w:proofErr w:type="spellStart"/>
       <w:r>
         <w:t>TigerVNC</w:t>
       </w:r>
+      <w:proofErr w:type="spellEnd"/>
       <w:r>
         <w:rPr>
           <w:rFonts w:hint="eastAsia"/>
         </w:rPr>
         <w:t xml:space="preserve">는 </w:t>
       </w:r>
-      <w:r>
-        <w:t xml:space="preserve">libjpeg-turbo JPEG </w:t>
+      <w:proofErr w:type="spellStart"/>
+      <w:r>
+        <w:t>libjpeg</w:t>
+      </w:r>
+      <w:proofErr w:type="spellEnd"/>
+      <w:r>
+        <w:t xml:space="preserve">-turbo JPEG </w:t>
       </w:r>
       <w:r>
         <w:rPr>
@@ -2033,8 +2269,13 @@
         </w:rPr>
         <w:t xml:space="preserve">현재 </w:t>
       </w:r>
-      <w:r>
-        <w:t xml:space="preserve">TigerVNC </w:t>
+      <w:proofErr w:type="spellStart"/>
+      <w:r>
+        <w:t>TigerVNC</w:t>
+      </w:r>
+      <w:proofErr w:type="spellEnd"/>
+      <w:r>
+        <w:t xml:space="preserve"> </w:t>
       </w:r>
       <w:r>
         <w:rPr>
@@ -2096,9 +2337,11 @@
         </w:rPr>
         <w:t xml:space="preserve"> 위한 </w:t>
       </w:r>
+      <w:proofErr w:type="spellStart"/>
       <w:r>
         <w:t>TigerVNC</w:t>
       </w:r>
+      <w:proofErr w:type="spellEnd"/>
       <w:r>
         <w:rPr>
           <w:rFonts w:hint="eastAsia"/>
@@ -2135,9 +2378,11 @@
         </w:rPr>
         <w:t xml:space="preserve">먼저 </w:t>
       </w:r>
+      <w:proofErr w:type="spellStart"/>
       <w:r>
         <w:t>vncviewer</w:t>
       </w:r>
+      <w:proofErr w:type="spellEnd"/>
       <w:r>
         <w:rPr>
           <w:rFonts w:hint="eastAsia"/>
@@ -2147,12 +2392,14 @@
       <w:r>
         <w:t xml:space="preserve"> </w:t>
       </w:r>
+      <w:proofErr w:type="spellStart"/>
       <w:r>
         <w:t>Tight</w:t>
       </w:r>
       <w:r>
         <w:t>VNC</w:t>
       </w:r>
+      <w:proofErr w:type="spellEnd"/>
       <w:r>
         <w:rPr>
           <w:rFonts w:hint="eastAsia"/>
@@ -2180,6 +2427,7 @@
         </w:rPr>
         <w:t xml:space="preserve">어떠한 플랫폼에서도 </w:t>
       </w:r>
+      <w:proofErr w:type="spellStart"/>
       <w:r>
         <w:rPr>
           <w:rFonts w:hint="eastAsia"/>
@@ -2189,6 +2437,7 @@
       <w:r>
         <w:t>igerVNC</w:t>
       </w:r>
+      <w:proofErr w:type="spellEnd"/>
       <w:r>
         <w:rPr>
           <w:rFonts w:hint="eastAsia"/>
@@ -2211,8 +2460,13 @@
         <w:t>통신을 할 수 있게 한다.</w:t>
       </w:r>
       <w:r>
-        <w:t xml:space="preserve"> TigerVNC</w:t>
-      </w:r>
+        <w:t xml:space="preserve"> </w:t>
+      </w:r>
+      <w:proofErr w:type="spellStart"/>
+      <w:r>
+        <w:t>TigerVNC</w:t>
+      </w:r>
+      <w:proofErr w:type="spellEnd"/>
       <w:r>
         <w:rPr>
           <w:rFonts w:hint="eastAsia"/>
@@ -2220,240 +2474,263 @@
         <w:t xml:space="preserve">는 </w:t>
       </w:r>
       <w:r>
+        <w:t xml:space="preserve">VNC </w:t>
+      </w:r>
+      <w:r>
+        <w:rPr>
+          <w:rFonts w:hint="eastAsia"/>
+        </w:rPr>
+        <w:t>통신간 오버헤드를 최소화하기 위해 전용 클라이언트 뷰어를 사용한다.</w:t>
+      </w:r>
+      <w:r>
+        <w:t xml:space="preserve"> </w:t>
+      </w:r>
+      <w:proofErr w:type="spellStart"/>
+      <w:r>
+        <w:rPr>
+          <w:rFonts w:hint="eastAsia"/>
+        </w:rPr>
+        <w:t>X</w:t>
+      </w:r>
+      <w:r>
+        <w:t>vnc</w:t>
+      </w:r>
+      <w:proofErr w:type="spellEnd"/>
+      <w:r>
+        <w:rPr>
+          <w:rFonts w:hint="eastAsia"/>
+        </w:rPr>
+        <w:t xml:space="preserve">는 </w:t>
+      </w:r>
+      <w:r>
+        <w:t>Unix OS</w:t>
+      </w:r>
+      <w:r>
+        <w:rPr>
+          <w:rFonts w:hint="eastAsia"/>
+        </w:rPr>
+        <w:t xml:space="preserve">를 위한 </w:t>
+      </w:r>
+      <w:proofErr w:type="spellStart"/>
+      <w:r>
+        <w:t>TigerVNC</w:t>
+      </w:r>
+      <w:proofErr w:type="spellEnd"/>
+      <w:r>
+        <w:rPr>
+          <w:rFonts w:hint="eastAsia"/>
+        </w:rPr>
+        <w:t>의 서버이다.</w:t>
+      </w:r>
+      <w:r>
+        <w:t xml:space="preserve"> </w:t>
+      </w:r>
+      <w:proofErr w:type="spellStart"/>
+      <w:r>
+        <w:t>Xvnc</w:t>
+      </w:r>
+      <w:proofErr w:type="spellEnd"/>
+      <w:r>
+        <w:rPr>
+          <w:rFonts w:hint="eastAsia"/>
+        </w:rPr>
+        <w:t xml:space="preserve">는 표준 </w:t>
+      </w:r>
+      <w:r>
+        <w:t xml:space="preserve">VNC </w:t>
+      </w:r>
+      <w:r>
+        <w:rPr>
+          <w:rFonts w:hint="eastAsia"/>
+        </w:rPr>
+        <w:t xml:space="preserve">통신 방식으로 </w:t>
+      </w:r>
+      <w:r>
+        <w:t xml:space="preserve">Frame </w:t>
+      </w:r>
+      <w:r>
         <w:lastRenderedPageBreak/>
+        <w:t>Buffer</w:t>
+      </w:r>
+      <w:r>
+        <w:rPr>
+          <w:rFonts w:hint="eastAsia"/>
+        </w:rPr>
+        <w:t>를 활용하여 클라이언트와</w:t>
+      </w:r>
+      <w:r>
+        <w:rPr>
+          <w:rFonts w:hint="eastAsia"/>
+        </w:rPr>
+        <w:t xml:space="preserve"> 그래픽 데이터를</w:t>
+      </w:r>
+      <w:r>
+        <w:rPr>
+          <w:rFonts w:hint="eastAsia"/>
+        </w:rPr>
+        <w:t xml:space="preserve"> 통신한다.</w:t>
+      </w:r>
+      <w:r>
+        <w:t xml:space="preserve"> </w:t>
+      </w:r>
+      <w:proofErr w:type="spellStart"/>
+      <w:r>
+        <w:t>vncserver</w:t>
+      </w:r>
+      <w:proofErr w:type="spellEnd"/>
+      <w:r>
+        <w:rPr>
+          <w:rFonts w:hint="eastAsia"/>
+        </w:rPr>
+        <w:t xml:space="preserve">는 </w:t>
+      </w:r>
+      <w:proofErr w:type="spellStart"/>
+      <w:r>
+        <w:t>Xvnc</w:t>
+      </w:r>
+      <w:proofErr w:type="spellEnd"/>
+      <w:r>
+        <w:rPr>
+          <w:rFonts w:hint="eastAsia"/>
+        </w:rPr>
+        <w:t xml:space="preserve">를 위한 </w:t>
+      </w:r>
+      <w:r>
+        <w:rPr>
+          <w:rFonts w:hint="eastAsia"/>
+        </w:rPr>
+        <w:t xml:space="preserve">더 쉬운 서버 </w:t>
+      </w:r>
+      <w:r>
+        <w:rPr>
+          <w:rFonts w:hint="eastAsia"/>
+        </w:rPr>
+        <w:t>인터페이스를 제공한다.</w:t>
+      </w:r>
+      <w:r>
+        <w:t xml:space="preserve"> </w:t>
+      </w:r>
+      <w:proofErr w:type="spellStart"/>
+      <w:r>
+        <w:t>vncpasswd</w:t>
+      </w:r>
+      <w:proofErr w:type="spellEnd"/>
+      <w:r>
+        <w:rPr>
+          <w:rFonts w:hint="eastAsia"/>
+        </w:rPr>
+        <w:t xml:space="preserve">는 </w:t>
+      </w:r>
+      <w:r>
+        <w:rPr>
+          <w:rFonts w:hint="eastAsia"/>
+        </w:rPr>
+        <w:t xml:space="preserve">원격 데스크톱의 </w:t>
+      </w:r>
+      <w:r>
         <w:t xml:space="preserve">VNC </w:t>
       </w:r>
       <w:r>
         <w:rPr>
           <w:rFonts w:hint="eastAsia"/>
         </w:rPr>
-        <w:t>통신간 오버헤드를 최소화하기 위해 전용 클라이언트 뷰어를 사용한다.</w:t>
-      </w:r>
-      <w:r>
-        <w:t xml:space="preserve"> </w:t>
-      </w:r>
-      <w:r>
-        <w:rPr>
-          <w:rFonts w:hint="eastAsia"/>
-        </w:rPr>
-        <w:t>X</w:t>
-      </w:r>
-      <w:r>
-        <w:t>vnc</w:t>
-      </w:r>
+        <w:t xml:space="preserve">서버 세션에 접근하기 위해 </w:t>
+      </w:r>
+      <w:r>
+        <w:rPr>
+          <w:rFonts w:hint="eastAsia"/>
+        </w:rPr>
+        <w:t xml:space="preserve">필요한 </w:t>
+      </w:r>
+      <w:r>
+        <w:t xml:space="preserve">VNC </w:t>
+      </w:r>
+      <w:r>
+        <w:rPr>
+          <w:rFonts w:hint="eastAsia"/>
+        </w:rPr>
+        <w:t>패스워드를 변경할 수 있는 프로그램이다.</w:t>
+      </w:r>
+      <w:r>
+        <w:t xml:space="preserve"> </w:t>
+      </w:r>
+      <w:r>
+        <w:t xml:space="preserve">VNC </w:t>
+      </w:r>
+      <w:r>
+        <w:rPr>
+          <w:rFonts w:hint="eastAsia"/>
+        </w:rPr>
+        <w:t>패스워드가 설정되어 있지 않고</w:t>
+      </w:r>
+      <w:r>
+        <w:t xml:space="preserve"> </w:t>
+      </w:r>
+      <w:r>
+        <w:rPr>
+          <w:rFonts w:hint="eastAsia"/>
+        </w:rPr>
+        <w:t xml:space="preserve">클라이언트로부터 </w:t>
+      </w:r>
+      <w:r>
+        <w:t xml:space="preserve">VNC </w:t>
+      </w:r>
+      <w:r>
+        <w:rPr>
+          <w:rFonts w:hint="eastAsia"/>
+        </w:rPr>
+        <w:t xml:space="preserve">권한 설정을 감지했을 때 </w:t>
+      </w:r>
+      <w:proofErr w:type="spellStart"/>
+      <w:r>
+        <w:t>vncserv</w:t>
+      </w:r>
+      <w:r>
+        <w:rPr>
+          <w:rFonts w:hint="eastAsia"/>
+        </w:rPr>
+        <w:t>e</w:t>
+      </w:r>
+      <w:r>
+        <w:t>r</w:t>
+      </w:r>
+      <w:proofErr w:type="spellEnd"/>
+      <w:r>
+        <w:rPr>
+          <w:rFonts w:hint="eastAsia"/>
+        </w:rPr>
+        <w:t xml:space="preserve">는 자동적으로 </w:t>
+      </w:r>
+      <w:proofErr w:type="spellStart"/>
+      <w:r>
+        <w:t>vncpasswd</w:t>
+      </w:r>
+      <w:proofErr w:type="spellEnd"/>
+      <w:r>
+        <w:rPr>
+          <w:rFonts w:hint="eastAsia"/>
+        </w:rPr>
+        <w:t>를 동작 시켜 권한 설정을 할 수 있다.</w:t>
+      </w:r>
+      <w:r>
+        <w:t xml:space="preserve"> </w:t>
+      </w:r>
+      <w:proofErr w:type="spellStart"/>
+      <w:r>
+        <w:t>vncconfig</w:t>
+      </w:r>
+      <w:proofErr w:type="spellEnd"/>
       <w:r>
         <w:rPr>
           <w:rFonts w:hint="eastAsia"/>
         </w:rPr>
         <w:t xml:space="preserve">는 </w:t>
       </w:r>
-      <w:r>
-        <w:t>Unix OS</w:t>
-      </w:r>
-      <w:r>
-        <w:rPr>
-          <w:rFonts w:hint="eastAsia"/>
-        </w:rPr>
-        <w:t xml:space="preserve">를 위한 </w:t>
-      </w:r>
-      <w:r>
-        <w:t>TigerVNC</w:t>
-      </w:r>
-      <w:r>
-        <w:rPr>
-          <w:rFonts w:hint="eastAsia"/>
-        </w:rPr>
-        <w:t>의 서버이다.</w:t>
-      </w:r>
-      <w:r>
-        <w:t xml:space="preserve"> </w:t>
-      </w:r>
+      <w:proofErr w:type="spellStart"/>
       <w:r>
         <w:t>Xvnc</w:t>
       </w:r>
-      <w:r>
-        <w:rPr>
-          <w:rFonts w:hint="eastAsia"/>
-        </w:rPr>
-        <w:t xml:space="preserve">는 표준 </w:t>
-      </w:r>
-      <w:r>
-        <w:t xml:space="preserve">VNC </w:t>
-      </w:r>
-      <w:r>
-        <w:rPr>
-          <w:rFonts w:hint="eastAsia"/>
-        </w:rPr>
-        <w:t xml:space="preserve">통신 방식으로 </w:t>
-      </w:r>
-      <w:r>
-        <w:t>Frame Buffer</w:t>
-      </w:r>
-      <w:r>
-        <w:rPr>
-          <w:rFonts w:hint="eastAsia"/>
-        </w:rPr>
-        <w:t>를 활용하여 클라이언트와</w:t>
-      </w:r>
-      <w:r>
-        <w:rPr>
-          <w:rFonts w:hint="eastAsia"/>
-        </w:rPr>
-        <w:t xml:space="preserve"> 그래픽 데이터를</w:t>
-      </w:r>
-      <w:r>
-        <w:rPr>
-          <w:rFonts w:hint="eastAsia"/>
-        </w:rPr>
-        <w:t xml:space="preserve"> 통신한다.</w:t>
-      </w:r>
-      <w:r>
-        <w:t xml:space="preserve"> </w:t>
-      </w:r>
-      <w:r>
-        <w:t>vncserver</w:t>
-      </w:r>
-      <w:r>
-        <w:rPr>
-          <w:rFonts w:hint="eastAsia"/>
-        </w:rPr>
-        <w:t xml:space="preserve">는 </w:t>
-      </w:r>
-      <w:r>
-        <w:t>Xvnc</w:t>
-      </w:r>
-      <w:r>
-        <w:rPr>
-          <w:rFonts w:hint="eastAsia"/>
-        </w:rPr>
-        <w:t xml:space="preserve">를 위한 </w:t>
-      </w:r>
-      <w:r>
-        <w:rPr>
-          <w:rFonts w:hint="eastAsia"/>
-        </w:rPr>
-        <w:t xml:space="preserve">더 쉬운 서버 </w:t>
-      </w:r>
-      <w:r>
-        <w:rPr>
-          <w:rFonts w:hint="eastAsia"/>
-        </w:rPr>
-        <w:t>인터페이스를 제공한다.</w:t>
-      </w:r>
-      <w:r>
-        <w:t xml:space="preserve"> </w:t>
-      </w:r>
-      <w:r>
-        <w:t>vncpasswd</w:t>
-      </w:r>
-      <w:r>
-        <w:rPr>
-          <w:rFonts w:hint="eastAsia"/>
-        </w:rPr>
-        <w:t xml:space="preserve">는 </w:t>
-      </w:r>
-      <w:r>
-        <w:rPr>
-          <w:rFonts w:hint="eastAsia"/>
-        </w:rPr>
-        <w:t xml:space="preserve">원격 데스크톱의 </w:t>
-      </w:r>
-      <w:r>
-        <w:t xml:space="preserve">VNC </w:t>
-      </w:r>
-      <w:r>
-        <w:rPr>
-          <w:rFonts w:hint="eastAsia"/>
-        </w:rPr>
-        <w:t xml:space="preserve">서버 세션에 접근하기 위해 </w:t>
-      </w:r>
-      <w:r>
-        <w:rPr>
-          <w:rFonts w:hint="eastAsia"/>
-        </w:rPr>
-        <w:t xml:space="preserve">필요한 </w:t>
-      </w:r>
-      <w:r>
-        <w:t xml:space="preserve">VNC </w:t>
-      </w:r>
-      <w:r>
-        <w:rPr>
-          <w:rFonts w:hint="eastAsia"/>
-        </w:rPr>
-        <w:t>패스워드를 변경할 수 있는 프로그램이다.</w:t>
-      </w:r>
-      <w:r>
-        <w:t xml:space="preserve"> </w:t>
-      </w:r>
-      <w:r>
-        <w:t xml:space="preserve">VNC </w:t>
-      </w:r>
-      <w:r>
-        <w:rPr>
-          <w:rFonts w:hint="eastAsia"/>
-        </w:rPr>
-        <w:t>패스워드가 설정되어 있지 않고</w:t>
-      </w:r>
-      <w:r>
-        <w:t xml:space="preserve"> </w:t>
-      </w:r>
-      <w:r>
-        <w:rPr>
-          <w:rFonts w:hint="eastAsia"/>
-        </w:rPr>
-        <w:t xml:space="preserve">클라이언트로부터 </w:t>
-      </w:r>
-      <w:r>
-        <w:t xml:space="preserve">VNC </w:t>
-      </w:r>
-      <w:r>
-        <w:rPr>
-          <w:rFonts w:hint="eastAsia"/>
-        </w:rPr>
-        <w:t xml:space="preserve">권한 설정을 감지했을 때 </w:t>
-      </w:r>
-      <w:r>
-        <w:t>vncserv</w:t>
-      </w:r>
-      <w:r>
-        <w:rPr>
-          <w:rFonts w:hint="eastAsia"/>
-        </w:rPr>
-        <w:t>e</w:t>
-      </w:r>
-      <w:r>
-        <w:t>r</w:t>
-      </w:r>
-      <w:r>
-        <w:rPr>
-          <w:rFonts w:hint="eastAsia"/>
-        </w:rPr>
-        <w:t xml:space="preserve">는 자동적으로 </w:t>
-      </w:r>
-      <w:r>
-        <w:t>vncpasswd</w:t>
-      </w:r>
-      <w:r>
-        <w:rPr>
-          <w:rFonts w:hint="eastAsia"/>
-        </w:rPr>
-        <w:t>를 동작 시켜 권한 설정을 할 수 있다.</w:t>
-      </w:r>
-      <w:r>
-        <w:t xml:space="preserve"> </w:t>
-      </w:r>
-      <w:r>
-        <w:t>vncconfig</w:t>
-      </w:r>
-      <w:r>
-        <w:rPr>
-          <w:rFonts w:hint="eastAsia"/>
-        </w:rPr>
-        <w:t xml:space="preserve">는 </w:t>
-      </w:r>
-      <w:r>
-        <w:t>Xvnc</w:t>
-      </w:r>
+      <w:proofErr w:type="spellEnd"/>
       <w:r>
         <w:rPr>
           <w:rFonts w:hint="eastAsia"/>
@@ -2486,6 +2763,7 @@
           <w:szCs w:val="32"/>
         </w:rPr>
       </w:pPr>
+      <w:proofErr w:type="spellStart"/>
       <w:r>
         <w:rPr>
           <w:rFonts w:hint="eastAsia"/>
@@ -2505,6 +2783,7 @@
         </w:rPr>
         <w:t>ealVNC</w:t>
       </w:r>
+      <w:proofErr w:type="spellEnd"/>
     </w:p>
     <w:p>
       <w:pPr>
@@ -2571,6 +2850,7 @@
           <w:rFonts w:hint="eastAsia"/>
         </w:rPr>
       </w:pPr>
+      <w:proofErr w:type="spellStart"/>
       <w:r>
         <w:rPr>
           <w:rFonts w:hint="eastAsia"/>
@@ -2580,6 +2860,7 @@
       <w:r>
         <w:t>ealVNC</w:t>
       </w:r>
+      <w:proofErr w:type="spellEnd"/>
       <w:r>
         <w:rPr>
           <w:rFonts w:hint="eastAsia"/>
@@ -2614,8 +2895,13 @@
         <w:t>기반 원격 데스크톱 소프트웨어이다.</w:t>
       </w:r>
       <w:r>
-        <w:t xml:space="preserve"> RealVNC</w:t>
-      </w:r>
+        <w:t xml:space="preserve"> </w:t>
+      </w:r>
+      <w:proofErr w:type="spellStart"/>
+      <w:r>
+        <w:t>RealVNC</w:t>
+      </w:r>
+      <w:proofErr w:type="spellEnd"/>
       <w:r>
         <w:rPr>
           <w:rFonts w:hint="eastAsia"/>
@@ -2670,11 +2956,19 @@
       <w:r>
         <w:t xml:space="preserve">Weston Wayland </w:t>
       </w:r>
-      <w:r>
-        <w:rPr>
-          <w:rFonts w:hint="eastAsia"/>
-        </w:rPr>
-        <w:t>컴포지터를 지원한다는 점이다.</w:t>
+      <w:proofErr w:type="spellStart"/>
+      <w:r>
+        <w:rPr>
+          <w:rFonts w:hint="eastAsia"/>
+        </w:rPr>
+        <w:t>컴포지터를</w:t>
+      </w:r>
+      <w:proofErr w:type="spellEnd"/>
+      <w:r>
+        <w:rPr>
+          <w:rFonts w:hint="eastAsia"/>
+        </w:rPr>
+        <w:t xml:space="preserve"> 지원한다는 점이다.</w:t>
       </w:r>
       <w:r>
         <w:t xml:space="preserve"> </w:t>
@@ -2685,9 +2979,11 @@
         </w:rPr>
         <w:t xml:space="preserve">또한 </w:t>
       </w:r>
+      <w:proofErr w:type="spellStart"/>
       <w:r>
         <w:t>RealVNC</w:t>
       </w:r>
+      <w:proofErr w:type="spellEnd"/>
       <w:r>
         <w:t xml:space="preserve"> </w:t>
       </w:r>
@@ -2721,9 +3017,11 @@
       <w:r>
         <w:t xml:space="preserve"> </w:t>
       </w:r>
+      <w:proofErr w:type="spellStart"/>
       <w:r>
         <w:t>RealVNC</w:t>
       </w:r>
+      <w:proofErr w:type="spellEnd"/>
       <w:r>
         <w:rPr>
           <w:rFonts w:hint="eastAsia"/>
@@ -2823,9 +3121,11 @@
       <w:r>
         <w:t xml:space="preserve"> </w:t>
       </w:r>
+      <w:proofErr w:type="spellStart"/>
       <w:r>
         <w:t>RealVNC</w:t>
       </w:r>
+      <w:proofErr w:type="spellEnd"/>
       <w:r>
         <w:rPr>
           <w:rFonts w:hint="eastAsia"/>
@@ -2874,8 +3174,13 @@
       <w:r>
         <w:t xml:space="preserve"> </w:t>
       </w:r>
-      <w:r>
-        <w:t xml:space="preserve">RealVNC </w:t>
+      <w:proofErr w:type="spellStart"/>
+      <w:r>
+        <w:t>RealVNC</w:t>
+      </w:r>
+      <w:proofErr w:type="spellEnd"/>
+      <w:r>
+        <w:t xml:space="preserve"> </w:t>
       </w:r>
       <w:r>
         <w:rPr>
@@ -2895,9 +3200,11 @@
         </w:rPr>
         <w:t xml:space="preserve"> </w:t>
       </w:r>
+      <w:proofErr w:type="spellStart"/>
       <w:r>
         <w:t>vncviewer</w:t>
       </w:r>
+      <w:proofErr w:type="spellEnd"/>
       <w:r>
         <w:t xml:space="preserve"> </w:t>
       </w:r>
@@ -2946,6 +3253,14 @@
     <w:p>
       <w:pPr>
         <w:ind w:left="1200"/>
+      </w:pPr>
+    </w:p>
+    <w:p>
+      <w:pPr>
+        <w:ind w:left="1200"/>
+        <w:rPr>
+          <w:rFonts w:hint="eastAsia"/>
+        </w:rPr>
       </w:pPr>
     </w:p>
     <w:p>
@@ -3626,6 +3941,118 @@
       <w:r>
         <w:t xml:space="preserve">Guacamole </w:t>
       </w:r>
+      <w:proofErr w:type="spellStart"/>
+      <w:r>
+        <w:rPr>
+          <w:rFonts w:hint="eastAsia"/>
+        </w:rPr>
+        <w:t>톰캣</w:t>
+      </w:r>
+      <w:proofErr w:type="spellEnd"/>
+      <w:r>
+        <w:rPr>
+          <w:rFonts w:hint="eastAsia"/>
+        </w:rPr>
+        <w:t xml:space="preserve"> 서버</w:t>
+      </w:r>
+      <w:r>
+        <w:rPr>
+          <w:rFonts w:hint="eastAsia"/>
+        </w:rPr>
+        <w:t xml:space="preserve">와 </w:t>
+      </w:r>
+      <w:proofErr w:type="spellStart"/>
+      <w:r>
+        <w:t>guacd</w:t>
+      </w:r>
+      <w:proofErr w:type="spellEnd"/>
+      <w:r>
+        <w:t xml:space="preserve"> </w:t>
+      </w:r>
+      <w:r>
+        <w:rPr>
+          <w:rFonts w:hint="eastAsia"/>
+        </w:rPr>
+        <w:t>데몬 프로세스</w:t>
+      </w:r>
+      <w:r>
+        <w:rPr>
+          <w:rFonts w:hint="eastAsia"/>
+        </w:rPr>
+        <w:t>가</w:t>
+      </w:r>
+      <w:r>
+        <w:rPr>
+          <w:rFonts w:hint="eastAsia"/>
+        </w:rPr>
+        <w:t xml:space="preserve"> </w:t>
+      </w:r>
+      <w:r>
+        <w:t xml:space="preserve">Guacamole </w:t>
+      </w:r>
+      <w:r>
+        <w:rPr>
+          <w:rFonts w:hint="eastAsia"/>
+        </w:rPr>
+        <w:t>프로토콜을 사용해</w:t>
+      </w:r>
+      <w:r>
+        <w:rPr>
+          <w:rFonts w:hint="eastAsia"/>
+        </w:rPr>
+        <w:t xml:space="preserve"> 서로 통신하며</w:t>
+      </w:r>
+      <w:r>
+        <w:rPr>
+          <w:rFonts w:hint="eastAsia"/>
+        </w:rPr>
+        <w:t xml:space="preserve"> 동작한다.</w:t>
+      </w:r>
+      <w:r>
+        <w:t xml:space="preserve"> </w:t>
+      </w:r>
+      <w:r>
+        <w:rPr>
+          <w:rFonts w:hint="eastAsia"/>
+        </w:rPr>
+        <w:t>독자적인</w:t>
+      </w:r>
+      <w:r>
+        <w:t xml:space="preserve"> </w:t>
+      </w:r>
+      <w:r>
+        <w:t xml:space="preserve">Guacamole </w:t>
+      </w:r>
+      <w:r>
+        <w:rPr>
+          <w:rFonts w:hint="eastAsia"/>
+        </w:rPr>
+        <w:t xml:space="preserve">프로토콜을 사용하는 이유는 사용 플랫폼에 독립적인 통신을 하기 위해서이다. </w:t>
+      </w:r>
+      <w:r>
+        <w:t xml:space="preserve">Guacamole </w:t>
+      </w:r>
+      <w:r>
+        <w:rPr>
+          <w:rFonts w:hint="eastAsia"/>
+        </w:rPr>
+        <w:t xml:space="preserve">클라이언트는 </w:t>
+      </w:r>
+      <w:r>
+        <w:t>HTML5</w:t>
+      </w:r>
+      <w:r>
+        <w:rPr>
+          <w:rFonts w:hint="eastAsia"/>
+        </w:rPr>
+        <w:t xml:space="preserve">를 지원하는 웹 브라우저 상에서 </w:t>
+      </w:r>
+      <w:r>
+        <w:t>Gua</w:t>
+      </w:r>
+      <w:r>
+        <w:t xml:space="preserve">camole </w:t>
+      </w:r>
       <w:r>
         <w:rPr>
           <w:rFonts w:hint="eastAsia"/>
@@ -3636,28 +4063,16 @@
         <w:rPr>
           <w:rFonts w:hint="eastAsia"/>
         </w:rPr>
-        <w:t xml:space="preserve">와 </w:t>
-      </w:r>
-      <w:r>
-        <w:t xml:space="preserve">guacd </w:t>
-      </w:r>
-      <w:r>
-        <w:rPr>
-          <w:rFonts w:hint="eastAsia"/>
-        </w:rPr>
-        <w:t>데몬 프로세스</w:t>
-      </w:r>
-      <w:r>
-        <w:rPr>
-          <w:rFonts w:hint="eastAsia"/>
-        </w:rPr>
-        <w:t>가</w:t>
-      </w:r>
-      <w:r>
-        <w:rPr>
-          <w:rFonts w:hint="eastAsia"/>
-        </w:rPr>
-        <w:t xml:space="preserve"> </w:t>
+        <w:t xml:space="preserve">가 제공하는 자바스크립트 파일을 통해 </w:t>
+      </w:r>
+      <w:r>
+        <w:t xml:space="preserve">HTTP </w:t>
+      </w:r>
+      <w:r>
+        <w:rPr>
+          <w:rFonts w:hint="eastAsia"/>
+        </w:rPr>
+        <w:t xml:space="preserve">형식의 </w:t>
       </w:r>
       <w:r>
         <w:t xml:space="preserve">Guacamole </w:t>
@@ -3672,24 +4087,6 @@
         <w:rPr>
           <w:rFonts w:hint="eastAsia"/>
         </w:rPr>
-        <w:t xml:space="preserve"> 서로 통신하며</w:t>
-      </w:r>
-      <w:r>
-        <w:rPr>
-          <w:rFonts w:hint="eastAsia"/>
-        </w:rPr>
-        <w:t xml:space="preserve"> 동작한다.</w:t>
-      </w:r>
-      <w:r>
-        <w:t xml:space="preserve"> </w:t>
-      </w:r>
-      <w:r>
-        <w:rPr>
-          <w:rFonts w:hint="eastAsia"/>
-        </w:rPr>
-        <w:t>독자적인</w:t>
-      </w:r>
-      <w:r>
         <w:t xml:space="preserve"> </w:t>
       </w:r>
       <w:r>
@@ -3699,67 +4096,178 @@
         <w:rPr>
           <w:rFonts w:hint="eastAsia"/>
         </w:rPr>
-        <w:t xml:space="preserve">프로토콜을 사용하는 이유는 사용 플랫폼에 독립적인 통신을 하기 위해서이다. </w:t>
+        <w:t>서버와 통신한다.</w:t>
+      </w:r>
+      <w:r>
+        <w:t xml:space="preserve"> </w:t>
+      </w:r>
+      <w:r>
+        <w:rPr>
+          <w:rFonts w:hint="eastAsia"/>
+        </w:rPr>
+        <w:t>G</w:t>
+      </w:r>
+      <w:r>
+        <w:t xml:space="preserve">uacamole </w:t>
+      </w:r>
+      <w:proofErr w:type="spellStart"/>
+      <w:r>
+        <w:rPr>
+          <w:rFonts w:hint="eastAsia"/>
+        </w:rPr>
+        <w:t>톰캣</w:t>
+      </w:r>
+      <w:proofErr w:type="spellEnd"/>
+      <w:r>
+        <w:rPr>
+          <w:rFonts w:hint="eastAsia"/>
+        </w:rPr>
+        <w:t xml:space="preserve"> 서버는 </w:t>
+      </w:r>
+      <w:r>
+        <w:rPr>
+          <w:rFonts w:hint="eastAsia"/>
+        </w:rPr>
+        <w:t>G</w:t>
+      </w:r>
+      <w:r>
+        <w:t xml:space="preserve">uacamole </w:t>
+      </w:r>
+      <w:r>
+        <w:rPr>
+          <w:rFonts w:hint="eastAsia"/>
+        </w:rPr>
+        <w:t>클라이언트에게 원격 접속 프로토콜에 맞는 그래픽 데이터를 전송하며,</w:t>
+      </w:r>
+      <w:r>
+        <w:t xml:space="preserve"> Guacamole </w:t>
+      </w:r>
+      <w:r>
+        <w:rPr>
+          <w:rFonts w:hint="eastAsia"/>
+        </w:rPr>
+        <w:t xml:space="preserve">클라이언트는 포인터 디바이스 및 키보드 디바이스 입력을 </w:t>
       </w:r>
       <w:r>
         <w:t xml:space="preserve">Guacamole </w:t>
       </w:r>
-      <w:r>
-        <w:rPr>
-          <w:rFonts w:hint="eastAsia"/>
-        </w:rPr>
-        <w:t xml:space="preserve">클라이언트는 </w:t>
-      </w:r>
-      <w:r>
-        <w:t>HTML5</w:t>
-      </w:r>
-      <w:r>
-        <w:rPr>
-          <w:rFonts w:hint="eastAsia"/>
-        </w:rPr>
-        <w:t xml:space="preserve">를 지원하는 웹 브라우저 상에서 </w:t>
-      </w:r>
-      <w:r>
-        <w:t>Gua</w:t>
-      </w:r>
-      <w:r>
-        <w:t xml:space="preserve">camole </w:t>
-      </w:r>
-      <w:r>
-        <w:rPr>
-          <w:rFonts w:hint="eastAsia"/>
-        </w:rPr>
-        <w:t>톰캣 서버</w:t>
-      </w:r>
-      <w:r>
-        <w:rPr>
-          <w:rFonts w:hint="eastAsia"/>
-        </w:rPr>
-        <w:t xml:space="preserve">가 제공하는 자바스크립트 파일을 통해 </w:t>
-      </w:r>
-      <w:r>
-        <w:t xml:space="preserve">HTTP </w:t>
-      </w:r>
-      <w:r>
-        <w:rPr>
-          <w:rFonts w:hint="eastAsia"/>
-        </w:rPr>
-        <w:t xml:space="preserve">형식의 </w:t>
+      <w:proofErr w:type="spellStart"/>
+      <w:r>
+        <w:rPr>
+          <w:rFonts w:hint="eastAsia"/>
+        </w:rPr>
+        <w:t>톰캣</w:t>
+      </w:r>
+      <w:proofErr w:type="spellEnd"/>
+      <w:r>
+        <w:rPr>
+          <w:rFonts w:hint="eastAsia"/>
+        </w:rPr>
+        <w:t xml:space="preserve"> 서버로 전송하게 된다.</w:t>
+      </w:r>
+      <w:r>
+        <w:t xml:space="preserve"> </w:t>
       </w:r>
       <w:r>
         <w:t xml:space="preserve">Guacamole </w:t>
       </w:r>
-      <w:r>
-        <w:rPr>
-          <w:rFonts w:hint="eastAsia"/>
-        </w:rPr>
-        <w:t>프로토콜을 사용해</w:t>
-      </w:r>
-      <w:r>
-        <w:rPr>
-          <w:rFonts w:hint="eastAsia"/>
-        </w:rPr>
-        <w:t xml:space="preserve"> </w:t>
+      <w:proofErr w:type="spellStart"/>
+      <w:r>
+        <w:rPr>
+          <w:rFonts w:hint="eastAsia"/>
+        </w:rPr>
+        <w:t>톰캣</w:t>
+      </w:r>
+      <w:proofErr w:type="spellEnd"/>
+      <w:r>
+        <w:rPr>
+          <w:rFonts w:hint="eastAsia"/>
+        </w:rPr>
+        <w:t xml:space="preserve"> 서버는 </w:t>
+      </w:r>
+      <w:r>
+        <w:rPr>
+          <w:rFonts w:hint="eastAsia"/>
+        </w:rPr>
+        <w:t xml:space="preserve">클라이언트와의 </w:t>
+      </w:r>
+      <w:r>
+        <w:rPr>
+          <w:rFonts w:hint="eastAsia"/>
+        </w:rPr>
+        <w:t xml:space="preserve">통신만을 목적으로 하며 원격 접속을 위한 실질적 역할은 </w:t>
+      </w:r>
+      <w:r>
+        <w:rPr>
+          <w:rFonts w:hint="eastAsia"/>
+        </w:rPr>
+        <w:t xml:space="preserve">서버 내부의 </w:t>
+      </w:r>
+      <w:proofErr w:type="spellStart"/>
+      <w:r>
+        <w:t>guacd</w:t>
+      </w:r>
+      <w:proofErr w:type="spellEnd"/>
+      <w:r>
+        <w:t xml:space="preserve"> </w:t>
+      </w:r>
+      <w:r>
+        <w:rPr>
+          <w:rFonts w:hint="eastAsia"/>
+        </w:rPr>
+        <w:t>데몬 프로세스가 하게</w:t>
+      </w:r>
+      <w:r>
+        <w:rPr>
+          <w:rFonts w:hint="eastAsia"/>
+        </w:rPr>
+        <w:t xml:space="preserve"> </w:t>
+      </w:r>
+      <w:r>
+        <w:rPr>
+          <w:rFonts w:hint="eastAsia"/>
+        </w:rPr>
+        <w:t>된다.</w:t>
+      </w:r>
+      <w:r>
+        <w:t xml:space="preserve"> </w:t>
+      </w:r>
+      <w:r>
+        <w:rPr>
+          <w:rFonts w:hint="eastAsia"/>
+        </w:rPr>
+        <w:t>G</w:t>
+      </w:r>
+      <w:r>
+        <w:t xml:space="preserve">uacamole </w:t>
+      </w:r>
+      <w:proofErr w:type="spellStart"/>
+      <w:r>
+        <w:rPr>
+          <w:rFonts w:hint="eastAsia"/>
+        </w:rPr>
+        <w:t>톰캣</w:t>
+      </w:r>
+      <w:proofErr w:type="spellEnd"/>
+      <w:r>
+        <w:rPr>
+          <w:rFonts w:hint="eastAsia"/>
+        </w:rPr>
+        <w:t xml:space="preserve"> 서버는 </w:t>
+      </w:r>
+      <w:proofErr w:type="spellStart"/>
+      <w:r>
+        <w:t>guacd</w:t>
+      </w:r>
+      <w:proofErr w:type="spellEnd"/>
+      <w:r>
+        <w:t xml:space="preserve"> </w:t>
+      </w:r>
+      <w:r>
+        <w:rPr>
+          <w:rFonts w:hint="eastAsia"/>
+        </w:rPr>
+        <w:t xml:space="preserve">데몬 프로세스와 </w:t>
       </w:r>
       <w:r>
         <w:t xml:space="preserve">Guacamole </w:t>
@@ -3768,61 +4276,76 @@
         <w:rPr>
           <w:rFonts w:hint="eastAsia"/>
         </w:rPr>
-        <w:t>서버와 통신한다.</w:t>
-      </w:r>
-      <w:r>
-        <w:t xml:space="preserve"> </w:t>
-      </w:r>
-      <w:r>
-        <w:rPr>
-          <w:rFonts w:hint="eastAsia"/>
-        </w:rPr>
-        <w:t>G</w:t>
-      </w:r>
-      <w:r>
-        <w:t xml:space="preserve">uacamole </w:t>
-      </w:r>
-      <w:r>
-        <w:rPr>
-          <w:rFonts w:hint="eastAsia"/>
-        </w:rPr>
-        <w:t xml:space="preserve">톰캣 서버는 </w:t>
-      </w:r>
-      <w:r>
-        <w:rPr>
-          <w:rFonts w:hint="eastAsia"/>
-        </w:rPr>
-        <w:t>G</w:t>
-      </w:r>
-      <w:r>
-        <w:t xml:space="preserve">uacamole </w:t>
-      </w:r>
-      <w:r>
-        <w:rPr>
-          <w:rFonts w:hint="eastAsia"/>
-        </w:rPr>
-        <w:t>클라이언트에게 원격 접속 프로토콜에 맞는 그래픽 데이터를 전송하며,</w:t>
-      </w:r>
-      <w:r>
-        <w:t xml:space="preserve"> Guacamole </w:t>
-      </w:r>
-      <w:r>
-        <w:rPr>
-          <w:rFonts w:hint="eastAsia"/>
-        </w:rPr>
-        <w:t xml:space="preserve">클라이언트는 포인터 디바이스 및 키보드 디바이스 입력을 </w:t>
+        <w:t xml:space="preserve">프로토콜을 사용해 클라이언트로의 그래픽 데이터 전송 및 클라이언트의 </w:t>
+      </w:r>
+      <w:r>
+        <w:rPr>
+          <w:rFonts w:hint="eastAsia"/>
+        </w:rPr>
+        <w:t xml:space="preserve">캐릭터 디바이스 </w:t>
+      </w:r>
+      <w:r>
+        <w:rPr>
+          <w:rFonts w:hint="eastAsia"/>
+        </w:rPr>
+        <w:t>입력 수신을 위한 통신을 한다.</w:t>
+      </w:r>
+      <w:r>
+        <w:t xml:space="preserve"> </w:t>
+      </w:r>
+      <w:proofErr w:type="spellStart"/>
+      <w:r>
+        <w:t>guacd</w:t>
+      </w:r>
+      <w:proofErr w:type="spellEnd"/>
+      <w:r>
+        <w:rPr>
+          <w:rFonts w:hint="eastAsia"/>
+        </w:rPr>
+        <w:t xml:space="preserve">는 </w:t>
       </w:r>
       <w:r>
         <w:t xml:space="preserve">Guacamole </w:t>
       </w:r>
-      <w:r>
-        <w:rPr>
-          <w:rFonts w:hint="eastAsia"/>
-        </w:rPr>
-        <w:t>톰캣 서버로 전송하게 된다.</w:t>
-      </w:r>
-      <w:r>
-        <w:t xml:space="preserve"> </w:t>
+      <w:proofErr w:type="spellStart"/>
+      <w:r>
+        <w:rPr>
+          <w:rFonts w:hint="eastAsia"/>
+        </w:rPr>
+        <w:t>톰캣</w:t>
+      </w:r>
+      <w:proofErr w:type="spellEnd"/>
+      <w:r>
+        <w:rPr>
+          <w:rFonts w:hint="eastAsia"/>
+        </w:rPr>
+        <w:t xml:space="preserve"> 서버와 원격 데스크톱 서버와의 </w:t>
+      </w:r>
+      <w:r>
+        <w:rPr>
+          <w:rFonts w:hint="eastAsia"/>
+        </w:rPr>
+        <w:t>프록시 서버 역할을 한다.</w:t>
+      </w:r>
+      <w:r>
+        <w:t xml:space="preserve"> </w:t>
+      </w:r>
+      <w:proofErr w:type="spellStart"/>
+      <w:r>
+        <w:rPr>
+          <w:rFonts w:hint="eastAsia"/>
+        </w:rPr>
+        <w:t>g</w:t>
+      </w:r>
+      <w:r>
+        <w:t>uacd</w:t>
+      </w:r>
+      <w:proofErr w:type="spellEnd"/>
+      <w:r>
+        <w:rPr>
+          <w:rFonts w:hint="eastAsia"/>
+        </w:rPr>
+        <w:t xml:space="preserve">는 </w:t>
       </w:r>
       <w:r>
         <w:t xml:space="preserve">Guacamole </w:t>
@@ -3831,147 +4354,6 @@
         <w:rPr>
           <w:rFonts w:hint="eastAsia"/>
         </w:rPr>
-        <w:t xml:space="preserve">톰캣 서버는 </w:t>
-      </w:r>
-      <w:r>
-        <w:rPr>
-          <w:rFonts w:hint="eastAsia"/>
-        </w:rPr>
-        <w:t xml:space="preserve">클라이언트와의 </w:t>
-      </w:r>
-      <w:r>
-        <w:rPr>
-          <w:rFonts w:hint="eastAsia"/>
-        </w:rPr>
-        <w:t xml:space="preserve">통신만을 목적으로 하며 원격 접속을 위한 실질적 역할은 </w:t>
-      </w:r>
-      <w:r>
-        <w:rPr>
-          <w:rFonts w:hint="eastAsia"/>
-        </w:rPr>
-        <w:t xml:space="preserve">서버 내부의 </w:t>
-      </w:r>
-      <w:r>
-        <w:t xml:space="preserve">guacd </w:t>
-      </w:r>
-      <w:r>
-        <w:rPr>
-          <w:rFonts w:hint="eastAsia"/>
-        </w:rPr>
-        <w:t>데몬 프로세스가 하게</w:t>
-      </w:r>
-      <w:r>
-        <w:rPr>
-          <w:rFonts w:hint="eastAsia"/>
-        </w:rPr>
-        <w:t xml:space="preserve"> </w:t>
-      </w:r>
-      <w:r>
-        <w:rPr>
-          <w:rFonts w:hint="eastAsia"/>
-        </w:rPr>
-        <w:t>된다.</w:t>
-      </w:r>
-      <w:r>
-        <w:t xml:space="preserve"> </w:t>
-      </w:r>
-      <w:r>
-        <w:rPr>
-          <w:rFonts w:hint="eastAsia"/>
-        </w:rPr>
-        <w:t>G</w:t>
-      </w:r>
-      <w:r>
-        <w:t xml:space="preserve">uacamole </w:t>
-      </w:r>
-      <w:r>
-        <w:rPr>
-          <w:rFonts w:hint="eastAsia"/>
-        </w:rPr>
-        <w:t xml:space="preserve">톰캣 서버는 </w:t>
-      </w:r>
-      <w:r>
-        <w:t xml:space="preserve">guacd </w:t>
-      </w:r>
-      <w:r>
-        <w:rPr>
-          <w:rFonts w:hint="eastAsia"/>
-        </w:rPr>
-        <w:t xml:space="preserve">데몬 프로세스와 </w:t>
-      </w:r>
-      <w:r>
-        <w:t xml:space="preserve">Guacamole </w:t>
-      </w:r>
-      <w:r>
-        <w:rPr>
-          <w:rFonts w:hint="eastAsia"/>
-        </w:rPr>
-        <w:t xml:space="preserve">프로토콜을 사용해 클라이언트로의 그래픽 데이터 전송 및 클라이언트의 </w:t>
-      </w:r>
-      <w:r>
-        <w:rPr>
-          <w:rFonts w:hint="eastAsia"/>
-        </w:rPr>
-        <w:t xml:space="preserve">캐릭터 디바이스 </w:t>
-      </w:r>
-      <w:r>
-        <w:rPr>
-          <w:rFonts w:hint="eastAsia"/>
-        </w:rPr>
-        <w:t>입력 수신을 위한 통신을 한다.</w:t>
-      </w:r>
-      <w:r>
-        <w:t xml:space="preserve"> </w:t>
-      </w:r>
-      <w:r>
-        <w:t>guacd</w:t>
-      </w:r>
-      <w:r>
-        <w:rPr>
-          <w:rFonts w:hint="eastAsia"/>
-        </w:rPr>
-        <w:t xml:space="preserve">는 </w:t>
-      </w:r>
-      <w:r>
-        <w:t xml:space="preserve">Guacamole </w:t>
-      </w:r>
-      <w:r>
-        <w:rPr>
-          <w:rFonts w:hint="eastAsia"/>
-        </w:rPr>
-        <w:t xml:space="preserve">톰캣 서버와 원격 데스크톱 서버와의 </w:t>
-      </w:r>
-      <w:r>
-        <w:rPr>
-          <w:rFonts w:hint="eastAsia"/>
-        </w:rPr>
-        <w:t>프록시 서버 역할을 한다.</w:t>
-      </w:r>
-      <w:r>
-        <w:t xml:space="preserve"> </w:t>
-      </w:r>
-      <w:r>
-        <w:rPr>
-          <w:rFonts w:hint="eastAsia"/>
-        </w:rPr>
-        <w:t>g</w:t>
-      </w:r>
-      <w:r>
-        <w:t>uacd</w:t>
-      </w:r>
-      <w:r>
-        <w:rPr>
-          <w:rFonts w:hint="eastAsia"/>
-        </w:rPr>
-        <w:t xml:space="preserve">는 </w:t>
-      </w:r>
-      <w:r>
-        <w:t xml:space="preserve">Guacamole </w:t>
-      </w:r>
-      <w:r>
-        <w:rPr>
-          <w:rFonts w:hint="eastAsia"/>
-        </w:rPr>
         <w:t>프로토콜과 원격 접속 프로토콜</w:t>
       </w:r>
       <w:r>
@@ -4023,6 +4405,7 @@
         <w:t xml:space="preserve"> </w:t>
       </w:r>
     </w:p>
+    <w:p/>
     <w:p/>
     <w:p/>
     <w:p>
@@ -4048,6 +4431,7 @@
           <w:szCs w:val="28"/>
         </w:rPr>
       </w:pPr>
+      <w:proofErr w:type="spellStart"/>
       <w:r>
         <w:rPr>
           <w:b/>
@@ -4055,8 +4439,10 @@
           <w:sz w:val="24"/>
           <w:szCs w:val="28"/>
         </w:rPr>
+        <w:lastRenderedPageBreak/>
         <w:t>DWService</w:t>
       </w:r>
+      <w:proofErr w:type="spellEnd"/>
     </w:p>
     <w:p>
       <w:pPr>
@@ -4067,7 +4453,6 @@
         <w:rPr>
           <w:noProof/>
         </w:rPr>
-        <w:lastRenderedPageBreak/>
         <w:drawing>
           <wp:inline distT="0" distB="0" distL="0" distR="0" wp14:anchorId="69257002" wp14:editId="04D8D9DA">
             <wp:extent cx="2443941" cy="1075334"/>
@@ -4109,10 +4494,8 @@
       <w:pPr>
         <w:pStyle w:val="a3"/>
         <w:ind w:leftChars="600" w:left="1200"/>
-        <w:rPr>
-          <w:rFonts w:hint="eastAsia"/>
-        </w:rPr>
-      </w:pPr>
+      </w:pPr>
+      <w:proofErr w:type="spellStart"/>
       <w:r>
         <w:rPr>
           <w:rFonts w:hint="eastAsia"/>
@@ -4122,6 +4505,7 @@
       <w:r>
         <w:t>WService</w:t>
       </w:r>
+      <w:proofErr w:type="spellEnd"/>
       <w:r>
         <w:rPr>
           <w:rFonts w:hint="eastAsia"/>
@@ -4137,9 +4521,11 @@
       <w:r>
         <w:t xml:space="preserve"> </w:t>
       </w:r>
+      <w:proofErr w:type="spellStart"/>
       <w:r>
         <w:t>DWService</w:t>
       </w:r>
+      <w:proofErr w:type="spellEnd"/>
       <w:r>
         <w:rPr>
           <w:rFonts w:hint="eastAsia"/>
@@ -4162,15 +4548,7 @@
         <w:rPr>
           <w:rFonts w:hint="eastAsia"/>
         </w:rPr>
-        <w:t>에</w:t>
-      </w:r>
-      <w:bookmarkStart w:id="0" w:name="_GoBack"/>
-      <w:bookmarkEnd w:id="0"/>
-      <w:r>
-        <w:rPr>
-          <w:rFonts w:hint="eastAsia"/>
-        </w:rPr>
-        <w:t xml:space="preserve">서 </w:t>
+        <w:t xml:space="preserve">에서 </w:t>
       </w:r>
       <w:r>
         <w:rPr>
@@ -4196,27 +4574,92 @@
       <w:r>
         <w:t xml:space="preserve"> </w:t>
       </w:r>
-    </w:p>
-    <w:p>
-      <w:pPr>
-        <w:pStyle w:val="a3"/>
-        <w:ind w:leftChars="600" w:left="1200"/>
-      </w:pPr>
-    </w:p>
-    <w:p>
-      <w:pPr>
-        <w:pStyle w:val="a3"/>
-        <w:ind w:leftChars="600" w:left="1200"/>
-      </w:pPr>
+      <w:proofErr w:type="spellStart"/>
+      <w:r>
+        <w:rPr>
+          <w:rFonts w:hint="eastAsia"/>
+        </w:rPr>
+        <w:t>D</w:t>
+      </w:r>
+      <w:r>
+        <w:t>WService</w:t>
+      </w:r>
+      <w:proofErr w:type="spellEnd"/>
+      <w:r>
+        <w:rPr>
+          <w:rFonts w:hint="eastAsia"/>
+        </w:rPr>
+        <w:t xml:space="preserve">는 원격 연결을 하는 데스크톱을 위한 </w:t>
+      </w:r>
+      <w:r>
+        <w:t>Agent</w:t>
+      </w:r>
+      <w:r>
+        <w:rPr>
+          <w:rFonts w:hint="eastAsia"/>
+        </w:rPr>
+        <w:t xml:space="preserve"> </w:t>
+      </w:r>
+      <w:r>
+        <w:rPr>
+          <w:rFonts w:hint="eastAsia"/>
+        </w:rPr>
+        <w:t xml:space="preserve">서버와 웹 상에서 </w:t>
+      </w:r>
+      <w:r>
+        <w:t>Agent</w:t>
+      </w:r>
+      <w:r>
+        <w:rPr>
+          <w:rFonts w:hint="eastAsia"/>
+        </w:rPr>
+        <w:t>의 그래픽 데이터를 H</w:t>
+      </w:r>
+      <w:r>
+        <w:t xml:space="preserve">TTP </w:t>
+      </w:r>
+      <w:r>
+        <w:rPr>
+          <w:rFonts w:hint="eastAsia"/>
+        </w:rPr>
+        <w:t>통신을 통해 웹 브라우저에게 전달하는 중간 서버</w:t>
+      </w:r>
+      <w:r>
+        <w:rPr>
+          <w:rFonts w:hint="eastAsia"/>
+        </w:rPr>
+        <w:t xml:space="preserve">인 </w:t>
+      </w:r>
+      <w:r>
+        <w:t>DWS</w:t>
+      </w:r>
+      <w:r>
+        <w:t xml:space="preserve">, </w:t>
+      </w:r>
+      <w:r>
+        <w:rPr>
+          <w:rFonts w:hint="eastAsia"/>
+        </w:rPr>
+        <w:t xml:space="preserve">그리고 웹 브라우저 상의 클라이언트로 </w:t>
+      </w:r>
+      <w:r>
+        <w:rPr>
+          <w:rFonts w:hint="eastAsia"/>
+        </w:rPr>
+        <w:t>구성된다.</w:t>
+      </w:r>
+      <w:r>
+        <w:t xml:space="preserve"> </w:t>
+      </w:r>
       <w:r>
         <w:rPr>
           <w:noProof/>
         </w:rPr>
         <w:drawing>
-          <wp:inline distT="0" distB="0" distL="0" distR="0" wp14:anchorId="6B334DC8" wp14:editId="3B3ABB83">
+          <wp:inline distT="0" distB="0" distL="0" distR="0" wp14:anchorId="2B17F306" wp14:editId="50D2F88F">
             <wp:extent cx="3021177" cy="2211650"/>
             <wp:effectExtent l="0" t="0" r="8255" b="0"/>
-            <wp:docPr id="11" name="그림 11"/>
+            <wp:docPr id="14" name="그림 14"/>
             <wp:cNvGraphicFramePr>
               <a:graphicFrameLocks xmlns:a="http://schemas.openxmlformats.org/drawingml/2006/main" noChangeAspect="1"/>
             </wp:cNvGraphicFramePr>
@@ -4253,6 +4696,399 @@
       <w:pPr>
         <w:pStyle w:val="a3"/>
         <w:ind w:leftChars="600" w:left="1200"/>
+        <w:rPr>
+          <w:rFonts w:hint="eastAsia"/>
+        </w:rPr>
+      </w:pPr>
+      <w:r>
+        <w:rPr>
+          <w:rFonts w:hint="eastAsia"/>
+        </w:rPr>
+        <w:t>즉,</w:t>
+      </w:r>
+      <w:r>
+        <w:t xml:space="preserve"> </w:t>
+      </w:r>
+      <w:proofErr w:type="spellStart"/>
+      <w:r>
+        <w:rPr>
+          <w:rFonts w:hint="eastAsia"/>
+        </w:rPr>
+        <w:t>D</w:t>
+      </w:r>
+      <w:r>
+        <w:t>WS</w:t>
+      </w:r>
+      <w:r>
+        <w:t>ervice</w:t>
+      </w:r>
+      <w:proofErr w:type="spellEnd"/>
+      <w:r>
+        <w:rPr>
+          <w:rFonts w:hint="eastAsia"/>
+        </w:rPr>
+        <w:t>의</w:t>
+      </w:r>
+      <w:r>
+        <w:rPr>
+          <w:rFonts w:hint="eastAsia"/>
+        </w:rPr>
+        <w:t xml:space="preserve"> </w:t>
+      </w:r>
+      <w:r>
+        <w:t>Agent</w:t>
+      </w:r>
+      <w:r>
+        <w:rPr>
+          <w:rFonts w:hint="eastAsia"/>
+        </w:rPr>
+        <w:t>는</w:t>
+      </w:r>
+      <w:r>
+        <w:rPr>
+          <w:rFonts w:hint="eastAsia"/>
+        </w:rPr>
+        <w:t xml:space="preserve"> </w:t>
+      </w:r>
+      <w:r>
+        <w:rPr>
+          <w:rFonts w:hint="eastAsia"/>
+        </w:rPr>
+        <w:t>원격 데스크톱 상에</w:t>
+      </w:r>
+      <w:r>
+        <w:rPr>
+          <w:rFonts w:hint="eastAsia"/>
+        </w:rPr>
+        <w:t xml:space="preserve"> 설치되어</w:t>
+      </w:r>
+      <w:r>
+        <w:rPr>
+          <w:rFonts w:hint="eastAsia"/>
+        </w:rPr>
+        <w:t xml:space="preserve"> 표준</w:t>
+      </w:r>
+      <w:r>
+        <w:rPr>
+          <w:rFonts w:hint="eastAsia"/>
+        </w:rPr>
+        <w:t xml:space="preserve"> </w:t>
+      </w:r>
+      <w:r>
+        <w:t xml:space="preserve">VNC </w:t>
+      </w:r>
+      <w:r>
+        <w:rPr>
+          <w:rFonts w:hint="eastAsia"/>
+        </w:rPr>
+        <w:t xml:space="preserve">통신을 위한 서버로서 역할을 수행하며 중간 서버인 </w:t>
+      </w:r>
+      <w:r>
+        <w:t>DWS</w:t>
+      </w:r>
+      <w:r>
+        <w:rPr>
+          <w:rFonts w:hint="eastAsia"/>
+        </w:rPr>
+        <w:t>와</w:t>
+      </w:r>
+      <w:r>
+        <w:rPr>
+          <w:rFonts w:hint="eastAsia"/>
+        </w:rPr>
+        <w:t xml:space="preserve"> </w:t>
+      </w:r>
+      <w:r>
+        <w:t>TCP</w:t>
+      </w:r>
+      <w:r>
+        <w:rPr>
+          <w:rFonts w:hint="eastAsia"/>
+        </w:rPr>
+        <w:t xml:space="preserve"> 통신을</w:t>
+      </w:r>
+      <w:r>
+        <w:rPr>
+          <w:rFonts w:hint="eastAsia"/>
+        </w:rPr>
+        <w:t xml:space="preserve"> 통해</w:t>
+      </w:r>
+      <w:r>
+        <w:rPr>
+          <w:rFonts w:hint="eastAsia"/>
+        </w:rPr>
+        <w:t xml:space="preserve"> </w:t>
+      </w:r>
+      <w:r>
+        <w:t xml:space="preserve">RFB </w:t>
+      </w:r>
+      <w:r>
+        <w:rPr>
+          <w:rFonts w:hint="eastAsia"/>
+        </w:rPr>
+        <w:t>프로토콜 형식의</w:t>
+      </w:r>
+      <w:r>
+        <w:rPr>
+          <w:rFonts w:hint="eastAsia"/>
+        </w:rPr>
+        <w:t xml:space="preserve"> 그래픽 데이터</w:t>
+      </w:r>
+      <w:r>
+        <w:rPr>
+          <w:rFonts w:hint="eastAsia"/>
+        </w:rPr>
+        <w:t xml:space="preserve"> </w:t>
+      </w:r>
+      <w:r>
+        <w:rPr>
+          <w:rFonts w:hint="eastAsia"/>
+        </w:rPr>
+        <w:t>송신</w:t>
+      </w:r>
+      <w:r>
+        <w:rPr>
+          <w:rFonts w:hint="eastAsia"/>
+        </w:rPr>
+        <w:t xml:space="preserve"> 및 입력 데이터 </w:t>
+      </w:r>
+      <w:r>
+        <w:rPr>
+          <w:rFonts w:hint="eastAsia"/>
+        </w:rPr>
+        <w:t>수</w:t>
+      </w:r>
+      <w:r>
+        <w:rPr>
+          <w:rFonts w:hint="eastAsia"/>
+        </w:rPr>
+        <w:t>신을 수행</w:t>
+      </w:r>
+      <w:r>
+        <w:rPr>
+          <w:rFonts w:hint="eastAsia"/>
+        </w:rPr>
+        <w:t>한다</w:t>
+      </w:r>
+      <w:r>
+        <w:rPr>
+          <w:rFonts w:hint="eastAsia"/>
+        </w:rPr>
+        <w:t>.</w:t>
+      </w:r>
+      <w:r>
+        <w:t xml:space="preserve"> </w:t>
+      </w:r>
+      <w:r>
+        <w:rPr>
+          <w:rFonts w:hint="eastAsia"/>
+        </w:rPr>
+        <w:t xml:space="preserve">이를 통해 </w:t>
+      </w:r>
+      <w:r>
+        <w:rPr>
+          <w:rFonts w:hint="eastAsia"/>
+        </w:rPr>
+        <w:t xml:space="preserve">중간 서버인 </w:t>
+      </w:r>
+      <w:r>
+        <w:t>DWS</w:t>
+      </w:r>
+      <w:r>
+        <w:rPr>
+          <w:rFonts w:hint="eastAsia"/>
+        </w:rPr>
+        <w:t>는</w:t>
+      </w:r>
+      <w:r>
+        <w:rPr>
+          <w:rFonts w:hint="eastAsia"/>
+        </w:rPr>
+        <w:t xml:space="preserve"> </w:t>
+      </w:r>
+      <w:r>
+        <w:t xml:space="preserve">HTTP </w:t>
+      </w:r>
+      <w:r>
+        <w:rPr>
+          <w:rFonts w:hint="eastAsia"/>
+        </w:rPr>
+        <w:t xml:space="preserve">통신을 통해 </w:t>
+      </w:r>
+      <w:r>
+        <w:rPr>
+          <w:rFonts w:hint="eastAsia"/>
+        </w:rPr>
+        <w:t>웹 브라우저로 접속한 유저에</w:t>
+      </w:r>
+      <w:r>
+        <w:rPr>
+          <w:rFonts w:hint="eastAsia"/>
+        </w:rPr>
+        <w:t>게</w:t>
+      </w:r>
+      <w:r>
+        <w:rPr>
+          <w:rFonts w:hint="eastAsia"/>
+        </w:rPr>
+        <w:t xml:space="preserve"> 등록한 </w:t>
+      </w:r>
+      <w:r>
+        <w:t>Agent</w:t>
+      </w:r>
+      <w:r>
+        <w:rPr>
+          <w:rFonts w:hint="eastAsia"/>
+        </w:rPr>
+        <w:t xml:space="preserve">에 </w:t>
+      </w:r>
+      <w:r>
+        <w:rPr>
+          <w:rFonts w:hint="eastAsia"/>
+        </w:rPr>
+        <w:t>해당하는</w:t>
+      </w:r>
+      <w:r>
+        <w:rPr>
+          <w:rFonts w:hint="eastAsia"/>
+        </w:rPr>
+        <w:t xml:space="preserve"> </w:t>
+      </w:r>
+      <w:r>
+        <w:rPr>
+          <w:rFonts w:hint="eastAsia"/>
+        </w:rPr>
+        <w:t xml:space="preserve">데스크톱 또는 </w:t>
+      </w:r>
+      <w:r>
+        <w:rPr>
+          <w:rFonts w:hint="eastAsia"/>
+        </w:rPr>
+        <w:t>디바이스에 대하여</w:t>
+      </w:r>
+      <w:r>
+        <w:rPr>
+          <w:rFonts w:hint="eastAsia"/>
+        </w:rPr>
+        <w:t xml:space="preserve"> </w:t>
+      </w:r>
+      <w:r>
+        <w:rPr>
+          <w:rFonts w:hint="eastAsia"/>
+        </w:rPr>
+        <w:t xml:space="preserve">원격 </w:t>
+      </w:r>
+      <w:r>
+        <w:rPr>
+          <w:rFonts w:hint="eastAsia"/>
+        </w:rPr>
+        <w:t>접근</w:t>
+      </w:r>
+      <w:r>
+        <w:rPr>
+          <w:rFonts w:hint="eastAsia"/>
+        </w:rPr>
+        <w:t>을 제공</w:t>
+      </w:r>
+      <w:r>
+        <w:rPr>
+          <w:rFonts w:hint="eastAsia"/>
+        </w:rPr>
+        <w:t>할 수 있</w:t>
+      </w:r>
+      <w:r>
+        <w:rPr>
+          <w:rFonts w:hint="eastAsia"/>
+        </w:rPr>
+        <w:t>다.</w:t>
+      </w:r>
+      <w:r>
+        <w:rPr>
+          <w:rFonts w:hint="eastAsia"/>
+        </w:rPr>
+        <w:t xml:space="preserve"> 현재</w:t>
+      </w:r>
+      <w:r>
+        <w:rPr>
+          <w:rFonts w:hint="eastAsia"/>
+        </w:rPr>
+        <w:t xml:space="preserve"> </w:t>
+      </w:r>
+      <w:r>
+        <w:t>Agent</w:t>
+      </w:r>
+      <w:r>
+        <w:rPr>
+          <w:rFonts w:hint="eastAsia"/>
+        </w:rPr>
+        <w:t>는</w:t>
+      </w:r>
+      <w:r>
+        <w:rPr>
+          <w:rFonts w:hint="eastAsia"/>
+        </w:rPr>
+        <w:t xml:space="preserve"> </w:t>
+      </w:r>
+      <w:r>
+        <w:t xml:space="preserve">Window OS, Linux OS, Mac OS </w:t>
+      </w:r>
+      <w:r>
+        <w:rPr>
+          <w:rFonts w:hint="eastAsia"/>
+        </w:rPr>
+        <w:t xml:space="preserve">및 </w:t>
+      </w:r>
+      <w:proofErr w:type="spellStart"/>
+      <w:r>
+        <w:rPr>
+          <w:rFonts w:hint="eastAsia"/>
+        </w:rPr>
+        <w:t>라즈베리파이</w:t>
+      </w:r>
+      <w:proofErr w:type="spellEnd"/>
+      <w:r>
+        <w:rPr>
+          <w:rFonts w:hint="eastAsia"/>
+        </w:rPr>
+        <w:t xml:space="preserve">, </w:t>
+      </w:r>
+      <w:proofErr w:type="spellStart"/>
+      <w:r>
+        <w:t>Wandboard</w:t>
+      </w:r>
+      <w:proofErr w:type="spellEnd"/>
+      <w:r>
+        <w:t xml:space="preserve">, </w:t>
+      </w:r>
+      <w:r>
+        <w:rPr>
+          <w:rFonts w:hint="eastAsia"/>
+        </w:rPr>
+        <w:t xml:space="preserve">그리고 </w:t>
+      </w:r>
+      <w:r>
+        <w:t xml:space="preserve">Pine64 </w:t>
+      </w:r>
+      <w:r>
+        <w:rPr>
+          <w:rFonts w:hint="eastAsia"/>
+        </w:rPr>
+        <w:t>등의 디바이스에서 동작이 가능하다.</w:t>
+      </w:r>
+      <w:r>
+        <w:t xml:space="preserve"> </w:t>
+      </w:r>
+    </w:p>
+    <w:p>
+      <w:pPr>
+        <w:pStyle w:val="a3"/>
+        <w:ind w:leftChars="600" w:left="1200"/>
+      </w:pPr>
+    </w:p>
+    <w:p>
+      <w:pPr>
+        <w:pStyle w:val="a3"/>
+        <w:ind w:leftChars="600" w:left="1200"/>
       </w:pPr>
     </w:p>
     <w:p>
@@ -4294,8 +5130,10 @@
           <w:sz w:val="28"/>
           <w:szCs w:val="32"/>
         </w:rPr>
-        <w:t>Opensource Remote Access Softwares</w:t>
-      </w:r>
+        <w:lastRenderedPageBreak/>
+        <w:t xml:space="preserve">Opensource Remote Access </w:t>
+      </w:r>
+      <w:proofErr w:type="spellStart"/>
       <w:r>
         <w:rPr>
           <w:b/>
@@ -4303,16 +5141,26 @@
           <w:sz w:val="28"/>
           <w:szCs w:val="32"/>
         </w:rPr>
-        <w:t xml:space="preserve"> </w:t>
-      </w:r>
-      <w:r>
-        <w:rPr>
-          <w:rFonts w:hint="eastAsia"/>
+        <w:t>Softwares</w:t>
+      </w:r>
+      <w:proofErr w:type="spellEnd"/>
+      <w:r>
+        <w:rPr>
           <w:b/>
           <w:bCs/>
           <w:sz w:val="28"/>
           <w:szCs w:val="32"/>
         </w:rPr>
+        <w:t xml:space="preserve"> </w:t>
+      </w:r>
+      <w:r>
+        <w:rPr>
+          <w:rFonts w:hint="eastAsia"/>
+          <w:b/>
+          <w:bCs/>
+          <w:sz w:val="28"/>
+          <w:szCs w:val="32"/>
+        </w:rPr>
         <w:t>비교</w:t>
       </w:r>
     </w:p>
@@ -4320,6 +5168,12 @@
       <w:pPr>
         <w:pStyle w:val="a3"/>
       </w:pPr>
+      <w:r>
+        <w:rPr>
+          <w:rFonts w:hint="eastAsia"/>
+        </w:rPr>
+        <w:t>표</w:t>
+      </w:r>
     </w:p>
     <w:p>
       <w:pPr>
@@ -4366,7 +5220,7 @@
           <w:sz w:val="28"/>
           <w:szCs w:val="32"/>
         </w:rPr>
-        <w:t>NC on Linux</w:t>
+        <w:t xml:space="preserve">NC on </w:t>
       </w:r>
       <w:r>
         <w:rPr>
@@ -4375,17 +5229,16 @@
           <w:sz w:val="28"/>
           <w:szCs w:val="32"/>
         </w:rPr>
-        <w:t xml:space="preserve"> </w:t>
-      </w:r>
-      <w:r>
-        <w:rPr>
-          <w:rFonts w:hint="eastAsia"/>
+        <w:t>Many Platform</w:t>
+      </w:r>
+      <w:r>
+        <w:rPr>
           <w:b/>
           <w:bCs/>
           <w:sz w:val="28"/>
           <w:szCs w:val="32"/>
         </w:rPr>
-        <w:t xml:space="preserve">예시 </w:t>
+        <w:t>s</w:t>
       </w:r>
     </w:p>
     <w:p>
@@ -4459,40 +5312,22 @@
         <w:rPr>
           <w:b/>
           <w:bCs/>
-          <w:sz w:val="24"/>
-          <w:szCs w:val="28"/>
-        </w:rPr>
-        <w:t xml:space="preserve">Remote Access through </w:t>
-      </w:r>
-      <w:r>
-        <w:rPr>
-          <w:b/>
-          <w:bCs/>
-          <w:sz w:val="24"/>
-          <w:szCs w:val="28"/>
-        </w:rPr>
-        <w:t>Web Browser</w:t>
+          <w:sz w:val="28"/>
+          <w:szCs w:val="32"/>
+        </w:rPr>
+        <w:t>RDP vs VNC</w:t>
       </w:r>
     </w:p>
     <w:p>
       <w:pPr>
         <w:pStyle w:val="a3"/>
         <w:ind w:leftChars="0" w:left="1200"/>
-        <w:rPr>
-          <w:b/>
-          <w:bCs/>
-        </w:rPr>
       </w:pPr>
     </w:p>
     <w:p>
       <w:pPr>
         <w:pStyle w:val="a3"/>
         <w:ind w:leftChars="0" w:left="1200"/>
-        <w:rPr>
-          <w:rFonts w:hint="eastAsia"/>
-          <w:b/>
-          <w:bCs/>
-        </w:rPr>
       </w:pPr>
     </w:p>
     <w:p>
@@ -4501,8 +5336,6 @@
         <w:ind w:leftChars="0" w:left="1200"/>
         <w:rPr>
           <w:rFonts w:hint="eastAsia"/>
-          <w:b/>
-          <w:bCs/>
         </w:rPr>
       </w:pPr>
     </w:p>
@@ -4517,10 +5350,19 @@
         <w:rPr>
           <w:b/>
           <w:bCs/>
+          <w:sz w:val="28"/>
+          <w:szCs w:val="32"/>
+        </w:rPr>
+      </w:pPr>
+      <w:r>
+        <w:rPr>
+          <w:b/>
+          <w:bCs/>
           <w:sz w:val="24"/>
           <w:szCs w:val="28"/>
         </w:rPr>
-      </w:pPr>
+        <w:t xml:space="preserve">Remote Access through </w:t>
+      </w:r>
       <w:r>
         <w:rPr>
           <w:b/>
@@ -4528,76 +5370,38 @@
           <w:sz w:val="24"/>
           <w:szCs w:val="28"/>
         </w:rPr>
-        <w:t xml:space="preserve">Wayland </w:t>
-      </w:r>
-      <w:r>
-        <w:rPr>
-          <w:rFonts w:hint="eastAsia"/>
-          <w:b/>
-          <w:bCs/>
-          <w:sz w:val="24"/>
-          <w:szCs w:val="28"/>
-        </w:rPr>
-        <w:t>C</w:t>
-      </w:r>
-      <w:r>
-        <w:rPr>
-          <w:b/>
-          <w:bCs/>
-          <w:sz w:val="24"/>
-          <w:szCs w:val="28"/>
-        </w:rPr>
-        <w:t>ompositor</w:t>
-      </w:r>
-      <w:r>
-        <w:rPr>
-          <w:rFonts w:hint="eastAsia"/>
-          <w:b/>
-          <w:bCs/>
-          <w:sz w:val="24"/>
-          <w:szCs w:val="28"/>
-        </w:rPr>
-        <w:t xml:space="preserve">가 </w:t>
-      </w:r>
-      <w:r>
-        <w:rPr>
-          <w:b/>
-          <w:bCs/>
-          <w:sz w:val="24"/>
-          <w:szCs w:val="28"/>
-        </w:rPr>
-        <w:t xml:space="preserve">Remote Access </w:t>
-      </w:r>
-      <w:r>
-        <w:rPr>
-          <w:rFonts w:hint="eastAsia"/>
-          <w:b/>
-          <w:bCs/>
-          <w:sz w:val="24"/>
-          <w:szCs w:val="28"/>
-        </w:rPr>
-        <w:t>지원</w:t>
-      </w:r>
-    </w:p>
-    <w:p>
-      <w:pPr>
-        <w:ind w:left="1200"/>
-      </w:pPr>
-    </w:p>
-    <w:p>
-      <w:pPr>
-        <w:ind w:left="1200"/>
-        <w:rPr>
-          <w:rFonts w:hint="eastAsia"/>
-        </w:rPr>
-      </w:pPr>
+        <w:t>Web Browser</w:t>
+      </w:r>
     </w:p>
     <w:p>
       <w:pPr>
         <w:pStyle w:val="a3"/>
         <w:ind w:leftChars="0" w:left="1200"/>
         <w:rPr>
-          <w:rFonts w:hint="eastAsia"/>
+          <w:b/>
+          <w:bCs/>
+        </w:rPr>
+      </w:pPr>
+    </w:p>
+    <w:p>
+      <w:pPr>
+        <w:pStyle w:val="a3"/>
+        <w:ind w:leftChars="0" w:left="1200"/>
+        <w:rPr>
+          <w:rFonts w:hint="eastAsia"/>
+          <w:b/>
+          <w:bCs/>
+        </w:rPr>
+      </w:pPr>
+    </w:p>
+    <w:p>
+      <w:pPr>
+        <w:pStyle w:val="a3"/>
+        <w:ind w:leftChars="0" w:left="1200"/>
+        <w:rPr>
+          <w:rFonts w:hint="eastAsia"/>
+          <w:b/>
+          <w:bCs/>
         </w:rPr>
       </w:pPr>
     </w:p>
@@ -4623,7 +5427,7 @@
           <w:sz w:val="24"/>
           <w:szCs w:val="28"/>
         </w:rPr>
-        <w:t>Remote Access Program</w:t>
+        <w:t xml:space="preserve">Wayland </w:t>
       </w:r>
       <w:r>
         <w:rPr>
@@ -4633,7 +5437,7 @@
           <w:sz w:val="24"/>
           <w:szCs w:val="28"/>
         </w:rPr>
-        <w:t xml:space="preserve">이 </w:t>
+        <w:t>C</w:t>
       </w:r>
       <w:r>
         <w:rPr>
@@ -4642,7 +5446,7 @@
           <w:sz w:val="24"/>
           <w:szCs w:val="28"/>
         </w:rPr>
-        <w:t xml:space="preserve">Remote Access </w:t>
+        <w:t>ompositor</w:t>
       </w:r>
       <w:r>
         <w:rPr>
@@ -4652,6 +5456,101 @@
           <w:sz w:val="24"/>
           <w:szCs w:val="28"/>
         </w:rPr>
+        <w:t xml:space="preserve">가 </w:t>
+      </w:r>
+      <w:r>
+        <w:rPr>
+          <w:b/>
+          <w:bCs/>
+          <w:sz w:val="24"/>
+          <w:szCs w:val="28"/>
+        </w:rPr>
+        <w:t xml:space="preserve">Remote Access </w:t>
+      </w:r>
+      <w:r>
+        <w:rPr>
+          <w:rFonts w:hint="eastAsia"/>
+          <w:b/>
+          <w:bCs/>
+          <w:sz w:val="24"/>
+          <w:szCs w:val="28"/>
+        </w:rPr>
+        <w:t>지원</w:t>
+      </w:r>
+    </w:p>
+    <w:p>
+      <w:pPr>
+        <w:ind w:left="1200"/>
+      </w:pPr>
+    </w:p>
+    <w:p>
+      <w:pPr>
+        <w:ind w:left="1200"/>
+        <w:rPr>
+          <w:rFonts w:hint="eastAsia"/>
+        </w:rPr>
+      </w:pPr>
+    </w:p>
+    <w:p>
+      <w:pPr>
+        <w:pStyle w:val="a3"/>
+        <w:ind w:leftChars="0" w:left="1200"/>
+        <w:rPr>
+          <w:rFonts w:hint="eastAsia"/>
+        </w:rPr>
+      </w:pPr>
+    </w:p>
+    <w:p>
+      <w:pPr>
+        <w:pStyle w:val="a3"/>
+        <w:numPr>
+          <w:ilvl w:val="1"/>
+          <w:numId w:val="2"/>
+        </w:numPr>
+        <w:ind w:leftChars="0"/>
+        <w:rPr>
+          <w:b/>
+          <w:bCs/>
+          <w:sz w:val="24"/>
+          <w:szCs w:val="28"/>
+        </w:rPr>
+      </w:pPr>
+      <w:r>
+        <w:rPr>
+          <w:b/>
+          <w:bCs/>
+          <w:sz w:val="24"/>
+          <w:szCs w:val="28"/>
+        </w:rPr>
+        <w:t>Remote Access Program</w:t>
+      </w:r>
+      <w:r>
+        <w:rPr>
+          <w:rFonts w:hint="eastAsia"/>
+          <w:b/>
+          <w:bCs/>
+          <w:sz w:val="24"/>
+          <w:szCs w:val="28"/>
+        </w:rPr>
+        <w:t xml:space="preserve">이 </w:t>
+      </w:r>
+      <w:r>
+        <w:rPr>
+          <w:b/>
+          <w:bCs/>
+          <w:sz w:val="24"/>
+          <w:szCs w:val="28"/>
+        </w:rPr>
+        <w:t xml:space="preserve">Remote Access </w:t>
+      </w:r>
+      <w:r>
+        <w:rPr>
+          <w:rFonts w:hint="eastAsia"/>
+          <w:b/>
+          <w:bCs/>
+          <w:sz w:val="24"/>
+          <w:szCs w:val="28"/>
+        </w:rPr>
         <w:t>지원</w:t>
       </w:r>
     </w:p>
@@ -4663,17 +5562,6 @@
     </w:p>
     <w:p>
       <w:pPr>
-        <w:pStyle w:val="a3"/>
-        <w:ind w:leftChars="600" w:left="1200"/>
-        <w:rPr>
-          <w:rFonts w:hint="eastAsia"/>
-        </w:rPr>
-      </w:pPr>
-    </w:p>
-    <w:p>
-      <w:pPr>
-        <w:pStyle w:val="a3"/>
-        <w:ind w:leftChars="600" w:left="1200"/>
         <w:rPr>
           <w:rFonts w:hint="eastAsia"/>
         </w:rPr>

</xml_diff>

<commit_message>
Add xrdp information to report_v3.doc
</commit_message>
<xml_diff>
--- a/report_v3.docx
+++ b/report_v3.docx
@@ -24,130 +24,6 @@
           <w:sz w:val="28"/>
           <w:szCs w:val="32"/>
         </w:rPr>
-        <w:t>Remote Access for NEMO-UX</w:t>
-      </w:r>
-    </w:p>
-    <w:p>
-      <w:pPr>
-        <w:pStyle w:val="a3"/>
-        <w:ind w:leftChars="0" w:left="760"/>
-      </w:pPr>
-    </w:p>
-    <w:p>
-      <w:pPr>
-        <w:ind w:left="760"/>
-        <w:rPr>
-          <w:rFonts w:hint="eastAsia"/>
-        </w:rPr>
-      </w:pPr>
-    </w:p>
-    <w:p>
-      <w:pPr>
-        <w:pStyle w:val="a3"/>
-        <w:rPr>
-          <w:rFonts w:hint="eastAsia"/>
-        </w:rPr>
-      </w:pPr>
-    </w:p>
-    <w:p>
-      <w:pPr>
-        <w:pStyle w:val="a3"/>
-        <w:numPr>
-          <w:ilvl w:val="0"/>
-          <w:numId w:val="2"/>
-        </w:numPr>
-        <w:ind w:leftChars="0"/>
-        <w:rPr>
-          <w:b/>
-          <w:bCs/>
-          <w:sz w:val="28"/>
-          <w:szCs w:val="32"/>
-        </w:rPr>
-      </w:pPr>
-      <w:r>
-        <w:rPr>
-          <w:rFonts w:hint="eastAsia"/>
-          <w:b/>
-          <w:bCs/>
-          <w:sz w:val="28"/>
-          <w:szCs w:val="32"/>
-        </w:rPr>
-        <w:t>N</w:t>
-      </w:r>
-      <w:r>
-        <w:rPr>
-          <w:b/>
-          <w:bCs/>
-          <w:sz w:val="28"/>
-          <w:szCs w:val="32"/>
-        </w:rPr>
-        <w:t xml:space="preserve">EMO-UX &amp; </w:t>
-      </w:r>
-      <w:r>
-        <w:rPr>
-          <w:b/>
-          <w:bCs/>
-          <w:sz w:val="28"/>
-          <w:szCs w:val="32"/>
-        </w:rPr>
-        <w:t xml:space="preserve">Wayland </w:t>
-      </w:r>
-      <w:r>
-        <w:rPr>
-          <w:b/>
-          <w:bCs/>
-          <w:sz w:val="28"/>
-          <w:szCs w:val="32"/>
-        </w:rPr>
-        <w:t>Weston Compositor</w:t>
-      </w:r>
-    </w:p>
-    <w:p>
-      <w:pPr>
-        <w:pStyle w:val="a3"/>
-        <w:ind w:leftChars="0" w:left="760"/>
-      </w:pPr>
-    </w:p>
-    <w:p>
-      <w:pPr>
-        <w:pStyle w:val="a3"/>
-        <w:ind w:leftChars="0" w:left="760"/>
-        <w:rPr>
-          <w:rFonts w:hint="eastAsia"/>
-        </w:rPr>
-      </w:pPr>
-    </w:p>
-    <w:p>
-      <w:pPr>
-        <w:pStyle w:val="a3"/>
-        <w:ind w:leftChars="0" w:left="760"/>
-        <w:rPr>
-          <w:rFonts w:hint="eastAsia"/>
-        </w:rPr>
-      </w:pPr>
-    </w:p>
-    <w:p>
-      <w:pPr>
-        <w:pStyle w:val="a3"/>
-        <w:numPr>
-          <w:ilvl w:val="0"/>
-          <w:numId w:val="2"/>
-        </w:numPr>
-        <w:ind w:leftChars="0"/>
-        <w:rPr>
-          <w:b/>
-          <w:bCs/>
-          <w:sz w:val="28"/>
-          <w:szCs w:val="32"/>
-        </w:rPr>
-      </w:pPr>
-      <w:r>
-        <w:rPr>
-          <w:b/>
-          <w:bCs/>
-          <w:sz w:val="28"/>
-          <w:szCs w:val="32"/>
-        </w:rPr>
         <w:t xml:space="preserve">Remote Access </w:t>
       </w:r>
       <w:r>
@@ -224,7 +100,7 @@
           <w:noProof/>
         </w:rPr>
         <w:drawing>
-          <wp:inline distT="0" distB="0" distL="0" distR="0" wp14:anchorId="236D57EE" wp14:editId="34D31AF5">
+          <wp:inline distT="0" distB="0" distL="0" distR="0" wp14:anchorId="59F9AE57" wp14:editId="5AA22954">
             <wp:extent cx="3511296" cy="2266820"/>
             <wp:effectExtent l="0" t="0" r="0" b="635"/>
             <wp:docPr id="18" name="그림 18"/>
@@ -448,14 +324,7 @@
         <w:rPr>
           <w:rFonts w:hint="eastAsia"/>
         </w:rPr>
-        <w:t xml:space="preserve">유저 세션상의 어플리케이션이 디스플레이에 원하는 그래픽을 표현하기 위해 그래픽 인터페이스로 </w:t>
-      </w:r>
-      <w:r>
-        <w:rPr>
-          <w:rFonts w:hint="eastAsia"/>
-        </w:rPr>
-        <w:lastRenderedPageBreak/>
-        <w:t>명령과 함께 비트맵 및 텍스트,</w:t>
+        <w:t>유저 세션상의 어플리케이션이 디스플레이에 원하는 그래픽을 표현하기 위해 그래픽 인터페이스로 명령과 함께 비트맵 및 텍스트,</w:t>
       </w:r>
       <w:r>
         <w:t xml:space="preserve"> </w:t>
@@ -590,6 +459,24 @@
       <w:r>
         <w:t>등이 있다.</w:t>
       </w:r>
+    </w:p>
+    <w:p>
+      <w:pPr>
+        <w:pStyle w:val="a3"/>
+      </w:pPr>
+    </w:p>
+    <w:p>
+      <w:pPr>
+        <w:pStyle w:val="a3"/>
+      </w:pPr>
+    </w:p>
+    <w:p>
+      <w:pPr>
+        <w:pStyle w:val="a3"/>
+        <w:rPr>
+          <w:rFonts w:hint="eastAsia"/>
+        </w:rPr>
+      </w:pPr>
     </w:p>
     <w:p>
       <w:pPr>
@@ -614,6 +501,7 @@
           <w:sz w:val="24"/>
           <w:szCs w:val="28"/>
         </w:rPr>
+        <w:lastRenderedPageBreak/>
         <w:t>V</w:t>
       </w:r>
       <w:r>
@@ -630,16 +518,13 @@
       <w:pPr>
         <w:pStyle w:val="a3"/>
         <w:ind w:leftChars="600" w:left="1200"/>
-        <w:rPr>
-          <w:rFonts w:hint="eastAsia"/>
-        </w:rPr>
       </w:pPr>
       <w:r>
         <w:rPr>
           <w:noProof/>
         </w:rPr>
         <w:drawing>
-          <wp:inline distT="0" distB="0" distL="0" distR="0" wp14:anchorId="19E880D1" wp14:editId="07A2A09B">
+          <wp:inline distT="0" distB="0" distL="0" distR="0" wp14:anchorId="1A1860AC" wp14:editId="34416234">
             <wp:extent cx="5065266" cy="2282343"/>
             <wp:effectExtent l="0" t="0" r="2540" b="3810"/>
             <wp:docPr id="1" name="그림 1"/>
@@ -679,9 +564,6 @@
       <w:pPr>
         <w:pStyle w:val="a3"/>
         <w:ind w:leftChars="0" w:left="1200"/>
-        <w:rPr>
-          <w:rFonts w:hint="eastAsia"/>
-        </w:rPr>
       </w:pPr>
       <w:r>
         <w:rPr>
@@ -929,14 +811,7 @@
         <w:rPr>
           <w:rFonts w:hint="eastAsia"/>
         </w:rPr>
-        <w:t xml:space="preserve">프로토콜을 이용해 네트워크 원격 접속 서비스를 </w:t>
-      </w:r>
-      <w:r>
-        <w:rPr>
-          <w:rFonts w:hint="eastAsia"/>
-        </w:rPr>
-        <w:lastRenderedPageBreak/>
-        <w:t xml:space="preserve">제공하는 </w:t>
+        <w:t xml:space="preserve">프로토콜을 이용해 네트워크 원격 접속 서비스를 제공하는 </w:t>
       </w:r>
       <w:r>
         <w:rPr>
@@ -980,6 +855,15 @@
         </w:rPr>
         <w:t>등이 있다.</w:t>
       </w:r>
+    </w:p>
+    <w:p>
+      <w:pPr>
+        <w:pStyle w:val="a3"/>
+        <w:ind w:leftChars="0" w:left="1200"/>
+        <w:rPr>
+          <w:rFonts w:hint="eastAsia"/>
+        </w:rPr>
+      </w:pPr>
     </w:p>
     <w:p>
       <w:pPr>
@@ -990,7 +874,6 @@
         </w:numPr>
         <w:ind w:leftChars="0"/>
         <w:rPr>
-          <w:rFonts w:hint="eastAsia"/>
           <w:b/>
           <w:bCs/>
           <w:sz w:val="24"/>
@@ -1050,9 +933,6 @@
       <w:pPr>
         <w:pStyle w:val="a3"/>
         <w:ind w:firstLineChars="100" w:firstLine="200"/>
-        <w:rPr>
-          <w:rFonts w:hint="eastAsia"/>
-        </w:rPr>
       </w:pPr>
       <w:r>
         <w:t>RDP</w:t>
@@ -1151,7 +1031,14 @@
         <w:rPr>
           <w:rFonts w:hint="eastAsia"/>
         </w:rPr>
-        <w:t>단의 어플리케이션에서 프로토콜 통신에 대한 소프트웨어</w:t>
+        <w:t>단의 어플리케</w:t>
+      </w:r>
+      <w:r>
+        <w:rPr>
+          <w:rFonts w:hint="eastAsia"/>
+        </w:rPr>
+        <w:lastRenderedPageBreak/>
+        <w:t>이션에서 프로토콜 통신에 대한 소프트웨어</w:t>
       </w:r>
       <w:r>
         <w:rPr>
@@ -1477,6 +1364,12 @@
         </w:rPr>
         <w:t>.</w:t>
       </w:r>
+    </w:p>
+    <w:p>
+      <w:pPr>
+        <w:pStyle w:val="a3"/>
+        <w:ind w:firstLineChars="100" w:firstLine="200"/>
+      </w:pPr>
     </w:p>
     <w:p>
       <w:pPr>
@@ -1487,7 +1380,6 @@
         </w:numPr>
         <w:ind w:leftChars="0"/>
         <w:rPr>
-          <w:rFonts w:hint="eastAsia"/>
           <w:b/>
           <w:bCs/>
           <w:sz w:val="28"/>
@@ -1501,28 +1393,8 @@
           <w:sz w:val="28"/>
           <w:szCs w:val="32"/>
         </w:rPr>
-        <w:t xml:space="preserve">Opensource Remote Access </w:t>
-      </w:r>
-      <w:proofErr w:type="spellStart"/>
-      <w:r>
-        <w:rPr>
-          <w:b/>
-          <w:bCs/>
-          <w:sz w:val="28"/>
-          <w:szCs w:val="32"/>
-        </w:rPr>
-        <w:t>Software</w:t>
-      </w:r>
-      <w:r>
-        <w:rPr>
-          <w:b/>
-          <w:bCs/>
-          <w:sz w:val="28"/>
-          <w:szCs w:val="32"/>
-        </w:rPr>
-        <w:t>s</w:t>
-      </w:r>
-      <w:proofErr w:type="spellEnd"/>
+        <w:t>Opensource Remote Access Software</w:t>
+      </w:r>
       <w:r>
         <w:rPr>
           <w:b/>
@@ -1591,17 +1463,240 @@
         <w:rPr>
           <w:rFonts w:hint="eastAsia"/>
         </w:rPr>
+        <w:t>는</w:t>
+      </w:r>
+      <w:r>
+        <w:rPr>
+          <w:rFonts w:hint="eastAsia"/>
+        </w:rPr>
+        <w:t xml:space="preserve"> </w:t>
+      </w:r>
+      <w:r>
+        <w:rPr>
+          <w:rFonts w:hint="eastAsia"/>
+        </w:rPr>
+        <w:t xml:space="preserve">크로스 플랫폼을 지원하기 위한 </w:t>
+      </w:r>
+      <w:r>
+        <w:t xml:space="preserve">RDP </w:t>
+      </w:r>
+      <w:r>
+        <w:rPr>
+          <w:rFonts w:hint="eastAsia"/>
+        </w:rPr>
+        <w:t>기반</w:t>
+      </w:r>
+      <w:r>
+        <w:rPr>
+          <w:rFonts w:hint="eastAsia"/>
+        </w:rPr>
+        <w:t xml:space="preserve"> 원격 데스크톱</w:t>
+      </w:r>
+      <w:r>
+        <w:rPr>
+          <w:rFonts w:hint="eastAsia"/>
+        </w:rPr>
+        <w:t xml:space="preserve"> 오픈소스 소프트웨어이다.</w:t>
+      </w:r>
+      <w:r>
+        <w:t xml:space="preserve"> </w:t>
+      </w:r>
+      <w:proofErr w:type="spellStart"/>
+      <w:r>
+        <w:rPr>
+          <w:rFonts w:hint="eastAsia"/>
+        </w:rPr>
+        <w:t>x</w:t>
+      </w:r>
+      <w:r>
+        <w:t>rdp</w:t>
+      </w:r>
+      <w:proofErr w:type="spellEnd"/>
+      <w:r>
+        <w:t xml:space="preserve"> </w:t>
+      </w:r>
+      <w:r>
+        <w:rPr>
+          <w:rFonts w:hint="eastAsia"/>
+        </w:rPr>
+        <w:t>서버</w:t>
+      </w:r>
+      <w:r>
+        <w:rPr>
+          <w:rFonts w:hint="eastAsia"/>
+        </w:rPr>
+        <w:t>는</w:t>
+      </w:r>
+      <w:r>
+        <w:rPr>
+          <w:rFonts w:hint="eastAsia"/>
+        </w:rPr>
+        <w:t xml:space="preserve"> 다른 </w:t>
+      </w:r>
+      <w:r>
+        <w:t>RDP</w:t>
+      </w:r>
+      <w:r>
+        <w:rPr>
+          <w:rFonts w:hint="eastAsia"/>
+        </w:rPr>
+        <w:t xml:space="preserve"> 기반의 소프트웨어와</w:t>
+      </w:r>
+      <w:r>
+        <w:rPr>
+          <w:rFonts w:hint="eastAsia"/>
+        </w:rPr>
+        <w:t>는 다르게</w:t>
+      </w:r>
+      <w:r>
+        <w:rPr>
+          <w:rFonts w:hint="eastAsia"/>
+        </w:rPr>
+        <w:t xml:space="preserve"> </w:t>
+      </w:r>
+      <w:r>
+        <w:t xml:space="preserve">Window OS </w:t>
+      </w:r>
+      <w:r>
+        <w:rPr>
+          <w:rFonts w:hint="eastAsia"/>
+        </w:rPr>
+        <w:t xml:space="preserve">뿐만 아니라 </w:t>
+      </w:r>
+      <w:r>
+        <w:t>Linux OS</w:t>
+      </w:r>
+      <w:r>
+        <w:t xml:space="preserve"> </w:t>
+      </w:r>
+      <w:r>
+        <w:rPr>
+          <w:rFonts w:hint="eastAsia"/>
+        </w:rPr>
+        <w:t>상에서도 동작이 가능하다.</w:t>
+      </w:r>
+      <w:r>
+        <w:rPr>
+          <w:rFonts w:hint="eastAsia"/>
+        </w:rPr>
+        <w:t xml:space="preserve"> </w:t>
+      </w:r>
+      <w:proofErr w:type="spellStart"/>
+      <w:r>
+        <w:t>xrd</w:t>
+      </w:r>
+      <w:r>
+        <w:rPr>
+          <w:rFonts w:hint="eastAsia"/>
+        </w:rPr>
+        <w:t>p</w:t>
+      </w:r>
+      <w:proofErr w:type="spellEnd"/>
+      <w:r>
+        <w:t xml:space="preserve"> </w:t>
+      </w:r>
+      <w:r>
+        <w:rPr>
+          <w:rFonts w:hint="eastAsia"/>
+        </w:rPr>
+        <w:t xml:space="preserve">서버는 </w:t>
+      </w:r>
+      <w:proofErr w:type="spellStart"/>
+      <w:r>
+        <w:t>FreeRDP</w:t>
+      </w:r>
+      <w:proofErr w:type="spellEnd"/>
+      <w:r>
+        <w:t xml:space="preserve">, </w:t>
+      </w:r>
+      <w:proofErr w:type="spellStart"/>
+      <w:r>
+        <w:t>rdesktop</w:t>
+      </w:r>
+      <w:proofErr w:type="spellEnd"/>
+      <w:r>
+        <w:t xml:space="preserve">, </w:t>
+      </w:r>
+      <w:proofErr w:type="spellStart"/>
+      <w:r>
+        <w:t>NeutrinoRDP</w:t>
+      </w:r>
+      <w:proofErr w:type="spellEnd"/>
+      <w:r>
+        <w:t xml:space="preserve"> </w:t>
+      </w:r>
+      <w:r>
+        <w:rPr>
+          <w:rFonts w:hint="eastAsia"/>
+        </w:rPr>
+        <w:t xml:space="preserve">등의 다양한 </w:t>
+      </w:r>
+      <w:r>
+        <w:t xml:space="preserve">RDP </w:t>
+      </w:r>
+      <w:r>
+        <w:rPr>
+          <w:rFonts w:hint="eastAsia"/>
+        </w:rPr>
+        <w:t xml:space="preserve">클라이언트 어플리케이션으로부터 연결을 받을 수 있기 때문에 </w:t>
+      </w:r>
+      <w:proofErr w:type="spellStart"/>
+      <w:r>
+        <w:t>xrdp</w:t>
+      </w:r>
+      <w:proofErr w:type="spellEnd"/>
+      <w:r>
+        <w:t xml:space="preserve"> </w:t>
+      </w:r>
+      <w:r>
+        <w:rPr>
+          <w:rFonts w:hint="eastAsia"/>
+        </w:rPr>
+        <w:t>클라이언트</w:t>
+      </w:r>
+      <w:r>
+        <w:rPr>
+          <w:rFonts w:hint="eastAsia"/>
+        </w:rPr>
         <w:t xml:space="preserve">는 </w:t>
       </w:r>
-      <w:bookmarkStart w:id="0" w:name="_GoBack"/>
-      <w:bookmarkEnd w:id="0"/>
+      <w:r>
+        <w:t xml:space="preserve">Window OS, Linux OS, </w:t>
+      </w:r>
+      <w:r>
+        <w:t>iOS</w:t>
+      </w:r>
+      <w:r>
+        <w:rPr>
+          <w:rFonts w:hint="eastAsia"/>
+        </w:rPr>
+        <w:t xml:space="preserve">와 </w:t>
+      </w:r>
+      <w:r>
+        <w:t>Android OS</w:t>
+      </w:r>
+      <w:r>
+        <w:t xml:space="preserve"> </w:t>
+      </w:r>
+      <w:r>
+        <w:rPr>
+          <w:rFonts w:hint="eastAsia"/>
+        </w:rPr>
+        <w:t xml:space="preserve">상에서 </w:t>
+      </w:r>
+      <w:r>
+        <w:rPr>
+          <w:rFonts w:hint="eastAsia"/>
+        </w:rPr>
+        <w:t>동작이 가능하다.</w:t>
+      </w:r>
+      <w:r>
+        <w:t xml:space="preserve"> </w:t>
+      </w:r>
     </w:p>
     <w:p>
       <w:pPr>
         <w:ind w:left="1200"/>
-        <w:rPr>
-          <w:rFonts w:hint="eastAsia"/>
-        </w:rPr>
       </w:pPr>
     </w:p>
     <w:p>
@@ -1659,7 +1754,7 @@
           <w:noProof/>
         </w:rPr>
         <w:drawing>
-          <wp:inline distT="0" distB="0" distL="0" distR="0" wp14:anchorId="44770E3E" wp14:editId="266A3F4F">
+          <wp:inline distT="0" distB="0" distL="0" distR="0" wp14:anchorId="4B6135D0" wp14:editId="6B5A4CFE">
             <wp:extent cx="1626069" cy="1616659"/>
             <wp:effectExtent l="0" t="0" r="0" b="3175"/>
             <wp:docPr id="9" name="그림 9" descr="관련 이미지"/>
@@ -1712,9 +1807,6 @@
       <w:pPr>
         <w:pStyle w:val="a3"/>
         <w:ind w:leftChars="0" w:left="1200"/>
-        <w:rPr>
-          <w:rFonts w:hint="eastAsia"/>
-        </w:rPr>
       </w:pPr>
       <w:proofErr w:type="spellStart"/>
       <w:r>
@@ -1726,15 +1818,12 @@
       </w:r>
       <w:proofErr w:type="spellStart"/>
       <w:r>
+        <w:lastRenderedPageBreak/>
         <w:t>TightVNC</w:t>
       </w:r>
       <w:proofErr w:type="spellEnd"/>
       <w:r>
-        <w:t xml:space="preserve">의 서버는 Unix 계열 OS와 Window OS를 모두 지원한다. 하지만 독자적인 </w:t>
-      </w:r>
-      <w:r>
-        <w:lastRenderedPageBreak/>
-        <w:t xml:space="preserve">자바 기반 클라이언트 어플리케이션을 사용하기 때문에 </w:t>
+        <w:t xml:space="preserve">의 서버는 Unix 계열 OS와 Window OS를 모두 지원한다. 하지만 독자적인 자바 기반 클라이언트 어플리케이션을 사용하기 때문에 </w:t>
       </w:r>
       <w:proofErr w:type="spellStart"/>
       <w:r>
@@ -1871,9 +1960,6 @@
       <w:pPr>
         <w:pStyle w:val="a3"/>
         <w:ind w:leftChars="0" w:left="1200"/>
-        <w:rPr>
-          <w:rFonts w:hint="eastAsia"/>
-        </w:rPr>
       </w:pPr>
     </w:p>
     <w:p>
@@ -1923,7 +2009,7 @@
           <w:noProof/>
         </w:rPr>
         <w:drawing>
-          <wp:inline distT="0" distB="0" distL="0" distR="0" wp14:anchorId="642CB4CC" wp14:editId="2220E5FB">
+          <wp:inline distT="0" distB="0" distL="0" distR="0" wp14:anchorId="0248A3B7" wp14:editId="37BD4546">
             <wp:extent cx="1265529" cy="1265529"/>
             <wp:effectExtent l="0" t="0" r="0" b="0"/>
             <wp:docPr id="10" name="그림 10" descr="Tigervnc에 대한 이미지 검색결과"/>
@@ -1976,9 +2062,6 @@
       <w:pPr>
         <w:pStyle w:val="a3"/>
         <w:ind w:leftChars="0" w:left="1200"/>
-        <w:rPr>
-          <w:rFonts w:hint="eastAsia"/>
-        </w:rPr>
       </w:pPr>
       <w:proofErr w:type="spellStart"/>
       <w:r>
@@ -2503,6 +2586,7 @@
         <w:t xml:space="preserve">는 </w:t>
       </w:r>
       <w:r>
+        <w:lastRenderedPageBreak/>
         <w:t>Unix OS</w:t>
       </w:r>
       <w:r>
@@ -2546,11 +2630,7 @@
         <w:t xml:space="preserve">통신 방식으로 </w:t>
       </w:r>
       <w:r>
-        <w:t xml:space="preserve">Frame </w:t>
-      </w:r>
-      <w:r>
-        <w:lastRenderedPageBreak/>
-        <w:t>Buffer</w:t>
+        <w:t>Frame Buffer</w:t>
       </w:r>
       <w:r>
         <w:rPr>
@@ -2739,11 +2819,6 @@
       </w:r>
     </w:p>
     <w:p>
-      <w:pPr>
-        <w:rPr>
-          <w:rFonts w:hint="eastAsia"/>
-        </w:rPr>
-      </w:pPr>
       <w:r>
         <w:tab/>
       </w:r>
@@ -2794,7 +2869,7 @@
           <w:noProof/>
         </w:rPr>
         <w:drawing>
-          <wp:inline distT="0" distB="0" distL="0" distR="0">
+          <wp:inline distT="0" distB="0" distL="0" distR="0" wp14:anchorId="73176532" wp14:editId="63922D0B">
             <wp:extent cx="1345997" cy="1345997"/>
             <wp:effectExtent l="0" t="0" r="6985" b="6985"/>
             <wp:docPr id="7" name="그림 7" descr="RealVNC에 대한 이미지 검색결과"/>
@@ -2846,9 +2921,6 @@
     <w:p>
       <w:pPr>
         <w:ind w:left="1200"/>
-        <w:rPr>
-          <w:rFonts w:hint="eastAsia"/>
-        </w:rPr>
       </w:pPr>
       <w:proofErr w:type="spellStart"/>
       <w:r>
@@ -3258,17 +3330,11 @@
     <w:p>
       <w:pPr>
         <w:ind w:left="1200"/>
-        <w:rPr>
-          <w:rFonts w:hint="eastAsia"/>
-        </w:rPr>
       </w:pPr>
     </w:p>
     <w:p>
       <w:pPr>
         <w:ind w:left="1200"/>
-        <w:rPr>
-          <w:rFonts w:hint="eastAsia"/>
-        </w:rPr>
       </w:pPr>
     </w:p>
     <w:p>
@@ -3280,7 +3346,6 @@
         </w:numPr>
         <w:ind w:leftChars="0"/>
         <w:rPr>
-          <w:rFonts w:hint="eastAsia"/>
           <w:b/>
           <w:bCs/>
           <w:sz w:val="28"/>
@@ -3308,7 +3373,7 @@
           <w:noProof/>
         </w:rPr>
         <w:drawing>
-          <wp:inline distT="0" distB="0" distL="0" distR="0">
+          <wp:inline distT="0" distB="0" distL="0" distR="0" wp14:anchorId="79D6DED4" wp14:editId="432F5111">
             <wp:extent cx="1309421" cy="1309421"/>
             <wp:effectExtent l="0" t="0" r="5080" b="5080"/>
             <wp:docPr id="8" name="그림 8" descr="guacamole apache에 대한 이미지 검색결과"/>
@@ -3849,13 +3914,7 @@
         <w:t xml:space="preserve"> 서버 환경을 구축하기가 어렵다는 단점이 있다.</w:t>
       </w:r>
     </w:p>
-    <w:p>
-      <w:pPr>
-        <w:rPr>
-          <w:rFonts w:hint="eastAsia"/>
-        </w:rPr>
-      </w:pPr>
-    </w:p>
+    <w:p/>
     <w:p>
       <w:pPr>
         <w:pStyle w:val="a3"/>
@@ -3867,7 +3926,7 @@
         </w:rPr>
         <w:lastRenderedPageBreak/>
         <w:drawing>
-          <wp:inline distT="0" distB="0" distL="0" distR="0" wp14:anchorId="202F7800" wp14:editId="773DEC17">
+          <wp:inline distT="0" distB="0" distL="0" distR="0" wp14:anchorId="0945E24E" wp14:editId="590777BE">
             <wp:extent cx="2066619" cy="3284524"/>
             <wp:effectExtent l="0" t="0" r="0" b="0"/>
             <wp:docPr id="2" name="그림 2"/>
@@ -3907,9 +3966,6 @@
       <w:pPr>
         <w:pStyle w:val="a3"/>
         <w:ind w:leftChars="600" w:left="1200"/>
-        <w:rPr>
-          <w:rFonts w:hint="eastAsia"/>
-        </w:rPr>
       </w:pPr>
       <w:r>
         <w:rPr>
@@ -4408,13 +4464,7 @@
     <w:p/>
     <w:p/>
     <w:p/>
-    <w:p>
-      <w:pPr>
-        <w:rPr>
-          <w:rFonts w:hint="eastAsia"/>
-        </w:rPr>
-      </w:pPr>
-    </w:p>
+    <w:p/>
     <w:p>
       <w:pPr>
         <w:pStyle w:val="a3"/>
@@ -4424,7 +4474,6 @@
         </w:numPr>
         <w:ind w:leftChars="0"/>
         <w:rPr>
-          <w:rFonts w:hint="eastAsia"/>
           <w:b/>
           <w:bCs/>
           <w:sz w:val="24"/>
@@ -4454,7 +4503,7 @@
           <w:noProof/>
         </w:rPr>
         <w:drawing>
-          <wp:inline distT="0" distB="0" distL="0" distR="0" wp14:anchorId="69257002" wp14:editId="04D8D9DA">
+          <wp:inline distT="0" distB="0" distL="0" distR="0" wp14:anchorId="0E8990B7" wp14:editId="4E81640B">
             <wp:extent cx="2443941" cy="1075334"/>
             <wp:effectExtent l="0" t="0" r="0" b="0"/>
             <wp:docPr id="13" name="그림 13"/>
@@ -4656,7 +4705,7 @@
           <w:noProof/>
         </w:rPr>
         <w:drawing>
-          <wp:inline distT="0" distB="0" distL="0" distR="0" wp14:anchorId="2B17F306" wp14:editId="50D2F88F">
+          <wp:inline distT="0" distB="0" distL="0" distR="0" wp14:anchorId="54E7D03D" wp14:editId="5C2C909F">
             <wp:extent cx="3021177" cy="2211650"/>
             <wp:effectExtent l="0" t="0" r="8255" b="0"/>
             <wp:docPr id="14" name="그림 14"/>
@@ -4696,9 +4745,6 @@
       <w:pPr>
         <w:pStyle w:val="a3"/>
         <w:ind w:leftChars="600" w:left="1200"/>
-        <w:rPr>
-          <w:rFonts w:hint="eastAsia"/>
-        </w:rPr>
       </w:pPr>
       <w:r>
         <w:rPr>
@@ -5095,17 +5141,11 @@
       <w:pPr>
         <w:pStyle w:val="a3"/>
         <w:ind w:leftChars="600" w:left="1200"/>
-        <w:rPr>
-          <w:rFonts w:hint="eastAsia"/>
-        </w:rPr>
       </w:pPr>
     </w:p>
     <w:p>
       <w:pPr>
         <w:ind w:left="760"/>
-        <w:rPr>
-          <w:rFonts w:hint="eastAsia"/>
-        </w:rPr>
       </w:pPr>
     </w:p>
     <w:p>
@@ -5131,9 +5171,8 @@
           <w:szCs w:val="32"/>
         </w:rPr>
         <w:lastRenderedPageBreak/>
-        <w:t xml:space="preserve">Opensource Remote Access </w:t>
-      </w:r>
-      <w:proofErr w:type="spellStart"/>
+        <w:t>Opensource Remote Access Software</w:t>
+      </w:r>
       <w:r>
         <w:rPr>
           <w:b/>
@@ -5141,51 +5180,1122 @@
           <w:sz w:val="28"/>
           <w:szCs w:val="32"/>
         </w:rPr>
-        <w:t>Softwares</w:t>
-      </w:r>
-      <w:proofErr w:type="spellEnd"/>
-      <w:r>
-        <w:rPr>
+        <w:t xml:space="preserve"> </w:t>
+      </w:r>
+      <w:r>
+        <w:rPr>
+          <w:rFonts w:hint="eastAsia"/>
           <w:b/>
           <w:bCs/>
           <w:sz w:val="28"/>
           <w:szCs w:val="32"/>
         </w:rPr>
-        <w:t xml:space="preserve"> </w:t>
-      </w:r>
-      <w:r>
-        <w:rPr>
-          <w:rFonts w:hint="eastAsia"/>
-          <w:b/>
-          <w:bCs/>
-          <w:sz w:val="28"/>
-          <w:szCs w:val="32"/>
-        </w:rPr>
         <w:t>비교</w:t>
+      </w:r>
+    </w:p>
+    <w:tbl>
+      <w:tblPr>
+        <w:tblStyle w:val="a4"/>
+        <w:tblW w:w="8693" w:type="dxa"/>
+        <w:tblInd w:w="800" w:type="dxa"/>
+        <w:tblLook w:val="04A0" w:firstRow="1" w:lastRow="0" w:firstColumn="1" w:lastColumn="0" w:noHBand="0" w:noVBand="1"/>
+      </w:tblPr>
+      <w:tblGrid>
+        <w:gridCol w:w="1599"/>
+        <w:gridCol w:w="1526"/>
+        <w:gridCol w:w="1587"/>
+        <w:gridCol w:w="1571"/>
+        <w:gridCol w:w="2410"/>
+      </w:tblGrid>
+      <w:tr>
+        <w:tc>
+          <w:tcPr>
+            <w:tcW w:w="1599" w:type="dxa"/>
+            <w:shd w:val="clear" w:color="auto" w:fill="AEAAAA" w:themeFill="background2" w:themeFillShade="BF"/>
+          </w:tcPr>
+          <w:p>
+            <w:pPr>
+              <w:pStyle w:val="a3"/>
+              <w:ind w:leftChars="0" w:left="0"/>
+              <w:jc w:val="center"/>
+              <w:rPr>
+                <w:rFonts w:hint="eastAsia"/>
+                <w:b/>
+                <w:bCs/>
+              </w:rPr>
+            </w:pPr>
+            <w:r>
+              <w:rPr>
+                <w:rFonts w:hint="eastAsia"/>
+                <w:b/>
+                <w:bCs/>
+              </w:rPr>
+              <w:t>S</w:t>
+            </w:r>
+            <w:r>
+              <w:rPr>
+                <w:b/>
+                <w:bCs/>
+              </w:rPr>
+              <w:t>/W</w:t>
+            </w:r>
+          </w:p>
+        </w:tc>
+        <w:tc>
+          <w:tcPr>
+            <w:tcW w:w="1526" w:type="dxa"/>
+            <w:shd w:val="clear" w:color="auto" w:fill="AEAAAA" w:themeFill="background2" w:themeFillShade="BF"/>
+          </w:tcPr>
+          <w:p>
+            <w:pPr>
+              <w:pStyle w:val="a3"/>
+              <w:ind w:leftChars="0" w:left="0"/>
+              <w:jc w:val="center"/>
+              <w:rPr>
+                <w:b/>
+                <w:bCs/>
+              </w:rPr>
+            </w:pPr>
+            <w:r>
+              <w:rPr>
+                <w:rFonts w:hint="eastAsia"/>
+                <w:b/>
+                <w:bCs/>
+              </w:rPr>
+              <w:t>프로토콜</w:t>
+            </w:r>
+          </w:p>
+        </w:tc>
+        <w:tc>
+          <w:tcPr>
+            <w:tcW w:w="1587" w:type="dxa"/>
+            <w:shd w:val="clear" w:color="auto" w:fill="AEAAAA" w:themeFill="background2" w:themeFillShade="BF"/>
+          </w:tcPr>
+          <w:p>
+            <w:pPr>
+              <w:pStyle w:val="a3"/>
+              <w:ind w:leftChars="0" w:left="0"/>
+              <w:jc w:val="center"/>
+              <w:rPr>
+                <w:b/>
+                <w:bCs/>
+              </w:rPr>
+            </w:pPr>
+            <w:r>
+              <w:rPr>
+                <w:rFonts w:hint="eastAsia"/>
+                <w:b/>
+                <w:bCs/>
+              </w:rPr>
+              <w:t>클라이언트 앱</w:t>
+            </w:r>
+          </w:p>
+        </w:tc>
+        <w:tc>
+          <w:tcPr>
+            <w:tcW w:w="1571" w:type="dxa"/>
+            <w:shd w:val="clear" w:color="auto" w:fill="AEAAAA" w:themeFill="background2" w:themeFillShade="BF"/>
+          </w:tcPr>
+          <w:p>
+            <w:pPr>
+              <w:pStyle w:val="a3"/>
+              <w:ind w:leftChars="0" w:left="0"/>
+              <w:jc w:val="center"/>
+              <w:rPr>
+                <w:b/>
+                <w:bCs/>
+              </w:rPr>
+            </w:pPr>
+            <w:r>
+              <w:rPr>
+                <w:rFonts w:hint="eastAsia"/>
+                <w:b/>
+                <w:bCs/>
+              </w:rPr>
+              <w:t>모바일 지원</w:t>
+            </w:r>
+          </w:p>
+        </w:tc>
+        <w:tc>
+          <w:tcPr>
+            <w:tcW w:w="2410" w:type="dxa"/>
+            <w:shd w:val="clear" w:color="auto" w:fill="AEAAAA" w:themeFill="background2" w:themeFillShade="BF"/>
+          </w:tcPr>
+          <w:p>
+            <w:pPr>
+              <w:pStyle w:val="a3"/>
+              <w:ind w:leftChars="0" w:left="0"/>
+              <w:jc w:val="center"/>
+              <w:rPr>
+                <w:b/>
+                <w:bCs/>
+              </w:rPr>
+            </w:pPr>
+            <w:r>
+              <w:rPr>
+                <w:rFonts w:hint="eastAsia"/>
+                <w:b/>
+                <w:bCs/>
+              </w:rPr>
+              <w:t>크로스 플랫폼</w:t>
+            </w:r>
+          </w:p>
+        </w:tc>
+      </w:tr>
+      <w:tr>
+        <w:tc>
+          <w:tcPr>
+            <w:tcW w:w="1599" w:type="dxa"/>
+            <w:shd w:val="clear" w:color="auto" w:fill="D9D9D9" w:themeFill="background1" w:themeFillShade="D9"/>
+          </w:tcPr>
+          <w:p>
+            <w:pPr>
+              <w:pStyle w:val="a3"/>
+              <w:ind w:leftChars="0" w:left="0"/>
+              <w:jc w:val="center"/>
+              <w:rPr>
+                <w:b/>
+                <w:bCs/>
+              </w:rPr>
+            </w:pPr>
+            <w:proofErr w:type="spellStart"/>
+            <w:r>
+              <w:rPr>
+                <w:rFonts w:hint="eastAsia"/>
+                <w:b/>
+                <w:bCs/>
+              </w:rPr>
+              <w:t>x</w:t>
+            </w:r>
+            <w:r>
+              <w:rPr>
+                <w:b/>
+                <w:bCs/>
+              </w:rPr>
+              <w:t>rdp</w:t>
+            </w:r>
+            <w:proofErr w:type="spellEnd"/>
+          </w:p>
+        </w:tc>
+        <w:tc>
+          <w:tcPr>
+            <w:tcW w:w="1526" w:type="dxa"/>
+          </w:tcPr>
+          <w:p>
+            <w:pPr>
+              <w:pStyle w:val="a3"/>
+              <w:ind w:leftChars="0" w:left="0"/>
+              <w:jc w:val="center"/>
+            </w:pPr>
+            <w:r>
+              <w:rPr>
+                <w:rFonts w:hint="eastAsia"/>
+              </w:rPr>
+              <w:t>R</w:t>
+            </w:r>
+            <w:r>
+              <w:t>DP</w:t>
+            </w:r>
+          </w:p>
+        </w:tc>
+        <w:tc>
+          <w:tcPr>
+            <w:tcW w:w="1587" w:type="dxa"/>
+          </w:tcPr>
+          <w:p>
+            <w:pPr>
+              <w:pStyle w:val="a3"/>
+              <w:ind w:leftChars="0" w:left="0"/>
+              <w:jc w:val="center"/>
+            </w:pPr>
+            <w:r>
+              <w:rPr>
+                <w:rFonts w:hint="eastAsia"/>
+              </w:rPr>
+              <w:t>A</w:t>
+            </w:r>
+            <w:r>
+              <w:t>pplication</w:t>
+            </w:r>
+          </w:p>
+        </w:tc>
+        <w:tc>
+          <w:tcPr>
+            <w:tcW w:w="1571" w:type="dxa"/>
+          </w:tcPr>
+          <w:p>
+            <w:pPr>
+              <w:pStyle w:val="a3"/>
+              <w:ind w:leftChars="0" w:left="0"/>
+              <w:jc w:val="center"/>
+            </w:pPr>
+            <w:r>
+              <w:rPr>
+                <w:rFonts w:hint="eastAsia"/>
+              </w:rPr>
+              <w:t>N</w:t>
+            </w:r>
+          </w:p>
+        </w:tc>
+        <w:tc>
+          <w:tcPr>
+            <w:tcW w:w="2410" w:type="dxa"/>
+          </w:tcPr>
+          <w:p>
+            <w:pPr>
+              <w:pStyle w:val="a3"/>
+              <w:ind w:leftChars="0" w:left="0"/>
+              <w:jc w:val="center"/>
+            </w:pPr>
+            <w:r>
+              <w:rPr>
+                <w:rFonts w:hint="eastAsia"/>
+              </w:rPr>
+              <w:t>W</w:t>
+            </w:r>
+            <w:r>
+              <w:t>indow/Linux/Mac</w:t>
+            </w:r>
+          </w:p>
+        </w:tc>
+      </w:tr>
+      <w:tr>
+        <w:tc>
+          <w:tcPr>
+            <w:tcW w:w="1599" w:type="dxa"/>
+            <w:shd w:val="clear" w:color="auto" w:fill="D9D9D9" w:themeFill="background1" w:themeFillShade="D9"/>
+          </w:tcPr>
+          <w:p>
+            <w:pPr>
+              <w:pStyle w:val="a3"/>
+              <w:ind w:leftChars="0" w:left="0"/>
+              <w:jc w:val="center"/>
+              <w:rPr>
+                <w:b/>
+                <w:bCs/>
+              </w:rPr>
+            </w:pPr>
+            <w:proofErr w:type="spellStart"/>
+            <w:r>
+              <w:rPr>
+                <w:rFonts w:hint="eastAsia"/>
+                <w:b/>
+                <w:bCs/>
+              </w:rPr>
+              <w:t>T</w:t>
+            </w:r>
+            <w:r>
+              <w:rPr>
+                <w:b/>
+                <w:bCs/>
+              </w:rPr>
+              <w:t>ightVNC</w:t>
+            </w:r>
+            <w:proofErr w:type="spellEnd"/>
+          </w:p>
+        </w:tc>
+        <w:tc>
+          <w:tcPr>
+            <w:tcW w:w="1526" w:type="dxa"/>
+          </w:tcPr>
+          <w:p>
+            <w:pPr>
+              <w:pStyle w:val="a3"/>
+              <w:ind w:leftChars="0" w:left="0"/>
+              <w:jc w:val="center"/>
+            </w:pPr>
+            <w:r>
+              <w:rPr>
+                <w:rFonts w:hint="eastAsia"/>
+              </w:rPr>
+              <w:t>V</w:t>
+            </w:r>
+            <w:r>
+              <w:t>NC</w:t>
+            </w:r>
+          </w:p>
+        </w:tc>
+        <w:tc>
+          <w:tcPr>
+            <w:tcW w:w="1587" w:type="dxa"/>
+          </w:tcPr>
+          <w:p>
+            <w:pPr>
+              <w:pStyle w:val="a3"/>
+              <w:ind w:leftChars="0" w:left="0"/>
+              <w:jc w:val="center"/>
+            </w:pPr>
+            <w:r>
+              <w:rPr>
+                <w:rFonts w:hint="eastAsia"/>
+              </w:rPr>
+              <w:t>A</w:t>
+            </w:r>
+            <w:r>
+              <w:t>pplication</w:t>
+            </w:r>
+          </w:p>
+        </w:tc>
+        <w:tc>
+          <w:tcPr>
+            <w:tcW w:w="1571" w:type="dxa"/>
+          </w:tcPr>
+          <w:p>
+            <w:pPr>
+              <w:pStyle w:val="a3"/>
+              <w:ind w:leftChars="0" w:left="0"/>
+              <w:jc w:val="center"/>
+            </w:pPr>
+            <w:r>
+              <w:rPr>
+                <w:rFonts w:hint="eastAsia"/>
+              </w:rPr>
+              <w:t>N</w:t>
+            </w:r>
+          </w:p>
+        </w:tc>
+        <w:tc>
+          <w:tcPr>
+            <w:tcW w:w="2410" w:type="dxa"/>
+          </w:tcPr>
+          <w:p>
+            <w:pPr>
+              <w:pStyle w:val="a3"/>
+              <w:ind w:leftChars="0" w:left="0"/>
+              <w:jc w:val="center"/>
+            </w:pPr>
+            <w:r>
+              <w:t>Window/</w:t>
+            </w:r>
+            <w:r>
+              <w:rPr>
+                <w:rFonts w:hint="eastAsia"/>
+              </w:rPr>
+              <w:t>L</w:t>
+            </w:r>
+            <w:r>
+              <w:t>inux</w:t>
+            </w:r>
+          </w:p>
+        </w:tc>
+      </w:tr>
+      <w:tr>
+        <w:tc>
+          <w:tcPr>
+            <w:tcW w:w="1599" w:type="dxa"/>
+            <w:shd w:val="clear" w:color="auto" w:fill="D9D9D9" w:themeFill="background1" w:themeFillShade="D9"/>
+          </w:tcPr>
+          <w:p>
+            <w:pPr>
+              <w:pStyle w:val="a3"/>
+              <w:ind w:leftChars="0" w:left="0"/>
+              <w:jc w:val="center"/>
+              <w:rPr>
+                <w:b/>
+                <w:bCs/>
+              </w:rPr>
+            </w:pPr>
+            <w:proofErr w:type="spellStart"/>
+            <w:r>
+              <w:rPr>
+                <w:rFonts w:hint="eastAsia"/>
+                <w:b/>
+                <w:bCs/>
+              </w:rPr>
+              <w:t>T</w:t>
+            </w:r>
+            <w:r>
+              <w:rPr>
+                <w:b/>
+                <w:bCs/>
+              </w:rPr>
+              <w:t>igerVNC</w:t>
+            </w:r>
+            <w:proofErr w:type="spellEnd"/>
+          </w:p>
+        </w:tc>
+        <w:tc>
+          <w:tcPr>
+            <w:tcW w:w="1526" w:type="dxa"/>
+          </w:tcPr>
+          <w:p>
+            <w:pPr>
+              <w:pStyle w:val="a3"/>
+              <w:ind w:leftChars="0" w:left="0"/>
+              <w:jc w:val="center"/>
+            </w:pPr>
+            <w:r>
+              <w:rPr>
+                <w:rFonts w:hint="eastAsia"/>
+              </w:rPr>
+              <w:t>V</w:t>
+            </w:r>
+            <w:r>
+              <w:t>NC</w:t>
+            </w:r>
+          </w:p>
+        </w:tc>
+        <w:tc>
+          <w:tcPr>
+            <w:tcW w:w="1587" w:type="dxa"/>
+          </w:tcPr>
+          <w:p>
+            <w:pPr>
+              <w:pStyle w:val="a3"/>
+              <w:ind w:leftChars="0" w:left="0"/>
+              <w:jc w:val="center"/>
+            </w:pPr>
+            <w:r>
+              <w:rPr>
+                <w:rFonts w:hint="eastAsia"/>
+              </w:rPr>
+              <w:t>A</w:t>
+            </w:r>
+            <w:r>
+              <w:t>pplication</w:t>
+            </w:r>
+          </w:p>
+        </w:tc>
+        <w:tc>
+          <w:tcPr>
+            <w:tcW w:w="1571" w:type="dxa"/>
+          </w:tcPr>
+          <w:p>
+            <w:pPr>
+              <w:pStyle w:val="a3"/>
+              <w:ind w:leftChars="0" w:left="0"/>
+              <w:jc w:val="center"/>
+            </w:pPr>
+            <w:r>
+              <w:rPr>
+                <w:rFonts w:hint="eastAsia"/>
+              </w:rPr>
+              <w:t>Y</w:t>
+            </w:r>
+          </w:p>
+        </w:tc>
+        <w:tc>
+          <w:tcPr>
+            <w:tcW w:w="2410" w:type="dxa"/>
+          </w:tcPr>
+          <w:p>
+            <w:pPr>
+              <w:pStyle w:val="a3"/>
+              <w:ind w:leftChars="0" w:left="0"/>
+              <w:jc w:val="center"/>
+            </w:pPr>
+            <w:r>
+              <w:rPr>
+                <w:rFonts w:hint="eastAsia"/>
+              </w:rPr>
+              <w:t>W</w:t>
+            </w:r>
+            <w:r>
+              <w:t>indow/Linux/Mac</w:t>
+            </w:r>
+          </w:p>
+        </w:tc>
+      </w:tr>
+      <w:tr>
+        <w:tc>
+          <w:tcPr>
+            <w:tcW w:w="1599" w:type="dxa"/>
+            <w:shd w:val="clear" w:color="auto" w:fill="D9D9D9" w:themeFill="background1" w:themeFillShade="D9"/>
+          </w:tcPr>
+          <w:p>
+            <w:pPr>
+              <w:pStyle w:val="a3"/>
+              <w:ind w:leftChars="0" w:left="0"/>
+              <w:jc w:val="center"/>
+              <w:rPr>
+                <w:b/>
+                <w:bCs/>
+              </w:rPr>
+            </w:pPr>
+            <w:proofErr w:type="spellStart"/>
+            <w:r>
+              <w:rPr>
+                <w:rFonts w:hint="eastAsia"/>
+                <w:b/>
+                <w:bCs/>
+              </w:rPr>
+              <w:t>R</w:t>
+            </w:r>
+            <w:r>
+              <w:rPr>
+                <w:b/>
+                <w:bCs/>
+              </w:rPr>
+              <w:t>ealVNC</w:t>
+            </w:r>
+            <w:proofErr w:type="spellEnd"/>
+          </w:p>
+        </w:tc>
+        <w:tc>
+          <w:tcPr>
+            <w:tcW w:w="1526" w:type="dxa"/>
+          </w:tcPr>
+          <w:p>
+            <w:pPr>
+              <w:pStyle w:val="a3"/>
+              <w:ind w:leftChars="0" w:left="0"/>
+              <w:jc w:val="center"/>
+            </w:pPr>
+            <w:r>
+              <w:rPr>
+                <w:rFonts w:hint="eastAsia"/>
+              </w:rPr>
+              <w:t>V</w:t>
+            </w:r>
+            <w:r>
+              <w:t>NC</w:t>
+            </w:r>
+          </w:p>
+        </w:tc>
+        <w:tc>
+          <w:tcPr>
+            <w:tcW w:w="1587" w:type="dxa"/>
+          </w:tcPr>
+          <w:p>
+            <w:pPr>
+              <w:pStyle w:val="a3"/>
+              <w:ind w:leftChars="0" w:left="0"/>
+              <w:jc w:val="center"/>
+            </w:pPr>
+            <w:r>
+              <w:rPr>
+                <w:rFonts w:hint="eastAsia"/>
+              </w:rPr>
+              <w:t>A</w:t>
+            </w:r>
+            <w:r>
+              <w:t>pplication</w:t>
+            </w:r>
+          </w:p>
+        </w:tc>
+        <w:tc>
+          <w:tcPr>
+            <w:tcW w:w="1571" w:type="dxa"/>
+          </w:tcPr>
+          <w:p>
+            <w:pPr>
+              <w:pStyle w:val="a3"/>
+              <w:ind w:leftChars="0" w:left="0"/>
+              <w:jc w:val="center"/>
+            </w:pPr>
+            <w:r>
+              <w:rPr>
+                <w:rFonts w:hint="eastAsia"/>
+              </w:rPr>
+              <w:t>Y</w:t>
+            </w:r>
+          </w:p>
+        </w:tc>
+        <w:tc>
+          <w:tcPr>
+            <w:tcW w:w="2410" w:type="dxa"/>
+          </w:tcPr>
+          <w:p>
+            <w:pPr>
+              <w:pStyle w:val="a3"/>
+              <w:ind w:leftChars="0" w:left="0"/>
+              <w:jc w:val="center"/>
+            </w:pPr>
+            <w:r>
+              <w:rPr>
+                <w:rFonts w:hint="eastAsia"/>
+              </w:rPr>
+              <w:t>W</w:t>
+            </w:r>
+            <w:r>
+              <w:t>indow/Linux/Mac</w:t>
+            </w:r>
+          </w:p>
+        </w:tc>
+      </w:tr>
+      <w:tr>
+        <w:tc>
+          <w:tcPr>
+            <w:tcW w:w="1599" w:type="dxa"/>
+            <w:shd w:val="clear" w:color="auto" w:fill="D9D9D9" w:themeFill="background1" w:themeFillShade="D9"/>
+          </w:tcPr>
+          <w:p>
+            <w:pPr>
+              <w:pStyle w:val="a3"/>
+              <w:ind w:leftChars="0" w:left="0"/>
+              <w:jc w:val="center"/>
+              <w:rPr>
+                <w:rFonts w:hint="eastAsia"/>
+                <w:b/>
+                <w:bCs/>
+              </w:rPr>
+            </w:pPr>
+            <w:r>
+              <w:rPr>
+                <w:rFonts w:hint="eastAsia"/>
+                <w:b/>
+                <w:bCs/>
+              </w:rPr>
+              <w:t>G</w:t>
+            </w:r>
+            <w:r>
+              <w:rPr>
+                <w:b/>
+                <w:bCs/>
+              </w:rPr>
+              <w:t>uacamole</w:t>
+            </w:r>
+          </w:p>
+        </w:tc>
+        <w:tc>
+          <w:tcPr>
+            <w:tcW w:w="1526" w:type="dxa"/>
+          </w:tcPr>
+          <w:p>
+            <w:pPr>
+              <w:pStyle w:val="a3"/>
+              <w:ind w:leftChars="0" w:left="0"/>
+              <w:jc w:val="center"/>
+            </w:pPr>
+            <w:r>
+              <w:rPr>
+                <w:rFonts w:hint="eastAsia"/>
+              </w:rPr>
+              <w:t>R</w:t>
+            </w:r>
+            <w:r>
+              <w:t>DP/VNC</w:t>
+            </w:r>
+          </w:p>
+        </w:tc>
+        <w:tc>
+          <w:tcPr>
+            <w:tcW w:w="1587" w:type="dxa"/>
+          </w:tcPr>
+          <w:p>
+            <w:pPr>
+              <w:pStyle w:val="a3"/>
+              <w:ind w:leftChars="0" w:left="0"/>
+              <w:jc w:val="center"/>
+            </w:pPr>
+            <w:r>
+              <w:rPr>
+                <w:rFonts w:hint="eastAsia"/>
+              </w:rPr>
+              <w:t>W</w:t>
+            </w:r>
+            <w:r>
+              <w:t>eb Browser</w:t>
+            </w:r>
+          </w:p>
+        </w:tc>
+        <w:tc>
+          <w:tcPr>
+            <w:tcW w:w="1571" w:type="dxa"/>
+          </w:tcPr>
+          <w:p>
+            <w:pPr>
+              <w:pStyle w:val="a3"/>
+              <w:ind w:leftChars="0" w:left="0"/>
+              <w:jc w:val="center"/>
+            </w:pPr>
+            <w:r>
+              <w:rPr>
+                <w:rFonts w:hint="eastAsia"/>
+              </w:rPr>
+              <w:t>Y</w:t>
+            </w:r>
+          </w:p>
+        </w:tc>
+        <w:tc>
+          <w:tcPr>
+            <w:tcW w:w="2410" w:type="dxa"/>
+          </w:tcPr>
+          <w:p>
+            <w:pPr>
+              <w:pStyle w:val="a3"/>
+              <w:ind w:leftChars="0" w:left="0"/>
+              <w:jc w:val="center"/>
+            </w:pPr>
+            <w:r>
+              <w:rPr>
+                <w:rFonts w:hint="eastAsia"/>
+              </w:rPr>
+              <w:t>W</w:t>
+            </w:r>
+            <w:r>
+              <w:t>indow/Linux/Mac</w:t>
+            </w:r>
+          </w:p>
+        </w:tc>
+      </w:tr>
+      <w:tr>
+        <w:tc>
+          <w:tcPr>
+            <w:tcW w:w="1599" w:type="dxa"/>
+            <w:shd w:val="clear" w:color="auto" w:fill="D9D9D9" w:themeFill="background1" w:themeFillShade="D9"/>
+          </w:tcPr>
+          <w:p>
+            <w:pPr>
+              <w:pStyle w:val="a3"/>
+              <w:ind w:leftChars="0" w:left="0"/>
+              <w:jc w:val="center"/>
+              <w:rPr>
+                <w:b/>
+                <w:bCs/>
+              </w:rPr>
+            </w:pPr>
+            <w:proofErr w:type="spellStart"/>
+            <w:r>
+              <w:rPr>
+                <w:rFonts w:hint="eastAsia"/>
+                <w:b/>
+                <w:bCs/>
+              </w:rPr>
+              <w:t>D</w:t>
+            </w:r>
+            <w:r>
+              <w:rPr>
+                <w:b/>
+                <w:bCs/>
+              </w:rPr>
+              <w:t>WService</w:t>
+            </w:r>
+            <w:proofErr w:type="spellEnd"/>
+          </w:p>
+        </w:tc>
+        <w:tc>
+          <w:tcPr>
+            <w:tcW w:w="1526" w:type="dxa"/>
+          </w:tcPr>
+          <w:p>
+            <w:pPr>
+              <w:pStyle w:val="a3"/>
+              <w:ind w:leftChars="0" w:left="0"/>
+              <w:jc w:val="center"/>
+            </w:pPr>
+            <w:r>
+              <w:rPr>
+                <w:rFonts w:hint="eastAsia"/>
+              </w:rPr>
+              <w:t>V</w:t>
+            </w:r>
+            <w:r>
+              <w:t>NC</w:t>
+            </w:r>
+          </w:p>
+        </w:tc>
+        <w:tc>
+          <w:tcPr>
+            <w:tcW w:w="1587" w:type="dxa"/>
+          </w:tcPr>
+          <w:p>
+            <w:pPr>
+              <w:pStyle w:val="a3"/>
+              <w:ind w:leftChars="0" w:left="0"/>
+              <w:jc w:val="center"/>
+            </w:pPr>
+            <w:r>
+              <w:rPr>
+                <w:rFonts w:hint="eastAsia"/>
+              </w:rPr>
+              <w:t>W</w:t>
+            </w:r>
+            <w:r>
+              <w:t>eb Browser</w:t>
+            </w:r>
+          </w:p>
+        </w:tc>
+        <w:tc>
+          <w:tcPr>
+            <w:tcW w:w="1571" w:type="dxa"/>
+          </w:tcPr>
+          <w:p>
+            <w:pPr>
+              <w:pStyle w:val="a3"/>
+              <w:ind w:leftChars="0" w:left="0"/>
+              <w:jc w:val="center"/>
+            </w:pPr>
+            <w:r>
+              <w:rPr>
+                <w:rFonts w:hint="eastAsia"/>
+              </w:rPr>
+              <w:t>Y</w:t>
+            </w:r>
+          </w:p>
+        </w:tc>
+        <w:tc>
+          <w:tcPr>
+            <w:tcW w:w="2410" w:type="dxa"/>
+          </w:tcPr>
+          <w:p>
+            <w:pPr>
+              <w:pStyle w:val="a3"/>
+              <w:ind w:leftChars="0" w:left="0"/>
+              <w:jc w:val="center"/>
+            </w:pPr>
+            <w:r>
+              <w:rPr>
+                <w:rFonts w:hint="eastAsia"/>
+              </w:rPr>
+              <w:t>W</w:t>
+            </w:r>
+            <w:r>
+              <w:t>indow/Linux/Mac</w:t>
+            </w:r>
+          </w:p>
+        </w:tc>
+      </w:tr>
+    </w:tbl>
+    <w:p>
+      <w:pPr>
+        <w:pStyle w:val="a3"/>
+        <w:rPr>
+          <w:rFonts w:hint="eastAsia"/>
+        </w:rPr>
+      </w:pPr>
+      <w:r>
+        <w:rPr>
+          <w:rFonts w:hint="eastAsia"/>
+        </w:rPr>
+        <w:t xml:space="preserve">위의 표는 </w:t>
+      </w:r>
+      <w:r>
+        <w:rPr>
+          <w:i/>
+          <w:iCs/>
+        </w:rPr>
+        <w:t>“2</w:t>
+      </w:r>
+      <w:r>
+        <w:rPr>
+          <w:i/>
+          <w:iCs/>
+        </w:rPr>
+        <w:t>.</w:t>
+      </w:r>
+      <w:r>
+        <w:rPr>
+          <w:i/>
+          <w:iCs/>
+        </w:rPr>
+        <w:t xml:space="preserve"> </w:t>
+      </w:r>
+      <w:r>
+        <w:rPr>
+          <w:i/>
+          <w:iCs/>
+        </w:rPr>
+        <w:t>Opensource Remote Access Software supporting Linux OS</w:t>
+      </w:r>
+      <w:r>
+        <w:rPr>
+          <w:i/>
+          <w:iCs/>
+        </w:rPr>
+        <w:t>”</w:t>
+      </w:r>
+      <w:r>
+        <w:rPr>
+          <w:rFonts w:hint="eastAsia"/>
+        </w:rPr>
+        <w:t>에서 설명한 원격 데스크톱 오픈소스 소프트웨어이다.</w:t>
+      </w:r>
+      <w:r>
+        <w:t xml:space="preserve"> </w:t>
+      </w:r>
+      <w:proofErr w:type="spellStart"/>
+      <w:r>
+        <w:t>RemoteNemo</w:t>
+      </w:r>
+      <w:proofErr w:type="spellEnd"/>
+      <w:r>
+        <w:rPr>
+          <w:rFonts w:hint="eastAsia"/>
+        </w:rPr>
+        <w:t xml:space="preserve">는 </w:t>
+      </w:r>
+      <w:r>
+        <w:t xml:space="preserve">Wayland </w:t>
+      </w:r>
+      <w:r>
+        <w:rPr>
+          <w:rFonts w:hint="eastAsia"/>
+        </w:rPr>
+        <w:t>기반</w:t>
+      </w:r>
+      <w:r>
+        <w:rPr>
+          <w:rFonts w:hint="eastAsia"/>
+        </w:rPr>
+        <w:t xml:space="preserve">의 </w:t>
+      </w:r>
+      <w:r>
+        <w:t xml:space="preserve">NEMO-UX </w:t>
+      </w:r>
+      <w:r>
+        <w:rPr>
+          <w:rFonts w:hint="eastAsia"/>
+        </w:rPr>
+        <w:t>상에서</w:t>
+      </w:r>
+      <w:r>
+        <w:rPr>
+          <w:rFonts w:hint="eastAsia"/>
+        </w:rPr>
+        <w:t xml:space="preserve"> 동작하기 때문에 </w:t>
+      </w:r>
+      <w:r>
+        <w:rPr>
+          <w:rFonts w:hint="eastAsia"/>
+        </w:rPr>
+        <w:t xml:space="preserve">서버는 </w:t>
+      </w:r>
+      <w:r>
+        <w:t xml:space="preserve">Linux </w:t>
+      </w:r>
+      <w:r>
+        <w:rPr>
+          <w:rFonts w:hint="eastAsia"/>
+        </w:rPr>
+        <w:t>환경을 지원해야 한다.</w:t>
+      </w:r>
+      <w:r>
+        <w:t xml:space="preserve"> </w:t>
+      </w:r>
+      <w:r>
+        <w:rPr>
+          <w:rFonts w:hint="eastAsia"/>
+        </w:rPr>
+        <w:t>또한</w:t>
+      </w:r>
+      <w:r>
+        <w:rPr>
+          <w:rFonts w:hint="eastAsia"/>
+        </w:rPr>
+        <w:t xml:space="preserve"> </w:t>
+      </w:r>
+      <w:proofErr w:type="spellStart"/>
+      <w:r>
+        <w:t>RemoteNemo</w:t>
+      </w:r>
+      <w:proofErr w:type="spellEnd"/>
+      <w:r>
+        <w:rPr>
+          <w:rFonts w:hint="eastAsia"/>
+        </w:rPr>
+        <w:t xml:space="preserve">는 중대형 디스플레이와 모바일의 디스플레이가 동일하게 동작해야 하므로 각각의 디스플레이 세션을 할당하는 </w:t>
+      </w:r>
+      <w:r>
+        <w:t xml:space="preserve">RDP </w:t>
+      </w:r>
+      <w:r>
+        <w:rPr>
+          <w:rFonts w:hint="eastAsia"/>
+        </w:rPr>
+        <w:t xml:space="preserve">방식 보다는 하나의 디스플레이 세션을 공유하는 </w:t>
+      </w:r>
+      <w:r>
+        <w:t>V</w:t>
+      </w:r>
+      <w:r>
+        <w:rPr>
+          <w:rFonts w:hint="eastAsia"/>
+        </w:rPr>
+        <w:t>N</w:t>
+      </w:r>
+      <w:r>
+        <w:t xml:space="preserve">C </w:t>
+      </w:r>
+      <w:r>
+        <w:rPr>
+          <w:rFonts w:hint="eastAsia"/>
+        </w:rPr>
+        <w:t>방식이 적합하며</w:t>
+      </w:r>
+      <w:r>
+        <w:rPr>
+          <w:rFonts w:hint="eastAsia"/>
+        </w:rPr>
+        <w:t xml:space="preserve"> </w:t>
+      </w:r>
+      <w:r>
+        <w:t>NEMO-UX</w:t>
+      </w:r>
+      <w:r>
+        <w:rPr>
+          <w:rFonts w:hint="eastAsia"/>
+        </w:rPr>
+        <w:t>는</w:t>
+      </w:r>
+      <w:r>
+        <w:rPr>
+          <w:rFonts w:hint="eastAsia"/>
+        </w:rPr>
+        <w:t xml:space="preserve"> </w:t>
+      </w:r>
+      <w:r>
+        <w:rPr>
+          <w:rFonts w:hint="eastAsia"/>
+        </w:rPr>
+        <w:t xml:space="preserve">그래픽 출력을 위해 기존의 커널 패키지를 최소한으로 줄였기 때문에 패키지 의존성이 적어야 </w:t>
+      </w:r>
+      <w:r>
+        <w:rPr>
+          <w:rFonts w:hint="eastAsia"/>
+        </w:rPr>
+        <w:t>한다.</w:t>
+      </w:r>
+      <w:r>
+        <w:t xml:space="preserve"> </w:t>
+      </w:r>
+      <w:r>
+        <w:rPr>
+          <w:rFonts w:hint="eastAsia"/>
+        </w:rPr>
+        <w:t>마지막으로 다양한 사용자가 쉽게 접근할 수 있도록 클라이언트 앱은 설치가 필요없이 어느 플랫폼에서나 동작을 하는 웹 브라우저 기반의 원격 데스크톱 소프트웨어가 적합하다.</w:t>
+      </w:r>
+      <w:r>
+        <w:t xml:space="preserve"> </w:t>
+      </w:r>
+      <w:r>
+        <w:rPr>
+          <w:rFonts w:hint="eastAsia"/>
+        </w:rPr>
+        <w:t xml:space="preserve">따라서 </w:t>
+      </w:r>
+      <w:proofErr w:type="spellStart"/>
+      <w:r>
+        <w:rPr>
+          <w:rFonts w:hint="eastAsia"/>
+        </w:rPr>
+        <w:t>R</w:t>
+      </w:r>
+      <w:r>
+        <w:t>emoteNemo</w:t>
+      </w:r>
+      <w:proofErr w:type="spellEnd"/>
+      <w:r>
+        <w:rPr>
+          <w:rFonts w:hint="eastAsia"/>
+        </w:rPr>
+        <w:t xml:space="preserve">를 구현하기 위해 </w:t>
+      </w:r>
+      <w:proofErr w:type="spellStart"/>
+      <w:r>
+        <w:t>DWService</w:t>
+      </w:r>
+      <w:proofErr w:type="spellEnd"/>
+      <w:r>
+        <w:rPr>
+          <w:rFonts w:hint="eastAsia"/>
+        </w:rPr>
+        <w:t xml:space="preserve"> 소프트웨어를 선택하였다. </w:t>
       </w:r>
     </w:p>
     <w:p>
       <w:pPr>
         <w:pStyle w:val="a3"/>
-      </w:pPr>
-      <w:r>
-        <w:rPr>
-          <w:rFonts w:hint="eastAsia"/>
-        </w:rPr>
-        <w:t>표</w:t>
-      </w:r>
-    </w:p>
-    <w:p>
-      <w:pPr>
-        <w:pStyle w:val="a3"/>
-      </w:pPr>
-    </w:p>
-    <w:p>
-      <w:pPr>
-        <w:pStyle w:val="a3"/>
-        <w:rPr>
-          <w:rFonts w:hint="eastAsia"/>
-        </w:rPr>
       </w:pPr>
     </w:p>
     <w:p>
@@ -5244,7 +6354,59 @@
     <w:p>
       <w:pPr>
         <w:pStyle w:val="a3"/>
-      </w:pPr>
+        <w:rPr>
+          <w:rFonts w:hint="eastAsia"/>
+        </w:rPr>
+      </w:pPr>
+      <w:r>
+        <w:rPr>
+          <w:rFonts w:hint="eastAsia"/>
+        </w:rPr>
+        <w:t xml:space="preserve">다음은 </w:t>
+      </w:r>
+      <w:r>
+        <w:t>NEMO-UX</w:t>
+      </w:r>
+      <w:r>
+        <w:rPr>
+          <w:rFonts w:hint="eastAsia"/>
+        </w:rPr>
+        <w:t xml:space="preserve">에 선택한 오픈소스 소프트웨어인 </w:t>
+      </w:r>
+      <w:proofErr w:type="spellStart"/>
+      <w:r>
+        <w:t>DWService</w:t>
+      </w:r>
+      <w:proofErr w:type="spellEnd"/>
+      <w:r>
+        <w:rPr>
+          <w:rFonts w:hint="eastAsia"/>
+        </w:rPr>
+        <w:t>를 N</w:t>
+      </w:r>
+      <w:r>
+        <w:t>EMO-UX</w:t>
+      </w:r>
+      <w:r>
+        <w:rPr>
+          <w:rFonts w:hint="eastAsia"/>
+        </w:rPr>
+        <w:t xml:space="preserve">와 같은 버전의 </w:t>
+      </w:r>
+      <w:r>
+        <w:t>Ubuntu 16.04 LTS</w:t>
+      </w:r>
+      <w:r>
+        <w:rPr>
+          <w:rFonts w:hint="eastAsia"/>
+        </w:rPr>
+        <w:t>에서 다양한 플랫폼에서 원격 접속을 수행한 결과 화면이다.</w:t>
+      </w:r>
+      <w:r>
+        <w:t xml:space="preserve"> </w:t>
+      </w:r>
+      <w:bookmarkStart w:id="0" w:name="_GoBack"/>
+      <w:bookmarkEnd w:id="0"/>
     </w:p>
     <w:p>
       <w:pPr>
@@ -5254,9 +6416,6 @@
     <w:p>
       <w:pPr>
         <w:pStyle w:val="a3"/>
-        <w:rPr>
-          <w:rFonts w:hint="eastAsia"/>
-        </w:rPr>
       </w:pPr>
     </w:p>
     <w:p>
@@ -5334,9 +6493,6 @@
       <w:pPr>
         <w:pStyle w:val="a3"/>
         <w:ind w:leftChars="0" w:left="1200"/>
-        <w:rPr>
-          <w:rFonts w:hint="eastAsia"/>
-        </w:rPr>
       </w:pPr>
     </w:p>
     <w:p>
@@ -5388,7 +6544,6 @@
         <w:pStyle w:val="a3"/>
         <w:ind w:leftChars="0" w:left="1200"/>
         <w:rPr>
-          <w:rFonts w:hint="eastAsia"/>
           <w:b/>
           <w:bCs/>
         </w:rPr>
@@ -5399,7 +6554,6 @@
         <w:pStyle w:val="a3"/>
         <w:ind w:leftChars="0" w:left="1200"/>
         <w:rPr>
-          <w:rFonts w:hint="eastAsia"/>
           <w:b/>
           <w:bCs/>
         </w:rPr>
@@ -5486,18 +6640,12 @@
     <w:p>
       <w:pPr>
         <w:ind w:left="1200"/>
-        <w:rPr>
-          <w:rFonts w:hint="eastAsia"/>
-        </w:rPr>
       </w:pPr>
     </w:p>
     <w:p>
       <w:pPr>
         <w:pStyle w:val="a3"/>
         <w:ind w:leftChars="0" w:left="1200"/>
-        <w:rPr>
-          <w:rFonts w:hint="eastAsia"/>
-        </w:rPr>
       </w:pPr>
     </w:p>
     <w:p>
@@ -5560,13 +6708,7 @@
         <w:ind w:leftChars="600" w:left="1200"/>
       </w:pPr>
     </w:p>
-    <w:p>
-      <w:pPr>
-        <w:rPr>
-          <w:rFonts w:hint="eastAsia"/>
-        </w:rPr>
-      </w:pPr>
-    </w:p>
+    <w:p/>
     <w:sectPr>
       <w:pgSz w:w="11906" w:h="16838"/>
       <w:pgMar w:top="1701" w:right="1440" w:bottom="1440" w:left="1440" w:header="851" w:footer="992" w:gutter="0"/>
@@ -5917,6 +7059,7 @@
     <w:lsdException w:name="HTML Sample" w:semiHidden="1" w:unhideWhenUsed="1"/>
     <w:lsdException w:name="HTML Typewriter" w:semiHidden="1" w:unhideWhenUsed="1"/>
     <w:lsdException w:name="HTML Variable" w:semiHidden="1" w:unhideWhenUsed="1"/>
+    <w:lsdException w:name="Normal Table" w:semiHidden="1" w:unhideWhenUsed="1"/>
     <w:lsdException w:name="annotation subject" w:semiHidden="1" w:unhideWhenUsed="1"/>
     <w:lsdException w:name="No List" w:semiHidden="1" w:unhideWhenUsed="1"/>
     <w:lsdException w:name="Outline List 1" w:semiHidden="1" w:unhideWhenUsed="1"/>
@@ -5963,8 +7106,10 @@
     <w:lsdException w:name="Table Subtle 2" w:semiHidden="1" w:unhideWhenUsed="1"/>
     <w:lsdException w:name="Table Web 1" w:semiHidden="1" w:unhideWhenUsed="1"/>
     <w:lsdException w:name="Table Web 2" w:semiHidden="1" w:unhideWhenUsed="1"/>
+    <w:lsdException w:name="Table Web 3" w:semiHidden="1" w:unhideWhenUsed="1"/>
     <w:lsdException w:name="Balloon Text" w:semiHidden="1" w:unhideWhenUsed="1"/>
     <w:lsdException w:name="Table Grid" w:uiPriority="39"/>
+    <w:lsdException w:name="Table Theme" w:semiHidden="1" w:unhideWhenUsed="1"/>
     <w:lsdException w:name="Placeholder Text" w:semiHidden="1"/>
     <w:lsdException w:name="No Spacing" w:uiPriority="1" w:qFormat="1"/>
     <w:lsdException w:name="Light Shading" w:uiPriority="60"/>
@@ -6200,6 +7345,7 @@
   <w:style w:type="character" w:default="1" w:styleId="a0">
     <w:name w:val="Default Paragraph Font"/>
     <w:uiPriority w:val="1"/>
+    <w:semiHidden/>
     <w:unhideWhenUsed/>
   </w:style>
   <w:style w:type="table" w:default="1" w:styleId="a1">
@@ -6232,6 +7378,25 @@
     <w:pPr>
       <w:ind w:leftChars="400" w:left="800"/>
     </w:pPr>
+  </w:style>
+  <w:style w:type="table" w:styleId="a4">
+    <w:name w:val="Table Grid"/>
+    <w:basedOn w:val="a1"/>
+    <w:uiPriority w:val="39"/>
+    <w:rsid w:val="00E57FB6"/>
+    <w:pPr>
+      <w:spacing w:after="0" w:line="240" w:lineRule="auto"/>
+    </w:pPr>
+    <w:tblPr>
+      <w:tblBorders>
+        <w:top w:val="single" w:sz="4" w:space="0" w:color="auto"/>
+        <w:left w:val="single" w:sz="4" w:space="0" w:color="auto"/>
+        <w:bottom w:val="single" w:sz="4" w:space="0" w:color="auto"/>
+        <w:right w:val="single" w:sz="4" w:space="0" w:color="auto"/>
+        <w:insideH w:val="single" w:sz="4" w:space="0" w:color="auto"/>
+        <w:insideV w:val="single" w:sz="4" w:space="0" w:color="auto"/>
+      </w:tblBorders>
+    </w:tblPr>
   </w:style>
 </w:styles>
 </file>

</xml_diff>

<commit_message>
Add DWS test result to report_v3.doc
</commit_message>
<xml_diff>
--- a/report_v3.docx
+++ b/report_v3.docx
@@ -342,21 +342,7 @@
         <w:rPr>
           <w:rFonts w:hint="eastAsia"/>
         </w:rPr>
-        <w:t xml:space="preserve">그래픽 드라이버로 그래픽 데이터를 </w:t>
-      </w:r>
-      <w:proofErr w:type="spellStart"/>
-      <w:r>
-        <w:rPr>
-          <w:rFonts w:hint="eastAsia"/>
-        </w:rPr>
-        <w:t>포워딩한다</w:t>
-      </w:r>
-      <w:proofErr w:type="spellEnd"/>
-      <w:r>
-        <w:rPr>
-          <w:rFonts w:hint="eastAsia"/>
-        </w:rPr>
-        <w:t>.</w:t>
+        <w:t>그래픽 드라이버로 그래픽 데이터를 포워딩한다.</w:t>
       </w:r>
       <w:r>
         <w:t xml:space="preserve"> RDP </w:t>
@@ -422,37 +408,11 @@
         <w:t xml:space="preserve"> 대표적으로</w:t>
       </w:r>
       <w:r>
-        <w:t xml:space="preserve"> </w:t>
-      </w:r>
-      <w:proofErr w:type="spellStart"/>
-      <w:r>
-        <w:t>FreeRDP</w:t>
-      </w:r>
-      <w:proofErr w:type="spellEnd"/>
-      <w:r>
-        <w:t xml:space="preserve">, </w:t>
-      </w:r>
-      <w:proofErr w:type="spellStart"/>
-      <w:r>
-        <w:t>Remmina</w:t>
-      </w:r>
-      <w:proofErr w:type="spellEnd"/>
-      <w:r>
-        <w:t xml:space="preserve">, </w:t>
-      </w:r>
-      <w:proofErr w:type="spellStart"/>
-      <w:r>
-        <w:t>xrdp</w:t>
-      </w:r>
-      <w:proofErr w:type="spellEnd"/>
-      <w:r>
-        <w:t xml:space="preserve">, </w:t>
-      </w:r>
-      <w:proofErr w:type="spellStart"/>
-      <w:r>
-        <w:t>Rdesktop</w:t>
-      </w:r>
-      <w:proofErr w:type="spellEnd"/>
+        <w:t xml:space="preserve"> FreeRDP, Remmina, xrdp</w:t>
+      </w:r>
+      <w:r>
+        <w:t>, Rdesktop</w:t>
+      </w:r>
       <w:r>
         <w:t xml:space="preserve"> </w:t>
       </w:r>
@@ -718,19 +678,11 @@
       <w:r>
         <w:t xml:space="preserve"> </w:t>
       </w:r>
-      <w:proofErr w:type="spellStart"/>
-      <w:r>
-        <w:rPr>
-          <w:rFonts w:hint="eastAsia"/>
-        </w:rPr>
-        <w:t>하이퍼바이저</w:t>
-      </w:r>
-      <w:proofErr w:type="spellEnd"/>
-      <w:r>
-        <w:rPr>
-          <w:rFonts w:hint="eastAsia"/>
-        </w:rPr>
-        <w:t xml:space="preserve"> 레벨에서 </w:t>
+      <w:r>
+        <w:rPr>
+          <w:rFonts w:hint="eastAsia"/>
+        </w:rPr>
+        <w:t xml:space="preserve">하이퍼바이저 레벨에서 </w:t>
       </w:r>
       <w:r>
         <w:t xml:space="preserve">VNC </w:t>
@@ -825,27 +777,15 @@
         </w:rPr>
         <w:t xml:space="preserve">소프트웨어로는 대표적으로 </w:t>
       </w:r>
-      <w:proofErr w:type="spellStart"/>
-      <w:r>
-        <w:t>TigerVNC</w:t>
-      </w:r>
-      <w:proofErr w:type="spellEnd"/>
-      <w:r>
-        <w:t xml:space="preserve">, </w:t>
-      </w:r>
-      <w:proofErr w:type="spellStart"/>
+      <w:r>
+        <w:t xml:space="preserve">TigerVNC, </w:t>
+      </w:r>
       <w:r>
         <w:t>TightVNC</w:t>
       </w:r>
-      <w:proofErr w:type="spellEnd"/>
-      <w:r>
-        <w:t xml:space="preserve">, Guacamole, </w:t>
-      </w:r>
-      <w:proofErr w:type="spellStart"/>
-      <w:r>
-        <w:t>DWService</w:t>
-      </w:r>
-      <w:proofErr w:type="spellEnd"/>
+      <w:r>
+        <w:t>, Guacamole, DWService</w:t>
+      </w:r>
       <w:r>
         <w:t xml:space="preserve"> </w:t>
       </w:r>
@@ -1438,7 +1378,6 @@
           <w:szCs w:val="32"/>
         </w:rPr>
       </w:pPr>
-      <w:proofErr w:type="spellStart"/>
       <w:r>
         <w:rPr>
           <w:b/>
@@ -1448,17 +1387,72 @@
         </w:rPr>
         <w:t>xrdp</w:t>
       </w:r>
-      <w:proofErr w:type="spellEnd"/>
     </w:p>
     <w:p>
       <w:pPr>
         <w:ind w:left="1200"/>
       </w:pPr>
-      <w:proofErr w:type="spellStart"/>
+      <w:r>
+        <w:rPr>
+          <w:noProof/>
+        </w:rPr>
+        <w:drawing>
+          <wp:inline distT="0" distB="0" distL="0" distR="0" wp14:anchorId="7EFDBEFF" wp14:editId="4E54606F">
+            <wp:extent cx="1911403" cy="1170432"/>
+            <wp:effectExtent l="0" t="0" r="0" b="0"/>
+            <wp:docPr id="3" name="그림 3" descr="xrdp에 대한 이미지 검색결과"/>
+            <wp:cNvGraphicFramePr>
+              <a:graphicFrameLocks xmlns:a="http://schemas.openxmlformats.org/drawingml/2006/main" noChangeAspect="1"/>
+            </wp:cNvGraphicFramePr>
+            <a:graphic xmlns:a="http://schemas.openxmlformats.org/drawingml/2006/main">
+              <a:graphicData uri="http://schemas.openxmlformats.org/drawingml/2006/picture">
+                <pic:pic xmlns:pic="http://schemas.openxmlformats.org/drawingml/2006/picture">
+                  <pic:nvPicPr>
+                    <pic:cNvPr id="0" name="Picture 1" descr="xrdp에 대한 이미지 검색결과"/>
+                    <pic:cNvPicPr>
+                      <a:picLocks noChangeAspect="1" noChangeArrowheads="1"/>
+                    </pic:cNvPicPr>
+                  </pic:nvPicPr>
+                  <pic:blipFill>
+                    <a:blip r:embed="rId7" cstate="print">
+                      <a:extLst>
+                        <a:ext uri="{28A0092B-C50C-407E-A947-70E740481C1C}">
+                          <a14:useLocalDpi xmlns:a14="http://schemas.microsoft.com/office/drawing/2010/main" val="0"/>
+                        </a:ext>
+                      </a:extLst>
+                    </a:blip>
+                    <a:srcRect/>
+                    <a:stretch>
+                      <a:fillRect/>
+                    </a:stretch>
+                  </pic:blipFill>
+                  <pic:spPr bwMode="auto">
+                    <a:xfrm>
+                      <a:off x="0" y="0"/>
+                      <a:ext cx="1933814" cy="1184155"/>
+                    </a:xfrm>
+                    <a:prstGeom prst="rect">
+                      <a:avLst/>
+                    </a:prstGeom>
+                    <a:noFill/>
+                    <a:ln>
+                      <a:noFill/>
+                    </a:ln>
+                  </pic:spPr>
+                </pic:pic>
+              </a:graphicData>
+            </a:graphic>
+          </wp:inline>
+        </w:drawing>
+      </w:r>
+    </w:p>
+    <w:p>
+      <w:pPr>
+        <w:ind w:left="1200"/>
+      </w:pPr>
       <w:r>
         <w:t>xrdp</w:t>
       </w:r>
-      <w:proofErr w:type="spellEnd"/>
       <w:r>
         <w:rPr>
           <w:rFonts w:hint="eastAsia"/>
@@ -1501,7 +1495,6 @@
       <w:r>
         <w:t xml:space="preserve"> </w:t>
       </w:r>
-      <w:proofErr w:type="spellStart"/>
       <w:r>
         <w:rPr>
           <w:rFonts w:hint="eastAsia"/>
@@ -1511,7 +1504,6 @@
       <w:r>
         <w:t>rdp</w:t>
       </w:r>
-      <w:proofErr w:type="spellEnd"/>
       <w:r>
         <w:t xml:space="preserve"> </w:t>
       </w:r>
@@ -1581,7 +1573,6 @@
         </w:rPr>
         <w:t xml:space="preserve"> </w:t>
       </w:r>
-      <w:proofErr w:type="spellStart"/>
       <w:r>
         <w:t>xrd</w:t>
       </w:r>
@@ -1591,7 +1582,6 @@
         </w:rPr>
         <w:t>p</w:t>
       </w:r>
-      <w:proofErr w:type="spellEnd"/>
       <w:r>
         <w:t xml:space="preserve"> </w:t>
       </w:r>
@@ -1601,29 +1591,8 @@
         </w:rPr>
         <w:t xml:space="preserve">서버는 </w:t>
       </w:r>
-      <w:proofErr w:type="spellStart"/>
-      <w:r>
-        <w:t>FreeRDP</w:t>
-      </w:r>
-      <w:proofErr w:type="spellEnd"/>
-      <w:r>
-        <w:t xml:space="preserve">, </w:t>
-      </w:r>
-      <w:proofErr w:type="spellStart"/>
-      <w:r>
-        <w:t>rdesktop</w:t>
-      </w:r>
-      <w:proofErr w:type="spellEnd"/>
-      <w:r>
-        <w:t xml:space="preserve">, </w:t>
-      </w:r>
-      <w:proofErr w:type="spellStart"/>
-      <w:r>
-        <w:t>NeutrinoRDP</w:t>
-      </w:r>
-      <w:proofErr w:type="spellEnd"/>
-      <w:r>
-        <w:t xml:space="preserve"> </w:t>
+      <w:r>
+        <w:t xml:space="preserve">FreeRDP, rdesktop, NeutrinoRDP </w:t>
       </w:r>
       <w:r>
         <w:rPr>
@@ -1640,11 +1609,9 @@
         </w:rPr>
         <w:t xml:space="preserve">클라이언트 어플리케이션으로부터 연결을 받을 수 있기 때문에 </w:t>
       </w:r>
-      <w:proofErr w:type="spellStart"/>
       <w:r>
         <w:t>xrdp</w:t>
       </w:r>
-      <w:proofErr w:type="spellEnd"/>
       <w:r>
         <w:t xml:space="preserve"> </w:t>
       </w:r>
@@ -1697,6 +1664,29 @@
     <w:p>
       <w:pPr>
         <w:ind w:left="1200"/>
+      </w:pPr>
+    </w:p>
+    <w:p>
+      <w:pPr>
+        <w:ind w:left="1200"/>
+      </w:pPr>
+    </w:p>
+    <w:p>
+      <w:pPr>
+        <w:ind w:left="1200"/>
+      </w:pPr>
+    </w:p>
+    <w:p>
+      <w:pPr>
+        <w:ind w:left="1200"/>
+      </w:pPr>
+    </w:p>
+    <w:p>
+      <w:pPr>
+        <w:ind w:left="1200"/>
+        <w:rPr>
+          <w:rFonts w:hint="eastAsia"/>
+        </w:rPr>
       </w:pPr>
     </w:p>
     <w:p>
@@ -1714,7 +1704,6 @@
           <w:szCs w:val="28"/>
         </w:rPr>
       </w:pPr>
-      <w:proofErr w:type="spellStart"/>
       <w:r>
         <w:rPr>
           <w:b/>
@@ -1722,6 +1711,7 @@
           <w:sz w:val="24"/>
           <w:szCs w:val="28"/>
         </w:rPr>
+        <w:lastRenderedPageBreak/>
         <w:t>Ti</w:t>
       </w:r>
       <w:r>
@@ -1742,7 +1732,6 @@
         </w:rPr>
         <w:t>VNC</w:t>
       </w:r>
-      <w:proofErr w:type="spellEnd"/>
     </w:p>
     <w:p>
       <w:pPr>
@@ -1771,7 +1760,7 @@
                     </pic:cNvPicPr>
                   </pic:nvPicPr>
                   <pic:blipFill>
-                    <a:blip r:embed="rId7" cstate="print">
+                    <a:blip r:embed="rId8" cstate="print">
                       <a:extLst>
                         <a:ext uri="{28A0092B-C50C-407E-A947-70E740481C1C}">
                           <a14:useLocalDpi xmlns:a14="http://schemas.microsoft.com/office/drawing/2010/main" val="0"/>
@@ -1808,63 +1797,17 @@
         <w:pStyle w:val="a3"/>
         <w:ind w:leftChars="0" w:left="1200"/>
       </w:pPr>
-      <w:proofErr w:type="spellStart"/>
-      <w:r>
-        <w:t>TightVNC</w:t>
-      </w:r>
-      <w:proofErr w:type="spellEnd"/>
-      <w:r>
-        <w:t xml:space="preserve">는 원격 데스크톱 컨트롤을 위한 오픈소스 소프트웨어 패키지이다. </w:t>
-      </w:r>
-      <w:proofErr w:type="spellStart"/>
-      <w:r>
-        <w:lastRenderedPageBreak/>
-        <w:t>TightVNC</w:t>
-      </w:r>
-      <w:proofErr w:type="spellEnd"/>
-      <w:r>
-        <w:t xml:space="preserve">의 서버는 Unix 계열 OS와 Window OS를 모두 지원한다. 하지만 독자적인 자바 기반 클라이언트 어플리케이션을 사용하기 때문에 </w:t>
-      </w:r>
-      <w:proofErr w:type="spellStart"/>
-      <w:r>
-        <w:t>TightVNC</w:t>
-      </w:r>
-      <w:proofErr w:type="spellEnd"/>
-      <w:r>
-        <w:t xml:space="preserve">를 사용하기 위해서 클라이언트는 </w:t>
-      </w:r>
-      <w:proofErr w:type="spellStart"/>
-      <w:r>
-        <w:t>TightVNC</w:t>
-      </w:r>
-      <w:proofErr w:type="spellEnd"/>
-      <w:r>
-        <w:t>의 클라이언트 어플리케이션을 설치해야</w:t>
-      </w:r>
-      <w:r>
-        <w:rPr>
-          <w:rFonts w:hint="eastAsia"/>
-        </w:rPr>
-        <w:t xml:space="preserve"> </w:t>
-      </w:r>
-      <w:r>
-        <w:t xml:space="preserve">한다. </w:t>
-      </w:r>
-      <w:proofErr w:type="spellStart"/>
-      <w:r>
-        <w:t>TightVNC</w:t>
-      </w:r>
-      <w:proofErr w:type="spellEnd"/>
-      <w:r>
-        <w:t xml:space="preserve">는 RFB 프로토콜을 따르는 표준 VNC 소프트웨어로서 구현되었다. </w:t>
-      </w:r>
-      <w:proofErr w:type="spellStart"/>
-      <w:r>
-        <w:t>TightVNC</w:t>
-      </w:r>
-      <w:proofErr w:type="spellEnd"/>
-      <w:r>
-        <w:t>는 그래픽 데이터를 제공</w:t>
+      <w:r>
+        <w:t>TightVNC는 원격 데스크톱 컨트롤을 위한 오픈소스 소프트웨어 패키지이다. TightVNC의 서버는 Unix 계열 OS와 Window OS를 모두 지원한다. 하지만 독자적인 자바 기반 클라이언트 어플리케이션을 사용하기 때문에 TightVNC를 사용하기 위해서 클라이언트는 TightVNC의 클라이언트 어플리케이션을 설치해야</w:t>
+      </w:r>
+      <w:r>
+        <w:rPr>
+          <w:rFonts w:hint="eastAsia"/>
+        </w:rPr>
+        <w:t xml:space="preserve"> </w:t>
+      </w:r>
+      <w:r>
+        <w:t>한다. TightVNC는 RFB 프로토콜을 따르는 표준 VNC 소프트웨어로서 구현되었다. TightVNC는 그래픽 데이터를 제공</w:t>
       </w:r>
       <w:r>
         <w:rPr>
@@ -1873,87 +1816,7 @@
         <w:t>할</w:t>
       </w:r>
       <w:r>
-        <w:t xml:space="preserve"> 때 JPEG와 </w:t>
-      </w:r>
-      <w:proofErr w:type="spellStart"/>
-      <w:r>
-        <w:t>zlib</w:t>
-      </w:r>
-      <w:proofErr w:type="spellEnd"/>
-      <w:r>
-        <w:t xml:space="preserve"> 압축 방식의 Tight Encoding이라는 독자적인 인코딩 방식을 사용해 낮은 Bandwidth를 제공하는 연결 상에서도 비교적 높은 성능을 제공한다. </w:t>
-      </w:r>
-      <w:proofErr w:type="spellStart"/>
-      <w:r>
-        <w:t>TightVNC</w:t>
-      </w:r>
-      <w:proofErr w:type="spellEnd"/>
-      <w:r>
-        <w:t xml:space="preserve">는 이러한 효율적인 인코딩 방식을 사용해 기존의 느린 VNC 연결의 단점을 보완하였기 때문에 </w:t>
-      </w:r>
-      <w:proofErr w:type="spellStart"/>
-      <w:r>
-        <w:t>TightVNC</w:t>
-      </w:r>
-      <w:proofErr w:type="spellEnd"/>
-      <w:r>
-        <w:t xml:space="preserve">를 사용하면 클라이언트는 비디오를 시청하거나 DirectX 기반의 그래픽 게임을 하는 등 원활하게 그래픽 중심의 어플리케이션을 사용할 수 있다. 하지만 </w:t>
-      </w:r>
-      <w:proofErr w:type="spellStart"/>
-      <w:r>
-        <w:t>TightVNC</w:t>
-      </w:r>
-      <w:proofErr w:type="spellEnd"/>
-      <w:r>
-        <w:t xml:space="preserve">의 클라이언트가 아닌 다른 클라이언트 소프트웨어를 사용할 경우, 대부분의 클라이언트가 Tight Encoding을 지원하지 않기 때문에 양 쪽의 소프트웨어에서 모두 Tight Encoding을 지원해야만 </w:t>
-      </w:r>
-      <w:proofErr w:type="spellStart"/>
-      <w:r>
-        <w:t>TightVNC</w:t>
-      </w:r>
-      <w:proofErr w:type="spellEnd"/>
-      <w:r>
-        <w:t xml:space="preserve">의 빠른 그래픽 데이터 변환의 장점을 활용할 수 있다. </w:t>
-      </w:r>
-      <w:proofErr w:type="spellStart"/>
-      <w:r>
-        <w:t>TightVNC</w:t>
-      </w:r>
-      <w:proofErr w:type="spellEnd"/>
-      <w:r>
-        <w:t xml:space="preserve">는 2001년부터 </w:t>
-      </w:r>
-      <w:proofErr w:type="spellStart"/>
-      <w:r>
-        <w:t>릴리즈되었기</w:t>
-      </w:r>
-      <w:proofErr w:type="spellEnd"/>
-      <w:r>
-        <w:t xml:space="preserve"> 때문에 </w:t>
-      </w:r>
-      <w:proofErr w:type="spellStart"/>
-      <w:r>
-        <w:t>RemoteVNC</w:t>
-      </w:r>
-      <w:proofErr w:type="spellEnd"/>
-      <w:r>
-        <w:t xml:space="preserve">, </w:t>
-      </w:r>
-      <w:proofErr w:type="spellStart"/>
-      <w:r>
-        <w:t>TurboVNC</w:t>
-      </w:r>
-      <w:proofErr w:type="spellEnd"/>
-      <w:r>
-        <w:t xml:space="preserve">, </w:t>
-      </w:r>
-      <w:proofErr w:type="spellStart"/>
-      <w:r>
-        <w:t>TigerVNC</w:t>
-      </w:r>
-      <w:proofErr w:type="spellEnd"/>
-      <w:r>
-        <w:t xml:space="preserve"> 등의 여러 VNC 소프트웨어의 기반이 되었다.</w:t>
+        <w:t xml:space="preserve"> 때 JPEG와 zlib 압축 방식의 Tight Encoding이라는 독자적인 인코딩 방식을 사용해 낮은 Bandwidth를 제공하는 연결 상에서도 비교적 높은 성능을 제공한다. TightVNC는 이러한 효율적인 인코딩 방식을 사용해 기존의 느린 VNC 연결의 단점을 보완하였기 때문에 TightVNC를 사용하면 클라이언트는 비디오를 시청하거나 DirectX 기반의 그래픽 게임을 하는 등 원활하게 그래픽 중심의 어플리케이션을 사용할 수 있다. 하지만 TightVNC의 클라이언트가 아닌 다른 클라이언트 소프트웨어를 사용할 경우, 대부분의 클라이언트가 Tight Encoding을 지원하지 않기 때문에 양 쪽의 소프트웨어에서 모두 Tight Encoding을 지원해야만 TightVNC의 빠른 그래픽 데이터 변환의 장점을 활용할 수 있다. TightVNC는 2001년부터 릴리즈되었기 때문에 RemoteVNC, TurboVNC, TigerVNC 등의 여러 VNC 소프트웨어의 기반이 되었다.</w:t>
       </w:r>
     </w:p>
     <w:p>
@@ -1977,7 +1840,6 @@
           <w:szCs w:val="28"/>
         </w:rPr>
       </w:pPr>
-      <w:proofErr w:type="spellStart"/>
       <w:r>
         <w:rPr>
           <w:rFonts w:hint="eastAsia"/>
@@ -1997,7 +1859,6 @@
         </w:rPr>
         <w:t>igerVNC</w:t>
       </w:r>
-      <w:proofErr w:type="spellEnd"/>
     </w:p>
     <w:p>
       <w:pPr>
@@ -2026,7 +1887,7 @@
                     </pic:cNvPicPr>
                   </pic:nvPicPr>
                   <pic:blipFill>
-                    <a:blip r:embed="rId8" cstate="print">
+                    <a:blip r:embed="rId9" cstate="print">
                       <a:extLst>
                         <a:ext uri="{28A0092B-C50C-407E-A947-70E740481C1C}">
                           <a14:useLocalDpi xmlns:a14="http://schemas.microsoft.com/office/drawing/2010/main" val="0"/>
@@ -2063,7 +1924,6 @@
         <w:pStyle w:val="a3"/>
         <w:ind w:leftChars="0" w:left="1200"/>
       </w:pPr>
-      <w:proofErr w:type="spellStart"/>
       <w:r>
         <w:rPr>
           <w:rFonts w:hint="eastAsia"/>
@@ -2073,7 +1933,6 @@
       <w:r>
         <w:t>igerVNC</w:t>
       </w:r>
-      <w:proofErr w:type="spellEnd"/>
       <w:r>
         <w:rPr>
           <w:rFonts w:hint="eastAsia"/>
@@ -2143,11 +2002,9 @@
       <w:r>
         <w:t xml:space="preserve"> </w:t>
       </w:r>
-      <w:proofErr w:type="spellStart"/>
       <w:r>
         <w:t>TigerVNC</w:t>
       </w:r>
-      <w:proofErr w:type="spellEnd"/>
       <w:r>
         <w:rPr>
           <w:rFonts w:hint="eastAsia"/>
@@ -2160,11 +2017,9 @@
         </w:rPr>
         <w:t xml:space="preserve"> </w:t>
       </w:r>
-      <w:proofErr w:type="spellStart"/>
       <w:r>
         <w:t>TightVNC</w:t>
       </w:r>
-      <w:proofErr w:type="spellEnd"/>
       <w:r>
         <w:rPr>
           <w:rFonts w:hint="eastAsia"/>
@@ -2184,7 +2039,14 @@
         <w:rPr>
           <w:rFonts w:hint="eastAsia"/>
         </w:rPr>
-        <w:t>년 이후로 업데이트가 되지 않고 있</w:t>
+        <w:t>년 이후</w:t>
+      </w:r>
+      <w:r>
+        <w:rPr>
+          <w:rFonts w:hint="eastAsia"/>
+        </w:rPr>
+        <w:lastRenderedPageBreak/>
+        <w:t>로 업데이트가 되지 않고 있</w:t>
       </w:r>
       <w:r>
         <w:rPr>
@@ -2228,45 +2090,36 @@
       <w:r>
         <w:t xml:space="preserve"> </w:t>
       </w:r>
-      <w:proofErr w:type="spellStart"/>
       <w:r>
         <w:t>TigerVNC</w:t>
       </w:r>
-      <w:proofErr w:type="spellEnd"/>
       <w:r>
         <w:rPr>
           <w:rFonts w:hint="eastAsia"/>
         </w:rPr>
         <w:t xml:space="preserve">는 </w:t>
       </w:r>
-      <w:proofErr w:type="spellStart"/>
+      <w:r>
+        <w:t xml:space="preserve">TightVNC </w:t>
+      </w:r>
+      <w:r>
+        <w:rPr>
+          <w:rFonts w:hint="eastAsia"/>
+        </w:rPr>
+        <w:t>기반으로 개발되</w:t>
+      </w:r>
+      <w:r>
+        <w:rPr>
+          <w:rFonts w:hint="eastAsia"/>
+        </w:rPr>
+        <w:t>었으며,</w:t>
+      </w:r>
+      <w:r>
+        <w:t xml:space="preserve"> </w:t>
+      </w:r>
       <w:r>
         <w:t>TightVNC</w:t>
       </w:r>
-      <w:proofErr w:type="spellEnd"/>
-      <w:r>
-        <w:t xml:space="preserve"> </w:t>
-      </w:r>
-      <w:r>
-        <w:rPr>
-          <w:rFonts w:hint="eastAsia"/>
-        </w:rPr>
-        <w:t>기반으로 개발되</w:t>
-      </w:r>
-      <w:r>
-        <w:rPr>
-          <w:rFonts w:hint="eastAsia"/>
-        </w:rPr>
-        <w:t>었으며,</w:t>
-      </w:r>
-      <w:r>
-        <w:t xml:space="preserve"> </w:t>
-      </w:r>
-      <w:proofErr w:type="spellStart"/>
-      <w:r>
-        <w:t>TightVNC</w:t>
-      </w:r>
-      <w:proofErr w:type="spellEnd"/>
       <w:r>
         <w:rPr>
           <w:rFonts w:hint="eastAsia"/>
@@ -2309,24 +2162,17 @@
         </w:rPr>
         <w:t xml:space="preserve">대표적으로 </w:t>
       </w:r>
-      <w:proofErr w:type="spellStart"/>
       <w:r>
         <w:t>TigerVNC</w:t>
       </w:r>
-      <w:proofErr w:type="spellEnd"/>
       <w:r>
         <w:rPr>
           <w:rFonts w:hint="eastAsia"/>
         </w:rPr>
         <w:t xml:space="preserve">는 </w:t>
       </w:r>
-      <w:proofErr w:type="spellStart"/>
-      <w:r>
-        <w:t>libjpeg</w:t>
-      </w:r>
-      <w:proofErr w:type="spellEnd"/>
-      <w:r>
-        <w:t xml:space="preserve">-turbo JPEG </w:t>
+      <w:r>
+        <w:t xml:space="preserve">libjpeg-turbo JPEG </w:t>
       </w:r>
       <w:r>
         <w:rPr>
@@ -2352,186 +2198,248 @@
         </w:rPr>
         <w:t xml:space="preserve">현재 </w:t>
       </w:r>
-      <w:proofErr w:type="spellStart"/>
+      <w:r>
+        <w:t xml:space="preserve">TigerVNC </w:t>
+      </w:r>
+      <w:r>
+        <w:rPr>
+          <w:rFonts w:hint="eastAsia"/>
+        </w:rPr>
+        <w:t xml:space="preserve">서버는 </w:t>
+      </w:r>
+      <w:r>
+        <w:t>Window OS</w:t>
+      </w:r>
+      <w:r>
+        <w:rPr>
+          <w:rFonts w:hint="eastAsia"/>
+        </w:rPr>
+        <w:t xml:space="preserve">와 </w:t>
+      </w:r>
+      <w:r>
+        <w:t>Unix/Linux OS</w:t>
+      </w:r>
+      <w:r>
+        <w:rPr>
+          <w:rFonts w:hint="eastAsia"/>
+        </w:rPr>
+        <w:t>를</w:t>
+      </w:r>
+      <w:r>
+        <w:rPr>
+          <w:rFonts w:hint="eastAsia"/>
+        </w:rPr>
+        <w:t xml:space="preserve"> </w:t>
+      </w:r>
+      <w:r>
+        <w:rPr>
+          <w:rFonts w:hint="eastAsia"/>
+        </w:rPr>
+        <w:t>지원한다.</w:t>
+      </w:r>
+      <w:r>
+        <w:t xml:space="preserve"> </w:t>
+      </w:r>
+      <w:r>
+        <w:rPr>
+          <w:rFonts w:hint="eastAsia"/>
+        </w:rPr>
+        <w:t>L</w:t>
+      </w:r>
+      <w:r>
+        <w:t>inux OS</w:t>
+      </w:r>
+      <w:r>
+        <w:rPr>
+          <w:rFonts w:hint="eastAsia"/>
+        </w:rPr>
+        <w:t>를</w:t>
+      </w:r>
+      <w:r>
+        <w:rPr>
+          <w:rFonts w:hint="eastAsia"/>
+        </w:rPr>
+        <w:t xml:space="preserve"> 위한 </w:t>
+      </w:r>
       <w:r>
         <w:t>TigerVNC</w:t>
       </w:r>
-      <w:proofErr w:type="spellEnd"/>
-      <w:r>
-        <w:t xml:space="preserve"> </w:t>
-      </w:r>
-      <w:r>
-        <w:rPr>
-          <w:rFonts w:hint="eastAsia"/>
-        </w:rPr>
-        <w:t xml:space="preserve">서버는 </w:t>
-      </w:r>
-      <w:r>
-        <w:t>Window OS</w:t>
-      </w:r>
-      <w:r>
-        <w:rPr>
-          <w:rFonts w:hint="eastAsia"/>
-        </w:rPr>
-        <w:t xml:space="preserve">와 </w:t>
-      </w:r>
-      <w:r>
-        <w:t>Unix/Linux OS</w:t>
-      </w:r>
-      <w:r>
-        <w:rPr>
-          <w:rFonts w:hint="eastAsia"/>
-        </w:rPr>
-        <w:t>를</w:t>
-      </w:r>
-      <w:r>
-        <w:rPr>
-          <w:rFonts w:hint="eastAsia"/>
-        </w:rPr>
-        <w:t xml:space="preserve"> </w:t>
-      </w:r>
-      <w:r>
-        <w:rPr>
-          <w:rFonts w:hint="eastAsia"/>
-        </w:rPr>
-        <w:t>지원한다.</w:t>
-      </w:r>
-      <w:r>
-        <w:t xml:space="preserve"> </w:t>
-      </w:r>
-      <w:r>
-        <w:rPr>
-          <w:rFonts w:hint="eastAsia"/>
-        </w:rPr>
-        <w:t>L</w:t>
-      </w:r>
-      <w:r>
-        <w:t>inux OS</w:t>
-      </w:r>
-      <w:r>
-        <w:rPr>
-          <w:rFonts w:hint="eastAsia"/>
-        </w:rPr>
-        <w:t>를</w:t>
-      </w:r>
-      <w:r>
-        <w:rPr>
-          <w:rFonts w:hint="eastAsia"/>
-        </w:rPr>
-        <w:t xml:space="preserve"> 위한 </w:t>
-      </w:r>
-      <w:proofErr w:type="spellStart"/>
+      <w:r>
+        <w:rPr>
+          <w:rFonts w:hint="eastAsia"/>
+        </w:rPr>
+        <w:t xml:space="preserve"> 패키지는 총 </w:t>
+      </w:r>
+      <w:r>
+        <w:t>6</w:t>
+      </w:r>
+      <w:r>
+        <w:rPr>
+          <w:rFonts w:hint="eastAsia"/>
+        </w:rPr>
+        <w:t>개의 다른 프로그램으로 구성되어</w:t>
+      </w:r>
+      <w:r>
+        <w:rPr>
+          <w:rFonts w:hint="eastAsia"/>
+        </w:rPr>
+        <w:t>져</w:t>
+      </w:r>
+      <w:r>
+        <w:rPr>
+          <w:rFonts w:hint="eastAsia"/>
+        </w:rPr>
+        <w:t xml:space="preserve"> 있다.</w:t>
+      </w:r>
+      <w:r>
+        <w:t xml:space="preserve"> </w:t>
+      </w:r>
+      <w:r>
+        <w:rPr>
+          <w:rFonts w:hint="eastAsia"/>
+        </w:rPr>
+        <w:t xml:space="preserve">먼저 </w:t>
+      </w:r>
+      <w:r>
+        <w:t>vncviewer</w:t>
+      </w:r>
+      <w:r>
+        <w:rPr>
+          <w:rFonts w:hint="eastAsia"/>
+        </w:rPr>
+        <w:t>는</w:t>
+      </w:r>
+      <w:r>
+        <w:t xml:space="preserve"> </w:t>
+      </w:r>
+      <w:r>
+        <w:t>Tight</w:t>
+      </w:r>
+      <w:r>
+        <w:t>VNC</w:t>
+      </w:r>
+      <w:r>
+        <w:rPr>
+          <w:rFonts w:hint="eastAsia"/>
+        </w:rPr>
+        <w:t>를 위한 전용</w:t>
+      </w:r>
+      <w:r>
+        <w:rPr>
+          <w:rFonts w:hint="eastAsia"/>
+        </w:rPr>
+        <w:t xml:space="preserve"> 클라이언트</w:t>
+      </w:r>
+      <w:r>
+        <w:rPr>
+          <w:rFonts w:hint="eastAsia"/>
+        </w:rPr>
+        <w:t xml:space="preserve"> 뷰어로써</w:t>
+      </w:r>
+      <w:r>
+        <w:t xml:space="preserve"> </w:t>
+      </w:r>
+      <w:r>
+        <w:rPr>
+          <w:rFonts w:hint="eastAsia"/>
+        </w:rPr>
+        <w:t xml:space="preserve">어떠한 플랫폼에서도 </w:t>
+      </w:r>
+      <w:r>
+        <w:rPr>
+          <w:rFonts w:hint="eastAsia"/>
+        </w:rPr>
+        <w:t>T</w:t>
+      </w:r>
+      <w:r>
+        <w:t>igerVNC</w:t>
+      </w:r>
+      <w:r>
+        <w:rPr>
+          <w:rFonts w:hint="eastAsia"/>
+        </w:rPr>
+        <w:t>를 사용</w:t>
+      </w:r>
+      <w:r>
+        <w:rPr>
+          <w:rFonts w:hint="eastAsia"/>
+        </w:rPr>
+        <w:t xml:space="preserve">해 원격 데스크톱과 </w:t>
+      </w:r>
+      <w:r>
+        <w:t xml:space="preserve">VNC </w:t>
+      </w:r>
+      <w:r>
+        <w:rPr>
+          <w:rFonts w:hint="eastAsia"/>
+        </w:rPr>
+        <w:t>통신을 할 수 있게 한다.</w:t>
+      </w:r>
+      <w:r>
+        <w:t xml:space="preserve"> TigerVNC</w:t>
+      </w:r>
+      <w:r>
+        <w:rPr>
+          <w:rFonts w:hint="eastAsia"/>
+        </w:rPr>
+        <w:t xml:space="preserve">는 </w:t>
+      </w:r>
+      <w:r>
+        <w:t xml:space="preserve">VNC </w:t>
+      </w:r>
+      <w:r>
+        <w:rPr>
+          <w:rFonts w:hint="eastAsia"/>
+        </w:rPr>
+        <w:t>통신간 오버헤드를 최소화하기 위해 전용 클라이언트 뷰어를 사용한다.</w:t>
+      </w:r>
+      <w:r>
+        <w:t xml:space="preserve"> </w:t>
+      </w:r>
+      <w:r>
+        <w:rPr>
+          <w:rFonts w:hint="eastAsia"/>
+        </w:rPr>
+        <w:t>X</w:t>
+      </w:r>
+      <w:r>
+        <w:t>vnc</w:t>
+      </w:r>
+      <w:r>
+        <w:rPr>
+          <w:rFonts w:hint="eastAsia"/>
+        </w:rPr>
+        <w:t xml:space="preserve">는 </w:t>
+      </w:r>
+      <w:r>
+        <w:t>Unix OS</w:t>
+      </w:r>
+      <w:r>
+        <w:rPr>
+          <w:rFonts w:hint="eastAsia"/>
+        </w:rPr>
+        <w:t xml:space="preserve">를 위한 </w:t>
+      </w:r>
       <w:r>
         <w:t>TigerVNC</w:t>
       </w:r>
-      <w:proofErr w:type="spellEnd"/>
-      <w:r>
-        <w:rPr>
-          <w:rFonts w:hint="eastAsia"/>
-        </w:rPr>
-        <w:t xml:space="preserve"> 패키지는 총 </w:t>
-      </w:r>
-      <w:r>
-        <w:t>6</w:t>
-      </w:r>
-      <w:r>
-        <w:rPr>
-          <w:rFonts w:hint="eastAsia"/>
-        </w:rPr>
-        <w:t>개의 다른 프로그램으로 구성되어</w:t>
-      </w:r>
-      <w:r>
-        <w:rPr>
-          <w:rFonts w:hint="eastAsia"/>
-        </w:rPr>
-        <w:t>져</w:t>
-      </w:r>
-      <w:r>
-        <w:rPr>
-          <w:rFonts w:hint="eastAsia"/>
-        </w:rPr>
-        <w:t xml:space="preserve"> 있다.</w:t>
-      </w:r>
-      <w:r>
-        <w:t xml:space="preserve"> </w:t>
-      </w:r>
-      <w:r>
-        <w:rPr>
-          <w:rFonts w:hint="eastAsia"/>
-        </w:rPr>
-        <w:t xml:space="preserve">먼저 </w:t>
-      </w:r>
-      <w:proofErr w:type="spellStart"/>
-      <w:r>
-        <w:t>vncviewer</w:t>
-      </w:r>
-      <w:proofErr w:type="spellEnd"/>
-      <w:r>
-        <w:rPr>
-          <w:rFonts w:hint="eastAsia"/>
-        </w:rPr>
-        <w:t>는</w:t>
-      </w:r>
-      <w:r>
-        <w:t xml:space="preserve"> </w:t>
-      </w:r>
-      <w:proofErr w:type="spellStart"/>
-      <w:r>
-        <w:t>Tight</w:t>
-      </w:r>
-      <w:r>
-        <w:t>VNC</w:t>
-      </w:r>
-      <w:proofErr w:type="spellEnd"/>
-      <w:r>
-        <w:rPr>
-          <w:rFonts w:hint="eastAsia"/>
-        </w:rPr>
-        <w:t>를 위한 전용</w:t>
-      </w:r>
-      <w:r>
-        <w:rPr>
-          <w:rFonts w:hint="eastAsia"/>
-        </w:rPr>
-        <w:t xml:space="preserve"> 클라이언트</w:t>
-      </w:r>
-      <w:r>
-        <w:rPr>
-          <w:rFonts w:hint="eastAsia"/>
-        </w:rPr>
-        <w:t xml:space="preserve"> 뷰어로써</w:t>
-      </w:r>
-      <w:r>
-        <w:t xml:space="preserve"> </w:t>
-      </w:r>
-      <w:r>
-        <w:rPr>
-          <w:rFonts w:hint="eastAsia"/>
-        </w:rPr>
-        <w:t xml:space="preserve">어떠한 플랫폼에서도 </w:t>
-      </w:r>
-      <w:proofErr w:type="spellStart"/>
-      <w:r>
-        <w:rPr>
-          <w:rFonts w:hint="eastAsia"/>
-        </w:rPr>
-        <w:t>T</w:t>
-      </w:r>
-      <w:r>
-        <w:t>igerVNC</w:t>
-      </w:r>
-      <w:proofErr w:type="spellEnd"/>
-      <w:r>
-        <w:rPr>
-          <w:rFonts w:hint="eastAsia"/>
-        </w:rPr>
-        <w:t>를 사용</w:t>
-      </w:r>
-      <w:r>
-        <w:rPr>
-          <w:rFonts w:hint="eastAsia"/>
-        </w:rPr>
-        <w:t xml:space="preserve">해 원격 데스크톱과 </w:t>
+      <w:r>
+        <w:rPr>
+          <w:rFonts w:hint="eastAsia"/>
+        </w:rPr>
+        <w:t>의 서버이다.</w:t>
+      </w:r>
+      <w:r>
+        <w:t xml:space="preserve"> </w:t>
+      </w:r>
+      <w:r>
+        <w:t>Xvnc</w:t>
+      </w:r>
+      <w:r>
+        <w:rPr>
+          <w:rFonts w:hint="eastAsia"/>
+        </w:rPr>
+        <w:t xml:space="preserve">는 표준 </w:t>
       </w:r>
       <w:r>
         <w:t xml:space="preserve">VNC </w:t>
@@ -2540,16 +2448,35 @@
         <w:rPr>
           <w:rFonts w:hint="eastAsia"/>
         </w:rPr>
-        <w:t>통신을 할 수 있게 한다.</w:t>
-      </w:r>
-      <w:r>
-        <w:t xml:space="preserve"> </w:t>
-      </w:r>
-      <w:proofErr w:type="spellStart"/>
-      <w:r>
-        <w:t>TigerVNC</w:t>
-      </w:r>
-      <w:proofErr w:type="spellEnd"/>
+        <w:t xml:space="preserve">통신 방식으로 </w:t>
+      </w:r>
+      <w:r>
+        <w:t>Frame Buffer</w:t>
+      </w:r>
+      <w:r>
+        <w:rPr>
+          <w:rFonts w:hint="eastAsia"/>
+        </w:rPr>
+        <w:t>를 활용하여 클라이언트와</w:t>
+      </w:r>
+      <w:r>
+        <w:rPr>
+          <w:rFonts w:hint="eastAsia"/>
+        </w:rPr>
+        <w:t xml:space="preserve"> 그래픽 데이터를</w:t>
+      </w:r>
+      <w:r>
+        <w:rPr>
+          <w:rFonts w:hint="eastAsia"/>
+        </w:rPr>
+        <w:t xml:space="preserve"> 통신한다.</w:t>
+      </w:r>
+      <w:r>
+        <w:t xml:space="preserve"> </w:t>
+      </w:r>
+      <w:r>
+        <w:t>vncserver</w:t>
+      </w:r>
       <w:r>
         <w:rPr>
           <w:rFonts w:hint="eastAsia"/>
@@ -2557,28 +2484,131 @@
         <w:t xml:space="preserve">는 </w:t>
       </w:r>
       <w:r>
+        <w:t>Xvnc</w:t>
+      </w:r>
+      <w:r>
+        <w:rPr>
+          <w:rFonts w:hint="eastAsia"/>
+        </w:rPr>
+        <w:t xml:space="preserve">를 위한 </w:t>
+      </w:r>
+      <w:r>
+        <w:rPr>
+          <w:rFonts w:hint="eastAsia"/>
+        </w:rPr>
+        <w:t xml:space="preserve">더 쉬운 서버 </w:t>
+      </w:r>
+      <w:r>
+        <w:rPr>
+          <w:rFonts w:hint="eastAsia"/>
+        </w:rPr>
+        <w:t>인터페이스를 제공한다.</w:t>
+      </w:r>
+      <w:r>
+        <w:t xml:space="preserve"> </w:t>
+      </w:r>
+      <w:r>
+        <w:t>vncpasswd</w:t>
+      </w:r>
+      <w:r>
+        <w:rPr>
+          <w:rFonts w:hint="eastAsia"/>
+        </w:rPr>
+        <w:t xml:space="preserve">는 </w:t>
+      </w:r>
+      <w:r>
+        <w:rPr>
+          <w:rFonts w:hint="eastAsia"/>
+        </w:rPr>
+        <w:t xml:space="preserve">원격 데스크톱의 </w:t>
+      </w:r>
+      <w:r>
         <w:t xml:space="preserve">VNC </w:t>
       </w:r>
       <w:r>
         <w:rPr>
           <w:rFonts w:hint="eastAsia"/>
         </w:rPr>
-        <w:t>통신간 오버헤드를 최소화하기 위해 전용 클라이언트 뷰어를 사용한다.</w:t>
-      </w:r>
-      <w:r>
-        <w:t xml:space="preserve"> </w:t>
-      </w:r>
-      <w:proofErr w:type="spellStart"/>
-      <w:r>
-        <w:rPr>
-          <w:rFonts w:hint="eastAsia"/>
-        </w:rPr>
-        <w:t>X</w:t>
-      </w:r>
-      <w:r>
-        <w:t>vnc</w:t>
-      </w:r>
-      <w:proofErr w:type="spellEnd"/>
+        <w:t xml:space="preserve">서버 세션에 접근하기 위해 </w:t>
+      </w:r>
+      <w:r>
+        <w:rPr>
+          <w:rFonts w:hint="eastAsia"/>
+        </w:rPr>
+        <w:t xml:space="preserve">필요한 </w:t>
+      </w:r>
+      <w:r>
+        <w:t xml:space="preserve">VNC </w:t>
+      </w:r>
+      <w:r>
+        <w:rPr>
+          <w:rFonts w:hint="eastAsia"/>
+        </w:rPr>
+        <w:t>패스워드를 변경할 수 있는 프로그램이다.</w:t>
+      </w:r>
+      <w:r>
+        <w:t xml:space="preserve"> </w:t>
+      </w:r>
+      <w:r>
+        <w:t xml:space="preserve">VNC </w:t>
+      </w:r>
+      <w:r>
+        <w:rPr>
+          <w:rFonts w:hint="eastAsia"/>
+        </w:rPr>
+        <w:t>패스워드가 설정되어 있지 않고</w:t>
+      </w:r>
+      <w:r>
+        <w:t xml:space="preserve"> </w:t>
+      </w:r>
+      <w:r>
+        <w:rPr>
+          <w:rFonts w:hint="eastAsia"/>
+        </w:rPr>
+        <w:t xml:space="preserve">클라이언트로부터 </w:t>
+      </w:r>
+      <w:r>
+        <w:t xml:space="preserve">VNC </w:t>
+      </w:r>
+      <w:r>
+        <w:rPr>
+          <w:rFonts w:hint="eastAsia"/>
+        </w:rPr>
+        <w:t xml:space="preserve">권한 설정을 감지했을 때 </w:t>
+      </w:r>
+      <w:r>
+        <w:t>vncserv</w:t>
+      </w:r>
+      <w:r>
+        <w:rPr>
+          <w:rFonts w:hint="eastAsia"/>
+        </w:rPr>
+        <w:t>e</w:t>
+      </w:r>
+      <w:r>
+        <w:t>r</w:t>
+      </w:r>
+      <w:r>
+        <w:rPr>
+          <w:rFonts w:hint="eastAsia"/>
+        </w:rPr>
+        <w:t xml:space="preserve">는 자동적으로 </w:t>
+      </w:r>
+      <w:r>
+        <w:t>vncpasswd</w:t>
+      </w:r>
+      <w:r>
+        <w:rPr>
+          <w:rFonts w:hint="eastAsia"/>
+        </w:rPr>
+        <w:t>를 동작 시켜 권한 설정을 할 수 있다.</w:t>
+      </w:r>
+      <w:r>
+        <w:t xml:space="preserve"> </w:t>
+      </w:r>
+      <w:r>
+        <w:t>vncconfig</w:t>
+      </w:r>
       <w:r>
         <w:rPr>
           <w:rFonts w:hint="eastAsia"/>
@@ -2586,231 +2616,8 @@
         <w:t xml:space="preserve">는 </w:t>
       </w:r>
       <w:r>
-        <w:lastRenderedPageBreak/>
-        <w:t>Unix OS</w:t>
-      </w:r>
-      <w:r>
-        <w:rPr>
-          <w:rFonts w:hint="eastAsia"/>
-        </w:rPr>
-        <w:t xml:space="preserve">를 위한 </w:t>
-      </w:r>
-      <w:proofErr w:type="spellStart"/>
-      <w:r>
-        <w:t>TigerVNC</w:t>
-      </w:r>
-      <w:proofErr w:type="spellEnd"/>
-      <w:r>
-        <w:rPr>
-          <w:rFonts w:hint="eastAsia"/>
-        </w:rPr>
-        <w:t>의 서버이다.</w:t>
-      </w:r>
-      <w:r>
-        <w:t xml:space="preserve"> </w:t>
-      </w:r>
-      <w:proofErr w:type="spellStart"/>
-      <w:r>
         <w:t>Xvnc</w:t>
       </w:r>
-      <w:proofErr w:type="spellEnd"/>
-      <w:r>
-        <w:rPr>
-          <w:rFonts w:hint="eastAsia"/>
-        </w:rPr>
-        <w:t xml:space="preserve">는 표준 </w:t>
-      </w:r>
-      <w:r>
-        <w:t xml:space="preserve">VNC </w:t>
-      </w:r>
-      <w:r>
-        <w:rPr>
-          <w:rFonts w:hint="eastAsia"/>
-        </w:rPr>
-        <w:t xml:space="preserve">통신 방식으로 </w:t>
-      </w:r>
-      <w:r>
-        <w:t>Frame Buffer</w:t>
-      </w:r>
-      <w:r>
-        <w:rPr>
-          <w:rFonts w:hint="eastAsia"/>
-        </w:rPr>
-        <w:t>를 활용하여 클라이언트와</w:t>
-      </w:r>
-      <w:r>
-        <w:rPr>
-          <w:rFonts w:hint="eastAsia"/>
-        </w:rPr>
-        <w:t xml:space="preserve"> 그래픽 데이터를</w:t>
-      </w:r>
-      <w:r>
-        <w:rPr>
-          <w:rFonts w:hint="eastAsia"/>
-        </w:rPr>
-        <w:t xml:space="preserve"> 통신한다.</w:t>
-      </w:r>
-      <w:r>
-        <w:t xml:space="preserve"> </w:t>
-      </w:r>
-      <w:proofErr w:type="spellStart"/>
-      <w:r>
-        <w:t>vncserver</w:t>
-      </w:r>
-      <w:proofErr w:type="spellEnd"/>
-      <w:r>
-        <w:rPr>
-          <w:rFonts w:hint="eastAsia"/>
-        </w:rPr>
-        <w:t xml:space="preserve">는 </w:t>
-      </w:r>
-      <w:proofErr w:type="spellStart"/>
-      <w:r>
-        <w:t>Xvnc</w:t>
-      </w:r>
-      <w:proofErr w:type="spellEnd"/>
-      <w:r>
-        <w:rPr>
-          <w:rFonts w:hint="eastAsia"/>
-        </w:rPr>
-        <w:t xml:space="preserve">를 위한 </w:t>
-      </w:r>
-      <w:r>
-        <w:rPr>
-          <w:rFonts w:hint="eastAsia"/>
-        </w:rPr>
-        <w:t xml:space="preserve">더 쉬운 서버 </w:t>
-      </w:r>
-      <w:r>
-        <w:rPr>
-          <w:rFonts w:hint="eastAsia"/>
-        </w:rPr>
-        <w:t>인터페이스를 제공한다.</w:t>
-      </w:r>
-      <w:r>
-        <w:t xml:space="preserve"> </w:t>
-      </w:r>
-      <w:proofErr w:type="spellStart"/>
-      <w:r>
-        <w:t>vncpasswd</w:t>
-      </w:r>
-      <w:proofErr w:type="spellEnd"/>
-      <w:r>
-        <w:rPr>
-          <w:rFonts w:hint="eastAsia"/>
-        </w:rPr>
-        <w:t xml:space="preserve">는 </w:t>
-      </w:r>
-      <w:r>
-        <w:rPr>
-          <w:rFonts w:hint="eastAsia"/>
-        </w:rPr>
-        <w:t xml:space="preserve">원격 데스크톱의 </w:t>
-      </w:r>
-      <w:r>
-        <w:t xml:space="preserve">VNC </w:t>
-      </w:r>
-      <w:r>
-        <w:rPr>
-          <w:rFonts w:hint="eastAsia"/>
-        </w:rPr>
-        <w:t xml:space="preserve">서버 세션에 접근하기 위해 </w:t>
-      </w:r>
-      <w:r>
-        <w:rPr>
-          <w:rFonts w:hint="eastAsia"/>
-        </w:rPr>
-        <w:t xml:space="preserve">필요한 </w:t>
-      </w:r>
-      <w:r>
-        <w:t xml:space="preserve">VNC </w:t>
-      </w:r>
-      <w:r>
-        <w:rPr>
-          <w:rFonts w:hint="eastAsia"/>
-        </w:rPr>
-        <w:t>패스워드를 변경할 수 있는 프로그램이다.</w:t>
-      </w:r>
-      <w:r>
-        <w:t xml:space="preserve"> </w:t>
-      </w:r>
-      <w:r>
-        <w:t xml:space="preserve">VNC </w:t>
-      </w:r>
-      <w:r>
-        <w:rPr>
-          <w:rFonts w:hint="eastAsia"/>
-        </w:rPr>
-        <w:t>패스워드가 설정되어 있지 않고</w:t>
-      </w:r>
-      <w:r>
-        <w:t xml:space="preserve"> </w:t>
-      </w:r>
-      <w:r>
-        <w:rPr>
-          <w:rFonts w:hint="eastAsia"/>
-        </w:rPr>
-        <w:t xml:space="preserve">클라이언트로부터 </w:t>
-      </w:r>
-      <w:r>
-        <w:t xml:space="preserve">VNC </w:t>
-      </w:r>
-      <w:r>
-        <w:rPr>
-          <w:rFonts w:hint="eastAsia"/>
-        </w:rPr>
-        <w:t xml:space="preserve">권한 설정을 감지했을 때 </w:t>
-      </w:r>
-      <w:proofErr w:type="spellStart"/>
-      <w:r>
-        <w:t>vncserv</w:t>
-      </w:r>
-      <w:r>
-        <w:rPr>
-          <w:rFonts w:hint="eastAsia"/>
-        </w:rPr>
-        <w:t>e</w:t>
-      </w:r>
-      <w:r>
-        <w:t>r</w:t>
-      </w:r>
-      <w:proofErr w:type="spellEnd"/>
-      <w:r>
-        <w:rPr>
-          <w:rFonts w:hint="eastAsia"/>
-        </w:rPr>
-        <w:t xml:space="preserve">는 자동적으로 </w:t>
-      </w:r>
-      <w:proofErr w:type="spellStart"/>
-      <w:r>
-        <w:t>vncpasswd</w:t>
-      </w:r>
-      <w:proofErr w:type="spellEnd"/>
-      <w:r>
-        <w:rPr>
-          <w:rFonts w:hint="eastAsia"/>
-        </w:rPr>
-        <w:t>를 동작 시켜 권한 설정을 할 수 있다.</w:t>
-      </w:r>
-      <w:r>
-        <w:t xml:space="preserve"> </w:t>
-      </w:r>
-      <w:proofErr w:type="spellStart"/>
-      <w:r>
-        <w:t>vncconfig</w:t>
-      </w:r>
-      <w:proofErr w:type="spellEnd"/>
-      <w:r>
-        <w:rPr>
-          <w:rFonts w:hint="eastAsia"/>
-        </w:rPr>
-        <w:t xml:space="preserve">는 </w:t>
-      </w:r>
-      <w:proofErr w:type="spellStart"/>
-      <w:r>
-        <w:t>Xvnc</w:t>
-      </w:r>
-      <w:proofErr w:type="spellEnd"/>
       <w:r>
         <w:rPr>
           <w:rFonts w:hint="eastAsia"/>
@@ -2838,7 +2645,6 @@
           <w:szCs w:val="32"/>
         </w:rPr>
       </w:pPr>
-      <w:proofErr w:type="spellStart"/>
       <w:r>
         <w:rPr>
           <w:rFonts w:hint="eastAsia"/>
@@ -2858,7 +2664,6 @@
         </w:rPr>
         <w:t>ealVNC</w:t>
       </w:r>
-      <w:proofErr w:type="spellEnd"/>
     </w:p>
     <w:p>
       <w:pPr>
@@ -2886,7 +2691,7 @@
                     </pic:cNvPicPr>
                   </pic:nvPicPr>
                   <pic:blipFill>
-                    <a:blip r:embed="rId9" cstate="print">
+                    <a:blip r:embed="rId10" cstate="print">
                       <a:extLst>
                         <a:ext uri="{28A0092B-C50C-407E-A947-70E740481C1C}">
                           <a14:useLocalDpi xmlns:a14="http://schemas.microsoft.com/office/drawing/2010/main" val="0"/>
@@ -2922,7 +2727,6 @@
       <w:pPr>
         <w:ind w:left="1200"/>
       </w:pPr>
-      <w:proofErr w:type="spellStart"/>
       <w:r>
         <w:rPr>
           <w:rFonts w:hint="eastAsia"/>
@@ -2932,7 +2736,6 @@
       <w:r>
         <w:t>ealVNC</w:t>
       </w:r>
-      <w:proofErr w:type="spellEnd"/>
       <w:r>
         <w:rPr>
           <w:rFonts w:hint="eastAsia"/>
@@ -2967,45 +2770,254 @@
         <w:t>기반 원격 데스크톱 소프트웨어이다.</w:t>
       </w:r>
       <w:r>
-        <w:t xml:space="preserve"> </w:t>
-      </w:r>
-      <w:proofErr w:type="spellStart"/>
+        <w:t xml:space="preserve"> RealVNC</w:t>
+      </w:r>
+      <w:r>
+        <w:rPr>
+          <w:rFonts w:hint="eastAsia"/>
+        </w:rPr>
+        <w:t xml:space="preserve">는 버전 </w:t>
+      </w:r>
+      <w:r>
+        <w:t xml:space="preserve">4.1.3 </w:t>
+      </w:r>
+      <w:r>
+        <w:rPr>
+          <w:rFonts w:hint="eastAsia"/>
+        </w:rPr>
+        <w:t>이하의 버전은 오픈소스로서 제공을 하지만</w:t>
+      </w:r>
+      <w:r>
+        <w:t xml:space="preserve"> </w:t>
+      </w:r>
+      <w:r>
+        <w:rPr>
+          <w:rFonts w:hint="eastAsia"/>
+        </w:rPr>
+        <w:t>그 이후의 버전부터는 유료 서비스를 제공한다.</w:t>
+      </w:r>
+      <w:r>
+        <w:t xml:space="preserve"> </w:t>
+      </w:r>
+      <w:r>
+        <w:rPr>
+          <w:rFonts w:hint="eastAsia"/>
+        </w:rPr>
+        <w:t xml:space="preserve">가장 큰 특징으로는 다른 </w:t>
+      </w:r>
+      <w:r>
+        <w:t xml:space="preserve">VNC </w:t>
+      </w:r>
+      <w:r>
+        <w:rPr>
+          <w:rFonts w:hint="eastAsia"/>
+        </w:rPr>
+        <w:t xml:space="preserve">프로그램과는 다르게 </w:t>
+      </w:r>
+      <w:r>
+        <w:t xml:space="preserve">5.2.0 </w:t>
+      </w:r>
+      <w:r>
+        <w:rPr>
+          <w:rFonts w:hint="eastAsia"/>
+        </w:rPr>
+        <w:t xml:space="preserve">이후의 버전부터 </w:t>
+      </w:r>
+      <w:r>
+        <w:t xml:space="preserve">Weston Wayland </w:t>
+      </w:r>
+      <w:r>
+        <w:rPr>
+          <w:rFonts w:hint="eastAsia"/>
+        </w:rPr>
+        <w:t>컴포지터를 지원한다는 점이다.</w:t>
+      </w:r>
+      <w:r>
+        <w:t xml:space="preserve"> </w:t>
+      </w:r>
+      <w:r>
+        <w:rPr>
+          <w:rFonts w:hint="eastAsia"/>
+        </w:rPr>
+        <w:t xml:space="preserve">또한 </w:t>
+      </w:r>
       <w:r>
         <w:t>RealVNC</w:t>
       </w:r>
-      <w:proofErr w:type="spellEnd"/>
-      <w:r>
-        <w:rPr>
-          <w:rFonts w:hint="eastAsia"/>
-        </w:rPr>
-        <w:t xml:space="preserve">는 버전 </w:t>
-      </w:r>
-      <w:r>
-        <w:t xml:space="preserve">4.1.3 </w:t>
-      </w:r>
-      <w:r>
-        <w:rPr>
-          <w:rFonts w:hint="eastAsia"/>
-        </w:rPr>
-        <w:t>이하의 버전은 오픈소스로서 제공을 하지만</w:t>
-      </w:r>
-      <w:r>
-        <w:t xml:space="preserve"> </w:t>
-      </w:r>
-      <w:r>
-        <w:rPr>
-          <w:rFonts w:hint="eastAsia"/>
-        </w:rPr>
-        <w:t>그 이후의 버전부터는 유료 서비스를 제공한다.</w:t>
-      </w:r>
-      <w:r>
-        <w:t xml:space="preserve"> </w:t>
-      </w:r>
-      <w:r>
-        <w:rPr>
-          <w:rFonts w:hint="eastAsia"/>
-        </w:rPr>
-        <w:t xml:space="preserve">가장 큰 특징으로는 다른 </w:t>
+      <w:r>
+        <w:t xml:space="preserve"> </w:t>
+      </w:r>
+      <w:r>
+        <w:rPr>
+          <w:rFonts w:hint="eastAsia"/>
+        </w:rPr>
+        <w:t>클라이언트</w:t>
+      </w:r>
+      <w:r>
+        <w:rPr>
+          <w:rFonts w:hint="eastAsia"/>
+        </w:rPr>
+        <w:t xml:space="preserve">는 </w:t>
+      </w:r>
+      <w:r>
+        <w:rPr>
+          <w:rFonts w:hint="eastAsia"/>
+        </w:rPr>
+        <w:t>플랫폼에 독립적인 자바 플랫폼 상에서 동작하며 A</w:t>
+      </w:r>
+      <w:r>
+        <w:t xml:space="preserve">pple iPhone, iPod touch, iPad, Google Android </w:t>
+      </w:r>
+      <w:r>
+        <w:rPr>
+          <w:rFonts w:hint="eastAsia"/>
+        </w:rPr>
+        <w:t>디바이스 상에서도 동작할 수 있다.</w:t>
+      </w:r>
+      <w:r>
+        <w:t xml:space="preserve"> </w:t>
+      </w:r>
+      <w:r>
+        <w:t>RealVNC</w:t>
+      </w:r>
+      <w:r>
+        <w:rPr>
+          <w:rFonts w:hint="eastAsia"/>
+        </w:rPr>
+        <w:t>는</w:t>
+      </w:r>
+      <w:r>
+        <w:rPr>
+          <w:rFonts w:hint="eastAsia"/>
+        </w:rPr>
+        <w:t xml:space="preserve"> 상업적인 용도에 따라</w:t>
+      </w:r>
+      <w:r>
+        <w:rPr>
+          <w:rFonts w:hint="eastAsia"/>
+        </w:rPr>
+        <w:t xml:space="preserve"> </w:t>
+      </w:r>
+      <w:r>
+        <w:t xml:space="preserve">Home, Professional, Enterprise </w:t>
+      </w:r>
+      <w:r>
+        <w:rPr>
+          <w:rFonts w:hint="eastAsia"/>
+        </w:rPr>
+        <w:t xml:space="preserve">세 가지 형태로 </w:t>
+      </w:r>
+      <w:r>
+        <w:rPr>
+          <w:rFonts w:hint="eastAsia"/>
+        </w:rPr>
+        <w:t>서비스를 제공한다.</w:t>
+      </w:r>
+      <w:r>
+        <w:t xml:space="preserve"> </w:t>
+      </w:r>
+      <w:r>
+        <w:rPr>
+          <w:rFonts w:hint="eastAsia"/>
+        </w:rPr>
+        <w:t xml:space="preserve">서비스의 형태에 따라 </w:t>
+      </w:r>
+      <w:r>
+        <w:t xml:space="preserve">HTTP </w:t>
+      </w:r>
+      <w:r>
+        <w:rPr>
+          <w:rFonts w:hint="eastAsia"/>
+        </w:rPr>
+        <w:t>프록시 지원,</w:t>
+      </w:r>
+      <w:r>
+        <w:t xml:space="preserve"> </w:t>
+      </w:r>
+      <w:r>
+        <w:rPr>
+          <w:rFonts w:hint="eastAsia"/>
+        </w:rPr>
+        <w:t>클라우드 연결 옵션,</w:t>
+      </w:r>
+      <w:r>
+        <w:t xml:space="preserve"> </w:t>
+      </w:r>
+      <w:r>
+        <w:rPr>
+          <w:rFonts w:hint="eastAsia"/>
+        </w:rPr>
+        <w:t>채팅 기능,</w:t>
+      </w:r>
+      <w:r>
+        <w:t xml:space="preserve"> </w:t>
+      </w:r>
+      <w:r>
+        <w:rPr>
+          <w:rFonts w:hint="eastAsia"/>
+        </w:rPr>
+        <w:t>주소록,</w:t>
+      </w:r>
+      <w:r>
+        <w:t xml:space="preserve"> </w:t>
+      </w:r>
+      <w:r>
+        <w:rPr>
+          <w:rFonts w:hint="eastAsia"/>
+        </w:rPr>
+        <w:t>원격 프린팅,</w:t>
+      </w:r>
+      <w:r>
+        <w:t xml:space="preserve"> </w:t>
+      </w:r>
+      <w:r>
+        <w:rPr>
+          <w:rFonts w:hint="eastAsia"/>
+        </w:rPr>
+        <w:t xml:space="preserve">연결 알림 등의 기능이 </w:t>
+      </w:r>
+      <w:r>
+        <w:rPr>
+          <w:rFonts w:hint="eastAsia"/>
+        </w:rPr>
+        <w:lastRenderedPageBreak/>
+        <w:t>달라진다.</w:t>
+      </w:r>
+      <w:r>
+        <w:t xml:space="preserve"> </w:t>
+      </w:r>
+      <w:r>
+        <w:t>RealVNC</w:t>
+      </w:r>
+      <w:r>
+        <w:rPr>
+          <w:rFonts w:hint="eastAsia"/>
+        </w:rPr>
+        <w:t>의 서버와 클라이언트는</w:t>
+      </w:r>
+      <w:r>
+        <w:rPr>
+          <w:rFonts w:hint="eastAsia"/>
+        </w:rPr>
+        <w:t xml:space="preserve"> </w:t>
+      </w:r>
+      <w:r>
+        <w:t xml:space="preserve">TCP </w:t>
+      </w:r>
+      <w:r>
+        <w:rPr>
+          <w:rFonts w:hint="eastAsia"/>
+        </w:rPr>
+        <w:t xml:space="preserve">통신을 통해 </w:t>
+      </w:r>
+      <w:r>
+        <w:t xml:space="preserve">RFB </w:t>
+      </w:r>
+      <w:r>
+        <w:rPr>
+          <w:rFonts w:hint="eastAsia"/>
+        </w:rPr>
+        <w:t xml:space="preserve">프로토콜을 사용하는 표준 </w:t>
       </w:r>
       <w:r>
         <w:t xml:space="preserve">VNC </w:t>
@@ -3014,227 +3026,6 @@
         <w:rPr>
           <w:rFonts w:hint="eastAsia"/>
         </w:rPr>
-        <w:t xml:space="preserve">프로그램과는 다르게 </w:t>
-      </w:r>
-      <w:r>
-        <w:t xml:space="preserve">5.2.0 </w:t>
-      </w:r>
-      <w:r>
-        <w:rPr>
-          <w:rFonts w:hint="eastAsia"/>
-        </w:rPr>
-        <w:t xml:space="preserve">이후의 버전부터 </w:t>
-      </w:r>
-      <w:r>
-        <w:t xml:space="preserve">Weston Wayland </w:t>
-      </w:r>
-      <w:proofErr w:type="spellStart"/>
-      <w:r>
-        <w:rPr>
-          <w:rFonts w:hint="eastAsia"/>
-        </w:rPr>
-        <w:t>컴포지터를</w:t>
-      </w:r>
-      <w:proofErr w:type="spellEnd"/>
-      <w:r>
-        <w:rPr>
-          <w:rFonts w:hint="eastAsia"/>
-        </w:rPr>
-        <w:t xml:space="preserve"> 지원한다는 점이다.</w:t>
-      </w:r>
-      <w:r>
-        <w:t xml:space="preserve"> </w:t>
-      </w:r>
-      <w:r>
-        <w:rPr>
-          <w:rFonts w:hint="eastAsia"/>
-        </w:rPr>
-        <w:t xml:space="preserve">또한 </w:t>
-      </w:r>
-      <w:proofErr w:type="spellStart"/>
-      <w:r>
-        <w:t>RealVNC</w:t>
-      </w:r>
-      <w:proofErr w:type="spellEnd"/>
-      <w:r>
-        <w:t xml:space="preserve"> </w:t>
-      </w:r>
-      <w:r>
-        <w:rPr>
-          <w:rFonts w:hint="eastAsia"/>
-        </w:rPr>
-        <w:t>클라이언트</w:t>
-      </w:r>
-      <w:r>
-        <w:rPr>
-          <w:rFonts w:hint="eastAsia"/>
-        </w:rPr>
-        <w:t xml:space="preserve">는 </w:t>
-      </w:r>
-      <w:r>
-        <w:rPr>
-          <w:rFonts w:hint="eastAsia"/>
-        </w:rPr>
-        <w:t>플랫폼에 독립적인 자바 플랫폼 상에서 동작하며 A</w:t>
-      </w:r>
-      <w:r>
-        <w:t xml:space="preserve">pple iPhone, iPod touch, iPad, Google Android </w:t>
-      </w:r>
-      <w:r>
-        <w:rPr>
-          <w:rFonts w:hint="eastAsia"/>
-        </w:rPr>
-        <w:t>디바이스 상에서도 동작할 수 있다.</w:t>
-      </w:r>
-      <w:r>
-        <w:t xml:space="preserve"> </w:t>
-      </w:r>
-      <w:proofErr w:type="spellStart"/>
-      <w:r>
-        <w:t>RealVNC</w:t>
-      </w:r>
-      <w:proofErr w:type="spellEnd"/>
-      <w:r>
-        <w:rPr>
-          <w:rFonts w:hint="eastAsia"/>
-        </w:rPr>
-        <w:t>는</w:t>
-      </w:r>
-      <w:r>
-        <w:rPr>
-          <w:rFonts w:hint="eastAsia"/>
-        </w:rPr>
-        <w:t xml:space="preserve"> 상업적인 용도에 따라</w:t>
-      </w:r>
-      <w:r>
-        <w:rPr>
-          <w:rFonts w:hint="eastAsia"/>
-        </w:rPr>
-        <w:t xml:space="preserve"> </w:t>
-      </w:r>
-      <w:r>
-        <w:t xml:space="preserve">Home, Professional, Enterprise </w:t>
-      </w:r>
-      <w:r>
-        <w:rPr>
-          <w:rFonts w:hint="eastAsia"/>
-        </w:rPr>
-        <w:t xml:space="preserve">세 가지 형태로 </w:t>
-      </w:r>
-      <w:r>
-        <w:rPr>
-          <w:rFonts w:hint="eastAsia"/>
-        </w:rPr>
-        <w:t>서비스를 제공한다.</w:t>
-      </w:r>
-      <w:r>
-        <w:t xml:space="preserve"> </w:t>
-      </w:r>
-      <w:r>
-        <w:rPr>
-          <w:rFonts w:hint="eastAsia"/>
-        </w:rPr>
-        <w:t xml:space="preserve">서비스의 형태에 따라 </w:t>
-      </w:r>
-      <w:r>
-        <w:t xml:space="preserve">HTTP </w:t>
-      </w:r>
-      <w:r>
-        <w:rPr>
-          <w:rFonts w:hint="eastAsia"/>
-        </w:rPr>
-        <w:t>프록시 지원,</w:t>
-      </w:r>
-      <w:r>
-        <w:t xml:space="preserve"> </w:t>
-      </w:r>
-      <w:r>
-        <w:rPr>
-          <w:rFonts w:hint="eastAsia"/>
-        </w:rPr>
-        <w:t>클라우드 연결 옵션,</w:t>
-      </w:r>
-      <w:r>
-        <w:t xml:space="preserve"> </w:t>
-      </w:r>
-      <w:r>
-        <w:rPr>
-          <w:rFonts w:hint="eastAsia"/>
-        </w:rPr>
-        <w:t>채팅 기능,</w:t>
-      </w:r>
-      <w:r>
-        <w:t xml:space="preserve"> </w:t>
-      </w:r>
-      <w:r>
-        <w:rPr>
-          <w:rFonts w:hint="eastAsia"/>
-        </w:rPr>
-        <w:t>주소록,</w:t>
-      </w:r>
-      <w:r>
-        <w:t xml:space="preserve"> </w:t>
-      </w:r>
-      <w:r>
-        <w:rPr>
-          <w:rFonts w:hint="eastAsia"/>
-        </w:rPr>
-        <w:t>원격 프린팅,</w:t>
-      </w:r>
-      <w:r>
-        <w:t xml:space="preserve"> </w:t>
-      </w:r>
-      <w:r>
-        <w:rPr>
-          <w:rFonts w:hint="eastAsia"/>
-        </w:rPr>
-        <w:t>연결 알림 등의 기능이 달라진다.</w:t>
-      </w:r>
-      <w:r>
-        <w:t xml:space="preserve"> </w:t>
-      </w:r>
-      <w:proofErr w:type="spellStart"/>
-      <w:r>
-        <w:t>RealVNC</w:t>
-      </w:r>
-      <w:proofErr w:type="spellEnd"/>
-      <w:r>
-        <w:rPr>
-          <w:rFonts w:hint="eastAsia"/>
-        </w:rPr>
-        <w:t>의 서버와 클라이언트는</w:t>
-      </w:r>
-      <w:r>
-        <w:rPr>
-          <w:rFonts w:hint="eastAsia"/>
-        </w:rPr>
-        <w:t xml:space="preserve"> </w:t>
-      </w:r>
-      <w:r>
-        <w:t xml:space="preserve">TCP </w:t>
-      </w:r>
-      <w:r>
-        <w:rPr>
-          <w:rFonts w:hint="eastAsia"/>
-        </w:rPr>
-        <w:t xml:space="preserve">통신을 통해 </w:t>
-      </w:r>
-      <w:r>
-        <w:t xml:space="preserve">RFB </w:t>
-      </w:r>
-      <w:r>
-        <w:rPr>
-          <w:rFonts w:hint="eastAsia"/>
-        </w:rPr>
-        <w:t xml:space="preserve">프로토콜을 사용하는 표준 </w:t>
-      </w:r>
-      <w:r>
-        <w:t xml:space="preserve">VNC </w:t>
-      </w:r>
-      <w:r>
-        <w:rPr>
-          <w:rFonts w:hint="eastAsia"/>
-        </w:rPr>
         <w:t xml:space="preserve">원격 연결을 </w:t>
       </w:r>
       <w:r>
@@ -3246,13 +3037,8 @@
       <w:r>
         <w:t xml:space="preserve"> </w:t>
       </w:r>
-      <w:proofErr w:type="spellStart"/>
-      <w:r>
-        <w:t>RealVNC</w:t>
-      </w:r>
-      <w:proofErr w:type="spellEnd"/>
-      <w:r>
-        <w:t xml:space="preserve"> </w:t>
+      <w:r>
+        <w:t xml:space="preserve">RealVNC </w:t>
       </w:r>
       <w:r>
         <w:rPr>
@@ -3272,11 +3058,9 @@
         </w:rPr>
         <w:t xml:space="preserve"> </w:t>
       </w:r>
-      <w:proofErr w:type="spellStart"/>
       <w:r>
         <w:t>vncviewer</w:t>
       </w:r>
-      <w:proofErr w:type="spellEnd"/>
       <w:r>
         <w:t xml:space="preserve"> </w:t>
       </w:r>
@@ -3319,22 +3103,9 @@
     </w:p>
     <w:p>
       <w:pPr>
-        <w:ind w:left="1200"/>
-      </w:pPr>
-    </w:p>
-    <w:p>
-      <w:pPr>
-        <w:ind w:left="1200"/>
-      </w:pPr>
-    </w:p>
-    <w:p>
-      <w:pPr>
-        <w:ind w:left="1200"/>
-      </w:pPr>
-    </w:p>
-    <w:p>
-      <w:pPr>
-        <w:ind w:left="1200"/>
+        <w:rPr>
+          <w:rFonts w:hint="eastAsia"/>
+        </w:rPr>
       </w:pPr>
     </w:p>
     <w:p>
@@ -3359,7 +3130,6 @@
           <w:sz w:val="24"/>
           <w:szCs w:val="28"/>
         </w:rPr>
-        <w:lastRenderedPageBreak/>
         <w:t>Guacamole</w:t>
       </w:r>
     </w:p>
@@ -3390,7 +3160,7 @@
                     </pic:cNvPicPr>
                   </pic:nvPicPr>
                   <pic:blipFill>
-                    <a:blip r:embed="rId10" cstate="print">
+                    <a:blip r:embed="rId11" cstate="print">
                       <a:extLst>
                         <a:ext uri="{28A0092B-C50C-407E-A947-70E740481C1C}">
                           <a14:useLocalDpi xmlns:a14="http://schemas.microsoft.com/office/drawing/2010/main" val="0"/>
@@ -3941,7 +3711,7 @@
                     <pic:cNvPicPr/>
                   </pic:nvPicPr>
                   <pic:blipFill>
-                    <a:blip r:embed="rId11"/>
+                    <a:blip r:embed="rId12"/>
                     <a:stretch>
                       <a:fillRect/>
                     </a:stretch>
@@ -3997,19 +3767,11 @@
       <w:r>
         <w:t xml:space="preserve">Guacamole </w:t>
       </w:r>
-      <w:proofErr w:type="spellStart"/>
-      <w:r>
-        <w:rPr>
-          <w:rFonts w:hint="eastAsia"/>
-        </w:rPr>
-        <w:t>톰캣</w:t>
-      </w:r>
-      <w:proofErr w:type="spellEnd"/>
-      <w:r>
-        <w:rPr>
-          <w:rFonts w:hint="eastAsia"/>
-        </w:rPr>
-        <w:t xml:space="preserve"> 서버</w:t>
+      <w:r>
+        <w:rPr>
+          <w:rFonts w:hint="eastAsia"/>
+        </w:rPr>
+        <w:t>톰캣 서버</w:t>
       </w:r>
       <w:r>
         <w:rPr>
@@ -4017,31 +3779,299 @@
         </w:rPr>
         <w:t xml:space="preserve">와 </w:t>
       </w:r>
-      <w:proofErr w:type="spellStart"/>
+      <w:r>
+        <w:t xml:space="preserve">guacd </w:t>
+      </w:r>
+      <w:r>
+        <w:rPr>
+          <w:rFonts w:hint="eastAsia"/>
+        </w:rPr>
+        <w:t>데몬 프로세스</w:t>
+      </w:r>
+      <w:r>
+        <w:rPr>
+          <w:rFonts w:hint="eastAsia"/>
+        </w:rPr>
+        <w:t>가</w:t>
+      </w:r>
+      <w:r>
+        <w:rPr>
+          <w:rFonts w:hint="eastAsia"/>
+        </w:rPr>
+        <w:t xml:space="preserve"> </w:t>
+      </w:r>
+      <w:r>
+        <w:t xml:space="preserve">Guacamole </w:t>
+      </w:r>
+      <w:r>
+        <w:rPr>
+          <w:rFonts w:hint="eastAsia"/>
+        </w:rPr>
+        <w:t>프로토콜을 사용해</w:t>
+      </w:r>
+      <w:r>
+        <w:rPr>
+          <w:rFonts w:hint="eastAsia"/>
+        </w:rPr>
+        <w:t xml:space="preserve"> 서로 통신하며</w:t>
+      </w:r>
+      <w:r>
+        <w:rPr>
+          <w:rFonts w:hint="eastAsia"/>
+        </w:rPr>
+        <w:t xml:space="preserve"> 동작한다.</w:t>
+      </w:r>
+      <w:r>
+        <w:t xml:space="preserve"> </w:t>
+      </w:r>
+      <w:r>
+        <w:rPr>
+          <w:rFonts w:hint="eastAsia"/>
+        </w:rPr>
+        <w:t>독자적인</w:t>
+      </w:r>
+      <w:r>
+        <w:t xml:space="preserve"> </w:t>
+      </w:r>
+      <w:r>
+        <w:t xml:space="preserve">Guacamole </w:t>
+      </w:r>
+      <w:r>
+        <w:rPr>
+          <w:rFonts w:hint="eastAsia"/>
+        </w:rPr>
+        <w:t xml:space="preserve">프로토콜을 사용하는 이유는 사용 플랫폼에 독립적인 통신을 하기 위해서이다. </w:t>
+      </w:r>
+      <w:r>
+        <w:t xml:space="preserve">Guacamole </w:t>
+      </w:r>
+      <w:r>
+        <w:rPr>
+          <w:rFonts w:hint="eastAsia"/>
+        </w:rPr>
+        <w:t xml:space="preserve">클라이언트는 </w:t>
+      </w:r>
+      <w:r>
+        <w:t>HTML5</w:t>
+      </w:r>
+      <w:r>
+        <w:rPr>
+          <w:rFonts w:hint="eastAsia"/>
+        </w:rPr>
+        <w:t xml:space="preserve">를 지원하는 웹 브라우저 상에서 </w:t>
+      </w:r>
+      <w:r>
+        <w:t>Gua</w:t>
+      </w:r>
+      <w:r>
+        <w:t xml:space="preserve">camole </w:t>
+      </w:r>
+      <w:r>
+        <w:rPr>
+          <w:rFonts w:hint="eastAsia"/>
+        </w:rPr>
+        <w:t>톰캣 서버</w:t>
+      </w:r>
+      <w:r>
+        <w:rPr>
+          <w:rFonts w:hint="eastAsia"/>
+        </w:rPr>
+        <w:t xml:space="preserve">가 제공하는 자바스크립트 파일을 통해 </w:t>
+      </w:r>
+      <w:r>
+        <w:t xml:space="preserve">HTTP </w:t>
+      </w:r>
+      <w:r>
+        <w:rPr>
+          <w:rFonts w:hint="eastAsia"/>
+        </w:rPr>
+        <w:t xml:space="preserve">형식의 </w:t>
+      </w:r>
+      <w:r>
+        <w:t xml:space="preserve">Guacamole </w:t>
+      </w:r>
+      <w:r>
+        <w:rPr>
+          <w:rFonts w:hint="eastAsia"/>
+        </w:rPr>
+        <w:t>프로토콜을 사용해</w:t>
+      </w:r>
+      <w:r>
+        <w:rPr>
+          <w:rFonts w:hint="eastAsia"/>
+        </w:rPr>
+        <w:t xml:space="preserve"> </w:t>
+      </w:r>
+      <w:r>
+        <w:t xml:space="preserve">Guacamole </w:t>
+      </w:r>
+      <w:r>
+        <w:rPr>
+          <w:rFonts w:hint="eastAsia"/>
+        </w:rPr>
+        <w:t>서버와 통신한다.</w:t>
+      </w:r>
+      <w:r>
+        <w:t xml:space="preserve"> </w:t>
+      </w:r>
+      <w:r>
+        <w:rPr>
+          <w:rFonts w:hint="eastAsia"/>
+        </w:rPr>
+        <w:t>G</w:t>
+      </w:r>
+      <w:r>
+        <w:t xml:space="preserve">uacamole </w:t>
+      </w:r>
+      <w:r>
+        <w:rPr>
+          <w:rFonts w:hint="eastAsia"/>
+        </w:rPr>
+        <w:t xml:space="preserve">톰캣 서버는 </w:t>
+      </w:r>
+      <w:r>
+        <w:rPr>
+          <w:rFonts w:hint="eastAsia"/>
+        </w:rPr>
+        <w:t>G</w:t>
+      </w:r>
+      <w:r>
+        <w:t xml:space="preserve">uacamole </w:t>
+      </w:r>
+      <w:r>
+        <w:rPr>
+          <w:rFonts w:hint="eastAsia"/>
+        </w:rPr>
+        <w:t>클라이언트에게 원격 접속 프로토콜에 맞는 그래픽 데이터를 전송하며,</w:t>
+      </w:r>
+      <w:r>
+        <w:t xml:space="preserve"> Guacamole </w:t>
+      </w:r>
+      <w:r>
+        <w:rPr>
+          <w:rFonts w:hint="eastAsia"/>
+        </w:rPr>
+        <w:t xml:space="preserve">클라이언트는 포인터 디바이스 및 키보드 디바이스 입력을 </w:t>
+      </w:r>
+      <w:r>
+        <w:t xml:space="preserve">Guacamole </w:t>
+      </w:r>
+      <w:r>
+        <w:rPr>
+          <w:rFonts w:hint="eastAsia"/>
+        </w:rPr>
+        <w:t>톰캣 서버로 전송하게 된다.</w:t>
+      </w:r>
+      <w:r>
+        <w:t xml:space="preserve"> </w:t>
+      </w:r>
+      <w:r>
+        <w:t xml:space="preserve">Guacamole </w:t>
+      </w:r>
+      <w:r>
+        <w:rPr>
+          <w:rFonts w:hint="eastAsia"/>
+        </w:rPr>
+        <w:t xml:space="preserve">톰캣 서버는 </w:t>
+      </w:r>
+      <w:r>
+        <w:rPr>
+          <w:rFonts w:hint="eastAsia"/>
+        </w:rPr>
+        <w:t xml:space="preserve">클라이언트와의 </w:t>
+      </w:r>
+      <w:r>
+        <w:rPr>
+          <w:rFonts w:hint="eastAsia"/>
+        </w:rPr>
+        <w:t xml:space="preserve">통신만을 목적으로 하며 원격 접속을 위한 실질적 역할은 </w:t>
+      </w:r>
+      <w:r>
+        <w:rPr>
+          <w:rFonts w:hint="eastAsia"/>
+        </w:rPr>
+        <w:t xml:space="preserve">서버 내부의 </w:t>
+      </w:r>
+      <w:r>
+        <w:t xml:space="preserve">guacd </w:t>
+      </w:r>
+      <w:r>
+        <w:rPr>
+          <w:rFonts w:hint="eastAsia"/>
+        </w:rPr>
+        <w:t>데몬 프로세스가 하게</w:t>
+      </w:r>
+      <w:r>
+        <w:rPr>
+          <w:rFonts w:hint="eastAsia"/>
+        </w:rPr>
+        <w:t xml:space="preserve"> </w:t>
+      </w:r>
+      <w:r>
+        <w:rPr>
+          <w:rFonts w:hint="eastAsia"/>
+        </w:rPr>
+        <w:t>된다.</w:t>
+      </w:r>
+      <w:r>
+        <w:t xml:space="preserve"> </w:t>
+      </w:r>
+      <w:r>
+        <w:rPr>
+          <w:rFonts w:hint="eastAsia"/>
+        </w:rPr>
+        <w:t>G</w:t>
+      </w:r>
+      <w:r>
+        <w:t xml:space="preserve">uacamole </w:t>
+      </w:r>
+      <w:r>
+        <w:rPr>
+          <w:rFonts w:hint="eastAsia"/>
+        </w:rPr>
+        <w:t xml:space="preserve">톰캣 서버는 </w:t>
+      </w:r>
+      <w:r>
+        <w:t xml:space="preserve">guacd </w:t>
+      </w:r>
+      <w:r>
+        <w:rPr>
+          <w:rFonts w:hint="eastAsia"/>
+        </w:rPr>
+        <w:t xml:space="preserve">데몬 프로세스와 </w:t>
+      </w:r>
+      <w:r>
+        <w:t xml:space="preserve">Guacamole </w:t>
+      </w:r>
+      <w:r>
+        <w:rPr>
+          <w:rFonts w:hint="eastAsia"/>
+        </w:rPr>
+        <w:t xml:space="preserve">프로토콜을 사용해 클라이언트로의 그래픽 데이터 전송 및 클라이언트의 </w:t>
+      </w:r>
+      <w:r>
+        <w:rPr>
+          <w:rFonts w:hint="eastAsia"/>
+        </w:rPr>
+        <w:t xml:space="preserve">캐릭터 디바이스 </w:t>
+      </w:r>
+      <w:r>
+        <w:rPr>
+          <w:rFonts w:hint="eastAsia"/>
+        </w:rPr>
+        <w:t>입력 수신을 위한 통신을 한다.</w:t>
+      </w:r>
+      <w:r>
+        <w:t xml:space="preserve"> </w:t>
+      </w:r>
       <w:r>
         <w:t>guacd</w:t>
       </w:r>
-      <w:proofErr w:type="spellEnd"/>
-      <w:r>
-        <w:t xml:space="preserve"> </w:t>
-      </w:r>
-      <w:r>
-        <w:rPr>
-          <w:rFonts w:hint="eastAsia"/>
-        </w:rPr>
-        <w:t>데몬 프로세스</w:t>
-      </w:r>
-      <w:r>
-        <w:rPr>
-          <w:rFonts w:hint="eastAsia"/>
-        </w:rPr>
-        <w:t>가</w:t>
-      </w:r>
-      <w:r>
-        <w:rPr>
-          <w:rFonts w:hint="eastAsia"/>
-        </w:rPr>
-        <w:t xml:space="preserve"> </w:t>
+      <w:r>
+        <w:rPr>
+          <w:rFonts w:hint="eastAsia"/>
+        </w:rPr>
+        <w:t xml:space="preserve">는 </w:t>
       </w:r>
       <w:r>
         <w:t xml:space="preserve">Guacamole </w:t>
@@ -4050,332 +4080,7 @@
         <w:rPr>
           <w:rFonts w:hint="eastAsia"/>
         </w:rPr>
-        <w:t>프로토콜을 사용해</w:t>
-      </w:r>
-      <w:r>
-        <w:rPr>
-          <w:rFonts w:hint="eastAsia"/>
-        </w:rPr>
-        <w:t xml:space="preserve"> 서로 통신하며</w:t>
-      </w:r>
-      <w:r>
-        <w:rPr>
-          <w:rFonts w:hint="eastAsia"/>
-        </w:rPr>
-        <w:t xml:space="preserve"> 동작한다.</w:t>
-      </w:r>
-      <w:r>
-        <w:t xml:space="preserve"> </w:t>
-      </w:r>
-      <w:r>
-        <w:rPr>
-          <w:rFonts w:hint="eastAsia"/>
-        </w:rPr>
-        <w:t>독자적인</w:t>
-      </w:r>
-      <w:r>
-        <w:t xml:space="preserve"> </w:t>
-      </w:r>
-      <w:r>
-        <w:t xml:space="preserve">Guacamole </w:t>
-      </w:r>
-      <w:r>
-        <w:rPr>
-          <w:rFonts w:hint="eastAsia"/>
-        </w:rPr>
-        <w:t xml:space="preserve">프로토콜을 사용하는 이유는 사용 플랫폼에 독립적인 통신을 하기 위해서이다. </w:t>
-      </w:r>
-      <w:r>
-        <w:t xml:space="preserve">Guacamole </w:t>
-      </w:r>
-      <w:r>
-        <w:rPr>
-          <w:rFonts w:hint="eastAsia"/>
-        </w:rPr>
-        <w:t xml:space="preserve">클라이언트는 </w:t>
-      </w:r>
-      <w:r>
-        <w:t>HTML5</w:t>
-      </w:r>
-      <w:r>
-        <w:rPr>
-          <w:rFonts w:hint="eastAsia"/>
-        </w:rPr>
-        <w:t xml:space="preserve">를 지원하는 웹 브라우저 상에서 </w:t>
-      </w:r>
-      <w:r>
-        <w:t>Gua</w:t>
-      </w:r>
-      <w:r>
-        <w:t xml:space="preserve">camole </w:t>
-      </w:r>
-      <w:r>
-        <w:rPr>
-          <w:rFonts w:hint="eastAsia"/>
-        </w:rPr>
-        <w:t>톰캣 서버</w:t>
-      </w:r>
-      <w:r>
-        <w:rPr>
-          <w:rFonts w:hint="eastAsia"/>
-        </w:rPr>
-        <w:t xml:space="preserve">가 제공하는 자바스크립트 파일을 통해 </w:t>
-      </w:r>
-      <w:r>
-        <w:t xml:space="preserve">HTTP </w:t>
-      </w:r>
-      <w:r>
-        <w:rPr>
-          <w:rFonts w:hint="eastAsia"/>
-        </w:rPr>
-        <w:t xml:space="preserve">형식의 </w:t>
-      </w:r>
-      <w:r>
-        <w:t xml:space="preserve">Guacamole </w:t>
-      </w:r>
-      <w:r>
-        <w:rPr>
-          <w:rFonts w:hint="eastAsia"/>
-        </w:rPr>
-        <w:t>프로토콜을 사용해</w:t>
-      </w:r>
-      <w:r>
-        <w:rPr>
-          <w:rFonts w:hint="eastAsia"/>
-        </w:rPr>
-        <w:t xml:space="preserve"> </w:t>
-      </w:r>
-      <w:r>
-        <w:t xml:space="preserve">Guacamole </w:t>
-      </w:r>
-      <w:r>
-        <w:rPr>
-          <w:rFonts w:hint="eastAsia"/>
-        </w:rPr>
-        <w:t>서버와 통신한다.</w:t>
-      </w:r>
-      <w:r>
-        <w:t xml:space="preserve"> </w:t>
-      </w:r>
-      <w:r>
-        <w:rPr>
-          <w:rFonts w:hint="eastAsia"/>
-        </w:rPr>
-        <w:t>G</w:t>
-      </w:r>
-      <w:r>
-        <w:t xml:space="preserve">uacamole </w:t>
-      </w:r>
-      <w:proofErr w:type="spellStart"/>
-      <w:r>
-        <w:rPr>
-          <w:rFonts w:hint="eastAsia"/>
-        </w:rPr>
-        <w:t>톰캣</w:t>
-      </w:r>
-      <w:proofErr w:type="spellEnd"/>
-      <w:r>
-        <w:rPr>
-          <w:rFonts w:hint="eastAsia"/>
-        </w:rPr>
-        <w:t xml:space="preserve"> 서버는 </w:t>
-      </w:r>
-      <w:r>
-        <w:rPr>
-          <w:rFonts w:hint="eastAsia"/>
-        </w:rPr>
-        <w:t>G</w:t>
-      </w:r>
-      <w:r>
-        <w:t xml:space="preserve">uacamole </w:t>
-      </w:r>
-      <w:r>
-        <w:rPr>
-          <w:rFonts w:hint="eastAsia"/>
-        </w:rPr>
-        <w:t>클라이언트에게 원격 접속 프로토콜에 맞는 그래픽 데이터를 전송하며,</w:t>
-      </w:r>
-      <w:r>
-        <w:t xml:space="preserve"> Guacamole </w:t>
-      </w:r>
-      <w:r>
-        <w:rPr>
-          <w:rFonts w:hint="eastAsia"/>
-        </w:rPr>
-        <w:t xml:space="preserve">클라이언트는 포인터 디바이스 및 키보드 디바이스 입력을 </w:t>
-      </w:r>
-      <w:r>
-        <w:t xml:space="preserve">Guacamole </w:t>
-      </w:r>
-      <w:proofErr w:type="spellStart"/>
-      <w:r>
-        <w:rPr>
-          <w:rFonts w:hint="eastAsia"/>
-        </w:rPr>
-        <w:t>톰캣</w:t>
-      </w:r>
-      <w:proofErr w:type="spellEnd"/>
-      <w:r>
-        <w:rPr>
-          <w:rFonts w:hint="eastAsia"/>
-        </w:rPr>
-        <w:t xml:space="preserve"> 서버로 전송하게 된다.</w:t>
-      </w:r>
-      <w:r>
-        <w:t xml:space="preserve"> </w:t>
-      </w:r>
-      <w:r>
-        <w:t xml:space="preserve">Guacamole </w:t>
-      </w:r>
-      <w:proofErr w:type="spellStart"/>
-      <w:r>
-        <w:rPr>
-          <w:rFonts w:hint="eastAsia"/>
-        </w:rPr>
-        <w:t>톰캣</w:t>
-      </w:r>
-      <w:proofErr w:type="spellEnd"/>
-      <w:r>
-        <w:rPr>
-          <w:rFonts w:hint="eastAsia"/>
-        </w:rPr>
-        <w:t xml:space="preserve"> 서버는 </w:t>
-      </w:r>
-      <w:r>
-        <w:rPr>
-          <w:rFonts w:hint="eastAsia"/>
-        </w:rPr>
-        <w:t xml:space="preserve">클라이언트와의 </w:t>
-      </w:r>
-      <w:r>
-        <w:rPr>
-          <w:rFonts w:hint="eastAsia"/>
-        </w:rPr>
-        <w:t xml:space="preserve">통신만을 목적으로 하며 원격 접속을 위한 실질적 역할은 </w:t>
-      </w:r>
-      <w:r>
-        <w:rPr>
-          <w:rFonts w:hint="eastAsia"/>
-        </w:rPr>
-        <w:t xml:space="preserve">서버 내부의 </w:t>
-      </w:r>
-      <w:proofErr w:type="spellStart"/>
-      <w:r>
-        <w:t>guacd</w:t>
-      </w:r>
-      <w:proofErr w:type="spellEnd"/>
-      <w:r>
-        <w:t xml:space="preserve"> </w:t>
-      </w:r>
-      <w:r>
-        <w:rPr>
-          <w:rFonts w:hint="eastAsia"/>
-        </w:rPr>
-        <w:t>데몬 프로세스가 하게</w:t>
-      </w:r>
-      <w:r>
-        <w:rPr>
-          <w:rFonts w:hint="eastAsia"/>
-        </w:rPr>
-        <w:t xml:space="preserve"> </w:t>
-      </w:r>
-      <w:r>
-        <w:rPr>
-          <w:rFonts w:hint="eastAsia"/>
-        </w:rPr>
-        <w:t>된다.</w:t>
-      </w:r>
-      <w:r>
-        <w:t xml:space="preserve"> </w:t>
-      </w:r>
-      <w:r>
-        <w:rPr>
-          <w:rFonts w:hint="eastAsia"/>
-        </w:rPr>
-        <w:t>G</w:t>
-      </w:r>
-      <w:r>
-        <w:t xml:space="preserve">uacamole </w:t>
-      </w:r>
-      <w:proofErr w:type="spellStart"/>
-      <w:r>
-        <w:rPr>
-          <w:rFonts w:hint="eastAsia"/>
-        </w:rPr>
-        <w:t>톰캣</w:t>
-      </w:r>
-      <w:proofErr w:type="spellEnd"/>
-      <w:r>
-        <w:rPr>
-          <w:rFonts w:hint="eastAsia"/>
-        </w:rPr>
-        <w:t xml:space="preserve"> 서버는 </w:t>
-      </w:r>
-      <w:proofErr w:type="spellStart"/>
-      <w:r>
-        <w:t>guacd</w:t>
-      </w:r>
-      <w:proofErr w:type="spellEnd"/>
-      <w:r>
-        <w:t xml:space="preserve"> </w:t>
-      </w:r>
-      <w:r>
-        <w:rPr>
-          <w:rFonts w:hint="eastAsia"/>
-        </w:rPr>
-        <w:t xml:space="preserve">데몬 프로세스와 </w:t>
-      </w:r>
-      <w:r>
-        <w:t xml:space="preserve">Guacamole </w:t>
-      </w:r>
-      <w:r>
-        <w:rPr>
-          <w:rFonts w:hint="eastAsia"/>
-        </w:rPr>
-        <w:t xml:space="preserve">프로토콜을 사용해 클라이언트로의 그래픽 데이터 전송 및 클라이언트의 </w:t>
-      </w:r>
-      <w:r>
-        <w:rPr>
-          <w:rFonts w:hint="eastAsia"/>
-        </w:rPr>
-        <w:t xml:space="preserve">캐릭터 디바이스 </w:t>
-      </w:r>
-      <w:r>
-        <w:rPr>
-          <w:rFonts w:hint="eastAsia"/>
-        </w:rPr>
-        <w:t>입력 수신을 위한 통신을 한다.</w:t>
-      </w:r>
-      <w:r>
-        <w:t xml:space="preserve"> </w:t>
-      </w:r>
-      <w:proofErr w:type="spellStart"/>
-      <w:r>
-        <w:t>guacd</w:t>
-      </w:r>
-      <w:proofErr w:type="spellEnd"/>
-      <w:r>
-        <w:rPr>
-          <w:rFonts w:hint="eastAsia"/>
-        </w:rPr>
-        <w:t xml:space="preserve">는 </w:t>
-      </w:r>
-      <w:r>
-        <w:t xml:space="preserve">Guacamole </w:t>
-      </w:r>
-      <w:proofErr w:type="spellStart"/>
-      <w:r>
-        <w:rPr>
-          <w:rFonts w:hint="eastAsia"/>
-        </w:rPr>
-        <w:t>톰캣</w:t>
-      </w:r>
-      <w:proofErr w:type="spellEnd"/>
-      <w:r>
-        <w:rPr>
-          <w:rFonts w:hint="eastAsia"/>
-        </w:rPr>
-        <w:t xml:space="preserve"> 서버와 원격 데스크톱 서버와의 </w:t>
+        <w:t xml:space="preserve">톰캣 서버와 원격 데스크톱 서버와의 </w:t>
       </w:r>
       <w:r>
         <w:rPr>
@@ -4386,7 +4091,6 @@
       <w:r>
         <w:t xml:space="preserve"> </w:t>
       </w:r>
-      <w:proofErr w:type="spellStart"/>
       <w:r>
         <w:rPr>
           <w:rFonts w:hint="eastAsia"/>
@@ -4396,7 +4100,6 @@
       <w:r>
         <w:t>uacd</w:t>
       </w:r>
-      <w:proofErr w:type="spellEnd"/>
       <w:r>
         <w:rPr>
           <w:rFonts w:hint="eastAsia"/>
@@ -4480,7 +4183,6 @@
           <w:szCs w:val="28"/>
         </w:rPr>
       </w:pPr>
-      <w:proofErr w:type="spellStart"/>
       <w:r>
         <w:rPr>
           <w:b/>
@@ -4491,7 +4193,6 @@
         <w:lastRenderedPageBreak/>
         <w:t>DWService</w:t>
       </w:r>
-      <w:proofErr w:type="spellEnd"/>
     </w:p>
     <w:p>
       <w:pPr>
@@ -4507,208 +4208,6 @@
             <wp:extent cx="2443941" cy="1075334"/>
             <wp:effectExtent l="0" t="0" r="0" b="0"/>
             <wp:docPr id="13" name="그림 13"/>
-            <wp:cNvGraphicFramePr>
-              <a:graphicFrameLocks xmlns:a="http://schemas.openxmlformats.org/drawingml/2006/main" noChangeAspect="1"/>
-            </wp:cNvGraphicFramePr>
-            <a:graphic xmlns:a="http://schemas.openxmlformats.org/drawingml/2006/main">
-              <a:graphicData uri="http://schemas.openxmlformats.org/drawingml/2006/picture">
-                <pic:pic xmlns:pic="http://schemas.openxmlformats.org/drawingml/2006/picture">
-                  <pic:nvPicPr>
-                    <pic:cNvPr id="1" name=""/>
-                    <pic:cNvPicPr/>
-                  </pic:nvPicPr>
-                  <pic:blipFill>
-                    <a:blip r:embed="rId12"/>
-                    <a:stretch>
-                      <a:fillRect/>
-                    </a:stretch>
-                  </pic:blipFill>
-                  <pic:spPr>
-                    <a:xfrm>
-                      <a:off x="0" y="0"/>
-                      <a:ext cx="2487991" cy="1094716"/>
-                    </a:xfrm>
-                    <a:prstGeom prst="rect">
-                      <a:avLst/>
-                    </a:prstGeom>
-                  </pic:spPr>
-                </pic:pic>
-              </a:graphicData>
-            </a:graphic>
-          </wp:inline>
-        </w:drawing>
-      </w:r>
-    </w:p>
-    <w:p>
-      <w:pPr>
-        <w:pStyle w:val="a3"/>
-        <w:ind w:leftChars="600" w:left="1200"/>
-      </w:pPr>
-      <w:proofErr w:type="spellStart"/>
-      <w:r>
-        <w:rPr>
-          <w:rFonts w:hint="eastAsia"/>
-        </w:rPr>
-        <w:t>D</w:t>
-      </w:r>
-      <w:r>
-        <w:t>WService</w:t>
-      </w:r>
-      <w:proofErr w:type="spellEnd"/>
-      <w:r>
-        <w:rPr>
-          <w:rFonts w:hint="eastAsia"/>
-        </w:rPr>
-        <w:t xml:space="preserve">는 </w:t>
-      </w:r>
-      <w:r>
-        <w:rPr>
-          <w:rFonts w:hint="eastAsia"/>
-        </w:rPr>
-        <w:t>표준 웹 브라우저를 통해 원격 데스크톱 서비스를 제공하는 오픈소스 소프트웨어이다.</w:t>
-      </w:r>
-      <w:r>
-        <w:t xml:space="preserve"> </w:t>
-      </w:r>
-      <w:proofErr w:type="spellStart"/>
-      <w:r>
-        <w:t>DWService</w:t>
-      </w:r>
-      <w:proofErr w:type="spellEnd"/>
-      <w:r>
-        <w:rPr>
-          <w:rFonts w:hint="eastAsia"/>
-        </w:rPr>
-        <w:t xml:space="preserve">는 웹 브라우저 클라이언트를 지원함으로써 </w:t>
-      </w:r>
-      <w:r>
-        <w:rPr>
-          <w:rFonts w:hint="eastAsia"/>
-        </w:rPr>
-        <w:t xml:space="preserve">웹 브라우저 사용이 가능한 모든 </w:t>
-      </w:r>
-      <w:r>
-        <w:rPr>
-          <w:rFonts w:hint="eastAsia"/>
-        </w:rPr>
-        <w:t>플랫폼</w:t>
-      </w:r>
-      <w:r>
-        <w:rPr>
-          <w:rFonts w:hint="eastAsia"/>
-        </w:rPr>
-        <w:t xml:space="preserve">에서 </w:t>
-      </w:r>
-      <w:r>
-        <w:rPr>
-          <w:rFonts w:hint="eastAsia"/>
-        </w:rPr>
-        <w:t xml:space="preserve">별다른 클라이언트 소프트웨어 설치 없이 </w:t>
-      </w:r>
-      <w:r>
-        <w:t xml:space="preserve">VNC </w:t>
-      </w:r>
-      <w:r>
-        <w:rPr>
-          <w:rFonts w:hint="eastAsia"/>
-        </w:rPr>
-        <w:t>원격 데스크톱 서비스를 제공</w:t>
-      </w:r>
-      <w:r>
-        <w:rPr>
-          <w:rFonts w:hint="eastAsia"/>
-        </w:rPr>
-        <w:t>할 수 있다.</w:t>
-      </w:r>
-      <w:r>
-        <w:t xml:space="preserve"> </w:t>
-      </w:r>
-      <w:proofErr w:type="spellStart"/>
-      <w:r>
-        <w:rPr>
-          <w:rFonts w:hint="eastAsia"/>
-        </w:rPr>
-        <w:t>D</w:t>
-      </w:r>
-      <w:r>
-        <w:t>WService</w:t>
-      </w:r>
-      <w:proofErr w:type="spellEnd"/>
-      <w:r>
-        <w:rPr>
-          <w:rFonts w:hint="eastAsia"/>
-        </w:rPr>
-        <w:t xml:space="preserve">는 원격 연결을 하는 데스크톱을 위한 </w:t>
-      </w:r>
-      <w:r>
-        <w:t>Agent</w:t>
-      </w:r>
-      <w:r>
-        <w:rPr>
-          <w:rFonts w:hint="eastAsia"/>
-        </w:rPr>
-        <w:t xml:space="preserve"> </w:t>
-      </w:r>
-      <w:r>
-        <w:rPr>
-          <w:rFonts w:hint="eastAsia"/>
-        </w:rPr>
-        <w:t xml:space="preserve">서버와 웹 상에서 </w:t>
-      </w:r>
-      <w:r>
-        <w:t>Agent</w:t>
-      </w:r>
-      <w:r>
-        <w:rPr>
-          <w:rFonts w:hint="eastAsia"/>
-        </w:rPr>
-        <w:t>의 그래픽 데이터를 H</w:t>
-      </w:r>
-      <w:r>
-        <w:t xml:space="preserve">TTP </w:t>
-      </w:r>
-      <w:r>
-        <w:rPr>
-          <w:rFonts w:hint="eastAsia"/>
-        </w:rPr>
-        <w:t>통신을 통해 웹 브라우저에게 전달하는 중간 서버</w:t>
-      </w:r>
-      <w:r>
-        <w:rPr>
-          <w:rFonts w:hint="eastAsia"/>
-        </w:rPr>
-        <w:t xml:space="preserve">인 </w:t>
-      </w:r>
-      <w:r>
-        <w:t>DWS</w:t>
-      </w:r>
-      <w:r>
-        <w:t xml:space="preserve">, </w:t>
-      </w:r>
-      <w:r>
-        <w:rPr>
-          <w:rFonts w:hint="eastAsia"/>
-        </w:rPr>
-        <w:t xml:space="preserve">그리고 웹 브라우저 상의 클라이언트로 </w:t>
-      </w:r>
-      <w:r>
-        <w:rPr>
-          <w:rFonts w:hint="eastAsia"/>
-        </w:rPr>
-        <w:t>구성된다.</w:t>
-      </w:r>
-      <w:r>
-        <w:t xml:space="preserve"> </w:t>
-      </w:r>
-      <w:r>
-        <w:rPr>
-          <w:noProof/>
-        </w:rPr>
-        <w:drawing>
-          <wp:inline distT="0" distB="0" distL="0" distR="0" wp14:anchorId="54E7D03D" wp14:editId="5C2C909F">
-            <wp:extent cx="3021177" cy="2211650"/>
-            <wp:effectExtent l="0" t="0" r="8255" b="0"/>
-            <wp:docPr id="14" name="그림 14"/>
             <wp:cNvGraphicFramePr>
               <a:graphicFrameLocks xmlns:a="http://schemas.openxmlformats.org/drawingml/2006/main" noChangeAspect="1"/>
             </wp:cNvGraphicFramePr>
@@ -4728,6 +4227,202 @@
                   <pic:spPr>
                     <a:xfrm>
                       <a:off x="0" y="0"/>
+                      <a:ext cx="2487991" cy="1094716"/>
+                    </a:xfrm>
+                    <a:prstGeom prst="rect">
+                      <a:avLst/>
+                    </a:prstGeom>
+                  </pic:spPr>
+                </pic:pic>
+              </a:graphicData>
+            </a:graphic>
+          </wp:inline>
+        </w:drawing>
+      </w:r>
+    </w:p>
+    <w:p>
+      <w:pPr>
+        <w:pStyle w:val="a3"/>
+        <w:ind w:leftChars="600" w:left="1200"/>
+      </w:pPr>
+      <w:r>
+        <w:rPr>
+          <w:rFonts w:hint="eastAsia"/>
+        </w:rPr>
+        <w:t>D</w:t>
+      </w:r>
+      <w:r>
+        <w:t>WService</w:t>
+      </w:r>
+      <w:r>
+        <w:rPr>
+          <w:rFonts w:hint="eastAsia"/>
+        </w:rPr>
+        <w:t xml:space="preserve">는 </w:t>
+      </w:r>
+      <w:r>
+        <w:rPr>
+          <w:rFonts w:hint="eastAsia"/>
+        </w:rPr>
+        <w:t>표준 웹 브라우저를 통해 원격 데스크톱 서비스를 제공하는 오픈소스 소프트웨어이다.</w:t>
+      </w:r>
+      <w:r>
+        <w:t xml:space="preserve"> </w:t>
+      </w:r>
+      <w:r>
+        <w:t>DWService</w:t>
+      </w:r>
+      <w:r>
+        <w:rPr>
+          <w:rFonts w:hint="eastAsia"/>
+        </w:rPr>
+        <w:t xml:space="preserve">는 웹 브라우저 클라이언트를 지원함으로써 </w:t>
+      </w:r>
+      <w:r>
+        <w:rPr>
+          <w:rFonts w:hint="eastAsia"/>
+        </w:rPr>
+        <w:t xml:space="preserve">웹 브라우저 사용이 가능한 모든 </w:t>
+      </w:r>
+      <w:r>
+        <w:rPr>
+          <w:rFonts w:hint="eastAsia"/>
+        </w:rPr>
+        <w:t>플랫폼</w:t>
+      </w:r>
+      <w:r>
+        <w:rPr>
+          <w:rFonts w:hint="eastAsia"/>
+        </w:rPr>
+        <w:t xml:space="preserve">에서 </w:t>
+      </w:r>
+      <w:r>
+        <w:rPr>
+          <w:rFonts w:hint="eastAsia"/>
+        </w:rPr>
+        <w:t xml:space="preserve">별다른 클라이언트 소프트웨어 설치 없이 </w:t>
+      </w:r>
+      <w:r>
+        <w:t xml:space="preserve">VNC </w:t>
+      </w:r>
+      <w:r>
+        <w:rPr>
+          <w:rFonts w:hint="eastAsia"/>
+        </w:rPr>
+        <w:t>원격 데스크톱 서비스를 제공</w:t>
+      </w:r>
+      <w:r>
+        <w:rPr>
+          <w:rFonts w:hint="eastAsia"/>
+        </w:rPr>
+        <w:t>할 수 있다.</w:t>
+      </w:r>
+      <w:r>
+        <w:t xml:space="preserve"> </w:t>
+      </w:r>
+      <w:r>
+        <w:rPr>
+          <w:rFonts w:hint="eastAsia"/>
+        </w:rPr>
+        <w:t>D</w:t>
+      </w:r>
+      <w:r>
+        <w:t>WService</w:t>
+      </w:r>
+      <w:r>
+        <w:rPr>
+          <w:rFonts w:hint="eastAsia"/>
+        </w:rPr>
+        <w:t xml:space="preserve">는 원격 연결을 하는 데스크톱을 위한 </w:t>
+      </w:r>
+      <w:r>
+        <w:t>Agent</w:t>
+      </w:r>
+      <w:r>
+        <w:rPr>
+          <w:rFonts w:hint="eastAsia"/>
+        </w:rPr>
+        <w:t xml:space="preserve"> </w:t>
+      </w:r>
+      <w:r>
+        <w:rPr>
+          <w:rFonts w:hint="eastAsia"/>
+        </w:rPr>
+        <w:t xml:space="preserve">서버와 웹 상에서 </w:t>
+      </w:r>
+      <w:r>
+        <w:t>Agent</w:t>
+      </w:r>
+      <w:r>
+        <w:rPr>
+          <w:rFonts w:hint="eastAsia"/>
+        </w:rPr>
+        <w:t>의 그래픽 데이터를 H</w:t>
+      </w:r>
+      <w:r>
+        <w:t xml:space="preserve">TTP </w:t>
+      </w:r>
+      <w:r>
+        <w:rPr>
+          <w:rFonts w:hint="eastAsia"/>
+        </w:rPr>
+        <w:t>통신을 통해 웹 브라우저에게 전달하는 중간 서버</w:t>
+      </w:r>
+      <w:r>
+        <w:rPr>
+          <w:rFonts w:hint="eastAsia"/>
+        </w:rPr>
+        <w:t xml:space="preserve">인 </w:t>
+      </w:r>
+      <w:r>
+        <w:t>DWS</w:t>
+      </w:r>
+      <w:r>
+        <w:t xml:space="preserve">, </w:t>
+      </w:r>
+      <w:r>
+        <w:rPr>
+          <w:rFonts w:hint="eastAsia"/>
+        </w:rPr>
+        <w:t xml:space="preserve">그리고 웹 브라우저 상의 클라이언트로 </w:t>
+      </w:r>
+      <w:r>
+        <w:rPr>
+          <w:rFonts w:hint="eastAsia"/>
+        </w:rPr>
+        <w:t>구성된다.</w:t>
+      </w:r>
+      <w:r>
+        <w:t xml:space="preserve"> </w:t>
+      </w:r>
+      <w:r>
+        <w:rPr>
+          <w:noProof/>
+        </w:rPr>
+        <w:drawing>
+          <wp:inline distT="0" distB="0" distL="0" distR="0" wp14:anchorId="54E7D03D" wp14:editId="5C2C909F">
+            <wp:extent cx="3021177" cy="2211650"/>
+            <wp:effectExtent l="0" t="0" r="8255" b="0"/>
+            <wp:docPr id="14" name="그림 14"/>
+            <wp:cNvGraphicFramePr>
+              <a:graphicFrameLocks xmlns:a="http://schemas.openxmlformats.org/drawingml/2006/main" noChangeAspect="1"/>
+            </wp:cNvGraphicFramePr>
+            <a:graphic xmlns:a="http://schemas.openxmlformats.org/drawingml/2006/main">
+              <a:graphicData uri="http://schemas.openxmlformats.org/drawingml/2006/picture">
+                <pic:pic xmlns:pic="http://schemas.openxmlformats.org/drawingml/2006/picture">
+                  <pic:nvPicPr>
+                    <pic:cNvPr id="1" name=""/>
+                    <pic:cNvPicPr/>
+                  </pic:nvPicPr>
+                  <pic:blipFill>
+                    <a:blip r:embed="rId14"/>
+                    <a:stretch>
+                      <a:fillRect/>
+                    </a:stretch>
+                  </pic:blipFill>
+                  <pic:spPr>
+                    <a:xfrm>
+                      <a:off x="0" y="0"/>
                       <a:ext cx="3037360" cy="2223497"/>
                     </a:xfrm>
                     <a:prstGeom prst="rect">
@@ -4755,7 +4450,6 @@
       <w:r>
         <w:t xml:space="preserve"> </w:t>
       </w:r>
-      <w:proofErr w:type="spellStart"/>
       <w:r>
         <w:rPr>
           <w:rFonts w:hint="eastAsia"/>
@@ -4768,7 +4462,6 @@
       <w:r>
         <w:t>ervice</w:t>
       </w:r>
-      <w:proofErr w:type="spellEnd"/>
       <w:r>
         <w:rPr>
           <w:rFonts w:hint="eastAsia"/>
@@ -5084,27 +4777,14 @@
         </w:rPr>
         <w:t xml:space="preserve">및 </w:t>
       </w:r>
-      <w:proofErr w:type="spellStart"/>
-      <w:r>
-        <w:rPr>
-          <w:rFonts w:hint="eastAsia"/>
-        </w:rPr>
-        <w:t>라즈베리파이</w:t>
-      </w:r>
-      <w:proofErr w:type="spellEnd"/>
-      <w:r>
-        <w:rPr>
-          <w:rFonts w:hint="eastAsia"/>
-        </w:rPr>
-        <w:t xml:space="preserve">, </w:t>
-      </w:r>
-      <w:proofErr w:type="spellStart"/>
-      <w:r>
-        <w:t>Wandboard</w:t>
-      </w:r>
-      <w:proofErr w:type="spellEnd"/>
-      <w:r>
-        <w:t xml:space="preserve">, </w:t>
+      <w:r>
+        <w:rPr>
+          <w:rFonts w:hint="eastAsia"/>
+        </w:rPr>
+        <w:t xml:space="preserve">라즈베리파이, </w:t>
+      </w:r>
+      <w:r>
+        <w:t xml:space="preserve">Wandboard, </w:t>
       </w:r>
       <w:r>
         <w:rPr>
@@ -5358,7 +5038,6 @@
                 <w:bCs/>
               </w:rPr>
             </w:pPr>
-            <w:proofErr w:type="spellStart"/>
             <w:r>
               <w:rPr>
                 <w:rFonts w:hint="eastAsia"/>
@@ -5374,7 +5053,6 @@
               </w:rPr>
               <w:t>rdp</w:t>
             </w:r>
-            <w:proofErr w:type="spellEnd"/>
           </w:p>
         </w:tc>
         <w:tc>
@@ -5475,7 +5153,6 @@
                 <w:bCs/>
               </w:rPr>
             </w:pPr>
-            <w:proofErr w:type="spellStart"/>
             <w:r>
               <w:rPr>
                 <w:rFonts w:hint="eastAsia"/>
@@ -5491,7 +5168,6 @@
               </w:rPr>
               <w:t>ightVNC</w:t>
             </w:r>
-            <w:proofErr w:type="spellEnd"/>
           </w:p>
         </w:tc>
         <w:tc>
@@ -5595,7 +5271,6 @@
                 <w:bCs/>
               </w:rPr>
             </w:pPr>
-            <w:proofErr w:type="spellStart"/>
             <w:r>
               <w:rPr>
                 <w:rFonts w:hint="eastAsia"/>
@@ -5611,7 +5286,6 @@
               </w:rPr>
               <w:t>igerVNC</w:t>
             </w:r>
-            <w:proofErr w:type="spellEnd"/>
           </w:p>
         </w:tc>
         <w:tc>
@@ -5712,7 +5386,6 @@
                 <w:bCs/>
               </w:rPr>
             </w:pPr>
-            <w:proofErr w:type="spellStart"/>
             <w:r>
               <w:rPr>
                 <w:rFonts w:hint="eastAsia"/>
@@ -5728,7 +5401,6 @@
               </w:rPr>
               <w:t>ealVNC</w:t>
             </w:r>
-            <w:proofErr w:type="spellEnd"/>
           </w:p>
         </w:tc>
         <w:tc>
@@ -5945,7 +5617,6 @@
                 <w:bCs/>
               </w:rPr>
             </w:pPr>
-            <w:proofErr w:type="spellStart"/>
             <w:r>
               <w:rPr>
                 <w:rFonts w:hint="eastAsia"/>
@@ -5961,7 +5632,6 @@
               </w:rPr>
               <w:t>WService</w:t>
             </w:r>
-            <w:proofErr w:type="spellEnd"/>
           </w:p>
         </w:tc>
         <w:tc>
@@ -6104,11 +5774,9 @@
       <w:r>
         <w:t xml:space="preserve"> </w:t>
       </w:r>
-      <w:proofErr w:type="spellStart"/>
       <w:r>
         <w:t>RemoteNemo</w:t>
       </w:r>
-      <w:proofErr w:type="spellEnd"/>
       <w:r>
         <w:rPr>
           <w:rFonts w:hint="eastAsia"/>
@@ -6175,11 +5843,9 @@
         </w:rPr>
         <w:t xml:space="preserve"> </w:t>
       </w:r>
-      <w:proofErr w:type="spellStart"/>
       <w:r>
         <w:t>RemoteNemo</w:t>
       </w:r>
-      <w:proofErr w:type="spellEnd"/>
       <w:r>
         <w:rPr>
           <w:rFonts w:hint="eastAsia"/>
@@ -6262,30 +5928,20 @@
         <w:rPr>
           <w:rFonts w:hint="eastAsia"/>
         </w:rPr>
-        <w:t xml:space="preserve">따라서 </w:t>
-      </w:r>
-      <w:proofErr w:type="spellStart"/>
-      <w:r>
-        <w:rPr>
-          <w:rFonts w:hint="eastAsia"/>
-        </w:rPr>
-        <w:t>R</w:t>
+        <w:t>따라서 R</w:t>
       </w:r>
       <w:r>
         <w:t>emoteNemo</w:t>
       </w:r>
-      <w:proofErr w:type="spellEnd"/>
       <w:r>
         <w:rPr>
           <w:rFonts w:hint="eastAsia"/>
         </w:rPr>
         <w:t xml:space="preserve">를 구현하기 위해 </w:t>
       </w:r>
-      <w:proofErr w:type="spellStart"/>
       <w:r>
         <w:t>DWService</w:t>
       </w:r>
-      <w:proofErr w:type="spellEnd"/>
       <w:r>
         <w:rPr>
           <w:rFonts w:hint="eastAsia"/>
@@ -6373,11 +6029,9 @@
         </w:rPr>
         <w:t xml:space="preserve">에 선택한 오픈소스 소프트웨어인 </w:t>
       </w:r>
-      <w:proofErr w:type="spellStart"/>
       <w:r>
         <w:t>DWService</w:t>
       </w:r>
-      <w:proofErr w:type="spellEnd"/>
       <w:r>
         <w:rPr>
           <w:rFonts w:hint="eastAsia"/>
@@ -6391,7 +6045,22 @@
         <w:rPr>
           <w:rFonts w:hint="eastAsia"/>
         </w:rPr>
-        <w:t xml:space="preserve">와 같은 버전의 </w:t>
+        <w:t>와 같은</w:t>
+      </w:r>
+      <w:r>
+        <w:rPr>
+          <w:rFonts w:hint="eastAsia"/>
+        </w:rPr>
+        <w:t xml:space="preserve"> </w:t>
+      </w:r>
+      <w:r>
+        <w:t>Linux OS</w:t>
+      </w:r>
+      <w:r>
+        <w:rPr>
+          <w:rFonts w:hint="eastAsia"/>
+        </w:rPr>
+        <w:t xml:space="preserve"> 버전의 </w:t>
       </w:r>
       <w:r>
         <w:t>Ubuntu 16.04 LTS</w:t>
@@ -6404,6 +6073,838 @@
       </w:r>
       <w:r>
         <w:t xml:space="preserve"> </w:t>
+      </w:r>
+      <w:r>
+        <w:rPr>
+          <w:rFonts w:hint="eastAsia"/>
+        </w:rPr>
+        <w:t xml:space="preserve">원격 데스크톱에 </w:t>
+      </w:r>
+      <w:r>
+        <w:t xml:space="preserve">DWService </w:t>
+      </w:r>
+      <w:r>
+        <w:rPr>
+          <w:rFonts w:hint="eastAsia"/>
+        </w:rPr>
+        <w:t>A</w:t>
+      </w:r>
+      <w:r>
+        <w:t>gent</w:t>
+      </w:r>
+      <w:r>
+        <w:rPr>
+          <w:rFonts w:hint="eastAsia"/>
+        </w:rPr>
+        <w:t>를 설치한 후</w:t>
+      </w:r>
+      <w:r>
+        <w:rPr>
+          <w:rFonts w:hint="eastAsia"/>
+        </w:rPr>
+        <w:t xml:space="preserve"> </w:t>
+      </w:r>
+      <w:r>
+        <w:t>Window OS</w:t>
+      </w:r>
+      <w:r>
+        <w:rPr>
+          <w:rFonts w:hint="eastAsia"/>
+        </w:rPr>
+        <w:t>에서</w:t>
+      </w:r>
+      <w:r>
+        <w:rPr>
+          <w:rFonts w:hint="eastAsia"/>
+        </w:rPr>
+        <w:t xml:space="preserve"> </w:t>
+      </w:r>
+      <w:r>
+        <w:rPr>
+          <w:rFonts w:hint="eastAsia"/>
+        </w:rPr>
+        <w:t>크롬 웹 브라우저</w:t>
+      </w:r>
+      <w:r>
+        <w:rPr>
+          <w:rFonts w:hint="eastAsia"/>
+        </w:rPr>
+        <w:t xml:space="preserve">를 통해 </w:t>
+      </w:r>
+      <w:r>
+        <w:t xml:space="preserve">DWService </w:t>
+      </w:r>
+      <w:r>
+        <w:rPr>
+          <w:rFonts w:hint="eastAsia"/>
+        </w:rPr>
+        <w:t>사이트로 접속하여 로그인 하면</w:t>
+      </w:r>
+      <w:r>
+        <w:rPr>
+          <w:rFonts w:hint="eastAsia"/>
+        </w:rPr>
+        <w:t xml:space="preserve"> 다음과 같이 </w:t>
+      </w:r>
+      <w:r>
+        <w:t xml:space="preserve">6 </w:t>
+      </w:r>
+      <w:r>
+        <w:rPr>
+          <w:rFonts w:hint="eastAsia"/>
+        </w:rPr>
+        <w:t xml:space="preserve">개의 인터페이스를 </w:t>
+      </w:r>
+      <w:r>
+        <w:rPr>
+          <w:rFonts w:hint="eastAsia"/>
+        </w:rPr>
+        <w:t>확인할</w:t>
+      </w:r>
+      <w:r>
+        <w:rPr>
+          <w:rFonts w:hint="eastAsia"/>
+        </w:rPr>
+        <w:t xml:space="preserve"> 수 있다.</w:t>
+      </w:r>
+    </w:p>
+    <w:p>
+      <w:pPr>
+        <w:pStyle w:val="a3"/>
+      </w:pPr>
+      <w:r>
+        <w:rPr>
+          <w:noProof/>
+        </w:rPr>
+        <w:drawing>
+          <wp:inline distT="0" distB="0" distL="0" distR="0" wp14:anchorId="65265740" wp14:editId="64234470">
+            <wp:extent cx="5731510" cy="748030"/>
+            <wp:effectExtent l="0" t="0" r="2540" b="0"/>
+            <wp:docPr id="4" name="그림 4"/>
+            <wp:cNvGraphicFramePr>
+              <a:graphicFrameLocks xmlns:a="http://schemas.openxmlformats.org/drawingml/2006/main" noChangeAspect="1"/>
+            </wp:cNvGraphicFramePr>
+            <a:graphic xmlns:a="http://schemas.openxmlformats.org/drawingml/2006/main">
+              <a:graphicData uri="http://schemas.openxmlformats.org/drawingml/2006/picture">
+                <pic:pic xmlns:pic="http://schemas.openxmlformats.org/drawingml/2006/picture">
+                  <pic:nvPicPr>
+                    <pic:cNvPr id="1" name=""/>
+                    <pic:cNvPicPr/>
+                  </pic:nvPicPr>
+                  <pic:blipFill>
+                    <a:blip r:embed="rId15"/>
+                    <a:stretch>
+                      <a:fillRect/>
+                    </a:stretch>
+                  </pic:blipFill>
+                  <pic:spPr>
+                    <a:xfrm>
+                      <a:off x="0" y="0"/>
+                      <a:ext cx="5731510" cy="748030"/>
+                    </a:xfrm>
+                    <a:prstGeom prst="rect">
+                      <a:avLst/>
+                    </a:prstGeom>
+                  </pic:spPr>
+                </pic:pic>
+              </a:graphicData>
+            </a:graphic>
+          </wp:inline>
+        </w:drawing>
+      </w:r>
+    </w:p>
+    <w:p>
+      <w:pPr>
+        <w:pStyle w:val="a3"/>
+        <w:rPr>
+          <w:rFonts w:hint="eastAsia"/>
+        </w:rPr>
+      </w:pPr>
+      <w:r>
+        <w:rPr>
+          <w:rFonts w:hint="eastAsia"/>
+        </w:rPr>
+        <w:t xml:space="preserve">먼저 </w:t>
+      </w:r>
+      <w:r>
+        <w:t>Files and Folders</w:t>
+      </w:r>
+      <w:r>
+        <w:rPr>
+          <w:rFonts w:hint="eastAsia"/>
+        </w:rPr>
+        <w:t>는</w:t>
+      </w:r>
+      <w:r>
+        <w:rPr>
+          <w:rFonts w:hint="eastAsia"/>
+        </w:rPr>
+        <w:t xml:space="preserve"> 다음과 같이</w:t>
+      </w:r>
+      <w:r>
+        <w:rPr>
+          <w:rFonts w:hint="eastAsia"/>
+        </w:rPr>
+        <w:t xml:space="preserve"> </w:t>
+      </w:r>
+      <w:r>
+        <w:rPr>
+          <w:rFonts w:hint="eastAsia"/>
+        </w:rPr>
+        <w:t>원격 데스크톱을 파일 탐색기 형식으로 작업할 수 있는 인터페이스를 제공한다.</w:t>
+      </w:r>
+    </w:p>
+    <w:p>
+      <w:pPr>
+        <w:pStyle w:val="a3"/>
+      </w:pPr>
+      <w:r>
+        <w:rPr>
+          <w:noProof/>
+        </w:rPr>
+        <w:lastRenderedPageBreak/>
+        <w:drawing>
+          <wp:inline distT="0" distB="0" distL="0" distR="0" wp14:anchorId="7F4CD550" wp14:editId="0100B9F3">
+            <wp:extent cx="5731510" cy="1082675"/>
+            <wp:effectExtent l="0" t="0" r="2540" b="3175"/>
+            <wp:docPr id="5" name="그림 5"/>
+            <wp:cNvGraphicFramePr>
+              <a:graphicFrameLocks xmlns:a="http://schemas.openxmlformats.org/drawingml/2006/main" noChangeAspect="1"/>
+            </wp:cNvGraphicFramePr>
+            <a:graphic xmlns:a="http://schemas.openxmlformats.org/drawingml/2006/main">
+              <a:graphicData uri="http://schemas.openxmlformats.org/drawingml/2006/picture">
+                <pic:pic xmlns:pic="http://schemas.openxmlformats.org/drawingml/2006/picture">
+                  <pic:nvPicPr>
+                    <pic:cNvPr id="1" name=""/>
+                    <pic:cNvPicPr/>
+                  </pic:nvPicPr>
+                  <pic:blipFill>
+                    <a:blip r:embed="rId16"/>
+                    <a:stretch>
+                      <a:fillRect/>
+                    </a:stretch>
+                  </pic:blipFill>
+                  <pic:spPr>
+                    <a:xfrm>
+                      <a:off x="0" y="0"/>
+                      <a:ext cx="5731510" cy="1082675"/>
+                    </a:xfrm>
+                    <a:prstGeom prst="rect">
+                      <a:avLst/>
+                    </a:prstGeom>
+                  </pic:spPr>
+                </pic:pic>
+              </a:graphicData>
+            </a:graphic>
+          </wp:inline>
+        </w:drawing>
+      </w:r>
+    </w:p>
+    <w:p>
+      <w:pPr>
+        <w:pStyle w:val="a3"/>
+      </w:pPr>
+      <w:r>
+        <w:rPr>
+          <w:rFonts w:hint="eastAsia"/>
+        </w:rPr>
+        <w:t xml:space="preserve">다음으로 </w:t>
+      </w:r>
+      <w:r>
+        <w:t>Resource</w:t>
+      </w:r>
+      <w:r>
+        <w:rPr>
+          <w:rFonts w:hint="eastAsia"/>
+        </w:rPr>
+        <w:t>는 다음과 같이 원격 데스크톱의 시스템 자원의 사용량을 모니터링할 수 있는 인터페이스를 제공한다.</w:t>
+      </w:r>
+    </w:p>
+    <w:p>
+      <w:pPr>
+        <w:pStyle w:val="a3"/>
+        <w:rPr>
+          <w:rFonts w:hint="eastAsia"/>
+        </w:rPr>
+      </w:pPr>
+      <w:r>
+        <w:rPr>
+          <w:noProof/>
+        </w:rPr>
+        <w:drawing>
+          <wp:inline distT="0" distB="0" distL="0" distR="0" wp14:anchorId="7EEB37C5" wp14:editId="18CCE8D3">
+            <wp:extent cx="5731510" cy="2173605"/>
+            <wp:effectExtent l="0" t="0" r="2540" b="0"/>
+            <wp:docPr id="6" name="그림 6"/>
+            <wp:cNvGraphicFramePr>
+              <a:graphicFrameLocks xmlns:a="http://schemas.openxmlformats.org/drawingml/2006/main" noChangeAspect="1"/>
+            </wp:cNvGraphicFramePr>
+            <a:graphic xmlns:a="http://schemas.openxmlformats.org/drawingml/2006/main">
+              <a:graphicData uri="http://schemas.openxmlformats.org/drawingml/2006/picture">
+                <pic:pic xmlns:pic="http://schemas.openxmlformats.org/drawingml/2006/picture">
+                  <pic:nvPicPr>
+                    <pic:cNvPr id="1" name=""/>
+                    <pic:cNvPicPr/>
+                  </pic:nvPicPr>
+                  <pic:blipFill>
+                    <a:blip r:embed="rId17"/>
+                    <a:stretch>
+                      <a:fillRect/>
+                    </a:stretch>
+                  </pic:blipFill>
+                  <pic:spPr>
+                    <a:xfrm>
+                      <a:off x="0" y="0"/>
+                      <a:ext cx="5731510" cy="2173605"/>
+                    </a:xfrm>
+                    <a:prstGeom prst="rect">
+                      <a:avLst/>
+                    </a:prstGeom>
+                  </pic:spPr>
+                </pic:pic>
+              </a:graphicData>
+            </a:graphic>
+          </wp:inline>
+        </w:drawing>
+      </w:r>
+    </w:p>
+    <w:p>
+      <w:pPr>
+        <w:pStyle w:val="a3"/>
+        <w:rPr>
+          <w:rFonts w:hint="eastAsia"/>
+        </w:rPr>
+      </w:pPr>
+      <w:r>
+        <w:rPr>
+          <w:rFonts w:hint="eastAsia"/>
+        </w:rPr>
+        <w:t xml:space="preserve">다음으로 </w:t>
+      </w:r>
+      <w:r>
+        <w:t>Shell</w:t>
+      </w:r>
+      <w:r>
+        <w:rPr>
+          <w:rFonts w:hint="eastAsia"/>
+        </w:rPr>
+        <w:t xml:space="preserve">은 다음과 같이 </w:t>
+      </w:r>
+      <w:r>
+        <w:rPr>
+          <w:rFonts w:hint="eastAsia"/>
+        </w:rPr>
+        <w:t xml:space="preserve">원격 데스크톱에 대하여 </w:t>
+      </w:r>
+      <w:r>
+        <w:t xml:space="preserve">SSH </w:t>
+      </w:r>
+      <w:r>
+        <w:rPr>
+          <w:rFonts w:hint="eastAsia"/>
+        </w:rPr>
+        <w:t>프로토콜을 사용한 쉘 인터페이스를 제공한다.</w:t>
+      </w:r>
+    </w:p>
+    <w:p>
+      <w:pPr>
+        <w:pStyle w:val="a3"/>
+      </w:pPr>
+      <w:r>
+        <w:rPr>
+          <w:noProof/>
+        </w:rPr>
+        <w:drawing>
+          <wp:inline distT="0" distB="0" distL="0" distR="0" wp14:anchorId="0FF39423" wp14:editId="300C10E6">
+            <wp:extent cx="5731510" cy="1008380"/>
+            <wp:effectExtent l="0" t="0" r="2540" b="1270"/>
+            <wp:docPr id="11" name="그림 11"/>
+            <wp:cNvGraphicFramePr>
+              <a:graphicFrameLocks xmlns:a="http://schemas.openxmlformats.org/drawingml/2006/main" noChangeAspect="1"/>
+            </wp:cNvGraphicFramePr>
+            <a:graphic xmlns:a="http://schemas.openxmlformats.org/drawingml/2006/main">
+              <a:graphicData uri="http://schemas.openxmlformats.org/drawingml/2006/picture">
+                <pic:pic xmlns:pic="http://schemas.openxmlformats.org/drawingml/2006/picture">
+                  <pic:nvPicPr>
+                    <pic:cNvPr id="1" name=""/>
+                    <pic:cNvPicPr/>
+                  </pic:nvPicPr>
+                  <pic:blipFill>
+                    <a:blip r:embed="rId18"/>
+                    <a:stretch>
+                      <a:fillRect/>
+                    </a:stretch>
+                  </pic:blipFill>
+                  <pic:spPr>
+                    <a:xfrm>
+                      <a:off x="0" y="0"/>
+                      <a:ext cx="5731510" cy="1008380"/>
+                    </a:xfrm>
+                    <a:prstGeom prst="rect">
+                      <a:avLst/>
+                    </a:prstGeom>
+                  </pic:spPr>
+                </pic:pic>
+              </a:graphicData>
+            </a:graphic>
+          </wp:inline>
+        </w:drawing>
+      </w:r>
+    </w:p>
+    <w:p>
+      <w:pPr>
+        <w:pStyle w:val="a3"/>
+      </w:pPr>
+      <w:r>
+        <w:rPr>
+          <w:rFonts w:hint="eastAsia"/>
+        </w:rPr>
+        <w:t xml:space="preserve">마지막으로 </w:t>
+      </w:r>
+      <w:r>
+        <w:t>Screen</w:t>
+      </w:r>
+      <w:r>
+        <w:rPr>
+          <w:rFonts w:hint="eastAsia"/>
+        </w:rPr>
+        <w:t xml:space="preserve">은 다음과 같이 </w:t>
+      </w:r>
+      <w:r>
+        <w:t xml:space="preserve">VNC </w:t>
+      </w:r>
+      <w:r>
+        <w:rPr>
+          <w:rFonts w:hint="eastAsia"/>
+        </w:rPr>
+        <w:t>프로토콜을 통해 원격 데스크톱의 그래픽 인터페이스를 제공한다.</w:t>
+      </w:r>
+    </w:p>
+    <w:p>
+      <w:pPr>
+        <w:pStyle w:val="a3"/>
+        <w:rPr>
+          <w:rFonts w:hint="eastAsia"/>
+        </w:rPr>
+      </w:pPr>
+      <w:r>
+        <w:rPr>
+          <w:noProof/>
+        </w:rPr>
+        <w:lastRenderedPageBreak/>
+        <w:drawing>
+          <wp:inline distT="0" distB="0" distL="0" distR="0" wp14:anchorId="0DFC24B7" wp14:editId="7CDC3052">
+            <wp:extent cx="5731510" cy="3096260"/>
+            <wp:effectExtent l="0" t="0" r="2540" b="8890"/>
+            <wp:docPr id="12" name="그림 12"/>
+            <wp:cNvGraphicFramePr>
+              <a:graphicFrameLocks xmlns:a="http://schemas.openxmlformats.org/drawingml/2006/main" noChangeAspect="1"/>
+            </wp:cNvGraphicFramePr>
+            <a:graphic xmlns:a="http://schemas.openxmlformats.org/drawingml/2006/main">
+              <a:graphicData uri="http://schemas.openxmlformats.org/drawingml/2006/picture">
+                <pic:pic xmlns:pic="http://schemas.openxmlformats.org/drawingml/2006/picture">
+                  <pic:nvPicPr>
+                    <pic:cNvPr id="1" name=""/>
+                    <pic:cNvPicPr/>
+                  </pic:nvPicPr>
+                  <pic:blipFill>
+                    <a:blip r:embed="rId19"/>
+                    <a:stretch>
+                      <a:fillRect/>
+                    </a:stretch>
+                  </pic:blipFill>
+                  <pic:spPr>
+                    <a:xfrm>
+                      <a:off x="0" y="0"/>
+                      <a:ext cx="5731510" cy="3096260"/>
+                    </a:xfrm>
+                    <a:prstGeom prst="rect">
+                      <a:avLst/>
+                    </a:prstGeom>
+                  </pic:spPr>
+                </pic:pic>
+              </a:graphicData>
+            </a:graphic>
+          </wp:inline>
+        </w:drawing>
+      </w:r>
+    </w:p>
+    <w:p>
+      <w:pPr>
+        <w:pStyle w:val="a3"/>
+      </w:pPr>
+    </w:p>
+    <w:p>
+      <w:pPr>
+        <w:pStyle w:val="a3"/>
+        <w:rPr>
+          <w:rFonts w:hint="eastAsia"/>
+        </w:rPr>
+      </w:pPr>
+      <w:r>
+        <w:rPr>
+          <w:rFonts w:hint="eastAsia"/>
+        </w:rPr>
+        <w:t>다음으로 여러 플랫폼에서</w:t>
+      </w:r>
+      <w:r>
+        <w:t xml:space="preserve"> </w:t>
+      </w:r>
+      <w:r>
+        <w:rPr>
+          <w:rFonts w:hint="eastAsia"/>
+        </w:rPr>
+        <w:t>D</w:t>
+      </w:r>
+      <w:r>
+        <w:t>WService</w:t>
+      </w:r>
+      <w:r>
+        <w:rPr>
+          <w:rFonts w:hint="eastAsia"/>
+        </w:rPr>
+        <w:t xml:space="preserve">가 잘 동작하는지 확인하기 위해 </w:t>
+      </w:r>
+      <w:r>
+        <w:rPr>
+          <w:rFonts w:hint="eastAsia"/>
+        </w:rPr>
+        <w:t>모바일 i</w:t>
+      </w:r>
+      <w:r>
+        <w:t xml:space="preserve">OS </w:t>
+      </w:r>
+      <w:r>
+        <w:rPr>
+          <w:rFonts w:hint="eastAsia"/>
+        </w:rPr>
+        <w:t xml:space="preserve">환경에서 </w:t>
+      </w:r>
+      <w:r>
+        <w:t>DWService</w:t>
+      </w:r>
+      <w:r>
+        <w:rPr>
+          <w:rFonts w:hint="eastAsia"/>
+        </w:rPr>
+        <w:t>에 접속한 결과이다.</w:t>
+      </w:r>
+      <w:r>
+        <w:t xml:space="preserve"> </w:t>
+      </w:r>
+      <w:r>
+        <w:rPr>
+          <w:rFonts w:hint="eastAsia"/>
+        </w:rPr>
+        <w:t xml:space="preserve">사파리 웹 브라우저를 통해 접속을 하면 다음과 같이 </w:t>
+      </w:r>
+      <w:r>
+        <w:t>Agent</w:t>
+      </w:r>
+      <w:r>
+        <w:rPr>
+          <w:rFonts w:hint="eastAsia"/>
+        </w:rPr>
+        <w:t xml:space="preserve">를 설치해 원격 접속이 가능한 </w:t>
+      </w:r>
+      <w:r>
+        <w:t>OS</w:t>
+      </w:r>
+      <w:r>
+        <w:rPr>
+          <w:rFonts w:hint="eastAsia"/>
+        </w:rPr>
+        <w:t>들을 확인할 수 있다.</w:t>
+      </w:r>
+      <w:r>
+        <w:t xml:space="preserve"> </w:t>
+      </w:r>
+    </w:p>
+    <w:p>
+      <w:pPr>
+        <w:pStyle w:val="a3"/>
+      </w:pPr>
+      <w:r>
+        <w:rPr>
+          <w:noProof/>
+        </w:rPr>
+        <w:drawing>
+          <wp:inline distT="0" distB="0" distL="0" distR="0" wp14:anchorId="2FFE43DC" wp14:editId="0844A28D">
+            <wp:extent cx="1832041" cy="3964838"/>
+            <wp:effectExtent l="0" t="0" r="0" b="0"/>
+            <wp:docPr id="15" name="그림 15"/>
+            <wp:cNvGraphicFramePr>
+              <a:graphicFrameLocks xmlns:a="http://schemas.openxmlformats.org/drawingml/2006/main" noChangeAspect="1"/>
+            </wp:cNvGraphicFramePr>
+            <a:graphic xmlns:a="http://schemas.openxmlformats.org/drawingml/2006/main">
+              <a:graphicData uri="http://schemas.openxmlformats.org/drawingml/2006/picture">
+                <pic:pic xmlns:pic="http://schemas.openxmlformats.org/drawingml/2006/picture">
+                  <pic:nvPicPr>
+                    <pic:cNvPr id="0" name="Picture 3"/>
+                    <pic:cNvPicPr>
+                      <a:picLocks noChangeAspect="1" noChangeArrowheads="1"/>
+                    </pic:cNvPicPr>
+                  </pic:nvPicPr>
+                  <pic:blipFill>
+                    <a:blip r:embed="rId20" cstate="print">
+                      <a:extLst>
+                        <a:ext uri="{28A0092B-C50C-407E-A947-70E740481C1C}">
+                          <a14:useLocalDpi xmlns:a14="http://schemas.microsoft.com/office/drawing/2010/main" val="0"/>
+                        </a:ext>
+                      </a:extLst>
+                    </a:blip>
+                    <a:srcRect/>
+                    <a:stretch>
+                      <a:fillRect/>
+                    </a:stretch>
+                  </pic:blipFill>
+                  <pic:spPr bwMode="auto">
+                    <a:xfrm>
+                      <a:off x="0" y="0"/>
+                      <a:ext cx="1834749" cy="3970698"/>
+                    </a:xfrm>
+                    <a:prstGeom prst="rect">
+                      <a:avLst/>
+                    </a:prstGeom>
+                    <a:noFill/>
+                    <a:ln>
+                      <a:noFill/>
+                    </a:ln>
+                  </pic:spPr>
+                </pic:pic>
+              </a:graphicData>
+            </a:graphic>
+          </wp:inline>
+        </w:drawing>
+      </w:r>
+    </w:p>
+    <w:p>
+      <w:pPr>
+        <w:pStyle w:val="a3"/>
+      </w:pPr>
+    </w:p>
+    <w:p>
+      <w:pPr>
+        <w:pStyle w:val="a3"/>
+        <w:rPr>
+          <w:rFonts w:hint="eastAsia"/>
+        </w:rPr>
+      </w:pPr>
+      <w:r>
+        <w:rPr>
+          <w:rFonts w:hint="eastAsia"/>
+        </w:rPr>
+        <w:lastRenderedPageBreak/>
+        <w:t xml:space="preserve">다음으로 </w:t>
+      </w:r>
+      <w:r>
+        <w:t>Agent</w:t>
+      </w:r>
+      <w:r>
+        <w:rPr>
+          <w:rFonts w:hint="eastAsia"/>
+        </w:rPr>
+        <w:t xml:space="preserve">를 통해 원격 데스크톱으로 등록된 </w:t>
+      </w:r>
+      <w:r>
+        <w:t>Window</w:t>
+      </w:r>
+      <w:r>
+        <w:rPr>
+          <w:rFonts w:hint="eastAsia"/>
+        </w:rPr>
+        <w:t xml:space="preserve"> </w:t>
+      </w:r>
+      <w:r>
+        <w:t>10</w:t>
+      </w:r>
+      <w:r>
+        <w:rPr>
+          <w:rFonts w:hint="eastAsia"/>
+        </w:rPr>
+        <w:t xml:space="preserve">과 </w:t>
+      </w:r>
+      <w:r>
+        <w:t>Ubuntu 16.04</w:t>
+      </w:r>
+      <w:r>
+        <w:rPr>
+          <w:rFonts w:hint="eastAsia"/>
+        </w:rPr>
+        <w:t>에 각각</w:t>
+      </w:r>
+      <w:r>
+        <w:t xml:space="preserve"> </w:t>
+      </w:r>
+      <w:r>
+        <w:rPr>
+          <w:rFonts w:hint="eastAsia"/>
+        </w:rPr>
+        <w:t>접속한 결과 화면이다.</w:t>
+      </w:r>
+      <w:r>
+        <w:t xml:space="preserve"> </w:t>
+      </w:r>
+    </w:p>
+    <w:p>
+      <w:pPr>
+        <w:pStyle w:val="a3"/>
+      </w:pPr>
+      <w:r>
+        <w:rPr>
+          <w:noProof/>
+        </w:rPr>
+        <w:drawing>
+          <wp:inline distT="0" distB="0" distL="0" distR="0" wp14:anchorId="6FFB7D25" wp14:editId="599BB561">
+            <wp:extent cx="1689811" cy="3657029"/>
+            <wp:effectExtent l="0" t="0" r="5715" b="635"/>
+            <wp:docPr id="16" name="그림 16"/>
+            <wp:cNvGraphicFramePr>
+              <a:graphicFrameLocks xmlns:a="http://schemas.openxmlformats.org/drawingml/2006/main" noChangeAspect="1"/>
+            </wp:cNvGraphicFramePr>
+            <a:graphic xmlns:a="http://schemas.openxmlformats.org/drawingml/2006/main">
+              <a:graphicData uri="http://schemas.openxmlformats.org/drawingml/2006/picture">
+                <pic:pic xmlns:pic="http://schemas.openxmlformats.org/drawingml/2006/picture">
+                  <pic:nvPicPr>
+                    <pic:cNvPr id="0" name="Picture 5"/>
+                    <pic:cNvPicPr>
+                      <a:picLocks noChangeAspect="1" noChangeArrowheads="1"/>
+                    </pic:cNvPicPr>
+                  </pic:nvPicPr>
+                  <pic:blipFill>
+                    <a:blip r:embed="rId21" cstate="print">
+                      <a:extLst>
+                        <a:ext uri="{28A0092B-C50C-407E-A947-70E740481C1C}">
+                          <a14:useLocalDpi xmlns:a14="http://schemas.microsoft.com/office/drawing/2010/main" val="0"/>
+                        </a:ext>
+                      </a:extLst>
+                    </a:blip>
+                    <a:srcRect/>
+                    <a:stretch>
+                      <a:fillRect/>
+                    </a:stretch>
+                  </pic:blipFill>
+                  <pic:spPr bwMode="auto">
+                    <a:xfrm>
+                      <a:off x="0" y="0"/>
+                      <a:ext cx="1692935" cy="3663790"/>
+                    </a:xfrm>
+                    <a:prstGeom prst="rect">
+                      <a:avLst/>
+                    </a:prstGeom>
+                    <a:noFill/>
+                    <a:ln>
+                      <a:noFill/>
+                    </a:ln>
+                  </pic:spPr>
+                </pic:pic>
+              </a:graphicData>
+            </a:graphic>
+          </wp:inline>
+        </w:drawing>
+      </w:r>
+      <w:r>
+        <w:rPr>
+          <w:noProof/>
+        </w:rPr>
+        <w:drawing>
+          <wp:inline distT="0" distB="0" distL="0" distR="0" wp14:anchorId="02D1028F" wp14:editId="0D6C2520">
+            <wp:extent cx="1689959" cy="3657348"/>
+            <wp:effectExtent l="0" t="0" r="5715" b="635"/>
+            <wp:docPr id="17" name="그림 17"/>
+            <wp:cNvGraphicFramePr>
+              <a:graphicFrameLocks xmlns:a="http://schemas.openxmlformats.org/drawingml/2006/main" noChangeAspect="1"/>
+            </wp:cNvGraphicFramePr>
+            <a:graphic xmlns:a="http://schemas.openxmlformats.org/drawingml/2006/main">
+              <a:graphicData uri="http://schemas.openxmlformats.org/drawingml/2006/picture">
+                <pic:pic xmlns:pic="http://schemas.openxmlformats.org/drawingml/2006/picture">
+                  <pic:nvPicPr>
+                    <pic:cNvPr id="0" name="Picture 7"/>
+                    <pic:cNvPicPr>
+                      <a:picLocks noChangeAspect="1" noChangeArrowheads="1"/>
+                    </pic:cNvPicPr>
+                  </pic:nvPicPr>
+                  <pic:blipFill>
+                    <a:blip r:embed="rId22" cstate="print">
+                      <a:extLst>
+                        <a:ext uri="{28A0092B-C50C-407E-A947-70E740481C1C}">
+                          <a14:useLocalDpi xmlns:a14="http://schemas.microsoft.com/office/drawing/2010/main" val="0"/>
+                        </a:ext>
+                      </a:extLst>
+                    </a:blip>
+                    <a:srcRect/>
+                    <a:stretch>
+                      <a:fillRect/>
+                    </a:stretch>
+                  </pic:blipFill>
+                  <pic:spPr bwMode="auto">
+                    <a:xfrm>
+                      <a:off x="0" y="0"/>
+                      <a:ext cx="1698650" cy="3676157"/>
+                    </a:xfrm>
+                    <a:prstGeom prst="rect">
+                      <a:avLst/>
+                    </a:prstGeom>
+                    <a:noFill/>
+                    <a:ln>
+                      <a:noFill/>
+                    </a:ln>
+                  </pic:spPr>
+                </pic:pic>
+              </a:graphicData>
+            </a:graphic>
+          </wp:inline>
+        </w:drawing>
+      </w:r>
+    </w:p>
+    <w:p>
+      <w:pPr>
+        <w:pStyle w:val="a3"/>
+        <w:rPr>
+          <w:rFonts w:hint="eastAsia"/>
+        </w:rPr>
+      </w:pPr>
+      <w:r>
+        <w:rPr>
+          <w:rFonts w:hint="eastAsia"/>
+        </w:rPr>
+        <w:t xml:space="preserve">위의 결과화면과 같이 </w:t>
+      </w:r>
+      <w:r>
+        <w:t>DWService</w:t>
+      </w:r>
+      <w:r>
+        <w:rPr>
+          <w:rFonts w:hint="eastAsia"/>
+        </w:rPr>
+        <w:t>는 플랫폼에 독립적으로</w:t>
+      </w:r>
+      <w:r>
+        <w:rPr>
+          <w:rFonts w:hint="eastAsia"/>
+        </w:rPr>
+        <w:t xml:space="preserve"> </w:t>
+      </w:r>
+      <w:r>
+        <w:t xml:space="preserve">VNC </w:t>
+      </w:r>
+      <w:r>
+        <w:rPr>
+          <w:rFonts w:hint="eastAsia"/>
+        </w:rPr>
+        <w:t>프로토콜을 사용해</w:t>
+      </w:r>
+      <w:r>
+        <w:rPr>
+          <w:rFonts w:hint="eastAsia"/>
+        </w:rPr>
+        <w:t xml:space="preserve"> 각각의 원격 데스크톱의 그래픽 인터페이스를 </w:t>
+      </w:r>
+      <w:r>
+        <w:rPr>
+          <w:rFonts w:hint="eastAsia"/>
+        </w:rPr>
+        <w:t>제공하는 것을 확인할 수 있다.</w:t>
       </w:r>
       <w:bookmarkStart w:id="0" w:name="_GoBack"/>
       <w:bookmarkEnd w:id="0"/>
@@ -6411,11 +6912,9 @@
     <w:p>
       <w:pPr>
         <w:pStyle w:val="a3"/>
-      </w:pPr>
-    </w:p>
-    <w:p>
-      <w:pPr>
-        <w:pStyle w:val="a3"/>
+        <w:rPr>
+          <w:rFonts w:hint="eastAsia"/>
+        </w:rPr>
       </w:pPr>
     </w:p>
     <w:p>
@@ -6581,6 +7080,7 @@
           <w:sz w:val="24"/>
           <w:szCs w:val="28"/>
         </w:rPr>
+        <w:lastRenderedPageBreak/>
         <w:t xml:space="preserve">Wayland </w:t>
       </w:r>
       <w:r>

</xml_diff>

<commit_message>
Modify VNC on Many Platforms
</commit_message>
<xml_diff>
--- a/report_v3.docx
+++ b/report_v3.docx
@@ -342,7 +342,21 @@
         <w:rPr>
           <w:rFonts w:hint="eastAsia"/>
         </w:rPr>
-        <w:t>그래픽 드라이버로 그래픽 데이터를 포워딩한다.</w:t>
+        <w:t xml:space="preserve">그래픽 드라이버로 그래픽 데이터를 </w:t>
+      </w:r>
+      <w:proofErr w:type="spellStart"/>
+      <w:r>
+        <w:rPr>
+          <w:rFonts w:hint="eastAsia"/>
+        </w:rPr>
+        <w:t>포워딩한다</w:t>
+      </w:r>
+      <w:proofErr w:type="spellEnd"/>
+      <w:r>
+        <w:rPr>
+          <w:rFonts w:hint="eastAsia"/>
+        </w:rPr>
+        <w:t>.</w:t>
       </w:r>
       <w:r>
         <w:t xml:space="preserve"> RDP </w:t>
@@ -408,11 +422,37 @@
         <w:t xml:space="preserve"> 대표적으로</w:t>
       </w:r>
       <w:r>
-        <w:t xml:space="preserve"> FreeRDP, Remmina, xrdp</w:t>
-      </w:r>
-      <w:r>
-        <w:t>, Rdesktop</w:t>
-      </w:r>
+        <w:t xml:space="preserve"> </w:t>
+      </w:r>
+      <w:proofErr w:type="spellStart"/>
+      <w:r>
+        <w:t>FreeRDP</w:t>
+      </w:r>
+      <w:proofErr w:type="spellEnd"/>
+      <w:r>
+        <w:t xml:space="preserve">, </w:t>
+      </w:r>
+      <w:proofErr w:type="spellStart"/>
+      <w:r>
+        <w:t>Remmina</w:t>
+      </w:r>
+      <w:proofErr w:type="spellEnd"/>
+      <w:r>
+        <w:t xml:space="preserve">, </w:t>
+      </w:r>
+      <w:proofErr w:type="spellStart"/>
+      <w:r>
+        <w:t>xrdp</w:t>
+      </w:r>
+      <w:proofErr w:type="spellEnd"/>
+      <w:r>
+        <w:t xml:space="preserve">, </w:t>
+      </w:r>
+      <w:proofErr w:type="spellStart"/>
+      <w:r>
+        <w:t>Rdesktop</w:t>
+      </w:r>
+      <w:proofErr w:type="spellEnd"/>
       <w:r>
         <w:t xml:space="preserve"> </w:t>
       </w:r>
@@ -678,11 +718,19 @@
       <w:r>
         <w:t xml:space="preserve"> </w:t>
       </w:r>
-      <w:r>
-        <w:rPr>
-          <w:rFonts w:hint="eastAsia"/>
-        </w:rPr>
-        <w:t xml:space="preserve">하이퍼바이저 레벨에서 </w:t>
+      <w:proofErr w:type="spellStart"/>
+      <w:r>
+        <w:rPr>
+          <w:rFonts w:hint="eastAsia"/>
+        </w:rPr>
+        <w:t>하이퍼바이저</w:t>
+      </w:r>
+      <w:proofErr w:type="spellEnd"/>
+      <w:r>
+        <w:rPr>
+          <w:rFonts w:hint="eastAsia"/>
+        </w:rPr>
+        <w:t xml:space="preserve"> 레벨에서 </w:t>
       </w:r>
       <w:r>
         <w:t xml:space="preserve">VNC </w:t>
@@ -777,15 +825,27 @@
         </w:rPr>
         <w:t xml:space="preserve">소프트웨어로는 대표적으로 </w:t>
       </w:r>
-      <w:r>
-        <w:t xml:space="preserve">TigerVNC, </w:t>
-      </w:r>
+      <w:proofErr w:type="spellStart"/>
+      <w:r>
+        <w:t>TigerVNC</w:t>
+      </w:r>
+      <w:proofErr w:type="spellEnd"/>
+      <w:r>
+        <w:t xml:space="preserve">, </w:t>
+      </w:r>
+      <w:proofErr w:type="spellStart"/>
       <w:r>
         <w:t>TightVNC</w:t>
       </w:r>
-      <w:r>
-        <w:t>, Guacamole, DWService</w:t>
-      </w:r>
+      <w:proofErr w:type="spellEnd"/>
+      <w:r>
+        <w:t xml:space="preserve">, Guacamole, </w:t>
+      </w:r>
+      <w:proofErr w:type="spellStart"/>
+      <w:r>
+        <w:t>DWService</w:t>
+      </w:r>
+      <w:proofErr w:type="spellEnd"/>
       <w:r>
         <w:t xml:space="preserve"> </w:t>
       </w:r>
@@ -1378,6 +1438,7 @@
           <w:szCs w:val="32"/>
         </w:rPr>
       </w:pPr>
+      <w:proofErr w:type="spellStart"/>
       <w:r>
         <w:rPr>
           <w:b/>
@@ -1387,6 +1448,7 @@
         </w:rPr>
         <w:t>xrdp</w:t>
       </w:r>
+      <w:proofErr w:type="spellEnd"/>
     </w:p>
     <w:p>
       <w:pPr>
@@ -1450,9 +1512,11 @@
       <w:pPr>
         <w:ind w:left="1200"/>
       </w:pPr>
+      <w:proofErr w:type="spellStart"/>
       <w:r>
         <w:t>xrdp</w:t>
       </w:r>
+      <w:proofErr w:type="spellEnd"/>
       <w:r>
         <w:rPr>
           <w:rFonts w:hint="eastAsia"/>
@@ -1495,6 +1559,7 @@
       <w:r>
         <w:t xml:space="preserve"> </w:t>
       </w:r>
+      <w:proofErr w:type="spellStart"/>
       <w:r>
         <w:rPr>
           <w:rFonts w:hint="eastAsia"/>
@@ -1504,6 +1569,7 @@
       <w:r>
         <w:t>rdp</w:t>
       </w:r>
+      <w:proofErr w:type="spellEnd"/>
       <w:r>
         <w:t xml:space="preserve"> </w:t>
       </w:r>
@@ -1573,6 +1639,7 @@
         </w:rPr>
         <w:t xml:space="preserve"> </w:t>
       </w:r>
+      <w:proofErr w:type="spellStart"/>
       <w:r>
         <w:t>xrd</w:t>
       </w:r>
@@ -1582,6 +1649,7 @@
         </w:rPr>
         <w:t>p</w:t>
       </w:r>
+      <w:proofErr w:type="spellEnd"/>
       <w:r>
         <w:t xml:space="preserve"> </w:t>
       </w:r>
@@ -1591,8 +1659,29 @@
         </w:rPr>
         <w:t xml:space="preserve">서버는 </w:t>
       </w:r>
-      <w:r>
-        <w:t xml:space="preserve">FreeRDP, rdesktop, NeutrinoRDP </w:t>
+      <w:proofErr w:type="spellStart"/>
+      <w:r>
+        <w:t>FreeRDP</w:t>
+      </w:r>
+      <w:proofErr w:type="spellEnd"/>
+      <w:r>
+        <w:t xml:space="preserve">, </w:t>
+      </w:r>
+      <w:proofErr w:type="spellStart"/>
+      <w:r>
+        <w:t>rdesktop</w:t>
+      </w:r>
+      <w:proofErr w:type="spellEnd"/>
+      <w:r>
+        <w:t xml:space="preserve">, </w:t>
+      </w:r>
+      <w:proofErr w:type="spellStart"/>
+      <w:r>
+        <w:t>NeutrinoRDP</w:t>
+      </w:r>
+      <w:proofErr w:type="spellEnd"/>
+      <w:r>
+        <w:t xml:space="preserve"> </w:t>
       </w:r>
       <w:r>
         <w:rPr>
@@ -1609,9 +1698,11 @@
         </w:rPr>
         <w:t xml:space="preserve">클라이언트 어플리케이션으로부터 연결을 받을 수 있기 때문에 </w:t>
       </w:r>
+      <w:proofErr w:type="spellStart"/>
       <w:r>
         <w:t>xrdp</w:t>
       </w:r>
+      <w:proofErr w:type="spellEnd"/>
       <w:r>
         <w:t xml:space="preserve"> </w:t>
       </w:r>
@@ -1704,6 +1795,7 @@
           <w:szCs w:val="28"/>
         </w:rPr>
       </w:pPr>
+      <w:proofErr w:type="spellStart"/>
       <w:r>
         <w:rPr>
           <w:b/>
@@ -1732,6 +1824,7 @@
         </w:rPr>
         <w:t>VNC</w:t>
       </w:r>
+      <w:proofErr w:type="spellEnd"/>
     </w:p>
     <w:p>
       <w:pPr>
@@ -1797,17 +1890,62 @@
         <w:pStyle w:val="a3"/>
         <w:ind w:leftChars="0" w:left="1200"/>
       </w:pPr>
-      <w:r>
-        <w:t>TightVNC는 원격 데스크톱 컨트롤을 위한 오픈소스 소프트웨어 패키지이다. TightVNC의 서버는 Unix 계열 OS와 Window OS를 모두 지원한다. 하지만 독자적인 자바 기반 클라이언트 어플리케이션을 사용하기 때문에 TightVNC를 사용하기 위해서 클라이언트는 TightVNC의 클라이언트 어플리케이션을 설치해야</w:t>
-      </w:r>
-      <w:r>
-        <w:rPr>
-          <w:rFonts w:hint="eastAsia"/>
-        </w:rPr>
-        <w:t xml:space="preserve"> </w:t>
-      </w:r>
-      <w:r>
-        <w:t>한다. TightVNC는 RFB 프로토콜을 따르는 표준 VNC 소프트웨어로서 구현되었다. TightVNC는 그래픽 데이터를 제공</w:t>
+      <w:proofErr w:type="spellStart"/>
+      <w:r>
+        <w:t>TightVNC</w:t>
+      </w:r>
+      <w:proofErr w:type="spellEnd"/>
+      <w:r>
+        <w:t xml:space="preserve">는 원격 데스크톱 컨트롤을 위한 오픈소스 소프트웨어 패키지이다. </w:t>
+      </w:r>
+      <w:proofErr w:type="spellStart"/>
+      <w:r>
+        <w:t>TightVNC</w:t>
+      </w:r>
+      <w:proofErr w:type="spellEnd"/>
+      <w:r>
+        <w:t xml:space="preserve">의 서버는 Unix 계열 OS와 Window OS를 모두 지원한다. 하지만 독자적인 자바 기반 클라이언트 어플리케이션을 사용하기 때문에 </w:t>
+      </w:r>
+      <w:proofErr w:type="spellStart"/>
+      <w:r>
+        <w:t>TightVNC</w:t>
+      </w:r>
+      <w:proofErr w:type="spellEnd"/>
+      <w:r>
+        <w:t xml:space="preserve">를 사용하기 위해서 클라이언트는 </w:t>
+      </w:r>
+      <w:proofErr w:type="spellStart"/>
+      <w:r>
+        <w:t>TightVNC</w:t>
+      </w:r>
+      <w:proofErr w:type="spellEnd"/>
+      <w:r>
+        <w:t>의 클라이언트 어플리케이션을 설치해야</w:t>
+      </w:r>
+      <w:r>
+        <w:rPr>
+          <w:rFonts w:hint="eastAsia"/>
+        </w:rPr>
+        <w:t xml:space="preserve"> </w:t>
+      </w:r>
+      <w:r>
+        <w:t xml:space="preserve">한다. </w:t>
+      </w:r>
+      <w:proofErr w:type="spellStart"/>
+      <w:r>
+        <w:t>TightVNC</w:t>
+      </w:r>
+      <w:proofErr w:type="spellEnd"/>
+      <w:r>
+        <w:t xml:space="preserve">는 RFB 프로토콜을 따르는 표준 VNC 소프트웨어로서 구현되었다. </w:t>
+      </w:r>
+      <w:proofErr w:type="spellStart"/>
+      <w:r>
+        <w:t>TightVNC</w:t>
+      </w:r>
+      <w:proofErr w:type="spellEnd"/>
+      <w:r>
+        <w:t>는 그래픽 데이터를 제공</w:t>
       </w:r>
       <w:r>
         <w:rPr>
@@ -1816,7 +1954,87 @@
         <w:t>할</w:t>
       </w:r>
       <w:r>
-        <w:t xml:space="preserve"> 때 JPEG와 zlib 압축 방식의 Tight Encoding이라는 독자적인 인코딩 방식을 사용해 낮은 Bandwidth를 제공하는 연결 상에서도 비교적 높은 성능을 제공한다. TightVNC는 이러한 효율적인 인코딩 방식을 사용해 기존의 느린 VNC 연결의 단점을 보완하였기 때문에 TightVNC를 사용하면 클라이언트는 비디오를 시청하거나 DirectX 기반의 그래픽 게임을 하는 등 원활하게 그래픽 중심의 어플리케이션을 사용할 수 있다. 하지만 TightVNC의 클라이언트가 아닌 다른 클라이언트 소프트웨어를 사용할 경우, 대부분의 클라이언트가 Tight Encoding을 지원하지 않기 때문에 양 쪽의 소프트웨어에서 모두 Tight Encoding을 지원해야만 TightVNC의 빠른 그래픽 데이터 변환의 장점을 활용할 수 있다. TightVNC는 2001년부터 릴리즈되었기 때문에 RemoteVNC, TurboVNC, TigerVNC 등의 여러 VNC 소프트웨어의 기반이 되었다.</w:t>
+        <w:t xml:space="preserve"> 때 JPEG와 </w:t>
+      </w:r>
+      <w:proofErr w:type="spellStart"/>
+      <w:r>
+        <w:t>zlib</w:t>
+      </w:r>
+      <w:proofErr w:type="spellEnd"/>
+      <w:r>
+        <w:t xml:space="preserve"> 압축 방식의 Tight Encoding이라는 독자적인 인코딩 방식을 사용해 낮은 Bandwidth를 제공하는 연결 상에서도 비교적 높은 성능을 제공한다. </w:t>
+      </w:r>
+      <w:proofErr w:type="spellStart"/>
+      <w:r>
+        <w:t>TightVNC</w:t>
+      </w:r>
+      <w:proofErr w:type="spellEnd"/>
+      <w:r>
+        <w:t xml:space="preserve">는 이러한 효율적인 인코딩 방식을 사용해 기존의 느린 VNC 연결의 단점을 보완하였기 때문에 </w:t>
+      </w:r>
+      <w:proofErr w:type="spellStart"/>
+      <w:r>
+        <w:t>TightVNC</w:t>
+      </w:r>
+      <w:proofErr w:type="spellEnd"/>
+      <w:r>
+        <w:t xml:space="preserve">를 사용하면 클라이언트는 비디오를 시청하거나 DirectX 기반의 그래픽 게임을 하는 등 원활하게 그래픽 중심의 어플리케이션을 사용할 수 있다. 하지만 </w:t>
+      </w:r>
+      <w:proofErr w:type="spellStart"/>
+      <w:r>
+        <w:t>TightVNC</w:t>
+      </w:r>
+      <w:proofErr w:type="spellEnd"/>
+      <w:r>
+        <w:t xml:space="preserve">의 클라이언트가 아닌 다른 클라이언트 소프트웨어를 사용할 경우, 대부분의 클라이언트가 Tight Encoding을 지원하지 않기 때문에 양 쪽의 소프트웨어에서 모두 Tight Encoding을 지원해야만 </w:t>
+      </w:r>
+      <w:proofErr w:type="spellStart"/>
+      <w:r>
+        <w:t>TightVNC</w:t>
+      </w:r>
+      <w:proofErr w:type="spellEnd"/>
+      <w:r>
+        <w:t xml:space="preserve">의 빠른 그래픽 데이터 변환의 장점을 활용할 수 있다. </w:t>
+      </w:r>
+      <w:proofErr w:type="spellStart"/>
+      <w:r>
+        <w:t>TightVNC</w:t>
+      </w:r>
+      <w:proofErr w:type="spellEnd"/>
+      <w:r>
+        <w:t xml:space="preserve">는 2001년부터 </w:t>
+      </w:r>
+      <w:proofErr w:type="spellStart"/>
+      <w:r>
+        <w:t>릴리즈되었기</w:t>
+      </w:r>
+      <w:proofErr w:type="spellEnd"/>
+      <w:r>
+        <w:t xml:space="preserve"> 때문에 </w:t>
+      </w:r>
+      <w:proofErr w:type="spellStart"/>
+      <w:r>
+        <w:t>RemoteVNC</w:t>
+      </w:r>
+      <w:proofErr w:type="spellEnd"/>
+      <w:r>
+        <w:t xml:space="preserve">, </w:t>
+      </w:r>
+      <w:proofErr w:type="spellStart"/>
+      <w:r>
+        <w:t>TurboVNC</w:t>
+      </w:r>
+      <w:proofErr w:type="spellEnd"/>
+      <w:r>
+        <w:t xml:space="preserve">, </w:t>
+      </w:r>
+      <w:proofErr w:type="spellStart"/>
+      <w:r>
+        <w:t>TigerVNC</w:t>
+      </w:r>
+      <w:proofErr w:type="spellEnd"/>
+      <w:r>
+        <w:t xml:space="preserve"> 등의 여러 VNC 소프트웨어의 기반이 되었다.</w:t>
       </w:r>
     </w:p>
     <w:p>
@@ -1840,6 +2058,7 @@
           <w:szCs w:val="28"/>
         </w:rPr>
       </w:pPr>
+      <w:proofErr w:type="spellStart"/>
       <w:r>
         <w:rPr>
           <w:rFonts w:hint="eastAsia"/>
@@ -1859,6 +2078,7 @@
         </w:rPr>
         <w:t>igerVNC</w:t>
       </w:r>
+      <w:proofErr w:type="spellEnd"/>
     </w:p>
     <w:p>
       <w:pPr>
@@ -1924,6 +2144,7 @@
         <w:pStyle w:val="a3"/>
         <w:ind w:leftChars="0" w:left="1200"/>
       </w:pPr>
+      <w:proofErr w:type="spellStart"/>
       <w:r>
         <w:rPr>
           <w:rFonts w:hint="eastAsia"/>
@@ -1933,6 +2154,7 @@
       <w:r>
         <w:t>igerVNC</w:t>
       </w:r>
+      <w:proofErr w:type="spellEnd"/>
       <w:r>
         <w:rPr>
           <w:rFonts w:hint="eastAsia"/>
@@ -2002,9 +2224,11 @@
       <w:r>
         <w:t xml:space="preserve"> </w:t>
       </w:r>
+      <w:proofErr w:type="spellStart"/>
       <w:r>
         <w:t>TigerVNC</w:t>
       </w:r>
+      <w:proofErr w:type="spellEnd"/>
       <w:r>
         <w:rPr>
           <w:rFonts w:hint="eastAsia"/>
@@ -2017,9 +2241,11 @@
         </w:rPr>
         <w:t xml:space="preserve"> </w:t>
       </w:r>
+      <w:proofErr w:type="spellStart"/>
       <w:r>
         <w:t>TightVNC</w:t>
       </w:r>
+      <w:proofErr w:type="spellEnd"/>
       <w:r>
         <w:rPr>
           <w:rFonts w:hint="eastAsia"/>
@@ -2090,17 +2316,24 @@
       <w:r>
         <w:t xml:space="preserve"> </w:t>
       </w:r>
+      <w:proofErr w:type="spellStart"/>
       <w:r>
         <w:t>TigerVNC</w:t>
       </w:r>
+      <w:proofErr w:type="spellEnd"/>
       <w:r>
         <w:rPr>
           <w:rFonts w:hint="eastAsia"/>
         </w:rPr>
         <w:t xml:space="preserve">는 </w:t>
       </w:r>
-      <w:r>
-        <w:t xml:space="preserve">TightVNC </w:t>
+      <w:proofErr w:type="spellStart"/>
+      <w:r>
+        <w:t>TightVNC</w:t>
+      </w:r>
+      <w:proofErr w:type="spellEnd"/>
+      <w:r>
+        <w:t xml:space="preserve"> </w:t>
       </w:r>
       <w:r>
         <w:rPr>
@@ -2117,9 +2350,11 @@
       <w:r>
         <w:t xml:space="preserve"> </w:t>
       </w:r>
+      <w:proofErr w:type="spellStart"/>
       <w:r>
         <w:t>TightVNC</w:t>
       </w:r>
+      <w:proofErr w:type="spellEnd"/>
       <w:r>
         <w:rPr>
           <w:rFonts w:hint="eastAsia"/>
@@ -2162,17 +2397,24 @@
         </w:rPr>
         <w:t xml:space="preserve">대표적으로 </w:t>
       </w:r>
+      <w:proofErr w:type="spellStart"/>
       <w:r>
         <w:t>TigerVNC</w:t>
       </w:r>
+      <w:proofErr w:type="spellEnd"/>
       <w:r>
         <w:rPr>
           <w:rFonts w:hint="eastAsia"/>
         </w:rPr>
         <w:t xml:space="preserve">는 </w:t>
       </w:r>
-      <w:r>
-        <w:t xml:space="preserve">libjpeg-turbo JPEG </w:t>
+      <w:proofErr w:type="spellStart"/>
+      <w:r>
+        <w:t>libjpeg</w:t>
+      </w:r>
+      <w:proofErr w:type="spellEnd"/>
+      <w:r>
+        <w:t xml:space="preserve">-turbo JPEG </w:t>
       </w:r>
       <w:r>
         <w:rPr>
@@ -2198,8 +2440,13 @@
         </w:rPr>
         <w:t xml:space="preserve">현재 </w:t>
       </w:r>
-      <w:r>
-        <w:t xml:space="preserve">TigerVNC </w:t>
+      <w:proofErr w:type="spellStart"/>
+      <w:r>
+        <w:t>TigerVNC</w:t>
+      </w:r>
+      <w:proofErr w:type="spellEnd"/>
+      <w:r>
+        <w:t xml:space="preserve"> </w:t>
       </w:r>
       <w:r>
         <w:rPr>
@@ -2261,9 +2508,11 @@
         </w:rPr>
         <w:t xml:space="preserve"> 위한 </w:t>
       </w:r>
+      <w:proofErr w:type="spellStart"/>
       <w:r>
         <w:t>TigerVNC</w:t>
       </w:r>
+      <w:proofErr w:type="spellEnd"/>
       <w:r>
         <w:rPr>
           <w:rFonts w:hint="eastAsia"/>
@@ -2300,9 +2549,11 @@
         </w:rPr>
         <w:t xml:space="preserve">먼저 </w:t>
       </w:r>
+      <w:proofErr w:type="spellStart"/>
       <w:r>
         <w:t>vncviewer</w:t>
       </w:r>
+      <w:proofErr w:type="spellEnd"/>
       <w:r>
         <w:rPr>
           <w:rFonts w:hint="eastAsia"/>
@@ -2312,12 +2563,14 @@
       <w:r>
         <w:t xml:space="preserve"> </w:t>
       </w:r>
+      <w:proofErr w:type="spellStart"/>
       <w:r>
         <w:t>Tight</w:t>
       </w:r>
       <w:r>
         <w:t>VNC</w:t>
       </w:r>
+      <w:proofErr w:type="spellEnd"/>
       <w:r>
         <w:rPr>
           <w:rFonts w:hint="eastAsia"/>
@@ -2345,6 +2598,7 @@
         </w:rPr>
         <w:t xml:space="preserve">어떠한 플랫폼에서도 </w:t>
       </w:r>
+      <w:proofErr w:type="spellStart"/>
       <w:r>
         <w:rPr>
           <w:rFonts w:hint="eastAsia"/>
@@ -2354,6 +2608,7 @@
       <w:r>
         <w:t>igerVNC</w:t>
       </w:r>
+      <w:proofErr w:type="spellEnd"/>
       <w:r>
         <w:rPr>
           <w:rFonts w:hint="eastAsia"/>
@@ -2376,8 +2631,13 @@
         <w:t>통신을 할 수 있게 한다.</w:t>
       </w:r>
       <w:r>
-        <w:t xml:space="preserve"> TigerVNC</w:t>
-      </w:r>
+        <w:t xml:space="preserve"> </w:t>
+      </w:r>
+      <w:proofErr w:type="spellStart"/>
+      <w:r>
+        <w:t>TigerVNC</w:t>
+      </w:r>
+      <w:proofErr w:type="spellEnd"/>
       <w:r>
         <w:rPr>
           <w:rFonts w:hint="eastAsia"/>
@@ -2396,6 +2656,7 @@
       <w:r>
         <w:t xml:space="preserve"> </w:t>
       </w:r>
+      <w:proofErr w:type="spellStart"/>
       <w:r>
         <w:rPr>
           <w:rFonts w:hint="eastAsia"/>
@@ -2405,6 +2666,7 @@
       <w:r>
         <w:t>vnc</w:t>
       </w:r>
+      <w:proofErr w:type="spellEnd"/>
       <w:r>
         <w:rPr>
           <w:rFonts w:hint="eastAsia"/>
@@ -2420,9 +2682,11 @@
         </w:rPr>
         <w:t xml:space="preserve">를 위한 </w:t>
       </w:r>
+      <w:proofErr w:type="spellStart"/>
       <w:r>
         <w:t>TigerVNC</w:t>
       </w:r>
+      <w:proofErr w:type="spellEnd"/>
       <w:r>
         <w:rPr>
           <w:rFonts w:hint="eastAsia"/>
@@ -2432,9 +2696,11 @@
       <w:r>
         <w:t xml:space="preserve"> </w:t>
       </w:r>
+      <w:proofErr w:type="spellStart"/>
       <w:r>
         <w:t>Xvnc</w:t>
       </w:r>
+      <w:proofErr w:type="spellEnd"/>
       <w:r>
         <w:rPr>
           <w:rFonts w:hint="eastAsia"/>
@@ -2474,18 +2740,22 @@
       <w:r>
         <w:t xml:space="preserve"> </w:t>
       </w:r>
+      <w:proofErr w:type="spellStart"/>
       <w:r>
         <w:t>vncserver</w:t>
       </w:r>
+      <w:proofErr w:type="spellEnd"/>
       <w:r>
         <w:rPr>
           <w:rFonts w:hint="eastAsia"/>
         </w:rPr>
         <w:t xml:space="preserve">는 </w:t>
       </w:r>
+      <w:proofErr w:type="spellStart"/>
       <w:r>
         <w:t>Xvnc</w:t>
       </w:r>
+      <w:proofErr w:type="spellEnd"/>
       <w:r>
         <w:rPr>
           <w:rFonts w:hint="eastAsia"/>
@@ -2507,9 +2777,11 @@
       <w:r>
         <w:t xml:space="preserve"> </w:t>
       </w:r>
+      <w:proofErr w:type="spellStart"/>
       <w:r>
         <w:t>vncpasswd</w:t>
       </w:r>
+      <w:proofErr w:type="spellEnd"/>
       <w:r>
         <w:rPr>
           <w:rFonts w:hint="eastAsia"/>
@@ -2576,6 +2848,7 @@
         </w:rPr>
         <w:t xml:space="preserve">권한 설정을 감지했을 때 </w:t>
       </w:r>
+      <w:proofErr w:type="spellStart"/>
       <w:r>
         <w:t>vncserv</w:t>
       </w:r>
@@ -2588,15 +2861,18 @@
       <w:r>
         <w:t>r</w:t>
       </w:r>
+      <w:proofErr w:type="spellEnd"/>
       <w:r>
         <w:rPr>
           <w:rFonts w:hint="eastAsia"/>
         </w:rPr>
         <w:t xml:space="preserve">는 자동적으로 </w:t>
       </w:r>
+      <w:proofErr w:type="spellStart"/>
       <w:r>
         <w:t>vncpasswd</w:t>
       </w:r>
+      <w:proofErr w:type="spellEnd"/>
       <w:r>
         <w:rPr>
           <w:rFonts w:hint="eastAsia"/>
@@ -2606,18 +2882,22 @@
       <w:r>
         <w:t xml:space="preserve"> </w:t>
       </w:r>
+      <w:proofErr w:type="spellStart"/>
       <w:r>
         <w:t>vncconfig</w:t>
       </w:r>
+      <w:proofErr w:type="spellEnd"/>
       <w:r>
         <w:rPr>
           <w:rFonts w:hint="eastAsia"/>
         </w:rPr>
         <w:t xml:space="preserve">는 </w:t>
       </w:r>
+      <w:proofErr w:type="spellStart"/>
       <w:r>
         <w:t>Xvnc</w:t>
       </w:r>
+      <w:proofErr w:type="spellEnd"/>
       <w:r>
         <w:rPr>
           <w:rFonts w:hint="eastAsia"/>
@@ -2645,6 +2925,7 @@
           <w:szCs w:val="32"/>
         </w:rPr>
       </w:pPr>
+      <w:proofErr w:type="spellStart"/>
       <w:r>
         <w:rPr>
           <w:rFonts w:hint="eastAsia"/>
@@ -2664,6 +2945,7 @@
         </w:rPr>
         <w:t>ealVNC</w:t>
       </w:r>
+      <w:proofErr w:type="spellEnd"/>
     </w:p>
     <w:p>
       <w:pPr>
@@ -2727,6 +3009,7 @@
       <w:pPr>
         <w:ind w:left="1200"/>
       </w:pPr>
+      <w:proofErr w:type="spellStart"/>
       <w:r>
         <w:rPr>
           <w:rFonts w:hint="eastAsia"/>
@@ -2736,6 +3019,7 @@
       <w:r>
         <w:t>ealVNC</w:t>
       </w:r>
+      <w:proofErr w:type="spellEnd"/>
       <w:r>
         <w:rPr>
           <w:rFonts w:hint="eastAsia"/>
@@ -2770,8 +3054,13 @@
         <w:t>기반 원격 데스크톱 소프트웨어이다.</w:t>
       </w:r>
       <w:r>
-        <w:t xml:space="preserve"> RealVNC</w:t>
-      </w:r>
+        <w:t xml:space="preserve"> </w:t>
+      </w:r>
+      <w:proofErr w:type="spellStart"/>
+      <w:r>
+        <w:t>RealVNC</w:t>
+      </w:r>
+      <w:proofErr w:type="spellEnd"/>
       <w:r>
         <w:rPr>
           <w:rFonts w:hint="eastAsia"/>
@@ -2826,11 +3115,19 @@
       <w:r>
         <w:t xml:space="preserve">Weston Wayland </w:t>
       </w:r>
-      <w:r>
-        <w:rPr>
-          <w:rFonts w:hint="eastAsia"/>
-        </w:rPr>
-        <w:t>컴포지터를 지원한다는 점이다.</w:t>
+      <w:proofErr w:type="spellStart"/>
+      <w:r>
+        <w:rPr>
+          <w:rFonts w:hint="eastAsia"/>
+        </w:rPr>
+        <w:t>컴포지터를</w:t>
+      </w:r>
+      <w:proofErr w:type="spellEnd"/>
+      <w:r>
+        <w:rPr>
+          <w:rFonts w:hint="eastAsia"/>
+        </w:rPr>
+        <w:t xml:space="preserve"> 지원한다는 점이다.</w:t>
       </w:r>
       <w:r>
         <w:t xml:space="preserve"> </w:t>
@@ -2841,9 +3138,11 @@
         </w:rPr>
         <w:t xml:space="preserve">또한 </w:t>
       </w:r>
+      <w:proofErr w:type="spellStart"/>
       <w:r>
         <w:t>RealVNC</w:t>
       </w:r>
+      <w:proofErr w:type="spellEnd"/>
       <w:r>
         <w:t xml:space="preserve"> </w:t>
       </w:r>
@@ -2877,9 +3176,11 @@
       <w:r>
         <w:t xml:space="preserve"> </w:t>
       </w:r>
+      <w:proofErr w:type="spellStart"/>
       <w:r>
         <w:t>RealVNC</w:t>
       </w:r>
+      <w:proofErr w:type="spellEnd"/>
       <w:r>
         <w:rPr>
           <w:rFonts w:hint="eastAsia"/>
@@ -2986,9 +3287,11 @@
       <w:r>
         <w:t xml:space="preserve"> </w:t>
       </w:r>
+      <w:proofErr w:type="spellStart"/>
       <w:r>
         <w:t>RealVNC</w:t>
       </w:r>
+      <w:proofErr w:type="spellEnd"/>
       <w:r>
         <w:rPr>
           <w:rFonts w:hint="eastAsia"/>
@@ -3037,8 +3340,13 @@
       <w:r>
         <w:t xml:space="preserve"> </w:t>
       </w:r>
-      <w:r>
-        <w:t xml:space="preserve">RealVNC </w:t>
+      <w:proofErr w:type="spellStart"/>
+      <w:r>
+        <w:t>RealVNC</w:t>
+      </w:r>
+      <w:proofErr w:type="spellEnd"/>
+      <w:r>
+        <w:t xml:space="preserve"> </w:t>
       </w:r>
       <w:r>
         <w:rPr>
@@ -3058,9 +3366,11 @@
         </w:rPr>
         <w:t xml:space="preserve"> </w:t>
       </w:r>
+      <w:proofErr w:type="spellStart"/>
       <w:r>
         <w:t>vncviewer</w:t>
       </w:r>
+      <w:proofErr w:type="spellEnd"/>
       <w:r>
         <w:t xml:space="preserve"> </w:t>
       </w:r>
@@ -3767,6 +4077,118 @@
       <w:r>
         <w:t xml:space="preserve">Guacamole </w:t>
       </w:r>
+      <w:proofErr w:type="spellStart"/>
+      <w:r>
+        <w:rPr>
+          <w:rFonts w:hint="eastAsia"/>
+        </w:rPr>
+        <w:t>톰캣</w:t>
+      </w:r>
+      <w:proofErr w:type="spellEnd"/>
+      <w:r>
+        <w:rPr>
+          <w:rFonts w:hint="eastAsia"/>
+        </w:rPr>
+        <w:t xml:space="preserve"> 서버</w:t>
+      </w:r>
+      <w:r>
+        <w:rPr>
+          <w:rFonts w:hint="eastAsia"/>
+        </w:rPr>
+        <w:t xml:space="preserve">와 </w:t>
+      </w:r>
+      <w:proofErr w:type="spellStart"/>
+      <w:r>
+        <w:t>guacd</w:t>
+      </w:r>
+      <w:proofErr w:type="spellEnd"/>
+      <w:r>
+        <w:t xml:space="preserve"> </w:t>
+      </w:r>
+      <w:r>
+        <w:rPr>
+          <w:rFonts w:hint="eastAsia"/>
+        </w:rPr>
+        <w:t>데몬 프로세스</w:t>
+      </w:r>
+      <w:r>
+        <w:rPr>
+          <w:rFonts w:hint="eastAsia"/>
+        </w:rPr>
+        <w:t>가</w:t>
+      </w:r>
+      <w:r>
+        <w:rPr>
+          <w:rFonts w:hint="eastAsia"/>
+        </w:rPr>
+        <w:t xml:space="preserve"> </w:t>
+      </w:r>
+      <w:r>
+        <w:t xml:space="preserve">Guacamole </w:t>
+      </w:r>
+      <w:r>
+        <w:rPr>
+          <w:rFonts w:hint="eastAsia"/>
+        </w:rPr>
+        <w:t>프로토콜을 사용해</w:t>
+      </w:r>
+      <w:r>
+        <w:rPr>
+          <w:rFonts w:hint="eastAsia"/>
+        </w:rPr>
+        <w:t xml:space="preserve"> 서로 통신하며</w:t>
+      </w:r>
+      <w:r>
+        <w:rPr>
+          <w:rFonts w:hint="eastAsia"/>
+        </w:rPr>
+        <w:t xml:space="preserve"> 동작한다.</w:t>
+      </w:r>
+      <w:r>
+        <w:t xml:space="preserve"> </w:t>
+      </w:r>
+      <w:r>
+        <w:rPr>
+          <w:rFonts w:hint="eastAsia"/>
+        </w:rPr>
+        <w:t>독자적인</w:t>
+      </w:r>
+      <w:r>
+        <w:t xml:space="preserve"> </w:t>
+      </w:r>
+      <w:r>
+        <w:t xml:space="preserve">Guacamole </w:t>
+      </w:r>
+      <w:r>
+        <w:rPr>
+          <w:rFonts w:hint="eastAsia"/>
+        </w:rPr>
+        <w:t xml:space="preserve">프로토콜을 사용하는 이유는 사용 플랫폼에 독립적인 통신을 하기 위해서이다. </w:t>
+      </w:r>
+      <w:r>
+        <w:t xml:space="preserve">Guacamole </w:t>
+      </w:r>
+      <w:r>
+        <w:rPr>
+          <w:rFonts w:hint="eastAsia"/>
+        </w:rPr>
+        <w:t xml:space="preserve">클라이언트는 </w:t>
+      </w:r>
+      <w:r>
+        <w:t>HTML5</w:t>
+      </w:r>
+      <w:r>
+        <w:rPr>
+          <w:rFonts w:hint="eastAsia"/>
+        </w:rPr>
+        <w:t xml:space="preserve">를 지원하는 웹 브라우저 상에서 </w:t>
+      </w:r>
+      <w:r>
+        <w:t>Gua</w:t>
+      </w:r>
+      <w:r>
+        <w:t xml:space="preserve">camole </w:t>
+      </w:r>
       <w:r>
         <w:rPr>
           <w:rFonts w:hint="eastAsia"/>
@@ -3777,28 +4199,16 @@
         <w:rPr>
           <w:rFonts w:hint="eastAsia"/>
         </w:rPr>
-        <w:t xml:space="preserve">와 </w:t>
-      </w:r>
-      <w:r>
-        <w:t xml:space="preserve">guacd </w:t>
-      </w:r>
-      <w:r>
-        <w:rPr>
-          <w:rFonts w:hint="eastAsia"/>
-        </w:rPr>
-        <w:t>데몬 프로세스</w:t>
-      </w:r>
-      <w:r>
-        <w:rPr>
-          <w:rFonts w:hint="eastAsia"/>
-        </w:rPr>
-        <w:t>가</w:t>
-      </w:r>
-      <w:r>
-        <w:rPr>
-          <w:rFonts w:hint="eastAsia"/>
-        </w:rPr>
-        <w:t xml:space="preserve"> </w:t>
+        <w:t xml:space="preserve">가 제공하는 자바스크립트 파일을 통해 </w:t>
+      </w:r>
+      <w:r>
+        <w:t xml:space="preserve">HTTP </w:t>
+      </w:r>
+      <w:r>
+        <w:rPr>
+          <w:rFonts w:hint="eastAsia"/>
+        </w:rPr>
+        <w:t xml:space="preserve">형식의 </w:t>
       </w:r>
       <w:r>
         <w:t xml:space="preserve">Guacamole </w:t>
@@ -3813,24 +4223,6 @@
         <w:rPr>
           <w:rFonts w:hint="eastAsia"/>
         </w:rPr>
-        <w:t xml:space="preserve"> 서로 통신하며</w:t>
-      </w:r>
-      <w:r>
-        <w:rPr>
-          <w:rFonts w:hint="eastAsia"/>
-        </w:rPr>
-        <w:t xml:space="preserve"> 동작한다.</w:t>
-      </w:r>
-      <w:r>
-        <w:t xml:space="preserve"> </w:t>
-      </w:r>
-      <w:r>
-        <w:rPr>
-          <w:rFonts w:hint="eastAsia"/>
-        </w:rPr>
-        <w:t>독자적인</w:t>
-      </w:r>
-      <w:r>
         <w:t xml:space="preserve"> </w:t>
       </w:r>
       <w:r>
@@ -3840,67 +4232,178 @@
         <w:rPr>
           <w:rFonts w:hint="eastAsia"/>
         </w:rPr>
-        <w:t xml:space="preserve">프로토콜을 사용하는 이유는 사용 플랫폼에 독립적인 통신을 하기 위해서이다. </w:t>
+        <w:t>서버와 통신한다.</w:t>
+      </w:r>
+      <w:r>
+        <w:t xml:space="preserve"> </w:t>
+      </w:r>
+      <w:r>
+        <w:rPr>
+          <w:rFonts w:hint="eastAsia"/>
+        </w:rPr>
+        <w:t>G</w:t>
+      </w:r>
+      <w:r>
+        <w:t xml:space="preserve">uacamole </w:t>
+      </w:r>
+      <w:proofErr w:type="spellStart"/>
+      <w:r>
+        <w:rPr>
+          <w:rFonts w:hint="eastAsia"/>
+        </w:rPr>
+        <w:t>톰캣</w:t>
+      </w:r>
+      <w:proofErr w:type="spellEnd"/>
+      <w:r>
+        <w:rPr>
+          <w:rFonts w:hint="eastAsia"/>
+        </w:rPr>
+        <w:t xml:space="preserve"> 서버는 </w:t>
+      </w:r>
+      <w:r>
+        <w:rPr>
+          <w:rFonts w:hint="eastAsia"/>
+        </w:rPr>
+        <w:t>G</w:t>
+      </w:r>
+      <w:r>
+        <w:t xml:space="preserve">uacamole </w:t>
+      </w:r>
+      <w:r>
+        <w:rPr>
+          <w:rFonts w:hint="eastAsia"/>
+        </w:rPr>
+        <w:t>클라이언트에게 원격 접속 프로토콜에 맞는 그래픽 데이터를 전송하며,</w:t>
+      </w:r>
+      <w:r>
+        <w:t xml:space="preserve"> Guacamole </w:t>
+      </w:r>
+      <w:r>
+        <w:rPr>
+          <w:rFonts w:hint="eastAsia"/>
+        </w:rPr>
+        <w:t xml:space="preserve">클라이언트는 포인터 디바이스 및 키보드 디바이스 입력을 </w:t>
       </w:r>
       <w:r>
         <w:t xml:space="preserve">Guacamole </w:t>
       </w:r>
-      <w:r>
-        <w:rPr>
-          <w:rFonts w:hint="eastAsia"/>
-        </w:rPr>
-        <w:t xml:space="preserve">클라이언트는 </w:t>
-      </w:r>
-      <w:r>
-        <w:t>HTML5</w:t>
-      </w:r>
-      <w:r>
-        <w:rPr>
-          <w:rFonts w:hint="eastAsia"/>
-        </w:rPr>
-        <w:t xml:space="preserve">를 지원하는 웹 브라우저 상에서 </w:t>
-      </w:r>
-      <w:r>
-        <w:t>Gua</w:t>
-      </w:r>
-      <w:r>
-        <w:t xml:space="preserve">camole </w:t>
-      </w:r>
-      <w:r>
-        <w:rPr>
-          <w:rFonts w:hint="eastAsia"/>
-        </w:rPr>
-        <w:t>톰캣 서버</w:t>
-      </w:r>
-      <w:r>
-        <w:rPr>
-          <w:rFonts w:hint="eastAsia"/>
-        </w:rPr>
-        <w:t xml:space="preserve">가 제공하는 자바스크립트 파일을 통해 </w:t>
-      </w:r>
-      <w:r>
-        <w:t xml:space="preserve">HTTP </w:t>
-      </w:r>
-      <w:r>
-        <w:rPr>
-          <w:rFonts w:hint="eastAsia"/>
-        </w:rPr>
-        <w:t xml:space="preserve">형식의 </w:t>
+      <w:proofErr w:type="spellStart"/>
+      <w:r>
+        <w:rPr>
+          <w:rFonts w:hint="eastAsia"/>
+        </w:rPr>
+        <w:t>톰캣</w:t>
+      </w:r>
+      <w:proofErr w:type="spellEnd"/>
+      <w:r>
+        <w:rPr>
+          <w:rFonts w:hint="eastAsia"/>
+        </w:rPr>
+        <w:t xml:space="preserve"> 서버로 전송하게 된다.</w:t>
+      </w:r>
+      <w:r>
+        <w:t xml:space="preserve"> </w:t>
       </w:r>
       <w:r>
         <w:t xml:space="preserve">Guacamole </w:t>
       </w:r>
-      <w:r>
-        <w:rPr>
-          <w:rFonts w:hint="eastAsia"/>
-        </w:rPr>
-        <w:t>프로토콜을 사용해</w:t>
-      </w:r>
-      <w:r>
-        <w:rPr>
-          <w:rFonts w:hint="eastAsia"/>
-        </w:rPr>
-        <w:t xml:space="preserve"> </w:t>
+      <w:proofErr w:type="spellStart"/>
+      <w:r>
+        <w:rPr>
+          <w:rFonts w:hint="eastAsia"/>
+        </w:rPr>
+        <w:t>톰캣</w:t>
+      </w:r>
+      <w:proofErr w:type="spellEnd"/>
+      <w:r>
+        <w:rPr>
+          <w:rFonts w:hint="eastAsia"/>
+        </w:rPr>
+        <w:t xml:space="preserve"> 서버는 </w:t>
+      </w:r>
+      <w:r>
+        <w:rPr>
+          <w:rFonts w:hint="eastAsia"/>
+        </w:rPr>
+        <w:t xml:space="preserve">클라이언트와의 </w:t>
+      </w:r>
+      <w:r>
+        <w:rPr>
+          <w:rFonts w:hint="eastAsia"/>
+        </w:rPr>
+        <w:t xml:space="preserve">통신만을 목적으로 하며 원격 접속을 위한 실질적 역할은 </w:t>
+      </w:r>
+      <w:r>
+        <w:rPr>
+          <w:rFonts w:hint="eastAsia"/>
+        </w:rPr>
+        <w:t xml:space="preserve">서버 내부의 </w:t>
+      </w:r>
+      <w:proofErr w:type="spellStart"/>
+      <w:r>
+        <w:t>guacd</w:t>
+      </w:r>
+      <w:proofErr w:type="spellEnd"/>
+      <w:r>
+        <w:t xml:space="preserve"> </w:t>
+      </w:r>
+      <w:r>
+        <w:rPr>
+          <w:rFonts w:hint="eastAsia"/>
+        </w:rPr>
+        <w:t>데몬 프로세스가 하게</w:t>
+      </w:r>
+      <w:r>
+        <w:rPr>
+          <w:rFonts w:hint="eastAsia"/>
+        </w:rPr>
+        <w:t xml:space="preserve"> </w:t>
+      </w:r>
+      <w:r>
+        <w:rPr>
+          <w:rFonts w:hint="eastAsia"/>
+        </w:rPr>
+        <w:t>된다.</w:t>
+      </w:r>
+      <w:r>
+        <w:t xml:space="preserve"> </w:t>
+      </w:r>
+      <w:r>
+        <w:rPr>
+          <w:rFonts w:hint="eastAsia"/>
+        </w:rPr>
+        <w:t>G</w:t>
+      </w:r>
+      <w:r>
+        <w:t xml:space="preserve">uacamole </w:t>
+      </w:r>
+      <w:proofErr w:type="spellStart"/>
+      <w:r>
+        <w:rPr>
+          <w:rFonts w:hint="eastAsia"/>
+        </w:rPr>
+        <w:t>톰캣</w:t>
+      </w:r>
+      <w:proofErr w:type="spellEnd"/>
+      <w:r>
+        <w:rPr>
+          <w:rFonts w:hint="eastAsia"/>
+        </w:rPr>
+        <w:t xml:space="preserve"> 서버는 </w:t>
+      </w:r>
+      <w:proofErr w:type="spellStart"/>
+      <w:r>
+        <w:t>guacd</w:t>
+      </w:r>
+      <w:proofErr w:type="spellEnd"/>
+      <w:r>
+        <w:t xml:space="preserve"> </w:t>
+      </w:r>
+      <w:r>
+        <w:rPr>
+          <w:rFonts w:hint="eastAsia"/>
+        </w:rPr>
+        <w:t xml:space="preserve">데몬 프로세스와 </w:t>
       </w:r>
       <w:r>
         <w:t xml:space="preserve">Guacamole </w:t>
@@ -3909,178 +4412,50 @@
         <w:rPr>
           <w:rFonts w:hint="eastAsia"/>
         </w:rPr>
-        <w:t>서버와 통신한다.</w:t>
-      </w:r>
-      <w:r>
-        <w:t xml:space="preserve"> </w:t>
-      </w:r>
-      <w:r>
-        <w:rPr>
-          <w:rFonts w:hint="eastAsia"/>
-        </w:rPr>
-        <w:t>G</w:t>
-      </w:r>
-      <w:r>
-        <w:t xml:space="preserve">uacamole </w:t>
-      </w:r>
-      <w:r>
-        <w:rPr>
-          <w:rFonts w:hint="eastAsia"/>
-        </w:rPr>
-        <w:t xml:space="preserve">톰캣 서버는 </w:t>
-      </w:r>
-      <w:r>
-        <w:rPr>
-          <w:rFonts w:hint="eastAsia"/>
-        </w:rPr>
-        <w:t>G</w:t>
-      </w:r>
-      <w:r>
-        <w:t xml:space="preserve">uacamole </w:t>
-      </w:r>
-      <w:r>
-        <w:rPr>
-          <w:rFonts w:hint="eastAsia"/>
-        </w:rPr>
-        <w:t>클라이언트에게 원격 접속 프로토콜에 맞는 그래픽 데이터를 전송하며,</w:t>
-      </w:r>
-      <w:r>
-        <w:t xml:space="preserve"> Guacamole </w:t>
-      </w:r>
-      <w:r>
-        <w:rPr>
-          <w:rFonts w:hint="eastAsia"/>
-        </w:rPr>
-        <w:t xml:space="preserve">클라이언트는 포인터 디바이스 및 키보드 디바이스 입력을 </w:t>
+        <w:t xml:space="preserve">프로토콜을 사용해 클라이언트로의 그래픽 데이터 전송 및 클라이언트의 </w:t>
+      </w:r>
+      <w:r>
+        <w:rPr>
+          <w:rFonts w:hint="eastAsia"/>
+        </w:rPr>
+        <w:t xml:space="preserve">캐릭터 디바이스 </w:t>
+      </w:r>
+      <w:r>
+        <w:rPr>
+          <w:rFonts w:hint="eastAsia"/>
+        </w:rPr>
+        <w:t>입력 수신을 위한 통신을 한다.</w:t>
+      </w:r>
+      <w:r>
+        <w:t xml:space="preserve"> </w:t>
+      </w:r>
+      <w:proofErr w:type="spellStart"/>
+      <w:r>
+        <w:t>guacd</w:t>
+      </w:r>
+      <w:proofErr w:type="spellEnd"/>
+      <w:r>
+        <w:rPr>
+          <w:rFonts w:hint="eastAsia"/>
+        </w:rPr>
+        <w:t xml:space="preserve">는 </w:t>
       </w:r>
       <w:r>
         <w:t xml:space="preserve">Guacamole </w:t>
       </w:r>
-      <w:r>
-        <w:rPr>
-          <w:rFonts w:hint="eastAsia"/>
-        </w:rPr>
-        <w:t>톰캣 서버로 전송하게 된다.</w:t>
-      </w:r>
-      <w:r>
-        <w:t xml:space="preserve"> </w:t>
-      </w:r>
-      <w:r>
-        <w:t xml:space="preserve">Guacamole </w:t>
-      </w:r>
-      <w:r>
-        <w:rPr>
-          <w:rFonts w:hint="eastAsia"/>
-        </w:rPr>
-        <w:t xml:space="preserve">톰캣 서버는 </w:t>
-      </w:r>
-      <w:r>
-        <w:rPr>
-          <w:rFonts w:hint="eastAsia"/>
-        </w:rPr>
-        <w:t xml:space="preserve">클라이언트와의 </w:t>
-      </w:r>
-      <w:r>
-        <w:rPr>
-          <w:rFonts w:hint="eastAsia"/>
-        </w:rPr>
-        <w:t xml:space="preserve">통신만을 목적으로 하며 원격 접속을 위한 실질적 역할은 </w:t>
-      </w:r>
-      <w:r>
-        <w:rPr>
-          <w:rFonts w:hint="eastAsia"/>
-        </w:rPr>
-        <w:t xml:space="preserve">서버 내부의 </w:t>
-      </w:r>
-      <w:r>
-        <w:t xml:space="preserve">guacd </w:t>
-      </w:r>
-      <w:r>
-        <w:rPr>
-          <w:rFonts w:hint="eastAsia"/>
-        </w:rPr>
-        <w:t>데몬 프로세스가 하게</w:t>
-      </w:r>
-      <w:r>
-        <w:rPr>
-          <w:rFonts w:hint="eastAsia"/>
-        </w:rPr>
-        <w:t xml:space="preserve"> </w:t>
-      </w:r>
-      <w:r>
-        <w:rPr>
-          <w:rFonts w:hint="eastAsia"/>
-        </w:rPr>
-        <w:t>된다.</w:t>
-      </w:r>
-      <w:r>
-        <w:t xml:space="preserve"> </w:t>
-      </w:r>
-      <w:r>
-        <w:rPr>
-          <w:rFonts w:hint="eastAsia"/>
-        </w:rPr>
-        <w:t>G</w:t>
-      </w:r>
-      <w:r>
-        <w:t xml:space="preserve">uacamole </w:t>
-      </w:r>
-      <w:r>
-        <w:rPr>
-          <w:rFonts w:hint="eastAsia"/>
-        </w:rPr>
-        <w:t xml:space="preserve">톰캣 서버는 </w:t>
-      </w:r>
-      <w:r>
-        <w:t xml:space="preserve">guacd </w:t>
-      </w:r>
-      <w:r>
-        <w:rPr>
-          <w:rFonts w:hint="eastAsia"/>
-        </w:rPr>
-        <w:t xml:space="preserve">데몬 프로세스와 </w:t>
-      </w:r>
-      <w:r>
-        <w:t xml:space="preserve">Guacamole </w:t>
-      </w:r>
-      <w:r>
-        <w:rPr>
-          <w:rFonts w:hint="eastAsia"/>
-        </w:rPr>
-        <w:t xml:space="preserve">프로토콜을 사용해 클라이언트로의 그래픽 데이터 전송 및 클라이언트의 </w:t>
-      </w:r>
-      <w:r>
-        <w:rPr>
-          <w:rFonts w:hint="eastAsia"/>
-        </w:rPr>
-        <w:t xml:space="preserve">캐릭터 디바이스 </w:t>
-      </w:r>
-      <w:r>
-        <w:rPr>
-          <w:rFonts w:hint="eastAsia"/>
-        </w:rPr>
-        <w:t>입력 수신을 위한 통신을 한다.</w:t>
-      </w:r>
-      <w:r>
-        <w:t xml:space="preserve"> </w:t>
-      </w:r>
-      <w:r>
-        <w:t>guacd</w:t>
-      </w:r>
-      <w:r>
-        <w:rPr>
-          <w:rFonts w:hint="eastAsia"/>
-        </w:rPr>
-        <w:t xml:space="preserve">는 </w:t>
-      </w:r>
-      <w:r>
-        <w:t xml:space="preserve">Guacamole </w:t>
-      </w:r>
-      <w:r>
-        <w:rPr>
-          <w:rFonts w:hint="eastAsia"/>
-        </w:rPr>
-        <w:t xml:space="preserve">톰캣 서버와 원격 데스크톱 서버와의 </w:t>
+      <w:proofErr w:type="spellStart"/>
+      <w:r>
+        <w:rPr>
+          <w:rFonts w:hint="eastAsia"/>
+        </w:rPr>
+        <w:t>톰캣</w:t>
+      </w:r>
+      <w:proofErr w:type="spellEnd"/>
+      <w:r>
+        <w:rPr>
+          <w:rFonts w:hint="eastAsia"/>
+        </w:rPr>
+        <w:t xml:space="preserve"> 서버와 원격 데스크톱 서버와의 </w:t>
       </w:r>
       <w:r>
         <w:rPr>
@@ -4091,6 +4466,7 @@
       <w:r>
         <w:t xml:space="preserve"> </w:t>
       </w:r>
+      <w:proofErr w:type="spellStart"/>
       <w:r>
         <w:rPr>
           <w:rFonts w:hint="eastAsia"/>
@@ -4100,6 +4476,7 @@
       <w:r>
         <w:t>uacd</w:t>
       </w:r>
+      <w:proofErr w:type="spellEnd"/>
       <w:r>
         <w:rPr>
           <w:rFonts w:hint="eastAsia"/>
@@ -4183,6 +4560,7 @@
           <w:szCs w:val="28"/>
         </w:rPr>
       </w:pPr>
+      <w:proofErr w:type="spellStart"/>
       <w:r>
         <w:rPr>
           <w:b/>
@@ -4193,6 +4571,7 @@
         <w:lastRenderedPageBreak/>
         <w:t>DWService</w:t>
       </w:r>
+      <w:proofErr w:type="spellEnd"/>
     </w:p>
     <w:p>
       <w:pPr>
@@ -4245,6 +4624,7 @@
         <w:pStyle w:val="a3"/>
         <w:ind w:leftChars="600" w:left="1200"/>
       </w:pPr>
+      <w:proofErr w:type="spellStart"/>
       <w:r>
         <w:rPr>
           <w:rFonts w:hint="eastAsia"/>
@@ -4254,6 +4634,7 @@
       <w:r>
         <w:t>WService</w:t>
       </w:r>
+      <w:proofErr w:type="spellEnd"/>
       <w:r>
         <w:rPr>
           <w:rFonts w:hint="eastAsia"/>
@@ -4269,9 +4650,11 @@
       <w:r>
         <w:t xml:space="preserve"> </w:t>
       </w:r>
+      <w:proofErr w:type="spellStart"/>
       <w:r>
         <w:t>DWService</w:t>
       </w:r>
+      <w:proofErr w:type="spellEnd"/>
       <w:r>
         <w:rPr>
           <w:rFonts w:hint="eastAsia"/>
@@ -4320,6 +4703,7 @@
       <w:r>
         <w:t xml:space="preserve"> </w:t>
       </w:r>
+      <w:proofErr w:type="spellStart"/>
       <w:r>
         <w:rPr>
           <w:rFonts w:hint="eastAsia"/>
@@ -4329,6 +4713,7 @@
       <w:r>
         <w:t>WService</w:t>
       </w:r>
+      <w:proofErr w:type="spellEnd"/>
       <w:r>
         <w:rPr>
           <w:rFonts w:hint="eastAsia"/>
@@ -4450,6 +4835,7 @@
       <w:r>
         <w:t xml:space="preserve"> </w:t>
       </w:r>
+      <w:proofErr w:type="spellStart"/>
       <w:r>
         <w:rPr>
           <w:rFonts w:hint="eastAsia"/>
@@ -4462,6 +4848,7 @@
       <w:r>
         <w:t>ervice</w:t>
       </w:r>
+      <w:proofErr w:type="spellEnd"/>
       <w:r>
         <w:rPr>
           <w:rFonts w:hint="eastAsia"/>
@@ -4777,14 +5164,27 @@
         </w:rPr>
         <w:t xml:space="preserve">및 </w:t>
       </w:r>
-      <w:r>
-        <w:rPr>
-          <w:rFonts w:hint="eastAsia"/>
-        </w:rPr>
-        <w:t xml:space="preserve">라즈베리파이, </w:t>
-      </w:r>
-      <w:r>
-        <w:t xml:space="preserve">Wandboard, </w:t>
+      <w:proofErr w:type="spellStart"/>
+      <w:r>
+        <w:rPr>
+          <w:rFonts w:hint="eastAsia"/>
+        </w:rPr>
+        <w:t>라즈베리파이</w:t>
+      </w:r>
+      <w:proofErr w:type="spellEnd"/>
+      <w:r>
+        <w:rPr>
+          <w:rFonts w:hint="eastAsia"/>
+        </w:rPr>
+        <w:t xml:space="preserve">, </w:t>
+      </w:r>
+      <w:proofErr w:type="spellStart"/>
+      <w:r>
+        <w:t>Wandboard</w:t>
+      </w:r>
+      <w:proofErr w:type="spellEnd"/>
+      <w:r>
+        <w:t xml:space="preserve">, </w:t>
       </w:r>
       <w:r>
         <w:rPr>
@@ -5038,6 +5438,7 @@
                 <w:bCs/>
               </w:rPr>
             </w:pPr>
+            <w:proofErr w:type="spellStart"/>
             <w:r>
               <w:rPr>
                 <w:rFonts w:hint="eastAsia"/>
@@ -5053,6 +5454,7 @@
               </w:rPr>
               <w:t>rdp</w:t>
             </w:r>
+            <w:proofErr w:type="spellEnd"/>
           </w:p>
         </w:tc>
         <w:tc>
@@ -5153,6 +5555,7 @@
                 <w:bCs/>
               </w:rPr>
             </w:pPr>
+            <w:proofErr w:type="spellStart"/>
             <w:r>
               <w:rPr>
                 <w:rFonts w:hint="eastAsia"/>
@@ -5168,6 +5571,7 @@
               </w:rPr>
               <w:t>ightVNC</w:t>
             </w:r>
+            <w:proofErr w:type="spellEnd"/>
           </w:p>
         </w:tc>
         <w:tc>
@@ -5271,6 +5675,7 @@
                 <w:bCs/>
               </w:rPr>
             </w:pPr>
+            <w:proofErr w:type="spellStart"/>
             <w:r>
               <w:rPr>
                 <w:rFonts w:hint="eastAsia"/>
@@ -5286,6 +5691,7 @@
               </w:rPr>
               <w:t>igerVNC</w:t>
             </w:r>
+            <w:proofErr w:type="spellEnd"/>
           </w:p>
         </w:tc>
         <w:tc>
@@ -5386,6 +5792,7 @@
                 <w:bCs/>
               </w:rPr>
             </w:pPr>
+            <w:proofErr w:type="spellStart"/>
             <w:r>
               <w:rPr>
                 <w:rFonts w:hint="eastAsia"/>
@@ -5401,6 +5808,7 @@
               </w:rPr>
               <w:t>ealVNC</w:t>
             </w:r>
+            <w:proofErr w:type="spellEnd"/>
           </w:p>
         </w:tc>
         <w:tc>
@@ -5617,6 +6025,7 @@
                 <w:bCs/>
               </w:rPr>
             </w:pPr>
+            <w:proofErr w:type="spellStart"/>
             <w:r>
               <w:rPr>
                 <w:rFonts w:hint="eastAsia"/>
@@ -5632,6 +6041,7 @@
               </w:rPr>
               <w:t>WService</w:t>
             </w:r>
+            <w:proofErr w:type="spellEnd"/>
           </w:p>
         </w:tc>
         <w:tc>
@@ -5774,9 +6184,11 @@
       <w:r>
         <w:t xml:space="preserve"> </w:t>
       </w:r>
+      <w:proofErr w:type="spellStart"/>
       <w:r>
         <w:t>RemoteNemo</w:t>
       </w:r>
+      <w:proofErr w:type="spellEnd"/>
       <w:r>
         <w:rPr>
           <w:rFonts w:hint="eastAsia"/>
@@ -5843,9 +6255,11 @@
         </w:rPr>
         <w:t xml:space="preserve"> </w:t>
       </w:r>
+      <w:proofErr w:type="spellStart"/>
       <w:r>
         <w:t>RemoteNemo</w:t>
       </w:r>
+      <w:proofErr w:type="spellEnd"/>
       <w:r>
         <w:rPr>
           <w:rFonts w:hint="eastAsia"/>
@@ -5928,20 +6342,30 @@
         <w:rPr>
           <w:rFonts w:hint="eastAsia"/>
         </w:rPr>
-        <w:t>따라서 R</w:t>
+        <w:t xml:space="preserve">따라서 </w:t>
+      </w:r>
+      <w:proofErr w:type="spellStart"/>
+      <w:r>
+        <w:rPr>
+          <w:rFonts w:hint="eastAsia"/>
+        </w:rPr>
+        <w:t>R</w:t>
       </w:r>
       <w:r>
         <w:t>emoteNemo</w:t>
       </w:r>
+      <w:proofErr w:type="spellEnd"/>
       <w:r>
         <w:rPr>
           <w:rFonts w:hint="eastAsia"/>
         </w:rPr>
         <w:t xml:space="preserve">를 구현하기 위해 </w:t>
       </w:r>
+      <w:proofErr w:type="spellStart"/>
       <w:r>
         <w:t>DWService</w:t>
       </w:r>
+      <w:proofErr w:type="spellEnd"/>
       <w:r>
         <w:rPr>
           <w:rFonts w:hint="eastAsia"/>
@@ -6029,9 +6453,11 @@
         </w:rPr>
         <w:t xml:space="preserve">에 선택한 오픈소스 소프트웨어인 </w:t>
       </w:r>
+      <w:proofErr w:type="spellStart"/>
       <w:r>
         <w:t>DWService</w:t>
       </w:r>
+      <w:proofErr w:type="spellEnd"/>
       <w:r>
         <w:rPr>
           <w:rFonts w:hint="eastAsia"/>
@@ -6080,8 +6506,13 @@
         </w:rPr>
         <w:t xml:space="preserve">원격 데스크톱에 </w:t>
       </w:r>
-      <w:r>
-        <w:t xml:space="preserve">DWService </w:t>
+      <w:proofErr w:type="spellStart"/>
+      <w:r>
+        <w:t>DWService</w:t>
+      </w:r>
+      <w:proofErr w:type="spellEnd"/>
+      <w:r>
+        <w:t xml:space="preserve"> </w:t>
       </w:r>
       <w:r>
         <w:rPr>
@@ -6131,8 +6562,13 @@
         </w:rPr>
         <w:t xml:space="preserve">를 통해 </w:t>
       </w:r>
-      <w:r>
-        <w:t xml:space="preserve">DWService </w:t>
+      <w:proofErr w:type="spellStart"/>
+      <w:r>
+        <w:t>DWService</w:t>
+      </w:r>
+      <w:proofErr w:type="spellEnd"/>
+      <w:r>
+        <w:t xml:space="preserve"> </w:t>
       </w:r>
       <w:r>
         <w:rPr>
@@ -6532,106 +6968,105 @@
     <w:p>
       <w:pPr>
         <w:pStyle w:val="a3"/>
-      </w:pPr>
+        <w:rPr>
+          <w:rFonts w:hint="eastAsia"/>
+        </w:rPr>
+      </w:pPr>
+      <w:r>
+        <w:rPr>
+          <w:rFonts w:hint="eastAsia"/>
+        </w:rPr>
+        <w:t>다음으로 여러 플랫폼에서</w:t>
+      </w:r>
+      <w:r>
+        <w:t xml:space="preserve"> </w:t>
+      </w:r>
+      <w:proofErr w:type="spellStart"/>
+      <w:r>
+        <w:rPr>
+          <w:rFonts w:hint="eastAsia"/>
+        </w:rPr>
+        <w:t>D</w:t>
+      </w:r>
+      <w:r>
+        <w:t>WService</w:t>
+      </w:r>
+      <w:proofErr w:type="spellEnd"/>
+      <w:r>
+        <w:rPr>
+          <w:rFonts w:hint="eastAsia"/>
+        </w:rPr>
+        <w:t xml:space="preserve">가 잘 동작하는지 확인하기 위해 </w:t>
+      </w:r>
+      <w:r>
+        <w:rPr>
+          <w:rFonts w:hint="eastAsia"/>
+        </w:rPr>
+        <w:t>모바일 i</w:t>
+      </w:r>
+      <w:r>
+        <w:t xml:space="preserve">OS </w:t>
+      </w:r>
+      <w:r>
+        <w:rPr>
+          <w:rFonts w:hint="eastAsia"/>
+        </w:rPr>
+        <w:t xml:space="preserve">환경에서 </w:t>
+      </w:r>
+      <w:proofErr w:type="spellStart"/>
+      <w:r>
+        <w:t>DWService</w:t>
+      </w:r>
+      <w:proofErr w:type="spellEnd"/>
+      <w:r>
+        <w:rPr>
+          <w:rFonts w:hint="eastAsia"/>
+        </w:rPr>
+        <w:t>에 접속한 결과이다.</w:t>
+      </w:r>
+      <w:r>
+        <w:t xml:space="preserve"> </w:t>
+      </w:r>
+      <w:r>
+        <w:rPr>
+          <w:rFonts w:hint="eastAsia"/>
+        </w:rPr>
+        <w:t xml:space="preserve">사파리 웹 브라우저를 통해 접속을 하면 다음과 같이 </w:t>
+      </w:r>
+      <w:r>
+        <w:t>Agent</w:t>
+      </w:r>
+      <w:r>
+        <w:rPr>
+          <w:rFonts w:hint="eastAsia"/>
+        </w:rPr>
+        <w:t xml:space="preserve">를 설치해 원격 접속이 가능한 </w:t>
+      </w:r>
+      <w:r>
+        <w:t>OS</w:t>
+      </w:r>
+      <w:r>
+        <w:rPr>
+          <w:rFonts w:hint="eastAsia"/>
+        </w:rPr>
+        <w:t>들을 확인할 수 있다.</w:t>
+      </w:r>
+      <w:r>
+        <w:t xml:space="preserve"> </w:t>
+      </w:r>
     </w:p>
     <w:p>
       <w:pPr>
         <w:pStyle w:val="a3"/>
-        <w:rPr>
-          <w:rFonts w:hint="eastAsia"/>
-        </w:rPr>
-      </w:pPr>
-      <w:r>
-        <w:rPr>
-          <w:rFonts w:hint="eastAsia"/>
-        </w:rPr>
-        <w:t>다음으로 여러 플랫폼에서</w:t>
-      </w:r>
-      <w:r>
-        <w:t xml:space="preserve"> </w:t>
-      </w:r>
-      <w:r>
-        <w:rPr>
-          <w:rFonts w:hint="eastAsia"/>
-        </w:rPr>
-        <w:t>D</w:t>
-      </w:r>
-      <w:r>
-        <w:t>WService</w:t>
-      </w:r>
-      <w:r>
-        <w:rPr>
-          <w:rFonts w:hint="eastAsia"/>
-        </w:rPr>
-        <w:t xml:space="preserve">가 잘 동작하는지 확인하기 위해 </w:t>
-      </w:r>
-      <w:r>
-        <w:rPr>
-          <w:rFonts w:hint="eastAsia"/>
-        </w:rPr>
-        <w:t>모바일 i</w:t>
-      </w:r>
-      <w:r>
-        <w:t xml:space="preserve">OS </w:t>
-      </w:r>
-      <w:r>
-        <w:rPr>
-          <w:rFonts w:hint="eastAsia"/>
-        </w:rPr>
-        <w:t xml:space="preserve">환경에서 </w:t>
-      </w:r>
-      <w:r>
-        <w:t>DWService</w:t>
-      </w:r>
-      <w:r>
-        <w:rPr>
-          <w:rFonts w:hint="eastAsia"/>
-        </w:rPr>
-        <w:t>에 접속한 결과이다.</w:t>
-      </w:r>
-      <w:r>
-        <w:t xml:space="preserve"> </w:t>
-      </w:r>
-      <w:r>
-        <w:rPr>
-          <w:rFonts w:hint="eastAsia"/>
-        </w:rPr>
-        <w:t xml:space="preserve">사파리 웹 브라우저를 통해 접속을 하면 다음과 같이 </w:t>
-      </w:r>
-      <w:r>
-        <w:t>Agent</w:t>
-      </w:r>
-      <w:r>
-        <w:rPr>
-          <w:rFonts w:hint="eastAsia"/>
-        </w:rPr>
-        <w:t xml:space="preserve">를 설치해 원격 접속이 가능한 </w:t>
-      </w:r>
-      <w:r>
-        <w:t>OS</w:t>
-      </w:r>
-      <w:r>
-        <w:rPr>
-          <w:rFonts w:hint="eastAsia"/>
-        </w:rPr>
-        <w:t>들을 확인할 수 있다.</w:t>
-      </w:r>
-      <w:r>
-        <w:t xml:space="preserve"> </w:t>
-      </w:r>
-    </w:p>
-    <w:p>
-      <w:pPr>
-        <w:pStyle w:val="a3"/>
       </w:pPr>
       <w:r>
         <w:rPr>
           <w:noProof/>
         </w:rPr>
         <w:drawing>
-          <wp:inline distT="0" distB="0" distL="0" distR="0" wp14:anchorId="2FFE43DC" wp14:editId="0844A28D">
-            <wp:extent cx="1832041" cy="3964838"/>
-            <wp:effectExtent l="0" t="0" r="0" b="0"/>
+          <wp:inline distT="0" distB="0" distL="0" distR="0" wp14:anchorId="2FFE43DC" wp14:editId="5D56A421">
+            <wp:extent cx="1680490" cy="3636858"/>
+            <wp:effectExtent l="0" t="0" r="0" b="1905"/>
             <wp:docPr id="15" name="그림 15"/>
             <wp:cNvGraphicFramePr>
               <a:graphicFrameLocks xmlns:a="http://schemas.openxmlformats.org/drawingml/2006/main" noChangeAspect="1"/>
@@ -6661,7 +7096,7 @@
                   <pic:spPr bwMode="auto">
                     <a:xfrm>
                       <a:off x="0" y="0"/>
-                      <a:ext cx="1834749" cy="3970698"/>
+                      <a:ext cx="1700653" cy="3680495"/>
                     </a:xfrm>
                     <a:prstGeom prst="rect">
                       <a:avLst/>
@@ -6677,88 +7112,15 @@
           </wp:inline>
         </w:drawing>
       </w:r>
-    </w:p>
-    <w:p>
-      <w:pPr>
-        <w:pStyle w:val="a3"/>
-      </w:pPr>
-    </w:p>
-    <w:p>
-      <w:pPr>
-        <w:pStyle w:val="a3"/>
-        <w:rPr>
-          <w:rFonts w:hint="eastAsia"/>
-        </w:rPr>
-      </w:pPr>
-      <w:r>
-        <w:rPr>
-          <w:rFonts w:hint="eastAsia"/>
-        </w:rPr>
-        <w:lastRenderedPageBreak/>
-        <w:t xml:space="preserve">다음으로 </w:t>
-      </w:r>
-      <w:r>
-        <w:t>Agent</w:t>
-      </w:r>
-      <w:r>
-        <w:rPr>
-          <w:rFonts w:hint="eastAsia"/>
-        </w:rPr>
-        <w:t xml:space="preserve">를 통해 원격 데스크톱으로 등록된 </w:t>
-      </w:r>
-      <w:r>
-        <w:t>Window</w:t>
-      </w:r>
-      <w:r>
-        <w:rPr>
-          <w:rFonts w:hint="eastAsia"/>
-        </w:rPr>
-        <w:t xml:space="preserve"> </w:t>
-      </w:r>
-      <w:r>
-        <w:t>10</w:t>
-      </w:r>
-      <w:r>
-        <w:rPr>
-          <w:rFonts w:hint="eastAsia"/>
-        </w:rPr>
-        <w:t xml:space="preserve">과 </w:t>
-      </w:r>
-      <w:r>
-        <w:t>Ubuntu 16.04</w:t>
-      </w:r>
-      <w:r>
-        <w:rPr>
-          <w:rFonts w:hint="eastAsia"/>
-        </w:rPr>
-        <w:t>에 각각</w:t>
-      </w:r>
-      <w:r>
-        <w:t xml:space="preserve"> </w:t>
-      </w:r>
-      <w:r>
-        <w:rPr>
-          <w:rFonts w:hint="eastAsia"/>
-        </w:rPr>
-        <w:t>접속한 결과 화면이다.</w:t>
-      </w:r>
-      <w:r>
-        <w:t xml:space="preserve"> </w:t>
-      </w:r>
-    </w:p>
-    <w:p>
-      <w:pPr>
-        <w:pStyle w:val="a3"/>
-      </w:pPr>
       <w:r>
         <w:rPr>
           <w:noProof/>
         </w:rPr>
         <w:drawing>
-          <wp:inline distT="0" distB="0" distL="0" distR="0" wp14:anchorId="6FFB7D25" wp14:editId="599BB561">
+          <wp:inline distT="0" distB="0" distL="0" distR="0" wp14:anchorId="7E6815C1" wp14:editId="7A177795">
             <wp:extent cx="1689811" cy="3657029"/>
             <wp:effectExtent l="0" t="0" r="5715" b="635"/>
-            <wp:docPr id="16" name="그림 16"/>
+            <wp:docPr id="19" name="그림 19"/>
             <wp:cNvGraphicFramePr>
               <a:graphicFrameLocks xmlns:a="http://schemas.openxmlformats.org/drawingml/2006/main" noChangeAspect="1"/>
             </wp:cNvGraphicFramePr>
@@ -6808,10 +7170,10 @@
           <w:noProof/>
         </w:rPr>
         <w:drawing>
-          <wp:inline distT="0" distB="0" distL="0" distR="0" wp14:anchorId="02D1028F" wp14:editId="0D6C2520">
+          <wp:inline distT="0" distB="0" distL="0" distR="0" wp14:anchorId="16D862D8" wp14:editId="0654BAC9">
             <wp:extent cx="1689959" cy="3657348"/>
             <wp:effectExtent l="0" t="0" r="5715" b="635"/>
-            <wp:docPr id="17" name="그림 17"/>
+            <wp:docPr id="20" name="그림 20"/>
             <wp:cNvGraphicFramePr>
               <a:graphicFrameLocks xmlns:a="http://schemas.openxmlformats.org/drawingml/2006/main" noChangeAspect="1"/>
             </wp:cNvGraphicFramePr>
@@ -6868,46 +7230,112 @@
         <w:rPr>
           <w:rFonts w:hint="eastAsia"/>
         </w:rPr>
-        <w:t xml:space="preserve">위의 결과화면과 같이 </w:t>
-      </w:r>
-      <w:r>
-        <w:t>DWService</w:t>
-      </w:r>
-      <w:r>
-        <w:rPr>
-          <w:rFonts w:hint="eastAsia"/>
-        </w:rPr>
-        <w:t>는 플랫폼에 독립적으로</w:t>
-      </w:r>
-      <w:r>
-        <w:rPr>
-          <w:rFonts w:hint="eastAsia"/>
-        </w:rPr>
-        <w:t xml:space="preserve"> </w:t>
-      </w:r>
-      <w:r>
-        <w:t xml:space="preserve">VNC </w:t>
-      </w:r>
-      <w:r>
-        <w:rPr>
-          <w:rFonts w:hint="eastAsia"/>
-        </w:rPr>
-        <w:t>프로토콜을 사용해</w:t>
-      </w:r>
-      <w:r>
-        <w:rPr>
-          <w:rFonts w:hint="eastAsia"/>
-        </w:rPr>
-        <w:t xml:space="preserve"> 각각의 원격 데스크톱의 그래픽 인터페이스를 </w:t>
-      </w:r>
-      <w:r>
-        <w:rPr>
-          <w:rFonts w:hint="eastAsia"/>
-        </w:rPr>
-        <w:t>제공하는 것을 확인할 수 있다.</w:t>
+        <w:t xml:space="preserve">다음으로 </w:t>
+      </w:r>
+      <w:r>
+        <w:t>Agent</w:t>
+      </w:r>
+      <w:r>
+        <w:rPr>
+          <w:rFonts w:hint="eastAsia"/>
+        </w:rPr>
+        <w:t xml:space="preserve">를 통해 원격 데스크톱으로 등록된 </w:t>
+      </w:r>
+      <w:r>
+        <w:t>Win</w:t>
       </w:r>
       <w:bookmarkStart w:id="0" w:name="_GoBack"/>
       <w:bookmarkEnd w:id="0"/>
+      <w:r>
+        <w:t>dow</w:t>
+      </w:r>
+      <w:r>
+        <w:rPr>
+          <w:rFonts w:hint="eastAsia"/>
+        </w:rPr>
+        <w:t xml:space="preserve"> </w:t>
+      </w:r>
+      <w:r>
+        <w:t>10</w:t>
+      </w:r>
+      <w:r>
+        <w:rPr>
+          <w:rFonts w:hint="eastAsia"/>
+        </w:rPr>
+        <w:t xml:space="preserve">과 </w:t>
+      </w:r>
+      <w:r>
+        <w:t>Ubuntu 16.04</w:t>
+      </w:r>
+      <w:r>
+        <w:rPr>
+          <w:rFonts w:hint="eastAsia"/>
+        </w:rPr>
+        <w:t>에 각각</w:t>
+      </w:r>
+      <w:r>
+        <w:t xml:space="preserve"> </w:t>
+      </w:r>
+      <w:r>
+        <w:rPr>
+          <w:rFonts w:hint="eastAsia"/>
+        </w:rPr>
+        <w:t>접속한 결과 화면이다.</w:t>
+      </w:r>
+      <w:r>
+        <w:t xml:space="preserve"> </w:t>
+      </w:r>
+      <w:r>
+        <w:rPr>
+          <w:rFonts w:hint="eastAsia"/>
+        </w:rPr>
+        <w:t xml:space="preserve">위의 결과화면과 같이 </w:t>
+      </w:r>
+      <w:proofErr w:type="spellStart"/>
+      <w:r>
+        <w:t>DWService</w:t>
+      </w:r>
+      <w:proofErr w:type="spellEnd"/>
+      <w:r>
+        <w:rPr>
+          <w:rFonts w:hint="eastAsia"/>
+        </w:rPr>
+        <w:t>는 플랫폼에 독립적으로</w:t>
+      </w:r>
+      <w:r>
+        <w:rPr>
+          <w:rFonts w:hint="eastAsia"/>
+        </w:rPr>
+        <w:t xml:space="preserve"> </w:t>
+      </w:r>
+      <w:r>
+        <w:t xml:space="preserve">VNC </w:t>
+      </w:r>
+      <w:r>
+        <w:rPr>
+          <w:rFonts w:hint="eastAsia"/>
+        </w:rPr>
+        <w:t>프로토콜을 사용해</w:t>
+      </w:r>
+      <w:r>
+        <w:rPr>
+          <w:rFonts w:hint="eastAsia"/>
+        </w:rPr>
+        <w:t xml:space="preserve"> 각각의 원격 데스크톱의 그래픽 인터페이스를 </w:t>
+      </w:r>
+      <w:r>
+        <w:rPr>
+          <w:rFonts w:hint="eastAsia"/>
+        </w:rPr>
+        <w:t xml:space="preserve">제공하는 것을 확인할 </w:t>
+      </w:r>
+      <w:r>
+        <w:rPr>
+          <w:rFonts w:hint="eastAsia"/>
+        </w:rPr>
+        <w:lastRenderedPageBreak/>
+        <w:t>수 있다.</w:t>
+      </w:r>
     </w:p>
     <w:p>
       <w:pPr>
@@ -6926,6 +7354,7 @@
         </w:numPr>
         <w:ind w:leftChars="0"/>
         <w:rPr>
+          <w:rFonts w:hint="eastAsia"/>
           <w:b/>
           <w:bCs/>
           <w:sz w:val="28"/>
@@ -6962,31 +7391,159 @@
         <w:rPr>
           <w:b/>
           <w:bCs/>
-          <w:sz w:val="28"/>
-          <w:szCs w:val="32"/>
+          <w:sz w:val="24"/>
+          <w:szCs w:val="28"/>
         </w:rPr>
       </w:pPr>
       <w:r>
         <w:rPr>
           <w:b/>
           <w:bCs/>
-          <w:sz w:val="28"/>
-          <w:szCs w:val="32"/>
-        </w:rPr>
-        <w:t>RDP vs VNC</w:t>
+          <w:sz w:val="24"/>
+          <w:szCs w:val="28"/>
+        </w:rPr>
+        <w:t xml:space="preserve">Wayland </w:t>
+      </w:r>
+      <w:r>
+        <w:rPr>
+          <w:rFonts w:hint="eastAsia"/>
+          <w:b/>
+          <w:bCs/>
+          <w:sz w:val="24"/>
+          <w:szCs w:val="28"/>
+        </w:rPr>
+        <w:t>C</w:t>
+      </w:r>
+      <w:r>
+        <w:rPr>
+          <w:b/>
+          <w:bCs/>
+          <w:sz w:val="24"/>
+          <w:szCs w:val="28"/>
+        </w:rPr>
+        <w:t>ompositor</w:t>
+      </w:r>
+      <w:r>
+        <w:rPr>
+          <w:rFonts w:hint="eastAsia"/>
+          <w:b/>
+          <w:bCs/>
+          <w:sz w:val="24"/>
+          <w:szCs w:val="28"/>
+        </w:rPr>
+        <w:t xml:space="preserve">가 </w:t>
+      </w:r>
+      <w:r>
+        <w:rPr>
+          <w:b/>
+          <w:bCs/>
+          <w:sz w:val="24"/>
+          <w:szCs w:val="28"/>
+        </w:rPr>
+        <w:t xml:space="preserve">Remote Access </w:t>
+      </w:r>
+      <w:r>
+        <w:rPr>
+          <w:rFonts w:hint="eastAsia"/>
+          <w:b/>
+          <w:bCs/>
+          <w:sz w:val="24"/>
+          <w:szCs w:val="28"/>
+        </w:rPr>
+        <w:t>지원</w:t>
       </w:r>
     </w:p>
     <w:p>
       <w:pPr>
-        <w:pStyle w:val="a3"/>
-        <w:ind w:leftChars="0" w:left="1200"/>
-      </w:pPr>
-    </w:p>
-    <w:p>
-      <w:pPr>
-        <w:pStyle w:val="a3"/>
-        <w:ind w:leftChars="0" w:left="1200"/>
-      </w:pPr>
+        <w:ind w:left="1200"/>
+        <w:rPr>
+          <w:rFonts w:hint="eastAsia"/>
+        </w:rPr>
+      </w:pPr>
+      <w:r>
+        <w:rPr>
+          <w:rFonts w:hint="eastAsia"/>
+        </w:rPr>
+        <w:t>W</w:t>
+      </w:r>
+      <w:r>
+        <w:t xml:space="preserve">ayland </w:t>
+      </w:r>
+      <w:r>
+        <w:rPr>
+          <w:rFonts w:hint="eastAsia"/>
+        </w:rPr>
+        <w:t>환경에서 원격 접근</w:t>
+      </w:r>
+      <w:r>
+        <w:rPr>
+          <w:rFonts w:hint="eastAsia"/>
+        </w:rPr>
+        <w:t>을 하기위한 방법은 크게 두 가지가 있다.</w:t>
+      </w:r>
+      <w:r>
+        <w:t xml:space="preserve"> </w:t>
+      </w:r>
+      <w:r>
+        <w:rPr>
+          <w:rFonts w:hint="eastAsia"/>
+        </w:rPr>
+        <w:t>먼저</w:t>
+      </w:r>
+      <w:r>
+        <w:t xml:space="preserve">, </w:t>
+      </w:r>
+      <w:r>
+        <w:rPr>
+          <w:rFonts w:hint="eastAsia"/>
+        </w:rPr>
+        <w:t>여러 윈도우 화면을 하나의 스크린에 표현하는 역할을 하는 W</w:t>
+      </w:r>
+      <w:r>
+        <w:t>ayland Compositor</w:t>
+      </w:r>
+      <w:r>
+        <w:rPr>
+          <w:rFonts w:hint="eastAsia"/>
+        </w:rPr>
+        <w:t xml:space="preserve">가 </w:t>
+      </w:r>
+      <w:r>
+        <w:rPr>
+          <w:rFonts w:hint="eastAsia"/>
+        </w:rPr>
+        <w:t>원격 접근을 허용하는 방식이다.</w:t>
+      </w:r>
+      <w:r>
+        <w:t xml:space="preserve"> </w:t>
+      </w:r>
+      <w:r>
+        <w:rPr>
+          <w:rFonts w:hint="eastAsia"/>
+        </w:rPr>
+        <w:t xml:space="preserve">대표적인 예로는 </w:t>
+      </w:r>
+      <w:r>
+        <w:t>Mutter Compositor</w:t>
+      </w:r>
+      <w:r>
+        <w:rPr>
+          <w:rFonts w:hint="eastAsia"/>
+        </w:rPr>
+        <w:t>는 자체의 기능으로 원격 접속 옵션을 제공한다.</w:t>
+      </w:r>
+      <w:r>
+        <w:t xml:space="preserve"> NEMO-UX</w:t>
+      </w:r>
+      <w:r>
+        <w:rPr>
+          <w:rFonts w:hint="eastAsia"/>
+        </w:rPr>
+        <w:t>는 W</w:t>
+      </w:r>
+      <w:r>
+        <w:t xml:space="preserve">eston </w:t>
+      </w:r>
     </w:p>
     <w:p>
       <w:pPr>
@@ -7005,8 +7562,8 @@
         <w:rPr>
           <w:b/>
           <w:bCs/>
-          <w:sz w:val="28"/>
-          <w:szCs w:val="32"/>
+          <w:sz w:val="24"/>
+          <w:szCs w:val="28"/>
         </w:rPr>
       </w:pPr>
       <w:r>
@@ -7016,199 +7573,61 @@
           <w:sz w:val="24"/>
           <w:szCs w:val="28"/>
         </w:rPr>
-        <w:t xml:space="preserve">Remote Access through </w:t>
-      </w:r>
-      <w:r>
-        <w:rPr>
+        <w:t>Remote Access Program</w:t>
+      </w:r>
+      <w:r>
+        <w:rPr>
+          <w:rFonts w:hint="eastAsia"/>
           <w:b/>
           <w:bCs/>
           <w:sz w:val="24"/>
           <w:szCs w:val="28"/>
         </w:rPr>
-        <w:t>Web Browser</w:t>
-      </w:r>
-    </w:p>
-    <w:p>
-      <w:pPr>
-        <w:pStyle w:val="a3"/>
-        <w:ind w:leftChars="0" w:left="1200"/>
-        <w:rPr>
-          <w:b/>
-          <w:bCs/>
-        </w:rPr>
-      </w:pPr>
-    </w:p>
-    <w:p>
-      <w:pPr>
-        <w:pStyle w:val="a3"/>
-        <w:ind w:leftChars="0" w:left="1200"/>
-        <w:rPr>
-          <w:b/>
-          <w:bCs/>
-        </w:rPr>
-      </w:pPr>
-    </w:p>
-    <w:p>
-      <w:pPr>
-        <w:pStyle w:val="a3"/>
-        <w:ind w:leftChars="0" w:left="1200"/>
-        <w:rPr>
-          <w:b/>
-          <w:bCs/>
-        </w:rPr>
-      </w:pPr>
-    </w:p>
-    <w:p>
-      <w:pPr>
-        <w:pStyle w:val="a3"/>
-        <w:numPr>
-          <w:ilvl w:val="1"/>
-          <w:numId w:val="2"/>
-        </w:numPr>
-        <w:ind w:leftChars="0"/>
+        <w:t xml:space="preserve">이 </w:t>
+      </w:r>
+      <w:r>
         <w:rPr>
           <w:b/>
           <w:bCs/>
           <w:sz w:val="24"/>
           <w:szCs w:val="28"/>
         </w:rPr>
-      </w:pPr>
-      <w:r>
-        <w:rPr>
+        <w:t xml:space="preserve">Remote Access </w:t>
+      </w:r>
+      <w:r>
+        <w:rPr>
+          <w:rFonts w:hint="eastAsia"/>
           <w:b/>
           <w:bCs/>
           <w:sz w:val="24"/>
           <w:szCs w:val="28"/>
         </w:rPr>
-        <w:lastRenderedPageBreak/>
-        <w:t xml:space="preserve">Wayland </w:t>
-      </w:r>
-      <w:r>
-        <w:rPr>
-          <w:rFonts w:hint="eastAsia"/>
-          <w:b/>
-          <w:bCs/>
-          <w:sz w:val="24"/>
-          <w:szCs w:val="28"/>
-        </w:rPr>
-        <w:t>C</w:t>
-      </w:r>
-      <w:r>
-        <w:rPr>
-          <w:b/>
-          <w:bCs/>
-          <w:sz w:val="24"/>
-          <w:szCs w:val="28"/>
-        </w:rPr>
-        <w:t>ompositor</w:t>
-      </w:r>
-      <w:r>
-        <w:rPr>
-          <w:rFonts w:hint="eastAsia"/>
-          <w:b/>
-          <w:bCs/>
-          <w:sz w:val="24"/>
-          <w:szCs w:val="28"/>
-        </w:rPr>
-        <w:t xml:space="preserve">가 </w:t>
-      </w:r>
-      <w:r>
-        <w:rPr>
-          <w:b/>
-          <w:bCs/>
-          <w:sz w:val="24"/>
-          <w:szCs w:val="28"/>
-        </w:rPr>
-        <w:t xml:space="preserve">Remote Access </w:t>
-      </w:r>
-      <w:r>
-        <w:rPr>
-          <w:rFonts w:hint="eastAsia"/>
-          <w:b/>
-          <w:bCs/>
-          <w:sz w:val="24"/>
-          <w:szCs w:val="28"/>
-        </w:rPr>
         <w:t>지원</w:t>
       </w:r>
     </w:p>
     <w:p>
       <w:pPr>
-        <w:ind w:left="1200"/>
+        <w:pStyle w:val="a3"/>
+        <w:ind w:leftChars="600" w:left="1200"/>
       </w:pPr>
     </w:p>
     <w:p>
       <w:pPr>
-        <w:ind w:left="1200"/>
+        <w:pStyle w:val="a3"/>
+        <w:ind w:leftChars="600" w:left="1200"/>
+        <w:rPr>
+          <w:rFonts w:hint="eastAsia"/>
+        </w:rPr>
       </w:pPr>
     </w:p>
     <w:p>
       <w:pPr>
-        <w:pStyle w:val="a3"/>
-        <w:ind w:leftChars="0" w:left="1200"/>
+        <w:ind w:left="1200"/>
+        <w:rPr>
+          <w:rFonts w:hint="eastAsia"/>
+        </w:rPr>
       </w:pPr>
     </w:p>
-    <w:p>
-      <w:pPr>
-        <w:pStyle w:val="a3"/>
-        <w:numPr>
-          <w:ilvl w:val="1"/>
-          <w:numId w:val="2"/>
-        </w:numPr>
-        <w:ind w:leftChars="0"/>
-        <w:rPr>
-          <w:b/>
-          <w:bCs/>
-          <w:sz w:val="24"/>
-          <w:szCs w:val="28"/>
-        </w:rPr>
-      </w:pPr>
-      <w:r>
-        <w:rPr>
-          <w:b/>
-          <w:bCs/>
-          <w:sz w:val="24"/>
-          <w:szCs w:val="28"/>
-        </w:rPr>
-        <w:t>Remote Access Program</w:t>
-      </w:r>
-      <w:r>
-        <w:rPr>
-          <w:rFonts w:hint="eastAsia"/>
-          <w:b/>
-          <w:bCs/>
-          <w:sz w:val="24"/>
-          <w:szCs w:val="28"/>
-        </w:rPr>
-        <w:t xml:space="preserve">이 </w:t>
-      </w:r>
-      <w:r>
-        <w:rPr>
-          <w:b/>
-          <w:bCs/>
-          <w:sz w:val="24"/>
-          <w:szCs w:val="28"/>
-        </w:rPr>
-        <w:t xml:space="preserve">Remote Access </w:t>
-      </w:r>
-      <w:r>
-        <w:rPr>
-          <w:rFonts w:hint="eastAsia"/>
-          <w:b/>
-          <w:bCs/>
-          <w:sz w:val="24"/>
-          <w:szCs w:val="28"/>
-        </w:rPr>
-        <w:t>지원</w:t>
-      </w:r>
-    </w:p>
-    <w:p>
-      <w:pPr>
-        <w:pStyle w:val="a3"/>
-        <w:ind w:leftChars="600" w:left="1200"/>
-      </w:pPr>
-    </w:p>
-    <w:p/>
     <w:sectPr>
       <w:pgSz w:w="11906" w:h="16838"/>
       <w:pgMar w:top="1701" w:right="1440" w:bottom="1440" w:left="1440" w:header="851" w:footer="992" w:gutter="0"/>

</xml_diff>

<commit_message>
Add Implementation plan to report_v3.doc
</commit_message>
<xml_diff>
--- a/report_v3.docx
+++ b/report_v3.docx
@@ -19,12 +19,13 @@
       </w:pPr>
       <w:r>
         <w:rPr>
+          <w:rFonts w:hint="eastAsia"/>
           <w:b/>
           <w:bCs/>
           <w:sz w:val="28"/>
           <w:szCs w:val="32"/>
         </w:rPr>
-        <w:t xml:space="preserve">Remote Access </w:t>
+        <w:t xml:space="preserve">원격 </w:t>
       </w:r>
       <w:r>
         <w:rPr>
@@ -34,25 +35,17 @@
           <w:sz w:val="28"/>
           <w:szCs w:val="32"/>
         </w:rPr>
-        <w:t>T</w:t>
-      </w:r>
-      <w:r>
-        <w:rPr>
+        <w:t>데스크톱</w:t>
+      </w:r>
+      <w:r>
+        <w:rPr>
+          <w:rFonts w:hint="eastAsia"/>
           <w:b/>
           <w:bCs/>
           <w:sz w:val="28"/>
           <w:szCs w:val="32"/>
         </w:rPr>
-        <w:t>echnologie</w:t>
-      </w:r>
-      <w:r>
-        <w:rPr>
-          <w:b/>
-          <w:bCs/>
-          <w:sz w:val="28"/>
-          <w:szCs w:val="32"/>
-        </w:rPr>
-        <w:t>s</w:t>
+        <w:t xml:space="preserve"> 기술</w:t>
       </w:r>
     </w:p>
     <w:p>
@@ -1393,34 +1386,17 @@
           <w:sz w:val="28"/>
           <w:szCs w:val="32"/>
         </w:rPr>
-        <w:t>Opensource Remote Access Software</w:t>
-      </w:r>
-      <w:r>
-        <w:rPr>
+        <w:t>Linux OS</w:t>
+      </w:r>
+      <w:r>
+        <w:rPr>
+          <w:rFonts w:hint="eastAsia"/>
           <w:b/>
           <w:bCs/>
           <w:sz w:val="28"/>
           <w:szCs w:val="32"/>
         </w:rPr>
-        <w:t xml:space="preserve"> </w:t>
-      </w:r>
-      <w:r>
-        <w:rPr>
-          <w:b/>
-          <w:bCs/>
-          <w:sz w:val="28"/>
-          <w:szCs w:val="32"/>
-        </w:rPr>
-        <w:t>supporting</w:t>
-      </w:r>
-      <w:r>
-        <w:rPr>
-          <w:b/>
-          <w:bCs/>
-          <w:sz w:val="28"/>
-          <w:szCs w:val="32"/>
-        </w:rPr>
-        <w:t xml:space="preserve"> Linux OS</w:t>
+        <w:t>를 지원하는 원격 데스크톱 소프트웨어</w:t>
       </w:r>
     </w:p>
     <w:p>
@@ -5245,32 +5221,14 @@
       </w:pPr>
       <w:r>
         <w:rPr>
+          <w:rFonts w:hint="eastAsia"/>
           <w:b/>
           <w:bCs/>
           <w:sz w:val="28"/>
           <w:szCs w:val="32"/>
         </w:rPr>
         <w:lastRenderedPageBreak/>
-        <w:t>Opensource Remote Access Software</w:t>
-      </w:r>
-      <w:r>
-        <w:rPr>
-          <w:b/>
-          <w:bCs/>
-          <w:sz w:val="28"/>
-          <w:szCs w:val="32"/>
-        </w:rPr>
-        <w:t xml:space="preserve"> </w:t>
-      </w:r>
-      <w:r>
-        <w:rPr>
-          <w:rFonts w:hint="eastAsia"/>
-          <w:b/>
-          <w:bCs/>
-          <w:sz w:val="28"/>
-          <w:szCs w:val="32"/>
-        </w:rPr>
-        <w:t>비교</w:t>
+        <w:t xml:space="preserve">오픈소스 원격 데스크톱 소프트웨어 비교  </w:t>
       </w:r>
     </w:p>
     <w:tbl>
@@ -6401,16 +6359,17 @@
           <w:sz w:val="28"/>
           <w:szCs w:val="32"/>
         </w:rPr>
-        <w:t>V</w:t>
-      </w:r>
-      <w:r>
-        <w:rPr>
+        <w:t xml:space="preserve">여러 플랫폼에서 </w:t>
+      </w:r>
+      <w:r>
+        <w:rPr>
+          <w:rFonts w:hint="eastAsia"/>
           <w:b/>
           <w:bCs/>
           <w:sz w:val="28"/>
           <w:szCs w:val="32"/>
         </w:rPr>
-        <w:t xml:space="preserve">NC on </w:t>
+        <w:t xml:space="preserve">웹 브라우저를 통한 </w:t>
       </w:r>
       <w:r>
         <w:rPr>
@@ -6419,16 +6378,17 @@
           <w:sz w:val="28"/>
           <w:szCs w:val="32"/>
         </w:rPr>
-        <w:t>Many Platform</w:t>
-      </w:r>
-      <w:r>
-        <w:rPr>
+        <w:t xml:space="preserve">VNC </w:t>
+      </w:r>
+      <w:r>
+        <w:rPr>
+          <w:rFonts w:hint="eastAsia"/>
           <w:b/>
           <w:bCs/>
           <w:sz w:val="28"/>
           <w:szCs w:val="32"/>
         </w:rPr>
-        <w:t>s</w:t>
+        <w:t>접속</w:t>
       </w:r>
     </w:p>
     <w:p>
@@ -7242,12 +7202,7 @@
         <w:t xml:space="preserve">를 통해 원격 데스크톱으로 등록된 </w:t>
       </w:r>
       <w:r>
-        <w:t>Win</w:t>
-      </w:r>
-      <w:bookmarkStart w:id="0" w:name="_GoBack"/>
-      <w:bookmarkEnd w:id="0"/>
-      <w:r>
-        <w:t>dow</w:t>
+        <w:t>Window</w:t>
       </w:r>
       <w:r>
         <w:rPr>
@@ -7363,21 +7318,13 @@
       </w:pPr>
       <w:r>
         <w:rPr>
+          <w:rFonts w:hint="eastAsia"/>
           <w:b/>
           <w:bCs/>
           <w:sz w:val="28"/>
           <w:szCs w:val="32"/>
         </w:rPr>
-        <w:t>Implementation</w:t>
-      </w:r>
-      <w:r>
-        <w:rPr>
-          <w:b/>
-          <w:bCs/>
-          <w:sz w:val="28"/>
-          <w:szCs w:val="32"/>
-        </w:rPr>
-        <w:t xml:space="preserve"> Plan</w:t>
+        <w:t>구현 계획</w:t>
       </w:r>
     </w:p>
     <w:p>
@@ -7435,21 +7382,31 @@
       </w:r>
       <w:r>
         <w:rPr>
+          <w:rFonts w:hint="eastAsia"/>
           <w:b/>
           <w:bCs/>
           <w:sz w:val="24"/>
           <w:szCs w:val="28"/>
         </w:rPr>
-        <w:t xml:space="preserve">Remote Access </w:t>
-      </w:r>
-      <w:r>
-        <w:rPr>
-          <w:rFonts w:hint="eastAsia"/>
+        <w:t>원격 접속</w:t>
+      </w:r>
+      <w:r>
+        <w:rPr>
           <w:b/>
           <w:bCs/>
           <w:sz w:val="24"/>
           <w:szCs w:val="28"/>
         </w:rPr>
+        <w:t xml:space="preserve"> </w:t>
+      </w:r>
+      <w:r>
+        <w:rPr>
+          <w:rFonts w:hint="eastAsia"/>
+          <w:b/>
+          <w:bCs/>
+          <w:sz w:val="24"/>
+          <w:szCs w:val="28"/>
+        </w:rPr>
         <w:t>지원</w:t>
       </w:r>
     </w:p>
@@ -7473,13 +7430,52 @@
         <w:rPr>
           <w:rFonts w:hint="eastAsia"/>
         </w:rPr>
-        <w:t>환경에서 원격 접근</w:t>
-      </w:r>
-      <w:r>
-        <w:rPr>
-          <w:rFonts w:hint="eastAsia"/>
-        </w:rPr>
-        <w:t>을 하기위한 방법은 크게 두 가지가 있다.</w:t>
+        <w:t xml:space="preserve">환경에서 </w:t>
+      </w:r>
+      <w:r>
+        <w:t xml:space="preserve">VNC </w:t>
+      </w:r>
+      <w:r>
+        <w:rPr>
+          <w:rFonts w:hint="eastAsia"/>
+        </w:rPr>
+        <w:t xml:space="preserve">프로토콜을 사용해 </w:t>
+      </w:r>
+      <w:r>
+        <w:rPr>
+          <w:rFonts w:hint="eastAsia"/>
+        </w:rPr>
+        <w:t>원격 접근</w:t>
+      </w:r>
+      <w:r>
+        <w:rPr>
+          <w:rFonts w:hint="eastAsia"/>
+        </w:rPr>
+        <w:t>을 하기</w:t>
+      </w:r>
+      <w:r>
+        <w:rPr>
+          <w:rFonts w:hint="eastAsia"/>
+        </w:rPr>
+        <w:t xml:space="preserve"> </w:t>
+      </w:r>
+      <w:r>
+        <w:rPr>
+          <w:rFonts w:hint="eastAsia"/>
+        </w:rPr>
+        <w:t>위한 방법</w:t>
+      </w:r>
+      <w:r>
+        <w:rPr>
+          <w:rFonts w:hint="eastAsia"/>
+        </w:rPr>
+        <w:t>으로는</w:t>
+      </w:r>
+      <w:r>
+        <w:rPr>
+          <w:rFonts w:hint="eastAsia"/>
+        </w:rPr>
+        <w:t xml:space="preserve"> 크게 두 가지가 있다.</w:t>
       </w:r>
       <w:r>
         <w:t xml:space="preserve"> </w:t>
@@ -7542,7 +7538,25 @@
         <w:t>는 W</w:t>
       </w:r>
       <w:r>
-        <w:t xml:space="preserve">eston </w:t>
+        <w:t>eston</w:t>
+      </w:r>
+      <w:r>
+        <w:t xml:space="preserve"> Compositor </w:t>
+      </w:r>
+      <w:r>
+        <w:rPr>
+          <w:rFonts w:hint="eastAsia"/>
+        </w:rPr>
+        <w:t xml:space="preserve">기반으로 구현되었기 때문에 이러한 방식으로 구현하기 위해서는 </w:t>
+      </w:r>
+      <w:r>
+        <w:t>Weston Compositor</w:t>
+      </w:r>
+      <w:r>
+        <w:rPr>
+          <w:rFonts w:hint="eastAsia"/>
+        </w:rPr>
+        <w:t>의 코드를 수정해야한다.</w:t>
       </w:r>
     </w:p>
     <w:p>
@@ -7568,12 +7582,13 @@
       </w:pPr>
       <w:r>
         <w:rPr>
+          <w:rFonts w:hint="eastAsia"/>
           <w:b/>
           <w:bCs/>
           <w:sz w:val="24"/>
           <w:szCs w:val="28"/>
         </w:rPr>
-        <w:t>Remote Access Program</w:t>
+        <w:t xml:space="preserve">원격 </w:t>
       </w:r>
       <w:r>
         <w:rPr>
@@ -7583,16 +7598,17 @@
           <w:sz w:val="24"/>
           <w:szCs w:val="28"/>
         </w:rPr>
-        <w:t xml:space="preserve">이 </w:t>
-      </w:r>
-      <w:r>
-        <w:rPr>
+        <w:t>데스크톱</w:t>
+      </w:r>
+      <w:r>
+        <w:rPr>
+          <w:rFonts w:hint="eastAsia"/>
           <w:b/>
           <w:bCs/>
           <w:sz w:val="24"/>
           <w:szCs w:val="28"/>
         </w:rPr>
-        <w:t xml:space="preserve">Remote Access </w:t>
+        <w:t xml:space="preserve"> </w:t>
       </w:r>
       <w:r>
         <w:rPr>
@@ -7602,6 +7618,45 @@
           <w:sz w:val="24"/>
           <w:szCs w:val="28"/>
         </w:rPr>
+        <w:t>소프트웨어가</w:t>
+      </w:r>
+      <w:r>
+        <w:rPr>
+          <w:rFonts w:hint="eastAsia"/>
+          <w:b/>
+          <w:bCs/>
+          <w:sz w:val="24"/>
+          <w:szCs w:val="28"/>
+        </w:rPr>
+        <w:t xml:space="preserve"> </w:t>
+      </w:r>
+      <w:r>
+        <w:rPr>
+          <w:rFonts w:hint="eastAsia"/>
+          <w:b/>
+          <w:bCs/>
+          <w:sz w:val="24"/>
+          <w:szCs w:val="28"/>
+        </w:rPr>
+        <w:t>원격 접속</w:t>
+      </w:r>
+      <w:r>
+        <w:rPr>
+          <w:b/>
+          <w:bCs/>
+          <w:sz w:val="24"/>
+          <w:szCs w:val="28"/>
+        </w:rPr>
+        <w:t xml:space="preserve"> </w:t>
+      </w:r>
+      <w:r>
+        <w:rPr>
+          <w:rFonts w:hint="eastAsia"/>
+          <w:b/>
+          <w:bCs/>
+          <w:sz w:val="24"/>
+          <w:szCs w:val="28"/>
+        </w:rPr>
         <w:t>지원</w:t>
       </w:r>
     </w:p>
@@ -7609,7 +7664,71 @@
       <w:pPr>
         <w:pStyle w:val="a3"/>
         <w:ind w:leftChars="600" w:left="1200"/>
-      </w:pPr>
+        <w:rPr>
+          <w:rFonts w:hint="eastAsia"/>
+        </w:rPr>
+      </w:pPr>
+      <w:r>
+        <w:rPr>
+          <w:rFonts w:hint="eastAsia"/>
+        </w:rPr>
+        <w:t xml:space="preserve">두 번째 방법으로는 </w:t>
+      </w:r>
+      <w:r>
+        <w:rPr>
+          <w:rFonts w:hint="eastAsia"/>
+        </w:rPr>
+        <w:t>원격</w:t>
+      </w:r>
+      <w:r>
+        <w:rPr>
+          <w:rFonts w:hint="eastAsia"/>
+        </w:rPr>
+        <w:t xml:space="preserve"> 데스크톱 소프트웨어에서 </w:t>
+      </w:r>
+      <w:r>
+        <w:t xml:space="preserve">Wayland </w:t>
+      </w:r>
+      <w:r>
+        <w:rPr>
+          <w:rFonts w:hint="eastAsia"/>
+        </w:rPr>
+        <w:t>C</w:t>
+      </w:r>
+      <w:r>
+        <w:t>ompositor</w:t>
+      </w:r>
+      <w:r>
+        <w:rPr>
+          <w:rFonts w:hint="eastAsia"/>
+        </w:rPr>
+        <w:t>의 그래픽 데이터를 받는 방법이다.</w:t>
+      </w:r>
+      <w:r>
+        <w:t xml:space="preserve"> </w:t>
+      </w:r>
+      <w:r>
+        <w:rPr>
+          <w:rFonts w:hint="eastAsia"/>
+        </w:rPr>
+        <w:t xml:space="preserve">대표적인 예로는 유료로 해당 서비스를 제공하는 </w:t>
+      </w:r>
+      <w:proofErr w:type="spellStart"/>
+      <w:r>
+        <w:t>RealVNC</w:t>
+      </w:r>
+      <w:proofErr w:type="spellEnd"/>
+      <w:r>
+        <w:rPr>
+          <w:rFonts w:hint="eastAsia"/>
+        </w:rPr>
+        <w:t>가 있다.</w:t>
+      </w:r>
+      <w:r>
+        <w:t xml:space="preserve"> </w:t>
+      </w:r>
+      <w:bookmarkStart w:id="0" w:name="_GoBack"/>
+      <w:bookmarkEnd w:id="0"/>
     </w:p>
     <w:p>
       <w:pPr>

</xml_diff>

<commit_message>
Add reference information to report_v3.doc
</commit_message>
<xml_diff>
--- a/report_v3.docx
+++ b/report_v3.docx
@@ -466,9 +466,6 @@
     <w:p>
       <w:pPr>
         <w:pStyle w:val="a3"/>
-        <w:rPr>
-          <w:rFonts w:hint="eastAsia"/>
-        </w:rPr>
       </w:pPr>
     </w:p>
     <w:p>
@@ -853,9 +850,6 @@
       <w:pPr>
         <w:pStyle w:val="a3"/>
         <w:ind w:leftChars="0" w:left="1200"/>
-        <w:rPr>
-          <w:rFonts w:hint="eastAsia"/>
-        </w:rPr>
       </w:pPr>
     </w:p>
     <w:p>
@@ -1483,6 +1477,23 @@
           </wp:inline>
         </w:drawing>
       </w:r>
+      <w:r>
+        <w:rPr>
+          <w:rFonts w:hint="eastAsia"/>
+        </w:rPr>
+        <w:t>출처:</w:t>
+      </w:r>
+      <w:r>
+        <w:t xml:space="preserve"> </w:t>
+      </w:r>
+      <w:hyperlink r:id="rId8" w:history="1">
+        <w:r>
+          <w:rPr>
+            <w:rStyle w:val="a5"/>
+          </w:rPr>
+          <w:t>http://xrdp.org/</w:t>
+        </w:r>
+      </w:hyperlink>
     </w:p>
     <w:p>
       <w:pPr>
@@ -1727,6 +1738,8 @@
       <w:r>
         <w:t xml:space="preserve"> </w:t>
       </w:r>
+      <w:bookmarkStart w:id="0" w:name="_GoBack"/>
+      <w:bookmarkEnd w:id="0"/>
     </w:p>
     <w:p>
       <w:pPr>
@@ -1745,12 +1758,6 @@
     </w:p>
     <w:p>
       <w:pPr>
-        <w:ind w:left="1200"/>
-      </w:pPr>
-    </w:p>
-    <w:p>
-      <w:pPr>
-        <w:ind w:left="1200"/>
         <w:rPr>
           <w:rFonts w:hint="eastAsia"/>
         </w:rPr>
@@ -1829,7 +1836,7 @@
                     </pic:cNvPicPr>
                   </pic:nvPicPr>
                   <pic:blipFill>
-                    <a:blip r:embed="rId8" cstate="print">
+                    <a:blip r:embed="rId9" cstate="print">
                       <a:extLst>
                         <a:ext uri="{28A0092B-C50C-407E-A947-70E740481C1C}">
                           <a14:useLocalDpi xmlns:a14="http://schemas.microsoft.com/office/drawing/2010/main" val="0"/>
@@ -1860,6 +1867,23 @@
           </wp:inline>
         </w:drawing>
       </w:r>
+      <w:r>
+        <w:rPr>
+          <w:rFonts w:hint="eastAsia"/>
+        </w:rPr>
+        <w:t>출처</w:t>
+      </w:r>
+      <w:r>
+        <w:t xml:space="preserve">: </w:t>
+      </w:r>
+      <w:hyperlink r:id="rId10" w:history="1">
+        <w:r>
+          <w:rPr>
+            <w:rStyle w:val="a5"/>
+          </w:rPr>
+          <w:t>https://www.tightvnc.com/</w:t>
+        </w:r>
+      </w:hyperlink>
     </w:p>
     <w:p>
       <w:pPr>
@@ -2060,6 +2084,10 @@
       <w:pPr>
         <w:pStyle w:val="a3"/>
         <w:ind w:leftChars="0" w:left="1200"/>
+        <w:rPr>
+          <w:b/>
+          <w:bCs/>
+        </w:rPr>
       </w:pPr>
       <w:r>
         <w:rPr>
@@ -2083,7 +2111,7 @@
                     </pic:cNvPicPr>
                   </pic:nvPicPr>
                   <pic:blipFill>
-                    <a:blip r:embed="rId9" cstate="print">
+                    <a:blip r:embed="rId11" cstate="print">
                       <a:extLst>
                         <a:ext uri="{28A0092B-C50C-407E-A947-70E740481C1C}">
                           <a14:useLocalDpi xmlns:a14="http://schemas.microsoft.com/office/drawing/2010/main" val="0"/>
@@ -2114,6 +2142,23 @@
           </wp:inline>
         </w:drawing>
       </w:r>
+      <w:r>
+        <w:rPr>
+          <w:rFonts w:hint="eastAsia"/>
+        </w:rPr>
+        <w:t>출처:</w:t>
+      </w:r>
+      <w:r>
+        <w:t xml:space="preserve"> </w:t>
+      </w:r>
+      <w:hyperlink r:id="rId12" w:history="1">
+        <w:r>
+          <w:rPr>
+            <w:rStyle w:val="a5"/>
+          </w:rPr>
+          <w:t>https://tigervnc.org/</w:t>
+        </w:r>
+      </w:hyperlink>
     </w:p>
     <w:p>
       <w:pPr>
@@ -2949,7 +2994,7 @@
                     </pic:cNvPicPr>
                   </pic:nvPicPr>
                   <pic:blipFill>
-                    <a:blip r:embed="rId10" cstate="print">
+                    <a:blip r:embed="rId13" cstate="print">
                       <a:extLst>
                         <a:ext uri="{28A0092B-C50C-407E-A947-70E740481C1C}">
                           <a14:useLocalDpi xmlns:a14="http://schemas.microsoft.com/office/drawing/2010/main" val="0"/>
@@ -2980,6 +3025,23 @@
           </wp:inline>
         </w:drawing>
       </w:r>
+      <w:r>
+        <w:rPr>
+          <w:rFonts w:hint="eastAsia"/>
+        </w:rPr>
+        <w:t>출처:</w:t>
+      </w:r>
+      <w:r>
+        <w:t xml:space="preserve"> </w:t>
+      </w:r>
+      <w:hyperlink r:id="rId14" w:history="1">
+        <w:r>
+          <w:rPr>
+            <w:rStyle w:val="a5"/>
+          </w:rPr>
+          <w:t>https://www.realvnc.com/en/</w:t>
+        </w:r>
+      </w:hyperlink>
     </w:p>
     <w:p>
       <w:pPr>
@@ -3206,7 +3268,14 @@
         <w:rPr>
           <w:rFonts w:hint="eastAsia"/>
         </w:rPr>
-        <w:t>프록시 지원,</w:t>
+        <w:t xml:space="preserve">프록시 </w:t>
+      </w:r>
+      <w:r>
+        <w:rPr>
+          <w:rFonts w:hint="eastAsia"/>
+        </w:rPr>
+        <w:lastRenderedPageBreak/>
+        <w:t>지원,</w:t>
       </w:r>
       <w:r>
         <w:t xml:space="preserve"> </w:t>
@@ -3251,14 +3320,7 @@
         <w:rPr>
           <w:rFonts w:hint="eastAsia"/>
         </w:rPr>
-        <w:t xml:space="preserve">연결 알림 등의 기능이 </w:t>
-      </w:r>
-      <w:r>
-        <w:rPr>
-          <w:rFonts w:hint="eastAsia"/>
-        </w:rPr>
-        <w:lastRenderedPageBreak/>
-        <w:t>달라진다.</w:t>
+        <w:t>연결 알림 등의 기능이 달라진다.</w:t>
       </w:r>
       <w:r>
         <w:t xml:space="preserve"> </w:t>
@@ -3387,13 +3449,7 @@
         <w:t xml:space="preserve"> </w:t>
       </w:r>
     </w:p>
-    <w:p>
-      <w:pPr>
-        <w:rPr>
-          <w:rFonts w:hint="eastAsia"/>
-        </w:rPr>
-      </w:pPr>
-    </w:p>
+    <w:p/>
     <w:p>
       <w:pPr>
         <w:pStyle w:val="a3"/>
@@ -3446,7 +3502,7 @@
                     </pic:cNvPicPr>
                   </pic:nvPicPr>
                   <pic:blipFill>
-                    <a:blip r:embed="rId11" cstate="print">
+                    <a:blip r:embed="rId15" cstate="print">
                       <a:extLst>
                         <a:ext uri="{28A0092B-C50C-407E-A947-70E740481C1C}">
                           <a14:useLocalDpi xmlns:a14="http://schemas.microsoft.com/office/drawing/2010/main" val="0"/>
@@ -3477,6 +3533,23 @@
           </wp:inline>
         </w:drawing>
       </w:r>
+      <w:r>
+        <w:rPr>
+          <w:rFonts w:hint="eastAsia"/>
+        </w:rPr>
+        <w:t>출처</w:t>
+      </w:r>
+      <w:r>
+        <w:t xml:space="preserve">: </w:t>
+      </w:r>
+      <w:hyperlink r:id="rId16" w:history="1">
+        <w:r>
+          <w:rPr>
+            <w:rStyle w:val="a5"/>
+          </w:rPr>
+          <w:t>https://guacamole.apache.org/</w:t>
+        </w:r>
+      </w:hyperlink>
     </w:p>
     <w:p>
       <w:pPr>
@@ -3975,6 +4048,9 @@
       <w:pPr>
         <w:pStyle w:val="a3"/>
         <w:ind w:leftChars="600" w:left="1200"/>
+        <w:rPr>
+          <w:rFonts w:hint="eastAsia"/>
+        </w:rPr>
       </w:pPr>
       <w:r>
         <w:rPr>
@@ -3997,7 +4073,7 @@
                     <pic:cNvPicPr/>
                   </pic:nvPicPr>
                   <pic:blipFill>
-                    <a:blip r:embed="rId12"/>
+                    <a:blip r:embed="rId17"/>
                     <a:stretch>
                       <a:fillRect/>
                     </a:stretch>
@@ -4017,6 +4093,23 @@
           </wp:inline>
         </w:drawing>
       </w:r>
+      <w:r>
+        <w:rPr>
+          <w:rFonts w:hint="eastAsia"/>
+        </w:rPr>
+        <w:t>출처:</w:t>
+      </w:r>
+      <w:r>
+        <w:t xml:space="preserve"> </w:t>
+      </w:r>
+      <w:hyperlink r:id="rId18" w:history="1">
+        <w:r>
+          <w:rPr>
+            <w:rStyle w:val="a5"/>
+          </w:rPr>
+          <w:t>https://guacamole.apache.org/</w:t>
+        </w:r>
+      </w:hyperlink>
     </w:p>
     <w:p>
       <w:pPr>
@@ -4574,7 +4667,7 @@
                     <pic:cNvPicPr/>
                   </pic:nvPicPr>
                   <pic:blipFill>
-                    <a:blip r:embed="rId13"/>
+                    <a:blip r:embed="rId19"/>
                     <a:stretch>
                       <a:fillRect/>
                     </a:stretch>
@@ -4594,6 +4687,23 @@
           </wp:inline>
         </w:drawing>
       </w:r>
+      <w:r>
+        <w:rPr>
+          <w:rFonts w:hint="eastAsia"/>
+        </w:rPr>
+        <w:t>출처:</w:t>
+      </w:r>
+      <w:r>
+        <w:t xml:space="preserve"> </w:t>
+      </w:r>
+      <w:hyperlink r:id="rId20" w:history="1">
+        <w:r>
+          <w:rPr>
+            <w:rStyle w:val="a5"/>
+          </w:rPr>
+          <w:t>https://www.dwservice.net/</w:t>
+        </w:r>
+      </w:hyperlink>
     </w:p>
     <w:p>
       <w:pPr>
@@ -4776,7 +4886,7 @@
                     <pic:cNvPicPr/>
                   </pic:nvPicPr>
                   <pic:blipFill>
-                    <a:blip r:embed="rId14"/>
+                    <a:blip r:embed="rId21"/>
                     <a:stretch>
                       <a:fillRect/>
                     </a:stretch>
@@ -4796,6 +4906,23 @@
           </wp:inline>
         </w:drawing>
       </w:r>
+      <w:r>
+        <w:rPr>
+          <w:rFonts w:hint="eastAsia"/>
+        </w:rPr>
+        <w:t>출처:</w:t>
+      </w:r>
+      <w:r>
+        <w:t xml:space="preserve"> </w:t>
+      </w:r>
+      <w:hyperlink r:id="rId22" w:history="1">
+        <w:r>
+          <w:rPr>
+            <w:rStyle w:val="a5"/>
+          </w:rPr>
+          <w:t>https://www.dwservice.net/</w:t>
+        </w:r>
+      </w:hyperlink>
     </w:p>
     <w:p>
       <w:pPr>
@@ -5257,7 +5384,6 @@
               <w:ind w:leftChars="0" w:left="0"/>
               <w:jc w:val="center"/>
               <w:rPr>
-                <w:rFonts w:hint="eastAsia"/>
                 <w:b/>
                 <w:bCs/>
               </w:rPr>
@@ -5863,7 +5989,6 @@
               <w:ind w:leftChars="0" w:left="0"/>
               <w:jc w:val="center"/>
               <w:rPr>
-                <w:rFonts w:hint="eastAsia"/>
                 <w:b/>
                 <w:bCs/>
               </w:rPr>
@@ -6088,9 +6213,6 @@
     <w:p>
       <w:pPr>
         <w:pStyle w:val="a3"/>
-        <w:rPr>
-          <w:rFonts w:hint="eastAsia"/>
-        </w:rPr>
       </w:pPr>
       <w:r>
         <w:rPr>
@@ -6103,35 +6225,7 @@
           <w:i/>
           <w:iCs/>
         </w:rPr>
-        <w:t>“2</w:t>
-      </w:r>
-      <w:r>
-        <w:rPr>
-          <w:i/>
-          <w:iCs/>
-        </w:rPr>
-        <w:t>.</w:t>
-      </w:r>
-      <w:r>
-        <w:rPr>
-          <w:i/>
-          <w:iCs/>
-        </w:rPr>
-        <w:t xml:space="preserve"> </w:t>
-      </w:r>
-      <w:r>
-        <w:rPr>
-          <w:i/>
-          <w:iCs/>
-        </w:rPr>
-        <w:t>Opensource Remote Access Software supporting Linux OS</w:t>
-      </w:r>
-      <w:r>
-        <w:rPr>
-          <w:i/>
-          <w:iCs/>
-        </w:rPr>
-        <w:t>”</w:t>
+        <w:t>“2. Opensource Remote Access Software supporting Linux OS”</w:t>
       </w:r>
       <w:r>
         <w:rPr>
@@ -6394,9 +6488,6 @@
     <w:p>
       <w:pPr>
         <w:pStyle w:val="a3"/>
-        <w:rPr>
-          <w:rFonts w:hint="eastAsia"/>
-        </w:rPr>
       </w:pPr>
       <w:r>
         <w:rPr>
@@ -6588,7 +6679,7 @@
                     <pic:cNvPicPr/>
                   </pic:nvPicPr>
                   <pic:blipFill>
-                    <a:blip r:embed="rId15"/>
+                    <a:blip r:embed="rId23"/>
                     <a:stretch>
                       <a:fillRect/>
                     </a:stretch>
@@ -6612,9 +6703,6 @@
     <w:p>
       <w:pPr>
         <w:pStyle w:val="a3"/>
-        <w:rPr>
-          <w:rFonts w:hint="eastAsia"/>
-        </w:rPr>
       </w:pPr>
       <w:r>
         <w:rPr>
@@ -6675,7 +6763,7 @@
                     <pic:cNvPicPr/>
                   </pic:nvPicPr>
                   <pic:blipFill>
-                    <a:blip r:embed="rId16"/>
+                    <a:blip r:embed="rId24"/>
                     <a:stretch>
                       <a:fillRect/>
                     </a:stretch>
@@ -6719,9 +6807,6 @@
     <w:p>
       <w:pPr>
         <w:pStyle w:val="a3"/>
-        <w:rPr>
-          <w:rFonts w:hint="eastAsia"/>
-        </w:rPr>
       </w:pPr>
       <w:r>
         <w:rPr>
@@ -6743,7 +6828,7 @@
                     <pic:cNvPicPr/>
                   </pic:nvPicPr>
                   <pic:blipFill>
-                    <a:blip r:embed="rId17"/>
+                    <a:blip r:embed="rId25"/>
                     <a:stretch>
                       <a:fillRect/>
                     </a:stretch>
@@ -6767,9 +6852,6 @@
     <w:p>
       <w:pPr>
         <w:pStyle w:val="a3"/>
-        <w:rPr>
-          <w:rFonts w:hint="eastAsia"/>
-        </w:rPr>
       </w:pPr>
       <w:r>
         <w:rPr>
@@ -6826,7 +6908,7 @@
                     <pic:cNvPicPr/>
                   </pic:nvPicPr>
                   <pic:blipFill>
-                    <a:blip r:embed="rId18"/>
+                    <a:blip r:embed="rId26"/>
                     <a:stretch>
                       <a:fillRect/>
                     </a:stretch>
@@ -6879,9 +6961,6 @@
     <w:p>
       <w:pPr>
         <w:pStyle w:val="a3"/>
-        <w:rPr>
-          <w:rFonts w:hint="eastAsia"/>
-        </w:rPr>
       </w:pPr>
       <w:r>
         <w:rPr>
@@ -6904,7 +6983,7 @@
                     <pic:cNvPicPr/>
                   </pic:nvPicPr>
                   <pic:blipFill>
-                    <a:blip r:embed="rId19"/>
+                    <a:blip r:embed="rId27"/>
                     <a:stretch>
                       <a:fillRect/>
                     </a:stretch>
@@ -6928,9 +7007,6 @@
     <w:p>
       <w:pPr>
         <w:pStyle w:val="a3"/>
-        <w:rPr>
-          <w:rFonts w:hint="eastAsia"/>
-        </w:rPr>
       </w:pPr>
       <w:r>
         <w:rPr>
@@ -7041,7 +7117,7 @@
                     </pic:cNvPicPr>
                   </pic:nvPicPr>
                   <pic:blipFill>
-                    <a:blip r:embed="rId20" cstate="print">
+                    <a:blip r:embed="rId28" cstate="print">
                       <a:extLst>
                         <a:ext uri="{28A0092B-C50C-407E-A947-70E740481C1C}">
                           <a14:useLocalDpi xmlns:a14="http://schemas.microsoft.com/office/drawing/2010/main" val="0"/>
@@ -7094,7 +7170,7 @@
                     </pic:cNvPicPr>
                   </pic:nvPicPr>
                   <pic:blipFill>
-                    <a:blip r:embed="rId21" cstate="print">
+                    <a:blip r:embed="rId29" cstate="print">
                       <a:extLst>
                         <a:ext uri="{28A0092B-C50C-407E-A947-70E740481C1C}">
                           <a14:useLocalDpi xmlns:a14="http://schemas.microsoft.com/office/drawing/2010/main" val="0"/>
@@ -7147,7 +7223,7 @@
                     </pic:cNvPicPr>
                   </pic:nvPicPr>
                   <pic:blipFill>
-                    <a:blip r:embed="rId22" cstate="print">
+                    <a:blip r:embed="rId30" cstate="print">
                       <a:extLst>
                         <a:ext uri="{28A0092B-C50C-407E-A947-70E740481C1C}">
                           <a14:useLocalDpi xmlns:a14="http://schemas.microsoft.com/office/drawing/2010/main" val="0"/>
@@ -7182,9 +7258,6 @@
     <w:p>
       <w:pPr>
         <w:pStyle w:val="a3"/>
-        <w:rPr>
-          <w:rFonts w:hint="eastAsia"/>
-        </w:rPr>
       </w:pPr>
       <w:r>
         <w:rPr>
@@ -7295,9 +7368,6 @@
     <w:p>
       <w:pPr>
         <w:pStyle w:val="a3"/>
-        <w:rPr>
-          <w:rFonts w:hint="eastAsia"/>
-        </w:rPr>
       </w:pPr>
     </w:p>
     <w:p>
@@ -7309,7 +7379,6 @@
         </w:numPr>
         <w:ind w:leftChars="0"/>
         <w:rPr>
-          <w:rFonts w:hint="eastAsia"/>
           <w:b/>
           <w:bCs/>
           <w:sz w:val="28"/>
@@ -7413,9 +7482,6 @@
     <w:p>
       <w:pPr>
         <w:ind w:left="1200"/>
-        <w:rPr>
-          <w:rFonts w:hint="eastAsia"/>
-        </w:rPr>
       </w:pPr>
       <w:r>
         <w:rPr>
@@ -7664,9 +7730,6 @@
       <w:pPr>
         <w:pStyle w:val="a3"/>
         <w:ind w:leftChars="600" w:left="1200"/>
-        <w:rPr>
-          <w:rFonts w:hint="eastAsia"/>
-        </w:rPr>
       </w:pPr>
       <w:r>
         <w:rPr>
@@ -7727,24 +7790,16 @@
       <w:r>
         <w:t xml:space="preserve"> </w:t>
       </w:r>
-      <w:bookmarkStart w:id="0" w:name="_GoBack"/>
-      <w:bookmarkEnd w:id="0"/>
     </w:p>
     <w:p>
       <w:pPr>
         <w:pStyle w:val="a3"/>
         <w:ind w:leftChars="600" w:left="1200"/>
-        <w:rPr>
-          <w:rFonts w:hint="eastAsia"/>
-        </w:rPr>
       </w:pPr>
     </w:p>
     <w:p>
       <w:pPr>
         <w:ind w:left="1200"/>
-        <w:rPr>
-          <w:rFonts w:hint="eastAsia"/>
-        </w:rPr>
       </w:pPr>
     </w:p>
     <w:sectPr>
@@ -8436,6 +8491,18 @@
       </w:tblBorders>
     </w:tblPr>
   </w:style>
+  <w:style w:type="character" w:styleId="a5">
+    <w:name w:val="Hyperlink"/>
+    <w:basedOn w:val="a0"/>
+    <w:uiPriority w:val="99"/>
+    <w:semiHidden/>
+    <w:unhideWhenUsed/>
+    <w:rsid w:val="00C73372"/>
+    <w:rPr>
+      <w:color w:val="0000FF"/>
+      <w:u w:val="single"/>
+    </w:rPr>
+  </w:style>
 </w:styles>
 </file>
 

</xml_diff>